<commit_message>
Adding game development piepline topic
</commit_message>
<xml_diff>
--- a/Thesis/Game engine specific optimization techniques for Unity.docx
+++ b/Thesis/Game engine specific optimization techniques for Unity.docx
@@ -3427,11 +3427,21 @@
       <w:pPr>
         <w:pStyle w:val="Cmlapkarstanszk"/>
       </w:pPr>
-      <w:fldSimple w:instr=" DOCPROPERTY  Company  \* MERGEFORMAT ">
-        <w:r>
-          <w:t>Department of Control Engineering and Information Technology</w:t>
-        </w:r>
-      </w:fldSimple>
+      <w:r>
+        <w:fldChar w:fldCharType="begin"/>
+      </w:r>
+      <w:r>
+        <w:instrText xml:space="preserve"> DOCPROPERTY  Company  \* MERGEFORMAT </w:instrText>
+      </w:r>
+      <w:r>
+        <w:fldChar w:fldCharType="separate"/>
+      </w:r>
+      <w:r>
+        <w:t>Department of Control Engineering and Information Technology</w:t>
+      </w:r>
+      <w:r>
+        <w:fldChar w:fldCharType="end"/>
+      </w:r>
     </w:p>
     <w:p/>
     <w:p/>
@@ -3541,11 +3551,21 @@
                             <w:pPr>
                               <w:pStyle w:val="Cmlapszerz"/>
                             </w:pPr>
-                            <w:fldSimple w:instr=" DOCPROPERTY &quot;Manager&quot;  \* MERGEFORMAT ">
-                              <w:r>
-                                <w:t xml:space="preserve">Dr. Magdics </w:t>
-                              </w:r>
-                            </w:fldSimple>
+                            <w:r>
+                              <w:fldChar w:fldCharType="begin"/>
+                            </w:r>
+                            <w:r>
+                              <w:instrText xml:space="preserve"> DOCPROPERTY "Manager"  \* MERGEFORMAT </w:instrText>
+                            </w:r>
+                            <w:r>
+                              <w:fldChar w:fldCharType="separate"/>
+                            </w:r>
+                            <w:r>
+                              <w:t xml:space="preserve">Dr. Magdics </w:t>
+                            </w:r>
+                            <w:r>
+                              <w:fldChar w:fldCharType="end"/>
+                            </w:r>
                             <w:r>
                               <w:t>Milán</w:t>
                             </w:r>
@@ -3625,11 +3645,21 @@
                       <w:pPr>
                         <w:pStyle w:val="Cmlapszerz"/>
                       </w:pPr>
-                      <w:fldSimple w:instr=" DOCPROPERTY &quot;Manager&quot;  \* MERGEFORMAT ">
-                        <w:r>
-                          <w:t xml:space="preserve">Dr. Magdics </w:t>
-                        </w:r>
-                      </w:fldSimple>
+                      <w:r>
+                        <w:fldChar w:fldCharType="begin"/>
+                      </w:r>
+                      <w:r>
+                        <w:instrText xml:space="preserve"> DOCPROPERTY "Manager"  \* MERGEFORMAT </w:instrText>
+                      </w:r>
+                      <w:r>
+                        <w:fldChar w:fldCharType="separate"/>
+                      </w:r>
+                      <w:r>
+                        <w:t xml:space="preserve">Dr. Magdics </w:t>
+                      </w:r>
+                      <w:r>
+                        <w:fldChar w:fldCharType="end"/>
+                      </w:r>
                       <w:r>
                         <w:t>Milán</w:t>
                       </w:r>
@@ -5404,7 +5434,7 @@
         <w:rPr>
           <w:noProof/>
         </w:rPr>
-        <w:t>2020. 10. 25.</w:t>
+        <w:t>2020. 11. 01.</w:t>
       </w:r>
       <w:r>
         <w:fldChar w:fldCharType="end"/>
@@ -5431,11 +5461,21 @@
       <w:r>
         <w:tab/>
       </w:r>
-      <w:fldSimple w:instr=" AUTHOR   \* MERGEFORMAT ">
-        <w:r>
-          <w:t>Menyhárt Bence</w:t>
-        </w:r>
-      </w:fldSimple>
+      <w:r>
+        <w:fldChar w:fldCharType="begin"/>
+      </w:r>
+      <w:r>
+        <w:instrText xml:space="preserve"> AUTHOR   \* MERGEFORMAT </w:instrText>
+      </w:r>
+      <w:r>
+        <w:fldChar w:fldCharType="separate"/>
+      </w:r>
+      <w:r>
+        <w:t>Menyhárt Bence</w:t>
+      </w:r>
+      <w:r>
+        <w:fldChar w:fldCharType="end"/>
+      </w:r>
     </w:p>
     <w:p>
       <w:pPr>
@@ -6249,6 +6289,7 @@
     <w:p>
       <w:pPr>
         <w:spacing w:after="200"/>
+        <w:ind w:firstLine="425"/>
       </w:pPr>
       <w:r>
         <w:t>If you have ever searched for an optimization problem y</w:t>
@@ -6331,10 +6372,31 @@
         <w:t>, and forget its original context.</w:t>
       </w:r>
       <w:r>
-        <w:t xml:space="preserve"> They also usually connects it with the most of the time right fact that you should implement first then optimize your code. Which I would correct to implement, measure and optimize anyway.</w:t>
-      </w:r>
-      <w:r>
-        <w:t xml:space="preserve"> As I said this statement is</w:t>
+        <w:t xml:space="preserve"> They usually connects it with the most of the time right fact that you should implement first then optimize your code</w:t>
+      </w:r>
+      <w:r>
+        <w:t xml:space="preserve"> (which I would correct to implement, measure and optimize anyway)</w:t>
+      </w:r>
+      <w:r>
+        <w:t>, so any optimization before the implementation makes no sense</w:t>
+      </w:r>
+      <w:r>
+        <w:t xml:space="preserve"> and actually harmful</w:t>
+      </w:r>
+      <w:r>
+        <w:t>, at least that’s what they suggest</w:t>
+      </w:r>
+      <w:r>
+        <w:t>.</w:t>
+      </w:r>
+      <w:r>
+        <w:t xml:space="preserve"> </w:t>
+      </w:r>
+      <w:r>
+        <w:t>Although the above</w:t>
+      </w:r>
+      <w:r>
+        <w:t xml:space="preserve"> statement is</w:t>
       </w:r>
       <w:r>
         <w:t xml:space="preserve"> mostly</w:t>
@@ -6349,7 +6411,10 @@
         <w:t>we are not talking about the engine here but the game’s</w:t>
       </w:r>
       <w:r>
-        <w:t xml:space="preserve"> base</w:t>
+        <w:t xml:space="preserve"> </w:t>
+      </w:r>
+      <w:r>
+        <w:t>foundation</w:t>
       </w:r>
       <w:r>
         <w:t>)</w:t>
@@ -6364,7 +6429,10 @@
         <w:t>a solid grasp where the possibly bottlenecks</w:t>
       </w:r>
       <w:r>
-        <w:t xml:space="preserve"> and critical points</w:t>
+        <w:t xml:space="preserve"> and critical </w:t>
+      </w:r>
+      <w:r>
+        <w:t>parts</w:t>
       </w:r>
       <w:r>
         <w:t xml:space="preserve"> can be</w:t>
@@ -6391,18 +6459,19 @@
         <w:t xml:space="preserve">depending on our project specific needs </w:t>
       </w:r>
       <w:r>
-        <w:t xml:space="preserve">and these are far from premature. And now allow me to </w:t>
-      </w:r>
-      <w:r>
-        <w:t xml:space="preserve">put the above quote into </w:t>
-      </w:r>
-      <w:proofErr w:type="spellStart"/>
-      <w:r>
-        <w:t>it’s</w:t>
-      </w:r>
-      <w:proofErr w:type="spellEnd"/>
-      <w:r>
-        <w:t xml:space="preserve"> original context</w:t>
+        <w:t>and these are far from premature</w:t>
+      </w:r>
+      <w:r>
+        <w:t xml:space="preserve">, </w:t>
+      </w:r>
+      <w:r>
+        <w:t>useless and harmful</w:t>
+      </w:r>
+      <w:r>
+        <w:t xml:space="preserve">. And now allow me to </w:t>
+      </w:r>
+      <w:r>
+        <w:t>put the above quote into its original context</w:t>
       </w:r>
     </w:p>
     <w:p>
@@ -6454,10 +6523,6 @@
       <w:pPr>
         <w:spacing w:before="200"/>
         <w:ind w:firstLine="0"/>
-        <w:rPr>
-          <w:rStyle w:val="Irodalomjegyzkforrs"/>
-          <w:i w:val="0"/>
-        </w:rPr>
       </w:pPr>
       <w:r>
         <w:t xml:space="preserve">As you can see </w:t>
@@ -6474,10 +6539,245 @@
       <w:r>
         <w:t xml:space="preserve">of our code </w:t>
       </w:r>
+      <w:r>
+        <w:t xml:space="preserve">but worrying about critical parts is </w:t>
+      </w:r>
+      <w:r>
+        <w:t>indeed a</w:t>
+      </w:r>
+      <w:r>
+        <w:t xml:space="preserve"> wise thing to do</w:t>
+      </w:r>
+      <w:r>
+        <w:t xml:space="preserve"> as the professor suggest</w:t>
+      </w:r>
+      <w:r>
+        <w:t>s.</w:t>
+      </w:r>
+      <w:r>
+        <w:br/>
+        <w:t>In conclusion one shall not fall into the pitfall of micro optimizations</w:t>
+      </w:r>
+      <w:r>
+        <w:t xml:space="preserve"> especially at non critical parts</w:t>
+      </w:r>
+      <w:r>
+        <w:t>, but identifying critical components and defining optimization goals before the implementation begins is a good strategy.</w:t>
+      </w:r>
     </w:p>
     <w:p>
       <w:pPr>
         <w:pStyle w:val="Cmsor2"/>
+      </w:pPr>
+      <w:r>
+        <w:lastRenderedPageBreak/>
+        <w:t>Game development pipeline</w:t>
+      </w:r>
+    </w:p>
+    <w:p>
+      <w:pPr>
+        <w:spacing w:before="200"/>
+        <w:ind w:firstLine="425"/>
+      </w:pPr>
+      <w:r>
+        <w:t>In this section we are going to take a look at how a game development pipeline generally looks like, and at what stages we should define the aforementioned optimization goals.</w:t>
+      </w:r>
+    </w:p>
+    <w:p>
+      <w:pPr>
+        <w:spacing w:before="200"/>
+        <w:ind w:firstLine="425"/>
+      </w:pPr>
+      <w:r>
+        <w:t xml:space="preserve">Game development pipeline </w:t>
+      </w:r>
+      <w:r>
+        <w:t xml:space="preserve">describes </w:t>
+      </w:r>
+      <w:r>
+        <w:t xml:space="preserve">the process of making a video game from </w:t>
+      </w:r>
+      <w:r>
+        <w:t>an idea</w:t>
+      </w:r>
+      <w:r>
+        <w:t xml:space="preserve"> to </w:t>
+      </w:r>
+      <w:r>
+        <w:t xml:space="preserve">a </w:t>
+      </w:r>
+      <w:r>
+        <w:t>finished product.</w:t>
+      </w:r>
+      <w:r>
+        <w:t xml:space="preserve"> </w:t>
+      </w:r>
+      <w:r>
+        <w:t>You throw the basic idea and concept into the start of the pipe</w:t>
+      </w:r>
+      <w:r>
+        <w:t>, and at the end of the pipe a finished product will flow out. But what are between these two ends?</w:t>
+      </w:r>
+      <w:r>
+        <w:t xml:space="preserve"> The answer is it depends. AAA studios usually have </w:t>
+      </w:r>
+      <w:r>
+        <w:t>their own pipeline</w:t>
+      </w:r>
+      <w:r>
+        <w:t xml:space="preserve">s, and they quite often have </w:t>
+      </w:r>
+      <w:r>
+        <w:t xml:space="preserve">different </w:t>
+      </w:r>
+      <w:r>
+        <w:t>pipelines</w:t>
+      </w:r>
+      <w:r>
+        <w:t xml:space="preserve"> for their </w:t>
+      </w:r>
+      <w:r>
+        <w:t xml:space="preserve">distinct </w:t>
+      </w:r>
+      <w:r>
+        <w:t>titles. Indies might don’t even follow a pipeline</w:t>
+      </w:r>
+      <w:r>
+        <w:t xml:space="preserve"> (although they usually do unintentionally), which is a common mistake amongst them. </w:t>
+      </w:r>
+      <w:r>
+        <w:t>A famous studio like Ubisoft when decides to add one more sequel to one of their leading title</w:t>
+      </w:r>
+      <w:r>
+        <w:t xml:space="preserve">, will probably </w:t>
+      </w:r>
+      <w:r>
+        <w:t xml:space="preserve">omit steps from the pipeline like </w:t>
+      </w:r>
+      <w:r>
+        <w:t>p</w:t>
+      </w:r>
+      <w:r>
+        <w:t>rototyping</w:t>
+      </w:r>
+      <w:r>
+        <w:t xml:space="preserve"> core game mechanics</w:t>
+      </w:r>
+      <w:r>
+        <w:t xml:space="preserve"> since they already know that the prequels were a hit and the mechanic</w:t>
+      </w:r>
+      <w:r>
+        <w:t>s</w:t>
+      </w:r>
+      <w:r>
+        <w:t xml:space="preserve"> </w:t>
+      </w:r>
+      <w:r>
+        <w:t>are</w:t>
+      </w:r>
+      <w:r>
+        <w:t xml:space="preserve"> great</w:t>
+      </w:r>
+      <w:r>
+        <w:t xml:space="preserve"> and fit together. On the other hand an Indie studio should always make a prototype </w:t>
+      </w:r>
+      <w:r>
+        <w:t>in order to avoid common mistakes like the game is not even</w:t>
+      </w:r>
+      <w:r>
+        <w:t xml:space="preserve"> that</w:t>
+      </w:r>
+      <w:r>
+        <w:t xml:space="preserve"> enjoyable</w:t>
+      </w:r>
+      <w:r>
+        <w:t xml:space="preserve"> like on paper</w:t>
+      </w:r>
+      <w:r>
+        <w:t xml:space="preserve"> or the </w:t>
+      </w:r>
+      <w:r>
+        <w:t xml:space="preserve">desired </w:t>
+      </w:r>
+      <w:r>
+        <w:t xml:space="preserve">mechanic simply </w:t>
+      </w:r>
+      <w:proofErr w:type="spellStart"/>
+      <w:r>
+        <w:t>can not</w:t>
+      </w:r>
+      <w:proofErr w:type="spellEnd"/>
+      <w:r>
+        <w:t xml:space="preserve"> be executed.</w:t>
+      </w:r>
+      <w:r>
+        <w:t xml:space="preserve"> So, although different projects and studios might use different pipelines we can still generalize a rough pipeline that should be kept for every studio and project</w:t>
+      </w:r>
+      <w:r>
+        <w:t>, and from which we will able to define when</w:t>
+      </w:r>
+      <w:r>
+        <w:t xml:space="preserve"> and what type of optimization goals we should pre specify.</w:t>
+      </w:r>
+    </w:p>
+    <w:p>
+      <w:pPr>
+        <w:spacing w:before="200"/>
+        <w:ind w:firstLine="425"/>
+      </w:pPr>
+      <w:r>
+        <w:t xml:space="preserve">A general game development pipeline usually contains </w:t>
+      </w:r>
+      <w:r>
+        <w:t>four</w:t>
+      </w:r>
+      <w:r>
+        <w:t xml:space="preserve"> major </w:t>
+      </w:r>
+      <w:r>
+        <w:t>phases</w:t>
+      </w:r>
+      <w:r>
+        <w:t>, namely Concep</w:t>
+      </w:r>
+      <w:r>
+        <w:t>t</w:t>
+      </w:r>
+      <w:r>
+        <w:t xml:space="preserve">, </w:t>
+      </w:r>
+      <w:r>
+        <w:t>Preproduction, Production, Postproduction.</w:t>
+      </w:r>
+      <w:r>
+        <w:t xml:space="preserve"> Each of this contains </w:t>
+      </w:r>
+      <w:r>
+        <w:t xml:space="preserve">various topics that needs to be </w:t>
+      </w:r>
+      <w:r>
+        <w:t>“</w:t>
+      </w:r>
+      <w:r>
+        <w:t>answered</w:t>
+      </w:r>
+      <w:r>
+        <w:t>”</w:t>
+      </w:r>
+      <w:r>
+        <w:t>.</w:t>
+      </w:r>
+    </w:p>
+    <w:p>
+      <w:pPr>
+        <w:spacing w:before="200"/>
+        <w:ind w:firstLine="425"/>
+      </w:pPr>
+    </w:p>
+    <w:p>
+      <w:pPr>
+        <w:spacing w:before="200"/>
+        <w:ind w:firstLine="425"/>
       </w:pPr>
     </w:p>
     <w:p>
@@ -6574,7 +6874,6 @@
       <w:bookmarkStart w:id="5" w:name="_Toc332798847"/>
       <w:proofErr w:type="spellStart"/>
       <w:r>
-        <w:lastRenderedPageBreak/>
         <w:t>Címsorok</w:t>
       </w:r>
       <w:bookmarkEnd w:id="4"/>
@@ -6643,6 +6942,7 @@
       <w:bookmarkStart w:id="7" w:name="_Toc332798848"/>
       <w:proofErr w:type="spellStart"/>
       <w:r>
+        <w:lastRenderedPageBreak/>
         <w:t>Képek</w:t>
       </w:r>
       <w:bookmarkEnd w:id="6"/>
@@ -8300,6 +8600,11 @@
       <w:proofErr w:type="spellEnd"/>
     </w:p>
     <w:p>
+      <w:pPr>
+        <w:rPr>
+          <w:rStyle w:val="Hiperhivatkozs"/>
+        </w:rPr>
+      </w:pPr>
       <w:proofErr w:type="spellStart"/>
       <w:r>
         <w:t>Bevezető</w:t>
@@ -8317,7 +8622,42 @@
         </w:r>
       </w:hyperlink>
     </w:p>
-    <w:p/>
+    <w:p>
+      <w:pPr>
+        <w:rPr>
+          <w:rStyle w:val="Hiperhivatkozs"/>
+          <w:color w:val="auto"/>
+          <w:u w:val="none"/>
+        </w:rPr>
+      </w:pPr>
+      <w:proofErr w:type="spellStart"/>
+      <w:r>
+        <w:t>Pipelinról</w:t>
+      </w:r>
+      <w:proofErr w:type="spellEnd"/>
+      <w:r>
+        <w:t xml:space="preserve"> </w:t>
+      </w:r>
+      <w:proofErr w:type="spellStart"/>
+      <w:r>
+        <w:t>cucco</w:t>
+      </w:r>
+      <w:proofErr w:type="spellEnd"/>
+      <w:r>
+        <w:t xml:space="preserve">: </w:t>
+      </w:r>
+      <w:r>
+        <w:t>https://www.cgspectrum.com/blog/game-development-process</w:t>
+      </w:r>
+    </w:p>
+    <w:p>
+      <w:pPr>
+        <w:rPr>
+          <w:color w:val="0000FF"/>
+          <w:u w:val="single"/>
+        </w:rPr>
+      </w:pPr>
+    </w:p>
     <w:p/>
     <w:sectPr>
       <w:headerReference w:type="even" r:id="rId14"/>

</xml_diff>

<commit_message>
Update with image around game pipeline
</commit_message>
<xml_diff>
--- a/Thesis/Game engine specific optimization techniques for Unity.docx
+++ b/Thesis/Game engine specific optimization techniques for Unity.docx
@@ -3427,21 +3427,11 @@
       <w:pPr>
         <w:pStyle w:val="Cmlapkarstanszk"/>
       </w:pPr>
-      <w:r>
-        <w:fldChar w:fldCharType="begin"/>
-      </w:r>
-      <w:r>
-        <w:instrText xml:space="preserve"> DOCPROPERTY  Company  \* MERGEFORMAT </w:instrText>
-      </w:r>
-      <w:r>
-        <w:fldChar w:fldCharType="separate"/>
-      </w:r>
-      <w:r>
-        <w:t>Department of Control Engineering and Information Technology</w:t>
-      </w:r>
-      <w:r>
-        <w:fldChar w:fldCharType="end"/>
-      </w:r>
+      <w:fldSimple w:instr=" DOCPROPERTY  Company  \* MERGEFORMAT ">
+        <w:r>
+          <w:t>Department of Control Engineering and Information Technology</w:t>
+        </w:r>
+      </w:fldSimple>
     </w:p>
     <w:p/>
     <w:p/>
@@ -3551,21 +3541,11 @@
                             <w:pPr>
                               <w:pStyle w:val="Cmlapszerz"/>
                             </w:pPr>
-                            <w:r>
-                              <w:fldChar w:fldCharType="begin"/>
-                            </w:r>
-                            <w:r>
-                              <w:instrText xml:space="preserve"> DOCPROPERTY "Manager"  \* MERGEFORMAT </w:instrText>
-                            </w:r>
-                            <w:r>
-                              <w:fldChar w:fldCharType="separate"/>
-                            </w:r>
-                            <w:r>
-                              <w:t xml:space="preserve">Dr. Magdics </w:t>
-                            </w:r>
-                            <w:r>
-                              <w:fldChar w:fldCharType="end"/>
-                            </w:r>
+                            <w:fldSimple w:instr=" DOCPROPERTY &quot;Manager&quot;  \* MERGEFORMAT ">
+                              <w:r>
+                                <w:t xml:space="preserve">Dr. Magdics </w:t>
+                              </w:r>
+                            </w:fldSimple>
                             <w:r>
                               <w:t>Milán</w:t>
                             </w:r>
@@ -3645,21 +3625,11 @@
                       <w:pPr>
                         <w:pStyle w:val="Cmlapszerz"/>
                       </w:pPr>
-                      <w:r>
-                        <w:fldChar w:fldCharType="begin"/>
-                      </w:r>
-                      <w:r>
-                        <w:instrText xml:space="preserve"> DOCPROPERTY "Manager"  \* MERGEFORMAT </w:instrText>
-                      </w:r>
-                      <w:r>
-                        <w:fldChar w:fldCharType="separate"/>
-                      </w:r>
-                      <w:r>
-                        <w:t xml:space="preserve">Dr. Magdics </w:t>
-                      </w:r>
-                      <w:r>
-                        <w:fldChar w:fldCharType="end"/>
-                      </w:r>
+                      <w:fldSimple w:instr=" DOCPROPERTY &quot;Manager&quot;  \* MERGEFORMAT ">
+                        <w:r>
+                          <w:t xml:space="preserve">Dr. Magdics </w:t>
+                        </w:r>
+                      </w:fldSimple>
                       <w:r>
                         <w:t>Milán</w:t>
                       </w:r>
@@ -5434,7 +5404,7 @@
         <w:rPr>
           <w:noProof/>
         </w:rPr>
-        <w:t>2020. 11. 01.</w:t>
+        <w:t>2020. 11. 03.</w:t>
       </w:r>
       <w:r>
         <w:fldChar w:fldCharType="end"/>
@@ -5461,21 +5431,11 @@
       <w:r>
         <w:tab/>
       </w:r>
-      <w:r>
-        <w:fldChar w:fldCharType="begin"/>
-      </w:r>
-      <w:r>
-        <w:instrText xml:space="preserve"> AUTHOR   \* MERGEFORMAT </w:instrText>
-      </w:r>
-      <w:r>
-        <w:fldChar w:fldCharType="separate"/>
-      </w:r>
-      <w:r>
-        <w:t>Menyhárt Bence</w:t>
-      </w:r>
-      <w:r>
-        <w:fldChar w:fldCharType="end"/>
-      </w:r>
+      <w:fldSimple w:instr=" AUTHOR   \* MERGEFORMAT ">
+        <w:r>
+          <w:t>Menyhárt Bence</w:t>
+        </w:r>
+      </w:fldSimple>
     </w:p>
     <w:p>
       <w:pPr>
@@ -5894,7 +5854,15 @@
         <w:t xml:space="preserve">these types of optimizations </w:t>
       </w:r>
       <w:r>
-        <w:t xml:space="preserve">are tend to be </w:t>
+        <w:t xml:space="preserve">are </w:t>
+      </w:r>
+      <w:proofErr w:type="gramStart"/>
+      <w:r>
+        <w:t>tend</w:t>
+      </w:r>
+      <w:proofErr w:type="gramEnd"/>
+      <w:r>
+        <w:t xml:space="preserve"> to be </w:t>
       </w:r>
       <w:r>
         <w:t>ignored</w:t>
@@ -6007,13 +5975,21 @@
         <w:t xml:space="preserve"> by halving the shadow distance, but our environment artist would be kind of disappointed after realizing that </w:t>
       </w:r>
       <w:r>
-        <w:t>outside of a 150</w:t>
-      </w:r>
-      <w:r>
-        <w:t xml:space="preserve"> </w:t>
-      </w:r>
-      <w:r>
-        <w:t>unit range shadows would be cull</w:t>
+        <w:t xml:space="preserve">outside of a </w:t>
+      </w:r>
+      <w:proofErr w:type="gramStart"/>
+      <w:r>
+        <w:t>150</w:t>
+      </w:r>
+      <w:r>
+        <w:t xml:space="preserve"> </w:t>
+      </w:r>
+      <w:r>
+        <w:t>unit</w:t>
+      </w:r>
+      <w:proofErr w:type="gramEnd"/>
+      <w:r>
+        <w:t xml:space="preserve"> range shadows would be cull</w:t>
       </w:r>
       <w:r>
         <w:t>ed</w:t>
@@ -6360,7 +6336,15 @@
         <w:t>People of Stackoverflow</w:t>
       </w:r>
       <w:r>
-        <w:t xml:space="preserve">, Unity Answers and other forums are tend to </w:t>
+        <w:t xml:space="preserve">, Unity Answers and other forums are </w:t>
+      </w:r>
+      <w:proofErr w:type="gramStart"/>
+      <w:r>
+        <w:t>tend</w:t>
+      </w:r>
+      <w:proofErr w:type="gramEnd"/>
+      <w:r>
+        <w:t xml:space="preserve"> to </w:t>
       </w:r>
       <w:r>
         <w:t xml:space="preserve">quote it </w:t>
@@ -6372,7 +6356,15 @@
         <w:t>, and forget its original context.</w:t>
       </w:r>
       <w:r>
-        <w:t xml:space="preserve"> They usually connects it with the most of the time right fact that you should implement first then optimize your code</w:t>
+        <w:t xml:space="preserve"> They usually </w:t>
+      </w:r>
+      <w:proofErr w:type="gramStart"/>
+      <w:r>
+        <w:t>connects</w:t>
+      </w:r>
+      <w:proofErr w:type="gramEnd"/>
+      <w:r>
+        <w:t xml:space="preserve"> it with the most of the time right fact that you should implement first then optimize your code</w:t>
       </w:r>
       <w:r>
         <w:t xml:space="preserve"> (which I would correct to implement, measure and optimize anyway)</w:t>
@@ -6616,7 +6608,13 @@
         <w:t>You throw the basic idea and concept into the start of the pipe</w:t>
       </w:r>
       <w:r>
-        <w:t>, and at the end of the pipe a finished product will flow out. But what are between these two ends?</w:t>
+        <w:t xml:space="preserve">, and at the end of </w:t>
+      </w:r>
+      <w:r>
+        <w:t>it</w:t>
+      </w:r>
+      <w:r>
+        <w:t xml:space="preserve"> a finished product will flow out. But what are between these two ends?</w:t>
       </w:r>
       <w:r>
         <w:t xml:space="preserve"> The answer is it depends. AAA studios usually have </w:t>
@@ -6679,7 +6677,13 @@
         <w:t xml:space="preserve"> great</w:t>
       </w:r>
       <w:r>
-        <w:t xml:space="preserve"> and fit together. On the other hand an Indie studio should always make a prototype </w:t>
+        <w:t xml:space="preserve"> and fit together. On the other </w:t>
+      </w:r>
+      <w:r>
+        <w:t>hand,</w:t>
+      </w:r>
+      <w:r>
+        <w:t xml:space="preserve"> an Indie studio should always make a prototype </w:t>
       </w:r>
       <w:r>
         <w:t>in order to avoid common mistakes like the game is not even</w:t>
@@ -6711,10 +6715,24 @@
         <w:t xml:space="preserve"> be executed.</w:t>
       </w:r>
       <w:r>
-        <w:t xml:space="preserve"> So, although different projects and studios might use different pipelines we can still generalize a rough pipeline that should be kept for every studio and project</w:t>
-      </w:r>
-      <w:r>
-        <w:t>, and from which we will able to define when</w:t>
+        <w:t xml:space="preserve"> So, although different projects and studios might use different </w:t>
+      </w:r>
+      <w:proofErr w:type="gramStart"/>
+      <w:r>
+        <w:t>pipelines</w:t>
+      </w:r>
+      <w:proofErr w:type="gramEnd"/>
+      <w:r>
+        <w:t xml:space="preserve"> we can still generalize a rough pipeline that should be kept for every studio and project</w:t>
+      </w:r>
+      <w:r>
+        <w:t xml:space="preserve">, and from which we will </w:t>
+      </w:r>
+      <w:r>
+        <w:t xml:space="preserve">be </w:t>
+      </w:r>
+      <w:r>
+        <w:t>able to define when</w:t>
       </w:r>
       <w:r>
         <w:t xml:space="preserve"> and what type of optimization goals we should pre specify.</w:t>
@@ -6726,7 +6744,7 @@
         <w:ind w:firstLine="425"/>
       </w:pPr>
       <w:r>
-        <w:t xml:space="preserve">A general game development pipeline usually contains </w:t>
+        <w:t xml:space="preserve">A general game development pipeline contains </w:t>
       </w:r>
       <w:r>
         <w:t>four</w:t>
@@ -6750,7 +6768,120 @@
         <w:t>Preproduction, Production, Postproduction.</w:t>
       </w:r>
       <w:r>
-        <w:t xml:space="preserve"> Each of this contains </w:t>
+        <w:t xml:space="preserve"> </w:t>
+      </w:r>
+    </w:p>
+    <w:p>
+      <w:pPr>
+        <w:pStyle w:val="Kp"/>
+      </w:pPr>
+      <w:r>
+        <w:rPr>
+          <w:noProof/>
+        </w:rPr>
+        <w:drawing>
+          <wp:inline distT="0" distB="0" distL="0" distR="0" wp14:anchorId="2AFC0308" wp14:editId="4385939A">
+            <wp:extent cx="5398575" cy="1327150"/>
+            <wp:effectExtent l="38100" t="0" r="50165" b="0"/>
+            <wp:docPr id="5" name="Kép 5"/>
+            <wp:cNvGraphicFramePr>
+              <a:graphicFrameLocks xmlns:a="http://schemas.openxmlformats.org/drawingml/2006/main" noChangeAspect="1"/>
+            </wp:cNvGraphicFramePr>
+            <a:graphic xmlns:a="http://schemas.openxmlformats.org/drawingml/2006/main">
+              <a:graphicData uri="http://schemas.openxmlformats.org/drawingml/2006/picture">
+                <pic:pic xmlns:pic="http://schemas.openxmlformats.org/drawingml/2006/picture">
+                  <pic:nvPicPr>
+                    <pic:cNvPr id="5" name="Kép 5"/>
+                    <pic:cNvPicPr/>
+                  </pic:nvPicPr>
+                  <pic:blipFill>
+                    <a:blip r:embed="rId10" cstate="print">
+                      <a:extLst>
+                        <a:ext uri="{28A0092B-C50C-407E-A947-70E740481C1C}">
+                          <a14:useLocalDpi xmlns:a14="http://schemas.microsoft.com/office/drawing/2010/main" val="0"/>
+                        </a:ext>
+                      </a:extLst>
+                    </a:blip>
+                    <a:stretch>
+                      <a:fillRect/>
+                    </a:stretch>
+                  </pic:blipFill>
+                  <pic:spPr>
+                    <a:xfrm>
+                      <a:off x="0" y="0"/>
+                      <a:ext cx="5398575" cy="1327150"/>
+                    </a:xfrm>
+                    <a:prstGeom prst="rect">
+                      <a:avLst/>
+                    </a:prstGeom>
+                    <a:effectLst>
+                      <a:outerShdw blurRad="50800" dist="38100" dir="2700000" algn="tl" rotWithShape="0">
+                        <a:prstClr val="black">
+                          <a:alpha val="40000"/>
+                        </a:prstClr>
+                      </a:outerShdw>
+                    </a:effectLst>
+                  </pic:spPr>
+                </pic:pic>
+              </a:graphicData>
+            </a:graphic>
+          </wp:inline>
+        </w:drawing>
+      </w:r>
+    </w:p>
+    <w:p>
+      <w:pPr>
+        <w:pStyle w:val="Kpalrs"/>
+      </w:pPr>
+      <w:r>
+        <w:t xml:space="preserve">Figure </w:t>
+      </w:r>
+      <w:fldSimple w:instr=" SEQ Figure \* ARABIC ">
+        <w:r>
+          <w:rPr>
+            <w:noProof/>
+          </w:rPr>
+          <w:t>1</w:t>
+        </w:r>
+      </w:fldSimple>
+      <w:r>
+        <w:t xml:space="preserve">: </w:t>
+      </w:r>
+      <w:r>
+        <w:rPr>
+          <w:b w:val="0"/>
+          <w:bCs w:val="0"/>
+        </w:rPr>
+        <w:t xml:space="preserve">The four stages of a </w:t>
+      </w:r>
+      <w:r>
+        <w:rPr>
+          <w:b w:val="0"/>
+          <w:bCs w:val="0"/>
+        </w:rPr>
+        <w:t>general</w:t>
+      </w:r>
+      <w:r>
+        <w:rPr>
+          <w:b w:val="0"/>
+          <w:bCs w:val="0"/>
+        </w:rPr>
+        <w:t xml:space="preserve"> game development pipeline</w:t>
+      </w:r>
+    </w:p>
+    <w:p>
+      <w:pPr>
+        <w:spacing w:before="200"/>
+        <w:ind w:firstLine="425"/>
+      </w:pPr>
+      <w:r>
+        <w:t>Each of this</w:t>
+      </w:r>
+      <w:r>
+        <w:t xml:space="preserve"> phase</w:t>
+      </w:r>
+      <w:r>
+        <w:t xml:space="preserve"> contains </w:t>
       </w:r>
       <w:r>
         <w:t xml:space="preserve">various topics that needs to be </w:t>
@@ -6765,8 +6896,22 @@
         <w:t>”</w:t>
       </w:r>
       <w:r>
-        <w:t>.</w:t>
-      </w:r>
+        <w:t>, some of them can vary from project to project but some of them are project independent.</w:t>
+      </w:r>
+      <w:r>
+        <w:t xml:space="preserve"> </w:t>
+      </w:r>
+    </w:p>
+    <w:p>
+      <w:pPr>
+        <w:spacing w:before="200"/>
+        <w:ind w:firstLine="425"/>
+      </w:pPr>
+    </w:p>
+    <w:p>
+      <w:pPr>
+        <w:pStyle w:val="Cmsor3"/>
+      </w:pPr>
     </w:p>
     <w:p>
       <w:pPr>
@@ -6942,7 +7087,6 @@
       <w:bookmarkStart w:id="7" w:name="_Toc332798848"/>
       <w:proofErr w:type="spellStart"/>
       <w:r>
-        <w:lastRenderedPageBreak/>
         <w:t>Képek</w:t>
       </w:r>
       <w:bookmarkEnd w:id="6"/>
@@ -7163,7 +7307,7 @@
                     </pic:cNvPicPr>
                   </pic:nvPicPr>
                   <pic:blipFill>
-                    <a:blip r:embed="rId10">
+                    <a:blip r:embed="rId11">
                       <a:extLst>
                         <a:ext uri="{28A0092B-C50C-407E-A947-70E740481C1C}">
                           <a14:useLocalDpi xmlns:a14="http://schemas.microsoft.com/office/drawing/2010/main" val="0"/>
@@ -7199,51 +7343,25 @@
       <w:pPr>
         <w:pStyle w:val="Kpalrs"/>
       </w:pPr>
-      <w:r>
-        <w:fldChar w:fldCharType="begin"/>
-      </w:r>
-      <w:r>
-        <w:instrText xml:space="preserve"> STYLEREF 1 \s </w:instrText>
-      </w:r>
-      <w:r>
-        <w:fldChar w:fldCharType="separate"/>
-      </w:r>
-      <w:r>
-        <w:rPr>
-          <w:noProof/>
-        </w:rPr>
-        <w:t>1</w:t>
-      </w:r>
-      <w:r>
-        <w:rPr>
-          <w:noProof/>
-        </w:rPr>
-        <w:fldChar w:fldCharType="end"/>
-      </w:r>
+      <w:fldSimple w:instr=" STYLEREF 1 \s ">
+        <w:r>
+          <w:rPr>
+            <w:noProof/>
+          </w:rPr>
+          <w:t>1</w:t>
+        </w:r>
+      </w:fldSimple>
       <w:r>
         <w:t>.</w:t>
       </w:r>
-      <w:r>
-        <w:fldChar w:fldCharType="begin"/>
-      </w:r>
-      <w:r>
-        <w:instrText xml:space="preserve"> SEQ ábra \* ARABIC \s 1 </w:instrText>
-      </w:r>
-      <w:r>
-        <w:fldChar w:fldCharType="separate"/>
-      </w:r>
-      <w:r>
-        <w:rPr>
-          <w:noProof/>
-        </w:rPr>
-        <w:t>1</w:t>
-      </w:r>
-      <w:r>
-        <w:rPr>
-          <w:noProof/>
-        </w:rPr>
-        <w:fldChar w:fldCharType="end"/>
-      </w:r>
+      <w:fldSimple w:instr=" SEQ ábra \* ARABIC \s 1 ">
+        <w:r>
+          <w:rPr>
+            <w:noProof/>
+          </w:rPr>
+          <w:t>1</w:t>
+        </w:r>
+      </w:fldSimple>
       <w:r>
         <w:t xml:space="preserve">. </w:t>
       </w:r>
@@ -7394,7 +7512,15 @@
         <w:tab/>
       </w:r>
       <w:r>
-        <w:t xml:space="preserve">static void Main( string[] </w:t>
+        <w:t xml:space="preserve">static void </w:t>
+      </w:r>
+      <w:proofErr w:type="gramStart"/>
+      <w:r>
+        <w:t>Main( string</w:t>
+      </w:r>
+      <w:proofErr w:type="gramEnd"/>
+      <w:r>
+        <w:t xml:space="preserve">[] </w:t>
       </w:r>
       <w:proofErr w:type="spellStart"/>
       <w:r>
@@ -7435,10 +7561,12 @@
         <w:t>Console.WriteLine</w:t>
       </w:r>
       <w:proofErr w:type="spellEnd"/>
+      <w:proofErr w:type="gramStart"/>
       <w:r>
         <w:t>( "</w:t>
       </w:r>
       <w:proofErr w:type="spellStart"/>
+      <w:proofErr w:type="gramEnd"/>
       <w:r>
         <w:t>Szia</w:t>
       </w:r>
@@ -7638,6 +7766,7 @@
     </w:p>
     <w:p>
       <w:r>
+        <w:lastRenderedPageBreak/>
         <w:t xml:space="preserve">A </w:t>
       </w:r>
       <w:proofErr w:type="spellStart"/>
@@ -8489,7 +8618,7 @@
       <w:r>
         <w:t xml:space="preserve"> </w:t>
       </w:r>
-      <w:hyperlink r:id="rId11" w:history="1">
+      <w:hyperlink r:id="rId12" w:history="1">
         <w:r>
           <w:rPr>
             <w:rStyle w:val="Hiperhivatkozs"/>
@@ -8540,7 +8669,7 @@
       <w:r>
         <w:t xml:space="preserve">, </w:t>
       </w:r>
-      <w:hyperlink r:id="rId12" w:history="1">
+      <w:hyperlink r:id="rId13" w:history="1">
         <w:r>
           <w:rPr>
             <w:rStyle w:val="Hiperhivatkozs"/>
@@ -8613,7 +8742,7 @@
       <w:r>
         <w:t xml:space="preserve">: </w:t>
       </w:r>
-      <w:hyperlink r:id="rId13" w:history="1">
+      <w:hyperlink r:id="rId14" w:history="1">
         <w:r>
           <w:rPr>
             <w:rStyle w:val="Hiperhivatkozs"/>
@@ -8660,8 +8789,8 @@
     </w:p>
     <w:p/>
     <w:sectPr>
-      <w:headerReference w:type="even" r:id="rId14"/>
-      <w:footerReference w:type="default" r:id="rId15"/>
+      <w:headerReference w:type="even" r:id="rId15"/>
+      <w:footerReference w:type="default" r:id="rId16"/>
       <w:type w:val="continuous"/>
       <w:pgSz w:w="11907" w:h="16840" w:code="9"/>
       <w:pgMar w:top="1418" w:right="1418" w:bottom="1418" w:left="1418" w:header="709" w:footer="709" w:gutter="567"/>
@@ -11417,7 +11546,7 @@
     <w:next w:val="Norml"/>
     <w:autoRedefine/>
     <w:qFormat/>
-    <w:rsid w:val="002841F9"/>
+    <w:rsid w:val="001B69D7"/>
     <w:pPr>
       <w:spacing w:before="120" w:after="240"/>
       <w:ind w:firstLine="0"/>
@@ -11426,8 +11555,8 @@
     <w:rPr>
       <w:b/>
       <w:bCs/>
-      <w:sz w:val="20"/>
-      <w:szCs w:val="20"/>
+      <w:sz w:val="22"/>
+      <w:szCs w:val="22"/>
     </w:rPr>
   </w:style>
   <w:style w:type="paragraph" w:customStyle="1" w:styleId="Source">

</xml_diff>

<commit_message>
Apply changes requested by Milan
</commit_message>
<xml_diff>
--- a/Thesis/Game engine specific optimization techniques for Unity.docx
+++ b/Thesis/Game engine specific optimization techniques for Unity.docx
@@ -3781,7 +3781,7 @@
             <w:noProof/>
             <w:webHidden/>
           </w:rPr>
-          <w:t>3</w:t>
+          <w:t>6</w:t>
         </w:r>
         <w:r>
           <w:rPr>
@@ -3851,7 +3851,7 @@
             <w:noProof/>
             <w:webHidden/>
           </w:rPr>
-          <w:t>4</w:t>
+          <w:t>7</w:t>
         </w:r>
         <w:r>
           <w:rPr>
@@ -3925,10 +3925,13 @@
         </w:r>
         <w:r>
           <w:rPr>
+            <w:b w:val="0"/>
+            <w:bCs/>
             <w:noProof/>
             <w:webHidden/>
+            <w:lang w:val="hu-HU"/>
           </w:rPr>
-          <w:t>4</w:t>
+          <w:t>Hiba! A könyvjelző nem létezik.</w:t>
         </w:r>
         <w:r>
           <w:rPr>
@@ -4000,7 +4003,7 @@
             <w:noProof/>
             <w:webHidden/>
           </w:rPr>
-          <w:t>4</w:t>
+          <w:t>13</w:t>
         </w:r>
         <w:r>
           <w:rPr>
@@ -4072,7 +4075,7 @@
             <w:noProof/>
             <w:webHidden/>
           </w:rPr>
-          <w:t>4</w:t>
+          <w:t>13</w:t>
         </w:r>
         <w:r>
           <w:rPr>
@@ -4144,7 +4147,7 @@
             <w:noProof/>
             <w:webHidden/>
           </w:rPr>
-          <w:t>4</w:t>
+          <w:t>13</w:t>
         </w:r>
         <w:r>
           <w:rPr>
@@ -4216,7 +4219,7 @@
             <w:noProof/>
             <w:webHidden/>
           </w:rPr>
-          <w:t>4</w:t>
+          <w:t>13</w:t>
         </w:r>
         <w:r>
           <w:rPr>
@@ -4288,7 +4291,7 @@
             <w:noProof/>
             <w:webHidden/>
           </w:rPr>
-          <w:t>4</w:t>
+          <w:t>14</w:t>
         </w:r>
         <w:r>
           <w:rPr>
@@ -4358,7 +4361,7 @@
             <w:noProof/>
             <w:webHidden/>
           </w:rPr>
-          <w:t>4</w:t>
+          <w:t>15</w:t>
         </w:r>
         <w:r>
           <w:rPr>
@@ -4428,7 +4431,7 @@
             <w:noProof/>
             <w:webHidden/>
           </w:rPr>
-          <w:t>5</w:t>
+          <w:t>16</w:t>
         </w:r>
         <w:r>
           <w:rPr>
@@ -4498,7 +4501,7 @@
             <w:noProof/>
             <w:webHidden/>
           </w:rPr>
-          <w:t>5</w:t>
+          <w:t>17</w:t>
         </w:r>
         <w:r>
           <w:rPr>
@@ -5434,7 +5437,7 @@
         <w:rPr>
           <w:noProof/>
         </w:rPr>
-        <w:t>2020. 11. 04.</w:t>
+        <w:t>2020. 11. 05.</w:t>
       </w:r>
       <w:r>
         <w:fldChar w:fldCharType="end"/>
@@ -5894,7 +5897,15 @@
         <w:t xml:space="preserve">these types of optimizations </w:t>
       </w:r>
       <w:r>
-        <w:t xml:space="preserve">are tend to be </w:t>
+        <w:t xml:space="preserve">are </w:t>
+      </w:r>
+      <w:proofErr w:type="gramStart"/>
+      <w:r>
+        <w:t>tend</w:t>
+      </w:r>
+      <w:proofErr w:type="gramEnd"/>
+      <w:r>
+        <w:t xml:space="preserve"> to be </w:t>
       </w:r>
       <w:r>
         <w:t>ignored</w:t>
@@ -5980,7 +5991,10 @@
         <w:t xml:space="preserve"> </w:t>
       </w:r>
       <w:r>
-        <w:t xml:space="preserve">You can clearly see that the stack is far larger than e.g. in web development. </w:t>
+        <w:t>We</w:t>
+      </w:r>
+      <w:r>
+        <w:t xml:space="preserve"> can clearly see that the stack is far larger than e.g. in web development. </w:t>
       </w:r>
       <w:r>
         <w:t xml:space="preserve">If we stick to the shadow distance optimization </w:t>
@@ -5992,7 +6006,17 @@
         <w:t>above,</w:t>
       </w:r>
       <w:r>
-        <w:t xml:space="preserve"> I’m sure a programmer would be satisfied with a decrease of </w:t>
+        <w:t xml:space="preserve"> </w:t>
+      </w:r>
+      <w:r>
+        <w:t>a</w:t>
+      </w:r>
+      <w:r>
+        <w:t xml:space="preserve"> programmer would be satisfied with a decrease </w:t>
+      </w:r>
+      <w:commentRangeStart w:id="2"/>
+      <w:r>
+        <w:t xml:space="preserve">of </w:t>
       </w:r>
       <w:r>
         <w:t>15-30</w:t>
@@ -6000,6 +6024,13 @@
       <w:r>
         <w:t xml:space="preserve">% CPU </w:t>
       </w:r>
+      <w:commentRangeEnd w:id="2"/>
+      <w:r>
+        <w:rPr>
+          <w:rStyle w:val="Jegyzethivatkozs"/>
+        </w:rPr>
+        <w:commentReference w:id="2"/>
+      </w:r>
       <w:r>
         <w:t>load</w:t>
       </w:r>
@@ -6007,13 +6038,21 @@
         <w:t xml:space="preserve"> by halving the shadow distance, but our environment artist would be kind of disappointed after realizing that </w:t>
       </w:r>
       <w:r>
-        <w:t>outside of a 150</w:t>
-      </w:r>
-      <w:r>
-        <w:t xml:space="preserve"> </w:t>
-      </w:r>
-      <w:r>
-        <w:t>unit range shadows would be cull</w:t>
+        <w:t xml:space="preserve">outside of a </w:t>
+      </w:r>
+      <w:proofErr w:type="gramStart"/>
+      <w:r>
+        <w:t>150</w:t>
+      </w:r>
+      <w:r>
+        <w:t xml:space="preserve"> </w:t>
+      </w:r>
+      <w:r>
+        <w:t>unit</w:t>
+      </w:r>
+      <w:proofErr w:type="gramEnd"/>
+      <w:r>
+        <w:t xml:space="preserve"> range shadows would be cull</w:t>
       </w:r>
       <w:r>
         <w:t>ed</w:t>
@@ -6250,7 +6289,13 @@
         <w:spacing w:after="0"/>
       </w:pPr>
       <w:r>
-        <w:t>Show how to properly benchmark your Unity application and what kind of tools are available for</w:t>
+        <w:t>Show how to properly benchmark Unity application</w:t>
+      </w:r>
+      <w:r>
+        <w:t>s</w:t>
+      </w:r>
+      <w:r>
+        <w:t xml:space="preserve"> and what kind of tools are available for</w:t>
       </w:r>
       <w:r>
         <w:t xml:space="preserve"> performance analysis</w:t>
@@ -6360,7 +6405,15 @@
         <w:t>People of Stackoverflow</w:t>
       </w:r>
       <w:r>
-        <w:t xml:space="preserve">, Unity Answers and other forums are tend to </w:t>
+        <w:t xml:space="preserve">, Unity Answers and other forums are </w:t>
+      </w:r>
+      <w:proofErr w:type="gramStart"/>
+      <w:r>
+        <w:t>tend</w:t>
+      </w:r>
+      <w:proofErr w:type="gramEnd"/>
+      <w:r>
+        <w:t xml:space="preserve"> to </w:t>
       </w:r>
       <w:r>
         <w:t xml:space="preserve">quote it </w:t>
@@ -6372,7 +6425,27 @@
         <w:t>, and forget its original context.</w:t>
       </w:r>
       <w:r>
-        <w:t xml:space="preserve"> They usually connects it with the most of the time right fact that you should implement first then optimize your code</w:t>
+        <w:t xml:space="preserve"> They usually </w:t>
+      </w:r>
+      <w:proofErr w:type="gramStart"/>
+      <w:r>
+        <w:t>connects</w:t>
+      </w:r>
+      <w:proofErr w:type="gramEnd"/>
+      <w:r>
+        <w:t xml:space="preserve"> it with the most of the time right fact that </w:t>
+      </w:r>
+      <w:r>
+        <w:t>we</w:t>
+      </w:r>
+      <w:r>
+        <w:t xml:space="preserve"> should implement first then optimize </w:t>
+      </w:r>
+      <w:r>
+        <w:t>our</w:t>
+      </w:r>
+      <w:r>
+        <w:t xml:space="preserve"> code</w:t>
       </w:r>
       <w:r>
         <w:t xml:space="preserve"> (which I would correct to implement, measure and optimize anyway)</w:t>
@@ -6525,7 +6598,13 @@
         <w:ind w:firstLine="0"/>
       </w:pPr>
       <w:r>
-        <w:t xml:space="preserve">As you can see </w:t>
+        <w:t xml:space="preserve">As </w:t>
+      </w:r>
+      <w:r>
+        <w:t>we</w:t>
+      </w:r>
+      <w:r>
+        <w:t xml:space="preserve"> can see </w:t>
       </w:r>
       <w:r>
         <w:t xml:space="preserve">it’s about worrying </w:t>
@@ -6613,7 +6692,10 @@
         <w:t xml:space="preserve"> </w:t>
       </w:r>
       <w:r>
-        <w:t>You throw the basic idea and concept into the start of the pipe</w:t>
+        <w:t>We</w:t>
+      </w:r>
+      <w:r>
+        <w:t xml:space="preserve"> throw the basic idea and concept into the start of the pipe</w:t>
       </w:r>
       <w:r>
         <w:t xml:space="preserve">, and at the end of </w:t>
@@ -6723,7 +6805,15 @@
         <w:t xml:space="preserve"> be executed.</w:t>
       </w:r>
       <w:r>
-        <w:t xml:space="preserve"> So, although different projects and studios might use different pipelines we can still generalize a rough pipeline that should be kept for every studio and project</w:t>
+        <w:t xml:space="preserve"> So, although different projects and studios might use different </w:t>
+      </w:r>
+      <w:proofErr w:type="gramStart"/>
+      <w:r>
+        <w:t>pipelines</w:t>
+      </w:r>
+      <w:proofErr w:type="gramEnd"/>
+      <w:r>
+        <w:t xml:space="preserve"> we can still generalize a rough pipeline that should be kept for every studio and project</w:t>
       </w:r>
       <w:r>
         <w:t xml:space="preserve">, and from which we will </w:t>
@@ -6795,7 +6885,7 @@
                     <pic:cNvPicPr/>
                   </pic:nvPicPr>
                   <pic:blipFill>
-                    <a:blip r:embed="rId10" cstate="print">
+                    <a:blip r:embed="rId14" cstate="print">
                       <a:extLst>
                         <a:ext uri="{28A0092B-C50C-407E-A947-70E740481C1C}">
                           <a14:useLocalDpi xmlns:a14="http://schemas.microsoft.com/office/drawing/2010/main" val="0"/>
@@ -6938,7 +7028,13 @@
         <w:t xml:space="preserve">The game concept </w:t>
       </w:r>
       <w:r>
-        <w:t>is basically the rough idea of your game e.g.</w:t>
+        <w:t xml:space="preserve">is basically the rough idea of </w:t>
+      </w:r>
+      <w:r>
+        <w:t>the</w:t>
+      </w:r>
+      <w:r>
+        <w:t xml:space="preserve"> game e.g.</w:t>
       </w:r>
       <w:r>
         <w:t xml:space="preserve"> The First Tree</w:t>
@@ -6991,7 +7087,7 @@
                     <pic:cNvPicPr/>
                   </pic:nvPicPr>
                   <pic:blipFill>
-                    <a:blip r:embed="rId11"/>
+                    <a:blip r:embed="rId15"/>
                     <a:stretch>
                       <a:fillRect/>
                     </a:stretch>
@@ -7080,7 +7176,13 @@
         <w:t xml:space="preserve"> concept</w:t>
       </w:r>
       <w:r>
-        <w:t xml:space="preserve"> as you can see</w:t>
+        <w:t xml:space="preserve"> as </w:t>
+      </w:r>
+      <w:r>
+        <w:t>we</w:t>
+      </w:r>
+      <w:r>
+        <w:t xml:space="preserve"> can see</w:t>
       </w:r>
       <w:r>
         <w:t xml:space="preserve"> is</w:t>
@@ -7095,7 +7197,13 @@
         <w:t>.</w:t>
       </w:r>
       <w:r>
-        <w:t xml:space="preserve"> It roughly describes your </w:t>
+        <w:t xml:space="preserve"> It roughly describes </w:t>
+      </w:r>
+      <w:r>
+        <w:t>the</w:t>
+      </w:r>
+      <w:r>
+        <w:t xml:space="preserve"> </w:t>
       </w:r>
       <w:r>
         <w:t>game and some key elements</w:t>
@@ -7275,22 +7383,133 @@
         <w:t>is</w:t>
       </w:r>
       <w:r>
-        <w:t xml:space="preserve"> like</w:t>
-      </w:r>
-      <w:r>
-        <w:t>:</w:t>
-      </w:r>
-      <w:r>
-        <w:t xml:space="preserve"> </w:t>
-      </w:r>
-      <w:r>
+        <w:t xml:space="preserve"> </w:t>
+      </w:r>
+      <w:r>
+        <w:t xml:space="preserve">something </w:t>
+      </w:r>
+      <w:r>
+        <w:t>like</w:t>
+      </w:r>
+    </w:p>
+    <w:p>
+      <w:pPr>
+        <w:ind w:firstLine="0"/>
+        <w:jc w:val="center"/>
+        <w:rPr>
+          <w:rStyle w:val="Irodalomjegyzkforrs"/>
+        </w:rPr>
+      </w:pPr>
+      <w:r>
+        <w:rPr>
+          <w:rStyle w:val="Irodalomjegyzkforrs"/>
+        </w:rPr>
         <w:t>“An</w:t>
       </w:r>
       <w:r>
+        <w:rPr>
+          <w:rStyle w:val="Irodalomjegyzkforrs"/>
+        </w:rPr>
         <w:t xml:space="preserve"> RTS game with</w:t>
       </w:r>
       <w:r>
-        <w:t xml:space="preserve"> tens of thousands units where you can switch to </w:t>
+        <w:rPr>
+          <w:rStyle w:val="Irodalomjegyzkforrs"/>
+        </w:rPr>
+        <w:t xml:space="preserve"> tens of </w:t>
+      </w:r>
+      <w:proofErr w:type="gramStart"/>
+      <w:r>
+        <w:rPr>
+          <w:rStyle w:val="Irodalomjegyzkforrs"/>
+        </w:rPr>
+        <w:t>thousands</w:t>
+      </w:r>
+      <w:proofErr w:type="gramEnd"/>
+      <w:r>
+        <w:rPr>
+          <w:rStyle w:val="Irodalomjegyzkforrs"/>
+        </w:rPr>
+        <w:t xml:space="preserve"> units where </w:t>
+      </w:r>
+      <w:r>
+        <w:rPr>
+          <w:rStyle w:val="Irodalomjegyzkforrs"/>
+        </w:rPr>
+        <w:t>the player</w:t>
+      </w:r>
+      <w:r>
+        <w:rPr>
+          <w:rStyle w:val="Irodalomjegyzkforrs"/>
+        </w:rPr>
+        <w:t xml:space="preserve"> can switch to </w:t>
+      </w:r>
+      <w:r>
+        <w:rPr>
+          <w:rStyle w:val="Irodalomjegyzkforrs"/>
+        </w:rPr>
+        <w:t>an NPC to control it and fight</w:t>
+      </w:r>
+      <w:r>
+        <w:rPr>
+          <w:rStyle w:val="Irodalomjegyzkforrs"/>
+        </w:rPr>
+        <w:t xml:space="preserve"> in third person mode</w:t>
+      </w:r>
+      <w:r>
+        <w:rPr>
+          <w:rStyle w:val="Irodalomjegyzkforrs"/>
+        </w:rPr>
+        <w:t>”</w:t>
+      </w:r>
+    </w:p>
+    <w:p>
+      <w:pPr>
+        <w:ind w:firstLine="0"/>
+      </w:pPr>
+      <w:r>
+        <w:t xml:space="preserve">we should inform the management that the console ports are not viable, and that we need serious optimizations at AI controllers, character details, </w:t>
+      </w:r>
+      <w:r>
+        <w:t xml:space="preserve">and that the target audience will probably be those who have the latest </w:t>
+      </w:r>
+      <w:r>
+        <w:t>High-end</w:t>
+      </w:r>
+      <w:r>
+        <w:t xml:space="preserve"> hardware.</w:t>
+      </w:r>
+      <w:r>
+        <w:t xml:space="preserve"> </w:t>
+      </w:r>
+    </w:p>
+    <w:p>
+      <w:pPr>
+        <w:ind w:firstLine="425"/>
+        <w:rPr>
+          <w:rStyle w:val="Irodalomjegyzkforrs"/>
+        </w:rPr>
+      </w:pPr>
+      <w:r>
+        <w:t xml:space="preserve">Although we will have solid idea what type of </w:t>
+      </w:r>
+      <w:r>
+        <w:t xml:space="preserve">pre-defined </w:t>
+      </w:r>
+      <w:r>
+        <w:t xml:space="preserve">optimization goals we </w:t>
+      </w:r>
+      <w:r>
+        <w:t xml:space="preserve">might </w:t>
+      </w:r>
+      <w:r>
+        <w:t>need</w:t>
+      </w:r>
+      <w:r>
+        <w:t>,</w:t>
+      </w:r>
+      <w:r>
+        <w:t xml:space="preserve"> they are typically collected in the next stage of the pipeline.</w:t>
       </w:r>
     </w:p>
     <w:p>
@@ -7301,7 +7520,14 @@
         <w:t>Pre-production</w:t>
       </w:r>
     </w:p>
-    <w:p/>
+    <w:p>
+      <w:pPr>
+        <w:ind w:firstLine="425"/>
+      </w:pPr>
+      <w:r>
+        <w:t>Now that the concept is defined</w:t>
+      </w:r>
+    </w:p>
     <w:p>
       <w:pPr>
         <w:pStyle w:val="Cmsor3"/>
@@ -7335,8 +7561,8 @@
       <w:pPr>
         <w:pStyle w:val="Cmsor2"/>
       </w:pPr>
-      <w:bookmarkStart w:id="2" w:name="_Toc332797398"/>
-      <w:bookmarkStart w:id="3" w:name="_Toc332798846"/>
+      <w:bookmarkStart w:id="3" w:name="_Toc332797398"/>
+      <w:bookmarkStart w:id="4" w:name="_Toc332798846"/>
       <w:proofErr w:type="spellStart"/>
       <w:r>
         <w:t>Formázási</w:t>
@@ -7349,8 +7575,8 @@
       <w:r>
         <w:t>tudnivalók</w:t>
       </w:r>
-      <w:bookmarkEnd w:id="2"/>
       <w:bookmarkEnd w:id="3"/>
+      <w:bookmarkEnd w:id="4"/>
       <w:proofErr w:type="spellEnd"/>
     </w:p>
     <w:p>
@@ -7421,14 +7647,14 @@
       <w:pPr>
         <w:pStyle w:val="Cmsor3"/>
       </w:pPr>
-      <w:bookmarkStart w:id="4" w:name="_Toc332797399"/>
-      <w:bookmarkStart w:id="5" w:name="_Toc332798847"/>
+      <w:bookmarkStart w:id="5" w:name="_Toc332797399"/>
+      <w:bookmarkStart w:id="6" w:name="_Toc332798847"/>
       <w:proofErr w:type="spellStart"/>
       <w:r>
         <w:t>Címsorok</w:t>
       </w:r>
-      <w:bookmarkEnd w:id="4"/>
       <w:bookmarkEnd w:id="5"/>
+      <w:bookmarkEnd w:id="6"/>
       <w:proofErr w:type="spellEnd"/>
     </w:p>
     <w:p>
@@ -7489,14 +7715,14 @@
       <w:pPr>
         <w:pStyle w:val="Cmsor3"/>
       </w:pPr>
-      <w:bookmarkStart w:id="6" w:name="_Toc332797400"/>
-      <w:bookmarkStart w:id="7" w:name="_Toc332798848"/>
+      <w:bookmarkStart w:id="7" w:name="_Toc332797400"/>
+      <w:bookmarkStart w:id="8" w:name="_Toc332798848"/>
       <w:proofErr w:type="spellStart"/>
       <w:r>
         <w:t>Képek</w:t>
       </w:r>
-      <w:bookmarkEnd w:id="6"/>
       <w:bookmarkEnd w:id="7"/>
+      <w:bookmarkEnd w:id="8"/>
       <w:proofErr w:type="spellEnd"/>
     </w:p>
     <w:p>
@@ -7695,6 +7921,7 @@
         <w:rPr>
           <w:noProof/>
         </w:rPr>
+        <w:lastRenderedPageBreak/>
         <w:drawing>
           <wp:inline distT="0" distB="0" distL="0" distR="0" wp14:anchorId="2E3D59E0" wp14:editId="44929B38">
             <wp:extent cx="4781550" cy="466725"/>
@@ -7713,7 +7940,7 @@
                     </pic:cNvPicPr>
                   </pic:nvPicPr>
                   <pic:blipFill>
-                    <a:blip r:embed="rId12">
+                    <a:blip r:embed="rId16">
                       <a:extLst>
                         <a:ext uri="{28A0092B-C50C-407E-A947-70E740481C1C}">
                           <a14:useLocalDpi xmlns:a14="http://schemas.microsoft.com/office/drawing/2010/main" val="0"/>
@@ -7762,7 +7989,7 @@
         <w:rPr>
           <w:noProof/>
         </w:rPr>
-        <w:t>1</w:t>
+        <w:t>2</w:t>
       </w:r>
       <w:r>
         <w:rPr>
@@ -7823,14 +8050,14 @@
       <w:pPr>
         <w:pStyle w:val="Cmsor3"/>
       </w:pPr>
-      <w:bookmarkStart w:id="8" w:name="_Toc332797401"/>
-      <w:bookmarkStart w:id="9" w:name="_Toc332798849"/>
+      <w:bookmarkStart w:id="9" w:name="_Toc332797401"/>
+      <w:bookmarkStart w:id="10" w:name="_Toc332798849"/>
       <w:proofErr w:type="spellStart"/>
       <w:r>
         <w:t>Kódrészletek</w:t>
       </w:r>
-      <w:bookmarkEnd w:id="8"/>
       <w:bookmarkEnd w:id="9"/>
+      <w:bookmarkEnd w:id="10"/>
       <w:proofErr w:type="spellEnd"/>
     </w:p>
     <w:p>
@@ -7929,7 +8156,6 @@
         <w:pStyle w:val="Kd"/>
       </w:pPr>
       <w:r>
-        <w:lastRenderedPageBreak/>
         <w:tab/>
         <w:t>{</w:t>
       </w:r>
@@ -7945,7 +8171,15 @@
         <w:tab/>
       </w:r>
       <w:r>
-        <w:t xml:space="preserve">static void Main( string[] </w:t>
+        <w:t xml:space="preserve">static void </w:t>
+      </w:r>
+      <w:proofErr w:type="gramStart"/>
+      <w:r>
+        <w:t>Main( string</w:t>
+      </w:r>
+      <w:proofErr w:type="gramEnd"/>
+      <w:r>
+        <w:t xml:space="preserve">[] </w:t>
       </w:r>
       <w:proofErr w:type="spellStart"/>
       <w:r>
@@ -7986,10 +8220,12 @@
         <w:t>Console.WriteLine</w:t>
       </w:r>
       <w:proofErr w:type="spellEnd"/>
+      <w:proofErr w:type="gramStart"/>
       <w:r>
         <w:t>( "</w:t>
       </w:r>
       <w:proofErr w:type="spellStart"/>
+      <w:proofErr w:type="gramEnd"/>
       <w:r>
         <w:t>Szia</w:t>
       </w:r>
@@ -8039,14 +8275,14 @@
       <w:pPr>
         <w:pStyle w:val="Cmsor3"/>
       </w:pPr>
-      <w:bookmarkStart w:id="10" w:name="_Toc332797402"/>
-      <w:bookmarkStart w:id="11" w:name="_Toc332798850"/>
+      <w:bookmarkStart w:id="11" w:name="_Toc332797402"/>
+      <w:bookmarkStart w:id="12" w:name="_Toc332798850"/>
       <w:proofErr w:type="spellStart"/>
       <w:r>
         <w:t>Irodalomjegyzék</w:t>
       </w:r>
-      <w:bookmarkEnd w:id="10"/>
       <w:bookmarkEnd w:id="11"/>
+      <w:bookmarkEnd w:id="12"/>
       <w:proofErr w:type="spellEnd"/>
     </w:p>
     <w:p>
@@ -8359,8 +8595,8 @@
       <w:pPr>
         <w:pStyle w:val="Cmsor1"/>
       </w:pPr>
-      <w:bookmarkStart w:id="12" w:name="_Toc332797403"/>
-      <w:bookmarkStart w:id="13" w:name="_Toc332798851"/>
+      <w:bookmarkStart w:id="13" w:name="_Toc332797403"/>
+      <w:bookmarkStart w:id="14" w:name="_Toc332798851"/>
       <w:proofErr w:type="spellStart"/>
       <w:r>
         <w:lastRenderedPageBreak/>
@@ -8374,8 +8610,8 @@
       <w:r>
         <w:t>simítások</w:t>
       </w:r>
-      <w:bookmarkEnd w:id="12"/>
       <w:bookmarkEnd w:id="13"/>
+      <w:bookmarkEnd w:id="14"/>
       <w:proofErr w:type="spellEnd"/>
     </w:p>
     <w:p>
@@ -8972,20 +9208,20 @@
       <w:pPr>
         <w:pStyle w:val="Fejezetcimszmozsnlkl"/>
       </w:pPr>
-      <w:bookmarkStart w:id="14" w:name="_Toc332798852"/>
+      <w:bookmarkStart w:id="15" w:name="_Toc332798852"/>
       <w:proofErr w:type="spellStart"/>
       <w:r>
         <w:lastRenderedPageBreak/>
         <w:t>Irodalomjegyzék</w:t>
       </w:r>
-      <w:bookmarkEnd w:id="14"/>
+      <w:bookmarkEnd w:id="15"/>
       <w:proofErr w:type="spellEnd"/>
     </w:p>
     <w:p>
       <w:pPr>
         <w:pStyle w:val="Irodalomjegyzksor"/>
       </w:pPr>
-      <w:bookmarkStart w:id="15" w:name="_Ref332797594"/>
+      <w:bookmarkStart w:id="16" w:name="_Ref332797594"/>
       <w:r>
         <w:t>Levendovszky, J., Jereb, L.,</w:t>
       </w:r>
@@ -9007,7 +9243,7 @@
       <w:r>
         <w:t>, Vol. 48, 2002, pp. 225-236</w:t>
       </w:r>
-      <w:bookmarkEnd w:id="15"/>
+      <w:bookmarkEnd w:id="16"/>
     </w:p>
     <w:p>
       <w:pPr>
@@ -9040,7 +9276,7 @@
       <w:r>
         <w:t xml:space="preserve"> </w:t>
       </w:r>
-      <w:hyperlink r:id="rId13" w:history="1">
+      <w:hyperlink r:id="rId17" w:history="1">
         <w:r>
           <w:rPr>
             <w:rStyle w:val="Hiperhivatkozs"/>
@@ -9091,7 +9327,7 @@
       <w:r>
         <w:t xml:space="preserve">, </w:t>
       </w:r>
-      <w:hyperlink r:id="rId14" w:history="1">
+      <w:hyperlink r:id="rId18" w:history="1">
         <w:r>
           <w:rPr>
             <w:rStyle w:val="Hiperhivatkozs"/>
@@ -9110,13 +9346,13 @@
       <w:pPr>
         <w:pStyle w:val="Fejezetcimszmozsnlkl"/>
       </w:pPr>
-      <w:bookmarkStart w:id="16" w:name="_Toc332798853"/>
+      <w:bookmarkStart w:id="17" w:name="_Toc332798853"/>
       <w:proofErr w:type="spellStart"/>
       <w:r>
         <w:lastRenderedPageBreak/>
         <w:t>Függelék</w:t>
       </w:r>
-      <w:bookmarkEnd w:id="16"/>
+      <w:bookmarkEnd w:id="17"/>
       <w:proofErr w:type="spellEnd"/>
     </w:p>
     <w:p>
@@ -9164,7 +9400,7 @@
       <w:r>
         <w:t xml:space="preserve">: </w:t>
       </w:r>
-      <w:hyperlink r:id="rId15" w:history="1">
+      <w:hyperlink r:id="rId19" w:history="1">
         <w:r>
           <w:rPr>
             <w:rStyle w:val="Hiperhivatkozs"/>
@@ -9211,8 +9447,8 @@
     </w:p>
     <w:p/>
     <w:sectPr>
-      <w:headerReference w:type="even" r:id="rId16"/>
-      <w:footerReference w:type="default" r:id="rId17"/>
+      <w:headerReference w:type="even" r:id="rId20"/>
+      <w:footerReference w:type="default" r:id="rId21"/>
       <w:type w:val="continuous"/>
       <w:pgSz w:w="11907" w:h="16840" w:code="9"/>
       <w:pgMar w:top="1418" w:right="1418" w:bottom="1418" w:left="1418" w:header="709" w:footer="709" w:gutter="567"/>
@@ -9222,6 +9458,71 @@
     </w:sectPr>
   </w:body>
 </w:document>
+</file>
+
+<file path=word/comments.xml><?xml version="1.0" encoding="utf-8"?>
+<w:comments xmlns:wpc="http://schemas.microsoft.com/office/word/2010/wordprocessingCanvas" xmlns:cx="http://schemas.microsoft.com/office/drawing/2014/chartex" xmlns:cx1="http://schemas.microsoft.com/office/drawing/2015/9/8/chartex" xmlns:cx2="http://schemas.microsoft.com/office/drawing/2015/10/21/chartex" xmlns:cx3="http://schemas.microsoft.com/office/drawing/2016/5/9/chartex" xmlns:cx4="http://schemas.microsoft.com/office/drawing/2016/5/10/chartex" xmlns:cx5="http://schemas.microsoft.com/office/drawing/2016/5/11/chartex" xmlns:cx6="http://schemas.microsoft.com/office/drawing/2016/5/12/chartex" xmlns:cx7="http://schemas.microsoft.com/office/drawing/2016/5/13/chartex" xmlns:cx8="http://schemas.microsoft.com/office/drawing/2016/5/14/chartex" xmlns:mc="http://schemas.openxmlformats.org/markup-compatibility/2006" xmlns:aink="http://schemas.microsoft.com/office/drawing/2016/ink" xmlns:am3d="http://schemas.microsoft.com/office/drawing/2017/model3d" xmlns:o="urn:schemas-microsoft-com:office:office" xmlns:r="http://schemas.openxmlformats.org/officeDocument/2006/relationships" xmlns:m="http://schemas.openxmlformats.org/officeDocument/2006/math" xmlns:v="urn:schemas-microsoft-com:vml" xmlns:wp14="http://schemas.microsoft.com/office/word/2010/wordprocessingDrawing" xmlns:wp="http://schemas.openxmlformats.org/drawingml/2006/wordprocessingDrawing" xmlns:w10="urn:schemas-microsoft-com:office:word" xmlns:w="http://schemas.openxmlformats.org/wordprocessingml/2006/main" xmlns:w14="http://schemas.microsoft.com/office/word/2010/wordml" xmlns:w15="http://schemas.microsoft.com/office/word/2012/wordml" xmlns:w16cex="http://schemas.microsoft.com/office/word/2018/wordml/cex" xmlns:w16cid="http://schemas.microsoft.com/office/word/2016/wordml/cid" xmlns:w16="http://schemas.microsoft.com/office/word/2018/wordml" xmlns:w16se="http://schemas.microsoft.com/office/word/2015/wordml/symex" xmlns:wpg="http://schemas.microsoft.com/office/word/2010/wordprocessingGroup" xmlns:wpi="http://schemas.microsoft.com/office/word/2010/wordprocessingInk" xmlns:wne="http://schemas.microsoft.com/office/word/2006/wordml" xmlns:wps="http://schemas.microsoft.com/office/word/2010/wordprocessingShape" mc:Ignorable="w14 w15 w16se w16cid w16 w16cex wp14">
+  <w:comment w:id="2" w:author="Bence Menyhárt" w:date="2020-11-05T13:24:00Z" w:initials="BM">
+    <w:p>
+      <w:pPr>
+        <w:pStyle w:val="Jegyzetszveg"/>
+      </w:pPr>
+      <w:r>
+        <w:rPr>
+          <w:rStyle w:val="Jegyzethivatkozs"/>
+        </w:rPr>
+        <w:annotationRef/>
+      </w:r>
+      <w:proofErr w:type="spellStart"/>
+      <w:r>
+        <w:t>Írd</w:t>
+      </w:r>
+      <w:proofErr w:type="spellEnd"/>
+      <w:r>
+        <w:t xml:space="preserve"> ide </w:t>
+      </w:r>
+      <w:proofErr w:type="spellStart"/>
+      <w:r>
+        <w:t>miért</w:t>
+      </w:r>
+      <w:proofErr w:type="spellEnd"/>
+      <w:r>
+        <w:t xml:space="preserve"> </w:t>
+      </w:r>
+      <w:proofErr w:type="spellStart"/>
+      <w:r>
+        <w:t>intenzív</w:t>
+      </w:r>
+      <w:proofErr w:type="spellEnd"/>
+      <w:r>
+        <w:t xml:space="preserve"> CPU </w:t>
+      </w:r>
+      <w:proofErr w:type="spellStart"/>
+      <w:r>
+        <w:t>oldalon</w:t>
+      </w:r>
+      <w:proofErr w:type="spellEnd"/>
+    </w:p>
+  </w:comment>
+</w:comments>
+</file>
+
+<file path=word/commentsExtended.xml><?xml version="1.0" encoding="utf-8"?>
+<w15:commentsEx xmlns:wpc="http://schemas.microsoft.com/office/word/2010/wordprocessingCanvas" xmlns:cx="http://schemas.microsoft.com/office/drawing/2014/chartex" xmlns:cx1="http://schemas.microsoft.com/office/drawing/2015/9/8/chartex" xmlns:cx2="http://schemas.microsoft.com/office/drawing/2015/10/21/chartex" xmlns:cx3="http://schemas.microsoft.com/office/drawing/2016/5/9/chartex" xmlns:cx4="http://schemas.microsoft.com/office/drawing/2016/5/10/chartex" xmlns:cx5="http://schemas.microsoft.com/office/drawing/2016/5/11/chartex" xmlns:cx6="http://schemas.microsoft.com/office/drawing/2016/5/12/chartex" xmlns:cx7="http://schemas.microsoft.com/office/drawing/2016/5/13/chartex" xmlns:cx8="http://schemas.microsoft.com/office/drawing/2016/5/14/chartex" xmlns:mc="http://schemas.openxmlformats.org/markup-compatibility/2006" xmlns:aink="http://schemas.microsoft.com/office/drawing/2016/ink" xmlns:am3d="http://schemas.microsoft.com/office/drawing/2017/model3d" xmlns:o="urn:schemas-microsoft-com:office:office" xmlns:r="http://schemas.openxmlformats.org/officeDocument/2006/relationships" xmlns:m="http://schemas.openxmlformats.org/officeDocument/2006/math" xmlns:v="urn:schemas-microsoft-com:vml" xmlns:wp14="http://schemas.microsoft.com/office/word/2010/wordprocessingDrawing" xmlns:wp="http://schemas.openxmlformats.org/drawingml/2006/wordprocessingDrawing" xmlns:w10="urn:schemas-microsoft-com:office:word" xmlns:w="http://schemas.openxmlformats.org/wordprocessingml/2006/main" xmlns:w14="http://schemas.microsoft.com/office/word/2010/wordml" xmlns:w15="http://schemas.microsoft.com/office/word/2012/wordml" xmlns:w16cex="http://schemas.microsoft.com/office/word/2018/wordml/cex" xmlns:w16cid="http://schemas.microsoft.com/office/word/2016/wordml/cid" xmlns:w16="http://schemas.microsoft.com/office/word/2018/wordml" xmlns:w16se="http://schemas.microsoft.com/office/word/2015/wordml/symex" xmlns:wpg="http://schemas.microsoft.com/office/word/2010/wordprocessingGroup" xmlns:wpi="http://schemas.microsoft.com/office/word/2010/wordprocessingInk" xmlns:wne="http://schemas.microsoft.com/office/word/2006/wordml" xmlns:wps="http://schemas.microsoft.com/office/word/2010/wordprocessingShape" mc:Ignorable="w14 w15 w16se w16cid w16 w16cex wp14">
+  <w15:commentEx w15:paraId="32B6B12C" w15:done="0"/>
+</w15:commentsEx>
+</file>
+
+<file path=word/commentsExtensible.xml><?xml version="1.0" encoding="utf-8"?>
+<w16cex:commentsExtensible xmlns:wpc="http://schemas.microsoft.com/office/word/2010/wordprocessingCanvas" xmlns:cx="http://schemas.microsoft.com/office/drawing/2014/chartex" xmlns:cx1="http://schemas.microsoft.com/office/drawing/2015/9/8/chartex" xmlns:cx2="http://schemas.microsoft.com/office/drawing/2015/10/21/chartex" xmlns:cx3="http://schemas.microsoft.com/office/drawing/2016/5/9/chartex" xmlns:cx4="http://schemas.microsoft.com/office/drawing/2016/5/10/chartex" xmlns:cx5="http://schemas.microsoft.com/office/drawing/2016/5/11/chartex" xmlns:cx6="http://schemas.microsoft.com/office/drawing/2016/5/12/chartex" xmlns:cx7="http://schemas.microsoft.com/office/drawing/2016/5/13/chartex" xmlns:cx8="http://schemas.microsoft.com/office/drawing/2016/5/14/chartex" xmlns:mc="http://schemas.openxmlformats.org/markup-compatibility/2006" xmlns:aink="http://schemas.microsoft.com/office/drawing/2016/ink" xmlns:am3d="http://schemas.microsoft.com/office/drawing/2017/model3d" xmlns:o="urn:schemas-microsoft-com:office:office" xmlns:r="http://schemas.openxmlformats.org/officeDocument/2006/relationships" xmlns:m="http://schemas.openxmlformats.org/officeDocument/2006/math" xmlns:v="urn:schemas-microsoft-com:vml" xmlns:wp14="http://schemas.microsoft.com/office/word/2010/wordprocessingDrawing" xmlns:wp="http://schemas.openxmlformats.org/drawingml/2006/wordprocessingDrawing" xmlns:w10="urn:schemas-microsoft-com:office:word" xmlns:w="http://schemas.openxmlformats.org/wordprocessingml/2006/main" xmlns:w14="http://schemas.microsoft.com/office/word/2010/wordml" xmlns:w15="http://schemas.microsoft.com/office/word/2012/wordml" xmlns:w16cex="http://schemas.microsoft.com/office/word/2018/wordml/cex" xmlns:w16cid="http://schemas.microsoft.com/office/word/2016/wordml/cid" xmlns:w16="http://schemas.microsoft.com/office/word/2018/wordml" xmlns:w16se="http://schemas.microsoft.com/office/word/2015/wordml/symex" xmlns:wpg="http://schemas.microsoft.com/office/word/2010/wordprocessingGroup" xmlns:wpi="http://schemas.microsoft.com/office/word/2010/wordprocessingInk" xmlns:wne="http://schemas.microsoft.com/office/word/2006/wordml" xmlns:wps="http://schemas.microsoft.com/office/word/2010/wordprocessingShape" mc:Ignorable="w14 w15 w16se w16cid w16 w16cex wp14">
+  <w16cex:commentExtensible w16cex:durableId="234E7B7F" w16cex:dateUtc="2020-11-05T12:24:00Z"/>
+</w16cex:commentsExtensible>
+</file>
+
+<file path=word/commentsIds.xml><?xml version="1.0" encoding="utf-8"?>
+<w16cid:commentsIds xmlns:wpc="http://schemas.microsoft.com/office/word/2010/wordprocessingCanvas" xmlns:cx="http://schemas.microsoft.com/office/drawing/2014/chartex" xmlns:cx1="http://schemas.microsoft.com/office/drawing/2015/9/8/chartex" xmlns:cx2="http://schemas.microsoft.com/office/drawing/2015/10/21/chartex" xmlns:cx3="http://schemas.microsoft.com/office/drawing/2016/5/9/chartex" xmlns:cx4="http://schemas.microsoft.com/office/drawing/2016/5/10/chartex" xmlns:cx5="http://schemas.microsoft.com/office/drawing/2016/5/11/chartex" xmlns:cx6="http://schemas.microsoft.com/office/drawing/2016/5/12/chartex" xmlns:cx7="http://schemas.microsoft.com/office/drawing/2016/5/13/chartex" xmlns:cx8="http://schemas.microsoft.com/office/drawing/2016/5/14/chartex" xmlns:mc="http://schemas.openxmlformats.org/markup-compatibility/2006" xmlns:aink="http://schemas.microsoft.com/office/drawing/2016/ink" xmlns:am3d="http://schemas.microsoft.com/office/drawing/2017/model3d" xmlns:o="urn:schemas-microsoft-com:office:office" xmlns:r="http://schemas.openxmlformats.org/officeDocument/2006/relationships" xmlns:m="http://schemas.openxmlformats.org/officeDocument/2006/math" xmlns:v="urn:schemas-microsoft-com:vml" xmlns:wp14="http://schemas.microsoft.com/office/word/2010/wordprocessingDrawing" xmlns:wp="http://schemas.openxmlformats.org/drawingml/2006/wordprocessingDrawing" xmlns:w10="urn:schemas-microsoft-com:office:word" xmlns:w="http://schemas.openxmlformats.org/wordprocessingml/2006/main" xmlns:w14="http://schemas.microsoft.com/office/word/2010/wordml" xmlns:w15="http://schemas.microsoft.com/office/word/2012/wordml" xmlns:w16cex="http://schemas.microsoft.com/office/word/2018/wordml/cex" xmlns:w16cid="http://schemas.microsoft.com/office/word/2016/wordml/cid" xmlns:w16="http://schemas.microsoft.com/office/word/2018/wordml" xmlns:w16se="http://schemas.microsoft.com/office/word/2015/wordml/symex" xmlns:wpg="http://schemas.microsoft.com/office/word/2010/wordprocessingGroup" xmlns:wpi="http://schemas.microsoft.com/office/word/2010/wordprocessingInk" xmlns:wne="http://schemas.microsoft.com/office/word/2006/wordml" xmlns:wps="http://schemas.microsoft.com/office/word/2010/wordprocessingShape" mc:Ignorable="w14 w15 w16se w16cid w16 w16cex wp14">
+  <w16cid:commentId w16cid:paraId="32B6B12C" w16cid:durableId="234E7B7F"/>
+</w16cid:commentsIds>
 </file>
 
 <file path=word/endnotes.xml><?xml version="1.0" encoding="utf-8"?>
@@ -11403,6 +11704,14 @@
   </w:num>
   <w:numIdMacAtCleanup w:val="12"/>
 </w:numbering>
+</file>
+
+<file path=word/people.xml><?xml version="1.0" encoding="utf-8"?>
+<w15:people xmlns:wpc="http://schemas.microsoft.com/office/word/2010/wordprocessingCanvas" xmlns:cx="http://schemas.microsoft.com/office/drawing/2014/chartex" xmlns:cx1="http://schemas.microsoft.com/office/drawing/2015/9/8/chartex" xmlns:cx2="http://schemas.microsoft.com/office/drawing/2015/10/21/chartex" xmlns:cx3="http://schemas.microsoft.com/office/drawing/2016/5/9/chartex" xmlns:cx4="http://schemas.microsoft.com/office/drawing/2016/5/10/chartex" xmlns:cx5="http://schemas.microsoft.com/office/drawing/2016/5/11/chartex" xmlns:cx6="http://schemas.microsoft.com/office/drawing/2016/5/12/chartex" xmlns:cx7="http://schemas.microsoft.com/office/drawing/2016/5/13/chartex" xmlns:cx8="http://schemas.microsoft.com/office/drawing/2016/5/14/chartex" xmlns:mc="http://schemas.openxmlformats.org/markup-compatibility/2006" xmlns:aink="http://schemas.microsoft.com/office/drawing/2016/ink" xmlns:am3d="http://schemas.microsoft.com/office/drawing/2017/model3d" xmlns:o="urn:schemas-microsoft-com:office:office" xmlns:r="http://schemas.openxmlformats.org/officeDocument/2006/relationships" xmlns:m="http://schemas.openxmlformats.org/officeDocument/2006/math" xmlns:v="urn:schemas-microsoft-com:vml" xmlns:wp14="http://schemas.microsoft.com/office/word/2010/wordprocessingDrawing" xmlns:wp="http://schemas.openxmlformats.org/drawingml/2006/wordprocessingDrawing" xmlns:w10="urn:schemas-microsoft-com:office:word" xmlns:w="http://schemas.openxmlformats.org/wordprocessingml/2006/main" xmlns:w14="http://schemas.microsoft.com/office/word/2010/wordml" xmlns:w15="http://schemas.microsoft.com/office/word/2012/wordml" xmlns:w16cex="http://schemas.microsoft.com/office/word/2018/wordml/cex" xmlns:w16cid="http://schemas.microsoft.com/office/word/2016/wordml/cid" xmlns:w16="http://schemas.microsoft.com/office/word/2018/wordml" xmlns:w16se="http://schemas.microsoft.com/office/word/2015/wordml/symex" xmlns:wpg="http://schemas.microsoft.com/office/word/2010/wordprocessingGroup" xmlns:wpi="http://schemas.microsoft.com/office/word/2010/wordprocessingInk" xmlns:wne="http://schemas.microsoft.com/office/word/2006/wordml" xmlns:wps="http://schemas.microsoft.com/office/word/2010/wordprocessingShape" mc:Ignorable="w14 w15 w16se w16cid w16 w16cex wp14">
+  <w15:person w15:author="Bence Menyhárt">
+    <w15:presenceInfo w15:providerId="Windows Live" w15:userId="720327cf94b8683b"/>
+  </w15:person>
+</w15:people>
 </file>
 
 <file path=word/styles.xml><?xml version="1.0" encoding="utf-8"?>
@@ -12723,6 +13032,59 @@
       <w:shd w:val="clear" w:color="auto" w:fill="E1DFDD"/>
     </w:rPr>
   </w:style>
+  <w:style w:type="character" w:styleId="Jegyzethivatkozs">
+    <w:name w:val="annotation reference"/>
+    <w:basedOn w:val="Bekezdsalapbettpusa"/>
+    <w:rsid w:val="00EC2466"/>
+    <w:rPr>
+      <w:sz w:val="16"/>
+      <w:szCs w:val="16"/>
+    </w:rPr>
+  </w:style>
+  <w:style w:type="paragraph" w:styleId="Jegyzetszveg">
+    <w:name w:val="annotation text"/>
+    <w:basedOn w:val="Norml"/>
+    <w:link w:val="JegyzetszvegChar"/>
+    <w:rsid w:val="00EC2466"/>
+    <w:pPr>
+      <w:spacing w:line="240" w:lineRule="auto"/>
+    </w:pPr>
+    <w:rPr>
+      <w:sz w:val="20"/>
+      <w:szCs w:val="20"/>
+    </w:rPr>
+  </w:style>
+  <w:style w:type="character" w:customStyle="1" w:styleId="JegyzetszvegChar">
+    <w:name w:val="Jegyzetszöveg Char"/>
+    <w:basedOn w:val="Bekezdsalapbettpusa"/>
+    <w:link w:val="Jegyzetszveg"/>
+    <w:rsid w:val="00EC2466"/>
+    <w:rPr>
+      <w:lang w:val="en-US" w:eastAsia="en-US"/>
+    </w:rPr>
+  </w:style>
+  <w:style w:type="paragraph" w:styleId="Megjegyzstrgya">
+    <w:name w:val="annotation subject"/>
+    <w:basedOn w:val="Jegyzetszveg"/>
+    <w:next w:val="Jegyzetszveg"/>
+    <w:link w:val="MegjegyzstrgyaChar"/>
+    <w:rsid w:val="00EC2466"/>
+    <w:rPr>
+      <w:b/>
+      <w:bCs/>
+    </w:rPr>
+  </w:style>
+  <w:style w:type="character" w:customStyle="1" w:styleId="MegjegyzstrgyaChar">
+    <w:name w:val="Megjegyzés tárgya Char"/>
+    <w:basedOn w:val="JegyzetszvegChar"/>
+    <w:link w:val="Megjegyzstrgya"/>
+    <w:rsid w:val="00EC2466"/>
+    <w:rPr>
+      <w:b/>
+      <w:bCs/>
+      <w:lang w:val="en-US" w:eastAsia="en-US"/>
+    </w:rPr>
+  </w:style>
 </w:styles>
 </file>
 

</xml_diff>

<commit_message>
Finished with Optimization Goals
</commit_message>
<xml_diff>
--- a/Thesis/Game engine specific optimization techniques for Unity.docx
+++ b/Thesis/Game engine specific optimization techniques for Unity.docx
@@ -3885,12 +3885,6 @@
             <w:noProof/>
             <w:webHidden/>
           </w:rPr>
-        </w:r>
-        <w:r>
-          <w:rPr>
-            <w:noProof/>
-            <w:webHidden/>
-          </w:rPr>
           <w:fldChar w:fldCharType="separate"/>
         </w:r>
         <w:r>
@@ -3960,20 +3954,17 @@
             <w:noProof/>
             <w:webHidden/>
           </w:rPr>
-        </w:r>
-        <w:r>
-          <w:rPr>
-            <w:noProof/>
-            <w:webHidden/>
-          </w:rPr>
           <w:fldChar w:fldCharType="separate"/>
         </w:r>
         <w:r>
           <w:rPr>
+            <w:b/>
+            <w:bCs/>
             <w:noProof/>
             <w:webHidden/>
+            <w:lang w:val="hu-HU"/>
           </w:rPr>
-          <w:t>14</w:t>
+          <w:t>Hiba! A könyvjelző nem létezik.</w:t>
         </w:r>
         <w:r>
           <w:rPr>
@@ -4032,20 +4023,17 @@
             <w:noProof/>
             <w:webHidden/>
           </w:rPr>
-        </w:r>
-        <w:r>
-          <w:rPr>
-            <w:noProof/>
-            <w:webHidden/>
-          </w:rPr>
           <w:fldChar w:fldCharType="separate"/>
         </w:r>
         <w:r>
           <w:rPr>
+            <w:b/>
+            <w:bCs/>
             <w:noProof/>
             <w:webHidden/>
+            <w:lang w:val="hu-HU"/>
           </w:rPr>
-          <w:t>14</w:t>
+          <w:t>Hiba! A könyvjelző nem létezik.</w:t>
         </w:r>
         <w:r>
           <w:rPr>
@@ -4104,20 +4092,17 @@
             <w:noProof/>
             <w:webHidden/>
           </w:rPr>
-        </w:r>
-        <w:r>
-          <w:rPr>
-            <w:noProof/>
-            <w:webHidden/>
-          </w:rPr>
           <w:fldChar w:fldCharType="separate"/>
         </w:r>
         <w:r>
           <w:rPr>
+            <w:b/>
+            <w:bCs/>
             <w:noProof/>
             <w:webHidden/>
+            <w:lang w:val="hu-HU"/>
           </w:rPr>
-          <w:t>14</w:t>
+          <w:t>Hiba! A könyvjelző nem létezik.</w:t>
         </w:r>
         <w:r>
           <w:rPr>
@@ -4176,20 +4161,17 @@
             <w:noProof/>
             <w:webHidden/>
           </w:rPr>
-        </w:r>
-        <w:r>
-          <w:rPr>
-            <w:noProof/>
-            <w:webHidden/>
-          </w:rPr>
           <w:fldChar w:fldCharType="separate"/>
         </w:r>
         <w:r>
           <w:rPr>
+            <w:b/>
+            <w:bCs/>
             <w:noProof/>
             <w:webHidden/>
+            <w:lang w:val="hu-HU"/>
           </w:rPr>
-          <w:t>15</w:t>
+          <w:t>Hiba! A könyvjelző nem létezik.</w:t>
         </w:r>
         <w:r>
           <w:rPr>
@@ -4248,20 +4230,17 @@
             <w:noProof/>
             <w:webHidden/>
           </w:rPr>
-        </w:r>
-        <w:r>
-          <w:rPr>
-            <w:noProof/>
-            <w:webHidden/>
-          </w:rPr>
           <w:fldChar w:fldCharType="separate"/>
         </w:r>
         <w:r>
           <w:rPr>
+            <w:b/>
+            <w:bCs/>
             <w:noProof/>
             <w:webHidden/>
+            <w:lang w:val="hu-HU"/>
           </w:rPr>
-          <w:t>15</w:t>
+          <w:t>Hiba! A könyvjelző nem létezik.</w:t>
         </w:r>
         <w:r>
           <w:rPr>
@@ -4331,7 +4310,7 @@
             <w:noProof/>
             <w:webHidden/>
           </w:rPr>
-          <w:t>16</w:t>
+          <w:t>21</w:t>
         </w:r>
         <w:r>
           <w:rPr>
@@ -4401,7 +4380,7 @@
             <w:noProof/>
             <w:webHidden/>
           </w:rPr>
-          <w:t>17</w:t>
+          <w:t>22</w:t>
         </w:r>
         <w:r>
           <w:rPr>
@@ -4471,7 +4450,7 @@
             <w:noProof/>
             <w:webHidden/>
           </w:rPr>
-          <w:t>18</w:t>
+          <w:t>23</w:t>
         </w:r>
         <w:r>
           <w:rPr>
@@ -5857,15 +5836,7 @@
         <w:t xml:space="preserve">these types of optimizations </w:t>
       </w:r>
       <w:r>
-        <w:t xml:space="preserve">are </w:t>
-      </w:r>
-      <w:proofErr w:type="gramStart"/>
-      <w:r>
-        <w:t>tend</w:t>
-      </w:r>
-      <w:proofErr w:type="gramEnd"/>
-      <w:r>
-        <w:t xml:space="preserve"> to be </w:t>
+        <w:t xml:space="preserve">are tend to be </w:t>
       </w:r>
       <w:r>
         <w:t>ignored</w:t>
@@ -5998,21 +5969,13 @@
         <w:t xml:space="preserve"> by halving the shadow distance, but our environment artist would be kind of disappointed after realizing that </w:t>
       </w:r>
       <w:r>
-        <w:t xml:space="preserve">outside of a </w:t>
-      </w:r>
-      <w:proofErr w:type="gramStart"/>
-      <w:r>
-        <w:t>150</w:t>
-      </w:r>
-      <w:r>
-        <w:t xml:space="preserve"> </w:t>
-      </w:r>
-      <w:r>
-        <w:t>unit</w:t>
-      </w:r>
-      <w:proofErr w:type="gramEnd"/>
-      <w:r>
-        <w:t xml:space="preserve"> range shadows would be cull</w:t>
+        <w:t>outside of a 150</w:t>
+      </w:r>
+      <w:r>
+        <w:t xml:space="preserve"> </w:t>
+      </w:r>
+      <w:r>
+        <w:t>unit range shadows would be cull</w:t>
       </w:r>
       <w:r>
         <w:t>ed</w:t>
@@ -6290,6 +6253,14 @@
     </w:p>
     <w:p>
       <w:pPr>
+        <w:pStyle w:val="Cmsor2"/>
+      </w:pPr>
+      <w:r>
+        <w:t>About optimization goals</w:t>
+      </w:r>
+    </w:p>
+    <w:p>
+      <w:pPr>
         <w:ind w:firstLine="425"/>
       </w:pPr>
       <w:r>
@@ -6320,16 +6291,25 @@
         <w:t>, and what is it for</w:t>
       </w:r>
       <w:r>
-        <w:t xml:space="preserve">? </w:t>
+        <w:t>?</w:t>
+      </w:r>
+      <w:r>
+        <w:t xml:space="preserve"> </w:t>
       </w:r>
       <w:r>
         <w:t xml:space="preserve">How to decide if the </w:t>
       </w:r>
       <w:r>
-        <w:t xml:space="preserve">new </w:t>
-      </w:r>
-      <w:r>
-        <w:t>solution is optimal?</w:t>
+        <w:t xml:space="preserve">proposed </w:t>
+      </w:r>
+      <w:r>
+        <w:t xml:space="preserve">solution is </w:t>
+      </w:r>
+      <w:r>
+        <w:t xml:space="preserve">in fact </w:t>
+      </w:r>
+      <w:r>
+        <w:t>optimal?</w:t>
       </w:r>
     </w:p>
     <w:p>
@@ -6384,6 +6364,7 @@
     </w:p>
     <w:p>
       <w:pPr>
+        <w:spacing w:after="240"/>
         <w:ind w:firstLine="0"/>
       </w:pPr>
       <w:r>
@@ -6447,7 +6428,13 @@
         <w:t xml:space="preserve"> proposes </w:t>
       </w:r>
       <w:r>
-        <w:t>an achievable goal</w:t>
+        <w:t xml:space="preserve">an achievable </w:t>
+      </w:r>
+      <w:r>
+        <w:t xml:space="preserve">performance </w:t>
+      </w:r>
+      <w:r>
+        <w:t>goal</w:t>
       </w:r>
       <w:r>
         <w:t>,</w:t>
@@ -6477,7 +6464,57 @@
         <w:t>.</w:t>
       </w:r>
       <w:r>
-        <w:t xml:space="preserve"> The optimization goal is fulfilled if the proposed achievable goal is achieved.</w:t>
+        <w:t xml:space="preserve"> The optimization goal is fulfilled if the proposed </w:t>
+      </w:r>
+      <w:r>
+        <w:t>performance</w:t>
+      </w:r>
+      <w:r>
+        <w:t xml:space="preserve"> goal is achieved.</w:t>
+      </w:r>
+      <w:r>
+        <w:t xml:space="preserve"> </w:t>
+      </w:r>
+      <w:r>
+        <w:t xml:space="preserve">As </w:t>
+      </w:r>
+      <w:r>
+        <w:t>we</w:t>
+      </w:r>
+      <w:r>
+        <w:t xml:space="preserve"> can see optimization is not about writing a truly optimal solution but writing a solution that is optimal for the given </w:t>
+      </w:r>
+      <w:r>
+        <w:t>metric/goal</w:t>
+      </w:r>
+      <w:r>
+        <w:t>.</w:t>
+      </w:r>
+      <w:r>
+        <w:t xml:space="preserve"> That’s why it is important to consult with the appropriate team before setting up a</w:t>
+      </w:r>
+      <w:r>
+        <w:t>n optimization</w:t>
+      </w:r>
+      <w:r>
+        <w:t xml:space="preserve"> goal</w:t>
+      </w:r>
+      <w:r>
+        <w:t xml:space="preserve"> since they have the knowledge to setup an achievable </w:t>
+      </w:r>
+      <w:r>
+        <w:t>one</w:t>
+      </w:r>
+      <w:r>
+        <w:t>.</w:t>
+      </w:r>
+    </w:p>
+    <w:p>
+      <w:pPr>
+        <w:pStyle w:val="Cmsor3"/>
+      </w:pPr>
+      <w:r>
+        <w:t>Recording optimization goals</w:t>
       </w:r>
     </w:p>
     <w:p>
@@ -6485,33 +6522,250 @@
         <w:ind w:firstLine="425"/>
       </w:pPr>
       <w:r>
-        <w:t xml:space="preserve">As </w:t>
-      </w:r>
-      <w:r>
-        <w:t>we</w:t>
-      </w:r>
-      <w:r>
-        <w:t xml:space="preserve"> can see optimization is not about writing a truly optimal solution but writing a solution that is optimal for the given </w:t>
-      </w:r>
-      <w:r>
-        <w:t>metric/goal</w:t>
+        <w:t xml:space="preserve">There are numerous ways to record these optimization goals. </w:t>
+      </w:r>
+      <w:r>
+        <w:t>In agile</w:t>
+      </w:r>
+      <w:r>
+        <w:t xml:space="preserve"> development they are </w:t>
+      </w:r>
+      <w:r>
+        <w:t xml:space="preserve">usually </w:t>
+      </w:r>
+      <w:r>
+        <w:t>recorded via the level of stories</w:t>
+      </w:r>
+      <w:r>
+        <w:t xml:space="preserve"> (performance related ones, if the team maintains such category)</w:t>
       </w:r>
       <w:r>
         <w:t>.</w:t>
       </w:r>
       <w:r>
-        <w:t xml:space="preserve"> That’s why it is important to consult with the appropriate team before setting up a goal</w:t>
-      </w:r>
-      <w:r>
-        <w:t xml:space="preserve"> since they have the knowledge to setup an achievable goal.</w:t>
-      </w:r>
-    </w:p>
-    <w:p/>
+        <w:t xml:space="preserve"> </w:t>
+      </w:r>
+      <w:r>
+        <w:t>In a requirement driven development (quite uncommon in game development)</w:t>
+      </w:r>
+      <w:r>
+        <w:t xml:space="preserve"> they are bounded to performance related requirements.</w:t>
+      </w:r>
+      <w:r>
+        <w:t xml:space="preserve"> But they </w:t>
+      </w:r>
+      <w:r>
+        <w:t xml:space="preserve">can be </w:t>
+      </w:r>
+      <w:r>
+        <w:t xml:space="preserve">simply maintained on a </w:t>
+      </w:r>
+      <w:r>
+        <w:t xml:space="preserve">dedicated </w:t>
+      </w:r>
+      <w:r>
+        <w:t>wiki</w:t>
+      </w:r>
+      <w:r>
+        <w:t xml:space="preserve"> section</w:t>
+      </w:r>
+      <w:r>
+        <w:t>.</w:t>
+      </w:r>
+      <w:r>
+        <w:t xml:space="preserve"> The choice is in the team’s hands.</w:t>
+      </w:r>
+    </w:p>
+    <w:p>
+      <w:pPr>
+        <w:pStyle w:val="Kp"/>
+      </w:pPr>
+      <w:r>
+        <w:lastRenderedPageBreak/>
+        <w:drawing>
+          <wp:inline distT="0" distB="0" distL="0" distR="0" wp14:anchorId="23EAA0D3" wp14:editId="39FDB097">
+            <wp:extent cx="4683784" cy="4939028"/>
+            <wp:effectExtent l="95250" t="114300" r="97790" b="109855"/>
+            <wp:docPr id="8" name="Kép 8"/>
+            <wp:cNvGraphicFramePr>
+              <a:graphicFrameLocks xmlns:a="http://schemas.openxmlformats.org/drawingml/2006/main" noChangeAspect="1"/>
+            </wp:cNvGraphicFramePr>
+            <a:graphic xmlns:a="http://schemas.openxmlformats.org/drawingml/2006/main">
+              <a:graphicData uri="http://schemas.openxmlformats.org/drawingml/2006/picture">
+                <pic:pic xmlns:pic="http://schemas.openxmlformats.org/drawingml/2006/picture">
+                  <pic:nvPicPr>
+                    <pic:cNvPr id="8" name="Kép 8"/>
+                    <pic:cNvPicPr/>
+                  </pic:nvPicPr>
+                  <pic:blipFill>
+                    <a:blip r:embed="rId14">
+                      <a:extLst>
+                        <a:ext uri="{28A0092B-C50C-407E-A947-70E740481C1C}">
+                          <a14:useLocalDpi xmlns:a14="http://schemas.microsoft.com/office/drawing/2010/main" val="0"/>
+                        </a:ext>
+                      </a:extLst>
+                    </a:blip>
+                    <a:stretch>
+                      <a:fillRect/>
+                    </a:stretch>
+                  </pic:blipFill>
+                  <pic:spPr>
+                    <a:xfrm>
+                      <a:off x="0" y="0"/>
+                      <a:ext cx="4730931" cy="4988744"/>
+                    </a:xfrm>
+                    <a:prstGeom prst="rect">
+                      <a:avLst/>
+                    </a:prstGeom>
+                    <a:effectLst>
+                      <a:outerShdw blurRad="63500" sx="102000" sy="102000" algn="ctr" rotWithShape="0">
+                        <a:prstClr val="black">
+                          <a:alpha val="40000"/>
+                        </a:prstClr>
+                      </a:outerShdw>
+                    </a:effectLst>
+                  </pic:spPr>
+                </pic:pic>
+              </a:graphicData>
+            </a:graphic>
+          </wp:inline>
+        </w:drawing>
+      </w:r>
+    </w:p>
+    <w:p>
+      <w:pPr>
+        <w:pStyle w:val="Kpalrs"/>
+        <w:rPr>
+          <w:b w:val="0"/>
+          <w:bCs w:val="0"/>
+        </w:rPr>
+      </w:pPr>
+      <w:r>
+        <w:t xml:space="preserve">Figure </w:t>
+      </w:r>
+      <w:r>
+        <w:fldChar w:fldCharType="begin"/>
+      </w:r>
+      <w:r>
+        <w:instrText xml:space="preserve"> SEQ Figure \* ARABIC </w:instrText>
+      </w:r>
+      <w:r>
+        <w:fldChar w:fldCharType="separate"/>
+      </w:r>
+      <w:r>
+        <w:rPr>
+          <w:noProof/>
+        </w:rPr>
+        <w:t>1</w:t>
+      </w:r>
+      <w:r>
+        <w:fldChar w:fldCharType="end"/>
+      </w:r>
+      <w:r>
+        <w:t xml:space="preserve">: </w:t>
+      </w:r>
+      <w:r>
+        <w:rPr>
+          <w:b w:val="0"/>
+          <w:bCs w:val="0"/>
+        </w:rPr>
+        <w:t>An optimization goal in an agile project.</w:t>
+      </w:r>
+    </w:p>
+    <w:p>
+      <w:pPr>
+        <w:ind w:firstLine="425"/>
+      </w:pPr>
+      <w:r>
+        <w:t xml:space="preserve">We can clearly see </w:t>
+      </w:r>
+      <w:r>
+        <w:t xml:space="preserve">the </w:t>
+      </w:r>
+      <w:r>
+        <w:t xml:space="preserve">aforementioned four stages in </w:t>
+      </w:r>
+      <w:r>
+        <w:rPr>
+          <w:b/>
+          <w:bCs/>
+        </w:rPr>
+        <w:t>Figure 1</w:t>
+      </w:r>
+      <w:r>
+        <w:t>. Firstly, a</w:t>
+      </w:r>
+      <w:r>
+        <w:t>n observation was made then an issue was created. The issue got moved to the appropriate team’s backlog</w:t>
+      </w:r>
+      <w:r>
+        <w:rPr>
+          <w:rStyle w:val="Lbjegyzet-hivatkozs"/>
+        </w:rPr>
+        <w:footnoteReference w:id="1"/>
+      </w:r>
+      <w:r>
+        <w:t xml:space="preserve"> so it can be investigated and analyzed. </w:t>
+      </w:r>
+      <w:r>
+        <w:t>After the team</w:t>
+      </w:r>
+      <w:r>
+        <w:t xml:space="preserve"> finished with investigating</w:t>
+      </w:r>
+      <w:r>
+        <w:t xml:space="preserve">, they closed </w:t>
+      </w:r>
+      <w:r>
+        <w:t>the issue and assigned an achievable optimization goal to the problem (recorded in the issue). The project lead accepted the goal created a follow up story</w:t>
+      </w:r>
+      <w:r>
+        <w:rPr>
+          <w:rStyle w:val="Lbjegyzet-hivatkozs"/>
+        </w:rPr>
+        <w:footnoteReference w:id="2"/>
+      </w:r>
+      <w:r>
+        <w:t xml:space="preserve"> (</w:t>
+      </w:r>
+      <w:r>
+        <w:rPr>
+          <w:b/>
+          <w:bCs/>
+        </w:rPr>
+        <w:t>Figure 1</w:t>
+      </w:r>
+      <w:r>
+        <w:t>)</w:t>
+      </w:r>
+      <w:r>
+        <w:t xml:space="preserve"> and assigned a priority to it. The </w:t>
+      </w:r>
+      <w:r>
+        <w:t>A</w:t>
+      </w:r>
+      <w:r>
+        <w:t>cceptance criteria</w:t>
+      </w:r>
+      <w:r>
+        <w:rPr>
+          <w:rStyle w:val="Lbjegyzet-hivatkozs"/>
+        </w:rPr>
+        <w:footnoteReference w:id="3"/>
+      </w:r>
+      <w:r>
+        <w:t xml:space="preserve"> </w:t>
+      </w:r>
+      <w:r>
+        <w:t>clearly states that the story can only be verified if the optimization fulfills the goal and it is verified by performance tests.</w:t>
+      </w:r>
+    </w:p>
     <w:p>
       <w:pPr>
         <w:pStyle w:val="Cmsor2"/>
       </w:pPr>
       <w:r>
+        <w:lastRenderedPageBreak/>
         <w:t>Pre-defined optimization goals</w:t>
       </w:r>
     </w:p>
@@ -6589,15 +6843,7 @@
         <w:t>People of Stackoverflow</w:t>
       </w:r>
       <w:r>
-        <w:t xml:space="preserve">, Unity Answers and other forums are </w:t>
-      </w:r>
-      <w:proofErr w:type="gramStart"/>
-      <w:r>
-        <w:t>tend</w:t>
-      </w:r>
-      <w:proofErr w:type="gramEnd"/>
-      <w:r>
-        <w:t xml:space="preserve"> to </w:t>
+        <w:t xml:space="preserve">, Unity Answers and other forums are tend to </w:t>
       </w:r>
       <w:r>
         <w:t xml:space="preserve">quote it </w:t>
@@ -6609,19 +6855,7 @@
         <w:t>, and forget its original context.</w:t>
       </w:r>
       <w:r>
-        <w:t xml:space="preserve"> They usually </w:t>
-      </w:r>
-      <w:proofErr w:type="gramStart"/>
-      <w:r>
-        <w:t>connects</w:t>
-      </w:r>
-      <w:proofErr w:type="gramEnd"/>
-      <w:r>
-        <w:t xml:space="preserve"> it with the most of the time right fact </w:t>
-      </w:r>
-      <w:r>
-        <w:lastRenderedPageBreak/>
-        <w:t xml:space="preserve">that </w:t>
+        <w:t xml:space="preserve"> They usually connects it with the most of the time right fact that </w:t>
       </w:r>
       <w:r>
         <w:t>we</w:t>
@@ -6639,7 +6873,13 @@
         <w:t xml:space="preserve"> (which I would correct to implement, measure and optimize anyway)</w:t>
       </w:r>
       <w:r>
-        <w:t>, so any optimization before the implementation makes no sense</w:t>
+        <w:t xml:space="preserve">, so any </w:t>
+      </w:r>
+      <w:r>
+        <w:t xml:space="preserve">thought about </w:t>
+      </w:r>
+      <w:r>
+        <w:t>optimization before the implementation makes no sense</w:t>
       </w:r>
       <w:r>
         <w:t xml:space="preserve"> and actually harmful</w:t>
@@ -6886,6 +7126,7 @@
         <w:pStyle w:val="Cmsor2"/>
       </w:pPr>
       <w:r>
+        <w:lastRenderedPageBreak/>
         <w:t>Game development pipeline</w:t>
       </w:r>
     </w:p>
@@ -6949,11 +7190,7 @@
         <w:t>their own pipeline</w:t>
       </w:r>
       <w:r>
-        <w:t xml:space="preserve">s, and they quite </w:t>
-      </w:r>
-      <w:r>
-        <w:lastRenderedPageBreak/>
-        <w:t xml:space="preserve">often have </w:t>
+        <w:t xml:space="preserve">s, and they quite often have </w:t>
       </w:r>
       <w:r>
         <w:t xml:space="preserve">different </w:t>
@@ -7051,15 +7288,7 @@
         <w:t xml:space="preserve"> be executed.</w:t>
       </w:r>
       <w:r>
-        <w:t xml:space="preserve"> So, although different projects and studios might use different </w:t>
-      </w:r>
-      <w:proofErr w:type="gramStart"/>
-      <w:r>
-        <w:t>pipelines</w:t>
-      </w:r>
-      <w:proofErr w:type="gramEnd"/>
-      <w:r>
-        <w:t xml:space="preserve"> we can still generalize a rough pipeline that should be kept for every studio and project</w:t>
+        <w:t xml:space="preserve"> So, although different projects and studios might use different pipelines we can still generalize a rough pipeline that should be kept for every studio and project</w:t>
       </w:r>
       <w:r>
         <w:t xml:space="preserve">, and from which we will </w:t>
@@ -7101,7 +7330,19 @@
         <w:t xml:space="preserve">, </w:t>
       </w:r>
       <w:r>
-        <w:t>Preproduction, Production, Postproduction.</w:t>
+        <w:t>Pre</w:t>
+      </w:r>
+      <w:r>
+        <w:t>-</w:t>
+      </w:r>
+      <w:r>
+        <w:t>production, Production, Post</w:t>
+      </w:r>
+      <w:r>
+        <w:t>-</w:t>
+      </w:r>
+      <w:r>
+        <w:t>production.</w:t>
       </w:r>
       <w:r>
         <w:t xml:space="preserve"> </w:t>
@@ -7131,7 +7372,7 @@
                     <pic:cNvPicPr/>
                   </pic:nvPicPr>
                   <pic:blipFill>
-                    <a:blip r:embed="rId14" cstate="print">
+                    <a:blip r:embed="rId15" cstate="print">
                       <a:extLst>
                         <a:ext uri="{28A0092B-C50C-407E-A947-70E740481C1C}">
                           <a14:useLocalDpi xmlns:a14="http://schemas.microsoft.com/office/drawing/2010/main" val="0"/>
@@ -7185,7 +7426,7 @@
         <w:rPr>
           <w:noProof/>
         </w:rPr>
-        <w:t>1</w:t>
+        <w:t>2</w:t>
       </w:r>
       <w:r>
         <w:rPr>
@@ -7262,6 +7503,7 @@
         <w:pStyle w:val="Cmsor3"/>
       </w:pPr>
       <w:r>
+        <w:lastRenderedPageBreak/>
         <w:t>Concept</w:t>
       </w:r>
     </w:p>
@@ -7316,7 +7558,6 @@
         <w:rPr>
           <w:noProof/>
         </w:rPr>
-        <w:lastRenderedPageBreak/>
         <w:drawing>
           <wp:inline distT="0" distB="0" distL="0" distR="0" wp14:anchorId="056E70DF" wp14:editId="0D719BE5">
             <wp:extent cx="4319342" cy="2390775"/>
@@ -7333,7 +7574,7 @@
                     <pic:cNvPicPr/>
                   </pic:nvPicPr>
                   <pic:blipFill>
-                    <a:blip r:embed="rId15"/>
+                    <a:blip r:embed="rId16"/>
                     <a:stretch>
                       <a:fillRect/>
                     </a:stretch>
@@ -7378,7 +7619,7 @@
         <w:rPr>
           <w:noProof/>
         </w:rPr>
-        <w:t>2</w:t>
+        <w:t>3</w:t>
       </w:r>
       <w:r>
         <w:fldChar w:fldCharType="end"/>
@@ -7673,6 +7914,7 @@
         <w:ind w:firstLine="0"/>
       </w:pPr>
       <w:r>
+        <w:lastRenderedPageBreak/>
         <w:br/>
       </w:r>
       <w:r>
@@ -7772,11 +8014,7 @@
         <w:t xml:space="preserve">we should inform the management that the console ports are not viable, and that we need serious optimizations at AI controllers, character details, </w:t>
       </w:r>
       <w:r>
-        <w:t xml:space="preserve">and that the target audience will </w:t>
-      </w:r>
-      <w:r>
-        <w:lastRenderedPageBreak/>
-        <w:t xml:space="preserve">probably be those who have the latest </w:t>
+        <w:t xml:space="preserve">and that the target audience will probably be those who have the latest </w:t>
       </w:r>
       <w:r>
         <w:t>High-end</w:t>
@@ -7963,7 +8201,7 @@
         <w:rPr>
           <w:rStyle w:val="Lbjegyzet-hivatkozs"/>
         </w:rPr>
-        <w:footnoteReference w:id="1"/>
+        <w:footnoteReference w:id="4"/>
       </w:r>
     </w:p>
     <w:p>
@@ -7983,15 +8221,7 @@
         <w:t xml:space="preserve"> at such an early stage in development</w:t>
       </w:r>
       <w:r>
-        <w:t xml:space="preserve"> but today’s games are not only monetized via how many </w:t>
-      </w:r>
-      <w:proofErr w:type="gramStart"/>
-      <w:r>
-        <w:t>copies</w:t>
-      </w:r>
-      <w:proofErr w:type="gramEnd"/>
-      <w:r>
-        <w:t xml:space="preserve"> they are sold but </w:t>
+        <w:t xml:space="preserve"> but today’s games are not only monetized via how many copies they are sold but </w:t>
       </w:r>
       <w:r>
         <w:t>through</w:t>
@@ -8003,7 +8233,7 @@
         <w:rPr>
           <w:rStyle w:val="Lbjegyzet-hivatkozs"/>
         </w:rPr>
-        <w:footnoteReference w:id="2"/>
+        <w:footnoteReference w:id="5"/>
       </w:r>
       <w:r>
         <w:t xml:space="preserve">, </w:t>
@@ -8030,7 +8260,7 @@
         <w:rPr>
           <w:rStyle w:val="Lbjegyzet-hivatkozs"/>
         </w:rPr>
-        <w:footnoteReference w:id="3"/>
+        <w:footnoteReference w:id="6"/>
       </w:r>
       <w:r>
         <w:t>.</w:t>
@@ -8041,6 +8271,7 @@
         <w:ind w:firstLine="0"/>
       </w:pPr>
       <w:r>
+        <w:lastRenderedPageBreak/>
         <w:t xml:space="preserve">This is also </w:t>
       </w:r>
       <w:r>
@@ -8106,7 +8337,6 @@
         <w:ind w:firstLine="425"/>
       </w:pPr>
       <w:r>
-        <w:lastRenderedPageBreak/>
         <w:t xml:space="preserve">When defining optimization </w:t>
       </w:r>
       <w:r>
@@ -8164,15 +8394,7 @@
         <w:t>physics</w:t>
       </w:r>
       <w:r>
-        <w:t xml:space="preserve"> and one of the main </w:t>
-      </w:r>
-      <w:proofErr w:type="gramStart"/>
-      <w:r>
-        <w:t>goal</w:t>
-      </w:r>
-      <w:proofErr w:type="gramEnd"/>
-      <w:r>
-        <w:t xml:space="preserve"> is to </w:t>
+        <w:t xml:space="preserve"> and one of the main goal is to </w:t>
       </w:r>
       <w:r>
         <w:t>make the game available to as broad audience as possible,</w:t>
@@ -8299,7 +8521,7 @@
         <w:rPr>
           <w:rStyle w:val="Lbjegyzet-hivatkozs"/>
         </w:rPr>
-        <w:footnoteReference w:id="4"/>
+        <w:footnoteReference w:id="7"/>
       </w:r>
       <w:r>
         <w:t xml:space="preserve"> </w:t>
@@ -8334,7 +8556,7 @@
         <w:rPr>
           <w:rStyle w:val="Lbjegyzet-hivatkozs"/>
         </w:rPr>
-        <w:footnoteReference w:id="5"/>
+        <w:footnoteReference w:id="8"/>
       </w:r>
       <w:r>
         <w:t xml:space="preserve"> engine</w:t>
@@ -8363,7 +8585,7 @@
         <w:rPr>
           <w:rStyle w:val="Lbjegyzet-hivatkozs"/>
         </w:rPr>
-        <w:footnoteReference w:id="6"/>
+        <w:footnoteReference w:id="9"/>
       </w:r>
     </w:p>
     <w:p>
@@ -8385,7 +8607,7 @@
         <w:rPr>
           <w:rStyle w:val="Lbjegyzet-hivatkozs"/>
         </w:rPr>
-        <w:footnoteReference w:id="7"/>
+        <w:footnoteReference w:id="10"/>
       </w:r>
       <w:r>
         <w:t xml:space="preserve"> engine for Unity</w:t>
@@ -8435,6 +8657,7 @@
         <w:ind w:firstLine="0"/>
       </w:pPr>
       <w:r>
+        <w:lastRenderedPageBreak/>
         <w:t>Now let’s</w:t>
       </w:r>
       <w:r>
@@ -8483,11 +8706,7 @@
         <w:t xml:space="preserve"> source code and change the implementation</w:t>
       </w:r>
       <w:r>
-        <w:t xml:space="preserve">, so we have to find a better alternative physics solution </w:t>
-      </w:r>
-      <w:r>
-        <w:lastRenderedPageBreak/>
-        <w:t>to the built-in one.</w:t>
+        <w:t>, so we have to find a better alternative physics solution to the built-in one.</w:t>
       </w:r>
       <w:r>
         <w:t xml:space="preserve"> After</w:t>
@@ -8508,21 +8727,13 @@
         <w:t xml:space="preserve"> we conclude that Unity’s new DOTS based solution will be sufficient for us</w:t>
       </w:r>
       <w:r>
-        <w:t xml:space="preserve">, however DOTS </w:t>
-      </w:r>
-      <w:proofErr w:type="gramStart"/>
-      <w:r>
-        <w:t>requires</w:t>
-      </w:r>
-      <w:proofErr w:type="gramEnd"/>
-      <w:r>
-        <w:t xml:space="preserve"> ECS</w:t>
+        <w:t>, however DOTS requires ECS</w:t>
       </w:r>
       <w:r>
         <w:rPr>
           <w:rStyle w:val="Lbjegyzet-hivatkozs"/>
         </w:rPr>
-        <w:footnoteReference w:id="8"/>
+        <w:footnoteReference w:id="11"/>
       </w:r>
       <w:r>
         <w:t xml:space="preserve"> </w:t>
@@ -8641,7 +8852,7 @@
                     </pic:cNvPicPr>
                   </pic:nvPicPr>
                   <pic:blipFill>
-                    <a:blip r:embed="rId16" cstate="print">
+                    <a:blip r:embed="rId17" cstate="print">
                       <a:extLst>
                         <a:ext uri="{28A0092B-C50C-407E-A947-70E740481C1C}">
                           <a14:useLocalDpi xmlns:a14="http://schemas.microsoft.com/office/drawing/2010/main" val="0"/>
@@ -8696,7 +8907,7 @@
         <w:rPr>
           <w:noProof/>
         </w:rPr>
-        <w:t>3</w:t>
+        <w:t>4</w:t>
       </w:r>
       <w:r>
         <w:fldChar w:fldCharType="end"/>
@@ -8717,6 +8928,7 @@
         <w:pStyle w:val="Cmsor3"/>
       </w:pPr>
       <w:r>
+        <w:lastRenderedPageBreak/>
         <w:t>Production</w:t>
       </w:r>
     </w:p>
@@ -8754,7 +8966,6 @@
         <w:ind w:left="1139" w:hanging="357"/>
       </w:pPr>
       <w:r>
-        <w:lastRenderedPageBreak/>
         <w:t>The level designers design the environment in a way that it perfectly fits into the gameplay</w:t>
       </w:r>
     </w:p>
@@ -8859,15 +9070,7 @@
         <w:ind w:firstLine="425"/>
       </w:pPr>
       <w:r>
-        <w:t xml:space="preserve">and we did not </w:t>
-      </w:r>
-      <w:proofErr w:type="gramStart"/>
-      <w:r>
-        <w:t>mentioned</w:t>
-      </w:r>
-      <w:proofErr w:type="gramEnd"/>
-      <w:r>
-        <w:t xml:space="preserve"> voice actors, actors, script writers, composers</w:t>
+        <w:t>and we did not mentioned voice actors, actors, script writers, composers</w:t>
       </w:r>
       <w:r>
         <w:t xml:space="preserve"> and more</w:t>
@@ -9008,6 +9211,7 @@
         <w:pStyle w:val="Cmsor3"/>
       </w:pPr>
       <w:r>
+        <w:lastRenderedPageBreak/>
         <w:t>Post-production</w:t>
       </w:r>
     </w:p>
@@ -9049,7 +9253,6 @@
         <w:rPr>
           <w:noProof/>
         </w:rPr>
-        <w:lastRenderedPageBreak/>
         <w:drawing>
           <wp:inline distT="0" distB="0" distL="0" distR="0" wp14:anchorId="05BD742F" wp14:editId="73837E53">
             <wp:extent cx="4691598" cy="3891643"/>
@@ -9068,7 +9271,7 @@
                     </pic:cNvPicPr>
                   </pic:nvPicPr>
                   <pic:blipFill>
-                    <a:blip r:embed="rId17">
+                    <a:blip r:embed="rId18">
                       <a:extLst>
                         <a:ext uri="{28A0092B-C50C-407E-A947-70E740481C1C}">
                           <a14:useLocalDpi xmlns:a14="http://schemas.microsoft.com/office/drawing/2010/main" val="0"/>
@@ -9124,7 +9327,7 @@
         <w:rPr>
           <w:noProof/>
         </w:rPr>
-        <w:t>4</w:t>
+        <w:t>5</w:t>
       </w:r>
       <w:r>
         <w:fldChar w:fldCharType="end"/>
@@ -9250,7 +9453,7 @@
         <w:rPr>
           <w:rStyle w:val="Lbjegyzet-hivatkozs"/>
         </w:rPr>
-        <w:footnoteReference w:id="9"/>
+        <w:footnoteReference w:id="12"/>
       </w:r>
       <w:r>
         <w:t xml:space="preserve">) </w:t>
@@ -9310,6 +9513,7 @@
         <w:ind w:firstLine="425"/>
       </w:pPr>
       <w:r>
+        <w:lastRenderedPageBreak/>
         <w:t xml:space="preserve">After the game is launched post-production </w:t>
       </w:r>
       <w:r>
@@ -9347,7 +9551,6 @@
         <w:ind w:left="1139" w:hanging="357"/>
       </w:pPr>
       <w:r>
-        <w:lastRenderedPageBreak/>
         <w:t xml:space="preserve">The game needs patches that apply balance and </w:t>
       </w:r>
       <w:r>
@@ -9407,7 +9610,7 @@
         <w:rPr>
           <w:rStyle w:val="Lbjegyzet-hivatkozs"/>
         </w:rPr>
-        <w:footnoteReference w:id="10"/>
+        <w:footnoteReference w:id="13"/>
       </w:r>
       <w:r>
         <w:t xml:space="preserve"> after launch the core game will be in post-production till the servers get shutdown. </w:t>
@@ -10192,7 +10395,7 @@
       <w:r>
         <w:t xml:space="preserve">, </w:t>
       </w:r>
-      <w:hyperlink r:id="rId18" w:history="1">
+      <w:hyperlink r:id="rId19" w:history="1">
         <w:r>
           <w:rPr>
             <w:rStyle w:val="Hiperhivatkozs"/>
@@ -10218,7 +10421,7 @@
       <w:r>
         <w:br/>
       </w:r>
-      <w:hyperlink r:id="rId19" w:history="1">
+      <w:hyperlink r:id="rId20" w:history="1">
         <w:r>
           <w:rPr>
             <w:rStyle w:val="Hiperhivatkozs"/>
@@ -10243,7 +10446,7 @@
       <w:r>
         <w:t xml:space="preserve">, </w:t>
       </w:r>
-      <w:hyperlink r:id="rId20" w:history="1">
+      <w:hyperlink r:id="rId21" w:history="1">
         <w:r>
           <w:rPr>
             <w:rStyle w:val="Hiperhivatkozs"/>
@@ -10316,7 +10519,7 @@
       <w:r>
         <w:t xml:space="preserve">: </w:t>
       </w:r>
-      <w:hyperlink r:id="rId21" w:history="1">
+      <w:hyperlink r:id="rId22" w:history="1">
         <w:r>
           <w:rPr>
             <w:rStyle w:val="Hiperhivatkozs"/>
@@ -10363,8 +10566,8 @@
     </w:p>
     <w:p/>
     <w:sectPr>
-      <w:headerReference w:type="even" r:id="rId22"/>
-      <w:footerReference w:type="default" r:id="rId23"/>
+      <w:headerReference w:type="even" r:id="rId23"/>
+      <w:footerReference w:type="default" r:id="rId24"/>
       <w:type w:val="continuous"/>
       <w:pgSz w:w="11907" w:h="16840" w:code="9"/>
       <w:pgMar w:top="1418" w:right="1418" w:bottom="1418" w:left="1418" w:header="709" w:footer="709" w:gutter="567"/>
@@ -10644,7 +10847,7 @@
       <w:pPr>
         <w:pStyle w:val="Lbjegyzetszveg"/>
         <w:spacing w:after="0"/>
-        <w:ind w:left="142" w:firstLine="0"/>
+        <w:ind w:firstLine="142"/>
         <w:rPr>
           <w:lang w:val="hu-HU"/>
         </w:rPr>
@@ -10659,430 +10862,13 @@
         <w:t xml:space="preserve"> </w:t>
       </w:r>
       <w:r>
-        <w:rPr>
-          <w:lang w:val="hu-HU"/>
-        </w:rPr>
-        <w:t xml:space="preserve">Game design </w:t>
-      </w:r>
-      <w:proofErr w:type="spellStart"/>
-      <w:r>
-        <w:rPr>
-          <w:lang w:val="hu-HU"/>
-        </w:rPr>
-        <w:t>document</w:t>
-      </w:r>
-      <w:proofErr w:type="spellEnd"/>
-      <w:r>
-        <w:rPr>
-          <w:lang w:val="hu-HU"/>
-        </w:rPr>
-        <w:t xml:space="preserve"> is a </w:t>
-      </w:r>
-      <w:proofErr w:type="spellStart"/>
-      <w:r>
-        <w:rPr>
-          <w:lang w:val="hu-HU"/>
-        </w:rPr>
-        <w:t>descriptive</w:t>
-      </w:r>
-      <w:proofErr w:type="spellEnd"/>
-      <w:r>
-        <w:rPr>
-          <w:lang w:val="hu-HU"/>
-        </w:rPr>
-        <w:t xml:space="preserve"> </w:t>
-      </w:r>
-      <w:proofErr w:type="spellStart"/>
-      <w:r>
-        <w:rPr>
-          <w:lang w:val="hu-HU"/>
-        </w:rPr>
-        <w:t>document</w:t>
-      </w:r>
-      <w:proofErr w:type="spellEnd"/>
-      <w:r>
-        <w:rPr>
-          <w:lang w:val="hu-HU"/>
-        </w:rPr>
-        <w:t xml:space="preserve"> of </w:t>
-      </w:r>
-      <w:proofErr w:type="spellStart"/>
-      <w:r>
-        <w:rPr>
-          <w:lang w:val="hu-HU"/>
-        </w:rPr>
-        <w:t>the</w:t>
-      </w:r>
-      <w:proofErr w:type="spellEnd"/>
-      <w:r>
-        <w:rPr>
-          <w:lang w:val="hu-HU"/>
-        </w:rPr>
-        <w:t xml:space="preserve"> game. </w:t>
-      </w:r>
-      <w:proofErr w:type="spellStart"/>
-      <w:r>
-        <w:rPr>
-          <w:lang w:val="hu-HU"/>
-        </w:rPr>
-        <w:t>It</w:t>
-      </w:r>
-      <w:proofErr w:type="spellEnd"/>
-      <w:r>
-        <w:rPr>
-          <w:lang w:val="hu-HU"/>
-        </w:rPr>
-        <w:t xml:space="preserve"> is </w:t>
-      </w:r>
-      <w:proofErr w:type="spellStart"/>
-      <w:r>
-        <w:rPr>
-          <w:lang w:val="hu-HU"/>
-        </w:rPr>
-        <w:t>maintained</w:t>
-      </w:r>
-      <w:proofErr w:type="spellEnd"/>
-      <w:r>
-        <w:rPr>
-          <w:lang w:val="hu-HU"/>
-        </w:rPr>
-        <w:t xml:space="preserve"> and </w:t>
-      </w:r>
-      <w:proofErr w:type="spellStart"/>
-      <w:r>
-        <w:rPr>
-          <w:lang w:val="hu-HU"/>
-        </w:rPr>
-        <w:t>created</w:t>
-      </w:r>
-      <w:proofErr w:type="spellEnd"/>
-      <w:r>
-        <w:rPr>
-          <w:lang w:val="hu-HU"/>
-        </w:rPr>
-        <w:t xml:space="preserve"> </w:t>
-      </w:r>
-      <w:proofErr w:type="spellStart"/>
-      <w:r>
-        <w:rPr>
-          <w:lang w:val="hu-HU"/>
-        </w:rPr>
-        <w:t>by</w:t>
-      </w:r>
-      <w:proofErr w:type="spellEnd"/>
-      <w:r>
-        <w:rPr>
-          <w:lang w:val="hu-HU"/>
-        </w:rPr>
-        <w:t xml:space="preserve"> </w:t>
-      </w:r>
-      <w:proofErr w:type="spellStart"/>
-      <w:r>
-        <w:rPr>
-          <w:lang w:val="hu-HU"/>
-        </w:rPr>
-        <w:t>the</w:t>
-      </w:r>
-      <w:proofErr w:type="spellEnd"/>
-      <w:r>
-        <w:rPr>
-          <w:lang w:val="hu-HU"/>
-        </w:rPr>
-        <w:t xml:space="preserve"> </w:t>
-      </w:r>
-      <w:proofErr w:type="spellStart"/>
-      <w:r>
-        <w:rPr>
-          <w:lang w:val="hu-HU"/>
-        </w:rPr>
-        <w:t>development</w:t>
-      </w:r>
-      <w:proofErr w:type="spellEnd"/>
-      <w:r>
-        <w:rPr>
-          <w:lang w:val="hu-HU"/>
-        </w:rPr>
-        <w:t xml:space="preserve"> team, in </w:t>
-      </w:r>
-      <w:proofErr w:type="spellStart"/>
-      <w:r>
-        <w:rPr>
-          <w:lang w:val="hu-HU"/>
-        </w:rPr>
-        <w:t>order</w:t>
-      </w:r>
-      <w:proofErr w:type="spellEnd"/>
-      <w:r>
-        <w:rPr>
-          <w:lang w:val="hu-HU"/>
-        </w:rPr>
-        <w:t xml:space="preserve"> </w:t>
-      </w:r>
-      <w:proofErr w:type="spellStart"/>
-      <w:r>
-        <w:rPr>
-          <w:lang w:val="hu-HU"/>
-        </w:rPr>
-        <w:t>to</w:t>
-      </w:r>
-      <w:proofErr w:type="spellEnd"/>
-      <w:r>
-        <w:rPr>
-          <w:lang w:val="hu-HU"/>
-        </w:rPr>
-        <w:t xml:space="preserve"> </w:t>
-      </w:r>
-      <w:proofErr w:type="spellStart"/>
-      <w:r>
-        <w:rPr>
-          <w:lang w:val="hu-HU"/>
-        </w:rPr>
-        <w:t>guide</w:t>
-      </w:r>
-      <w:proofErr w:type="spellEnd"/>
-      <w:r>
-        <w:rPr>
-          <w:lang w:val="hu-HU"/>
-        </w:rPr>
-        <w:t xml:space="preserve"> </w:t>
-      </w:r>
-      <w:proofErr w:type="spellStart"/>
-      <w:r>
-        <w:rPr>
-          <w:lang w:val="hu-HU"/>
-        </w:rPr>
-        <w:t>the</w:t>
-      </w:r>
-      <w:proofErr w:type="spellEnd"/>
-      <w:r>
-        <w:rPr>
-          <w:lang w:val="hu-HU"/>
-        </w:rPr>
-        <w:t xml:space="preserve"> team </w:t>
-      </w:r>
-      <w:proofErr w:type="spellStart"/>
-      <w:r>
-        <w:rPr>
-          <w:lang w:val="hu-HU"/>
-        </w:rPr>
-        <w:t>through</w:t>
-      </w:r>
-      <w:proofErr w:type="spellEnd"/>
-      <w:r>
-        <w:rPr>
-          <w:lang w:val="hu-HU"/>
-        </w:rPr>
-        <w:t xml:space="preserve"> </w:t>
-      </w:r>
-      <w:proofErr w:type="spellStart"/>
-      <w:r>
-        <w:rPr>
-          <w:lang w:val="hu-HU"/>
-        </w:rPr>
-        <w:t>the</w:t>
-      </w:r>
-      <w:proofErr w:type="spellEnd"/>
-      <w:r>
-        <w:rPr>
-          <w:lang w:val="hu-HU"/>
-        </w:rPr>
-        <w:t xml:space="preserve"> </w:t>
-      </w:r>
-      <w:proofErr w:type="spellStart"/>
-      <w:r>
-        <w:rPr>
-          <w:lang w:val="hu-HU"/>
-        </w:rPr>
-        <w:t>development</w:t>
-      </w:r>
-      <w:proofErr w:type="spellEnd"/>
-      <w:r>
-        <w:rPr>
-          <w:lang w:val="hu-HU"/>
-        </w:rPr>
-        <w:t xml:space="preserve"> </w:t>
-      </w:r>
-      <w:proofErr w:type="spellStart"/>
-      <w:r>
-        <w:rPr>
-          <w:lang w:val="hu-HU"/>
-        </w:rPr>
-        <w:t>process</w:t>
-      </w:r>
-      <w:proofErr w:type="spellEnd"/>
-      <w:r>
-        <w:rPr>
-          <w:lang w:val="hu-HU"/>
-        </w:rPr>
-        <w:t xml:space="preserve">. The main </w:t>
-      </w:r>
-      <w:proofErr w:type="spellStart"/>
-      <w:r>
-        <w:rPr>
-          <w:lang w:val="hu-HU"/>
-        </w:rPr>
-        <w:t>goal</w:t>
-      </w:r>
-      <w:proofErr w:type="spellEnd"/>
-      <w:r>
-        <w:rPr>
-          <w:lang w:val="hu-HU"/>
-        </w:rPr>
-        <w:t xml:space="preserve"> of </w:t>
-      </w:r>
-      <w:proofErr w:type="spellStart"/>
-      <w:r>
-        <w:rPr>
-          <w:lang w:val="hu-HU"/>
-        </w:rPr>
-        <w:t>the</w:t>
-      </w:r>
-      <w:proofErr w:type="spellEnd"/>
-      <w:r>
-        <w:rPr>
-          <w:lang w:val="hu-HU"/>
-        </w:rPr>
-        <w:t xml:space="preserve"> </w:t>
-      </w:r>
-      <w:proofErr w:type="spellStart"/>
-      <w:r>
-        <w:rPr>
-          <w:lang w:val="hu-HU"/>
-        </w:rPr>
-        <w:t>document</w:t>
-      </w:r>
-      <w:proofErr w:type="spellEnd"/>
-      <w:r>
-        <w:rPr>
-          <w:lang w:val="hu-HU"/>
-        </w:rPr>
-        <w:t xml:space="preserve"> is </w:t>
-      </w:r>
-      <w:proofErr w:type="spellStart"/>
-      <w:r>
-        <w:rPr>
-          <w:lang w:val="hu-HU"/>
-        </w:rPr>
-        <w:t>to</w:t>
-      </w:r>
-      <w:proofErr w:type="spellEnd"/>
-      <w:r>
-        <w:rPr>
-          <w:lang w:val="hu-HU"/>
-        </w:rPr>
-        <w:t xml:space="preserve"> </w:t>
-      </w:r>
-      <w:proofErr w:type="spellStart"/>
-      <w:r>
-        <w:rPr>
-          <w:lang w:val="hu-HU"/>
-        </w:rPr>
-        <w:t>describe</w:t>
-      </w:r>
-      <w:proofErr w:type="spellEnd"/>
-      <w:r>
-        <w:rPr>
-          <w:lang w:val="hu-HU"/>
-        </w:rPr>
-        <w:t xml:space="preserve"> </w:t>
-      </w:r>
-      <w:proofErr w:type="spellStart"/>
-      <w:r>
-        <w:rPr>
-          <w:lang w:val="hu-HU"/>
-        </w:rPr>
-        <w:t>the</w:t>
-      </w:r>
-      <w:proofErr w:type="spellEnd"/>
-      <w:r>
-        <w:rPr>
-          <w:lang w:val="hu-HU"/>
-        </w:rPr>
-        <w:t xml:space="preserve"> </w:t>
-      </w:r>
-      <w:proofErr w:type="spellStart"/>
-      <w:r>
-        <w:rPr>
-          <w:lang w:val="hu-HU"/>
-        </w:rPr>
-        <w:t>game’s</w:t>
-      </w:r>
-      <w:proofErr w:type="spellEnd"/>
-      <w:r>
-        <w:rPr>
-          <w:lang w:val="hu-HU"/>
-        </w:rPr>
-        <w:t xml:space="preserve"> </w:t>
-      </w:r>
-      <w:proofErr w:type="spellStart"/>
-      <w:r>
-        <w:rPr>
-          <w:lang w:val="hu-HU"/>
-        </w:rPr>
-        <w:t>properties</w:t>
-      </w:r>
-      <w:proofErr w:type="spellEnd"/>
-      <w:r>
-        <w:rPr>
-          <w:lang w:val="hu-HU"/>
-        </w:rPr>
-        <w:t xml:space="preserve"> like art </w:t>
-      </w:r>
-      <w:proofErr w:type="spellStart"/>
-      <w:r>
-        <w:rPr>
-          <w:lang w:val="hu-HU"/>
-        </w:rPr>
-        <w:t>style</w:t>
-      </w:r>
-      <w:proofErr w:type="spellEnd"/>
-      <w:r>
-        <w:rPr>
-          <w:lang w:val="hu-HU"/>
-        </w:rPr>
-        <w:t xml:space="preserve">, </w:t>
-      </w:r>
-      <w:proofErr w:type="spellStart"/>
-      <w:r>
-        <w:rPr>
-          <w:lang w:val="hu-HU"/>
-        </w:rPr>
-        <w:t>target</w:t>
-      </w:r>
-      <w:proofErr w:type="spellEnd"/>
-      <w:r>
-        <w:rPr>
-          <w:lang w:val="hu-HU"/>
-        </w:rPr>
-        <w:t xml:space="preserve"> </w:t>
-      </w:r>
-      <w:proofErr w:type="spellStart"/>
-      <w:r>
-        <w:rPr>
-          <w:lang w:val="hu-HU"/>
-        </w:rPr>
-        <w:t>audience</w:t>
-      </w:r>
-      <w:proofErr w:type="spellEnd"/>
-      <w:r>
-        <w:rPr>
-          <w:lang w:val="hu-HU"/>
-        </w:rPr>
-        <w:t xml:space="preserve">, </w:t>
-      </w:r>
-      <w:proofErr w:type="spellStart"/>
-      <w:r>
-        <w:rPr>
-          <w:lang w:val="hu-HU"/>
-        </w:rPr>
-        <w:t>characters</w:t>
-      </w:r>
-      <w:proofErr w:type="spellEnd"/>
-      <w:r>
-        <w:rPr>
-          <w:lang w:val="hu-HU"/>
-        </w:rPr>
-        <w:t>, story and more.</w:t>
+        <w:t>A list of stories that needs to be done</w:t>
+      </w:r>
+      <w:r>
+        <w:t xml:space="preserve"> by the team</w:t>
+      </w:r>
+      <w:r>
+        <w:t>. They are usually ordered by priority.</w:t>
       </w:r>
     </w:p>
   </w:footnote>
@@ -11103,37 +10889,7 @@
         <w:footnoteRef/>
       </w:r>
       <w:r>
-        <w:t xml:space="preserve"> </w:t>
-      </w:r>
-      <w:r>
-        <w:rPr>
-          <w:b/>
-          <w:bCs/>
-        </w:rPr>
-        <w:t>I</w:t>
-      </w:r>
-      <w:r>
-        <w:t>n-</w:t>
-      </w:r>
-      <w:r>
-        <w:rPr>
-          <w:b/>
-          <w:bCs/>
-        </w:rPr>
-        <w:t>a</w:t>
-      </w:r>
-      <w:r>
-        <w:t xml:space="preserve">pp </w:t>
-      </w:r>
-      <w:r>
-        <w:rPr>
-          <w:b/>
-          <w:bCs/>
-        </w:rPr>
-        <w:t>p</w:t>
-      </w:r>
-      <w:r>
-        <w:t>urchases is a common way to monetize free to play games</w:t>
+        <w:t xml:space="preserve"> Represents a feature that needs to be done in agile development</w:t>
       </w:r>
     </w:p>
   </w:footnote>
@@ -11153,41 +10909,221 @@
         <w:footnoteRef/>
       </w:r>
       <w:r>
-        <w:t xml:space="preserve"> </w:t>
-      </w:r>
-      <w:r>
-        <w:rPr>
-          <w:b/>
-          <w:bCs/>
-        </w:rPr>
-        <w:t>D</w:t>
-      </w:r>
-      <w:r>
-        <w:t>own</w:t>
-      </w:r>
-      <w:r>
-        <w:rPr>
-          <w:b/>
-          <w:bCs/>
-        </w:rPr>
-        <w:t>l</w:t>
-      </w:r>
-      <w:r>
-        <w:t xml:space="preserve">oadable </w:t>
-      </w:r>
-      <w:r>
-        <w:rPr>
-          <w:b/>
-          <w:bCs/>
-        </w:rPr>
-        <w:t>c</w:t>
-      </w:r>
-      <w:r>
-        <w:t>ontent</w:t>
-      </w:r>
-      <w:r>
-        <w:t xml:space="preserve"> is an expansion to a game in order to extend it with more playable content.</w:t>
-      </w:r>
+        <w:rPr>
+          <w:lang w:val="hu-HU"/>
+        </w:rPr>
+        <w:t xml:space="preserve"> A</w:t>
+      </w:r>
+      <w:r>
+        <w:rPr>
+          <w:lang w:val="hu-HU"/>
+        </w:rPr>
+        <w:t xml:space="preserve"> story </w:t>
+      </w:r>
+      <w:proofErr w:type="spellStart"/>
+      <w:r>
+        <w:rPr>
+          <w:lang w:val="hu-HU"/>
+        </w:rPr>
+        <w:t>can</w:t>
+      </w:r>
+      <w:proofErr w:type="spellEnd"/>
+      <w:r>
+        <w:rPr>
+          <w:lang w:val="hu-HU"/>
+        </w:rPr>
+        <w:t xml:space="preserve"> </w:t>
+      </w:r>
+      <w:proofErr w:type="spellStart"/>
+      <w:r>
+        <w:rPr>
+          <w:lang w:val="hu-HU"/>
+        </w:rPr>
+        <w:t>not</w:t>
+      </w:r>
+      <w:proofErr w:type="spellEnd"/>
+      <w:r>
+        <w:rPr>
+          <w:lang w:val="hu-HU"/>
+        </w:rPr>
+        <w:t xml:space="preserve"> be </w:t>
+      </w:r>
+      <w:proofErr w:type="spellStart"/>
+      <w:r>
+        <w:rPr>
+          <w:lang w:val="hu-HU"/>
+        </w:rPr>
+        <w:t>marked</w:t>
+      </w:r>
+      <w:proofErr w:type="spellEnd"/>
+      <w:r>
+        <w:rPr>
+          <w:lang w:val="hu-HU"/>
+        </w:rPr>
+        <w:t xml:space="preserve"> </w:t>
+      </w:r>
+      <w:proofErr w:type="spellStart"/>
+      <w:r>
+        <w:rPr>
+          <w:lang w:val="hu-HU"/>
+        </w:rPr>
+        <w:t>as</w:t>
+      </w:r>
+      <w:proofErr w:type="spellEnd"/>
+      <w:r>
+        <w:rPr>
+          <w:lang w:val="hu-HU"/>
+        </w:rPr>
+        <w:t xml:space="preserve"> </w:t>
+      </w:r>
+      <w:proofErr w:type="spellStart"/>
+      <w:r>
+        <w:rPr>
+          <w:lang w:val="hu-HU"/>
+        </w:rPr>
+        <w:t>verified</w:t>
+      </w:r>
+      <w:proofErr w:type="spellEnd"/>
+      <w:r>
+        <w:rPr>
+          <w:lang w:val="hu-HU"/>
+        </w:rPr>
+        <w:t xml:space="preserve"> </w:t>
+      </w:r>
+      <w:proofErr w:type="spellStart"/>
+      <w:r>
+        <w:rPr>
+          <w:lang w:val="hu-HU"/>
+        </w:rPr>
+        <w:t>till</w:t>
+      </w:r>
+      <w:proofErr w:type="spellEnd"/>
+      <w:r>
+        <w:rPr>
+          <w:lang w:val="hu-HU"/>
+        </w:rPr>
+        <w:t xml:space="preserve"> </w:t>
+      </w:r>
+      <w:proofErr w:type="spellStart"/>
+      <w:r>
+        <w:rPr>
+          <w:lang w:val="hu-HU"/>
+        </w:rPr>
+        <w:t>it</w:t>
+      </w:r>
+      <w:proofErr w:type="spellEnd"/>
+      <w:r>
+        <w:rPr>
+          <w:lang w:val="hu-HU"/>
+        </w:rPr>
+        <w:t xml:space="preserve"> </w:t>
+      </w:r>
+      <w:proofErr w:type="spellStart"/>
+      <w:r>
+        <w:rPr>
+          <w:lang w:val="hu-HU"/>
+        </w:rPr>
+        <w:t>does</w:t>
+      </w:r>
+      <w:proofErr w:type="spellEnd"/>
+      <w:r>
+        <w:rPr>
+          <w:lang w:val="hu-HU"/>
+        </w:rPr>
+        <w:t xml:space="preserve"> </w:t>
+      </w:r>
+      <w:proofErr w:type="spellStart"/>
+      <w:r>
+        <w:rPr>
+          <w:lang w:val="hu-HU"/>
+        </w:rPr>
+        <w:t>not</w:t>
+      </w:r>
+      <w:proofErr w:type="spellEnd"/>
+      <w:r>
+        <w:rPr>
+          <w:lang w:val="hu-HU"/>
+        </w:rPr>
+        <w:t xml:space="preserve"> </w:t>
+      </w:r>
+      <w:proofErr w:type="spellStart"/>
+      <w:r>
+        <w:rPr>
+          <w:lang w:val="hu-HU"/>
+        </w:rPr>
+        <w:t>fulfill</w:t>
+      </w:r>
+      <w:proofErr w:type="spellEnd"/>
+      <w:r>
+        <w:rPr>
+          <w:lang w:val="hu-HU"/>
+        </w:rPr>
+        <w:t xml:space="preserve"> </w:t>
+      </w:r>
+      <w:proofErr w:type="spellStart"/>
+      <w:r>
+        <w:rPr>
+          <w:lang w:val="hu-HU"/>
+        </w:rPr>
+        <w:t>all</w:t>
+      </w:r>
+      <w:proofErr w:type="spellEnd"/>
+      <w:r>
+        <w:rPr>
+          <w:lang w:val="hu-HU"/>
+        </w:rPr>
+        <w:t xml:space="preserve"> </w:t>
+      </w:r>
+      <w:proofErr w:type="spellStart"/>
+      <w:r>
+        <w:rPr>
+          <w:lang w:val="hu-HU"/>
+        </w:rPr>
+        <w:t>the</w:t>
+      </w:r>
+      <w:proofErr w:type="spellEnd"/>
+      <w:r>
+        <w:rPr>
+          <w:lang w:val="hu-HU"/>
+        </w:rPr>
+        <w:t xml:space="preserve"> </w:t>
+      </w:r>
+      <w:proofErr w:type="spellStart"/>
+      <w:r>
+        <w:rPr>
+          <w:lang w:val="hu-HU"/>
+        </w:rPr>
+        <w:t>requirements</w:t>
+      </w:r>
+      <w:proofErr w:type="spellEnd"/>
+      <w:r>
+        <w:rPr>
+          <w:lang w:val="hu-HU"/>
+        </w:rPr>
+        <w:t xml:space="preserve"> </w:t>
+      </w:r>
+      <w:proofErr w:type="spellStart"/>
+      <w:r>
+        <w:rPr>
+          <w:lang w:val="hu-HU"/>
+        </w:rPr>
+        <w:t>listed</w:t>
+      </w:r>
+      <w:proofErr w:type="spellEnd"/>
+      <w:r>
+        <w:rPr>
+          <w:lang w:val="hu-HU"/>
+        </w:rPr>
+        <w:t xml:space="preserve"> in </w:t>
+      </w:r>
+      <w:proofErr w:type="spellStart"/>
+      <w:r>
+        <w:rPr>
+          <w:lang w:val="hu-HU"/>
+        </w:rPr>
+        <w:t>it</w:t>
+      </w:r>
+      <w:proofErr w:type="spellEnd"/>
     </w:p>
   </w:footnote>
   <w:footnote w:id="4">
@@ -11210,13 +11146,430 @@
         <w:t xml:space="preserve"> </w:t>
       </w:r>
       <w:r>
-        <w:t>PhysX is a scalable multi-platform game physics solution supporting a wide range of devices, from smartphones to high-end multicore CPUs and GPUs. PhysX is integrated into some of the most popular game engines, including Unreal Engine</w:t>
-      </w:r>
-      <w:r>
+        <w:rPr>
+          <w:lang w:val="hu-HU"/>
+        </w:rPr>
+        <w:t xml:space="preserve">Game design </w:t>
+      </w:r>
+      <w:proofErr w:type="spellStart"/>
+      <w:r>
+        <w:rPr>
+          <w:lang w:val="hu-HU"/>
+        </w:rPr>
+        <w:t>document</w:t>
+      </w:r>
+      <w:proofErr w:type="spellEnd"/>
+      <w:r>
+        <w:rPr>
+          <w:lang w:val="hu-HU"/>
+        </w:rPr>
+        <w:t xml:space="preserve"> is a </w:t>
+      </w:r>
+      <w:proofErr w:type="spellStart"/>
+      <w:r>
+        <w:rPr>
+          <w:lang w:val="hu-HU"/>
+        </w:rPr>
+        <w:t>descriptive</w:t>
+      </w:r>
+      <w:proofErr w:type="spellEnd"/>
+      <w:r>
+        <w:rPr>
+          <w:lang w:val="hu-HU"/>
+        </w:rPr>
+        <w:t xml:space="preserve"> </w:t>
+      </w:r>
+      <w:proofErr w:type="spellStart"/>
+      <w:r>
+        <w:rPr>
+          <w:lang w:val="hu-HU"/>
+        </w:rPr>
+        <w:t>document</w:t>
+      </w:r>
+      <w:proofErr w:type="spellEnd"/>
+      <w:r>
+        <w:rPr>
+          <w:lang w:val="hu-HU"/>
+        </w:rPr>
+        <w:t xml:space="preserve"> of </w:t>
+      </w:r>
+      <w:proofErr w:type="spellStart"/>
+      <w:r>
+        <w:rPr>
+          <w:lang w:val="hu-HU"/>
+        </w:rPr>
+        <w:t>the</w:t>
+      </w:r>
+      <w:proofErr w:type="spellEnd"/>
+      <w:r>
+        <w:rPr>
+          <w:lang w:val="hu-HU"/>
+        </w:rPr>
+        <w:t xml:space="preserve"> game. </w:t>
+      </w:r>
+      <w:proofErr w:type="spellStart"/>
+      <w:r>
+        <w:rPr>
+          <w:lang w:val="hu-HU"/>
+        </w:rPr>
+        <w:t>It</w:t>
+      </w:r>
+      <w:proofErr w:type="spellEnd"/>
+      <w:r>
+        <w:rPr>
+          <w:lang w:val="hu-HU"/>
+        </w:rPr>
+        <w:t xml:space="preserve"> is </w:t>
+      </w:r>
+      <w:proofErr w:type="spellStart"/>
+      <w:r>
+        <w:rPr>
+          <w:lang w:val="hu-HU"/>
+        </w:rPr>
+        <w:t>maintained</w:t>
+      </w:r>
+      <w:proofErr w:type="spellEnd"/>
+      <w:r>
+        <w:rPr>
+          <w:lang w:val="hu-HU"/>
+        </w:rPr>
+        <w:t xml:space="preserve"> and </w:t>
+      </w:r>
+      <w:proofErr w:type="spellStart"/>
+      <w:r>
+        <w:rPr>
+          <w:lang w:val="hu-HU"/>
+        </w:rPr>
+        <w:t>created</w:t>
+      </w:r>
+      <w:proofErr w:type="spellEnd"/>
+      <w:r>
+        <w:rPr>
+          <w:lang w:val="hu-HU"/>
+        </w:rPr>
+        <w:t xml:space="preserve"> </w:t>
+      </w:r>
+      <w:proofErr w:type="spellStart"/>
+      <w:r>
+        <w:rPr>
+          <w:lang w:val="hu-HU"/>
+        </w:rPr>
+        <w:t>by</w:t>
+      </w:r>
+      <w:proofErr w:type="spellEnd"/>
+      <w:r>
+        <w:rPr>
+          <w:lang w:val="hu-HU"/>
+        </w:rPr>
+        <w:t xml:space="preserve"> </w:t>
+      </w:r>
+      <w:proofErr w:type="spellStart"/>
+      <w:r>
+        <w:rPr>
+          <w:lang w:val="hu-HU"/>
+        </w:rPr>
+        <w:t>the</w:t>
+      </w:r>
+      <w:proofErr w:type="spellEnd"/>
+      <w:r>
+        <w:rPr>
+          <w:lang w:val="hu-HU"/>
+        </w:rPr>
+        <w:t xml:space="preserve"> </w:t>
+      </w:r>
+      <w:proofErr w:type="spellStart"/>
+      <w:r>
+        <w:rPr>
+          <w:lang w:val="hu-HU"/>
+        </w:rPr>
+        <w:t>development</w:t>
+      </w:r>
+      <w:proofErr w:type="spellEnd"/>
+      <w:r>
+        <w:rPr>
+          <w:lang w:val="hu-HU"/>
+        </w:rPr>
+        <w:t xml:space="preserve"> team, in </w:t>
+      </w:r>
+      <w:proofErr w:type="spellStart"/>
+      <w:r>
+        <w:rPr>
+          <w:lang w:val="hu-HU"/>
+        </w:rPr>
+        <w:t>order</w:t>
+      </w:r>
+      <w:proofErr w:type="spellEnd"/>
+      <w:r>
+        <w:rPr>
+          <w:lang w:val="hu-HU"/>
+        </w:rPr>
+        <w:t xml:space="preserve"> </w:t>
+      </w:r>
+      <w:proofErr w:type="spellStart"/>
+      <w:r>
+        <w:rPr>
+          <w:lang w:val="hu-HU"/>
+        </w:rPr>
+        <w:t>to</w:t>
+      </w:r>
+      <w:proofErr w:type="spellEnd"/>
+      <w:r>
+        <w:rPr>
+          <w:lang w:val="hu-HU"/>
+        </w:rPr>
+        <w:t xml:space="preserve"> </w:t>
+      </w:r>
+      <w:proofErr w:type="spellStart"/>
+      <w:r>
+        <w:rPr>
+          <w:lang w:val="hu-HU"/>
+        </w:rPr>
+        <w:t>guide</w:t>
+      </w:r>
+      <w:proofErr w:type="spellEnd"/>
+      <w:r>
+        <w:rPr>
+          <w:lang w:val="hu-HU"/>
+        </w:rPr>
+        <w:t xml:space="preserve"> </w:t>
+      </w:r>
+      <w:proofErr w:type="spellStart"/>
+      <w:r>
+        <w:rPr>
+          <w:lang w:val="hu-HU"/>
+        </w:rPr>
+        <w:t>the</w:t>
+      </w:r>
+      <w:proofErr w:type="spellEnd"/>
+      <w:r>
+        <w:rPr>
+          <w:lang w:val="hu-HU"/>
+        </w:rPr>
+        <w:t xml:space="preserve"> team </w:t>
+      </w:r>
+      <w:proofErr w:type="spellStart"/>
+      <w:r>
+        <w:rPr>
+          <w:lang w:val="hu-HU"/>
+        </w:rPr>
+        <w:t>through</w:t>
+      </w:r>
+      <w:proofErr w:type="spellEnd"/>
+      <w:r>
+        <w:rPr>
+          <w:lang w:val="hu-HU"/>
+        </w:rPr>
+        <w:t xml:space="preserve"> </w:t>
+      </w:r>
+      <w:proofErr w:type="spellStart"/>
+      <w:r>
+        <w:rPr>
+          <w:lang w:val="hu-HU"/>
+        </w:rPr>
+        <w:t>the</w:t>
+      </w:r>
+      <w:proofErr w:type="spellEnd"/>
+      <w:r>
+        <w:rPr>
+          <w:lang w:val="hu-HU"/>
+        </w:rPr>
+        <w:t xml:space="preserve"> </w:t>
+      </w:r>
+      <w:proofErr w:type="spellStart"/>
+      <w:r>
+        <w:rPr>
+          <w:lang w:val="hu-HU"/>
+        </w:rPr>
+        <w:t>development</w:t>
+      </w:r>
+      <w:proofErr w:type="spellEnd"/>
+      <w:r>
+        <w:rPr>
+          <w:lang w:val="hu-HU"/>
+        </w:rPr>
+        <w:t xml:space="preserve"> </w:t>
+      </w:r>
+      <w:proofErr w:type="spellStart"/>
+      <w:r>
+        <w:rPr>
+          <w:lang w:val="hu-HU"/>
+        </w:rPr>
+        <w:t>process</w:t>
+      </w:r>
+      <w:proofErr w:type="spellEnd"/>
+      <w:r>
+        <w:rPr>
+          <w:lang w:val="hu-HU"/>
+        </w:rPr>
+        <w:t xml:space="preserve">. The main </w:t>
+      </w:r>
+      <w:proofErr w:type="spellStart"/>
+      <w:r>
+        <w:rPr>
+          <w:lang w:val="hu-HU"/>
+        </w:rPr>
+        <w:t>goal</w:t>
+      </w:r>
+      <w:proofErr w:type="spellEnd"/>
+      <w:r>
+        <w:rPr>
+          <w:lang w:val="hu-HU"/>
+        </w:rPr>
+        <w:t xml:space="preserve"> of </w:t>
+      </w:r>
+      <w:proofErr w:type="spellStart"/>
+      <w:r>
+        <w:rPr>
+          <w:lang w:val="hu-HU"/>
+        </w:rPr>
+        <w:t>the</w:t>
+      </w:r>
+      <w:proofErr w:type="spellEnd"/>
+      <w:r>
+        <w:rPr>
+          <w:lang w:val="hu-HU"/>
+        </w:rPr>
+        <w:t xml:space="preserve"> </w:t>
+      </w:r>
+      <w:proofErr w:type="spellStart"/>
+      <w:r>
+        <w:rPr>
+          <w:lang w:val="hu-HU"/>
+        </w:rPr>
+        <w:t>document</w:t>
+      </w:r>
+      <w:proofErr w:type="spellEnd"/>
+      <w:r>
+        <w:rPr>
+          <w:lang w:val="hu-HU"/>
+        </w:rPr>
+        <w:t xml:space="preserve"> is </w:t>
+      </w:r>
+      <w:proofErr w:type="spellStart"/>
+      <w:r>
+        <w:rPr>
+          <w:lang w:val="hu-HU"/>
+        </w:rPr>
+        <w:t>to</w:t>
+      </w:r>
+      <w:proofErr w:type="spellEnd"/>
+      <w:r>
+        <w:rPr>
+          <w:lang w:val="hu-HU"/>
+        </w:rPr>
+        <w:t xml:space="preserve"> </w:t>
+      </w:r>
+      <w:proofErr w:type="spellStart"/>
+      <w:r>
+        <w:rPr>
+          <w:lang w:val="hu-HU"/>
+        </w:rPr>
+        <w:t>describe</w:t>
+      </w:r>
+      <w:proofErr w:type="spellEnd"/>
+      <w:r>
+        <w:rPr>
+          <w:lang w:val="hu-HU"/>
+        </w:rPr>
+        <w:t xml:space="preserve"> </w:t>
+      </w:r>
+      <w:proofErr w:type="spellStart"/>
+      <w:r>
+        <w:rPr>
+          <w:lang w:val="hu-HU"/>
+        </w:rPr>
+        <w:t>the</w:t>
+      </w:r>
+      <w:proofErr w:type="spellEnd"/>
+      <w:r>
+        <w:rPr>
+          <w:lang w:val="hu-HU"/>
+        </w:rPr>
+        <w:t xml:space="preserve"> </w:t>
+      </w:r>
+      <w:proofErr w:type="spellStart"/>
+      <w:r>
+        <w:rPr>
+          <w:lang w:val="hu-HU"/>
+        </w:rPr>
+        <w:t>game’s</w:t>
+      </w:r>
+      <w:proofErr w:type="spellEnd"/>
+      <w:r>
+        <w:rPr>
+          <w:lang w:val="hu-HU"/>
+        </w:rPr>
+        <w:t xml:space="preserve"> </w:t>
+      </w:r>
+      <w:proofErr w:type="spellStart"/>
+      <w:r>
+        <w:rPr>
+          <w:lang w:val="hu-HU"/>
+        </w:rPr>
+        <w:t>properties</w:t>
+      </w:r>
+      <w:proofErr w:type="spellEnd"/>
+      <w:r>
+        <w:rPr>
+          <w:lang w:val="hu-HU"/>
+        </w:rPr>
+        <w:t xml:space="preserve"> like art </w:t>
+      </w:r>
+      <w:proofErr w:type="spellStart"/>
+      <w:r>
+        <w:rPr>
+          <w:lang w:val="hu-HU"/>
+        </w:rPr>
+        <w:t>style</w:t>
+      </w:r>
+      <w:proofErr w:type="spellEnd"/>
+      <w:r>
+        <w:rPr>
+          <w:lang w:val="hu-HU"/>
+        </w:rPr>
         <w:t xml:space="preserve">, </w:t>
       </w:r>
-      <w:r>
-        <w:t>Unity3D, and Stingray.</w:t>
+      <w:proofErr w:type="spellStart"/>
+      <w:r>
+        <w:rPr>
+          <w:lang w:val="hu-HU"/>
+        </w:rPr>
+        <w:t>target</w:t>
+      </w:r>
+      <w:proofErr w:type="spellEnd"/>
+      <w:r>
+        <w:rPr>
+          <w:lang w:val="hu-HU"/>
+        </w:rPr>
+        <w:t xml:space="preserve"> </w:t>
+      </w:r>
+      <w:proofErr w:type="spellStart"/>
+      <w:r>
+        <w:rPr>
+          <w:lang w:val="hu-HU"/>
+        </w:rPr>
+        <w:t>audience</w:t>
+      </w:r>
+      <w:proofErr w:type="spellEnd"/>
+      <w:r>
+        <w:rPr>
+          <w:lang w:val="hu-HU"/>
+        </w:rPr>
+        <w:t xml:space="preserve">, </w:t>
+      </w:r>
+      <w:proofErr w:type="spellStart"/>
+      <w:r>
+        <w:rPr>
+          <w:lang w:val="hu-HU"/>
+        </w:rPr>
+        <w:t>characters</w:t>
+      </w:r>
+      <w:proofErr w:type="spellEnd"/>
+      <w:r>
+        <w:rPr>
+          <w:lang w:val="hu-HU"/>
+        </w:rPr>
+        <w:t>, story and more.</w:t>
       </w:r>
     </w:p>
   </w:footnote>
@@ -11241,111 +11594,120 @@
       </w:r>
       <w:r>
         <w:rPr>
-          <w:lang w:val="hu-HU"/>
-        </w:rPr>
-        <w:t xml:space="preserve">Box2D is an </w:t>
-      </w:r>
-      <w:proofErr w:type="spellStart"/>
-      <w:r>
-        <w:rPr>
-          <w:lang w:val="hu-HU"/>
-        </w:rPr>
-        <w:t>open</w:t>
-      </w:r>
-      <w:proofErr w:type="spellEnd"/>
-      <w:r>
-        <w:rPr>
-          <w:lang w:val="hu-HU"/>
-        </w:rPr>
-        <w:t xml:space="preserve"> </w:t>
-      </w:r>
-      <w:proofErr w:type="spellStart"/>
-      <w:r>
-        <w:rPr>
-          <w:lang w:val="hu-HU"/>
-        </w:rPr>
-        <w:t>source</w:t>
-      </w:r>
-      <w:proofErr w:type="spellEnd"/>
-      <w:r>
-        <w:rPr>
-          <w:lang w:val="hu-HU"/>
-        </w:rPr>
-        <w:t xml:space="preserve"> 2D </w:t>
-      </w:r>
-      <w:proofErr w:type="spellStart"/>
-      <w:r>
-        <w:rPr>
-          <w:lang w:val="hu-HU"/>
-        </w:rPr>
-        <w:t>physics</w:t>
-      </w:r>
-      <w:proofErr w:type="spellEnd"/>
-      <w:r>
-        <w:rPr>
-          <w:lang w:val="hu-HU"/>
-        </w:rPr>
-        <w:t xml:space="preserve"> </w:t>
-      </w:r>
-      <w:proofErr w:type="spellStart"/>
-      <w:r>
-        <w:rPr>
-          <w:lang w:val="hu-HU"/>
-        </w:rPr>
-        <w:t>engine</w:t>
-      </w:r>
-      <w:proofErr w:type="spellEnd"/>
-      <w:r>
-        <w:rPr>
-          <w:lang w:val="hu-HU"/>
-        </w:rPr>
-        <w:t xml:space="preserve"> </w:t>
-      </w:r>
-      <w:proofErr w:type="spellStart"/>
-      <w:r>
-        <w:rPr>
-          <w:lang w:val="hu-HU"/>
-        </w:rPr>
-        <w:t>written</w:t>
-      </w:r>
-      <w:proofErr w:type="spellEnd"/>
-      <w:r>
-        <w:rPr>
-          <w:lang w:val="hu-HU"/>
-        </w:rPr>
-        <w:t xml:space="preserve"> </w:t>
-      </w:r>
-      <w:proofErr w:type="spellStart"/>
-      <w:r>
-        <w:rPr>
-          <w:lang w:val="hu-HU"/>
-        </w:rPr>
-        <w:t>by</w:t>
-      </w:r>
-      <w:proofErr w:type="spellEnd"/>
-      <w:r>
-        <w:rPr>
-          <w:lang w:val="hu-HU"/>
-        </w:rPr>
-        <w:t xml:space="preserve"> </w:t>
-      </w:r>
-      <w:r>
-        <w:rPr>
-          <w:lang w:val="hu-HU"/>
-        </w:rPr>
-        <w:t xml:space="preserve">Erin </w:t>
-      </w:r>
-      <w:proofErr w:type="spellStart"/>
-      <w:r>
-        <w:rPr>
-          <w:lang w:val="hu-HU"/>
-        </w:rPr>
-        <w:t>Catto</w:t>
-      </w:r>
-      <w:proofErr w:type="spellEnd"/>
+          <w:b/>
+          <w:bCs/>
+        </w:rPr>
+        <w:t>I</w:t>
+      </w:r>
+      <w:r>
+        <w:t>n-</w:t>
+      </w:r>
+      <w:r>
+        <w:rPr>
+          <w:b/>
+          <w:bCs/>
+        </w:rPr>
+        <w:t>a</w:t>
+      </w:r>
+      <w:r>
+        <w:t xml:space="preserve">pp </w:t>
+      </w:r>
+      <w:r>
+        <w:rPr>
+          <w:b/>
+          <w:bCs/>
+        </w:rPr>
+        <w:t>p</w:t>
+      </w:r>
+      <w:r>
+        <w:t>urchases is a common way to monetize free to play games</w:t>
+      </w:r>
     </w:p>
   </w:footnote>
   <w:footnote w:id="6">
+    <w:p>
+      <w:pPr>
+        <w:pStyle w:val="Lbjegyzetszveg"/>
+        <w:ind w:firstLine="142"/>
+        <w:rPr>
+          <w:lang w:val="hu-HU"/>
+        </w:rPr>
+      </w:pPr>
+      <w:r>
+        <w:rPr>
+          <w:rStyle w:val="Lbjegyzet-hivatkozs"/>
+        </w:rPr>
+        <w:footnoteRef/>
+      </w:r>
+      <w:r>
+        <w:t xml:space="preserve"> </w:t>
+      </w:r>
+      <w:r>
+        <w:rPr>
+          <w:b/>
+          <w:bCs/>
+        </w:rPr>
+        <w:t>D</w:t>
+      </w:r>
+      <w:r>
+        <w:t>own</w:t>
+      </w:r>
+      <w:r>
+        <w:rPr>
+          <w:b/>
+          <w:bCs/>
+        </w:rPr>
+        <w:t>l</w:t>
+      </w:r>
+      <w:r>
+        <w:t xml:space="preserve">oadable </w:t>
+      </w:r>
+      <w:r>
+        <w:rPr>
+          <w:b/>
+          <w:bCs/>
+        </w:rPr>
+        <w:t>c</w:t>
+      </w:r>
+      <w:r>
+        <w:t>ontent</w:t>
+      </w:r>
+      <w:r>
+        <w:t xml:space="preserve"> is an expansion to a game in order to extend it with more playable content.</w:t>
+      </w:r>
+    </w:p>
+  </w:footnote>
+  <w:footnote w:id="7">
+    <w:p>
+      <w:pPr>
+        <w:pStyle w:val="Lbjegyzetszveg"/>
+        <w:spacing w:after="0"/>
+        <w:ind w:left="142" w:firstLine="0"/>
+        <w:rPr>
+          <w:lang w:val="hu-HU"/>
+        </w:rPr>
+      </w:pPr>
+      <w:r>
+        <w:rPr>
+          <w:rStyle w:val="Lbjegyzet-hivatkozs"/>
+        </w:rPr>
+        <w:footnoteRef/>
+      </w:r>
+      <w:r>
+        <w:t xml:space="preserve"> </w:t>
+      </w:r>
+      <w:r>
+        <w:t>PhysX is a scalable multi-platform game physics solution supporting a wide range of devices, from smartphones to high-end multicore CPUs and GPUs. PhysX is integrated into some of the most popular game engines, including Unreal Engine</w:t>
+      </w:r>
+      <w:r>
+        <w:t xml:space="preserve">, </w:t>
+      </w:r>
+      <w:r>
+        <w:t>Unity3D, and Stingray.</w:t>
+      </w:r>
+    </w:p>
+  </w:footnote>
+  <w:footnote w:id="8">
     <w:p>
       <w:pPr>
         <w:pStyle w:val="Lbjegyzetszveg"/>
@@ -11366,6 +11728,131 @@
       </w:r>
       <w:r>
         <w:rPr>
+          <w:lang w:val="hu-HU"/>
+        </w:rPr>
+        <w:t xml:space="preserve">Box2D is an </w:t>
+      </w:r>
+      <w:proofErr w:type="spellStart"/>
+      <w:r>
+        <w:rPr>
+          <w:lang w:val="hu-HU"/>
+        </w:rPr>
+        <w:t>open</w:t>
+      </w:r>
+      <w:proofErr w:type="spellEnd"/>
+      <w:r>
+        <w:rPr>
+          <w:lang w:val="hu-HU"/>
+        </w:rPr>
+        <w:t xml:space="preserve"> </w:t>
+      </w:r>
+      <w:proofErr w:type="spellStart"/>
+      <w:r>
+        <w:rPr>
+          <w:lang w:val="hu-HU"/>
+        </w:rPr>
+        <w:t>source</w:t>
+      </w:r>
+      <w:proofErr w:type="spellEnd"/>
+      <w:r>
+        <w:rPr>
+          <w:lang w:val="hu-HU"/>
+        </w:rPr>
+        <w:t xml:space="preserve"> 2D </w:t>
+      </w:r>
+      <w:proofErr w:type="spellStart"/>
+      <w:r>
+        <w:rPr>
+          <w:lang w:val="hu-HU"/>
+        </w:rPr>
+        <w:t>physics</w:t>
+      </w:r>
+      <w:proofErr w:type="spellEnd"/>
+      <w:r>
+        <w:rPr>
+          <w:lang w:val="hu-HU"/>
+        </w:rPr>
+        <w:t xml:space="preserve"> </w:t>
+      </w:r>
+      <w:proofErr w:type="spellStart"/>
+      <w:r>
+        <w:rPr>
+          <w:lang w:val="hu-HU"/>
+        </w:rPr>
+        <w:t>engine</w:t>
+      </w:r>
+      <w:proofErr w:type="spellEnd"/>
+      <w:r>
+        <w:rPr>
+          <w:lang w:val="hu-HU"/>
+        </w:rPr>
+        <w:t xml:space="preserve"> </w:t>
+      </w:r>
+      <w:proofErr w:type="spellStart"/>
+      <w:r>
+        <w:rPr>
+          <w:lang w:val="hu-HU"/>
+        </w:rPr>
+        <w:t>written</w:t>
+      </w:r>
+      <w:proofErr w:type="spellEnd"/>
+      <w:r>
+        <w:rPr>
+          <w:lang w:val="hu-HU"/>
+        </w:rPr>
+        <w:t xml:space="preserve"> </w:t>
+      </w:r>
+      <w:proofErr w:type="spellStart"/>
+      <w:r>
+        <w:rPr>
+          <w:lang w:val="hu-HU"/>
+        </w:rPr>
+        <w:t>by</w:t>
+      </w:r>
+      <w:proofErr w:type="spellEnd"/>
+      <w:r>
+        <w:rPr>
+          <w:lang w:val="hu-HU"/>
+        </w:rPr>
+        <w:t xml:space="preserve"> </w:t>
+      </w:r>
+      <w:r>
+        <w:rPr>
+          <w:lang w:val="hu-HU"/>
+        </w:rPr>
+        <w:t xml:space="preserve">Erin </w:t>
+      </w:r>
+      <w:proofErr w:type="spellStart"/>
+      <w:r>
+        <w:rPr>
+          <w:lang w:val="hu-HU"/>
+        </w:rPr>
+        <w:t>Catto</w:t>
+      </w:r>
+      <w:proofErr w:type="spellEnd"/>
+    </w:p>
+  </w:footnote>
+  <w:footnote w:id="9">
+    <w:p>
+      <w:pPr>
+        <w:pStyle w:val="Lbjegyzetszveg"/>
+        <w:spacing w:after="0"/>
+        <w:ind w:firstLine="142"/>
+        <w:rPr>
+          <w:lang w:val="hu-HU"/>
+        </w:rPr>
+      </w:pPr>
+      <w:r>
+        <w:rPr>
+          <w:rStyle w:val="Lbjegyzet-hivatkozs"/>
+        </w:rPr>
+        <w:footnoteRef/>
+      </w:r>
+      <w:r>
+        <w:t xml:space="preserve"> </w:t>
+      </w:r>
+      <w:r>
+        <w:rPr>
           <w:b/>
           <w:bCs/>
         </w:rPr>
@@ -11415,7 +11902,7 @@
       </w:r>
     </w:p>
   </w:footnote>
-  <w:footnote w:id="7">
+  <w:footnote w:id="10">
     <w:p>
       <w:pPr>
         <w:pStyle w:val="Lbjegyzetszveg"/>
@@ -11435,7 +11922,7 @@
       </w:r>
     </w:p>
   </w:footnote>
-  <w:footnote w:id="8">
+  <w:footnote w:id="11">
     <w:p>
       <w:pPr>
         <w:pStyle w:val="Lbjegyzetszveg"/>
@@ -11645,7 +12132,7 @@
       <w:proofErr w:type="spellEnd"/>
     </w:p>
   </w:footnote>
-  <w:footnote w:id="9">
+  <w:footnote w:id="12">
     <w:p>
       <w:pPr>
         <w:pStyle w:val="Lbjegyzetszveg"/>
@@ -11801,7 +12288,7 @@
       <w:proofErr w:type="spellEnd"/>
     </w:p>
   </w:footnote>
-  <w:footnote w:id="10">
+  <w:footnote w:id="13">
     <w:p>
       <w:pPr>
         <w:pStyle w:val="Lbjegyzetszveg"/>

</xml_diff>

<commit_message>
Updated about Unity a bit
</commit_message>
<xml_diff>
--- a/Thesis/Game engine specific optimization techniques for Unity.docx
+++ b/Thesis/Game engine specific optimization techniques for Unity.docx
@@ -504,21 +504,11 @@
       <w:pPr>
         <w:pStyle w:val="Cmlapkarstanszk"/>
       </w:pPr>
-      <w:r>
-        <w:fldChar w:fldCharType="begin"/>
-      </w:r>
-      <w:r>
-        <w:instrText xml:space="preserve"> DOCPROPERTY  Company  \* MERGEFORMAT </w:instrText>
-      </w:r>
-      <w:r>
-        <w:fldChar w:fldCharType="separate"/>
-      </w:r>
-      <w:r>
-        <w:t>Department of Control Engineering and Information Technology</w:t>
-      </w:r>
-      <w:r>
-        <w:fldChar w:fldCharType="end"/>
-      </w:r>
+      <w:fldSimple w:instr=" DOCPROPERTY  Company  \* MERGEFORMAT ">
+        <w:r>
+          <w:t>Department of Control Engineering and Information Technology</w:t>
+        </w:r>
+      </w:fldSimple>
     </w:p>
     <w:p/>
     <w:p/>
@@ -628,21 +618,11 @@
                             <w:pPr>
                               <w:pStyle w:val="Cmlapszerz"/>
                             </w:pPr>
-                            <w:r>
-                              <w:fldChar w:fldCharType="begin"/>
-                            </w:r>
-                            <w:r>
-                              <w:instrText xml:space="preserve"> DOCPROPERTY "Manager"  \* MERGEFORMAT </w:instrText>
-                            </w:r>
-                            <w:r>
-                              <w:fldChar w:fldCharType="separate"/>
-                            </w:r>
-                            <w:r>
-                              <w:t xml:space="preserve">Dr. Magdics </w:t>
-                            </w:r>
-                            <w:r>
-                              <w:fldChar w:fldCharType="end"/>
-                            </w:r>
+                            <w:fldSimple w:instr=" DOCPROPERTY &quot;Manager&quot;  \* MERGEFORMAT ">
+                              <w:r>
+                                <w:t xml:space="preserve">Dr. Magdics </w:t>
+                              </w:r>
+                            </w:fldSimple>
                             <w:r>
                               <w:t>Milán</w:t>
                             </w:r>
@@ -722,21 +702,11 @@
                       <w:pPr>
                         <w:pStyle w:val="Cmlapszerz"/>
                       </w:pPr>
-                      <w:r>
-                        <w:fldChar w:fldCharType="begin"/>
-                      </w:r>
-                      <w:r>
-                        <w:instrText xml:space="preserve"> DOCPROPERTY "Manager"  \* MERGEFORMAT </w:instrText>
-                      </w:r>
-                      <w:r>
-                        <w:fldChar w:fldCharType="separate"/>
-                      </w:r>
-                      <w:r>
-                        <w:t xml:space="preserve">Dr. Magdics </w:t>
-                      </w:r>
-                      <w:r>
-                        <w:fldChar w:fldCharType="end"/>
-                      </w:r>
+                      <w:fldSimple w:instr=" DOCPROPERTY &quot;Manager&quot;  \* MERGEFORMAT ">
+                        <w:r>
+                          <w:t xml:space="preserve">Dr. Magdics </w:t>
+                        </w:r>
+                      </w:fldSimple>
                       <w:r>
                         <w:t>Milán</w:t>
                       </w:r>
@@ -1741,7 +1711,7 @@
         <w:rPr>
           <w:noProof/>
         </w:rPr>
-        <w:t>2020. 11. 11.</w:t>
+        <w:t>2020. 11. 12.</w:t>
       </w:r>
       <w:r>
         <w:fldChar w:fldCharType="end"/>
@@ -1768,21 +1738,11 @@
       <w:r>
         <w:tab/>
       </w:r>
-      <w:r>
-        <w:fldChar w:fldCharType="begin"/>
-      </w:r>
-      <w:r>
-        <w:instrText xml:space="preserve"> AUTHOR   \* MERGEFORMAT </w:instrText>
-      </w:r>
-      <w:r>
-        <w:fldChar w:fldCharType="separate"/>
-      </w:r>
-      <w:r>
-        <w:t>Menyhárt Bence</w:t>
-      </w:r>
-      <w:r>
-        <w:fldChar w:fldCharType="end"/>
-      </w:r>
+      <w:fldSimple w:instr=" AUTHOR   \* MERGEFORMAT ">
+        <w:r>
+          <w:t>Menyhárt Bence</w:t>
+        </w:r>
+      </w:fldSimple>
     </w:p>
     <w:p>
       <w:pPr>
@@ -6387,13 +6347,7 @@
         <w:t>s</w:t>
       </w:r>
       <w:r>
-        <w:t xml:space="preserve"> a multipurpose real-time development platform </w:t>
-      </w:r>
-      <w:r>
-        <w:t xml:space="preserve">thus </w:t>
-      </w:r>
-      <w:r>
-        <w:t>offer</w:t>
+        <w:t xml:space="preserve"> a multipurpose real-time development platform offer</w:t>
       </w:r>
       <w:r>
         <w:t>ing</w:t>
@@ -6422,10 +6376,7 @@
         <w:t xml:space="preserve">where Cuphead is a 2D platformer, Fall Guys is a physics based </w:t>
       </w:r>
       <w:r>
-        <w:t>battle royale</w:t>
-      </w:r>
-      <w:r>
-        <w:t xml:space="preserve"> platformer, </w:t>
+        <w:t xml:space="preserve">battle royale platformer, </w:t>
       </w:r>
       <w:r>
         <w:t>Escape From Tarkov</w:t>
@@ -6808,7 +6759,21 @@
           <w:sz w:val="23"/>
           <w:szCs w:val="23"/>
         </w:rPr>
-        <w:t xml:space="preserve">HUB – A general dashboard view for </w:t>
+        <w:t>HUB – A general</w:t>
+      </w:r>
+      <w:r>
+        <w:rPr>
+          <w:sz w:val="23"/>
+          <w:szCs w:val="23"/>
+        </w:rPr>
+        <w:t xml:space="preserve"> project/application</w:t>
+      </w:r>
+      <w:r>
+        <w:rPr>
+          <w:sz w:val="23"/>
+          <w:szCs w:val="23"/>
+        </w:rPr>
+        <w:t xml:space="preserve"> dashboard view for </w:t>
       </w:r>
       <w:r>
         <w:rPr>
@@ -7674,42 +7639,113 @@
     </w:p>
     <w:p>
       <w:pPr>
-        <w:ind w:firstLine="425"/>
-      </w:pPr>
-      <w:r>
-        <w:t>Unity offers four type of plans for developers namely Personal, Plus, Pro and Enterprise. Personal and Plus have restrictions on annual revenue meaning that only those are eligible for using them that meet those criteria. Personal and Plus also have limitations on official support services by Unity like collaboration tools, build servers and more</w:t>
-      </w:r>
-      <w:r>
-        <w:rPr>
-          <w:rStyle w:val="Lbjegyzet-hivatkozs"/>
-        </w:rPr>
-        <w:footnoteReference w:id="18"/>
-      </w:r>
-      <w:r>
-        <w:t>. Pro have little to no restrictions and Enterprise is basically an upgraded Pro license for bigger companies with dedicated contact to Unity. It is important to note that even the free Personal license has no restrictions on the engine itself meaning that even the smallest team can achieve anything without spending a single penny on Unity. The only drawback of the Personal license is that the splash screen</w:t>
-      </w:r>
-      <w:r>
-        <w:rPr>
-          <w:rStyle w:val="Lbjegyzet-hivatkozs"/>
-        </w:rPr>
-        <w:footnoteReference w:id="19"/>
-      </w:r>
-      <w:r>
-        <w:t xml:space="preserve"> have to contain the Unity logo. </w:t>
-      </w:r>
-      <w:r>
-        <w:br/>
-        <w:t>In this thesis we will use the Pro version of Unity. (LTS meg ezekről írj meg hgoy 2019.4)</w:t>
-      </w:r>
-    </w:p>
-    <w:p>
-      <w:pPr>
-        <w:spacing w:after="0"/>
+        <w:spacing w:after="160"/>
+        <w:ind w:firstLine="0"/>
         <w:rPr>
           <w:sz w:val="23"/>
           <w:szCs w:val="23"/>
         </w:rPr>
       </w:pPr>
+      <w:r>
+        <w:t xml:space="preserve">The above list of main features </w:t>
+      </w:r>
+      <w:r>
+        <w:t>supposed to</w:t>
+      </w:r>
+      <w:r>
+        <w:t xml:space="preserve"> illustrate how versatile the Unity engine is.</w:t>
+      </w:r>
+      <w:r>
+        <w:t xml:space="preserve"> </w:t>
+      </w:r>
+      <w:r>
+        <w:t xml:space="preserve">However, </w:t>
+      </w:r>
+      <w:r>
+        <w:t>it is important to point out that these features</w:t>
+      </w:r>
+      <w:r>
+        <w:t xml:space="preserve"> are collected from </w:t>
+      </w:r>
+      <w:r>
+        <w:t>the LTS version of Unity 2019.</w:t>
+      </w:r>
+      <w:r>
+        <w:t xml:space="preserve"> </w:t>
+      </w:r>
+      <w:r>
+        <w:t xml:space="preserve">Unity releases </w:t>
+      </w:r>
+      <w:r>
+        <w:t xml:space="preserve">four major </w:t>
+      </w:r>
+      <w:r>
+        <w:t>builds every year</w:t>
+      </w:r>
+      <w:r>
+        <w:t>.</w:t>
+      </w:r>
+      <w:r>
+        <w:t xml:space="preserve"> </w:t>
+      </w:r>
+      <w:r>
+        <w:t>T</w:t>
+      </w:r>
+      <w:r>
+        <w:t>hree tech releases</w:t>
+      </w:r>
+      <w:r>
+        <w:t xml:space="preserve"> and one </w:t>
+      </w:r>
+      <w:r>
+        <w:t>Long-term support</w:t>
+      </w:r>
+      <w:r>
+        <w:t xml:space="preserve"> (LTS).</w:t>
+      </w:r>
+    </w:p>
+    <w:p>
+      <w:pPr>
+        <w:ind w:firstLine="425"/>
+      </w:pPr>
+      <w:r>
+        <w:t>Unity offers four type of plans for developers namely Personal, Plus, Pro and Enterprise. Personal and Plus have restrictions on annual revenue meaning that only those are eligible for using them that meet those criteria. Personal and Plus also have limitations on official support services by Unity like collaboration tools, build servers and more</w:t>
+      </w:r>
+      <w:r>
+        <w:rPr>
+          <w:rStyle w:val="Lbjegyzet-hivatkozs"/>
+        </w:rPr>
+        <w:footnoteReference w:id="18"/>
+      </w:r>
+      <w:r>
+        <w:t xml:space="preserve">. Pro have little to no restrictions and Enterprise is basically an upgraded Pro license for bigger companies with dedicated contact to Unity. It is important to note that even the free Personal license has no restrictions on the engine itself meaning that even the smallest </w:t>
+      </w:r>
+      <w:r>
+        <w:lastRenderedPageBreak/>
+        <w:t>team can achieve anything without spending a single penny on Unity. The only drawback of the Personal license is that the splash screen</w:t>
+      </w:r>
+      <w:r>
+        <w:rPr>
+          <w:rStyle w:val="Lbjegyzet-hivatkozs"/>
+        </w:rPr>
+        <w:footnoteReference w:id="19"/>
+      </w:r>
+      <w:r>
+        <w:t xml:space="preserve"> have to contain the Unity logo. </w:t>
+      </w:r>
+      <w:r>
+        <w:br/>
+        <w:t>In this thesis we will use the Pro version of Unity.</w:t>
+      </w:r>
+    </w:p>
+    <w:p>
+      <w:pPr>
+        <w:spacing w:after="0"/>
+        <w:rPr>
+          <w:sz w:val="23"/>
+          <w:szCs w:val="23"/>
+        </w:rPr>
+      </w:pPr>
     </w:p>
     <w:p>
       <w:pPr>
@@ -7918,6 +7954,7 @@
         <w:rPr>
           <w:noProof/>
         </w:rPr>
+        <w:lastRenderedPageBreak/>
         <w:drawing>
           <wp:inline distT="0" distB="0" distL="0" distR="0" wp14:anchorId="14C6DFC5" wp14:editId="0D25F92C">
             <wp:extent cx="5400040" cy="2571447"/>
@@ -8047,7 +8084,6 @@
         <w:ind w:firstLine="0"/>
       </w:pPr>
       <w:r>
-        <w:lastRenderedPageBreak/>
         <w:t xml:space="preserve">As we can see in </w:t>
       </w:r>
       <w:r>

</xml_diff>

<commit_message>
Extending overview and Scripting
</commit_message>
<xml_diff>
--- a/Thesis/Game engine specific optimization techniques for Unity.docx
+++ b/Thesis/Game engine specific optimization techniques for Unity.docx
@@ -3429,21 +3429,11 @@
       <w:pPr>
         <w:pStyle w:val="Cmlapkarstanszk"/>
       </w:pPr>
-      <w:r>
-        <w:fldChar w:fldCharType="begin"/>
-      </w:r>
-      <w:r>
-        <w:instrText xml:space="preserve"> DOCPROPERTY  Company  \* MERGEFORMAT </w:instrText>
-      </w:r>
-      <w:r>
-        <w:fldChar w:fldCharType="separate"/>
-      </w:r>
-      <w:r>
-        <w:t>Department of Control Engineering and Information Technology</w:t>
-      </w:r>
-      <w:r>
-        <w:fldChar w:fldCharType="end"/>
-      </w:r>
+      <w:fldSimple w:instr=" DOCPROPERTY  Company  \* MERGEFORMAT ">
+        <w:r>
+          <w:t>Department of Control Engineering and Information Technology</w:t>
+        </w:r>
+      </w:fldSimple>
     </w:p>
     <w:p/>
     <w:p/>
@@ -3553,21 +3543,11 @@
                             <w:pPr>
                               <w:pStyle w:val="Cmlapszerz"/>
                             </w:pPr>
-                            <w:r>
-                              <w:fldChar w:fldCharType="begin"/>
-                            </w:r>
-                            <w:r>
-                              <w:instrText xml:space="preserve"> DOCPROPERTY "Manager"  \* MERGEFORMAT </w:instrText>
-                            </w:r>
-                            <w:r>
-                              <w:fldChar w:fldCharType="separate"/>
-                            </w:r>
-                            <w:r>
-                              <w:t xml:space="preserve">Dr. Magdics </w:t>
-                            </w:r>
-                            <w:r>
-                              <w:fldChar w:fldCharType="end"/>
-                            </w:r>
+                            <w:fldSimple w:instr=" DOCPROPERTY &quot;Manager&quot;  \* MERGEFORMAT ">
+                              <w:r>
+                                <w:t xml:space="preserve">Dr. Magdics </w:t>
+                              </w:r>
+                            </w:fldSimple>
                             <w:r>
                               <w:t>Milán</w:t>
                             </w:r>
@@ -3647,21 +3627,11 @@
                       <w:pPr>
                         <w:pStyle w:val="Cmlapszerz"/>
                       </w:pPr>
-                      <w:r>
-                        <w:fldChar w:fldCharType="begin"/>
-                      </w:r>
-                      <w:r>
-                        <w:instrText xml:space="preserve"> DOCPROPERTY "Manager"  \* MERGEFORMAT </w:instrText>
-                      </w:r>
-                      <w:r>
-                        <w:fldChar w:fldCharType="separate"/>
-                      </w:r>
-                      <w:r>
-                        <w:t xml:space="preserve">Dr. Magdics </w:t>
-                      </w:r>
-                      <w:r>
-                        <w:fldChar w:fldCharType="end"/>
-                      </w:r>
+                      <w:fldSimple w:instr=" DOCPROPERTY &quot;Manager&quot;  \* MERGEFORMAT ">
+                        <w:r>
+                          <w:t xml:space="preserve">Dr. Magdics </w:t>
+                        </w:r>
+                      </w:fldSimple>
                       <w:r>
                         <w:t>Milán</w:t>
                       </w:r>
@@ -5481,21 +5451,11 @@
       <w:r>
         <w:tab/>
       </w:r>
-      <w:r>
-        <w:fldChar w:fldCharType="begin"/>
-      </w:r>
-      <w:r>
-        <w:instrText xml:space="preserve"> AUTHOR   \* MERGEFORMAT </w:instrText>
-      </w:r>
-      <w:r>
-        <w:fldChar w:fldCharType="separate"/>
-      </w:r>
-      <w:r>
-        <w:t>Menyhárt Bence</w:t>
-      </w:r>
-      <w:r>
-        <w:fldChar w:fldCharType="end"/>
-      </w:r>
+      <w:fldSimple w:instr=" AUTHOR   \* MERGEFORMAT ">
+        <w:r>
+          <w:t>Menyhárt Bence</w:t>
+        </w:r>
+      </w:fldSimple>
     </w:p>
     <w:p>
       <w:pPr>
@@ -12060,6 +12020,9 @@
         <w:lastRenderedPageBreak/>
         <w:t>Overview</w:t>
       </w:r>
+      <w:r>
+        <w:t xml:space="preserve"> of the workflow</w:t>
+      </w:r>
     </w:p>
     <w:p>
       <w:pPr>
@@ -12267,9 +12230,9 @@
           <w:noProof/>
         </w:rPr>
         <w:drawing>
-          <wp:inline distT="0" distB="0" distL="0" distR="0" wp14:anchorId="14C6DFC5" wp14:editId="0D25F92C">
+          <wp:inline distT="0" distB="0" distL="0" distR="0" wp14:anchorId="14C6DFC5" wp14:editId="3759A7D2">
             <wp:extent cx="5400040" cy="2571447"/>
-            <wp:effectExtent l="0" t="0" r="0" b="635"/>
+            <wp:effectExtent l="0" t="0" r="0" b="0"/>
             <wp:docPr id="9" name="Kép 9"/>
             <wp:cNvGraphicFramePr>
               <a:graphicFrameLocks xmlns:a="http://schemas.openxmlformats.org/drawingml/2006/main" noChangeAspect="1"/>
@@ -12431,7 +12394,368 @@
         <w:t xml:space="preserve">thus it has to use the slower main memory. On the other hand, data-oriented design uses an optimized data layout that only brings the relevant data into the cache resulting in </w:t>
       </w:r>
       <w:r>
-        <w:t>a half empty CPU cache.</w:t>
+        <w:t>a half empty CPU cache</w:t>
+      </w:r>
+      <w:r>
+        <w:t xml:space="preserve"> which is ready to cache more “zombies”. </w:t>
+      </w:r>
+      <w:r>
+        <w:t>What Unity does since 2018 is that they are rewriting the core of the engine to harvest the full power of data-oriented programming.</w:t>
+      </w:r>
+      <w:r>
+        <w:t xml:space="preserve"> However, we are not going to use this approach in this thesis because most of the DOTS features available to the </w:t>
+      </w:r>
+      <w:r>
+        <w:t>developers are still in early preview</w:t>
+      </w:r>
+      <w:r>
+        <w:t xml:space="preserve"> thus expected to change frequently and significantly why containing quite many bugs according to my experiences</w:t>
+      </w:r>
+      <w:r>
+        <w:t>.</w:t>
+      </w:r>
+    </w:p>
+    <w:p>
+      <w:pPr>
+        <w:pStyle w:val="Kp"/>
+      </w:pPr>
+      <w:r>
+        <w:rPr>
+          <w:noProof/>
+        </w:rPr>
+        <w:drawing>
+          <wp:inline distT="0" distB="0" distL="0" distR="0" wp14:anchorId="302AB5DA" wp14:editId="3535344D">
+            <wp:extent cx="2068445" cy="2676525"/>
+            <wp:effectExtent l="0" t="0" r="6985" b="0"/>
+            <wp:docPr id="13" name="Kép 13"/>
+            <wp:cNvGraphicFramePr>
+              <a:graphicFrameLocks xmlns:a="http://schemas.openxmlformats.org/drawingml/2006/main" noChangeAspect="1"/>
+            </wp:cNvGraphicFramePr>
+            <a:graphic xmlns:a="http://schemas.openxmlformats.org/drawingml/2006/main">
+              <a:graphicData uri="http://schemas.openxmlformats.org/drawingml/2006/picture">
+                <pic:pic xmlns:pic="http://schemas.openxmlformats.org/drawingml/2006/picture">
+                  <pic:nvPicPr>
+                    <pic:cNvPr id="13" name="Kép 13"/>
+                    <pic:cNvPicPr/>
+                  </pic:nvPicPr>
+                  <pic:blipFill>
+                    <a:blip r:embed="rId22" cstate="print">
+                      <a:extLst>
+                        <a:ext uri="{28A0092B-C50C-407E-A947-70E740481C1C}">
+                          <a14:useLocalDpi xmlns:a14="http://schemas.microsoft.com/office/drawing/2010/main" val="0"/>
+                        </a:ext>
+                      </a:extLst>
+                    </a:blip>
+                    <a:stretch>
+                      <a:fillRect/>
+                    </a:stretch>
+                  </pic:blipFill>
+                  <pic:spPr>
+                    <a:xfrm>
+                      <a:off x="0" y="0"/>
+                      <a:ext cx="2068445" cy="2676525"/>
+                    </a:xfrm>
+                    <a:prstGeom prst="rect">
+                      <a:avLst/>
+                    </a:prstGeom>
+                  </pic:spPr>
+                </pic:pic>
+              </a:graphicData>
+            </a:graphic>
+          </wp:inline>
+        </w:drawing>
+      </w:r>
+    </w:p>
+    <w:p>
+      <w:pPr>
+        <w:pStyle w:val="Kpalrs"/>
+        <w:rPr>
+          <w:b w:val="0"/>
+          <w:bCs w:val="0"/>
+        </w:rPr>
+      </w:pPr>
+      <w:r>
+        <w:t xml:space="preserve">Figure </w:t>
+      </w:r>
+      <w:r>
+        <w:fldChar w:fldCharType="begin"/>
+      </w:r>
+      <w:r>
+        <w:instrText xml:space="preserve"> SEQ Figure \* ARABIC </w:instrText>
+      </w:r>
+      <w:r>
+        <w:fldChar w:fldCharType="separate"/>
+      </w:r>
+      <w:r>
+        <w:rPr>
+          <w:noProof/>
+        </w:rPr>
+        <w:t>9</w:t>
+      </w:r>
+      <w:r>
+        <w:fldChar w:fldCharType="end"/>
+      </w:r>
+      <w:r>
+        <w:t xml:space="preserve">: </w:t>
+      </w:r>
+      <w:r>
+        <w:rPr>
+          <w:b w:val="0"/>
+          <w:bCs w:val="0"/>
+        </w:rPr>
+        <w:t>The packages of DOTS.</w:t>
+      </w:r>
+      <w:r>
+        <w:rPr>
+          <w:b w:val="0"/>
+          <w:bCs w:val="0"/>
+        </w:rPr>
+        <w:t xml:space="preserve"> </w:t>
+      </w:r>
+      <w:r>
+        <w:rPr>
+          <w:b w:val="0"/>
+          <w:bCs w:val="0"/>
+        </w:rPr>
+        <w:fldChar w:fldCharType="begin"/>
+      </w:r>
+      <w:r>
+        <w:rPr>
+          <w:b w:val="0"/>
+          <w:bCs w:val="0"/>
+        </w:rPr>
+        <w:instrText xml:space="preserve"> REF _Ref56177476 \r \h </w:instrText>
+      </w:r>
+      <w:r>
+        <w:rPr>
+          <w:b w:val="0"/>
+          <w:bCs w:val="0"/>
+        </w:rPr>
+      </w:r>
+      <w:r>
+        <w:rPr>
+          <w:b w:val="0"/>
+          <w:bCs w:val="0"/>
+        </w:rPr>
+        <w:fldChar w:fldCharType="separate"/>
+      </w:r>
+      <w:r>
+        <w:rPr>
+          <w:b w:val="0"/>
+          <w:bCs w:val="0"/>
+        </w:rPr>
+        <w:t>[7]</w:t>
+      </w:r>
+      <w:r>
+        <w:rPr>
+          <w:b w:val="0"/>
+          <w:bCs w:val="0"/>
+        </w:rPr>
+        <w:fldChar w:fldCharType="end"/>
+      </w:r>
+    </w:p>
+    <w:p>
+      <w:pPr>
+        <w:spacing w:after="0" w:line="240" w:lineRule="auto"/>
+        <w:ind w:firstLine="0"/>
+        <w:jc w:val="left"/>
+      </w:pPr>
+      <w:r>
+        <w:br w:type="page"/>
+      </w:r>
+    </w:p>
+    <w:p>
+      <w:pPr>
+        <w:pStyle w:val="Cmsor2"/>
+      </w:pPr>
+      <w:r>
+        <w:lastRenderedPageBreak/>
+        <w:t>Understanding how scripting works</w:t>
+      </w:r>
+    </w:p>
+    <w:p>
+      <w:pPr>
+        <w:ind w:firstLine="425"/>
+      </w:pPr>
+      <w:r>
+        <w:t>Unity is a C/C++ engine</w:t>
+      </w:r>
+      <w:r>
+        <w:t xml:space="preserve">, which means that most of the inner functionalities are written in </w:t>
+      </w:r>
+      <w:r>
+        <w:t>these two languages</w:t>
+      </w:r>
+      <w:r>
+        <w:t xml:space="preserve">. </w:t>
+      </w:r>
+      <w:r>
+        <w:t>However,</w:t>
+      </w:r>
+      <w:r>
+        <w:t xml:space="preserve"> Unity’s </w:t>
+      </w:r>
+      <w:r>
+        <w:t>scripting language</w:t>
+      </w:r>
+      <w:r>
+        <w:t xml:space="preserve"> is </w:t>
+      </w:r>
+      <w:r>
+        <w:t>C#</w:t>
+      </w:r>
+      <w:r>
+        <w:t xml:space="preserve">, which means that the game logic will </w:t>
+      </w:r>
+      <w:r>
+        <w:t xml:space="preserve">be </w:t>
+      </w:r>
+      <w:r>
+        <w:t xml:space="preserve">probably written </w:t>
+      </w:r>
+      <w:r>
+        <w:t xml:space="preserve">entirely </w:t>
+      </w:r>
+      <w:r>
+        <w:t>in C#.</w:t>
+      </w:r>
+      <w:r>
+        <w:t xml:space="preserve"> </w:t>
+      </w:r>
+      <w:r>
+        <w:t xml:space="preserve">This tends to confuse newcomers since </w:t>
+      </w:r>
+      <w:r>
+        <w:t>interactions</w:t>
+      </w:r>
+      <w:r>
+        <w:t xml:space="preserve"> with the </w:t>
+      </w:r>
+      <w:r>
+        <w:t>Unity API</w:t>
+      </w:r>
+      <w:r>
+        <w:t xml:space="preserve"> </w:t>
+      </w:r>
+      <w:r>
+        <w:t xml:space="preserve">happens </w:t>
+      </w:r>
+      <w:r>
+        <w:t xml:space="preserve">via C# </w:t>
+      </w:r>
+      <w:r>
+        <w:t>objects,</w:t>
+      </w:r>
+      <w:r>
+        <w:t xml:space="preserve"> they think that the engine itself is written in </w:t>
+      </w:r>
+      <w:r>
+        <w:t>C#</w:t>
+      </w:r>
+      <w:r>
+        <w:t xml:space="preserve"> </w:t>
+      </w:r>
+      <w:r>
+        <w:t>as well</w:t>
+      </w:r>
+      <w:r>
+        <w:t>.</w:t>
+      </w:r>
+      <w:r>
+        <w:t xml:space="preserve"> </w:t>
+      </w:r>
+      <w:r>
+        <w:t>So,</w:t>
+      </w:r>
+      <w:r>
+        <w:t xml:space="preserve"> it is </w:t>
+      </w:r>
+      <w:r>
+        <w:t>essential</w:t>
+      </w:r>
+      <w:r>
+        <w:t xml:space="preserve"> to know that this is not true </w:t>
+      </w:r>
+      <w:r>
+        <w:t xml:space="preserve">and this knowledge is especially crucial if our task is to optimize part of our scripting logic. </w:t>
+      </w:r>
+      <w:r>
+        <w:t>Unity’s source code is</w:t>
+      </w:r>
+      <w:r>
+        <w:t xml:space="preserve"> also</w:t>
+      </w:r>
+      <w:r>
+        <w:t xml:space="preserve"> </w:t>
+      </w:r>
+      <w:r>
+        <w:t xml:space="preserve">proprietary </w:t>
+      </w:r>
+      <w:r>
+        <w:t>which means</w:t>
+      </w:r>
+      <w:r>
+        <w:t xml:space="preserve"> any problem that is on Unity’s side have to be solved by them</w:t>
+      </w:r>
+      <w:r>
+        <w:t xml:space="preserve"> thus the developers are sometimes depending on the Unity team</w:t>
+      </w:r>
+      <w:r>
+        <w:t xml:space="preserve">. </w:t>
+      </w:r>
+      <w:r>
+        <w:t xml:space="preserve">Although, in </w:t>
+      </w:r>
+      <w:r>
+        <w:t>2018 Unity Technologies decided to release the</w:t>
+      </w:r>
+      <w:r>
+        <w:t xml:space="preserve"> </w:t>
+      </w:r>
+      <w:r>
+        <w:t>source code</w:t>
+      </w:r>
+      <w:r>
+        <w:rPr>
+          <w:rStyle w:val="Lbjegyzet-hivatkozs"/>
+        </w:rPr>
+        <w:footnoteReference w:id="22"/>
+      </w:r>
+      <w:r>
+        <w:t xml:space="preserve"> of their .NET assemblies</w:t>
+      </w:r>
+      <w:r>
+        <w:t xml:space="preserve"> under a reference-only license</w:t>
+      </w:r>
+      <w:r>
+        <w:rPr>
+          <w:rStyle w:val="Lbjegyzet-hivatkozs"/>
+        </w:rPr>
+        <w:footnoteReference w:id="23"/>
+      </w:r>
+      <w:r>
+        <w:t>,</w:t>
+      </w:r>
+      <w:r>
+        <w:t xml:space="preserve"> we still don’t have </w:t>
+      </w:r>
+      <w:r>
+        <w:t>much</w:t>
+      </w:r>
+      <w:r>
+        <w:t xml:space="preserve"> insight into the inner </w:t>
+      </w:r>
+      <w:r>
+        <w:t>mechanisms</w:t>
+      </w:r>
+      <w:r>
+        <w:t xml:space="preserve"> of the engine</w:t>
+      </w:r>
+      <w:r>
+        <w:t xml:space="preserve"> (C/C++ part)</w:t>
+      </w:r>
+      <w:r>
+        <w:t>.</w:t>
       </w:r>
     </w:p>
     <w:p>
@@ -12439,309 +12763,8 @@
         <w:spacing w:after="0"/>
         <w:ind w:firstLine="425"/>
       </w:pPr>
-      <w:proofErr w:type="spellStart"/>
-      <w:r>
-        <w:rPr>
-          <w:b/>
-          <w:bCs/>
-          <w:color w:val="FF0000"/>
-        </w:rPr>
-        <w:t>Szóval</w:t>
-      </w:r>
-      <w:proofErr w:type="spellEnd"/>
-      <w:r>
-        <w:rPr>
-          <w:b/>
-          <w:bCs/>
-          <w:color w:val="FF0000"/>
-        </w:rPr>
-        <w:t xml:space="preserve"> </w:t>
-      </w:r>
-      <w:proofErr w:type="spellStart"/>
-      <w:r>
-        <w:rPr>
-          <w:b/>
-          <w:bCs/>
-          <w:color w:val="FF0000"/>
-        </w:rPr>
-        <w:t>ez</w:t>
-      </w:r>
-      <w:proofErr w:type="spellEnd"/>
-      <w:r>
-        <w:rPr>
-          <w:b/>
-          <w:bCs/>
-          <w:color w:val="FF0000"/>
-        </w:rPr>
-        <w:t xml:space="preserve"> </w:t>
-      </w:r>
-      <w:proofErr w:type="spellStart"/>
-      <w:r>
-        <w:rPr>
-          <w:b/>
-          <w:bCs/>
-          <w:color w:val="FF0000"/>
-        </w:rPr>
-        <w:t>nem</w:t>
-      </w:r>
-      <w:proofErr w:type="spellEnd"/>
-      <w:r>
-        <w:rPr>
-          <w:b/>
-          <w:bCs/>
-          <w:color w:val="FF0000"/>
-        </w:rPr>
-        <w:t xml:space="preserve"> </w:t>
-      </w:r>
-      <w:proofErr w:type="spellStart"/>
-      <w:r>
-        <w:rPr>
-          <w:b/>
-          <w:bCs/>
-          <w:color w:val="FF0000"/>
-        </w:rPr>
-        <w:t>jó</w:t>
-      </w:r>
-      <w:proofErr w:type="spellEnd"/>
-      <w:r>
-        <w:rPr>
-          <w:b/>
-          <w:bCs/>
-          <w:color w:val="FF0000"/>
-        </w:rPr>
-        <w:t xml:space="preserve"> overview </w:t>
-      </w:r>
-      <w:proofErr w:type="spellStart"/>
-      <w:r>
-        <w:rPr>
-          <w:b/>
-          <w:bCs/>
-          <w:color w:val="FF0000"/>
-        </w:rPr>
-        <w:t>ez</w:t>
-      </w:r>
-      <w:proofErr w:type="spellEnd"/>
-      <w:r>
-        <w:rPr>
-          <w:b/>
-          <w:bCs/>
-          <w:color w:val="FF0000"/>
-        </w:rPr>
-        <w:t xml:space="preserve"> </w:t>
-      </w:r>
-      <w:proofErr w:type="spellStart"/>
-      <w:r>
-        <w:rPr>
-          <w:b/>
-          <w:bCs/>
-          <w:color w:val="FF0000"/>
-        </w:rPr>
-        <w:t>inkább</w:t>
-      </w:r>
-      <w:proofErr w:type="spellEnd"/>
-      <w:r>
-        <w:rPr>
-          <w:b/>
-          <w:bCs/>
-          <w:color w:val="FF0000"/>
-        </w:rPr>
-        <w:t xml:space="preserve"> </w:t>
-      </w:r>
-      <w:proofErr w:type="spellStart"/>
-      <w:r>
-        <w:rPr>
-          <w:b/>
-          <w:bCs/>
-          <w:color w:val="FF0000"/>
-        </w:rPr>
-        <w:t>menjen</w:t>
-      </w:r>
-      <w:proofErr w:type="spellEnd"/>
-      <w:r>
-        <w:rPr>
-          <w:b/>
-          <w:bCs/>
-          <w:color w:val="FF0000"/>
-        </w:rPr>
-        <w:t xml:space="preserve"> a scripting-es </w:t>
-      </w:r>
-      <w:proofErr w:type="spellStart"/>
-      <w:r>
-        <w:rPr>
-          <w:b/>
-          <w:bCs/>
-          <w:color w:val="FF0000"/>
-        </w:rPr>
-        <w:t>részhez</w:t>
-      </w:r>
-      <w:proofErr w:type="spellEnd"/>
-      <w:r>
-        <w:rPr>
-          <w:color w:val="FF0000"/>
-        </w:rPr>
-        <w:t xml:space="preserve"> </w:t>
-      </w:r>
-      <w:r>
-        <w:t>Unity is a C/C++ engine</w:t>
-      </w:r>
-      <w:r>
-        <w:t xml:space="preserve">, which means that most of the inner functionalities are written in </w:t>
-      </w:r>
-      <w:r>
-        <w:t>these two languages</w:t>
-      </w:r>
-      <w:r>
-        <w:t xml:space="preserve">. </w:t>
-      </w:r>
-      <w:r>
-        <w:t>However,</w:t>
-      </w:r>
-      <w:r>
-        <w:t xml:space="preserve"> Unity’s </w:t>
-      </w:r>
-      <w:r>
-        <w:t>scripting language</w:t>
-      </w:r>
-      <w:r>
-        <w:t xml:space="preserve"> is </w:t>
-      </w:r>
-      <w:r>
-        <w:t>C#</w:t>
-      </w:r>
-      <w:r>
-        <w:t xml:space="preserve">, which means that the game logic will </w:t>
-      </w:r>
-      <w:r>
-        <w:t xml:space="preserve">be </w:t>
-      </w:r>
-      <w:r>
-        <w:t xml:space="preserve">probably written </w:t>
-      </w:r>
-      <w:r>
-        <w:t xml:space="preserve">entirely </w:t>
-      </w:r>
-      <w:r>
-        <w:t>in C#.</w:t>
-      </w:r>
-      <w:r>
-        <w:t xml:space="preserve"> </w:t>
-      </w:r>
-      <w:r>
-        <w:t xml:space="preserve">This tends to confuse newcomers since </w:t>
-      </w:r>
-      <w:r>
-        <w:t>interactions</w:t>
-      </w:r>
-      <w:r>
-        <w:t xml:space="preserve"> with the </w:t>
-      </w:r>
-      <w:r>
-        <w:t>Unity API</w:t>
-      </w:r>
-      <w:r>
-        <w:t xml:space="preserve"> </w:t>
-      </w:r>
-      <w:r>
-        <w:t xml:space="preserve">happens </w:t>
-      </w:r>
-      <w:r>
-        <w:t xml:space="preserve">via C# </w:t>
-      </w:r>
-      <w:r>
-        <w:t>objects,</w:t>
-      </w:r>
-      <w:r>
-        <w:t xml:space="preserve"> they think that the engine itself is written in </w:t>
-      </w:r>
-      <w:r>
-        <w:t>C#</w:t>
-      </w:r>
-      <w:r>
-        <w:t xml:space="preserve"> </w:t>
-      </w:r>
-      <w:r>
-        <w:t>as well</w:t>
-      </w:r>
-      <w:r>
-        <w:t>.</w:t>
-      </w:r>
-      <w:r>
-        <w:t xml:space="preserve"> </w:t>
-      </w:r>
-      <w:r>
-        <w:t>So,</w:t>
-      </w:r>
-      <w:r>
-        <w:t xml:space="preserve"> it is </w:t>
-      </w:r>
-      <w:r>
-        <w:t>essential</w:t>
-      </w:r>
-      <w:r>
-        <w:t xml:space="preserve"> to know that this is not true </w:t>
-      </w:r>
-      <w:r>
-        <w:t>and this knowledge is especially crucial if our task is to optimize part of our scripting logic. We will talk about this later in deep.</w:t>
-      </w:r>
-      <w:r>
-        <w:t xml:space="preserve"> Unity’s source code is</w:t>
-      </w:r>
-      <w:r>
-        <w:t xml:space="preserve"> also</w:t>
-      </w:r>
-      <w:r>
-        <w:t xml:space="preserve"> </w:t>
-      </w:r>
-      <w:r>
-        <w:t xml:space="preserve">proprietary </w:t>
-      </w:r>
-      <w:r>
-        <w:t>which means</w:t>
-      </w:r>
-      <w:r>
-        <w:t xml:space="preserve"> any problem that is on Unity’s side have to be solved by them. </w:t>
-      </w:r>
-      <w:r>
-        <w:t xml:space="preserve">Although, in </w:t>
-      </w:r>
-      <w:r>
-        <w:t>2018 Unity Technologies decided to release the source code</w:t>
-      </w:r>
-      <w:r>
-        <w:rPr>
-          <w:rStyle w:val="Lbjegyzet-hivatkozs"/>
-        </w:rPr>
-        <w:footnoteReference w:id="22"/>
-      </w:r>
-      <w:r>
-        <w:t xml:space="preserve"> of their .NET assemblies</w:t>
-      </w:r>
-      <w:r>
-        <w:t xml:space="preserve"> under a reference-only license</w:t>
-      </w:r>
-      <w:r>
-        <w:rPr>
-          <w:rStyle w:val="Lbjegyzet-hivatkozs"/>
-        </w:rPr>
-        <w:footnoteReference w:id="23"/>
-      </w:r>
-      <w:r>
-        <w:t>,</w:t>
-      </w:r>
-      <w:r>
-        <w:t xml:space="preserve"> we still don’t have </w:t>
-      </w:r>
-      <w:r>
-        <w:t>much</w:t>
-      </w:r>
-      <w:r>
-        <w:t xml:space="preserve"> insight into the inner </w:t>
-      </w:r>
-      <w:r>
-        <w:t>mechanisms</w:t>
-      </w:r>
-      <w:r>
-        <w:t xml:space="preserve"> of the engine.</w:t>
+      <w:r>
+        <w:t xml:space="preserve">C# </w:t>
       </w:r>
     </w:p>
     <w:p>
@@ -13429,7 +13452,7 @@
       <w:r>
         <w:br/>
       </w:r>
-      <w:hyperlink r:id="rId22" w:history="1">
+      <w:hyperlink r:id="rId23" w:history="1">
         <w:r>
           <w:rPr>
             <w:rStyle w:val="Hiperhivatkozs"/>
@@ -13449,7 +13472,7 @@
       <w:r>
         <w:t xml:space="preserve">, </w:t>
       </w:r>
-      <w:hyperlink r:id="rId23" w:history="1">
+      <w:hyperlink r:id="rId24" w:history="1">
         <w:r>
           <w:rPr>
             <w:rStyle w:val="Hiperhivatkozs"/>
@@ -13481,7 +13504,7 @@
       <w:r>
         <w:br/>
       </w:r>
-      <w:hyperlink r:id="rId24" w:history="1">
+      <w:hyperlink r:id="rId25" w:history="1">
         <w:r>
           <w:rPr>
             <w:rStyle w:val="Hiperhivatkozs"/>
@@ -13510,7 +13533,7 @@
       <w:r>
         <w:br/>
       </w:r>
-      <w:hyperlink r:id="rId25" w:history="1">
+      <w:hyperlink r:id="rId26" w:history="1">
         <w:r>
           <w:rPr>
             <w:rStyle w:val="Hiperhivatkozs"/>
@@ -13523,6 +13546,11 @@
     <w:p>
       <w:pPr>
         <w:pStyle w:val="Irodalomjegyzksor"/>
+        <w:rPr>
+          <w:rStyle w:val="Hiperhivatkozs"/>
+          <w:color w:val="auto"/>
+          <w:u w:val="none"/>
+        </w:rPr>
       </w:pPr>
       <w:bookmarkStart w:id="15" w:name="_Ref55945928"/>
       <w:r>
@@ -13537,7 +13565,7 @@
       <w:r>
         <w:br/>
       </w:r>
-      <w:hyperlink r:id="rId26" w:history="1">
+      <w:hyperlink r:id="rId27" w:history="1">
         <w:r>
           <w:rPr>
             <w:rStyle w:val="Hiperhivatkozs"/>
@@ -13551,6 +13579,36 @@
       <w:pPr>
         <w:pStyle w:val="Irodalomjegyzksor"/>
       </w:pPr>
+      <w:bookmarkStart w:id="16" w:name="_Ref56177476"/>
+      <w:r>
+        <w:t>Unity Technologies</w:t>
+      </w:r>
+      <w:r>
+        <w:t>,</w:t>
+      </w:r>
+      <w:r>
+        <w:t xml:space="preserve"> </w:t>
+      </w:r>
+      <w:r>
+        <w:t>DOTS Packages</w:t>
+      </w:r>
+      <w:r>
+        <w:br/>
+      </w:r>
+      <w:hyperlink r:id="rId28" w:history="1">
+        <w:r>
+          <w:rPr>
+            <w:rStyle w:val="Hiperhivatkozs"/>
+          </w:rPr>
+          <w:t>https://unity.com/dots/packages</w:t>
+        </w:r>
+      </w:hyperlink>
+      <w:bookmarkEnd w:id="16"/>
+    </w:p>
+    <w:p>
+      <w:pPr>
+        <w:pStyle w:val="Irodalomjegyzksor"/>
+      </w:pPr>
       <w:r>
         <w:t xml:space="preserve">Wikipedia: </w:t>
       </w:r>
@@ -13563,7 +13621,7 @@
       <w:r>
         <w:t xml:space="preserve">, </w:t>
       </w:r>
-      <w:hyperlink r:id="rId27" w:history="1">
+      <w:hyperlink r:id="rId29" w:history="1">
         <w:r>
           <w:rPr>
             <w:rStyle w:val="Hiperhivatkozs"/>
@@ -13582,20 +13640,20 @@
       <w:pPr>
         <w:pStyle w:val="Fejezetcimszmozsnlkl"/>
       </w:pPr>
-      <w:bookmarkStart w:id="16" w:name="_Toc332798853"/>
+      <w:bookmarkStart w:id="17" w:name="_Toc332798853"/>
       <w:proofErr w:type="spellStart"/>
       <w:r>
         <w:lastRenderedPageBreak/>
         <w:t>Függelék</w:t>
       </w:r>
-      <w:bookmarkEnd w:id="16"/>
+      <w:bookmarkEnd w:id="17"/>
       <w:proofErr w:type="spellEnd"/>
     </w:p>
     <w:p/>
     <w:p/>
     <w:sectPr>
-      <w:headerReference w:type="even" r:id="rId28"/>
-      <w:footerReference w:type="default" r:id="rId29"/>
+      <w:headerReference w:type="even" r:id="rId30"/>
+      <w:footerReference w:type="default" r:id="rId31"/>
       <w:type w:val="continuous"/>
       <w:pgSz w:w="11907" w:h="16840" w:code="9"/>
       <w:pgMar w:top="1418" w:right="1418" w:bottom="1418" w:left="1418" w:header="709" w:footer="709" w:gutter="567"/>
@@ -13922,16 +13980,7 @@
         <w:footnoteRef/>
       </w:r>
       <w:r>
-        <w:t xml:space="preserve"> </w:t>
-      </w:r>
-      <w:r>
-        <w:t>A list of stories that needs to be done</w:t>
-      </w:r>
-      <w:r>
-        <w:t xml:space="preserve"> by the team</w:t>
-      </w:r>
-      <w:r>
-        <w:t>. They are usually ordered by priority.</w:t>
+        <w:t xml:space="preserve"> A list of stories that needs to be done by the team. They are usually ordered by priority.</w:t>
       </w:r>
     </w:p>
   </w:footnote>
@@ -13975,13 +14024,7 @@
         <w:rPr>
           <w:lang w:val="hu-HU"/>
         </w:rPr>
-        <w:t xml:space="preserve"> A</w:t>
-      </w:r>
-      <w:r>
-        <w:rPr>
-          <w:lang w:val="hu-HU"/>
-        </w:rPr>
-        <w:t xml:space="preserve"> story </w:t>
+        <w:t xml:space="preserve"> A story </w:t>
       </w:r>
       <w:proofErr w:type="spellStart"/>
       <w:r>
@@ -15073,13 +15116,7 @@
         <w:rPr>
           <w:lang w:val="hu-HU"/>
         </w:rPr>
-        <w:t xml:space="preserve"> </w:t>
-      </w:r>
-      <w:r>
-        <w:rPr>
-          <w:lang w:val="hu-HU"/>
-        </w:rPr>
-        <w:t xml:space="preserve">design </w:t>
+        <w:t xml:space="preserve"> design </w:t>
       </w:r>
       <w:proofErr w:type="spellStart"/>
       <w:r>
@@ -15135,13 +15172,7 @@
         <w:rPr>
           <w:lang w:val="hu-HU"/>
         </w:rPr>
-        <w:t xml:space="preserve"> </w:t>
-      </w:r>
-      <w:r>
-        <w:rPr>
-          <w:lang w:val="hu-HU"/>
-        </w:rPr>
-        <w:t xml:space="preserve">standard </w:t>
+        <w:t xml:space="preserve"> standard </w:t>
       </w:r>
       <w:proofErr w:type="spellStart"/>
       <w:r>
@@ -15430,10 +15461,7 @@
         <w:t>ame</w:t>
       </w:r>
       <w:r>
-        <w:t xml:space="preserve"> is a genre that combines </w:t>
-      </w:r>
-      <w:r>
-        <w:t>RPG elements with a vast number of concurrently online players</w:t>
+        <w:t xml:space="preserve"> is a genre that combines RPG elements with a vast number of concurrently online players</w:t>
       </w:r>
     </w:p>
   </w:footnote>
@@ -15517,13 +15545,7 @@
         <w:rPr>
           <w:lang w:val="hu-HU"/>
         </w:rPr>
-        <w:t xml:space="preserve"> </w:t>
-      </w:r>
-      <w:r>
-        <w:rPr>
-          <w:lang w:val="hu-HU"/>
-        </w:rPr>
-        <w:t>is</w:t>
+        <w:t xml:space="preserve"> is</w:t>
       </w:r>
       <w:r>
         <w:rPr>
@@ -15846,13 +15868,7 @@
         <w:rPr>
           <w:lang w:val="hu-HU"/>
         </w:rPr>
-        <w:t xml:space="preserve"> of</w:t>
-      </w:r>
-      <w:r>
-        <w:rPr>
-          <w:lang w:val="hu-HU"/>
-        </w:rPr>
-        <w:t xml:space="preserve"> </w:t>
+        <w:t xml:space="preserve"> of </w:t>
       </w:r>
       <w:proofErr w:type="spellStart"/>
       <w:r>
@@ -16015,13 +16031,7 @@
         <w:rPr>
           <w:lang w:val="hu-HU"/>
         </w:rPr>
-        <w:t xml:space="preserve"> of</w:t>
-      </w:r>
-      <w:r>
-        <w:rPr>
-          <w:lang w:val="hu-HU"/>
-        </w:rPr>
-        <w:t xml:space="preserve"> </w:t>
+        <w:t xml:space="preserve"> of </w:t>
       </w:r>
       <w:proofErr w:type="spellStart"/>
       <w:r>
@@ -16304,13 +16314,7 @@
         <w:rPr>
           <w:lang w:val="hu-HU"/>
         </w:rPr>
-        <w:t xml:space="preserve"> of</w:t>
-      </w:r>
-      <w:r>
-        <w:rPr>
-          <w:lang w:val="hu-HU"/>
-        </w:rPr>
-        <w:t xml:space="preserve"> </w:t>
+        <w:t xml:space="preserve"> of </w:t>
       </w:r>
       <w:proofErr w:type="spellStart"/>
       <w:r>
@@ -16509,19 +16513,7 @@
         <w:rPr>
           <w:lang w:val="hu-HU"/>
         </w:rPr>
-        <w:t xml:space="preserve"> </w:t>
-      </w:r>
-      <w:r>
-        <w:rPr>
-          <w:lang w:val="hu-HU"/>
-        </w:rPr>
-        <w:t xml:space="preserve">is </w:t>
-      </w:r>
-      <w:r>
-        <w:rPr>
-          <w:lang w:val="hu-HU"/>
-        </w:rPr>
-        <w:t xml:space="preserve">a </w:t>
+        <w:t xml:space="preserve"> is a </w:t>
       </w:r>
       <w:proofErr w:type="spellStart"/>
       <w:r>

</xml_diff>

<commit_message>
Updated c# language section
</commit_message>
<xml_diff>
--- a/Thesis/Game engine specific optimization techniques for Unity.docx
+++ b/Thesis/Game engine specific optimization techniques for Unity.docx
@@ -504,11 +504,21 @@
       <w:pPr>
         <w:pStyle w:val="Cmlapkarstanszk"/>
       </w:pPr>
-      <w:fldSimple w:instr=" DOCPROPERTY  Company  \* MERGEFORMAT ">
-        <w:r>
-          <w:t>Department of Control Engineering and Information Technology</w:t>
-        </w:r>
-      </w:fldSimple>
+      <w:r>
+        <w:fldChar w:fldCharType="begin"/>
+      </w:r>
+      <w:r>
+        <w:instrText xml:space="preserve"> DOCPROPERTY  Company  \* MERGEFORMAT </w:instrText>
+      </w:r>
+      <w:r>
+        <w:fldChar w:fldCharType="separate"/>
+      </w:r>
+      <w:r>
+        <w:t>Department of Control Engineering and Information Technology</w:t>
+      </w:r>
+      <w:r>
+        <w:fldChar w:fldCharType="end"/>
+      </w:r>
     </w:p>
     <w:p/>
     <w:p/>
@@ -618,11 +628,21 @@
                             <w:pPr>
                               <w:pStyle w:val="Cmlapszerz"/>
                             </w:pPr>
-                            <w:fldSimple w:instr=" DOCPROPERTY &quot;Manager&quot;  \* MERGEFORMAT ">
-                              <w:r>
-                                <w:t xml:space="preserve">Dr. Magdics </w:t>
-                              </w:r>
-                            </w:fldSimple>
+                            <w:r>
+                              <w:fldChar w:fldCharType="begin"/>
+                            </w:r>
+                            <w:r>
+                              <w:instrText xml:space="preserve"> DOCPROPERTY "Manager"  \* MERGEFORMAT </w:instrText>
+                            </w:r>
+                            <w:r>
+                              <w:fldChar w:fldCharType="separate"/>
+                            </w:r>
+                            <w:r>
+                              <w:t xml:space="preserve">Dr. Magdics </w:t>
+                            </w:r>
+                            <w:r>
+                              <w:fldChar w:fldCharType="end"/>
+                            </w:r>
                             <w:r>
                               <w:t>Milán</w:t>
                             </w:r>
@@ -702,11 +722,21 @@
                       <w:pPr>
                         <w:pStyle w:val="Cmlapszerz"/>
                       </w:pPr>
-                      <w:fldSimple w:instr=" DOCPROPERTY &quot;Manager&quot;  \* MERGEFORMAT ">
-                        <w:r>
-                          <w:t xml:space="preserve">Dr. Magdics </w:t>
-                        </w:r>
-                      </w:fldSimple>
+                      <w:r>
+                        <w:fldChar w:fldCharType="begin"/>
+                      </w:r>
+                      <w:r>
+                        <w:instrText xml:space="preserve"> DOCPROPERTY "Manager"  \* MERGEFORMAT </w:instrText>
+                      </w:r>
+                      <w:r>
+                        <w:fldChar w:fldCharType="separate"/>
+                      </w:r>
+                      <w:r>
+                        <w:t xml:space="preserve">Dr. Magdics </w:t>
+                      </w:r>
+                      <w:r>
+                        <w:fldChar w:fldCharType="end"/>
+                      </w:r>
                       <w:r>
                         <w:t>Milán</w:t>
                       </w:r>
@@ -1682,7 +1712,7 @@
         <w:rPr>
           <w:noProof/>
         </w:rPr>
-        <w:t>2020. 11. 15.</w:t>
+        <w:t>2020. 11. 16.</w:t>
       </w:r>
       <w:r>
         <w:fldChar w:fldCharType="end"/>
@@ -1709,11 +1739,21 @@
       <w:r>
         <w:tab/>
       </w:r>
-      <w:fldSimple w:instr=" AUTHOR   \* MERGEFORMAT ">
-        <w:r>
-          <w:t>Menyhárt Bence</w:t>
-        </w:r>
-      </w:fldSimple>
+      <w:r>
+        <w:fldChar w:fldCharType="begin"/>
+      </w:r>
+      <w:r>
+        <w:instrText xml:space="preserve"> AUTHOR   \* MERGEFORMAT </w:instrText>
+      </w:r>
+      <w:r>
+        <w:fldChar w:fldCharType="separate"/>
+      </w:r>
+      <w:r>
+        <w:t>Menyhárt Bence</w:t>
+      </w:r>
+      <w:r>
+        <w:fldChar w:fldCharType="end"/>
+      </w:r>
     </w:p>
     <w:p>
       <w:pPr>
@@ -8776,10 +8816,6 @@
     <w:p>
       <w:pPr>
         <w:ind w:firstLine="425"/>
-        <w:rPr>
-          <w:b/>
-          <w:bCs/>
-        </w:rPr>
       </w:pPr>
       <w:r>
         <w:t xml:space="preserve">C# </w:t>
@@ -8815,15 +8851,33 @@
         <w:t xml:space="preserve"> </w:t>
       </w:r>
       <w:r>
-        <w:t>C# is mainly an object-oriented, component-oriented programming language.</w:t>
-      </w:r>
-      <w:r>
-        <w:t xml:space="preserve"> It</w:t>
+        <w:t xml:space="preserve">It </w:t>
+      </w:r>
+      <w:r>
+        <w:t>is mainly an object-oriented</w:t>
+      </w:r>
+      <w:r>
+        <w:t xml:space="preserve"> and</w:t>
+      </w:r>
+      <w:r>
+        <w:t xml:space="preserve"> component-oriented programming language</w:t>
+      </w:r>
+      <w:r>
+        <w:t>.</w:t>
       </w:r>
       <w:r>
         <w:t xml:space="preserve"> </w:t>
       </w:r>
       <w:r>
+        <w:t>I</w:t>
+      </w:r>
+      <w:r>
+        <w:t>t</w:t>
+      </w:r>
+      <w:r>
+        <w:t xml:space="preserve"> </w:t>
+      </w:r>
+      <w:r>
         <w:t>aids these paradigms on a language level making it a natural language in which to create and use components.</w:t>
       </w:r>
       <w:r>
@@ -8839,11 +8893,88 @@
         <w:t>, generic or dynamic programming</w:t>
       </w:r>
       <w:r>
-        <w:rPr>
-          <w:b/>
-          <w:bCs/>
-        </w:rPr>
-        <w:t>.</w:t>
+        <w:t xml:space="preserve"> making the language a truly flexible one.</w:t>
+      </w:r>
+      <w:r>
+        <w:t xml:space="preserve"> </w:t>
+      </w:r>
+      <w:r>
+        <w:t xml:space="preserve">C# </w:t>
+      </w:r>
+      <w:r>
+        <w:t>was developed</w:t>
+      </w:r>
+      <w:r>
+        <w:t xml:space="preserve"> as one of the programming language</w:t>
+      </w:r>
+      <w:r>
+        <w:t>s</w:t>
+      </w:r>
+      <w:r>
+        <w:t xml:space="preserve"> for the Common Language Infrastructure (CLI)</w:t>
+      </w:r>
+      <w:r>
+        <w:t xml:space="preserve"> which</w:t>
+      </w:r>
+      <w:r>
+        <w:t xml:space="preserve"> is a standardized (ISO</w:t>
+      </w:r>
+      <w:r>
+        <w:rPr>
+          <w:rStyle w:val="Lbjegyzet-hivatkozs"/>
+        </w:rPr>
+        <w:footnoteReference w:id="25"/>
+      </w:r>
+      <w:r>
+        <w:t>/ECMA</w:t>
+      </w:r>
+      <w:r>
+        <w:rPr>
+          <w:rStyle w:val="Lbjegyzet-hivatkozs"/>
+        </w:rPr>
+        <w:footnoteReference w:id="26"/>
+      </w:r>
+      <w:r>
+        <w:t>)</w:t>
+      </w:r>
+      <w:r>
+        <w:t xml:space="preserve"> </w:t>
+      </w:r>
+      <w:r>
+        <w:t xml:space="preserve">open specification developed and maintained by Microsoft </w:t>
+      </w:r>
+      <w:r>
+        <w:t>that</w:t>
+      </w:r>
+      <w:r>
+        <w:t xml:space="preserve"> allows </w:t>
+      </w:r>
+      <w:r>
+        <w:t>the use of different languages on different platforms without rewriting the code for that specific platform</w:t>
+      </w:r>
+      <w:r>
+        <w:t xml:space="preserve"> making CLI a platform agnostic solution.</w:t>
+      </w:r>
+      <w:r>
+        <w:t xml:space="preserve"> </w:t>
+      </w:r>
+      <w:r>
+        <w:t xml:space="preserve">This thesis is </w:t>
+      </w:r>
+      <w:r>
+        <w:t>too short</w:t>
+      </w:r>
+      <w:r>
+        <w:t xml:space="preserve"> to fully introduce C# and all of its features so we will concentrate on the areas that makes it </w:t>
+      </w:r>
+      <w:r>
+        <w:t xml:space="preserve">a </w:t>
+      </w:r>
+      <w:r>
+        <w:t>perfect choice</w:t>
+      </w:r>
+      <w:r>
+        <w:t xml:space="preserve"> for game development.</w:t>
       </w:r>
     </w:p>
     <w:p>
@@ -8851,46 +8982,7 @@
         <w:ind w:firstLine="425"/>
       </w:pPr>
       <w:r>
-        <w:t xml:space="preserve">C# </w:t>
-      </w:r>
-      <w:r>
-        <w:t>was developed</w:t>
-      </w:r>
-      <w:r>
-        <w:t xml:space="preserve"> as one of the programming language for the Common Language Infrastructure (CLI)</w:t>
-      </w:r>
-      <w:r>
-        <w:t xml:space="preserve"> which</w:t>
-      </w:r>
-      <w:r>
-        <w:t xml:space="preserve"> is a standardized (ISO</w:t>
-      </w:r>
-      <w:r>
-        <w:rPr>
-          <w:rStyle w:val="Lbjegyzet-hivatkozs"/>
-        </w:rPr>
-        <w:footnoteReference w:id="25"/>
-      </w:r>
-      <w:r>
-        <w:t>/ECMA</w:t>
-      </w:r>
-      <w:r>
-        <w:rPr>
-          <w:rStyle w:val="Lbjegyzet-hivatkozs"/>
-        </w:rPr>
-        <w:footnoteReference w:id="26"/>
-      </w:r>
-      <w:r>
-        <w:t>)</w:t>
-      </w:r>
-      <w:r>
-        <w:t xml:space="preserve"> </w:t>
-      </w:r>
-      <w:r>
-        <w:t xml:space="preserve">open specification developed and maintained by Microsoft that allows </w:t>
-      </w:r>
-      <w:r>
-        <w:t>the use of different languages on different platforms without rewriting the code for that specific platform.</w:t>
+        <w:t>C# differentiates two types, reference and value types.</w:t>
       </w:r>
     </w:p>
     <w:p>

</xml_diff>

<commit_message>
Started comaprision with java like languages
</commit_message>
<xml_diff>
--- a/Thesis/Game engine specific optimization techniques for Unity.docx
+++ b/Thesis/Game engine specific optimization techniques for Unity.docx
@@ -1682,7 +1682,7 @@
         <w:rPr>
           <w:noProof/>
         </w:rPr>
-        <w:t>2020. 11. 17.</w:t>
+        <w:t>2020. 11. 18.</w:t>
       </w:r>
       <w:r>
         <w:fldChar w:fldCharType="end"/>
@@ -8701,7 +8701,13 @@
         <w:t xml:space="preserve"> but</w:t>
       </w:r>
       <w:r>
-        <w:t xml:space="preserve"> we still don’t have much insight into the inner mechanisms of the engine (C/C++ part). Also, Unity does not accept pull requests or issues on the GitHub repository which means every bug has to be reported via Unity’s official bug tracker called </w:t>
+        <w:t xml:space="preserve"> we still don’t have much insight into the inner mechanisms of the engine (C/C++ part). </w:t>
+      </w:r>
+      <w:r>
+        <w:t>Moreover</w:t>
+      </w:r>
+      <w:r>
+        <w:t xml:space="preserve">, Unity does not accept pull requests or issues on the GitHub repository which means every bug has to be reported via Unity’s official bug tracker called </w:t>
       </w:r>
       <w:r>
         <w:t xml:space="preserve">the </w:t>
@@ -8745,7 +8751,13 @@
         <w:t xml:space="preserve"> and </w:t>
       </w:r>
       <w:r>
-        <w:t>library rich language that is cross-platform by default?</w:t>
+        <w:t>library rich language that is cross-platform by default</w:t>
+      </w:r>
+      <w:r>
+        <w:t xml:space="preserve"> or another C# like language</w:t>
+      </w:r>
+      <w:r>
+        <w:t>?</w:t>
       </w:r>
       <w:r>
         <w:t xml:space="preserve"> In order to </w:t>
@@ -9001,10 +9013,13 @@
         <w:ind w:firstLine="0"/>
       </w:pPr>
       <w:r>
-        <w:t>A short answer with one of the main reason to this question would be</w:t>
+        <w:t>A short answer with the main reason to this question would be</w:t>
       </w:r>
       <w:r>
         <w:t xml:space="preserve"> “because of speed”. </w:t>
+      </w:r>
+      <w:r>
+        <w:br/>
       </w:r>
       <w:r>
         <w:t>Yes,</w:t>
@@ -9303,9 +9318,9 @@
           <w:noProof/>
         </w:rPr>
         <w:drawing>
-          <wp:inline distT="0" distB="0" distL="0" distR="0" wp14:anchorId="4CBEF992" wp14:editId="4E2C64B0">
-            <wp:extent cx="5400040" cy="2001120"/>
-            <wp:effectExtent l="114300" t="95250" r="105410" b="94615"/>
+          <wp:inline distT="0" distB="0" distL="0" distR="0" wp14:anchorId="4CBEF992" wp14:editId="54AD1910">
+            <wp:extent cx="5232352" cy="2000885"/>
+            <wp:effectExtent l="114300" t="95250" r="121285" b="94615"/>
             <wp:docPr id="11" name="Kép 11"/>
             <wp:cNvGraphicFramePr>
               <a:graphicFrameLocks xmlns:a="http://schemas.openxmlformats.org/drawingml/2006/main" noChangeAspect="1"/>
@@ -9332,7 +9347,7 @@
                   <pic:spPr>
                     <a:xfrm>
                       <a:off x="0" y="0"/>
-                      <a:ext cx="5400040" cy="2001120"/>
+                      <a:ext cx="5252595" cy="2008626"/>
                     </a:xfrm>
                     <a:prstGeom prst="rect">
                       <a:avLst/>
@@ -9499,13 +9514,19 @@
         <w:t xml:space="preserve"> we can safely assume that memory related bugs are quite common around other type of bugs as well.</w:t>
       </w:r>
       <w:r>
-        <w:t xml:space="preserve"> C# also has other memory related security features like enforcing</w:t>
-      </w:r>
-      <w:r>
-        <w:t xml:space="preserve"> bounds checking and</w:t>
-      </w:r>
-      <w:r>
-        <w:t xml:space="preserve"> variable initialization.</w:t>
+        <w:t xml:space="preserve"> C# also has other memory related security features like </w:t>
+      </w:r>
+      <w:r>
+        <w:t>bounds checking and</w:t>
+      </w:r>
+      <w:r>
+        <w:t xml:space="preserve"> </w:t>
+      </w:r>
+      <w:r>
+        <w:t xml:space="preserve">enforcing </w:t>
+      </w:r>
+      <w:r>
+        <w:t>variable initialization.</w:t>
       </w:r>
       <w:r>
         <w:t xml:space="preserve"> In C++ it’s the </w:t>
@@ -9546,7 +9567,7 @@
     </w:p>
     <w:p>
       <w:pPr>
-        <w:ind w:firstLine="0"/>
+        <w:ind w:firstLine="425"/>
       </w:pPr>
       <w:r>
         <w:lastRenderedPageBreak/>
@@ -9568,7 +9589,13 @@
         <w:t>where C# can outshine C++ is compilation time.</w:t>
       </w:r>
       <w:r>
-        <w:t xml:space="preserve"> Game scripting needs </w:t>
+        <w:t xml:space="preserve"> Game</w:t>
+      </w:r>
+      <w:r>
+        <w:t>play and general game</w:t>
+      </w:r>
+      <w:r>
+        <w:t xml:space="preserve"> scripting needs </w:t>
       </w:r>
       <w:r>
         <w:t xml:space="preserve">fast feedbacks about changes </w:t>
@@ -9613,7 +9640,13 @@
         <w:t xml:space="preserve">on the other hand does not have header files. </w:t>
       </w:r>
       <w:r>
-        <w:t xml:space="preserve">In addition to this C# compiles </w:t>
+        <w:t xml:space="preserve">In addition to this C# </w:t>
+      </w:r>
+      <w:r>
+        <w:t xml:space="preserve">code </w:t>
+      </w:r>
+      <w:r>
+        <w:t xml:space="preserve">compiles </w:t>
       </w:r>
       <w:r>
         <w:t xml:space="preserve">not </w:t>
@@ -9640,7 +9673,13 @@
         <w:t>)</w:t>
       </w:r>
       <w:r>
-        <w:t xml:space="preserve"> formerly known as MSIL</w:t>
+        <w:t xml:space="preserve"> </w:t>
+      </w:r>
+      <w:r>
+        <w:t>(</w:t>
+      </w:r>
+      <w:r>
+        <w:t>formerly known as MSIL</w:t>
       </w:r>
       <w:r>
         <w:rPr>
@@ -9649,10 +9688,28 @@
         <w:footnoteReference w:id="27"/>
       </w:r>
       <w:r>
+        <w:t>)</w:t>
+      </w:r>
+      <w:r>
         <w:t xml:space="preserve">. </w:t>
       </w:r>
       <w:r>
-        <w:t xml:space="preserve">These are then stored in assemblies (files with a .dll or .exe file extension). </w:t>
+        <w:t xml:space="preserve">These </w:t>
+      </w:r>
+      <w:r>
+        <w:t xml:space="preserve">compiled </w:t>
+      </w:r>
+      <w:r>
+        <w:t>codes</w:t>
+      </w:r>
+      <w:r>
+        <w:t xml:space="preserve"> </w:t>
+      </w:r>
+      <w:r>
+        <w:t xml:space="preserve">will be </w:t>
+      </w:r>
+      <w:r>
+        <w:t xml:space="preserve">then stored in assemblies (files with a .dll or .exe file extension). </w:t>
       </w:r>
       <w:r>
         <w:t xml:space="preserve">When </w:t>
@@ -9661,17 +9718,721 @@
         <w:t xml:space="preserve">the application is started </w:t>
       </w:r>
       <w:r>
-        <w:t>the CLR loads these assemblies and uses a just-in-time (JIT) compiler to translate the CIL into machine code that can be executed on the underlying architecture.</w:t>
+        <w:t xml:space="preserve">the CLR loads these assemblies and uses a just-in-time (JIT) compiler to translate the CIL into machine code that can be </w:t>
+      </w:r>
+      <w:r>
+        <w:t xml:space="preserve">directly </w:t>
+      </w:r>
+      <w:r>
+        <w:t>executed on the underlying architecture.</w:t>
+      </w:r>
+    </w:p>
+    <w:p>
+      <w:pPr>
+        <w:spacing w:after="240"/>
+        <w:ind w:firstLine="0"/>
+      </w:pPr>
+      <w:r>
+        <w:t xml:space="preserve">We can illustrate the boosted productivity </w:t>
+      </w:r>
+      <w:r>
+        <w:t>via compilation time by an extremely simple example.</w:t>
+      </w:r>
+      <w:r>
+        <w:t xml:space="preserve"> Let’s say </w:t>
+      </w:r>
+      <w:r>
+        <w:t xml:space="preserve">our team consists </w:t>
+      </w:r>
+      <w:r>
+        <w:t>10</w:t>
       </w:r>
       <w:r>
         <w:t xml:space="preserve"> </w:t>
       </w:r>
       <w:r>
-        <w:t xml:space="preserve">We can illustrate the boosted productivity </w:t>
-      </w:r>
-      <w:r>
-        <w:t>via compilation times by an extremely simple example.</w:t>
-      </w:r>
+        <w:t xml:space="preserve">gameplay </w:t>
+      </w:r>
+      <w:r>
+        <w:t>developers</w:t>
+      </w:r>
+      <w:r>
+        <w:t xml:space="preserve"> who</w:t>
+      </w:r>
+      <w:r>
+        <w:t xml:space="preserve"> </w:t>
+      </w:r>
+      <w:r>
+        <w:t xml:space="preserve">test their code </w:t>
+      </w:r>
+      <w:r>
+        <w:t xml:space="preserve">changes </w:t>
+      </w:r>
+      <w:r>
+        <w:t xml:space="preserve">via </w:t>
+      </w:r>
+      <w:r>
+        <w:t>the editor</w:t>
+      </w:r>
+      <w:r>
+        <w:t xml:space="preserve"> </w:t>
+      </w:r>
+      <w:r>
+        <w:t xml:space="preserve">play mode </w:t>
+      </w:r>
+      <w:r>
+        <w:t>1</w:t>
+      </w:r>
+      <w:r>
+        <w:t>0</w:t>
+      </w:r>
+      <w:r>
+        <w:t xml:space="preserve"> </w:t>
+      </w:r>
+      <w:r>
+        <w:t xml:space="preserve">times a day (a generous underestimation). </w:t>
+      </w:r>
+      <w:r>
+        <w:t>They are working on a DLC to a</w:t>
+      </w:r>
+      <w:r>
+        <w:t xml:space="preserve"> </w:t>
+      </w:r>
+      <w:r>
+        <w:t xml:space="preserve">huge scale AAA game with an enormous </w:t>
+      </w:r>
+      <w:r>
+        <w:t xml:space="preserve">C++ </w:t>
+      </w:r>
+      <w:r>
+        <w:t xml:space="preserve">code base. The expected production time is </w:t>
+      </w:r>
+      <w:r>
+        <w:t xml:space="preserve">estimated to be </w:t>
+      </w:r>
+      <w:r>
+        <w:t>a</w:t>
+      </w:r>
+      <w:r>
+        <w:t xml:space="preserve"> year.</w:t>
+      </w:r>
+      <w:r>
+        <w:t xml:space="preserve"> The </w:t>
+      </w:r>
+      <w:r>
+        <w:t xml:space="preserve">compilation of the </w:t>
+      </w:r>
+      <w:r>
+        <w:t xml:space="preserve">scripts on average takes </w:t>
+      </w:r>
+      <w:r>
+        <w:t xml:space="preserve">around </w:t>
+      </w:r>
+      <w:r>
+        <w:t>60</w:t>
+      </w:r>
+      <w:r>
+        <w:t xml:space="preserve"> seconds</w:t>
+      </w:r>
+      <w:r>
+        <w:t xml:space="preserve"> depending on where and what changes were made</w:t>
+      </w:r>
+      <w:r>
+        <w:t>.</w:t>
+      </w:r>
+      <w:r>
+        <w:t xml:space="preserve"> </w:t>
+      </w:r>
+      <w:r>
+        <w:t>Again,</w:t>
+      </w:r>
+      <w:r>
+        <w:t xml:space="preserve"> this is</w:t>
+      </w:r>
+      <w:r>
+        <w:t xml:space="preserve"> a</w:t>
+      </w:r>
+      <w:r>
+        <w:t xml:space="preserve"> </w:t>
+      </w:r>
+      <w:r>
+        <w:t>quite</w:t>
+      </w:r>
+      <w:r>
+        <w:t xml:space="preserve"> generous underestimation</w:t>
+      </w:r>
+      <w:r>
+        <w:t xml:space="preserve"> for compilation time </w:t>
+      </w:r>
+      <w:r>
+        <w:t xml:space="preserve">for large C++ projects </w:t>
+      </w:r>
+      <w:r>
+        <w:t>but let’s assume that the team uses the best practices to reduce compilation times for their project.</w:t>
+      </w:r>
+      <w:r>
+        <w:t xml:space="preserve"> (</w:t>
+      </w:r>
+      <w:r>
+        <w:rPr>
+          <w:sz w:val="22"/>
+          <w:szCs w:val="22"/>
+        </w:rPr>
+        <w:t>Entering the play mode would also require some time depending on the project but since it can highly vary from project to project, we exclude this from the calculation.</w:t>
+      </w:r>
+      <w:r>
+        <w:rPr>
+          <w:sz w:val="22"/>
+          <w:szCs w:val="22"/>
+        </w:rPr>
+        <w:t>)</w:t>
+      </w:r>
+    </w:p>
+    <w:p>
+      <w:pPr>
+        <w:spacing w:after="240"/>
+        <w:ind w:firstLine="0"/>
+        <w:rPr>
+          <w:sz w:val="22"/>
+          <w:szCs w:val="22"/>
+        </w:rPr>
+      </w:pPr>
+      <m:oMathPara>
+        <m:oMathParaPr>
+          <m:jc m:val="center"/>
+        </m:oMathParaPr>
+        <m:oMath>
+          <m:r>
+            <w:rPr>
+              <w:rFonts w:ascii="Cambria Math" w:hAnsi="Cambria Math"/>
+              <w:sz w:val="21"/>
+              <w:szCs w:val="21"/>
+            </w:rPr>
+            <m:t>Num</m:t>
+          </m:r>
+          <m:r>
+            <w:rPr>
+              <w:rFonts w:ascii="Cambria Math" w:hAnsi="Cambria Math"/>
+              <w:sz w:val="21"/>
+              <w:szCs w:val="21"/>
+            </w:rPr>
+            <m:t>ber</m:t>
+          </m:r>
+          <m:r>
+            <w:rPr>
+              <w:rFonts w:ascii="Cambria Math" w:hAnsi="Cambria Math"/>
+              <w:sz w:val="21"/>
+              <w:szCs w:val="21"/>
+            </w:rPr>
+            <m:t xml:space="preserve"> of devs*</m:t>
+          </m:r>
+          <m:r>
+            <w:rPr>
+              <w:rFonts w:ascii="Cambria Math" w:hAnsi="Cambria Math"/>
+              <w:sz w:val="21"/>
+              <w:szCs w:val="21"/>
+            </w:rPr>
+            <m:t>Daily compilations</m:t>
+          </m:r>
+          <m:r>
+            <w:rPr>
+              <w:rFonts w:ascii="Cambria Math" w:hAnsi="Cambria Math"/>
+              <w:sz w:val="21"/>
+              <w:szCs w:val="21"/>
+            </w:rPr>
+            <m:t>*</m:t>
+          </m:r>
+          <m:r>
+            <w:rPr>
+              <w:rFonts w:ascii="Cambria Math" w:hAnsi="Cambria Math"/>
+              <w:sz w:val="21"/>
+              <w:szCs w:val="21"/>
+            </w:rPr>
+            <m:t>W</m:t>
+          </m:r>
+          <m:r>
+            <w:rPr>
+              <w:rFonts w:ascii="Cambria Math" w:hAnsi="Cambria Math"/>
+              <w:sz w:val="21"/>
+              <w:szCs w:val="21"/>
+            </w:rPr>
+            <m:t>orking days a year*</m:t>
+          </m:r>
+          <m:r>
+            <w:rPr>
+              <w:rFonts w:ascii="Cambria Math" w:hAnsi="Cambria Math"/>
+              <w:sz w:val="21"/>
+              <w:szCs w:val="21"/>
+            </w:rPr>
+            <m:t>Average compilation time</m:t>
+          </m:r>
+          <m:r>
+            <w:rPr>
+              <w:rFonts w:ascii="Cambria Math" w:hAnsi="Cambria Math"/>
+              <w:sz w:val="21"/>
+              <w:szCs w:val="21"/>
+            </w:rPr>
+            <w:br/>
+          </m:r>
+        </m:oMath>
+        <m:oMath>
+          <m:r>
+            <w:rPr>
+              <w:rFonts w:ascii="Cambria Math" w:hAnsi="Cambria Math"/>
+              <w:sz w:val="22"/>
+              <w:szCs w:val="22"/>
+            </w:rPr>
+            <m:t>10</m:t>
+          </m:r>
+          <m:r>
+            <w:rPr>
+              <w:rFonts w:ascii="Cambria Math" w:hAnsi="Cambria Math"/>
+              <w:sz w:val="22"/>
+              <w:szCs w:val="22"/>
+            </w:rPr>
+            <m:t>*1</m:t>
+          </m:r>
+          <m:r>
+            <w:rPr>
+              <w:rFonts w:ascii="Cambria Math" w:hAnsi="Cambria Math"/>
+              <w:sz w:val="22"/>
+              <w:szCs w:val="22"/>
+            </w:rPr>
+            <m:t>0</m:t>
+          </m:r>
+          <m:r>
+            <w:rPr>
+              <w:rFonts w:ascii="Cambria Math" w:hAnsi="Cambria Math"/>
+              <w:sz w:val="22"/>
+              <w:szCs w:val="22"/>
+            </w:rPr>
+            <m:t>*230*</m:t>
+          </m:r>
+          <m:r>
+            <w:rPr>
+              <w:rFonts w:ascii="Cambria Math" w:hAnsi="Cambria Math"/>
+              <w:sz w:val="22"/>
+              <w:szCs w:val="22"/>
+            </w:rPr>
+            <m:t>60</m:t>
+          </m:r>
+          <m:r>
+            <w:rPr>
+              <w:rFonts w:ascii="Cambria Math" w:hAnsi="Cambria Math"/>
+              <w:sz w:val="22"/>
+              <w:szCs w:val="22"/>
+            </w:rPr>
+            <m:t xml:space="preserve">= </m:t>
+          </m:r>
+          <m:r>
+            <w:rPr>
+              <w:rFonts w:ascii="Cambria Math" w:hAnsi="Cambria Math"/>
+              <w:sz w:val="22"/>
+              <w:szCs w:val="22"/>
+            </w:rPr>
+            <m:t>1 38</m:t>
+          </m:r>
+          <m:r>
+            <w:rPr>
+              <w:rFonts w:ascii="Cambria Math" w:hAnsi="Cambria Math"/>
+              <w:sz w:val="22"/>
+              <w:szCs w:val="22"/>
+            </w:rPr>
+            <m:t>0</m:t>
+          </m:r>
+          <m:r>
+            <w:rPr>
+              <w:rFonts w:ascii="Cambria Math" w:hAnsi="Cambria Math"/>
+              <w:sz w:val="22"/>
+              <w:szCs w:val="22"/>
+            </w:rPr>
+            <m:t> </m:t>
+          </m:r>
+          <m:r>
+            <w:rPr>
+              <w:rFonts w:ascii="Cambria Math" w:hAnsi="Cambria Math"/>
+              <w:sz w:val="22"/>
+              <w:szCs w:val="22"/>
+            </w:rPr>
+            <m:t>000</m:t>
+          </m:r>
+          <m:r>
+            <w:rPr>
+              <w:rFonts w:ascii="Cambria Math" w:hAnsi="Cambria Math"/>
+              <w:sz w:val="22"/>
+              <w:szCs w:val="22"/>
+            </w:rPr>
+            <m:t xml:space="preserve"> seconds</m:t>
+          </m:r>
+        </m:oMath>
+      </m:oMathPara>
+    </w:p>
+    <w:p>
+      <w:pPr>
+        <w:ind w:firstLine="0"/>
+        <w:rPr>
+          <w:sz w:val="22"/>
+          <w:szCs w:val="22"/>
+        </w:rPr>
+      </w:pPr>
+      <w:r>
+        <w:rPr>
+          <w:sz w:val="22"/>
+          <w:szCs w:val="22"/>
+        </w:rPr>
+        <w:t xml:space="preserve">Our gameplay developers waited for </w:t>
+      </w:r>
+      <w:r>
+        <w:rPr>
+          <w:sz w:val="22"/>
+          <w:szCs w:val="22"/>
+        </w:rPr>
+        <w:t>1 380</w:t>
+      </w:r>
+      <w:r>
+        <w:rPr>
+          <w:sz w:val="22"/>
+          <w:szCs w:val="22"/>
+        </w:rPr>
+        <w:t> 000 seconds just for compilation.</w:t>
+      </w:r>
+      <w:r>
+        <w:rPr>
+          <w:sz w:val="22"/>
+          <w:szCs w:val="22"/>
+        </w:rPr>
+        <w:t xml:space="preserve"> </w:t>
+      </w:r>
+      <w:r>
+        <w:rPr>
+          <w:sz w:val="22"/>
+          <w:szCs w:val="22"/>
+        </w:rPr>
+        <w:t>1 380 000</w:t>
+      </w:r>
+      <w:r>
+        <w:rPr>
+          <w:sz w:val="22"/>
+          <w:szCs w:val="22"/>
+        </w:rPr>
+        <w:t xml:space="preserve"> seconds is </w:t>
+      </w:r>
+      <w:r>
+        <w:rPr>
+          <w:sz w:val="22"/>
+          <w:szCs w:val="22"/>
+        </w:rPr>
+        <w:t xml:space="preserve">roughly </w:t>
+      </w:r>
+      <w:r>
+        <w:rPr>
+          <w:sz w:val="22"/>
+          <w:szCs w:val="22"/>
+        </w:rPr>
+        <w:t>384</w:t>
+      </w:r>
+      <w:r>
+        <w:rPr>
+          <w:sz w:val="22"/>
+          <w:szCs w:val="22"/>
+        </w:rPr>
+        <w:t xml:space="preserve"> </w:t>
+      </w:r>
+      <w:r>
+        <w:rPr>
+          <w:sz w:val="22"/>
+          <w:szCs w:val="22"/>
+        </w:rPr>
+        <w:t xml:space="preserve">working </w:t>
+      </w:r>
+      <w:r>
+        <w:rPr>
+          <w:sz w:val="22"/>
+          <w:szCs w:val="22"/>
+        </w:rPr>
+        <w:t>hours.</w:t>
+      </w:r>
+      <w:r>
+        <w:rPr>
+          <w:sz w:val="22"/>
+          <w:szCs w:val="22"/>
+        </w:rPr>
+        <w:t xml:space="preserve"> Th</w:t>
+      </w:r>
+      <w:r>
+        <w:rPr>
+          <w:sz w:val="22"/>
+          <w:szCs w:val="22"/>
+        </w:rPr>
+        <w:t xml:space="preserve">ere are 8 hours on a working day. (Let’s ignore the fact that </w:t>
+      </w:r>
+      <w:r>
+        <w:rPr>
+          <w:sz w:val="22"/>
+          <w:szCs w:val="22"/>
+        </w:rPr>
+        <w:t>many AAA studios basically requires you to do overtime.</w:t>
+      </w:r>
+      <w:r>
+        <w:rPr>
+          <w:sz w:val="22"/>
+          <w:szCs w:val="22"/>
+        </w:rPr>
+        <w:t>)</w:t>
+      </w:r>
+      <w:r>
+        <w:rPr>
+          <w:sz w:val="22"/>
+          <w:szCs w:val="22"/>
+        </w:rPr>
+        <w:t xml:space="preserve"> This means that each developer</w:t>
+      </w:r>
+      <w:r>
+        <w:rPr>
+          <w:sz w:val="22"/>
+          <w:szCs w:val="22"/>
+        </w:rPr>
+        <w:t xml:space="preserve"> individually spent</w:t>
+      </w:r>
+      <w:r>
+        <w:rPr>
+          <w:sz w:val="22"/>
+          <w:szCs w:val="22"/>
+        </w:rPr>
+        <w:t xml:space="preserve"> nearly 5 </w:t>
+      </w:r>
+      <w:r>
+        <w:rPr>
+          <w:sz w:val="22"/>
+          <w:szCs w:val="22"/>
+        </w:rPr>
+        <w:t xml:space="preserve">working </w:t>
+      </w:r>
+      <w:r>
+        <w:rPr>
+          <w:sz w:val="22"/>
+          <w:szCs w:val="22"/>
+        </w:rPr>
+        <w:t xml:space="preserve">days waiting for the project </w:t>
+      </w:r>
+      <w:r>
+        <w:rPr>
+          <w:sz w:val="22"/>
+          <w:szCs w:val="22"/>
+        </w:rPr>
+        <w:t xml:space="preserve">just </w:t>
+      </w:r>
+      <w:r>
+        <w:rPr>
+          <w:sz w:val="22"/>
+          <w:szCs w:val="22"/>
+        </w:rPr>
+        <w:t>to compile.</w:t>
+      </w:r>
+      <w:r>
+        <w:rPr>
+          <w:sz w:val="22"/>
+          <w:szCs w:val="22"/>
+        </w:rPr>
+        <w:t xml:space="preserve"> C# project</w:t>
+      </w:r>
+      <w:r>
+        <w:rPr>
+          <w:sz w:val="22"/>
+          <w:szCs w:val="22"/>
+        </w:rPr>
+        <w:t>s</w:t>
+      </w:r>
+      <w:r>
+        <w:rPr>
+          <w:sz w:val="22"/>
+          <w:szCs w:val="22"/>
+        </w:rPr>
+        <w:t xml:space="preserve"> on the other hand usually compile</w:t>
+      </w:r>
+      <w:r>
+        <w:rPr>
+          <w:sz w:val="22"/>
+          <w:szCs w:val="22"/>
+        </w:rPr>
+        <w:t xml:space="preserve"> at least twice as fast as C++ projects, but </w:t>
+      </w:r>
+      <w:r>
+        <w:rPr>
+          <w:sz w:val="22"/>
+          <w:szCs w:val="22"/>
+        </w:rPr>
+        <w:t>3-4x faster compilation times are not rare either.</w:t>
+      </w:r>
+      <w:r>
+        <w:rPr>
+          <w:sz w:val="22"/>
+          <w:szCs w:val="22"/>
+        </w:rPr>
+        <w:t xml:space="preserve"> This would mean that if the </w:t>
+      </w:r>
+      <w:r>
+        <w:rPr>
+          <w:sz w:val="22"/>
+          <w:szCs w:val="22"/>
+        </w:rPr>
+        <w:t>game were scripted using C# each developer would only wait 2.5, 1</w:t>
+      </w:r>
+      <w:r>
+        <w:rPr>
+          <w:sz w:val="22"/>
+          <w:szCs w:val="22"/>
+        </w:rPr>
+        <w:t>.</w:t>
+      </w:r>
+      <w:r>
+        <w:rPr>
+          <w:sz w:val="22"/>
+          <w:szCs w:val="22"/>
+        </w:rPr>
+        <w:t xml:space="preserve">5 or only just </w:t>
+      </w:r>
+      <w:r>
+        <w:rPr>
+          <w:sz w:val="22"/>
+          <w:szCs w:val="22"/>
+        </w:rPr>
+        <w:t>1</w:t>
+      </w:r>
+      <w:r>
+        <w:rPr>
+          <w:sz w:val="22"/>
+          <w:szCs w:val="22"/>
+        </w:rPr>
+        <w:t xml:space="preserve"> day for compilation overall.</w:t>
+      </w:r>
+      <w:r>
+        <w:rPr>
+          <w:sz w:val="22"/>
+          <w:szCs w:val="22"/>
+        </w:rPr>
+        <w:t xml:space="preserve"> This might sound great but </w:t>
+      </w:r>
+      <w:r>
+        <w:rPr>
+          <w:sz w:val="22"/>
+          <w:szCs w:val="22"/>
+        </w:rPr>
+        <w:lastRenderedPageBreak/>
+        <w:t xml:space="preserve">still not the 3-12 months desired </w:t>
+      </w:r>
+      <w:r>
+        <w:rPr>
+          <w:sz w:val="22"/>
+          <w:szCs w:val="22"/>
+        </w:rPr>
+        <w:t xml:space="preserve">productivity boost. But we must not forget that this is just compilation time </w:t>
+      </w:r>
+      <w:r>
+        <w:rPr>
+          <w:sz w:val="22"/>
+          <w:szCs w:val="22"/>
+        </w:rPr>
+        <w:t xml:space="preserve">in a </w:t>
+      </w:r>
+      <w:r>
+        <w:rPr>
+          <w:sz w:val="22"/>
+          <w:szCs w:val="22"/>
+        </w:rPr>
+        <w:t>one-year</w:t>
+      </w:r>
+      <w:r>
+        <w:rPr>
+          <w:sz w:val="22"/>
+          <w:szCs w:val="22"/>
+        </w:rPr>
+        <w:t xml:space="preserve"> span </w:t>
+      </w:r>
+      <w:r>
+        <w:rPr>
+          <w:sz w:val="22"/>
+          <w:szCs w:val="22"/>
+        </w:rPr>
+        <w:t>only (with extremely generous underestimations).</w:t>
+      </w:r>
+    </w:p>
+    <w:p>
+      <w:pPr>
+        <w:ind w:firstLine="425"/>
+        <w:rPr>
+          <w:sz w:val="22"/>
+          <w:szCs w:val="22"/>
+        </w:rPr>
+      </w:pPr>
+      <w:r>
+        <w:rPr>
+          <w:sz w:val="22"/>
+          <w:szCs w:val="22"/>
+        </w:rPr>
+        <w:t xml:space="preserve">In the introduction of the parent section </w:t>
+      </w:r>
+      <w:r>
+        <w:rPr>
+          <w:sz w:val="22"/>
+          <w:szCs w:val="22"/>
+        </w:rPr>
+        <w:t>there was another important question that is still unanswered</w:t>
+      </w:r>
+      <w:r>
+        <w:rPr>
+          <w:sz w:val="22"/>
+          <w:szCs w:val="22"/>
+        </w:rPr>
+        <w:t>.</w:t>
+      </w:r>
+    </w:p>
+    <w:p>
+      <w:pPr>
+        <w:ind w:firstLine="425"/>
+        <w:jc w:val="center"/>
+      </w:pPr>
+      <w:r>
+        <w:t>“</w:t>
+      </w:r>
+      <w:r>
+        <w:t>W</w:t>
+      </w:r>
+      <w:r>
+        <w:t>hy did they not choose Java an older and library rich language that is cross-platform by default or another C# like language?</w:t>
+      </w:r>
+      <w:r>
+        <w:t>”</w:t>
+      </w:r>
+    </w:p>
+    <w:p>
+      <w:pPr>
+        <w:ind w:firstLine="0"/>
+        <w:jc w:val="left"/>
+      </w:pPr>
+      <w:r>
+        <w:t xml:space="preserve">The answer to this question is not a trivial one. Several factors could </w:t>
+      </w:r>
+      <w:r>
+        <w:t xml:space="preserve">have </w:t>
+      </w:r>
+      <w:r>
+        <w:t>influence</w:t>
+      </w:r>
+      <w:r>
+        <w:t>d</w:t>
+      </w:r>
+      <w:r>
+        <w:t xml:space="preserve"> Unity’s </w:t>
+      </w:r>
+      <w:r>
+        <w:t>initial decision (target platform support, licensing of the language etc.) in this thesis we will concentrate on the language, framework, and libraries that could have influenced Unity Technologies.</w:t>
+      </w:r>
+    </w:p>
+    <w:p>
+      <w:pPr>
+        <w:ind w:firstLine="425"/>
+      </w:pPr>
     </w:p>
     <w:p>
       <w:pPr>
@@ -11606,6 +12367,7 @@
     <w:p>
       <w:pPr>
         <w:pStyle w:val="Lbjegyzetszveg"/>
+        <w:spacing w:after="0"/>
         <w:ind w:firstLine="142"/>
         <w:rPr>
           <w:lang w:val="hu-HU"/>
@@ -16242,6 +17004,16 @@
       <w:vertAlign w:val="superscript"/>
     </w:rPr>
   </w:style>
+  <w:style w:type="character" w:styleId="Helyrzszveg">
+    <w:name w:val="Placeholder Text"/>
+    <w:basedOn w:val="Bekezdsalapbettpusa"/>
+    <w:uiPriority w:val="99"/>
+    <w:semiHidden/>
+    <w:rsid w:val="00F26470"/>
+    <w:rPr>
+      <w:color w:val="808080"/>
+    </w:rPr>
+  </w:style>
 </w:styles>
 </file>
 

</xml_diff>

<commit_message>
Updating the features of C#
</commit_message>
<xml_diff>
--- a/Thesis/Game engine specific optimization techniques for Unity.docx
+++ b/Thesis/Game engine specific optimization techniques for Unity.docx
@@ -3429,21 +3429,11 @@
       <w:pPr>
         <w:pStyle w:val="Cmlapkarstanszk"/>
       </w:pPr>
-      <w:r>
-        <w:fldChar w:fldCharType="begin"/>
-      </w:r>
-      <w:r>
-        <w:instrText xml:space="preserve"> DOCPROPERTY  Company  \* MERGEFORMAT </w:instrText>
-      </w:r>
-      <w:r>
-        <w:fldChar w:fldCharType="separate"/>
-      </w:r>
-      <w:r>
-        <w:t>Department of Control Engineering and Information Technology</w:t>
-      </w:r>
-      <w:r>
-        <w:fldChar w:fldCharType="end"/>
-      </w:r>
+      <w:fldSimple w:instr=" DOCPROPERTY  Company  \* MERGEFORMAT ">
+        <w:r>
+          <w:t>Department of Control Engineering and Information Technology</w:t>
+        </w:r>
+      </w:fldSimple>
     </w:p>
     <w:p/>
     <w:p/>
@@ -3553,21 +3543,11 @@
                             <w:pPr>
                               <w:pStyle w:val="Cmlapszerz"/>
                             </w:pPr>
-                            <w:r>
-                              <w:fldChar w:fldCharType="begin"/>
-                            </w:r>
-                            <w:r>
-                              <w:instrText xml:space="preserve"> DOCPROPERTY "Manager"  \* MERGEFORMAT </w:instrText>
-                            </w:r>
-                            <w:r>
-                              <w:fldChar w:fldCharType="separate"/>
-                            </w:r>
-                            <w:r>
-                              <w:t xml:space="preserve">Dr. Magdics </w:t>
-                            </w:r>
-                            <w:r>
-                              <w:fldChar w:fldCharType="end"/>
-                            </w:r>
+                            <w:fldSimple w:instr=" DOCPROPERTY &quot;Manager&quot;  \* MERGEFORMAT ">
+                              <w:r>
+                                <w:t xml:space="preserve">Dr. Magdics </w:t>
+                              </w:r>
+                            </w:fldSimple>
                             <w:r>
                               <w:t>Milán</w:t>
                             </w:r>
@@ -3647,21 +3627,11 @@
                       <w:pPr>
                         <w:pStyle w:val="Cmlapszerz"/>
                       </w:pPr>
-                      <w:r>
-                        <w:fldChar w:fldCharType="begin"/>
-                      </w:r>
-                      <w:r>
-                        <w:instrText xml:space="preserve"> DOCPROPERTY "Manager"  \* MERGEFORMAT </w:instrText>
-                      </w:r>
-                      <w:r>
-                        <w:fldChar w:fldCharType="separate"/>
-                      </w:r>
-                      <w:r>
-                        <w:t xml:space="preserve">Dr. Magdics </w:t>
-                      </w:r>
-                      <w:r>
-                        <w:fldChar w:fldCharType="end"/>
-                      </w:r>
+                      <w:fldSimple w:instr=" DOCPROPERTY &quot;Manager&quot;  \* MERGEFORMAT ">
+                        <w:r>
+                          <w:t xml:space="preserve">Dr. Magdics </w:t>
+                        </w:r>
+                      </w:fldSimple>
                       <w:r>
                         <w:t>Milán</w:t>
                       </w:r>
@@ -3917,12 +3887,6 @@
             <w:noProof/>
             <w:webHidden/>
           </w:rPr>
-        </w:r>
-        <w:r>
-          <w:rPr>
-            <w:noProof/>
-            <w:webHidden/>
-          </w:rPr>
           <w:fldChar w:fldCharType="separate"/>
         </w:r>
         <w:r>
@@ -3992,12 +3956,6 @@
             <w:noProof/>
             <w:webHidden/>
           </w:rPr>
-        </w:r>
-        <w:r>
-          <w:rPr>
-            <w:noProof/>
-            <w:webHidden/>
-          </w:rPr>
           <w:fldChar w:fldCharType="separate"/>
         </w:r>
         <w:r>
@@ -4067,12 +4025,6 @@
             <w:noProof/>
             <w:webHidden/>
           </w:rPr>
-        </w:r>
-        <w:r>
-          <w:rPr>
-            <w:noProof/>
-            <w:webHidden/>
-          </w:rPr>
           <w:fldChar w:fldCharType="separate"/>
         </w:r>
         <w:r>
@@ -4142,12 +4094,6 @@
             <w:noProof/>
             <w:webHidden/>
           </w:rPr>
-        </w:r>
-        <w:r>
-          <w:rPr>
-            <w:noProof/>
-            <w:webHidden/>
-          </w:rPr>
           <w:fldChar w:fldCharType="separate"/>
         </w:r>
         <w:r>
@@ -4217,12 +4163,6 @@
             <w:noProof/>
             <w:webHidden/>
           </w:rPr>
-        </w:r>
-        <w:r>
-          <w:rPr>
-            <w:noProof/>
-            <w:webHidden/>
-          </w:rPr>
           <w:fldChar w:fldCharType="separate"/>
         </w:r>
         <w:r>
@@ -4286,12 +4226,6 @@
             <w:webHidden/>
           </w:rPr>
           <w:instrText xml:space="preserve"> PAGEREF _Toc332798850 \h </w:instrText>
-        </w:r>
-        <w:r>
-          <w:rPr>
-            <w:noProof/>
-            <w:webHidden/>
-          </w:rPr>
         </w:r>
         <w:r>
           <w:rPr>
@@ -4407,7 +4341,21 @@
             <w:rStyle w:val="Hiperhivatkozs"/>
             <w:noProof/>
           </w:rPr>
-          <w:t>Irodalomjegyzék</w:t>
+          <w:t>Irodalomjeg</w:t>
+        </w:r>
+        <w:r>
+          <w:rPr>
+            <w:rStyle w:val="Hiperhivatkozs"/>
+            <w:noProof/>
+          </w:rPr>
+          <w:t>y</w:t>
+        </w:r>
+        <w:r>
+          <w:rPr>
+            <w:rStyle w:val="Hiperhivatkozs"/>
+            <w:noProof/>
+          </w:rPr>
+          <w:t>zék</w:t>
         </w:r>
         <w:r>
           <w:rPr>
@@ -4448,7 +4396,7 @@
             <w:noProof/>
             <w:webHidden/>
           </w:rPr>
-          <w:t>33</w:t>
+          <w:t>34</w:t>
         </w:r>
         <w:r>
           <w:rPr>
@@ -4518,7 +4466,7 @@
             <w:noProof/>
             <w:webHidden/>
           </w:rPr>
-          <w:t>34</w:t>
+          <w:t>35</w:t>
         </w:r>
         <w:r>
           <w:rPr>
@@ -5452,21 +5400,11 @@
       <w:r>
         <w:tab/>
       </w:r>
-      <w:r>
-        <w:fldChar w:fldCharType="begin"/>
-      </w:r>
-      <w:r>
-        <w:instrText xml:space="preserve"> AUTHOR   \* MERGEFORMAT </w:instrText>
-      </w:r>
-      <w:r>
-        <w:fldChar w:fldCharType="separate"/>
-      </w:r>
-      <w:r>
-        <w:t>Menyhárt Bence</w:t>
-      </w:r>
-      <w:r>
-        <w:fldChar w:fldCharType="end"/>
-      </w:r>
+      <w:fldSimple w:instr=" AUTHOR   \* MERGEFORMAT ">
+        <w:r>
+          <w:t>Menyhárt Bence</w:t>
+        </w:r>
+      </w:fldSimple>
     </w:p>
     <w:p>
       <w:pPr>
@@ -5885,7 +5823,15 @@
         <w:t xml:space="preserve">these types of optimizations </w:t>
       </w:r>
       <w:r>
-        <w:t xml:space="preserve">are tend to be </w:t>
+        <w:t xml:space="preserve">are </w:t>
+      </w:r>
+      <w:proofErr w:type="gramStart"/>
+      <w:r>
+        <w:t>tend</w:t>
+      </w:r>
+      <w:proofErr w:type="gramEnd"/>
+      <w:r>
+        <w:t xml:space="preserve"> to be </w:t>
       </w:r>
       <w:r>
         <w:t>ignored</w:t>
@@ -6018,13 +5964,21 @@
         <w:t xml:space="preserve"> by halving the shadow distance, but our environment artist would be kind of disappointed after realizing that </w:t>
       </w:r>
       <w:r>
-        <w:t>outside of a 150</w:t>
-      </w:r>
-      <w:r>
-        <w:t xml:space="preserve"> </w:t>
-      </w:r>
-      <w:r>
-        <w:t>unit range shadows would be cull</w:t>
+        <w:t xml:space="preserve">outside of a </w:t>
+      </w:r>
+      <w:proofErr w:type="gramStart"/>
+      <w:r>
+        <w:t>150</w:t>
+      </w:r>
+      <w:r>
+        <w:t xml:space="preserve"> </w:t>
+      </w:r>
+      <w:r>
+        <w:t>unit</w:t>
+      </w:r>
+      <w:proofErr w:type="gramEnd"/>
+      <w:r>
+        <w:t xml:space="preserve"> range shadows would be cull</w:t>
       </w:r>
       <w:r>
         <w:t>ed</w:t>
@@ -6418,7 +6372,15 @@
         <w:ind w:firstLine="0"/>
       </w:pPr>
       <w:r>
-        <w:t>After this observation, the project lead forwards the observation to the appropriate team</w:t>
+        <w:t xml:space="preserve">After this observation, the project </w:t>
+      </w:r>
+      <w:proofErr w:type="gramStart"/>
+      <w:r>
+        <w:t>lead</w:t>
+      </w:r>
+      <w:proofErr w:type="gramEnd"/>
+      <w:r>
+        <w:t xml:space="preserve"> forwards the observation to the appropriate team</w:t>
       </w:r>
       <w:r>
         <w:t>.</w:t>
@@ -6728,7 +6690,21 @@
           <w:b w:val="0"/>
           <w:bCs w:val="0"/>
         </w:rPr>
-        <w:t>An optimization goal in an agile project.</w:t>
+        <w:t>An optimization goal in an agile project</w:t>
+      </w:r>
+      <w:r>
+        <w:rPr>
+          <w:b w:val="0"/>
+          <w:bCs w:val="0"/>
+        </w:rPr>
+        <w:t xml:space="preserve"> using Azure Boards</w:t>
+      </w:r>
+      <w:r>
+        <w:rPr>
+          <w:b w:val="0"/>
+          <w:bCs w:val="0"/>
+        </w:rPr>
+        <w:t>.</w:t>
       </w:r>
     </w:p>
     <w:p>
@@ -6915,7 +6891,15 @@
         <w:t>People of Stackoverflow</w:t>
       </w:r>
       <w:r>
-        <w:t xml:space="preserve">, Unity Answers and other forums are tend to </w:t>
+        <w:t xml:space="preserve">, Unity Answers and other forums are </w:t>
+      </w:r>
+      <w:proofErr w:type="gramStart"/>
+      <w:r>
+        <w:t>tend</w:t>
+      </w:r>
+      <w:proofErr w:type="gramEnd"/>
+      <w:r>
+        <w:t xml:space="preserve"> to </w:t>
       </w:r>
       <w:r>
         <w:t xml:space="preserve">quote it </w:t>
@@ -6927,7 +6911,15 @@
         <w:t>, and forget its original context.</w:t>
       </w:r>
       <w:r>
-        <w:t xml:space="preserve"> They usually connects it with the most of the time right fact that </w:t>
+        <w:t xml:space="preserve"> They usually </w:t>
+      </w:r>
+      <w:proofErr w:type="gramStart"/>
+      <w:r>
+        <w:t>connects</w:t>
+      </w:r>
+      <w:proofErr w:type="gramEnd"/>
+      <w:r>
+        <w:t xml:space="preserve"> it with the most of the time right fact that </w:t>
       </w:r>
       <w:r>
         <w:t>we</w:t>
@@ -8308,7 +8300,15 @@
         <w:t xml:space="preserve"> at such an early stage in development</w:t>
       </w:r>
       <w:r>
-        <w:t xml:space="preserve"> but today’s games are not only monetized via how many copies they are sold but </w:t>
+        <w:t xml:space="preserve"> but today’s games are not only monetized via how many </w:t>
+      </w:r>
+      <w:proofErr w:type="gramStart"/>
+      <w:r>
+        <w:t>copies</w:t>
+      </w:r>
+      <w:proofErr w:type="gramEnd"/>
+      <w:r>
+        <w:t xml:space="preserve"> they are sold but </w:t>
       </w:r>
       <w:r>
         <w:t>through</w:t>
@@ -8481,7 +8481,15 @@
         <w:t>physics</w:t>
       </w:r>
       <w:r>
-        <w:t xml:space="preserve"> and one of the main goal is to </w:t>
+        <w:t xml:space="preserve"> and one of the main </w:t>
+      </w:r>
+      <w:proofErr w:type="gramStart"/>
+      <w:r>
+        <w:t>goal</w:t>
+      </w:r>
+      <w:proofErr w:type="gramEnd"/>
+      <w:r>
+        <w:t xml:space="preserve"> is to </w:t>
       </w:r>
       <w:r>
         <w:t>make the game available to as broad audience as possible,</w:t>
@@ -8811,7 +8819,15 @@
         <w:t xml:space="preserve"> we conclude that Unity’s new DOTS based solution will be sufficient for us</w:t>
       </w:r>
       <w:r>
-        <w:t>, however DOTS requires ECS</w:t>
+        <w:t xml:space="preserve">, however DOTS </w:t>
+      </w:r>
+      <w:proofErr w:type="gramStart"/>
+      <w:r>
+        <w:t>requires</w:t>
+      </w:r>
+      <w:proofErr w:type="gramEnd"/>
+      <w:r>
+        <w:t xml:space="preserve"> ECS</w:t>
       </w:r>
       <w:r>
         <w:rPr>
@@ -9154,7 +9170,15 @@
         <w:ind w:firstLine="425"/>
       </w:pPr>
       <w:r>
-        <w:t>and we did not mentioned voice actors, actors, script writers, composers</w:t>
+        <w:t xml:space="preserve">and we did not </w:t>
+      </w:r>
+      <w:proofErr w:type="gramStart"/>
+      <w:r>
+        <w:t>mentioned</w:t>
+      </w:r>
+      <w:proofErr w:type="gramEnd"/>
+      <w:r>
+        <w:t xml:space="preserve"> voice actors, actors, script writers, composers</w:t>
       </w:r>
       <w:r>
         <w:t xml:space="preserve"> and more</w:t>
@@ -9935,7 +9959,15 @@
         <w:t xml:space="preserve">, ease of use and the </w:t>
       </w:r>
       <w:r>
-        <w:t>vast amount of tutorials and education materials made by its community</w:t>
+        <w:t xml:space="preserve">vast </w:t>
+      </w:r>
+      <w:proofErr w:type="gramStart"/>
+      <w:r>
+        <w:t>amount</w:t>
+      </w:r>
+      <w:proofErr w:type="gramEnd"/>
+      <w:r>
+        <w:t xml:space="preserve"> of tutorials and education materials made by its community</w:t>
       </w:r>
       <w:r>
         <w:t>.</w:t>
@@ -10353,7 +10385,15 @@
         <w:t xml:space="preserve">battle royale platformer, </w:t>
       </w:r>
       <w:r>
-        <w:t xml:space="preserve">Escape From </w:t>
+        <w:t xml:space="preserve">Escape </w:t>
+      </w:r>
+      <w:proofErr w:type="gramStart"/>
+      <w:r>
+        <w:t>From</w:t>
+      </w:r>
+      <w:proofErr w:type="gramEnd"/>
+      <w:r>
+        <w:t xml:space="preserve"> </w:t>
       </w:r>
       <w:proofErr w:type="spellStart"/>
       <w:r>
@@ -12581,7 +12621,22 @@
       </w:pPr>
       <w:r>
         <w:lastRenderedPageBreak/>
-        <w:t>Understanding how scripting works</w:t>
+        <w:t xml:space="preserve">Understanding how scripting </w:t>
+      </w:r>
+      <w:commentRangeStart w:id="10"/>
+      <w:r>
+        <w:t>works</w:t>
+      </w:r>
+      <w:commentRangeEnd w:id="10"/>
+      <w:r>
+        <w:rPr>
+          <w:rStyle w:val="Jegyzethivatkozs"/>
+          <w:rFonts w:cs="Times New Roman"/>
+          <w:b w:val="0"/>
+          <w:bCs w:val="0"/>
+          <w:iCs w:val="0"/>
+        </w:rPr>
+        <w:commentReference w:id="10"/>
       </w:r>
     </w:p>
     <w:p>
@@ -12804,7 +12859,15 @@
         <w:t>It</w:t>
       </w:r>
       <w:r>
-        <w:t xml:space="preserve"> has its roots in the C family of languages and</w:t>
+        <w:t xml:space="preserve"> has </w:t>
+      </w:r>
+      <w:proofErr w:type="gramStart"/>
+      <w:r>
+        <w:t>its</w:t>
+      </w:r>
+      <w:proofErr w:type="gramEnd"/>
+      <w:r>
+        <w:t xml:space="preserve"> roots in the C family of languages and</w:t>
       </w:r>
       <w:r>
         <w:t xml:space="preserve"> usually shares similar syntaxes with them.</w:t>
@@ -13099,7 +13162,15 @@
         <w:t xml:space="preserve"> productivity </w:t>
       </w:r>
       <w:r>
-        <w:t xml:space="preserve">just by changing the language they use </w:t>
+        <w:t xml:space="preserve">just by changing the </w:t>
+      </w:r>
+      <w:proofErr w:type="gramStart"/>
+      <w:r>
+        <w:t>language</w:t>
+      </w:r>
+      <w:proofErr w:type="gramEnd"/>
+      <w:r>
+        <w:t xml:space="preserve"> they use </w:t>
       </w:r>
       <w:r>
         <w:t>that would be quite beneficial</w:t>
@@ -13168,7 +13239,13 @@
         <w:t xml:space="preserve">rather </w:t>
       </w:r>
       <w:r>
-        <w:t xml:space="preserve">than on bug fixing. </w:t>
+        <w:t>than on bug</w:t>
+      </w:r>
+      <w:r>
+        <w:t>s</w:t>
+      </w:r>
+      <w:r>
+        <w:t xml:space="preserve">. </w:t>
       </w:r>
       <w:r>
         <w:t xml:space="preserve">This </w:t>
@@ -13582,7 +13659,15 @@
         <w:t>play and general game</w:t>
       </w:r>
       <w:r>
-        <w:t xml:space="preserve"> scripting needs </w:t>
+        <w:t xml:space="preserve"> scripting </w:t>
+      </w:r>
+      <w:proofErr w:type="gramStart"/>
+      <w:r>
+        <w:t>needs</w:t>
+      </w:r>
+      <w:proofErr w:type="gramEnd"/>
+      <w:r>
+        <w:t xml:space="preserve"> </w:t>
       </w:r>
       <w:r>
         <w:t xml:space="preserve">fast feedbacks about changes </w:t>
@@ -13594,7 +13679,15 @@
         <w:t>ut C++ compilation takes time</w:t>
       </w:r>
       <w:r>
-        <w:t>. One of the main problem when compiling a C++ project</w:t>
+        <w:t xml:space="preserve">. One of the main </w:t>
+      </w:r>
+      <w:proofErr w:type="gramStart"/>
+      <w:r>
+        <w:t>problem</w:t>
+      </w:r>
+      <w:proofErr w:type="gramEnd"/>
+      <w:r>
+        <w:t xml:space="preserve"> when compiling a C++ project</w:t>
       </w:r>
       <w:r>
         <w:t xml:space="preserve"> </w:t>
@@ -13830,7 +13923,13 @@
         <w:t xml:space="preserve"> seconds</w:t>
       </w:r>
       <w:r>
-        <w:t xml:space="preserve"> depending on where and what changes were made</w:t>
+        <w:t xml:space="preserve"> </w:t>
+      </w:r>
+      <w:r>
+        <w:t>regardless of</w:t>
+      </w:r>
+      <w:r>
+        <w:t xml:space="preserve"> where and what changes were made</w:t>
       </w:r>
       <w:r>
         <w:t>.</w:t>
@@ -13866,14 +13965,23 @@
         <w:t>but let’s assume that the team uses the best practices to reduce compilation times for their project.</w:t>
       </w:r>
       <w:r>
-        <w:t xml:space="preserve"> (</w:t>
-      </w:r>
-      <w:r>
-        <w:rPr>
-          <w:sz w:val="22"/>
-          <w:szCs w:val="22"/>
-        </w:rPr>
-        <w:t>Entering the play mode would also require some time depending on the project but since it can highly vary from project to project, we exclude this from the calculation.)</w:t>
+        <w:t xml:space="preserve"> </w:t>
+      </w:r>
+      <w:r>
+        <w:rPr>
+          <w:sz w:val="28"/>
+          <w:szCs w:val="28"/>
+        </w:rPr>
+        <w:t>(</w:t>
+      </w:r>
+      <w:r>
+        <w:t>Entering play mode also require some time depending on the project but since it can highly vary from project to project, we excl</w:t>
+      </w:r>
+      <w:r>
+        <w:t>ude it</w:t>
+      </w:r>
+      <w:r>
+        <w:t xml:space="preserve"> from the calculation.)</w:t>
       </w:r>
     </w:p>
     <w:p>
@@ -14011,7 +14119,19 @@
         <w:t xml:space="preserve"> at least twice as fast as C++ projects, but </w:t>
       </w:r>
       <w:r>
-        <w:t>3-4x faster compilation times are not rare either.</w:t>
+        <w:t>3</w:t>
+      </w:r>
+      <w:r>
+        <w:noBreakHyphen/>
+      </w:r>
+      <w:r>
+        <w:t>4</w:t>
+      </w:r>
+      <w:r>
+        <w:t>x+</w:t>
+      </w:r>
+      <w:r>
+        <w:t xml:space="preserve"> faster compilation times are not rare either.</w:t>
       </w:r>
       <w:r>
         <w:t xml:space="preserve"> This would mean that if the </w:t>
@@ -14027,7 +14147,10 @@
       </w:r>
       <w:r>
         <w:lastRenderedPageBreak/>
-        <w:t xml:space="preserve">only just </w:t>
+        <w:t>less than</w:t>
+      </w:r>
+      <w:r>
+        <w:t xml:space="preserve"> just </w:t>
       </w:r>
       <w:r>
         <w:t>1</w:t>
@@ -14357,15 +14480,1120 @@
       <w:pPr>
         <w:ind w:firstLine="0"/>
       </w:pPr>
-    </w:p>
-    <w:p>
-      <w:pPr>
+      <w:r>
+        <w:lastRenderedPageBreak/>
+        <w:t xml:space="preserve">But why is it good </w:t>
+      </w:r>
+      <w:r>
+        <w:t>that</w:t>
+      </w:r>
+      <w:r>
+        <w:t xml:space="preserve"> value types are stored on the stack rather than on the managed heap? Because of efficiency. Deallocating the stack is extremely cheap compared to deallocations on the managed heap.</w:t>
+      </w:r>
+      <w:r>
+        <w:t xml:space="preserve"> Moreover, </w:t>
+      </w:r>
+      <w:r>
+        <w:t>types</w:t>
+      </w:r>
+      <w:r>
+        <w:t xml:space="preserve"> allocated on the stack are no subject to the GC. </w:t>
+      </w:r>
+      <w:r>
+        <w:t>Since value types quite commonly allocated on the stack</w:t>
+      </w:r>
+      <w:r>
+        <w:t xml:space="preserve"> by using them </w:t>
+      </w:r>
+      <w:r>
+        <w:t>cleverly,</w:t>
+      </w:r>
+      <w:r>
+        <w:t xml:space="preserve"> we can take a lot of pressure off from the GC. The problem is that many </w:t>
+      </w:r>
+      <w:r>
+        <w:t>languages</w:t>
+      </w:r>
+      <w:r>
+        <w:t xml:space="preserve"> </w:t>
+      </w:r>
+      <w:r>
+        <w:t>only support this behavior on primitive types</w:t>
+      </w:r>
+      <w:r>
+        <w:rPr>
+          <w:rStyle w:val="Lbjegyzet-hivatkozs"/>
+        </w:rPr>
+        <w:footnoteReference w:id="33"/>
+      </w:r>
+      <w:r>
+        <w:t xml:space="preserve">. Luckily C# </w:t>
+      </w:r>
+      <w:r>
+        <w:t xml:space="preserve">supports structs that are happens to be value types </w:t>
+      </w:r>
+      <w:r>
+        <w:t>that</w:t>
+      </w:r>
+      <w:r>
+        <w:t xml:space="preserve"> supporting </w:t>
+      </w:r>
+      <w:r>
+        <w:t>encapsulation</w:t>
+      </w:r>
+      <w:r>
+        <w:t xml:space="preserve"> of </w:t>
+      </w:r>
+      <w:r>
+        <w:t>data and related functionalitie</w:t>
+      </w:r>
+      <w:r>
+        <w:t>s</w:t>
+      </w:r>
+      <w:r>
+        <w:t xml:space="preserve"> </w:t>
+      </w:r>
+      <w:r>
+        <w:t>therefore</w:t>
+      </w:r>
+      <w:r>
+        <w:t xml:space="preserve"> allowing </w:t>
+      </w:r>
+      <w:r>
+        <w:t>developers to</w:t>
+      </w:r>
+      <w:r>
+        <w:t xml:space="preserve"> define class like behaviors.</w:t>
+      </w:r>
+      <w:r>
+        <w:t xml:space="preserve"> </w:t>
+      </w:r>
+      <w:r>
+        <w:t>There are some golden rules on when and how to define structs. E.g. it is advised to define them as immutable structs</w:t>
+      </w:r>
+      <w:r>
+        <w:t xml:space="preserve"> because of their value type semantics.</w:t>
+      </w:r>
+      <w:r>
+        <w:t xml:space="preserve"> According to Eric Lippert former designer of the C# language </w:t>
+      </w:r>
+    </w:p>
+    <w:p>
+      <w:pPr>
+        <w:ind w:firstLine="0"/>
+        <w:jc w:val="center"/>
+        <w:rPr>
+          <w:rStyle w:val="Irodalomjegyzkforrs"/>
+        </w:rPr>
+      </w:pPr>
+      <w:r>
+        <w:rPr>
+          <w:rStyle w:val="Irodalomjegyzkforrs"/>
+        </w:rPr>
+        <w:t>“M</w:t>
+      </w:r>
+      <w:r>
+        <w:rPr>
+          <w:rStyle w:val="Irodalomjegyzkforrs"/>
+        </w:rPr>
+        <w:t>utable value types are evil. Try to always make value types immutable.</w:t>
+      </w:r>
+      <w:r>
+        <w:rPr>
+          <w:rStyle w:val="Irodalomjegyzkforrs"/>
+        </w:rPr>
+        <w:t>”</w:t>
+      </w:r>
+      <w:r>
+        <w:rPr>
+          <w:rStyle w:val="Irodalomjegyzkforrs"/>
+        </w:rPr>
+        <w:fldChar w:fldCharType="begin"/>
+      </w:r>
+      <w:r>
+        <w:rPr>
+          <w:rStyle w:val="Irodalomjegyzkforrs"/>
+        </w:rPr>
+        <w:instrText xml:space="preserve"> REF _Ref56676206 \r \h </w:instrText>
+      </w:r>
+      <w:r>
+        <w:rPr>
+          <w:rStyle w:val="Irodalomjegyzkforrs"/>
+        </w:rPr>
+      </w:r>
+      <w:r>
+        <w:rPr>
+          <w:rStyle w:val="Irodalomjegyzkforrs"/>
+        </w:rPr>
+        <w:fldChar w:fldCharType="separate"/>
+      </w:r>
+      <w:r>
+        <w:rPr>
+          <w:rStyle w:val="Irodalomjegyzkforrs"/>
+        </w:rPr>
+        <w:t>[14]</w:t>
+      </w:r>
+      <w:r>
+        <w:rPr>
+          <w:rStyle w:val="Irodalomjegyzkforrs"/>
+        </w:rPr>
+        <w:fldChar w:fldCharType="end"/>
+      </w:r>
+    </w:p>
+    <w:p>
+      <w:pPr>
+        <w:ind w:firstLine="0"/>
+      </w:pPr>
+      <w:r>
+        <w:t>Since C# 7.2 the language have an extended syntax in order to give opportunity to enforce immutability</w:t>
+      </w:r>
+      <w:r>
+        <w:t xml:space="preserve"> and allocations to stack only.</w:t>
+      </w:r>
+    </w:p>
+    <w:p>
+      <w:pPr>
+        <w:ind w:firstLine="0"/>
+      </w:pPr>
+      <w:r>
+        <w:t xml:space="preserve">Now let’s see a common </w:t>
+      </w:r>
+      <w:r>
+        <w:t xml:space="preserve">usage of these structs in Unity. In Unity every GameObject has a Transform component. It is impossible to create a GameObject without it, or delete it from an existing one. One of the most common </w:t>
+      </w:r>
+      <w:proofErr w:type="gramStart"/>
+      <w:r>
+        <w:t>scenario</w:t>
+      </w:r>
+      <w:proofErr w:type="gramEnd"/>
+      <w:r>
+        <w:t xml:space="preserve"> in a Unity app is movement translation.</w:t>
+      </w:r>
+    </w:p>
+    <w:p>
+      <w:pPr>
+        <w:autoSpaceDE w:val="0"/>
+        <w:autoSpaceDN w:val="0"/>
+        <w:adjustRightInd w:val="0"/>
+        <w:spacing w:after="0" w:line="240" w:lineRule="auto"/>
+        <w:ind w:firstLine="0"/>
+        <w:jc w:val="left"/>
+        <w:rPr>
+          <w:rFonts w:ascii="Consolas" w:hAnsi="Consolas" w:cs="Consolas"/>
+          <w:color w:val="000000"/>
+          <w:sz w:val="19"/>
+          <w:szCs w:val="19"/>
+          <w:lang w:eastAsia="hu-HU"/>
+        </w:rPr>
+      </w:pPr>
+      <w:r>
+        <w:rPr>
+          <w:rFonts w:ascii="Consolas" w:hAnsi="Consolas" w:cs="Consolas"/>
+          <w:color w:val="0000FF"/>
+          <w:sz w:val="19"/>
+          <w:szCs w:val="19"/>
+          <w:lang w:eastAsia="hu-HU"/>
+        </w:rPr>
+        <w:t>public</w:t>
+      </w:r>
+      <w:r>
+        <w:rPr>
+          <w:rFonts w:ascii="Consolas" w:hAnsi="Consolas" w:cs="Consolas"/>
+          <w:color w:val="000000"/>
+          <w:sz w:val="19"/>
+          <w:szCs w:val="19"/>
+          <w:lang w:eastAsia="hu-HU"/>
+        </w:rPr>
+        <w:t xml:space="preserve"> </w:t>
+      </w:r>
+      <w:r>
+        <w:rPr>
+          <w:rFonts w:ascii="Consolas" w:hAnsi="Consolas" w:cs="Consolas"/>
+          <w:color w:val="0000FF"/>
+          <w:sz w:val="19"/>
+          <w:szCs w:val="19"/>
+          <w:lang w:eastAsia="hu-HU"/>
+        </w:rPr>
+        <w:t>void</w:t>
+      </w:r>
+      <w:r>
+        <w:rPr>
+          <w:rFonts w:ascii="Consolas" w:hAnsi="Consolas" w:cs="Consolas"/>
+          <w:color w:val="000000"/>
+          <w:sz w:val="19"/>
+          <w:szCs w:val="19"/>
+          <w:lang w:eastAsia="hu-HU"/>
+        </w:rPr>
+        <w:t xml:space="preserve"> </w:t>
+      </w:r>
+      <w:proofErr w:type="spellStart"/>
+      <w:proofErr w:type="gramStart"/>
+      <w:r>
+        <w:rPr>
+          <w:rFonts w:ascii="Consolas" w:hAnsi="Consolas" w:cs="Consolas"/>
+          <w:color w:val="C45911" w:themeColor="accent2" w:themeShade="BF"/>
+          <w:sz w:val="19"/>
+          <w:szCs w:val="19"/>
+          <w:lang w:eastAsia="hu-HU"/>
+        </w:rPr>
+        <w:t>MoveUpByOneUnit</w:t>
+      </w:r>
+      <w:proofErr w:type="spellEnd"/>
+      <w:r>
+        <w:rPr>
+          <w:rFonts w:ascii="Consolas" w:hAnsi="Consolas" w:cs="Consolas"/>
+          <w:color w:val="000000"/>
+          <w:sz w:val="19"/>
+          <w:szCs w:val="19"/>
+          <w:lang w:eastAsia="hu-HU"/>
+        </w:rPr>
+        <w:t>(</w:t>
+      </w:r>
+      <w:proofErr w:type="gramEnd"/>
+      <w:r>
+        <w:rPr>
+          <w:rFonts w:ascii="Consolas" w:hAnsi="Consolas" w:cs="Consolas"/>
+          <w:color w:val="000000"/>
+          <w:sz w:val="19"/>
+          <w:szCs w:val="19"/>
+          <w:lang w:eastAsia="hu-HU"/>
+        </w:rPr>
+        <w:t>)</w:t>
+      </w:r>
+    </w:p>
+    <w:p>
+      <w:pPr>
+        <w:autoSpaceDE w:val="0"/>
+        <w:autoSpaceDN w:val="0"/>
+        <w:adjustRightInd w:val="0"/>
+        <w:spacing w:after="0" w:line="240" w:lineRule="auto"/>
+        <w:ind w:firstLine="0"/>
+        <w:jc w:val="left"/>
+        <w:rPr>
+          <w:rFonts w:ascii="Consolas" w:hAnsi="Consolas" w:cs="Consolas"/>
+          <w:color w:val="000000"/>
+          <w:sz w:val="19"/>
+          <w:szCs w:val="19"/>
+          <w:lang w:eastAsia="hu-HU"/>
+        </w:rPr>
+      </w:pPr>
+      <w:r>
+        <w:rPr>
+          <w:rFonts w:ascii="Consolas" w:hAnsi="Consolas" w:cs="Consolas"/>
+          <w:color w:val="000000"/>
+          <w:sz w:val="19"/>
+          <w:szCs w:val="19"/>
+          <w:lang w:eastAsia="hu-HU"/>
+        </w:rPr>
+        <w:t>{</w:t>
+      </w:r>
+    </w:p>
+    <w:p>
+      <w:pPr>
+        <w:autoSpaceDE w:val="0"/>
+        <w:autoSpaceDN w:val="0"/>
+        <w:adjustRightInd w:val="0"/>
+        <w:spacing w:after="0" w:line="240" w:lineRule="auto"/>
+        <w:ind w:firstLine="0"/>
+        <w:jc w:val="left"/>
+        <w:rPr>
+          <w:rFonts w:ascii="Consolas" w:hAnsi="Consolas" w:cs="Consolas"/>
+          <w:color w:val="000000"/>
+          <w:sz w:val="19"/>
+          <w:szCs w:val="19"/>
+          <w:lang w:eastAsia="hu-HU"/>
+        </w:rPr>
+      </w:pPr>
+      <w:r>
+        <w:rPr>
+          <w:rFonts w:ascii="Consolas" w:hAnsi="Consolas" w:cs="Consolas"/>
+          <w:color w:val="538135" w:themeColor="accent6" w:themeShade="BF"/>
+          <w:sz w:val="19"/>
+          <w:szCs w:val="19"/>
+          <w:lang w:eastAsia="hu-HU"/>
+        </w:rPr>
+        <w:t xml:space="preserve">    </w:t>
+      </w:r>
+      <w:r>
+        <w:rPr>
+          <w:rFonts w:ascii="Consolas" w:hAnsi="Consolas" w:cs="Consolas"/>
+          <w:color w:val="538135" w:themeColor="accent6" w:themeShade="BF"/>
+          <w:sz w:val="19"/>
+          <w:szCs w:val="19"/>
+          <w:lang w:eastAsia="hu-HU"/>
+        </w:rPr>
+        <w:t>Vector3</w:t>
+      </w:r>
+      <w:r>
+        <w:rPr>
+          <w:rFonts w:ascii="Consolas" w:hAnsi="Consolas" w:cs="Consolas"/>
+          <w:color w:val="000000"/>
+          <w:sz w:val="19"/>
+          <w:szCs w:val="19"/>
+          <w:lang w:eastAsia="hu-HU"/>
+        </w:rPr>
+        <w:t xml:space="preserve"> </w:t>
+      </w:r>
+      <w:r>
+        <w:rPr>
+          <w:rFonts w:ascii="Consolas" w:hAnsi="Consolas" w:cs="Consolas"/>
+          <w:color w:val="000000"/>
+          <w:sz w:val="19"/>
+          <w:szCs w:val="19"/>
+          <w:lang w:eastAsia="hu-HU"/>
+        </w:rPr>
+        <w:t xml:space="preserve">pos </w:t>
+      </w:r>
+      <w:r>
+        <w:rPr>
+          <w:rFonts w:ascii="Consolas" w:hAnsi="Consolas" w:cs="Consolas"/>
+          <w:color w:val="000000"/>
+          <w:sz w:val="19"/>
+          <w:szCs w:val="19"/>
+          <w:lang w:eastAsia="hu-HU"/>
+        </w:rPr>
+        <w:t xml:space="preserve">= </w:t>
+      </w:r>
+      <w:proofErr w:type="gramStart"/>
+      <w:r>
+        <w:rPr>
+          <w:rFonts w:ascii="Consolas" w:hAnsi="Consolas" w:cs="Consolas"/>
+          <w:color w:val="000000"/>
+          <w:sz w:val="19"/>
+          <w:szCs w:val="19"/>
+          <w:lang w:eastAsia="hu-HU"/>
+        </w:rPr>
+        <w:t>tra</w:t>
+      </w:r>
+      <w:proofErr w:type="spellStart"/>
+      <w:r>
+        <w:rPr>
+          <w:rFonts w:ascii="Consolas" w:hAnsi="Consolas" w:cs="Consolas"/>
+          <w:color w:val="000000"/>
+          <w:sz w:val="19"/>
+          <w:szCs w:val="19"/>
+          <w:lang w:eastAsia="hu-HU"/>
+        </w:rPr>
+        <w:t>nsform.position</w:t>
+      </w:r>
+      <w:proofErr w:type="spellEnd"/>
+      <w:proofErr w:type="gramEnd"/>
+      <w:r>
+        <w:rPr>
+          <w:rFonts w:ascii="Consolas" w:hAnsi="Consolas" w:cs="Consolas"/>
+          <w:color w:val="000000"/>
+          <w:sz w:val="19"/>
+          <w:szCs w:val="19"/>
+          <w:lang w:eastAsia="hu-HU"/>
+        </w:rPr>
+        <w:t>;</w:t>
+      </w:r>
+    </w:p>
+    <w:p>
+      <w:pPr>
+        <w:autoSpaceDE w:val="0"/>
+        <w:autoSpaceDN w:val="0"/>
+        <w:adjustRightInd w:val="0"/>
+        <w:spacing w:after="0" w:line="240" w:lineRule="auto"/>
+        <w:ind w:firstLine="0"/>
+        <w:jc w:val="left"/>
+        <w:rPr>
+          <w:rFonts w:ascii="Consolas" w:hAnsi="Consolas" w:cs="Consolas"/>
+          <w:color w:val="000000"/>
+          <w:sz w:val="19"/>
+          <w:szCs w:val="19"/>
+          <w:lang w:eastAsia="hu-HU"/>
+        </w:rPr>
+      </w:pPr>
+      <w:r>
+        <w:rPr>
+          <w:rFonts w:ascii="Consolas" w:hAnsi="Consolas" w:cs="Consolas"/>
+          <w:color w:val="000000"/>
+          <w:sz w:val="19"/>
+          <w:szCs w:val="19"/>
+          <w:lang w:eastAsia="hu-HU"/>
+        </w:rPr>
+        <w:t xml:space="preserve">    </w:t>
+      </w:r>
+      <w:proofErr w:type="spellStart"/>
+      <w:proofErr w:type="gramStart"/>
+      <w:r>
+        <w:rPr>
+          <w:rFonts w:ascii="Consolas" w:hAnsi="Consolas" w:cs="Consolas"/>
+          <w:color w:val="000000"/>
+          <w:sz w:val="19"/>
+          <w:szCs w:val="19"/>
+          <w:lang w:eastAsia="hu-HU"/>
+        </w:rPr>
+        <w:t>transform.position</w:t>
+      </w:r>
+      <w:proofErr w:type="spellEnd"/>
+      <w:proofErr w:type="gramEnd"/>
+      <w:r>
+        <w:rPr>
+          <w:rFonts w:ascii="Consolas" w:hAnsi="Consolas" w:cs="Consolas"/>
+          <w:color w:val="000000"/>
+          <w:sz w:val="19"/>
+          <w:szCs w:val="19"/>
+          <w:lang w:eastAsia="hu-HU"/>
+        </w:rPr>
+        <w:t xml:space="preserve"> = </w:t>
+      </w:r>
+      <w:r>
+        <w:rPr>
+          <w:rFonts w:ascii="Consolas" w:hAnsi="Consolas" w:cs="Consolas"/>
+          <w:color w:val="0000FF"/>
+          <w:sz w:val="19"/>
+          <w:szCs w:val="19"/>
+          <w:lang w:eastAsia="hu-HU"/>
+        </w:rPr>
+        <w:t>new</w:t>
+      </w:r>
+      <w:r>
+        <w:rPr>
+          <w:rFonts w:ascii="Consolas" w:hAnsi="Consolas" w:cs="Consolas"/>
+          <w:color w:val="000000"/>
+          <w:sz w:val="19"/>
+          <w:szCs w:val="19"/>
+          <w:lang w:eastAsia="hu-HU"/>
+        </w:rPr>
+        <w:t xml:space="preserve"> </w:t>
+      </w:r>
+      <w:r>
+        <w:rPr>
+          <w:rFonts w:ascii="Consolas" w:hAnsi="Consolas" w:cs="Consolas"/>
+          <w:color w:val="538135" w:themeColor="accent6" w:themeShade="BF"/>
+          <w:sz w:val="19"/>
+          <w:szCs w:val="19"/>
+          <w:lang w:eastAsia="hu-HU"/>
+        </w:rPr>
+        <w:t>Vector3</w:t>
+      </w:r>
+      <w:r>
+        <w:rPr>
+          <w:rFonts w:ascii="Consolas" w:hAnsi="Consolas" w:cs="Consolas"/>
+          <w:color w:val="000000"/>
+          <w:sz w:val="19"/>
+          <w:szCs w:val="19"/>
+          <w:lang w:eastAsia="hu-HU"/>
+        </w:rPr>
+        <w:t>(</w:t>
+      </w:r>
+      <w:proofErr w:type="spellStart"/>
+      <w:r>
+        <w:rPr>
+          <w:rFonts w:ascii="Consolas" w:hAnsi="Consolas" w:cs="Consolas"/>
+          <w:color w:val="000000"/>
+          <w:sz w:val="19"/>
+          <w:szCs w:val="19"/>
+          <w:lang w:eastAsia="hu-HU"/>
+        </w:rPr>
+        <w:t>pos</w:t>
+      </w:r>
+      <w:r>
+        <w:rPr>
+          <w:rFonts w:ascii="Consolas" w:hAnsi="Consolas" w:cs="Consolas"/>
+          <w:color w:val="000000"/>
+          <w:sz w:val="19"/>
+          <w:szCs w:val="19"/>
+          <w:lang w:eastAsia="hu-HU"/>
+        </w:rPr>
+        <w:t>.x</w:t>
+      </w:r>
+      <w:proofErr w:type="spellEnd"/>
+      <w:r>
+        <w:rPr>
+          <w:rFonts w:ascii="Consolas" w:hAnsi="Consolas" w:cs="Consolas"/>
+          <w:color w:val="000000"/>
+          <w:sz w:val="19"/>
+          <w:szCs w:val="19"/>
+          <w:lang w:eastAsia="hu-HU"/>
+        </w:rPr>
+        <w:t xml:space="preserve">, </w:t>
+      </w:r>
+      <w:proofErr w:type="spellStart"/>
+      <w:r>
+        <w:rPr>
+          <w:rFonts w:ascii="Consolas" w:hAnsi="Consolas" w:cs="Consolas"/>
+          <w:color w:val="000000"/>
+          <w:sz w:val="19"/>
+          <w:szCs w:val="19"/>
+          <w:lang w:eastAsia="hu-HU"/>
+        </w:rPr>
+        <w:t>pos</w:t>
+      </w:r>
+      <w:r>
+        <w:rPr>
+          <w:rFonts w:ascii="Consolas" w:hAnsi="Consolas" w:cs="Consolas"/>
+          <w:color w:val="000000"/>
+          <w:sz w:val="19"/>
+          <w:szCs w:val="19"/>
+          <w:lang w:eastAsia="hu-HU"/>
+        </w:rPr>
+        <w:t>.y</w:t>
+      </w:r>
+      <w:proofErr w:type="spellEnd"/>
+      <w:r>
+        <w:rPr>
+          <w:rFonts w:ascii="Consolas" w:hAnsi="Consolas" w:cs="Consolas"/>
+          <w:color w:val="000000"/>
+          <w:sz w:val="19"/>
+          <w:szCs w:val="19"/>
+          <w:lang w:eastAsia="hu-HU"/>
+        </w:rPr>
+        <w:t xml:space="preserve"> + 1, </w:t>
+      </w:r>
+      <w:proofErr w:type="spellStart"/>
+      <w:r>
+        <w:rPr>
+          <w:rFonts w:ascii="Consolas" w:hAnsi="Consolas" w:cs="Consolas"/>
+          <w:color w:val="000000"/>
+          <w:sz w:val="19"/>
+          <w:szCs w:val="19"/>
+          <w:lang w:eastAsia="hu-HU"/>
+        </w:rPr>
+        <w:t>pos</w:t>
+      </w:r>
+      <w:r>
+        <w:rPr>
+          <w:rFonts w:ascii="Consolas" w:hAnsi="Consolas" w:cs="Consolas"/>
+          <w:color w:val="000000"/>
+          <w:sz w:val="19"/>
+          <w:szCs w:val="19"/>
+          <w:lang w:eastAsia="hu-HU"/>
+        </w:rPr>
+        <w:t>.z</w:t>
+      </w:r>
+      <w:proofErr w:type="spellEnd"/>
+      <w:r>
+        <w:rPr>
+          <w:rFonts w:ascii="Consolas" w:hAnsi="Consolas" w:cs="Consolas"/>
+          <w:color w:val="000000"/>
+          <w:sz w:val="19"/>
+          <w:szCs w:val="19"/>
+          <w:lang w:eastAsia="hu-HU"/>
+        </w:rPr>
+        <w:t>);</w:t>
+      </w:r>
+    </w:p>
+    <w:p>
+      <w:pPr>
+        <w:pStyle w:val="Kd"/>
+        <w:ind w:left="0"/>
+        <w:rPr>
+          <w:rStyle w:val="Irodalomjegyzkforrs"/>
+        </w:rPr>
+      </w:pPr>
+      <w:r>
+        <w:rPr>
+          <w:rFonts w:cs="Consolas"/>
+          <w:color w:val="000000"/>
+          <w:sz w:val="19"/>
+          <w:szCs w:val="19"/>
+          <w:lang w:eastAsia="hu-HU"/>
+        </w:rPr>
+        <w:t>}</w:t>
+      </w:r>
+    </w:p>
+    <w:p>
+      <w:pPr>
+        <w:ind w:firstLine="0"/>
+      </w:pPr>
+      <w:r>
+        <w:t xml:space="preserve">The above method moves up the current GameObject by one unit. </w:t>
+      </w:r>
+      <w:r>
+        <w:t xml:space="preserve">In Unity </w:t>
+      </w:r>
+      <w:r>
+        <w:rPr>
+          <w:rFonts w:ascii="Consolas" w:hAnsi="Consolas"/>
+          <w:sz w:val="22"/>
+          <w:szCs w:val="22"/>
+        </w:rPr>
+        <w:t>Vector3</w:t>
+      </w:r>
+      <w:r>
+        <w:t xml:space="preserve"> is a </w:t>
+      </w:r>
+      <w:r>
+        <w:t xml:space="preserve">struct. Every time </w:t>
+      </w:r>
+      <w:proofErr w:type="spellStart"/>
+      <w:proofErr w:type="gramStart"/>
+      <w:r>
+        <w:rPr>
+          <w:rFonts w:ascii="Consolas" w:hAnsi="Consolas"/>
+          <w:sz w:val="22"/>
+          <w:szCs w:val="22"/>
+        </w:rPr>
+        <w:t>transform.position</w:t>
+      </w:r>
+      <w:proofErr w:type="spellEnd"/>
+      <w:proofErr w:type="gramEnd"/>
+      <w:r>
+        <w:t xml:space="preserve"> is called </w:t>
+      </w:r>
+      <w:r>
+        <w:t>Unity queries the current position of the GameObject from the C/C++ part of the engine.</w:t>
+      </w:r>
+      <w:r>
+        <w:t xml:space="preserve"> If </w:t>
+      </w:r>
+      <w:r>
+        <w:rPr>
+          <w:rFonts w:ascii="Consolas" w:hAnsi="Consolas"/>
+          <w:sz w:val="22"/>
+          <w:szCs w:val="22"/>
+        </w:rPr>
+        <w:t>Vector3</w:t>
+      </w:r>
+      <w:r>
+        <w:t xml:space="preserve"> would be a class </w:t>
+      </w:r>
+      <w:r>
+        <w:t xml:space="preserve">it would </w:t>
+      </w:r>
+      <w:r>
+        <w:t xml:space="preserve">mean that every time we query the position, a </w:t>
+      </w:r>
+      <w:r>
+        <w:rPr>
+          <w:rFonts w:ascii="Consolas" w:hAnsi="Consolas"/>
+          <w:sz w:val="22"/>
+          <w:szCs w:val="22"/>
+        </w:rPr>
+        <w:t>Vector3</w:t>
+      </w:r>
+      <w:r>
+        <w:t xml:space="preserve"> object would be allocated on the managed heap. I</w:t>
+      </w:r>
+      <w:r>
+        <w:t xml:space="preserve">n case of an </w:t>
+      </w:r>
+      <w:r>
+        <w:t xml:space="preserve">Update loop </w:t>
+      </w:r>
+      <w:r>
+        <w:t xml:space="preserve">hundreds of this </w:t>
+      </w:r>
+      <w:r>
+        <w:t xml:space="preserve">class would be instantiated </w:t>
+      </w:r>
+      <w:r>
+        <w:t>in every second</w:t>
+      </w:r>
+      <w:r>
+        <w:t xml:space="preserve"> slowly pressurizing our GC. </w:t>
+      </w:r>
+      <w:r>
+        <w:t>However,</w:t>
+      </w:r>
+      <w:r>
+        <w:t xml:space="preserve"> since </w:t>
+      </w:r>
+      <w:r>
+        <w:rPr>
+          <w:rFonts w:ascii="Consolas" w:hAnsi="Consolas"/>
+          <w:sz w:val="22"/>
+          <w:szCs w:val="22"/>
+        </w:rPr>
+        <w:t>Vector3</w:t>
+      </w:r>
+      <w:r>
+        <w:t xml:space="preserve"> is a struct</w:t>
+      </w:r>
+      <w:r>
+        <w:t xml:space="preserve"> it gets allocated on the stack and when we leave the scope of the method </w:t>
+      </w:r>
+      <w:r>
+        <w:t xml:space="preserve">it gets deallocated </w:t>
+      </w:r>
+      <w:r>
+        <w:lastRenderedPageBreak/>
+        <w:t>cheaply</w:t>
+      </w:r>
+      <w:r>
+        <w:t xml:space="preserve"> without the need of the GC</w:t>
+      </w:r>
+      <w:r>
+        <w:t>.</w:t>
+      </w:r>
+      <w:r>
+        <w:t xml:space="preserve"> This type of behavior is </w:t>
+      </w:r>
+      <w:r>
+        <w:t xml:space="preserve">especially </w:t>
+      </w:r>
+      <w:r>
+        <w:t xml:space="preserve">crucial in game development </w:t>
+      </w:r>
+      <w:r>
+        <w:t xml:space="preserve">and generally </w:t>
+      </w:r>
+      <w:r>
+        <w:t>optimization wise.</w:t>
+      </w:r>
+    </w:p>
+    <w:p>
+      <w:pPr>
+        <w:spacing w:after="240"/>
         <w:ind w:firstLine="425"/>
       </w:pPr>
-    </w:p>
-    <w:p>
-      <w:pPr>
-        <w:ind w:firstLine="425"/>
+      <w:r>
+        <w:t xml:space="preserve">In the above movement translation </w:t>
+      </w:r>
+      <w:r>
+        <w:t xml:space="preserve">example </w:t>
+      </w:r>
+      <w:proofErr w:type="spellStart"/>
+      <w:proofErr w:type="gramStart"/>
+      <w:r>
+        <w:rPr>
+          <w:rFonts w:ascii="Consolas" w:hAnsi="Consolas"/>
+          <w:sz w:val="22"/>
+          <w:szCs w:val="22"/>
+        </w:rPr>
+        <w:t>transform.position</w:t>
+      </w:r>
+      <w:proofErr w:type="spellEnd"/>
+      <w:proofErr w:type="gramEnd"/>
+      <w:r>
+        <w:t xml:space="preserve"> is a property.</w:t>
+      </w:r>
+      <w:r>
+        <w:t xml:space="preserve"> However, there is one special thing about this property. If we look into</w:t>
+      </w:r>
+      <w:r>
+        <w:t xml:space="preserve"> the </w:t>
+      </w:r>
+      <w:r>
+        <w:rPr>
+          <w:rFonts w:ascii="Consolas" w:hAnsi="Consolas"/>
+          <w:sz w:val="22"/>
+          <w:szCs w:val="22"/>
+        </w:rPr>
+        <w:t>Transform</w:t>
+      </w:r>
+      <w:r>
+        <w:rPr>
+          <w:sz w:val="22"/>
+          <w:szCs w:val="22"/>
+        </w:rPr>
+        <w:t xml:space="preserve"> </w:t>
+      </w:r>
+      <w:r>
+        <w:t>compo</w:t>
+      </w:r>
+      <w:r>
+        <w:t>nent</w:t>
+      </w:r>
+      <w:r>
+        <w:t>’s</w:t>
+      </w:r>
+      <w:r>
+        <w:t xml:space="preserve"> source </w:t>
+      </w:r>
+      <w:r>
+        <w:t>code,</w:t>
+      </w:r>
+      <w:r>
+        <w:t xml:space="preserve"> we will see an extern keyword in the property declaration.</w:t>
+      </w:r>
+    </w:p>
+    <w:p>
+      <w:pPr>
+        <w:autoSpaceDE w:val="0"/>
+        <w:autoSpaceDN w:val="0"/>
+        <w:adjustRightInd w:val="0"/>
+        <w:spacing w:after="0" w:line="240" w:lineRule="auto"/>
+        <w:ind w:firstLine="0"/>
+        <w:contextualSpacing/>
+        <w:jc w:val="left"/>
+        <w:rPr>
+          <w:rFonts w:ascii="Consolas" w:hAnsi="Consolas" w:cs="Consolas"/>
+          <w:color w:val="000000"/>
+          <w:sz w:val="19"/>
+          <w:szCs w:val="19"/>
+          <w:lang w:eastAsia="hu-HU"/>
+        </w:rPr>
+      </w:pPr>
+      <w:r>
+        <w:rPr>
+          <w:rFonts w:ascii="Consolas" w:hAnsi="Consolas" w:cs="Consolas"/>
+          <w:color w:val="008000"/>
+          <w:sz w:val="19"/>
+          <w:szCs w:val="19"/>
+          <w:lang w:eastAsia="hu-HU"/>
+        </w:rPr>
+        <w:t>// Position of the transform relative to the parent transform.</w:t>
+      </w:r>
+    </w:p>
+    <w:p>
+      <w:pPr>
+        <w:pStyle w:val="Kd"/>
+        <w:ind w:left="0"/>
+        <w:rPr>
+          <w:rFonts w:cs="Consolas"/>
+          <w:color w:val="000000"/>
+          <w:sz w:val="19"/>
+          <w:szCs w:val="19"/>
+          <w:lang w:eastAsia="hu-HU"/>
+        </w:rPr>
+      </w:pPr>
+      <w:r>
+        <w:rPr>
+          <w:rFonts w:cs="Consolas"/>
+          <w:color w:val="0000FF"/>
+          <w:sz w:val="19"/>
+          <w:szCs w:val="19"/>
+          <w:lang w:eastAsia="hu-HU"/>
+        </w:rPr>
+        <w:t>public</w:t>
+      </w:r>
+      <w:r>
+        <w:rPr>
+          <w:rFonts w:cs="Consolas"/>
+          <w:color w:val="000000"/>
+          <w:sz w:val="19"/>
+          <w:szCs w:val="19"/>
+          <w:lang w:eastAsia="hu-HU"/>
+        </w:rPr>
+        <w:t xml:space="preserve"> </w:t>
+      </w:r>
+      <w:r>
+        <w:rPr>
+          <w:rFonts w:cs="Consolas"/>
+          <w:color w:val="0000FF"/>
+          <w:sz w:val="19"/>
+          <w:szCs w:val="19"/>
+          <w:lang w:eastAsia="hu-HU"/>
+        </w:rPr>
+        <w:t>extern</w:t>
+      </w:r>
+      <w:r>
+        <w:rPr>
+          <w:rFonts w:cs="Consolas"/>
+          <w:color w:val="000000"/>
+          <w:sz w:val="19"/>
+          <w:szCs w:val="19"/>
+          <w:lang w:eastAsia="hu-HU"/>
+        </w:rPr>
+        <w:t xml:space="preserve"> </w:t>
+      </w:r>
+      <w:r>
+        <w:rPr>
+          <w:rFonts w:cs="Consolas"/>
+          <w:color w:val="538135" w:themeColor="accent6" w:themeShade="BF"/>
+          <w:sz w:val="19"/>
+          <w:szCs w:val="19"/>
+          <w:lang w:eastAsia="hu-HU"/>
+        </w:rPr>
+        <w:t>Vector3</w:t>
+      </w:r>
+      <w:r>
+        <w:rPr>
+          <w:rFonts w:cs="Consolas"/>
+          <w:color w:val="000000"/>
+          <w:sz w:val="19"/>
+          <w:szCs w:val="19"/>
+          <w:lang w:eastAsia="hu-HU"/>
+        </w:rPr>
+        <w:t xml:space="preserve"> position </w:t>
+      </w:r>
+      <w:proofErr w:type="gramStart"/>
+      <w:r>
+        <w:rPr>
+          <w:rFonts w:cs="Consolas"/>
+          <w:color w:val="000000"/>
+          <w:sz w:val="19"/>
+          <w:szCs w:val="19"/>
+          <w:lang w:eastAsia="hu-HU"/>
+        </w:rPr>
+        <w:t xml:space="preserve">{ </w:t>
+      </w:r>
+      <w:r>
+        <w:rPr>
+          <w:rFonts w:cs="Consolas"/>
+          <w:color w:val="0000FF"/>
+          <w:sz w:val="19"/>
+          <w:szCs w:val="19"/>
+          <w:lang w:eastAsia="hu-HU"/>
+        </w:rPr>
+        <w:t>get</w:t>
+      </w:r>
+      <w:proofErr w:type="gramEnd"/>
+      <w:r>
+        <w:rPr>
+          <w:rFonts w:cs="Consolas"/>
+          <w:color w:val="000000"/>
+          <w:sz w:val="19"/>
+          <w:szCs w:val="19"/>
+          <w:lang w:eastAsia="hu-HU"/>
+        </w:rPr>
+        <w:t xml:space="preserve">; </w:t>
+      </w:r>
+      <w:r>
+        <w:rPr>
+          <w:rFonts w:cs="Consolas"/>
+          <w:color w:val="0000FF"/>
+          <w:sz w:val="19"/>
+          <w:szCs w:val="19"/>
+          <w:lang w:eastAsia="hu-HU"/>
+        </w:rPr>
+        <w:t>set</w:t>
+      </w:r>
+      <w:r>
+        <w:rPr>
+          <w:rFonts w:cs="Consolas"/>
+          <w:color w:val="000000"/>
+          <w:sz w:val="19"/>
+          <w:szCs w:val="19"/>
+          <w:lang w:eastAsia="hu-HU"/>
+        </w:rPr>
+        <w:t>; }</w:t>
+      </w:r>
+    </w:p>
+    <w:p>
+      <w:pPr>
+        <w:pStyle w:val="Kd"/>
+        <w:ind w:left="0"/>
+        <w:rPr>
+          <w:rFonts w:cs="Consolas"/>
+          <w:color w:val="000000"/>
+          <w:sz w:val="19"/>
+          <w:szCs w:val="19"/>
+          <w:lang w:eastAsia="hu-HU"/>
+        </w:rPr>
+      </w:pPr>
+    </w:p>
+    <w:p>
+      <w:pPr>
+        <w:ind w:firstLine="0"/>
+      </w:pPr>
+      <w:r>
+        <w:t>The extern keyword indicates that the method</w:t>
+      </w:r>
+      <w:r>
+        <w:t>’</w:t>
+      </w:r>
+      <w:r>
+        <w:t xml:space="preserve">s implementation is implemented externally. In case of Unity this means that this method is implemented internally in the C/C++ code base. </w:t>
+      </w:r>
+      <w:r>
+        <w:t xml:space="preserve">This leads us to another reason why Unity settled with C# rather than with another managed language like Java. </w:t>
+      </w:r>
+      <w:r>
+        <w:t>C#</w:t>
+      </w:r>
+      <w:r>
+        <w:t xml:space="preserve"> and the .NET ecosystem</w:t>
+      </w:r>
+      <w:r>
+        <w:t xml:space="preserve"> </w:t>
+      </w:r>
+      <w:r>
+        <w:t>have</w:t>
+      </w:r>
+      <w:r>
+        <w:t xml:space="preserve"> </w:t>
+      </w:r>
+      <w:r>
+        <w:t xml:space="preserve">a </w:t>
+      </w:r>
+      <w:r>
+        <w:t xml:space="preserve">strong native interoperability. </w:t>
+      </w:r>
+      <w:r>
+        <w:t xml:space="preserve">C# was designed for cross-language </w:t>
+      </w:r>
+      <w:r>
+        <w:t>support</w:t>
+      </w:r>
+      <w:r>
+        <w:t xml:space="preserve">. </w:t>
+      </w:r>
+      <w:r>
+        <w:t xml:space="preserve">It needs no </w:t>
+      </w:r>
+      <w:r>
+        <w:t>third</w:t>
+      </w:r>
+      <w:r>
+        <w:noBreakHyphen/>
+        <w:t>party</w:t>
+      </w:r>
+      <w:r>
+        <w:t xml:space="preserve"> solutions for interoperability the CLR and System libraries provides all the needed resources for cross-language supports.</w:t>
+      </w:r>
+      <w:r>
+        <w:t xml:space="preserve"> </w:t>
+      </w:r>
+      <w:r>
+        <w:t xml:space="preserve">C# supports language level syntaxes. </w:t>
+      </w:r>
+      <w:r>
+        <w:t>The framework provides marshalling</w:t>
+      </w:r>
+      <w:r>
+        <w:rPr>
+          <w:rStyle w:val="Lbjegyzet-hivatkozs"/>
+        </w:rPr>
+        <w:footnoteReference w:id="34"/>
+      </w:r>
+      <w:r>
+        <w:t xml:space="preserve"> services</w:t>
+      </w:r>
+      <w:r>
+        <w:t xml:space="preserve">, various interoperability </w:t>
+      </w:r>
+      <w:r>
+        <w:t>solutions</w:t>
+      </w:r>
+      <w:r>
+        <w:t xml:space="preserve"> like Platform invoke or shortly P/Invoke</w:t>
+      </w:r>
+      <w:r>
+        <w:t xml:space="preserve"> and convenient attribute syntaxes for library definitions. </w:t>
+      </w:r>
+      <w:r>
+        <w:t xml:space="preserve">These services are extremely useful in game development. </w:t>
+      </w:r>
+      <w:r>
+        <w:t>They</w:t>
+      </w:r>
+      <w:r>
+        <w:t xml:space="preserve"> make it possible to use C/C++ libraries</w:t>
+      </w:r>
+      <w:r>
+        <w:t xml:space="preserve"> from a managed code therefore allowing us to move performance critical codes</w:t>
+      </w:r>
+      <w:r>
+        <w:t xml:space="preserve"> outside of the managed environment</w:t>
+      </w:r>
+      <w:r>
+        <w:t xml:space="preserve"> or just simply allowing us to use popular libraries/services that are written in </w:t>
+      </w:r>
+      <w:proofErr w:type="gramStart"/>
+      <w:r>
+        <w:t>an other</w:t>
+      </w:r>
+      <w:proofErr w:type="gramEnd"/>
+      <w:r>
+        <w:t xml:space="preserve"> language. </w:t>
+      </w:r>
+    </w:p>
+    <w:p>
+      <w:pPr>
+        <w:pStyle w:val="Kd"/>
+        <w:ind w:left="0"/>
+        <w:rPr>
+          <w:rFonts w:cs="Consolas"/>
+          <w:color w:val="000000"/>
+          <w:sz w:val="19"/>
+          <w:szCs w:val="19"/>
+          <w:lang w:eastAsia="hu-HU"/>
+        </w:rPr>
       </w:pPr>
     </w:p>
     <w:p>
@@ -15202,20 +16430,20 @@
       <w:pPr>
         <w:pStyle w:val="Fejezetcimszmozsnlkl"/>
       </w:pPr>
-      <w:bookmarkStart w:id="10" w:name="_Toc332798852"/>
+      <w:bookmarkStart w:id="11" w:name="_Toc332798852"/>
       <w:proofErr w:type="spellStart"/>
       <w:r>
         <w:lastRenderedPageBreak/>
         <w:t>Irodalomjegyzék</w:t>
       </w:r>
-      <w:bookmarkEnd w:id="10"/>
+      <w:bookmarkEnd w:id="11"/>
       <w:proofErr w:type="spellEnd"/>
     </w:p>
     <w:p>
       <w:pPr>
         <w:pStyle w:val="Irodalomjegyzksor"/>
       </w:pPr>
-      <w:bookmarkStart w:id="11" w:name="_Ref332797594"/>
+      <w:bookmarkStart w:id="12" w:name="_Ref332797594"/>
       <w:r>
         <w:t>Donald Knuth</w:t>
       </w:r>
@@ -15240,7 +16468,7 @@
       <w:r>
         <w:t>Premature Optimization</w:t>
       </w:r>
-      <w:bookmarkEnd w:id="11"/>
+      <w:bookmarkEnd w:id="12"/>
       <w:r>
         <w:br/>
       </w:r>
@@ -15276,7 +16504,7 @@
       <w:pPr>
         <w:pStyle w:val="Irodalomjegyzksor"/>
       </w:pPr>
-      <w:bookmarkStart w:id="12" w:name="_Ref55722065"/>
+      <w:bookmarkStart w:id="13" w:name="_Ref55722065"/>
       <w:r>
         <w:t>Steam: The First Tree</w:t>
       </w:r>
@@ -15291,7 +16519,7 @@
           <w:t>https://store.steampowered.com/app/555150/The_First_Tree/</w:t>
         </w:r>
       </w:hyperlink>
-      <w:bookmarkEnd w:id="12"/>
+      <w:bookmarkEnd w:id="13"/>
     </w:p>
     <w:p>
       <w:pPr>
@@ -15302,7 +16530,7 @@
           <w:u w:val="none"/>
         </w:rPr>
       </w:pPr>
-      <w:bookmarkStart w:id="13" w:name="_Ref55770603"/>
+      <w:bookmarkStart w:id="14" w:name="_Ref55770603"/>
       <w:r>
         <w:t xml:space="preserve">Learning Hub: </w:t>
       </w:r>
@@ -15323,7 +16551,7 @@
           <w:t>https://learn.g2.com/stages-of-game-development</w:t>
         </w:r>
       </w:hyperlink>
-      <w:bookmarkEnd w:id="13"/>
+      <w:bookmarkEnd w:id="14"/>
     </w:p>
     <w:p>
       <w:pPr>
@@ -15334,7 +16562,7 @@
           <w:u w:val="none"/>
         </w:rPr>
       </w:pPr>
-      <w:bookmarkStart w:id="14" w:name="_Ref55935545"/>
+      <w:bookmarkStart w:id="15" w:name="_Ref55935545"/>
       <w:r>
         <w:t xml:space="preserve">Unity Technologies, </w:t>
       </w:r>
@@ -15352,7 +16580,7 @@
           <w:t>https://unity.com/features/multiplatform</w:t>
         </w:r>
       </w:hyperlink>
-      <w:bookmarkEnd w:id="14"/>
+      <w:bookmarkEnd w:id="15"/>
     </w:p>
     <w:p>
       <w:pPr>
@@ -15363,7 +16591,7 @@
           <w:u w:val="none"/>
         </w:rPr>
       </w:pPr>
-      <w:bookmarkStart w:id="15" w:name="_Ref55945928"/>
+      <w:bookmarkStart w:id="16" w:name="_Ref55945928"/>
       <w:r>
         <w:t>Wilmer Lin</w:t>
       </w:r>
@@ -15384,7 +16612,7 @@
           <w:t>https://www.raywenderlich.com/7630142-entity-component-system-for-unity-getting-started#toc-anchor-003</w:t>
         </w:r>
       </w:hyperlink>
-      <w:bookmarkEnd w:id="15"/>
+      <w:bookmarkEnd w:id="16"/>
     </w:p>
     <w:p>
       <w:pPr>
@@ -15395,7 +16623,7 @@
           <w:u w:val="none"/>
         </w:rPr>
       </w:pPr>
-      <w:bookmarkStart w:id="16" w:name="_Ref56177476"/>
+      <w:bookmarkStart w:id="17" w:name="_Ref56177476"/>
       <w:r>
         <w:t>Unity Technologies,</w:t>
       </w:r>
@@ -15413,13 +16641,13 @@
           <w:t>https://unity.com/dots/packages</w:t>
         </w:r>
       </w:hyperlink>
-      <w:bookmarkEnd w:id="16"/>
+      <w:bookmarkEnd w:id="17"/>
     </w:p>
     <w:p>
       <w:pPr>
         <w:pStyle w:val="Irodalomjegyzksor"/>
       </w:pPr>
-      <w:bookmarkStart w:id="17" w:name="_Ref56331320"/>
+      <w:bookmarkStart w:id="18" w:name="_Ref56331320"/>
       <w:r>
         <w:t>Unity Technologies,</w:t>
       </w:r>
@@ -15440,7 +16668,7 @@
           <w:t>https://unity3d.com/legal/licenses/Unity_Reference_Only_License</w:t>
         </w:r>
       </w:hyperlink>
-      <w:bookmarkEnd w:id="17"/>
+      <w:bookmarkEnd w:id="18"/>
     </w:p>
     <w:p>
       <w:pPr>
@@ -15572,7 +16800,7 @@
           <w:u w:val="none"/>
         </w:rPr>
       </w:pPr>
-      <w:bookmarkStart w:id="18" w:name="_Ref56524106"/>
+      <w:bookmarkStart w:id="19" w:name="_Ref56524106"/>
       <w:r>
         <w:t>ZDNet, Security bugs and memory leaks</w:t>
       </w:r>
@@ -15598,26 +16826,58 @@
           <w:t>https://www.zdnet.com/article/chrome-70-of-all-security-bugs-are-memory-safety-issues/</w:t>
         </w:r>
       </w:hyperlink>
-      <w:bookmarkEnd w:id="18"/>
+      <w:bookmarkEnd w:id="19"/>
+    </w:p>
+    <w:p>
+      <w:pPr>
+        <w:pStyle w:val="Irodalomjegyzksor"/>
+        <w:rPr>
+          <w:rStyle w:val="Hiperhivatkozs"/>
+          <w:color w:val="auto"/>
+          <w:u w:val="none"/>
+        </w:rPr>
+      </w:pPr>
+      <w:bookmarkStart w:id="20" w:name="_Ref56676206"/>
+      <w:r>
+        <w:t xml:space="preserve">Microsoft Docs, </w:t>
+      </w:r>
+      <w:r>
+        <w:t>Eric Lippert, Mutating Readonly Structs</w:t>
+      </w:r>
+      <w:r>
+        <w:rPr>
+          <w:rStyle w:val="Hiperhivatkozs"/>
+        </w:rPr>
+        <w:br/>
+      </w:r>
+      <w:hyperlink r:id="rId38" w:history="1">
+        <w:r>
+          <w:rPr>
+            <w:rStyle w:val="Hiperhivatkozs"/>
+          </w:rPr>
+          <w:t>https://docs.microsoft.com/en-us/archive/blogs/ericlippert/mutating-readonly-structs</w:t>
+        </w:r>
+      </w:hyperlink>
+      <w:bookmarkEnd w:id="20"/>
     </w:p>
     <w:p>
       <w:pPr>
         <w:pStyle w:val="Fejezetcimszmozsnlkl"/>
       </w:pPr>
-      <w:bookmarkStart w:id="19" w:name="_Toc332798853"/>
+      <w:bookmarkStart w:id="21" w:name="_Toc332798853"/>
       <w:proofErr w:type="spellStart"/>
       <w:r>
         <w:lastRenderedPageBreak/>
         <w:t>Függelék</w:t>
       </w:r>
-      <w:bookmarkEnd w:id="19"/>
+      <w:bookmarkEnd w:id="21"/>
       <w:proofErr w:type="spellEnd"/>
     </w:p>
     <w:p/>
     <w:p/>
     <w:sectPr>
-      <w:headerReference w:type="even" r:id="rId38"/>
-      <w:footerReference w:type="default" r:id="rId39"/>
+      <w:headerReference w:type="even" r:id="rId39"/>
+      <w:footerReference w:type="default" r:id="rId40"/>
       <w:type w:val="continuous"/>
       <w:pgSz w:w="11907" w:h="16840" w:code="9"/>
       <w:pgMar w:top="1418" w:right="1418" w:bottom="1418" w:left="1418" w:header="709" w:footer="709" w:gutter="567"/>
@@ -15738,6 +16998,86 @@
       </w:r>
     </w:p>
   </w:comment>
+  <w:comment w:id="10" w:author="Bence Menyhárt" w:date="2020-11-19T12:44:00Z" w:initials="BM">
+    <w:p>
+      <w:pPr>
+        <w:pStyle w:val="Jegyzetszveg"/>
+      </w:pPr>
+      <w:r>
+        <w:rPr>
+          <w:rStyle w:val="Jegyzethivatkozs"/>
+        </w:rPr>
+        <w:annotationRef/>
+      </w:r>
+      <w:r>
+        <w:t>What is scripting</w:t>
+      </w:r>
+      <w:r>
+        <w:t xml:space="preserve">, </w:t>
+      </w:r>
+      <w:proofErr w:type="spellStart"/>
+      <w:r>
+        <w:t>ez</w:t>
+      </w:r>
+      <w:proofErr w:type="spellEnd"/>
+      <w:r>
+        <w:t xml:space="preserve"> </w:t>
+      </w:r>
+      <w:proofErr w:type="spellStart"/>
+      <w:r>
+        <w:t>új</w:t>
+      </w:r>
+      <w:proofErr w:type="spellEnd"/>
+      <w:r>
+        <w:t xml:space="preserve"> </w:t>
+      </w:r>
+      <w:proofErr w:type="spellStart"/>
+      <w:r>
+        <w:t>fejezetbe</w:t>
+      </w:r>
+      <w:proofErr w:type="spellEnd"/>
+      <w:r>
+        <w:t xml:space="preserve">, </w:t>
+      </w:r>
+      <w:proofErr w:type="spellStart"/>
+      <w:r>
+        <w:t>magát</w:t>
+      </w:r>
+      <w:proofErr w:type="spellEnd"/>
+      <w:r>
+        <w:t xml:space="preserve"> a </w:t>
+      </w:r>
+      <w:proofErr w:type="spellStart"/>
+      <w:r>
+        <w:t>scriptinget</w:t>
+      </w:r>
+      <w:proofErr w:type="spellEnd"/>
+      <w:r>
+        <w:t xml:space="preserve"> meg </w:t>
+      </w:r>
+      <w:proofErr w:type="spellStart"/>
+      <w:r>
+        <w:t>az</w:t>
+      </w:r>
+      <w:proofErr w:type="spellEnd"/>
+      <w:r>
+        <w:t xml:space="preserve"> About </w:t>
+      </w:r>
+      <w:proofErr w:type="spellStart"/>
+      <w:r>
+        <w:t>Unitys</w:t>
+      </w:r>
+      <w:proofErr w:type="spellEnd"/>
+      <w:r>
+        <w:t xml:space="preserve"> </w:t>
+      </w:r>
+      <w:proofErr w:type="spellStart"/>
+      <w:r>
+        <w:t>részbe</w:t>
+      </w:r>
+      <w:proofErr w:type="spellEnd"/>
+    </w:p>
+  </w:comment>
 </w:comments>
 </file>
 
@@ -15747,6 +17087,7 @@
   <w15:commentEx w15:paraId="55C9DFC9" w15:done="1"/>
   <w15:commentEx w15:paraId="5BABFC7D" w15:done="1"/>
   <w15:commentEx w15:paraId="4585D4C5" w15:done="1"/>
+  <w15:commentEx w15:paraId="6DFDA32E" w15:done="0"/>
 </w15:commentsEx>
 </file>
 
@@ -15756,6 +17097,7 @@
   <w16cex:commentExtensible w16cex:durableId="234EBFEA" w16cex:dateUtc="2020-11-05T17:16:00Z"/>
   <w16cex:commentExtensible w16cex:durableId="234EC00F" w16cex:dateUtc="2020-11-05T17:16:00Z"/>
   <w16cex:commentExtensible w16cex:durableId="2352C5DD" w16cex:dateUtc="2020-11-08T18:30:00Z"/>
+  <w16cex:commentExtensible w16cex:durableId="2360E732" w16cex:dateUtc="2020-11-19T11:44:00Z"/>
 </w16cex:commentsExtensible>
 </file>
 
@@ -15765,6 +17107,7 @@
   <w16cid:commentId w16cid:paraId="55C9DFC9" w16cid:durableId="234EBFEA"/>
   <w16cid:commentId w16cid:paraId="5BABFC7D" w16cid:durableId="234EC00F"/>
   <w16cid:commentId w16cid:paraId="4585D4C5" w16cid:durableId="2352C5DD"/>
+  <w16cid:commentId w16cid:paraId="6DFDA32E" w16cid:durableId="2360E732"/>
 </w16cid:commentsIds>
 </file>
 
@@ -18995,7 +20338,25 @@
           <w:rPr>
             <w:rStyle w:val="Hiperhivatkozs"/>
           </w:rPr>
-          <w:t>https://github.com/Unity-Technologies/UnityCsReference/tree/2019.4</w:t>
+          <w:t>https://github.com/Unity-Technologies/UnityCsReference</w:t>
+        </w:r>
+        <w:r>
+          <w:rPr>
+            <w:rStyle w:val="Hiperhivatkozs"/>
+          </w:rPr>
+          <w:t>/</w:t>
+        </w:r>
+        <w:r>
+          <w:rPr>
+            <w:rStyle w:val="Hiperhivatkozs"/>
+          </w:rPr>
+          <w:t>t</w:t>
+        </w:r>
+        <w:r>
+          <w:rPr>
+            <w:rStyle w:val="Hiperhivatkozs"/>
+          </w:rPr>
+          <w:t>ree/2019.4</w:t>
         </w:r>
       </w:hyperlink>
     </w:p>
@@ -19576,13 +20937,7 @@
         <w:t>econd</w:t>
       </w:r>
       <w:r>
-        <w:t>.</w:t>
-      </w:r>
-      <w:r>
-        <w:t xml:space="preserve"> In Unity fps can be calculated </w:t>
-      </w:r>
-      <w:r>
-        <w:t>by using the Update message.</w:t>
+        <w:t>. In Unity fps can be calculated by using the Update message.</w:t>
       </w:r>
     </w:p>
   </w:footnote>
@@ -19778,16 +21133,7 @@
         <w:footnoteRef/>
       </w:r>
       <w:r>
-        <w:t xml:space="preserve"> Java </w:t>
-      </w:r>
-      <w:r>
-        <w:t xml:space="preserve">compilers might allocate </w:t>
-      </w:r>
-      <w:r>
-        <w:t>reference types</w:t>
-      </w:r>
-      <w:r>
-        <w:t xml:space="preserve"> on the stack if they can prove that the reference won’t “escape”. The technique is called escape analysis.</w:t>
+        <w:t xml:space="preserve"> Java compilers might allocate reference types on the stack if they can prove that the reference won’t “escape”. The technique is called escape analysis.</w:t>
       </w:r>
     </w:p>
   </w:footnote>
@@ -19808,7 +21154,15 @@
         <w:footnoteRef/>
       </w:r>
       <w:r>
-        <w:t xml:space="preserve"> Stack is an array of memory in a LIFO (Last In First Out) structure.</w:t>
+        <w:t xml:space="preserve"> Stack is an array of memory in a LIFO (Last </w:t>
+      </w:r>
+      <w:proofErr w:type="gramStart"/>
+      <w:r>
+        <w:t>In</w:t>
+      </w:r>
+      <w:proofErr w:type="gramEnd"/>
+      <w:r>
+        <w:t xml:space="preserve"> First Out) structure.</w:t>
       </w:r>
     </w:p>
   </w:footnote>
@@ -19828,33 +21182,420 @@
         <w:footnoteRef/>
       </w:r>
       <w:r>
-        <w:t xml:space="preserve"> </w:t>
-      </w:r>
-      <w:r>
-        <w:t xml:space="preserve">Boxing is when the CLR wraps a value </w:t>
-      </w:r>
-      <w:r>
-        <w:t xml:space="preserve">type </w:t>
-      </w:r>
-      <w:r>
-        <w:t xml:space="preserve">inside a </w:t>
-      </w:r>
-      <w:proofErr w:type="spellStart"/>
-      <w:r>
-        <w:t>Syste</w:t>
-      </w:r>
-      <w:r>
-        <w:t>m</w:t>
-      </w:r>
-      <w:r>
-        <w:t>.Object</w:t>
-      </w:r>
-      <w:proofErr w:type="spellEnd"/>
-      <w:r>
-        <w:t xml:space="preserve"> instance and stores it on the hea</w:t>
-      </w:r>
-      <w:r>
-        <w:t>p.</w:t>
+        <w:t xml:space="preserve"> Boxing is when the CLR wraps a value type inside a </w:t>
+      </w:r>
+      <w:proofErr w:type="spellStart"/>
+      <w:r>
+        <w:rPr>
+          <w:rFonts w:ascii="Consolas" w:hAnsi="Consolas"/>
+          <w:sz w:val="18"/>
+          <w:szCs w:val="18"/>
+        </w:rPr>
+        <w:t>System.Object</w:t>
+      </w:r>
+      <w:proofErr w:type="spellEnd"/>
+      <w:r>
+        <w:t xml:space="preserve"> instance and stores it on the heap.</w:t>
+      </w:r>
+    </w:p>
+  </w:footnote>
+  <w:footnote w:id="33">
+    <w:p>
+      <w:pPr>
+        <w:pStyle w:val="Lbjegyzetszveg"/>
+        <w:ind w:firstLine="142"/>
+        <w:rPr>
+          <w:lang w:val="hu-HU"/>
+        </w:rPr>
+      </w:pPr>
+      <w:r>
+        <w:rPr>
+          <w:rStyle w:val="Lbjegyzet-hivatkozs"/>
+        </w:rPr>
+        <w:footnoteRef/>
+      </w:r>
+      <w:r>
+        <w:t xml:space="preserve"> </w:t>
+      </w:r>
+      <w:r>
+        <w:t>int, long, float, double, bool</w:t>
+      </w:r>
+      <w:r>
+        <w:t xml:space="preserve">, </w:t>
+      </w:r>
+      <w:r>
+        <w:t xml:space="preserve">char, </w:t>
+      </w:r>
+      <w:proofErr w:type="spellStart"/>
+      <w:r>
+        <w:t>enum</w:t>
+      </w:r>
+      <w:proofErr w:type="spellEnd"/>
+      <w:r>
+        <w:t xml:space="preserve"> </w:t>
+      </w:r>
+      <w:r>
+        <w:t>etc.</w:t>
+      </w:r>
+    </w:p>
+  </w:footnote>
+  <w:footnote w:id="34">
+    <w:p>
+      <w:pPr>
+        <w:pStyle w:val="Lbjegyzetszveg"/>
+        <w:ind w:left="142" w:firstLine="0"/>
+        <w:rPr>
+          <w:lang w:val="hu-HU"/>
+        </w:rPr>
+      </w:pPr>
+      <w:r>
+        <w:rPr>
+          <w:rStyle w:val="Lbjegyzet-hivatkozs"/>
+        </w:rPr>
+        <w:footnoteRef/>
+      </w:r>
+      <w:r>
+        <w:t xml:space="preserve"> </w:t>
+      </w:r>
+      <w:r>
+        <w:rPr>
+          <w:lang w:val="hu-HU"/>
+        </w:rPr>
+        <w:t xml:space="preserve">Marshalling is </w:t>
+      </w:r>
+      <w:proofErr w:type="spellStart"/>
+      <w:r>
+        <w:rPr>
+          <w:lang w:val="hu-HU"/>
+        </w:rPr>
+        <w:t>the</w:t>
+      </w:r>
+      <w:proofErr w:type="spellEnd"/>
+      <w:r>
+        <w:rPr>
+          <w:lang w:val="hu-HU"/>
+        </w:rPr>
+        <w:t xml:space="preserve"> </w:t>
+      </w:r>
+      <w:proofErr w:type="spellStart"/>
+      <w:r>
+        <w:rPr>
+          <w:lang w:val="hu-HU"/>
+        </w:rPr>
+        <w:t>process</w:t>
+      </w:r>
+      <w:proofErr w:type="spellEnd"/>
+      <w:r>
+        <w:rPr>
+          <w:lang w:val="hu-HU"/>
+        </w:rPr>
+        <w:t xml:space="preserve"> of </w:t>
+      </w:r>
+      <w:proofErr w:type="spellStart"/>
+      <w:r>
+        <w:rPr>
+          <w:lang w:val="hu-HU"/>
+        </w:rPr>
+        <w:t>transforming</w:t>
+      </w:r>
+      <w:proofErr w:type="spellEnd"/>
+      <w:r>
+        <w:rPr>
+          <w:lang w:val="hu-HU"/>
+        </w:rPr>
+        <w:t xml:space="preserve"> </w:t>
+      </w:r>
+      <w:r>
+        <w:rPr>
+          <w:lang w:val="hu-HU"/>
+        </w:rPr>
+        <w:t xml:space="preserve">an </w:t>
+      </w:r>
+      <w:proofErr w:type="spellStart"/>
+      <w:r>
+        <w:rPr>
+          <w:lang w:val="hu-HU"/>
+        </w:rPr>
+        <w:t>object’s</w:t>
+      </w:r>
+      <w:proofErr w:type="spellEnd"/>
+      <w:r>
+        <w:rPr>
+          <w:lang w:val="hu-HU"/>
+        </w:rPr>
+        <w:t xml:space="preserve"> </w:t>
+      </w:r>
+      <w:proofErr w:type="spellStart"/>
+      <w:r>
+        <w:rPr>
+          <w:lang w:val="hu-HU"/>
+        </w:rPr>
+        <w:t>memory</w:t>
+      </w:r>
+      <w:proofErr w:type="spellEnd"/>
+      <w:r>
+        <w:rPr>
+          <w:lang w:val="hu-HU"/>
+        </w:rPr>
+        <w:t xml:space="preserve"> </w:t>
+      </w:r>
+      <w:proofErr w:type="spellStart"/>
+      <w:r>
+        <w:rPr>
+          <w:lang w:val="hu-HU"/>
+        </w:rPr>
+        <w:t>layout</w:t>
+      </w:r>
+      <w:proofErr w:type="spellEnd"/>
+      <w:r>
+        <w:rPr>
+          <w:lang w:val="hu-HU"/>
+        </w:rPr>
+        <w:t xml:space="preserve"> </w:t>
+      </w:r>
+      <w:proofErr w:type="spellStart"/>
+      <w:r>
+        <w:rPr>
+          <w:lang w:val="hu-HU"/>
+        </w:rPr>
+        <w:t>into</w:t>
+      </w:r>
+      <w:proofErr w:type="spellEnd"/>
+      <w:r>
+        <w:rPr>
+          <w:lang w:val="hu-HU"/>
+        </w:rPr>
+        <w:t xml:space="preserve"> </w:t>
+      </w:r>
+      <w:proofErr w:type="spellStart"/>
+      <w:r>
+        <w:rPr>
+          <w:lang w:val="hu-HU"/>
+        </w:rPr>
+        <w:t>another</w:t>
+      </w:r>
+      <w:proofErr w:type="spellEnd"/>
+      <w:r>
+        <w:rPr>
+          <w:lang w:val="hu-HU"/>
+        </w:rPr>
+        <w:t xml:space="preserve"> </w:t>
+      </w:r>
+      <w:proofErr w:type="spellStart"/>
+      <w:r>
+        <w:rPr>
+          <w:lang w:val="hu-HU"/>
+        </w:rPr>
+        <w:t>suitable</w:t>
+      </w:r>
+      <w:proofErr w:type="spellEnd"/>
+      <w:r>
+        <w:rPr>
+          <w:lang w:val="hu-HU"/>
+        </w:rPr>
+        <w:t xml:space="preserve"> </w:t>
+      </w:r>
+      <w:proofErr w:type="spellStart"/>
+      <w:r>
+        <w:rPr>
+          <w:lang w:val="hu-HU"/>
+        </w:rPr>
+        <w:t>memory</w:t>
+      </w:r>
+      <w:proofErr w:type="spellEnd"/>
+      <w:r>
+        <w:rPr>
+          <w:lang w:val="hu-HU"/>
+        </w:rPr>
+        <w:t xml:space="preserve"> </w:t>
+      </w:r>
+      <w:proofErr w:type="spellStart"/>
+      <w:r>
+        <w:rPr>
+          <w:lang w:val="hu-HU"/>
+        </w:rPr>
+        <w:t>layout</w:t>
+      </w:r>
+      <w:proofErr w:type="spellEnd"/>
+      <w:r>
+        <w:rPr>
+          <w:lang w:val="hu-HU"/>
+        </w:rPr>
+        <w:t xml:space="preserve"> </w:t>
+      </w:r>
+      <w:proofErr w:type="spellStart"/>
+      <w:r>
+        <w:rPr>
+          <w:lang w:val="hu-HU"/>
+        </w:rPr>
+        <w:t>for</w:t>
+      </w:r>
+      <w:proofErr w:type="spellEnd"/>
+      <w:r>
+        <w:rPr>
+          <w:lang w:val="hu-HU"/>
+        </w:rPr>
+        <w:t xml:space="preserve"> </w:t>
+      </w:r>
+      <w:proofErr w:type="spellStart"/>
+      <w:r>
+        <w:rPr>
+          <w:lang w:val="hu-HU"/>
+        </w:rPr>
+        <w:t>transmission</w:t>
+      </w:r>
+      <w:proofErr w:type="spellEnd"/>
+      <w:r>
+        <w:rPr>
+          <w:lang w:val="hu-HU"/>
+        </w:rPr>
+        <w:t xml:space="preserve">. In C# </w:t>
+      </w:r>
+      <w:proofErr w:type="spellStart"/>
+      <w:r>
+        <w:rPr>
+          <w:lang w:val="hu-HU"/>
+        </w:rPr>
+        <w:t>i</w:t>
+      </w:r>
+      <w:r>
+        <w:rPr>
+          <w:lang w:val="hu-HU"/>
+        </w:rPr>
+        <w:t>t</w:t>
+      </w:r>
+      <w:proofErr w:type="spellEnd"/>
+      <w:r>
+        <w:rPr>
+          <w:lang w:val="hu-HU"/>
+        </w:rPr>
+        <w:t xml:space="preserve"> i</w:t>
+      </w:r>
+      <w:proofErr w:type="spellStart"/>
+      <w:r>
+        <w:rPr>
+          <w:lang w:val="hu-HU"/>
+        </w:rPr>
+        <w:t>s</w:t>
+      </w:r>
+      <w:proofErr w:type="spellEnd"/>
+      <w:r>
+        <w:rPr>
+          <w:lang w:val="hu-HU"/>
+        </w:rPr>
+        <w:t xml:space="preserve"> </w:t>
+      </w:r>
+      <w:proofErr w:type="spellStart"/>
+      <w:r>
+        <w:rPr>
+          <w:lang w:val="hu-HU"/>
+        </w:rPr>
+        <w:t>usually</w:t>
+      </w:r>
+      <w:proofErr w:type="spellEnd"/>
+      <w:r>
+        <w:rPr>
+          <w:lang w:val="hu-HU"/>
+        </w:rPr>
+        <w:t xml:space="preserve"> </w:t>
+      </w:r>
+      <w:proofErr w:type="spellStart"/>
+      <w:r>
+        <w:rPr>
+          <w:lang w:val="hu-HU"/>
+        </w:rPr>
+        <w:t>reffered</w:t>
+      </w:r>
+      <w:proofErr w:type="spellEnd"/>
+      <w:r>
+        <w:rPr>
+          <w:lang w:val="hu-HU"/>
+        </w:rPr>
+        <w:t xml:space="preserve"> </w:t>
+      </w:r>
+      <w:proofErr w:type="spellStart"/>
+      <w:r>
+        <w:rPr>
+          <w:lang w:val="hu-HU"/>
+        </w:rPr>
+        <w:t>to</w:t>
+      </w:r>
+      <w:proofErr w:type="spellEnd"/>
+      <w:r>
+        <w:rPr>
+          <w:lang w:val="hu-HU"/>
+        </w:rPr>
+        <w:t xml:space="preserve"> converting </w:t>
+      </w:r>
+      <w:proofErr w:type="spellStart"/>
+      <w:r>
+        <w:rPr>
+          <w:lang w:val="hu-HU"/>
+        </w:rPr>
+        <w:t>managed</w:t>
+      </w:r>
+      <w:proofErr w:type="spellEnd"/>
+      <w:r>
+        <w:rPr>
+          <w:lang w:val="hu-HU"/>
+        </w:rPr>
+        <w:t xml:space="preserve"> </w:t>
+      </w:r>
+      <w:proofErr w:type="spellStart"/>
+      <w:r>
+        <w:rPr>
+          <w:lang w:val="hu-HU"/>
+        </w:rPr>
+        <w:t>types</w:t>
+      </w:r>
+      <w:proofErr w:type="spellEnd"/>
+      <w:r>
+        <w:rPr>
+          <w:lang w:val="hu-HU"/>
+        </w:rPr>
+        <w:t xml:space="preserve"> </w:t>
+      </w:r>
+      <w:proofErr w:type="spellStart"/>
+      <w:r>
+        <w:rPr>
+          <w:lang w:val="hu-HU"/>
+        </w:rPr>
+        <w:t>to</w:t>
+      </w:r>
+      <w:proofErr w:type="spellEnd"/>
+      <w:r>
+        <w:rPr>
+          <w:lang w:val="hu-HU"/>
+        </w:rPr>
+        <w:t xml:space="preserve"> </w:t>
+      </w:r>
+      <w:proofErr w:type="spellStart"/>
+      <w:r>
+        <w:rPr>
+          <w:lang w:val="hu-HU"/>
+        </w:rPr>
+        <w:t>unmanaged</w:t>
+      </w:r>
+      <w:proofErr w:type="spellEnd"/>
+      <w:r>
+        <w:rPr>
+          <w:lang w:val="hu-HU"/>
+        </w:rPr>
+        <w:t xml:space="preserve"> </w:t>
+      </w:r>
+      <w:proofErr w:type="spellStart"/>
+      <w:r>
+        <w:rPr>
+          <w:lang w:val="hu-HU"/>
+        </w:rPr>
+        <w:t>ones</w:t>
+      </w:r>
+      <w:proofErr w:type="spellEnd"/>
+      <w:r>
+        <w:rPr>
+          <w:lang w:val="hu-HU"/>
+        </w:rPr>
+        <w:t>.</w:t>
       </w:r>
     </w:p>
   </w:footnote>
@@ -24562,6 +26303,26 @@
       <w:color w:val="808080"/>
     </w:rPr>
   </w:style>
+  <w:style w:type="character" w:customStyle="1" w:styleId="pl-c">
+    <w:name w:val="pl-c"/>
+    <w:basedOn w:val="Bekezdsalapbettpusa"/>
+    <w:rsid w:val="009448CF"/>
+  </w:style>
+  <w:style w:type="character" w:customStyle="1" w:styleId="pl-k">
+    <w:name w:val="pl-k"/>
+    <w:basedOn w:val="Bekezdsalapbettpusa"/>
+    <w:rsid w:val="009448CF"/>
+  </w:style>
+  <w:style w:type="character" w:customStyle="1" w:styleId="pl-en">
+    <w:name w:val="pl-en"/>
+    <w:basedOn w:val="Bekezdsalapbettpusa"/>
+    <w:rsid w:val="009448CF"/>
+  </w:style>
+  <w:style w:type="character" w:customStyle="1" w:styleId="pl-smi">
+    <w:name w:val="pl-smi"/>
+    <w:basedOn w:val="Bekezdsalapbettpusa"/>
+    <w:rsid w:val="009448CF"/>
+  </w:style>
 </w:styles>
 </file>
 

</xml_diff>

<commit_message>
Small correction to IL2CPP
</commit_message>
<xml_diff>
--- a/Thesis/Game engine specific optimization techniques for Unity.docx
+++ b/Thesis/Game engine specific optimization techniques for Unity.docx
@@ -13004,7 +13004,13 @@
         <w:t xml:space="preserve"> </w:t>
       </w:r>
       <w:r>
-        <w:t>libil2cpp is the name of the runtime library and IL2CPP.exe is the compiler</w:t>
+        <w:t>libil2cpp is the name of the runtime library</w:t>
+      </w:r>
+      <w:r>
+        <w:t xml:space="preserve"> (e.g. this contains the GC)</w:t>
+      </w:r>
+      <w:r>
+        <w:t xml:space="preserve"> and IL2CPP.exe is the compiler</w:t>
       </w:r>
       <w:r>
         <w:t xml:space="preserve">. </w:t>

</xml_diff>

<commit_message>
Started performance tests and benchmarking
</commit_message>
<xml_diff>
--- a/Thesis/Game engine specific optimization techniques for Unity.docx
+++ b/Thesis/Game engine specific optimization techniques for Unity.docx
@@ -543,11 +543,21 @@
       <w:pPr>
         <w:pStyle w:val="Cmlapkarstanszk"/>
       </w:pPr>
-      <w:fldSimple w:instr=" DOCPROPERTY  Company  \* MERGEFORMAT ">
-        <w:r>
-          <w:t>Department of Control Engineering and Information Technology</w:t>
-        </w:r>
-      </w:fldSimple>
+      <w:r>
+        <w:fldChar w:fldCharType="begin"/>
+      </w:r>
+      <w:r>
+        <w:instrText xml:space="preserve"> DOCPROPERTY  Company  \* MERGEFORMAT </w:instrText>
+      </w:r>
+      <w:r>
+        <w:fldChar w:fldCharType="separate"/>
+      </w:r>
+      <w:r>
+        <w:t>Department of Control Engineering and Information Technology</w:t>
+      </w:r>
+      <w:r>
+        <w:fldChar w:fldCharType="end"/>
+      </w:r>
     </w:p>
     <w:p/>
     <w:p/>
@@ -657,11 +667,21 @@
                             <w:pPr>
                               <w:pStyle w:val="Cmlapszerz"/>
                             </w:pPr>
-                            <w:fldSimple w:instr=" DOCPROPERTY &quot;Manager&quot;  \* MERGEFORMAT ">
-                              <w:r>
-                                <w:t xml:space="preserve">Dr. Magdics </w:t>
-                              </w:r>
-                            </w:fldSimple>
+                            <w:r>
+                              <w:fldChar w:fldCharType="begin"/>
+                            </w:r>
+                            <w:r>
+                              <w:instrText xml:space="preserve"> DOCPROPERTY "Manager"  \* MERGEFORMAT </w:instrText>
+                            </w:r>
+                            <w:r>
+                              <w:fldChar w:fldCharType="separate"/>
+                            </w:r>
+                            <w:r>
+                              <w:t xml:space="preserve">Dr. Magdics </w:t>
+                            </w:r>
+                            <w:r>
+                              <w:fldChar w:fldCharType="end"/>
+                            </w:r>
                             <w:r>
                               <w:t>Milán</w:t>
                             </w:r>
@@ -741,11 +761,21 @@
                       <w:pPr>
                         <w:pStyle w:val="Cmlapszerz"/>
                       </w:pPr>
-                      <w:fldSimple w:instr=" DOCPROPERTY &quot;Manager&quot;  \* MERGEFORMAT ">
-                        <w:r>
-                          <w:t xml:space="preserve">Dr. Magdics </w:t>
-                        </w:r>
-                      </w:fldSimple>
+                      <w:r>
+                        <w:fldChar w:fldCharType="begin"/>
+                      </w:r>
+                      <w:r>
+                        <w:instrText xml:space="preserve"> DOCPROPERTY "Manager"  \* MERGEFORMAT </w:instrText>
+                      </w:r>
+                      <w:r>
+                        <w:fldChar w:fldCharType="separate"/>
+                      </w:r>
+                      <w:r>
+                        <w:t xml:space="preserve">Dr. Magdics </w:t>
+                      </w:r>
+                      <w:r>
+                        <w:fldChar w:fldCharType="end"/>
+                      </w:r>
                       <w:r>
                         <w:t>Milán</w:t>
                       </w:r>
@@ -1001,12 +1031,6 @@
             <w:noProof/>
             <w:webHidden/>
           </w:rPr>
-        </w:r>
-        <w:r>
-          <w:rPr>
-            <w:noProof/>
-            <w:webHidden/>
-          </w:rPr>
           <w:fldChar w:fldCharType="separate"/>
         </w:r>
         <w:r>
@@ -1076,12 +1100,6 @@
             <w:noProof/>
             <w:webHidden/>
           </w:rPr>
-        </w:r>
-        <w:r>
-          <w:rPr>
-            <w:noProof/>
-            <w:webHidden/>
-          </w:rPr>
           <w:fldChar w:fldCharType="separate"/>
         </w:r>
         <w:r>
@@ -1151,12 +1169,6 @@
             <w:noProof/>
             <w:webHidden/>
           </w:rPr>
-        </w:r>
-        <w:r>
-          <w:rPr>
-            <w:noProof/>
-            <w:webHidden/>
-          </w:rPr>
           <w:fldChar w:fldCharType="separate"/>
         </w:r>
         <w:r>
@@ -1226,12 +1238,6 @@
             <w:noProof/>
             <w:webHidden/>
           </w:rPr>
-        </w:r>
-        <w:r>
-          <w:rPr>
-            <w:noProof/>
-            <w:webHidden/>
-          </w:rPr>
           <w:fldChar w:fldCharType="separate"/>
         </w:r>
         <w:r>
@@ -1301,12 +1307,6 @@
             <w:noProof/>
             <w:webHidden/>
           </w:rPr>
-        </w:r>
-        <w:r>
-          <w:rPr>
-            <w:noProof/>
-            <w:webHidden/>
-          </w:rPr>
           <w:fldChar w:fldCharType="separate"/>
         </w:r>
         <w:r>
@@ -1370,12 +1370,6 @@
             <w:webHidden/>
           </w:rPr>
           <w:instrText xml:space="preserve"> PAGEREF _Toc332798850 \h </w:instrText>
-        </w:r>
-        <w:r>
-          <w:rPr>
-            <w:noProof/>
-            <w:webHidden/>
-          </w:rPr>
         </w:r>
         <w:r>
           <w:rPr>
@@ -1532,7 +1526,7 @@
             <w:noProof/>
             <w:webHidden/>
           </w:rPr>
-          <w:t>37</w:t>
+          <w:t>40</w:t>
         </w:r>
         <w:r>
           <w:rPr>
@@ -1602,7 +1596,7 @@
             <w:noProof/>
             <w:webHidden/>
           </w:rPr>
-          <w:t>39</w:t>
+          <w:t>42</w:t>
         </w:r>
         <w:r>
           <w:rPr>
@@ -2509,7 +2503,7 @@
         <w:rPr>
           <w:noProof/>
         </w:rPr>
-        <w:t>2020. 11. 21.</w:t>
+        <w:t>2020. 11. 25.</w:t>
       </w:r>
       <w:r>
         <w:fldChar w:fldCharType="end"/>
@@ -2536,11 +2530,21 @@
       <w:r>
         <w:tab/>
       </w:r>
-      <w:fldSimple w:instr=" AUTHOR   \* MERGEFORMAT ">
-        <w:r>
-          <w:t>Menyhárt Bence</w:t>
-        </w:r>
-      </w:fldSimple>
+      <w:r>
+        <w:fldChar w:fldCharType="begin"/>
+      </w:r>
+      <w:r>
+        <w:instrText xml:space="preserve"> AUTHOR   \* MERGEFORMAT </w:instrText>
+      </w:r>
+      <w:r>
+        <w:fldChar w:fldCharType="separate"/>
+      </w:r>
+      <w:r>
+        <w:t>Menyhárt Bence</w:t>
+      </w:r>
+      <w:r>
+        <w:fldChar w:fldCharType="end"/>
+      </w:r>
     </w:p>
     <w:p>
       <w:pPr>
@@ -4201,19 +4205,11 @@
           <w:rStyle w:val="Irodalomjegyzkforrs"/>
         </w:rPr>
       </w:pPr>
-      <w:commentRangeStart w:id="2"/>
       <w:r>
         <w:rPr>
           <w:rStyle w:val="Irodalomjegyzkforrs"/>
         </w:rPr>
         <w:t>Donald Knuth</w:t>
-      </w:r>
-      <w:commentRangeEnd w:id="2"/>
-      <w:r>
-        <w:rPr>
-          <w:rStyle w:val="Jegyzethivatkozs"/>
-        </w:rPr>
-        <w:commentReference w:id="2"/>
       </w:r>
       <w:r>
         <w:rPr>
@@ -4572,7 +4568,7 @@
                     <pic:cNvPicPr/>
                   </pic:nvPicPr>
                   <pic:blipFill>
-                    <a:blip r:embed="rId15" cstate="print">
+                    <a:blip r:embed="rId11" cstate="print">
                       <a:extLst>
                         <a:ext uri="{28A0092B-C50C-407E-A947-70E740481C1C}">
                           <a14:useLocalDpi xmlns:a14="http://schemas.microsoft.com/office/drawing/2010/main" val="0"/>
@@ -4774,7 +4770,7 @@
                     <pic:cNvPicPr/>
                   </pic:nvPicPr>
                   <pic:blipFill>
-                    <a:blip r:embed="rId16"/>
+                    <a:blip r:embed="rId12"/>
                     <a:stretch>
                       <a:fillRect/>
                     </a:stretch>
@@ -4830,7 +4826,6 @@
       <w:r>
         <w:t xml:space="preserve">: </w:t>
       </w:r>
-      <w:commentRangeStart w:id="3"/>
       <w:r>
         <w:rPr>
           <w:b w:val="0"/>
@@ -4851,15 +4846,6 @@
           <w:bCs w:val="0"/>
         </w:rPr>
         <w:t>of The First Tree.</w:t>
-      </w:r>
-      <w:commentRangeEnd w:id="3"/>
-      <w:r>
-        <w:rPr>
-          <w:rStyle w:val="Jegyzethivatkozs"/>
-          <w:b w:val="0"/>
-          <w:bCs w:val="0"/>
-        </w:rPr>
-        <w:commentReference w:id="3"/>
       </w:r>
       <w:r>
         <w:rPr>
@@ -6093,7 +6079,7 @@
                     </pic:cNvPicPr>
                   </pic:nvPicPr>
                   <pic:blipFill>
-                    <a:blip r:embed="rId17" cstate="print">
+                    <a:blip r:embed="rId13" cstate="print">
                       <a:extLst>
                         <a:ext uri="{28A0092B-C50C-407E-A947-70E740481C1C}">
                           <a14:useLocalDpi xmlns:a14="http://schemas.microsoft.com/office/drawing/2010/main" val="0"/>
@@ -6519,7 +6505,7 @@
                     </pic:cNvPicPr>
                   </pic:nvPicPr>
                   <pic:blipFill>
-                    <a:blip r:embed="rId18">
+                    <a:blip r:embed="rId14">
                       <a:extLst>
                         <a:ext uri="{28A0092B-C50C-407E-A947-70E740481C1C}">
                           <a14:useLocalDpi xmlns:a14="http://schemas.microsoft.com/office/drawing/2010/main" val="0"/>
@@ -6608,24 +6594,7 @@
           <w:b w:val="0"/>
           <w:bCs w:val="0"/>
         </w:rPr>
-        <w:t xml:space="preserve">development </w:t>
-      </w:r>
-      <w:commentRangeStart w:id="4"/>
-      <w:r>
-        <w:rPr>
-          <w:b w:val="0"/>
-          <w:bCs w:val="0"/>
-        </w:rPr>
-        <w:t>pipeline</w:t>
-      </w:r>
-      <w:commentRangeEnd w:id="4"/>
-      <w:r>
-        <w:rPr>
-          <w:rStyle w:val="Jegyzethivatkozs"/>
-          <w:b w:val="0"/>
-          <w:bCs w:val="0"/>
-        </w:rPr>
-        <w:commentReference w:id="4"/>
+        <w:t>development pipeline</w:t>
       </w:r>
       <w:r>
         <w:rPr>
@@ -7070,8 +7039,8 @@
       <w:pPr>
         <w:pStyle w:val="Cmsor1"/>
       </w:pPr>
-      <w:bookmarkStart w:id="6" w:name="_Toc332797403"/>
-      <w:bookmarkStart w:id="7" w:name="_Toc332798851"/>
+      <w:bookmarkStart w:id="3" w:name="_Toc332797403"/>
+      <w:bookmarkStart w:id="4" w:name="_Toc332798851"/>
       <w:r>
         <w:lastRenderedPageBreak/>
         <w:t>Unity</w:t>
@@ -7149,7 +7118,7 @@
                     <pic:cNvPicPr/>
                   </pic:nvPicPr>
                   <pic:blipFill>
-                    <a:blip r:embed="rId19" cstate="print">
+                    <a:blip r:embed="rId15" cstate="print">
                       <a:extLst>
                         <a:ext uri="{28A0092B-C50C-407E-A947-70E740481C1C}">
                           <a14:useLocalDpi xmlns:a14="http://schemas.microsoft.com/office/drawing/2010/main" val="0"/>
@@ -7368,7 +7337,7 @@
                     <pic:cNvPicPr/>
                   </pic:nvPicPr>
                   <pic:blipFill>
-                    <a:blip r:embed="rId20" cstate="print">
+                    <a:blip r:embed="rId16" cstate="print">
                       <a:extLst>
                         <a:ext uri="{28A0092B-C50C-407E-A947-70E740481C1C}">
                           <a14:useLocalDpi xmlns:a14="http://schemas.microsoft.com/office/drawing/2010/main" val="0"/>
@@ -9436,7 +9405,7 @@
                     <pic:cNvPicPr/>
                   </pic:nvPicPr>
                   <pic:blipFill>
-                    <a:blip r:embed="rId21" cstate="print">
+                    <a:blip r:embed="rId17" cstate="print">
                       <a:extLst>
                         <a:ext uri="{28A0092B-C50C-407E-A947-70E740481C1C}">
                           <a14:useLocalDpi xmlns:a14="http://schemas.microsoft.com/office/drawing/2010/main" val="0"/>
@@ -9665,7 +9634,7 @@
                     <pic:cNvPicPr/>
                   </pic:nvPicPr>
                   <pic:blipFill>
-                    <a:blip r:embed="rId22" cstate="print">
+                    <a:blip r:embed="rId18" cstate="print">
                       <a:extLst>
                         <a:ext uri="{28A0092B-C50C-407E-A947-70E740481C1C}">
                           <a14:useLocalDpi xmlns:a14="http://schemas.microsoft.com/office/drawing/2010/main" val="0"/>
@@ -10568,7 +10537,7 @@
                     <pic:cNvPicPr/>
                   </pic:nvPicPr>
                   <pic:blipFill>
-                    <a:blip r:embed="rId23" cstate="print">
+                    <a:blip r:embed="rId19" cstate="print">
                       <a:extLst>
                         <a:ext uri="{28A0092B-C50C-407E-A947-70E740481C1C}">
                           <a14:useLocalDpi xmlns:a14="http://schemas.microsoft.com/office/drawing/2010/main" val="0"/>
@@ -11911,9 +11880,9 @@
         <mc:AlternateContent>
           <mc:Choice Requires="wps">
             <w:drawing>
-              <wp:inline distT="0" distB="0" distL="0" distR="0" wp14:anchorId="5E640F84" wp14:editId="3FB4329D">
-                <wp:extent cx="5387340" cy="960120"/>
-                <wp:effectExtent l="0" t="0" r="22860" b="11430"/>
+              <wp:inline distT="0" distB="0" distL="0" distR="0" wp14:anchorId="5E640F84" wp14:editId="519EADD6">
+                <wp:extent cx="5387340" cy="1057275"/>
+                <wp:effectExtent l="0" t="0" r="22860" b="28575"/>
                 <wp:docPr id="217" name="Szövegdoboz 2"/>
                 <wp:cNvGraphicFramePr>
                   <a:graphicFrameLocks xmlns:a="http://schemas.openxmlformats.org/drawingml/2006/main"/>
@@ -11927,7 +11896,7 @@
                       <wps:spPr bwMode="auto">
                         <a:xfrm>
                           <a:off x="0" y="0"/>
-                          <a:ext cx="5387340" cy="960120"/>
+                          <a:ext cx="5387340" cy="1057275"/>
                         </a:xfrm>
                         <a:prstGeom prst="rect">
                           <a:avLst/>
@@ -11953,478 +11922,25 @@
                               <w:adjustRightInd w:val="0"/>
                               <w:spacing w:after="0" w:line="240" w:lineRule="auto"/>
                               <w:ind w:firstLine="0"/>
+                              <w:contextualSpacing/>
                               <w:jc w:val="left"/>
                               <w:rPr>
-                                <w:rFonts w:ascii="Consolas" w:hAnsi="Consolas" w:cs="Courier New"/>
+                                <w:rFonts w:ascii="Consolas" w:hAnsi="Consolas" w:cs="Consolas"/>
                                 <w:color w:val="000000"/>
                                 <w:sz w:val="20"/>
                                 <w:szCs w:val="20"/>
                                 <w:lang w:eastAsia="hu-HU"/>
-                                <w14:textOutline w14:w="9525" w14:cap="rnd" w14:cmpd="sng" w14:algn="ctr">
-                                  <w14:noFill/>
-                                  <w14:prstDash w14:val="solid"/>
-                                  <w14:bevel/>
-                                </w14:textOutline>
                               </w:rPr>
                             </w:pPr>
                             <w:r>
                               <w:rPr>
-                                <w:rFonts w:ascii="Consolas" w:hAnsi="Consolas" w:cs="Courier New"/>
-                                <w:color w:val="0000FF"/>
+                                <w:rFonts w:ascii="Consolas" w:hAnsi="Consolas" w:cs="Consolas"/>
+                                <w:color w:val="008000"/>
                                 <w:sz w:val="20"/>
                                 <w:szCs w:val="20"/>
                                 <w:lang w:eastAsia="hu-HU"/>
-                                <w14:textOutline w14:w="9525" w14:cap="rnd" w14:cmpd="sng" w14:algn="ctr">
-                                  <w14:noFill/>
-                                  <w14:prstDash w14:val="solid"/>
-                                  <w14:bevel/>
-                                </w14:textOutline>
                               </w:rPr>
-                              <w:t>public</w:t>
-                            </w:r>
-                            <w:r>
-                              <w:rPr>
-                                <w:rFonts w:ascii="Consolas" w:hAnsi="Consolas" w:cs="Courier New"/>
-                                <w:color w:val="000000"/>
-                                <w:sz w:val="20"/>
-                                <w:szCs w:val="20"/>
-                                <w:lang w:eastAsia="hu-HU"/>
-                                <w14:textOutline w14:w="9525" w14:cap="rnd" w14:cmpd="sng" w14:algn="ctr">
-                                  <w14:noFill/>
-                                  <w14:prstDash w14:val="solid"/>
-                                  <w14:bevel/>
-                                </w14:textOutline>
-                              </w:rPr>
-                              <w:t xml:space="preserve"> </w:t>
-                            </w:r>
-                            <w:r>
-                              <w:rPr>
-                                <w:rFonts w:ascii="Consolas" w:hAnsi="Consolas" w:cs="Courier New"/>
-                                <w:color w:val="0000FF"/>
-                                <w:sz w:val="20"/>
-                                <w:szCs w:val="20"/>
-                                <w:lang w:eastAsia="hu-HU"/>
-                                <w14:textOutline w14:w="9525" w14:cap="rnd" w14:cmpd="sng" w14:algn="ctr">
-                                  <w14:noFill/>
-                                  <w14:prstDash w14:val="solid"/>
-                                  <w14:bevel/>
-                                </w14:textOutline>
-                              </w:rPr>
-                              <w:t>void</w:t>
-                            </w:r>
-                            <w:r>
-                              <w:rPr>
-                                <w:rFonts w:ascii="Consolas" w:hAnsi="Consolas" w:cs="Courier New"/>
-                                <w:color w:val="000000"/>
-                                <w:sz w:val="20"/>
-                                <w:szCs w:val="20"/>
-                                <w:lang w:eastAsia="hu-HU"/>
-                                <w14:textOutline w14:w="9525" w14:cap="rnd" w14:cmpd="sng" w14:algn="ctr">
-                                  <w14:noFill/>
-                                  <w14:prstDash w14:val="solid"/>
-                                  <w14:bevel/>
-                                </w14:textOutline>
-                              </w:rPr>
-                              <w:t xml:space="preserve"> </w:t>
-                            </w:r>
-                            <w:proofErr w:type="spellStart"/>
-                            <w:proofErr w:type="gramStart"/>
-                            <w:r>
-                              <w:rPr>
-                                <w:rFonts w:ascii="Consolas" w:hAnsi="Consolas" w:cs="Courier New"/>
-                                <w:color w:val="C45911" w:themeColor="accent2" w:themeShade="BF"/>
-                                <w:sz w:val="20"/>
-                                <w:szCs w:val="20"/>
-                                <w:lang w:eastAsia="hu-HU"/>
-                                <w14:textOutline w14:w="9525" w14:cap="rnd" w14:cmpd="sng" w14:algn="ctr">
-                                  <w14:noFill/>
-                                  <w14:prstDash w14:val="solid"/>
-                                  <w14:bevel/>
-                                </w14:textOutline>
-                              </w:rPr>
-                              <w:t>MoveUpByOneUnit</w:t>
-                            </w:r>
-                            <w:proofErr w:type="spellEnd"/>
-                            <w:r>
-                              <w:rPr>
-                                <w:rFonts w:ascii="Consolas" w:hAnsi="Consolas" w:cs="Courier New"/>
-                                <w:color w:val="000000"/>
-                                <w:sz w:val="20"/>
-                                <w:szCs w:val="20"/>
-                                <w:lang w:eastAsia="hu-HU"/>
-                                <w14:textOutline w14:w="9525" w14:cap="rnd" w14:cmpd="sng" w14:algn="ctr">
-                                  <w14:noFill/>
-                                  <w14:prstDash w14:val="solid"/>
-                                  <w14:bevel/>
-                                </w14:textOutline>
-                              </w:rPr>
-                              <w:t>(</w:t>
-                            </w:r>
-                            <w:proofErr w:type="gramEnd"/>
-                            <w:r>
-                              <w:rPr>
-                                <w:rFonts w:ascii="Consolas" w:hAnsi="Consolas" w:cs="Courier New"/>
-                                <w:color w:val="000000"/>
-                                <w:sz w:val="20"/>
-                                <w:szCs w:val="20"/>
-                                <w:lang w:eastAsia="hu-HU"/>
-                                <w14:textOutline w14:w="9525" w14:cap="rnd" w14:cmpd="sng" w14:algn="ctr">
-                                  <w14:noFill/>
-                                  <w14:prstDash w14:val="solid"/>
-                                  <w14:bevel/>
-                                </w14:textOutline>
-                              </w:rPr>
-                              <w:t>)</w:t>
-                            </w:r>
-                          </w:p>
-                          <w:p>
-                            <w:pPr>
-                              <w:autoSpaceDE w:val="0"/>
-                              <w:autoSpaceDN w:val="0"/>
-                              <w:adjustRightInd w:val="0"/>
-                              <w:spacing w:after="0" w:line="240" w:lineRule="auto"/>
-                              <w:ind w:firstLine="0"/>
-                              <w:jc w:val="left"/>
-                              <w:rPr>
-                                <w:rFonts w:ascii="Consolas" w:hAnsi="Consolas" w:cs="Courier New"/>
-                                <w:color w:val="000000"/>
-                                <w:sz w:val="20"/>
-                                <w:szCs w:val="20"/>
-                                <w:lang w:eastAsia="hu-HU"/>
-                                <w14:textOutline w14:w="9525" w14:cap="rnd" w14:cmpd="sng" w14:algn="ctr">
-                                  <w14:noFill/>
-                                  <w14:prstDash w14:val="solid"/>
-                                  <w14:bevel/>
-                                </w14:textOutline>
-                              </w:rPr>
-                            </w:pPr>
-                            <w:r>
-                              <w:rPr>
-                                <w:rFonts w:ascii="Consolas" w:hAnsi="Consolas" w:cs="Courier New"/>
-                                <w:color w:val="000000"/>
-                                <w:sz w:val="20"/>
-                                <w:szCs w:val="20"/>
-                                <w:lang w:eastAsia="hu-HU"/>
-                                <w14:textOutline w14:w="9525" w14:cap="rnd" w14:cmpd="sng" w14:algn="ctr">
-                                  <w14:noFill/>
-                                  <w14:prstDash w14:val="solid"/>
-                                  <w14:bevel/>
-                                </w14:textOutline>
-                              </w:rPr>
-                              <w:t>{</w:t>
-                            </w:r>
-                          </w:p>
-                          <w:p>
-                            <w:pPr>
-                              <w:autoSpaceDE w:val="0"/>
-                              <w:autoSpaceDN w:val="0"/>
-                              <w:adjustRightInd w:val="0"/>
-                              <w:spacing w:after="0" w:line="240" w:lineRule="auto"/>
-                              <w:ind w:firstLine="0"/>
-                              <w:jc w:val="left"/>
-                              <w:rPr>
-                                <w:rFonts w:ascii="Consolas" w:hAnsi="Consolas" w:cs="Courier New"/>
-                                <w:color w:val="000000"/>
-                                <w:sz w:val="20"/>
-                                <w:szCs w:val="20"/>
-                                <w:lang w:eastAsia="hu-HU"/>
-                                <w14:textOutline w14:w="9525" w14:cap="rnd" w14:cmpd="sng" w14:algn="ctr">
-                                  <w14:noFill/>
-                                  <w14:prstDash w14:val="solid"/>
-                                  <w14:bevel/>
-                                </w14:textOutline>
-                              </w:rPr>
-                            </w:pPr>
-                            <w:r>
-                              <w:rPr>
-                                <w:rFonts w:ascii="Consolas" w:hAnsi="Consolas" w:cs="Courier New"/>
-                                <w:color w:val="538135" w:themeColor="accent6" w:themeShade="BF"/>
-                                <w:sz w:val="20"/>
-                                <w:szCs w:val="20"/>
-                                <w:lang w:eastAsia="hu-HU"/>
-                                <w14:textOutline w14:w="9525" w14:cap="rnd" w14:cmpd="sng" w14:algn="ctr">
-                                  <w14:noFill/>
-                                  <w14:prstDash w14:val="solid"/>
-                                  <w14:bevel/>
-                                </w14:textOutline>
-                              </w:rPr>
-                              <w:t xml:space="preserve">    Vector3</w:t>
-                            </w:r>
-                            <w:r>
-                              <w:rPr>
-                                <w:rFonts w:ascii="Consolas" w:hAnsi="Consolas" w:cs="Courier New"/>
-                                <w:color w:val="000000"/>
-                                <w:sz w:val="20"/>
-                                <w:szCs w:val="20"/>
-                                <w:lang w:eastAsia="hu-HU"/>
-                                <w14:textOutline w14:w="9525" w14:cap="rnd" w14:cmpd="sng" w14:algn="ctr">
-                                  <w14:noFill/>
-                                  <w14:prstDash w14:val="solid"/>
-                                  <w14:bevel/>
-                                </w14:textOutline>
-                              </w:rPr>
-                              <w:t xml:space="preserve"> pos = </w:t>
-                            </w:r>
-                            <w:proofErr w:type="spellStart"/>
-                            <w:proofErr w:type="gramStart"/>
-                            <w:r>
-                              <w:rPr>
-                                <w:rFonts w:ascii="Consolas" w:hAnsi="Consolas" w:cs="Courier New"/>
-                                <w:color w:val="000000"/>
-                                <w:sz w:val="20"/>
-                                <w:szCs w:val="20"/>
-                                <w:lang w:eastAsia="hu-HU"/>
-                                <w14:textOutline w14:w="9525" w14:cap="rnd" w14:cmpd="sng" w14:algn="ctr">
-                                  <w14:noFill/>
-                                  <w14:prstDash w14:val="solid"/>
-                                  <w14:bevel/>
-                                </w14:textOutline>
-                              </w:rPr>
-                              <w:t>transform.position</w:t>
-                            </w:r>
-                            <w:proofErr w:type="spellEnd"/>
-                            <w:proofErr w:type="gramEnd"/>
-                            <w:r>
-                              <w:rPr>
-                                <w:rFonts w:ascii="Consolas" w:hAnsi="Consolas" w:cs="Courier New"/>
-                                <w:color w:val="000000"/>
-                                <w:sz w:val="20"/>
-                                <w:szCs w:val="20"/>
-                                <w:lang w:eastAsia="hu-HU"/>
-                                <w14:textOutline w14:w="9525" w14:cap="rnd" w14:cmpd="sng" w14:algn="ctr">
-                                  <w14:noFill/>
-                                  <w14:prstDash w14:val="solid"/>
-                                  <w14:bevel/>
-                                </w14:textOutline>
-                              </w:rPr>
-                              <w:t>;</w:t>
-                            </w:r>
-                          </w:p>
-                          <w:p>
-                            <w:pPr>
-                              <w:autoSpaceDE w:val="0"/>
-                              <w:autoSpaceDN w:val="0"/>
-                              <w:adjustRightInd w:val="0"/>
-                              <w:spacing w:after="0" w:line="240" w:lineRule="auto"/>
-                              <w:ind w:firstLine="0"/>
-                              <w:jc w:val="left"/>
-                              <w:rPr>
-                                <w:rFonts w:ascii="Consolas" w:hAnsi="Consolas" w:cs="Courier New"/>
-                                <w:color w:val="000000"/>
-                                <w:sz w:val="20"/>
-                                <w:szCs w:val="20"/>
-                                <w:lang w:eastAsia="hu-HU"/>
-                                <w14:textOutline w14:w="9525" w14:cap="rnd" w14:cmpd="sng" w14:algn="ctr">
-                                  <w14:noFill/>
-                                  <w14:prstDash w14:val="solid"/>
-                                  <w14:bevel/>
-                                </w14:textOutline>
-                              </w:rPr>
-                            </w:pPr>
-                            <w:r>
-                              <w:rPr>
-                                <w:rFonts w:ascii="Consolas" w:hAnsi="Consolas" w:cs="Courier New"/>
-                                <w:color w:val="000000"/>
-                                <w:sz w:val="20"/>
-                                <w:szCs w:val="20"/>
-                                <w:lang w:eastAsia="hu-HU"/>
-                                <w14:textOutline w14:w="9525" w14:cap="rnd" w14:cmpd="sng" w14:algn="ctr">
-                                  <w14:noFill/>
-                                  <w14:prstDash w14:val="solid"/>
-                                  <w14:bevel/>
-                                </w14:textOutline>
-                              </w:rPr>
-                              <w:t xml:space="preserve">    </w:t>
-                            </w:r>
-                            <w:proofErr w:type="spellStart"/>
-                            <w:proofErr w:type="gramStart"/>
-                            <w:r>
-                              <w:rPr>
-                                <w:rFonts w:ascii="Consolas" w:hAnsi="Consolas" w:cs="Courier New"/>
-                                <w:color w:val="000000"/>
-                                <w:sz w:val="20"/>
-                                <w:szCs w:val="20"/>
-                                <w:lang w:eastAsia="hu-HU"/>
-                                <w14:textOutline w14:w="9525" w14:cap="rnd" w14:cmpd="sng" w14:algn="ctr">
-                                  <w14:noFill/>
-                                  <w14:prstDash w14:val="solid"/>
-                                  <w14:bevel/>
-                                </w14:textOutline>
-                              </w:rPr>
-                              <w:t>transform.position</w:t>
-                            </w:r>
-                            <w:proofErr w:type="spellEnd"/>
-                            <w:proofErr w:type="gramEnd"/>
-                            <w:r>
-                              <w:rPr>
-                                <w:rFonts w:ascii="Consolas" w:hAnsi="Consolas" w:cs="Courier New"/>
-                                <w:color w:val="000000"/>
-                                <w:sz w:val="20"/>
-                                <w:szCs w:val="20"/>
-                                <w:lang w:eastAsia="hu-HU"/>
-                                <w14:textOutline w14:w="9525" w14:cap="rnd" w14:cmpd="sng" w14:algn="ctr">
-                                  <w14:noFill/>
-                                  <w14:prstDash w14:val="solid"/>
-                                  <w14:bevel/>
-                                </w14:textOutline>
-                              </w:rPr>
-                              <w:t xml:space="preserve"> = </w:t>
-                            </w:r>
-                            <w:r>
-                              <w:rPr>
-                                <w:rFonts w:ascii="Consolas" w:hAnsi="Consolas" w:cs="Courier New"/>
-                                <w:color w:val="0000FF"/>
-                                <w:sz w:val="20"/>
-                                <w:szCs w:val="20"/>
-                                <w:lang w:eastAsia="hu-HU"/>
-                                <w14:textOutline w14:w="9525" w14:cap="rnd" w14:cmpd="sng" w14:algn="ctr">
-                                  <w14:noFill/>
-                                  <w14:prstDash w14:val="solid"/>
-                                  <w14:bevel/>
-                                </w14:textOutline>
-                              </w:rPr>
-                              <w:t>new</w:t>
-                            </w:r>
-                            <w:r>
-                              <w:rPr>
-                                <w:rFonts w:ascii="Consolas" w:hAnsi="Consolas" w:cs="Courier New"/>
-                                <w:color w:val="000000"/>
-                                <w:sz w:val="20"/>
-                                <w:szCs w:val="20"/>
-                                <w:lang w:eastAsia="hu-HU"/>
-                                <w14:textOutline w14:w="9525" w14:cap="rnd" w14:cmpd="sng" w14:algn="ctr">
-                                  <w14:noFill/>
-                                  <w14:prstDash w14:val="solid"/>
-                                  <w14:bevel/>
-                                </w14:textOutline>
-                              </w:rPr>
-                              <w:t xml:space="preserve"> </w:t>
-                            </w:r>
-                            <w:r>
-                              <w:rPr>
-                                <w:rFonts w:ascii="Consolas" w:hAnsi="Consolas" w:cs="Courier New"/>
-                                <w:color w:val="538135" w:themeColor="accent6" w:themeShade="BF"/>
-                                <w:sz w:val="20"/>
-                                <w:szCs w:val="20"/>
-                                <w:lang w:eastAsia="hu-HU"/>
-                                <w14:textOutline w14:w="9525" w14:cap="rnd" w14:cmpd="sng" w14:algn="ctr">
-                                  <w14:noFill/>
-                                  <w14:prstDash w14:val="solid"/>
-                                  <w14:bevel/>
-                                </w14:textOutline>
-                              </w:rPr>
-                              <w:t>Vector3</w:t>
-                            </w:r>
-                            <w:r>
-                              <w:rPr>
-                                <w:rFonts w:ascii="Consolas" w:hAnsi="Consolas" w:cs="Courier New"/>
-                                <w:color w:val="000000"/>
-                                <w:sz w:val="20"/>
-                                <w:szCs w:val="20"/>
-                                <w:lang w:eastAsia="hu-HU"/>
-                                <w14:textOutline w14:w="9525" w14:cap="rnd" w14:cmpd="sng" w14:algn="ctr">
-                                  <w14:noFill/>
-                                  <w14:prstDash w14:val="solid"/>
-                                  <w14:bevel/>
-                                </w14:textOutline>
-                              </w:rPr>
-                              <w:t>(</w:t>
-                            </w:r>
-                            <w:proofErr w:type="spellStart"/>
-                            <w:r>
-                              <w:rPr>
-                                <w:rFonts w:ascii="Consolas" w:hAnsi="Consolas" w:cs="Courier New"/>
-                                <w:color w:val="000000"/>
-                                <w:sz w:val="20"/>
-                                <w:szCs w:val="20"/>
-                                <w:lang w:eastAsia="hu-HU"/>
-                                <w14:textOutline w14:w="9525" w14:cap="rnd" w14:cmpd="sng" w14:algn="ctr">
-                                  <w14:noFill/>
-                                  <w14:prstDash w14:val="solid"/>
-                                  <w14:bevel/>
-                                </w14:textOutline>
-                              </w:rPr>
-                              <w:t>pos.x</w:t>
-                            </w:r>
-                            <w:proofErr w:type="spellEnd"/>
-                            <w:r>
-                              <w:rPr>
-                                <w:rFonts w:ascii="Consolas" w:hAnsi="Consolas" w:cs="Courier New"/>
-                                <w:color w:val="000000"/>
-                                <w:sz w:val="20"/>
-                                <w:szCs w:val="20"/>
-                                <w:lang w:eastAsia="hu-HU"/>
-                                <w14:textOutline w14:w="9525" w14:cap="rnd" w14:cmpd="sng" w14:algn="ctr">
-                                  <w14:noFill/>
-                                  <w14:prstDash w14:val="solid"/>
-                                  <w14:bevel/>
-                                </w14:textOutline>
-                              </w:rPr>
-                              <w:t xml:space="preserve">, </w:t>
-                            </w:r>
-                            <w:proofErr w:type="spellStart"/>
-                            <w:r>
-                              <w:rPr>
-                                <w:rFonts w:ascii="Consolas" w:hAnsi="Consolas" w:cs="Courier New"/>
-                                <w:color w:val="000000"/>
-                                <w:sz w:val="20"/>
-                                <w:szCs w:val="20"/>
-                                <w:lang w:eastAsia="hu-HU"/>
-                                <w14:textOutline w14:w="9525" w14:cap="rnd" w14:cmpd="sng" w14:algn="ctr">
-                                  <w14:noFill/>
-                                  <w14:prstDash w14:val="solid"/>
-                                  <w14:bevel/>
-                                </w14:textOutline>
-                              </w:rPr>
-                              <w:t>pos.y</w:t>
-                            </w:r>
-                            <w:proofErr w:type="spellEnd"/>
-                            <w:r>
-                              <w:rPr>
-                                <w:rFonts w:ascii="Consolas" w:hAnsi="Consolas" w:cs="Courier New"/>
-                                <w:color w:val="000000"/>
-                                <w:sz w:val="20"/>
-                                <w:szCs w:val="20"/>
-                                <w:lang w:eastAsia="hu-HU"/>
-                                <w14:textOutline w14:w="9525" w14:cap="rnd" w14:cmpd="sng" w14:algn="ctr">
-                                  <w14:noFill/>
-                                  <w14:prstDash w14:val="solid"/>
-                                  <w14:bevel/>
-                                </w14:textOutline>
-                              </w:rPr>
-                              <w:t xml:space="preserve"> + 1, </w:t>
-                            </w:r>
-                            <w:proofErr w:type="spellStart"/>
-                            <w:r>
-                              <w:rPr>
-                                <w:rFonts w:ascii="Consolas" w:hAnsi="Consolas" w:cs="Courier New"/>
-                                <w:color w:val="000000"/>
-                                <w:sz w:val="20"/>
-                                <w:szCs w:val="20"/>
-                                <w:lang w:eastAsia="hu-HU"/>
-                                <w14:textOutline w14:w="9525" w14:cap="rnd" w14:cmpd="sng" w14:algn="ctr">
-                                  <w14:noFill/>
-                                  <w14:prstDash w14:val="solid"/>
-                                  <w14:bevel/>
-                                </w14:textOutline>
-                              </w:rPr>
-                              <w:t>pos.z</w:t>
-                            </w:r>
-                            <w:proofErr w:type="spellEnd"/>
-                            <w:r>
-                              <w:rPr>
-                                <w:rFonts w:ascii="Consolas" w:hAnsi="Consolas" w:cs="Courier New"/>
-                                <w:color w:val="000000"/>
-                                <w:sz w:val="20"/>
-                                <w:szCs w:val="20"/>
-                                <w:lang w:eastAsia="hu-HU"/>
-                                <w14:textOutline w14:w="9525" w14:cap="rnd" w14:cmpd="sng" w14:algn="ctr">
-                                  <w14:noFill/>
-                                  <w14:prstDash w14:val="solid"/>
-                                  <w14:bevel/>
-                                </w14:textOutline>
-                              </w:rPr>
-                              <w:t>);</w:t>
+                              <w:t>// Position of the transform relative to the parent transform.</w:t>
                             </w:r>
                           </w:p>
                           <w:p>
@@ -12432,30 +11948,112 @@
                               <w:pStyle w:val="Kd"/>
                               <w:ind w:left="0"/>
                               <w:rPr>
-                                <w:rStyle w:val="Irodalomjegyzkforrs"/>
-                                <w:rFonts w:cs="Courier New"/>
-                                <w:sz w:val="22"/>
-                                <w:szCs w:val="28"/>
-                                <w14:textOutline w14:w="9525" w14:cap="rnd" w14:cmpd="sng" w14:algn="ctr">
-                                  <w14:noFill/>
-                                  <w14:prstDash w14:val="solid"/>
-                                  <w14:bevel/>
-                                </w14:textOutline>
+                                <w:rFonts w:cs="Consolas"/>
+                                <w:color w:val="000000"/>
+                                <w:szCs w:val="20"/>
+                                <w:lang w:eastAsia="hu-HU"/>
                               </w:rPr>
                             </w:pPr>
                             <w:r>
                               <w:rPr>
-                                <w:rFonts w:cs="Courier New"/>
+                                <w:rFonts w:cs="Consolas"/>
+                                <w:color w:val="0000FF"/>
+                                <w:szCs w:val="20"/>
+                                <w:lang w:eastAsia="hu-HU"/>
+                              </w:rPr>
+                              <w:t>public</w:t>
+                            </w:r>
+                            <w:r>
+                              <w:rPr>
+                                <w:rFonts w:cs="Consolas"/>
                                 <w:color w:val="000000"/>
                                 <w:szCs w:val="20"/>
                                 <w:lang w:eastAsia="hu-HU"/>
-                                <w14:textOutline w14:w="9525" w14:cap="rnd" w14:cmpd="sng" w14:algn="ctr">
-                                  <w14:noFill/>
-                                  <w14:prstDash w14:val="solid"/>
-                                  <w14:bevel/>
-                                </w14:textOutline>
                               </w:rPr>
-                              <w:t>}</w:t>
+                              <w:t xml:space="preserve"> </w:t>
+                            </w:r>
+                            <w:r>
+                              <w:rPr>
+                                <w:rFonts w:cs="Consolas"/>
+                                <w:color w:val="0000FF"/>
+                                <w:szCs w:val="20"/>
+                                <w:lang w:eastAsia="hu-HU"/>
+                              </w:rPr>
+                              <w:t>extern</w:t>
+                            </w:r>
+                            <w:r>
+                              <w:rPr>
+                                <w:rFonts w:cs="Consolas"/>
+                                <w:color w:val="000000"/>
+                                <w:szCs w:val="20"/>
+                                <w:lang w:eastAsia="hu-HU"/>
+                              </w:rPr>
+                              <w:t xml:space="preserve"> </w:t>
+                            </w:r>
+                            <w:r>
+                              <w:rPr>
+                                <w:rFonts w:cs="Consolas"/>
+                                <w:color w:val="538135" w:themeColor="accent6" w:themeShade="BF"/>
+                                <w:szCs w:val="20"/>
+                                <w:lang w:eastAsia="hu-HU"/>
+                              </w:rPr>
+                              <w:t>Vector3</w:t>
+                            </w:r>
+                            <w:r>
+                              <w:rPr>
+                                <w:rFonts w:cs="Consolas"/>
+                                <w:color w:val="000000"/>
+                                <w:szCs w:val="20"/>
+                                <w:lang w:eastAsia="hu-HU"/>
+                              </w:rPr>
+                              <w:t xml:space="preserve"> position </w:t>
+                            </w:r>
+                            <w:proofErr w:type="gramStart"/>
+                            <w:r>
+                              <w:rPr>
+                                <w:rFonts w:cs="Consolas"/>
+                                <w:color w:val="000000"/>
+                                <w:szCs w:val="20"/>
+                                <w:lang w:eastAsia="hu-HU"/>
+                              </w:rPr>
+                              <w:t xml:space="preserve">{ </w:t>
+                            </w:r>
+                            <w:r>
+                              <w:rPr>
+                                <w:rFonts w:cs="Consolas"/>
+                                <w:color w:val="0000FF"/>
+                                <w:szCs w:val="20"/>
+                                <w:lang w:eastAsia="hu-HU"/>
+                              </w:rPr>
+                              <w:t>get</w:t>
+                            </w:r>
+                            <w:proofErr w:type="gramEnd"/>
+                            <w:r>
+                              <w:rPr>
+                                <w:rFonts w:cs="Consolas"/>
+                                <w:color w:val="000000"/>
+                                <w:szCs w:val="20"/>
+                                <w:lang w:eastAsia="hu-HU"/>
+                              </w:rPr>
+                              <w:t xml:space="preserve">; </w:t>
+                            </w:r>
+                            <w:r>
+                              <w:rPr>
+                                <w:rFonts w:cs="Consolas"/>
+                                <w:color w:val="0000FF"/>
+                                <w:szCs w:val="20"/>
+                                <w:lang w:eastAsia="hu-HU"/>
+                              </w:rPr>
+                              <w:t>set</w:t>
+                            </w:r>
+                            <w:r>
+                              <w:rPr>
+                                <w:rFonts w:cs="Consolas"/>
+                                <w:color w:val="000000"/>
+                                <w:szCs w:val="20"/>
+                                <w:lang w:eastAsia="hu-HU"/>
+                              </w:rPr>
+                              <w:t>; }</w:t>
                             </w:r>
                           </w:p>
                           <w:p>
@@ -12482,7 +12080,7 @@
           </mc:Choice>
           <mc:Fallback>
             <w:pict>
-              <v:shape w14:anchorId="5E640F84" id="Szövegdoboz 2" o:spid="_x0000_s1027" type="#_x0000_t202" style="width:424.2pt;height:75.6pt;visibility:visible;mso-wrap-style:square;mso-left-percent:-10001;mso-top-percent:-10001;mso-position-horizontal:absolute;mso-position-horizontal-relative:char;mso-position-vertical:absolute;mso-position-vertical-relative:line;mso-left-percent:-10001;mso-top-percent:-10001;v-text-anchor:top" o:gfxdata="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">
+              <v:shape w14:anchorId="5E640F84" id="Szövegdoboz 2" o:spid="_x0000_s1027" type="#_x0000_t202" style="width:424.2pt;height:83.25pt;visibility:visible;mso-wrap-style:square;mso-left-percent:-10001;mso-top-percent:-10001;mso-position-horizontal:absolute;mso-position-horizontal-relative:char;mso-position-vertical:absolute;mso-position-vertical-relative:line;mso-left-percent:-10001;mso-top-percent:-10001;v-text-anchor:top" o:gfxdata="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">
                 <v:textbox inset="1.5mm,,1.5mm">
                   <w:txbxContent>
                     <w:p>
@@ -12492,478 +12090,25 @@
                         <w:adjustRightInd w:val="0"/>
                         <w:spacing w:after="0" w:line="240" w:lineRule="auto"/>
                         <w:ind w:firstLine="0"/>
+                        <w:contextualSpacing/>
                         <w:jc w:val="left"/>
                         <w:rPr>
-                          <w:rFonts w:ascii="Consolas" w:hAnsi="Consolas" w:cs="Courier New"/>
+                          <w:rFonts w:ascii="Consolas" w:hAnsi="Consolas" w:cs="Consolas"/>
                           <w:color w:val="000000"/>
                           <w:sz w:val="20"/>
                           <w:szCs w:val="20"/>
                           <w:lang w:eastAsia="hu-HU"/>
-                          <w14:textOutline w14:w="9525" w14:cap="rnd" w14:cmpd="sng" w14:algn="ctr">
-                            <w14:noFill/>
-                            <w14:prstDash w14:val="solid"/>
-                            <w14:bevel/>
-                          </w14:textOutline>
                         </w:rPr>
                       </w:pPr>
                       <w:r>
                         <w:rPr>
-                          <w:rFonts w:ascii="Consolas" w:hAnsi="Consolas" w:cs="Courier New"/>
-                          <w:color w:val="0000FF"/>
+                          <w:rFonts w:ascii="Consolas" w:hAnsi="Consolas" w:cs="Consolas"/>
+                          <w:color w:val="008000"/>
                           <w:sz w:val="20"/>
                           <w:szCs w:val="20"/>
                           <w:lang w:eastAsia="hu-HU"/>
-                          <w14:textOutline w14:w="9525" w14:cap="rnd" w14:cmpd="sng" w14:algn="ctr">
-                            <w14:noFill/>
-                            <w14:prstDash w14:val="solid"/>
-                            <w14:bevel/>
-                          </w14:textOutline>
                         </w:rPr>
-                        <w:t>public</w:t>
-                      </w:r>
-                      <w:r>
-                        <w:rPr>
-                          <w:rFonts w:ascii="Consolas" w:hAnsi="Consolas" w:cs="Courier New"/>
-                          <w:color w:val="000000"/>
-                          <w:sz w:val="20"/>
-                          <w:szCs w:val="20"/>
-                          <w:lang w:eastAsia="hu-HU"/>
-                          <w14:textOutline w14:w="9525" w14:cap="rnd" w14:cmpd="sng" w14:algn="ctr">
-                            <w14:noFill/>
-                            <w14:prstDash w14:val="solid"/>
-                            <w14:bevel/>
-                          </w14:textOutline>
-                        </w:rPr>
-                        <w:t xml:space="preserve"> </w:t>
-                      </w:r>
-                      <w:r>
-                        <w:rPr>
-                          <w:rFonts w:ascii="Consolas" w:hAnsi="Consolas" w:cs="Courier New"/>
-                          <w:color w:val="0000FF"/>
-                          <w:sz w:val="20"/>
-                          <w:szCs w:val="20"/>
-                          <w:lang w:eastAsia="hu-HU"/>
-                          <w14:textOutline w14:w="9525" w14:cap="rnd" w14:cmpd="sng" w14:algn="ctr">
-                            <w14:noFill/>
-                            <w14:prstDash w14:val="solid"/>
-                            <w14:bevel/>
-                          </w14:textOutline>
-                        </w:rPr>
-                        <w:t>void</w:t>
-                      </w:r>
-                      <w:r>
-                        <w:rPr>
-                          <w:rFonts w:ascii="Consolas" w:hAnsi="Consolas" w:cs="Courier New"/>
-                          <w:color w:val="000000"/>
-                          <w:sz w:val="20"/>
-                          <w:szCs w:val="20"/>
-                          <w:lang w:eastAsia="hu-HU"/>
-                          <w14:textOutline w14:w="9525" w14:cap="rnd" w14:cmpd="sng" w14:algn="ctr">
-                            <w14:noFill/>
-                            <w14:prstDash w14:val="solid"/>
-                            <w14:bevel/>
-                          </w14:textOutline>
-                        </w:rPr>
-                        <w:t xml:space="preserve"> </w:t>
-                      </w:r>
-                      <w:proofErr w:type="spellStart"/>
-                      <w:proofErr w:type="gramStart"/>
-                      <w:r>
-                        <w:rPr>
-                          <w:rFonts w:ascii="Consolas" w:hAnsi="Consolas" w:cs="Courier New"/>
-                          <w:color w:val="C45911" w:themeColor="accent2" w:themeShade="BF"/>
-                          <w:sz w:val="20"/>
-                          <w:szCs w:val="20"/>
-                          <w:lang w:eastAsia="hu-HU"/>
-                          <w14:textOutline w14:w="9525" w14:cap="rnd" w14:cmpd="sng" w14:algn="ctr">
-                            <w14:noFill/>
-                            <w14:prstDash w14:val="solid"/>
-                            <w14:bevel/>
-                          </w14:textOutline>
-                        </w:rPr>
-                        <w:t>MoveUpByOneUnit</w:t>
-                      </w:r>
-                      <w:proofErr w:type="spellEnd"/>
-                      <w:r>
-                        <w:rPr>
-                          <w:rFonts w:ascii="Consolas" w:hAnsi="Consolas" w:cs="Courier New"/>
-                          <w:color w:val="000000"/>
-                          <w:sz w:val="20"/>
-                          <w:szCs w:val="20"/>
-                          <w:lang w:eastAsia="hu-HU"/>
-                          <w14:textOutline w14:w="9525" w14:cap="rnd" w14:cmpd="sng" w14:algn="ctr">
-                            <w14:noFill/>
-                            <w14:prstDash w14:val="solid"/>
-                            <w14:bevel/>
-                          </w14:textOutline>
-                        </w:rPr>
-                        <w:t>(</w:t>
-                      </w:r>
-                      <w:proofErr w:type="gramEnd"/>
-                      <w:r>
-                        <w:rPr>
-                          <w:rFonts w:ascii="Consolas" w:hAnsi="Consolas" w:cs="Courier New"/>
-                          <w:color w:val="000000"/>
-                          <w:sz w:val="20"/>
-                          <w:szCs w:val="20"/>
-                          <w:lang w:eastAsia="hu-HU"/>
-                          <w14:textOutline w14:w="9525" w14:cap="rnd" w14:cmpd="sng" w14:algn="ctr">
-                            <w14:noFill/>
-                            <w14:prstDash w14:val="solid"/>
-                            <w14:bevel/>
-                          </w14:textOutline>
-                        </w:rPr>
-                        <w:t>)</w:t>
-                      </w:r>
-                    </w:p>
-                    <w:p>
-                      <w:pPr>
-                        <w:autoSpaceDE w:val="0"/>
-                        <w:autoSpaceDN w:val="0"/>
-                        <w:adjustRightInd w:val="0"/>
-                        <w:spacing w:after="0" w:line="240" w:lineRule="auto"/>
-                        <w:ind w:firstLine="0"/>
-                        <w:jc w:val="left"/>
-                        <w:rPr>
-                          <w:rFonts w:ascii="Consolas" w:hAnsi="Consolas" w:cs="Courier New"/>
-                          <w:color w:val="000000"/>
-                          <w:sz w:val="20"/>
-                          <w:szCs w:val="20"/>
-                          <w:lang w:eastAsia="hu-HU"/>
-                          <w14:textOutline w14:w="9525" w14:cap="rnd" w14:cmpd="sng" w14:algn="ctr">
-                            <w14:noFill/>
-                            <w14:prstDash w14:val="solid"/>
-                            <w14:bevel/>
-                          </w14:textOutline>
-                        </w:rPr>
-                      </w:pPr>
-                      <w:r>
-                        <w:rPr>
-                          <w:rFonts w:ascii="Consolas" w:hAnsi="Consolas" w:cs="Courier New"/>
-                          <w:color w:val="000000"/>
-                          <w:sz w:val="20"/>
-                          <w:szCs w:val="20"/>
-                          <w:lang w:eastAsia="hu-HU"/>
-                          <w14:textOutline w14:w="9525" w14:cap="rnd" w14:cmpd="sng" w14:algn="ctr">
-                            <w14:noFill/>
-                            <w14:prstDash w14:val="solid"/>
-                            <w14:bevel/>
-                          </w14:textOutline>
-                        </w:rPr>
-                        <w:t>{</w:t>
-                      </w:r>
-                    </w:p>
-                    <w:p>
-                      <w:pPr>
-                        <w:autoSpaceDE w:val="0"/>
-                        <w:autoSpaceDN w:val="0"/>
-                        <w:adjustRightInd w:val="0"/>
-                        <w:spacing w:after="0" w:line="240" w:lineRule="auto"/>
-                        <w:ind w:firstLine="0"/>
-                        <w:jc w:val="left"/>
-                        <w:rPr>
-                          <w:rFonts w:ascii="Consolas" w:hAnsi="Consolas" w:cs="Courier New"/>
-                          <w:color w:val="000000"/>
-                          <w:sz w:val="20"/>
-                          <w:szCs w:val="20"/>
-                          <w:lang w:eastAsia="hu-HU"/>
-                          <w14:textOutline w14:w="9525" w14:cap="rnd" w14:cmpd="sng" w14:algn="ctr">
-                            <w14:noFill/>
-                            <w14:prstDash w14:val="solid"/>
-                            <w14:bevel/>
-                          </w14:textOutline>
-                        </w:rPr>
-                      </w:pPr>
-                      <w:r>
-                        <w:rPr>
-                          <w:rFonts w:ascii="Consolas" w:hAnsi="Consolas" w:cs="Courier New"/>
-                          <w:color w:val="538135" w:themeColor="accent6" w:themeShade="BF"/>
-                          <w:sz w:val="20"/>
-                          <w:szCs w:val="20"/>
-                          <w:lang w:eastAsia="hu-HU"/>
-                          <w14:textOutline w14:w="9525" w14:cap="rnd" w14:cmpd="sng" w14:algn="ctr">
-                            <w14:noFill/>
-                            <w14:prstDash w14:val="solid"/>
-                            <w14:bevel/>
-                          </w14:textOutline>
-                        </w:rPr>
-                        <w:t xml:space="preserve">    Vector3</w:t>
-                      </w:r>
-                      <w:r>
-                        <w:rPr>
-                          <w:rFonts w:ascii="Consolas" w:hAnsi="Consolas" w:cs="Courier New"/>
-                          <w:color w:val="000000"/>
-                          <w:sz w:val="20"/>
-                          <w:szCs w:val="20"/>
-                          <w:lang w:eastAsia="hu-HU"/>
-                          <w14:textOutline w14:w="9525" w14:cap="rnd" w14:cmpd="sng" w14:algn="ctr">
-                            <w14:noFill/>
-                            <w14:prstDash w14:val="solid"/>
-                            <w14:bevel/>
-                          </w14:textOutline>
-                        </w:rPr>
-                        <w:t xml:space="preserve"> pos = </w:t>
-                      </w:r>
-                      <w:proofErr w:type="spellStart"/>
-                      <w:proofErr w:type="gramStart"/>
-                      <w:r>
-                        <w:rPr>
-                          <w:rFonts w:ascii="Consolas" w:hAnsi="Consolas" w:cs="Courier New"/>
-                          <w:color w:val="000000"/>
-                          <w:sz w:val="20"/>
-                          <w:szCs w:val="20"/>
-                          <w:lang w:eastAsia="hu-HU"/>
-                          <w14:textOutline w14:w="9525" w14:cap="rnd" w14:cmpd="sng" w14:algn="ctr">
-                            <w14:noFill/>
-                            <w14:prstDash w14:val="solid"/>
-                            <w14:bevel/>
-                          </w14:textOutline>
-                        </w:rPr>
-                        <w:t>transform.position</w:t>
-                      </w:r>
-                      <w:proofErr w:type="spellEnd"/>
-                      <w:proofErr w:type="gramEnd"/>
-                      <w:r>
-                        <w:rPr>
-                          <w:rFonts w:ascii="Consolas" w:hAnsi="Consolas" w:cs="Courier New"/>
-                          <w:color w:val="000000"/>
-                          <w:sz w:val="20"/>
-                          <w:szCs w:val="20"/>
-                          <w:lang w:eastAsia="hu-HU"/>
-                          <w14:textOutline w14:w="9525" w14:cap="rnd" w14:cmpd="sng" w14:algn="ctr">
-                            <w14:noFill/>
-                            <w14:prstDash w14:val="solid"/>
-                            <w14:bevel/>
-                          </w14:textOutline>
-                        </w:rPr>
-                        <w:t>;</w:t>
-                      </w:r>
-                    </w:p>
-                    <w:p>
-                      <w:pPr>
-                        <w:autoSpaceDE w:val="0"/>
-                        <w:autoSpaceDN w:val="0"/>
-                        <w:adjustRightInd w:val="0"/>
-                        <w:spacing w:after="0" w:line="240" w:lineRule="auto"/>
-                        <w:ind w:firstLine="0"/>
-                        <w:jc w:val="left"/>
-                        <w:rPr>
-                          <w:rFonts w:ascii="Consolas" w:hAnsi="Consolas" w:cs="Courier New"/>
-                          <w:color w:val="000000"/>
-                          <w:sz w:val="20"/>
-                          <w:szCs w:val="20"/>
-                          <w:lang w:eastAsia="hu-HU"/>
-                          <w14:textOutline w14:w="9525" w14:cap="rnd" w14:cmpd="sng" w14:algn="ctr">
-                            <w14:noFill/>
-                            <w14:prstDash w14:val="solid"/>
-                            <w14:bevel/>
-                          </w14:textOutline>
-                        </w:rPr>
-                      </w:pPr>
-                      <w:r>
-                        <w:rPr>
-                          <w:rFonts w:ascii="Consolas" w:hAnsi="Consolas" w:cs="Courier New"/>
-                          <w:color w:val="000000"/>
-                          <w:sz w:val="20"/>
-                          <w:szCs w:val="20"/>
-                          <w:lang w:eastAsia="hu-HU"/>
-                          <w14:textOutline w14:w="9525" w14:cap="rnd" w14:cmpd="sng" w14:algn="ctr">
-                            <w14:noFill/>
-                            <w14:prstDash w14:val="solid"/>
-                            <w14:bevel/>
-                          </w14:textOutline>
-                        </w:rPr>
-                        <w:t xml:space="preserve">    </w:t>
-                      </w:r>
-                      <w:proofErr w:type="spellStart"/>
-                      <w:proofErr w:type="gramStart"/>
-                      <w:r>
-                        <w:rPr>
-                          <w:rFonts w:ascii="Consolas" w:hAnsi="Consolas" w:cs="Courier New"/>
-                          <w:color w:val="000000"/>
-                          <w:sz w:val="20"/>
-                          <w:szCs w:val="20"/>
-                          <w:lang w:eastAsia="hu-HU"/>
-                          <w14:textOutline w14:w="9525" w14:cap="rnd" w14:cmpd="sng" w14:algn="ctr">
-                            <w14:noFill/>
-                            <w14:prstDash w14:val="solid"/>
-                            <w14:bevel/>
-                          </w14:textOutline>
-                        </w:rPr>
-                        <w:t>transform.position</w:t>
-                      </w:r>
-                      <w:proofErr w:type="spellEnd"/>
-                      <w:proofErr w:type="gramEnd"/>
-                      <w:r>
-                        <w:rPr>
-                          <w:rFonts w:ascii="Consolas" w:hAnsi="Consolas" w:cs="Courier New"/>
-                          <w:color w:val="000000"/>
-                          <w:sz w:val="20"/>
-                          <w:szCs w:val="20"/>
-                          <w:lang w:eastAsia="hu-HU"/>
-                          <w14:textOutline w14:w="9525" w14:cap="rnd" w14:cmpd="sng" w14:algn="ctr">
-                            <w14:noFill/>
-                            <w14:prstDash w14:val="solid"/>
-                            <w14:bevel/>
-                          </w14:textOutline>
-                        </w:rPr>
-                        <w:t xml:space="preserve"> = </w:t>
-                      </w:r>
-                      <w:r>
-                        <w:rPr>
-                          <w:rFonts w:ascii="Consolas" w:hAnsi="Consolas" w:cs="Courier New"/>
-                          <w:color w:val="0000FF"/>
-                          <w:sz w:val="20"/>
-                          <w:szCs w:val="20"/>
-                          <w:lang w:eastAsia="hu-HU"/>
-                          <w14:textOutline w14:w="9525" w14:cap="rnd" w14:cmpd="sng" w14:algn="ctr">
-                            <w14:noFill/>
-                            <w14:prstDash w14:val="solid"/>
-                            <w14:bevel/>
-                          </w14:textOutline>
-                        </w:rPr>
-                        <w:t>new</w:t>
-                      </w:r>
-                      <w:r>
-                        <w:rPr>
-                          <w:rFonts w:ascii="Consolas" w:hAnsi="Consolas" w:cs="Courier New"/>
-                          <w:color w:val="000000"/>
-                          <w:sz w:val="20"/>
-                          <w:szCs w:val="20"/>
-                          <w:lang w:eastAsia="hu-HU"/>
-                          <w14:textOutline w14:w="9525" w14:cap="rnd" w14:cmpd="sng" w14:algn="ctr">
-                            <w14:noFill/>
-                            <w14:prstDash w14:val="solid"/>
-                            <w14:bevel/>
-                          </w14:textOutline>
-                        </w:rPr>
-                        <w:t xml:space="preserve"> </w:t>
-                      </w:r>
-                      <w:r>
-                        <w:rPr>
-                          <w:rFonts w:ascii="Consolas" w:hAnsi="Consolas" w:cs="Courier New"/>
-                          <w:color w:val="538135" w:themeColor="accent6" w:themeShade="BF"/>
-                          <w:sz w:val="20"/>
-                          <w:szCs w:val="20"/>
-                          <w:lang w:eastAsia="hu-HU"/>
-                          <w14:textOutline w14:w="9525" w14:cap="rnd" w14:cmpd="sng" w14:algn="ctr">
-                            <w14:noFill/>
-                            <w14:prstDash w14:val="solid"/>
-                            <w14:bevel/>
-                          </w14:textOutline>
-                        </w:rPr>
-                        <w:t>Vector3</w:t>
-                      </w:r>
-                      <w:r>
-                        <w:rPr>
-                          <w:rFonts w:ascii="Consolas" w:hAnsi="Consolas" w:cs="Courier New"/>
-                          <w:color w:val="000000"/>
-                          <w:sz w:val="20"/>
-                          <w:szCs w:val="20"/>
-                          <w:lang w:eastAsia="hu-HU"/>
-                          <w14:textOutline w14:w="9525" w14:cap="rnd" w14:cmpd="sng" w14:algn="ctr">
-                            <w14:noFill/>
-                            <w14:prstDash w14:val="solid"/>
-                            <w14:bevel/>
-                          </w14:textOutline>
-                        </w:rPr>
-                        <w:t>(</w:t>
-                      </w:r>
-                      <w:proofErr w:type="spellStart"/>
-                      <w:r>
-                        <w:rPr>
-                          <w:rFonts w:ascii="Consolas" w:hAnsi="Consolas" w:cs="Courier New"/>
-                          <w:color w:val="000000"/>
-                          <w:sz w:val="20"/>
-                          <w:szCs w:val="20"/>
-                          <w:lang w:eastAsia="hu-HU"/>
-                          <w14:textOutline w14:w="9525" w14:cap="rnd" w14:cmpd="sng" w14:algn="ctr">
-                            <w14:noFill/>
-                            <w14:prstDash w14:val="solid"/>
-                            <w14:bevel/>
-                          </w14:textOutline>
-                        </w:rPr>
-                        <w:t>pos.x</w:t>
-                      </w:r>
-                      <w:proofErr w:type="spellEnd"/>
-                      <w:r>
-                        <w:rPr>
-                          <w:rFonts w:ascii="Consolas" w:hAnsi="Consolas" w:cs="Courier New"/>
-                          <w:color w:val="000000"/>
-                          <w:sz w:val="20"/>
-                          <w:szCs w:val="20"/>
-                          <w:lang w:eastAsia="hu-HU"/>
-                          <w14:textOutline w14:w="9525" w14:cap="rnd" w14:cmpd="sng" w14:algn="ctr">
-                            <w14:noFill/>
-                            <w14:prstDash w14:val="solid"/>
-                            <w14:bevel/>
-                          </w14:textOutline>
-                        </w:rPr>
-                        <w:t xml:space="preserve">, </w:t>
-                      </w:r>
-                      <w:proofErr w:type="spellStart"/>
-                      <w:r>
-                        <w:rPr>
-                          <w:rFonts w:ascii="Consolas" w:hAnsi="Consolas" w:cs="Courier New"/>
-                          <w:color w:val="000000"/>
-                          <w:sz w:val="20"/>
-                          <w:szCs w:val="20"/>
-                          <w:lang w:eastAsia="hu-HU"/>
-                          <w14:textOutline w14:w="9525" w14:cap="rnd" w14:cmpd="sng" w14:algn="ctr">
-                            <w14:noFill/>
-                            <w14:prstDash w14:val="solid"/>
-                            <w14:bevel/>
-                          </w14:textOutline>
-                        </w:rPr>
-                        <w:t>pos.y</w:t>
-                      </w:r>
-                      <w:proofErr w:type="spellEnd"/>
-                      <w:r>
-                        <w:rPr>
-                          <w:rFonts w:ascii="Consolas" w:hAnsi="Consolas" w:cs="Courier New"/>
-                          <w:color w:val="000000"/>
-                          <w:sz w:val="20"/>
-                          <w:szCs w:val="20"/>
-                          <w:lang w:eastAsia="hu-HU"/>
-                          <w14:textOutline w14:w="9525" w14:cap="rnd" w14:cmpd="sng" w14:algn="ctr">
-                            <w14:noFill/>
-                            <w14:prstDash w14:val="solid"/>
-                            <w14:bevel/>
-                          </w14:textOutline>
-                        </w:rPr>
-                        <w:t xml:space="preserve"> + 1, </w:t>
-                      </w:r>
-                      <w:proofErr w:type="spellStart"/>
-                      <w:r>
-                        <w:rPr>
-                          <w:rFonts w:ascii="Consolas" w:hAnsi="Consolas" w:cs="Courier New"/>
-                          <w:color w:val="000000"/>
-                          <w:sz w:val="20"/>
-                          <w:szCs w:val="20"/>
-                          <w:lang w:eastAsia="hu-HU"/>
-                          <w14:textOutline w14:w="9525" w14:cap="rnd" w14:cmpd="sng" w14:algn="ctr">
-                            <w14:noFill/>
-                            <w14:prstDash w14:val="solid"/>
-                            <w14:bevel/>
-                          </w14:textOutline>
-                        </w:rPr>
-                        <w:t>pos.z</w:t>
-                      </w:r>
-                      <w:proofErr w:type="spellEnd"/>
-                      <w:r>
-                        <w:rPr>
-                          <w:rFonts w:ascii="Consolas" w:hAnsi="Consolas" w:cs="Courier New"/>
-                          <w:color w:val="000000"/>
-                          <w:sz w:val="20"/>
-                          <w:szCs w:val="20"/>
-                          <w:lang w:eastAsia="hu-HU"/>
-                          <w14:textOutline w14:w="9525" w14:cap="rnd" w14:cmpd="sng" w14:algn="ctr">
-                            <w14:noFill/>
-                            <w14:prstDash w14:val="solid"/>
-                            <w14:bevel/>
-                          </w14:textOutline>
-                        </w:rPr>
-                        <w:t>);</w:t>
+                        <w:t>// Position of the transform relative to the parent transform.</w:t>
                       </w:r>
                     </w:p>
                     <w:p>
@@ -12971,30 +12116,112 @@
                         <w:pStyle w:val="Kd"/>
                         <w:ind w:left="0"/>
                         <w:rPr>
-                          <w:rStyle w:val="Irodalomjegyzkforrs"/>
-                          <w:rFonts w:cs="Courier New"/>
-                          <w:sz w:val="22"/>
-                          <w:szCs w:val="28"/>
-                          <w14:textOutline w14:w="9525" w14:cap="rnd" w14:cmpd="sng" w14:algn="ctr">
-                            <w14:noFill/>
-                            <w14:prstDash w14:val="solid"/>
-                            <w14:bevel/>
-                          </w14:textOutline>
+                          <w:rFonts w:cs="Consolas"/>
+                          <w:color w:val="000000"/>
+                          <w:szCs w:val="20"/>
+                          <w:lang w:eastAsia="hu-HU"/>
                         </w:rPr>
                       </w:pPr>
                       <w:r>
                         <w:rPr>
-                          <w:rFonts w:cs="Courier New"/>
+                          <w:rFonts w:cs="Consolas"/>
+                          <w:color w:val="0000FF"/>
+                          <w:szCs w:val="20"/>
+                          <w:lang w:eastAsia="hu-HU"/>
+                        </w:rPr>
+                        <w:t>public</w:t>
+                      </w:r>
+                      <w:r>
+                        <w:rPr>
+                          <w:rFonts w:cs="Consolas"/>
                           <w:color w:val="000000"/>
                           <w:szCs w:val="20"/>
                           <w:lang w:eastAsia="hu-HU"/>
-                          <w14:textOutline w14:w="9525" w14:cap="rnd" w14:cmpd="sng" w14:algn="ctr">
-                            <w14:noFill/>
-                            <w14:prstDash w14:val="solid"/>
-                            <w14:bevel/>
-                          </w14:textOutline>
                         </w:rPr>
-                        <w:t>}</w:t>
+                        <w:t xml:space="preserve"> </w:t>
+                      </w:r>
+                      <w:r>
+                        <w:rPr>
+                          <w:rFonts w:cs="Consolas"/>
+                          <w:color w:val="0000FF"/>
+                          <w:szCs w:val="20"/>
+                          <w:lang w:eastAsia="hu-HU"/>
+                        </w:rPr>
+                        <w:t>extern</w:t>
+                      </w:r>
+                      <w:r>
+                        <w:rPr>
+                          <w:rFonts w:cs="Consolas"/>
+                          <w:color w:val="000000"/>
+                          <w:szCs w:val="20"/>
+                          <w:lang w:eastAsia="hu-HU"/>
+                        </w:rPr>
+                        <w:t xml:space="preserve"> </w:t>
+                      </w:r>
+                      <w:r>
+                        <w:rPr>
+                          <w:rFonts w:cs="Consolas"/>
+                          <w:color w:val="538135" w:themeColor="accent6" w:themeShade="BF"/>
+                          <w:szCs w:val="20"/>
+                          <w:lang w:eastAsia="hu-HU"/>
+                        </w:rPr>
+                        <w:t>Vector3</w:t>
+                      </w:r>
+                      <w:r>
+                        <w:rPr>
+                          <w:rFonts w:cs="Consolas"/>
+                          <w:color w:val="000000"/>
+                          <w:szCs w:val="20"/>
+                          <w:lang w:eastAsia="hu-HU"/>
+                        </w:rPr>
+                        <w:t xml:space="preserve"> position </w:t>
+                      </w:r>
+                      <w:proofErr w:type="gramStart"/>
+                      <w:r>
+                        <w:rPr>
+                          <w:rFonts w:cs="Consolas"/>
+                          <w:color w:val="000000"/>
+                          <w:szCs w:val="20"/>
+                          <w:lang w:eastAsia="hu-HU"/>
+                        </w:rPr>
+                        <w:t xml:space="preserve">{ </w:t>
+                      </w:r>
+                      <w:r>
+                        <w:rPr>
+                          <w:rFonts w:cs="Consolas"/>
+                          <w:color w:val="0000FF"/>
+                          <w:szCs w:val="20"/>
+                          <w:lang w:eastAsia="hu-HU"/>
+                        </w:rPr>
+                        <w:t>get</w:t>
+                      </w:r>
+                      <w:proofErr w:type="gramEnd"/>
+                      <w:r>
+                        <w:rPr>
+                          <w:rFonts w:cs="Consolas"/>
+                          <w:color w:val="000000"/>
+                          <w:szCs w:val="20"/>
+                          <w:lang w:eastAsia="hu-HU"/>
+                        </w:rPr>
+                        <w:t xml:space="preserve">; </w:t>
+                      </w:r>
+                      <w:r>
+                        <w:rPr>
+                          <w:rFonts w:cs="Consolas"/>
+                          <w:color w:val="0000FF"/>
+                          <w:szCs w:val="20"/>
+                          <w:lang w:eastAsia="hu-HU"/>
+                        </w:rPr>
+                        <w:t>set</w:t>
+                      </w:r>
+                      <w:r>
+                        <w:rPr>
+                          <w:rFonts w:cs="Consolas"/>
+                          <w:color w:val="000000"/>
+                          <w:szCs w:val="20"/>
+                          <w:lang w:eastAsia="hu-HU"/>
+                        </w:rPr>
+                        <w:t>; }</w:t>
                       </w:r>
                     </w:p>
                     <w:p>
@@ -14312,7 +13539,7 @@
                     <pic:cNvPicPr/>
                   </pic:nvPicPr>
                   <pic:blipFill>
-                    <a:blip r:embed="rId24">
+                    <a:blip r:embed="rId20">
                       <a:extLst>
                         <a:ext uri="{28A0092B-C50C-407E-A947-70E740481C1C}">
                           <a14:useLocalDpi xmlns:a14="http://schemas.microsoft.com/office/drawing/2010/main" val="0"/>
@@ -14488,7 +13715,7 @@
                     <pic:cNvPicPr/>
                   </pic:nvPicPr>
                   <pic:blipFill>
-                    <a:blip r:embed="rId25" cstate="print">
+                    <a:blip r:embed="rId21" cstate="print">
                       <a:extLst>
                         <a:ext uri="{28A0092B-C50C-407E-A947-70E740481C1C}">
                           <a14:useLocalDpi xmlns:a14="http://schemas.microsoft.com/office/drawing/2010/main" val="0"/>
@@ -14985,7 +14212,7 @@
                     <pic:cNvPicPr/>
                   </pic:nvPicPr>
                   <pic:blipFill>
-                    <a:blip r:embed="rId26">
+                    <a:blip r:embed="rId22">
                       <a:extLst>
                         <a:ext uri="{28A0092B-C50C-407E-A947-70E740481C1C}">
                           <a14:useLocalDpi xmlns:a14="http://schemas.microsoft.com/office/drawing/2010/main" val="0"/>
@@ -15417,10 +14644,13 @@
         <w:t>Profiler</w:t>
       </w:r>
       <w:r>
-        <w:t xml:space="preserve"> tool</w:t>
-      </w:r>
-      <w:r>
-        <w:t xml:space="preserve"> and on the Memory Profiler.</w:t>
+        <w:t xml:space="preserve"> too</w:t>
+      </w:r>
+      <w:r>
+        <w:t>l</w:t>
+      </w:r>
+      <w:r>
+        <w:t>.</w:t>
       </w:r>
     </w:p>
     <w:p>
@@ -15472,8 +14702,8 @@
       <w:r>
         <w:t>simítások</w:t>
       </w:r>
-      <w:bookmarkEnd w:id="6"/>
-      <w:bookmarkEnd w:id="7"/>
+      <w:bookmarkEnd w:id="3"/>
+      <w:bookmarkEnd w:id="4"/>
       <w:proofErr w:type="spellEnd"/>
     </w:p>
     <w:p>
@@ -16289,20 +15519,20 @@
       <w:pPr>
         <w:pStyle w:val="Fejezetcimszmozsnlkl"/>
       </w:pPr>
-      <w:bookmarkStart w:id="8" w:name="_Toc332798852"/>
+      <w:bookmarkStart w:id="5" w:name="_Toc332798852"/>
       <w:proofErr w:type="spellStart"/>
       <w:r>
         <w:lastRenderedPageBreak/>
         <w:t>Irodalomjegyzék</w:t>
       </w:r>
-      <w:bookmarkEnd w:id="8"/>
+      <w:bookmarkEnd w:id="5"/>
       <w:proofErr w:type="spellEnd"/>
     </w:p>
     <w:p>
       <w:pPr>
         <w:pStyle w:val="Irodalomjegyzksor"/>
       </w:pPr>
-      <w:bookmarkStart w:id="9" w:name="_Ref332797594"/>
+      <w:bookmarkStart w:id="6" w:name="_Ref332797594"/>
       <w:r>
         <w:t>Donald Knuth</w:t>
       </w:r>
@@ -16331,11 +15561,11 @@
         </w:rPr>
         <w:t>Premature Optimization</w:t>
       </w:r>
-      <w:bookmarkEnd w:id="9"/>
+      <w:bookmarkEnd w:id="6"/>
       <w:r>
         <w:br/>
       </w:r>
-      <w:hyperlink r:id="rId27" w:history="1">
+      <w:hyperlink r:id="rId23" w:history="1">
         <w:r>
           <w:rPr>
             <w:rStyle w:val="Hiperhivatkozs"/>
@@ -16361,7 +15591,7 @@
       <w:r>
         <w:br/>
       </w:r>
-      <w:hyperlink r:id="rId28" w:history="1">
+      <w:hyperlink r:id="rId24" w:history="1">
         <w:r>
           <w:rPr>
             <w:rStyle w:val="Hiperhivatkozs"/>
@@ -16374,7 +15604,7 @@
       <w:pPr>
         <w:pStyle w:val="Irodalomjegyzksor"/>
       </w:pPr>
-      <w:bookmarkStart w:id="10" w:name="_Ref55722065"/>
+      <w:bookmarkStart w:id="7" w:name="_Ref55722065"/>
       <w:r>
         <w:t>Steam</w:t>
       </w:r>
@@ -16394,7 +15624,7 @@
       <w:r>
         <w:t xml:space="preserve"> </w:t>
       </w:r>
-      <w:hyperlink r:id="rId29" w:history="1">
+      <w:hyperlink r:id="rId25" w:history="1">
         <w:r>
           <w:rPr>
             <w:rStyle w:val="Hiperhivatkozs"/>
@@ -16402,7 +15632,7 @@
           <w:t>https://store.steampowered.com/app/555150/The_First_Tree/</w:t>
         </w:r>
       </w:hyperlink>
-      <w:bookmarkEnd w:id="10"/>
+      <w:bookmarkEnd w:id="7"/>
     </w:p>
     <w:p>
       <w:pPr>
@@ -16413,7 +15643,7 @@
           <w:u w:val="none"/>
         </w:rPr>
       </w:pPr>
-      <w:bookmarkStart w:id="11" w:name="_Ref55770603"/>
+      <w:bookmarkStart w:id="8" w:name="_Ref55770603"/>
       <w:r>
         <w:t>Learning Hub</w:t>
       </w:r>
@@ -16436,7 +15666,7 @@
       <w:r>
         <w:br/>
       </w:r>
-      <w:hyperlink r:id="rId30" w:history="1">
+      <w:hyperlink r:id="rId26" w:history="1">
         <w:r>
           <w:rPr>
             <w:rStyle w:val="Hiperhivatkozs"/>
@@ -16444,7 +15674,7 @@
           <w:t>https://learn.g2.com/stages-of-game-development</w:t>
         </w:r>
       </w:hyperlink>
-      <w:bookmarkEnd w:id="11"/>
+      <w:bookmarkEnd w:id="8"/>
     </w:p>
     <w:p>
       <w:pPr>
@@ -16455,7 +15685,7 @@
           <w:u w:val="none"/>
         </w:rPr>
       </w:pPr>
-      <w:bookmarkStart w:id="12" w:name="_Ref55935545"/>
+      <w:bookmarkStart w:id="9" w:name="_Ref55935545"/>
       <w:r>
         <w:t xml:space="preserve">Unity Technologies, </w:t>
       </w:r>
@@ -16469,7 +15699,7 @@
       <w:r>
         <w:br/>
       </w:r>
-      <w:hyperlink r:id="rId31" w:history="1">
+      <w:hyperlink r:id="rId27" w:history="1">
         <w:r>
           <w:rPr>
             <w:rStyle w:val="Hiperhivatkozs"/>
@@ -16477,7 +15707,7 @@
           <w:t>https://unity.com/features/multiplatform</w:t>
         </w:r>
       </w:hyperlink>
-      <w:bookmarkEnd w:id="12"/>
+      <w:bookmarkEnd w:id="9"/>
     </w:p>
     <w:p>
       <w:pPr>
@@ -16488,7 +15718,7 @@
           <w:u w:val="none"/>
         </w:rPr>
       </w:pPr>
-      <w:bookmarkStart w:id="13" w:name="_Ref55945928"/>
+      <w:bookmarkStart w:id="10" w:name="_Ref55945928"/>
       <w:r>
         <w:t>Wilmer Lin</w:t>
       </w:r>
@@ -16519,7 +15749,7 @@
       <w:r>
         <w:br/>
       </w:r>
-      <w:hyperlink r:id="rId32" w:history="1">
+      <w:hyperlink r:id="rId28" w:history="1">
         <w:r>
           <w:rPr>
             <w:rStyle w:val="Hiperhivatkozs"/>
@@ -16527,7 +15757,7 @@
           <w:t>https://www.raywenderlich.com/7630142-entity-component-system-for-unity-getting-started#toc-anchor-003</w:t>
         </w:r>
       </w:hyperlink>
-      <w:bookmarkEnd w:id="13"/>
+      <w:bookmarkEnd w:id="10"/>
     </w:p>
     <w:p>
       <w:pPr>
@@ -16538,7 +15768,7 @@
           <w:u w:val="none"/>
         </w:rPr>
       </w:pPr>
-      <w:bookmarkStart w:id="14" w:name="_Ref56177476"/>
+      <w:bookmarkStart w:id="11" w:name="_Ref56177476"/>
       <w:r>
         <w:t>Unity Technologies,</w:t>
       </w:r>
@@ -16555,7 +15785,7 @@
       <w:r>
         <w:br/>
       </w:r>
-      <w:hyperlink r:id="rId33" w:history="1">
+      <w:hyperlink r:id="rId29" w:history="1">
         <w:r>
           <w:rPr>
             <w:rStyle w:val="Hiperhivatkozs"/>
@@ -16563,13 +15793,13 @@
           <w:t>https://unity.com/dots/packages</w:t>
         </w:r>
       </w:hyperlink>
-      <w:bookmarkEnd w:id="14"/>
+      <w:bookmarkEnd w:id="11"/>
     </w:p>
     <w:p>
       <w:pPr>
         <w:pStyle w:val="Irodalomjegyzksor"/>
       </w:pPr>
-      <w:bookmarkStart w:id="15" w:name="_Ref56331320"/>
+      <w:bookmarkStart w:id="12" w:name="_Ref56331320"/>
       <w:r>
         <w:t>Unity Technologies,</w:t>
       </w:r>
@@ -16586,7 +15816,7 @@
       <w:r>
         <w:br/>
       </w:r>
-      <w:hyperlink r:id="rId34" w:history="1">
+      <w:hyperlink r:id="rId30" w:history="1">
         <w:r>
           <w:rPr>
             <w:rStyle w:val="Hiperhivatkozs"/>
@@ -16594,7 +15824,7 @@
           <w:t>https://unity3d.com/legal/licenses/Unity_Reference_Only_License</w:t>
         </w:r>
       </w:hyperlink>
-      <w:bookmarkEnd w:id="15"/>
+      <w:bookmarkEnd w:id="12"/>
     </w:p>
     <w:p>
       <w:pPr>
@@ -16613,7 +15843,7 @@
       <w:r>
         <w:br/>
       </w:r>
-      <w:hyperlink r:id="rId35" w:history="1">
+      <w:hyperlink r:id="rId31" w:history="1">
         <w:r>
           <w:rPr>
             <w:rStyle w:val="Hiperhivatkozs"/>
@@ -16638,7 +15868,7 @@
       <w:r>
         <w:t xml:space="preserve">, </w:t>
       </w:r>
-      <w:hyperlink r:id="rId36" w:history="1">
+      <w:hyperlink r:id="rId32" w:history="1">
         <w:r>
           <w:rPr>
             <w:rStyle w:val="Hiperhivatkozs"/>
@@ -16700,7 +15930,7 @@
       <w:r>
         <w:br/>
       </w:r>
-      <w:hyperlink r:id="rId37" w:history="1">
+      <w:hyperlink r:id="rId33" w:history="1">
         <w:r>
           <w:rPr>
             <w:rStyle w:val="Hiperhivatkozs"/>
@@ -16726,7 +15956,7 @@
       <w:r>
         <w:br/>
       </w:r>
-      <w:hyperlink r:id="rId38" w:history="1">
+      <w:hyperlink r:id="rId34" w:history="1">
         <w:r>
           <w:rPr>
             <w:rStyle w:val="Hiperhivatkozs"/>
@@ -16744,7 +15974,7 @@
           <w:u w:val="none"/>
         </w:rPr>
       </w:pPr>
-      <w:bookmarkStart w:id="16" w:name="_Ref56524106"/>
+      <w:bookmarkStart w:id="13" w:name="_Ref56524106"/>
       <w:r>
         <w:t xml:space="preserve">ZDNet, </w:t>
       </w:r>
@@ -16758,7 +15988,7 @@
       <w:r>
         <w:br/>
       </w:r>
-      <w:hyperlink r:id="rId39" w:history="1">
+      <w:hyperlink r:id="rId35" w:history="1">
         <w:r>
           <w:rPr>
             <w:rStyle w:val="Hiperhivatkozs"/>
@@ -16769,7 +15999,7 @@
       <w:r>
         <w:br/>
       </w:r>
-      <w:hyperlink r:id="rId40" w:history="1">
+      <w:hyperlink r:id="rId36" w:history="1">
         <w:r>
           <w:rPr>
             <w:rStyle w:val="Hiperhivatkozs"/>
@@ -16777,7 +16007,7 @@
           <w:t>https://www.zdnet.com/article/chrome-70-of-all-security-bugs-are-memory-safety-issues/</w:t>
         </w:r>
       </w:hyperlink>
-      <w:bookmarkEnd w:id="16"/>
+      <w:bookmarkEnd w:id="13"/>
     </w:p>
     <w:p>
       <w:pPr>
@@ -16788,7 +16018,7 @@
           <w:u w:val="none"/>
         </w:rPr>
       </w:pPr>
-      <w:bookmarkStart w:id="17" w:name="_Ref56676206"/>
+      <w:bookmarkStart w:id="14" w:name="_Ref56676206"/>
       <w:r>
         <w:rPr>
           <w:i/>
@@ -16805,7 +16035,7 @@
         </w:rPr>
         <w:br/>
       </w:r>
-      <w:hyperlink r:id="rId41" w:history="1">
+      <w:hyperlink r:id="rId37" w:history="1">
         <w:r>
           <w:rPr>
             <w:rStyle w:val="Hiperhivatkozs"/>
@@ -16813,7 +16043,7 @@
           <w:t>https://docs.microsoft.com/en-us/archive/blogs/ericlippert/mutating-readonly-structs</w:t>
         </w:r>
       </w:hyperlink>
-      <w:bookmarkEnd w:id="17"/>
+      <w:bookmarkEnd w:id="14"/>
     </w:p>
     <w:p>
       <w:pPr>
@@ -16824,7 +16054,7 @@
           <w:u w:val="none"/>
         </w:rPr>
       </w:pPr>
-      <w:bookmarkStart w:id="18" w:name="_Ref56709229"/>
+      <w:bookmarkStart w:id="15" w:name="_Ref56709229"/>
       <w:r>
         <w:lastRenderedPageBreak/>
         <w:t xml:space="preserve">Microsoft Docs, </w:t>
@@ -16844,7 +16074,7 @@
         </w:rPr>
         <w:br/>
       </w:r>
-      <w:hyperlink r:id="rId42" w:history="1">
+      <w:hyperlink r:id="rId38" w:history="1">
         <w:r>
           <w:rPr>
             <w:rStyle w:val="Hiperhivatkozs"/>
@@ -16852,7 +16082,7 @@
           <w:t>https://docs.microsoft.com/en-us/cpp/dotnet/calling-native-functions-from-managed-code?redirectedfrom=MSDN&amp;view=msvc-160</w:t>
         </w:r>
       </w:hyperlink>
-      <w:bookmarkEnd w:id="18"/>
+      <w:bookmarkEnd w:id="15"/>
     </w:p>
     <w:p>
       <w:pPr>
@@ -16875,7 +16105,7 @@
         </w:rPr>
         <w:br/>
       </w:r>
-      <w:hyperlink r:id="rId43" w:history="1">
+      <w:hyperlink r:id="rId39" w:history="1">
         <w:r>
           <w:rPr>
             <w:rStyle w:val="Hiperhivatkozs"/>
@@ -16952,15 +16182,15 @@
         </w:rPr>
         <w:br/>
       </w:r>
-      <w:hyperlink r:id="rId44" w:history="1">
-        <w:bookmarkStart w:id="19" w:name="_Ref56851246"/>
+      <w:hyperlink r:id="rId40" w:history="1">
+        <w:bookmarkStart w:id="16" w:name="_Ref56851246"/>
         <w:r>
           <w:rPr>
             <w:rStyle w:val="Hiperhivatkozs"/>
           </w:rPr>
           <w:t>https://xoofx.com/blog/2018/04/06/porting-unity-to-coreclr/</w:t>
         </w:r>
-        <w:bookmarkEnd w:id="19"/>
+        <w:bookmarkEnd w:id="16"/>
       </w:hyperlink>
     </w:p>
     <w:p>
@@ -16972,7 +16202,7 @@
           <w:u w:val="none"/>
         </w:rPr>
       </w:pPr>
-      <w:bookmarkStart w:id="20" w:name="_Ref56869176"/>
+      <w:bookmarkStart w:id="17" w:name="_Ref56869176"/>
       <w:r>
         <w:rPr>
           <w:rStyle w:val="Hiperhivatkozs"/>
@@ -17007,7 +16237,7 @@
         </w:rPr>
         <w:br/>
       </w:r>
-      <w:hyperlink r:id="rId45" w:history="1">
+      <w:hyperlink r:id="rId41" w:history="1">
         <w:r>
           <w:rPr>
             <w:rStyle w:val="Hiperhivatkozs"/>
@@ -17015,7 +16245,7 @@
           <w:t>https://blogs.unity3d.com/2015/05/06/an-introduction-to-ilcpp-internals/</w:t>
         </w:r>
       </w:hyperlink>
-      <w:bookmarkEnd w:id="20"/>
+      <w:bookmarkEnd w:id="17"/>
     </w:p>
     <w:p>
       <w:pPr>
@@ -17043,7 +16273,7 @@
         </w:rPr>
         <w:br/>
       </w:r>
-      <w:hyperlink r:id="rId46" w:history="1">
+      <w:hyperlink r:id="rId42" w:history="1">
         <w:r>
           <w:rPr>
             <w:rStyle w:val="Hiperhivatkozs"/>
@@ -17060,28 +16290,13 @@
         <w:br/>
       </w:r>
       <w:r>
-        <w:t>(revision 0</w:t>
-      </w:r>
-      <w:r>
-        <w:t>6</w:t>
+        <w:t>(revision 06</w:t>
       </w:r>
       <w:r>
         <w:t>:</w:t>
       </w:r>
       <w:r>
-        <w:t>0</w:t>
-      </w:r>
-      <w:r>
-        <w:t>1</w:t>
-      </w:r>
-      <w:r>
-        <w:t xml:space="preserve">, </w:t>
-      </w:r>
-      <w:r>
-        <w:t>19</w:t>
-      </w:r>
-      <w:r>
-        <w:t xml:space="preserve"> </w:t>
+        <w:t xml:space="preserve">01, 19 </w:t>
       </w:r>
       <w:r>
         <w:t xml:space="preserve">November </w:t>
@@ -17102,20 +16317,20 @@
       <w:pPr>
         <w:pStyle w:val="Fejezetcimszmozsnlkl"/>
       </w:pPr>
-      <w:bookmarkStart w:id="21" w:name="_Toc332798853"/>
+      <w:bookmarkStart w:id="18" w:name="_Toc332798853"/>
       <w:proofErr w:type="spellStart"/>
       <w:r>
         <w:lastRenderedPageBreak/>
         <w:t>Függelék</w:t>
       </w:r>
-      <w:bookmarkEnd w:id="21"/>
+      <w:bookmarkEnd w:id="18"/>
       <w:proofErr w:type="spellEnd"/>
     </w:p>
     <w:p/>
     <w:p/>
     <w:sectPr>
-      <w:headerReference w:type="even" r:id="rId47"/>
-      <w:footerReference w:type="default" r:id="rId48"/>
+      <w:headerReference w:type="even" r:id="rId43"/>
+      <w:footerReference w:type="default" r:id="rId44"/>
       <w:type w:val="continuous"/>
       <w:pgSz w:w="11907" w:h="16840" w:code="9"/>
       <w:pgMar w:top="1418" w:right="1418" w:bottom="1418" w:left="1418" w:header="709" w:footer="709" w:gutter="567"/>
@@ -17125,164 +16340,6 @@
     </w:sectPr>
   </w:body>
 </w:document>
-</file>
-
-<file path=word/comments.xml><?xml version="1.0" encoding="utf-8"?>
-<w:comments xmlns:wpc="http://schemas.microsoft.com/office/word/2010/wordprocessingCanvas" xmlns:cx="http://schemas.microsoft.com/office/drawing/2014/chartex" xmlns:cx1="http://schemas.microsoft.com/office/drawing/2015/9/8/chartex" xmlns:cx2="http://schemas.microsoft.com/office/drawing/2015/10/21/chartex" xmlns:cx3="http://schemas.microsoft.com/office/drawing/2016/5/9/chartex" xmlns:cx4="http://schemas.microsoft.com/office/drawing/2016/5/10/chartex" xmlns:cx5="http://schemas.microsoft.com/office/drawing/2016/5/11/chartex" xmlns:cx6="http://schemas.microsoft.com/office/drawing/2016/5/12/chartex" xmlns:cx7="http://schemas.microsoft.com/office/drawing/2016/5/13/chartex" xmlns:cx8="http://schemas.microsoft.com/office/drawing/2016/5/14/chartex" xmlns:mc="http://schemas.openxmlformats.org/markup-compatibility/2006" xmlns:aink="http://schemas.microsoft.com/office/drawing/2016/ink" xmlns:am3d="http://schemas.microsoft.com/office/drawing/2017/model3d" xmlns:o="urn:schemas-microsoft-com:office:office" xmlns:r="http://schemas.openxmlformats.org/officeDocument/2006/relationships" xmlns:m="http://schemas.openxmlformats.org/officeDocument/2006/math" xmlns:v="urn:schemas-microsoft-com:vml" xmlns:wp14="http://schemas.microsoft.com/office/word/2010/wordprocessingDrawing" xmlns:wp="http://schemas.openxmlformats.org/drawingml/2006/wordprocessingDrawing" xmlns:w10="urn:schemas-microsoft-com:office:word" xmlns:w="http://schemas.openxmlformats.org/wordprocessingml/2006/main" xmlns:w14="http://schemas.microsoft.com/office/word/2010/wordml" xmlns:w15="http://schemas.microsoft.com/office/word/2012/wordml" xmlns:w16cex="http://schemas.microsoft.com/office/word/2018/wordml/cex" xmlns:w16cid="http://schemas.microsoft.com/office/word/2016/wordml/cid" xmlns:w16="http://schemas.microsoft.com/office/word/2018/wordml" xmlns:w16se="http://schemas.microsoft.com/office/word/2015/wordml/symex" xmlns:wpg="http://schemas.microsoft.com/office/word/2010/wordprocessingGroup" xmlns:wpi="http://schemas.microsoft.com/office/word/2010/wordprocessingInk" xmlns:wne="http://schemas.microsoft.com/office/word/2006/wordml" xmlns:wps="http://schemas.microsoft.com/office/word/2010/wordprocessingShape" mc:Ignorable="w14 w15 w16se w16cid w16 w16cex wp14">
-  <w:comment w:id="2" w:author="Bence Menyhárt" w:date="2020-11-05T18:16:00Z" w:initials="BM">
-    <w:p>
-      <w:pPr>
-        <w:pStyle w:val="Jegyzetszveg"/>
-      </w:pPr>
-      <w:r>
-        <w:rPr>
-          <w:rStyle w:val="Jegyzethivatkozs"/>
-        </w:rPr>
-        <w:annotationRef/>
-      </w:r>
-      <w:proofErr w:type="spellStart"/>
-      <w:r>
-        <w:t>Irodalmazd</w:t>
-      </w:r>
-      <w:proofErr w:type="spellEnd"/>
-      <w:r>
-        <w:t xml:space="preserve"> be:</w:t>
-      </w:r>
-      <w:r>
-        <w:br/>
-      </w:r>
-      <w:hyperlink r:id="rId1" w:history="1">
-        <w:r>
-          <w:rPr>
-            <w:rStyle w:val="Hiperhivatkozs"/>
-            <w:b/>
-            <w:bCs/>
-            <w:sz w:val="48"/>
-            <w:szCs w:val="48"/>
-          </w:rPr>
-          <w:t>Structured Programming With Go To Statements</w:t>
-        </w:r>
-      </w:hyperlink>
-      <w:r>
-        <w:br/>
-      </w:r>
-      <w:r>
-        <w:rPr>
-          <w:color w:val="000000"/>
-          <w:sz w:val="27"/>
-          <w:szCs w:val="27"/>
-        </w:rPr>
-        <w:t>A paper in which Knuth argues that well thought out, rational, controlled use of </w:t>
-      </w:r>
-      <w:proofErr w:type="spellStart"/>
-      <w:r>
-        <w:rPr>
-          <w:rStyle w:val="Kiemels2"/>
-          <w:color w:val="000000"/>
-          <w:sz w:val="27"/>
-          <w:szCs w:val="27"/>
-        </w:rPr>
-        <w:t>goto</w:t>
-      </w:r>
-      <w:proofErr w:type="spellEnd"/>
-      <w:r>
-        <w:rPr>
-          <w:color w:val="000000"/>
-          <w:sz w:val="27"/>
-          <w:szCs w:val="27"/>
-        </w:rPr>
-        <w:t> is not entirely harmful.</w:t>
-      </w:r>
-    </w:p>
-  </w:comment>
-  <w:comment w:id="3" w:author="Bence Menyhárt" w:date="2020-11-05T18:16:00Z" w:initials="BM">
-    <w:p>
-      <w:pPr>
-        <w:pStyle w:val="Megjegyzstrgya"/>
-      </w:pPr>
-      <w:r>
-        <w:rPr>
-          <w:rStyle w:val="Jegyzethivatkozs"/>
-        </w:rPr>
-        <w:annotationRef/>
-      </w:r>
-      <w:proofErr w:type="spellStart"/>
-      <w:r>
-        <w:t>Jelöld</w:t>
-      </w:r>
-      <w:proofErr w:type="spellEnd"/>
-      <w:r>
-        <w:t xml:space="preserve"> meg </w:t>
-      </w:r>
-      <w:proofErr w:type="spellStart"/>
-      <w:r>
-        <w:t>honnan</w:t>
-      </w:r>
-      <w:proofErr w:type="spellEnd"/>
-      <w:r>
-        <w:t xml:space="preserve"> van a </w:t>
-      </w:r>
-      <w:proofErr w:type="spellStart"/>
-      <w:r>
-        <w:t>kép</w:t>
-      </w:r>
-      <w:proofErr w:type="spellEnd"/>
-    </w:p>
-  </w:comment>
-  <w:comment w:id="4" w:author="Bence Menyhárt" w:date="2020-11-08T19:30:00Z" w:initials="BM">
-    <w:p>
-      <w:pPr>
-        <w:pStyle w:val="Jegyzetszveg"/>
-      </w:pPr>
-      <w:r>
-        <w:rPr>
-          <w:rStyle w:val="Jegyzethivatkozs"/>
-        </w:rPr>
-        <w:annotationRef/>
-      </w:r>
-      <w:proofErr w:type="spellStart"/>
-      <w:r>
-        <w:t>Forrás</w:t>
-      </w:r>
-      <w:proofErr w:type="spellEnd"/>
-      <w:r>
-        <w:t xml:space="preserve"> </w:t>
-      </w:r>
-      <w:proofErr w:type="spellStart"/>
-      <w:r>
-        <w:t>megjelölés</w:t>
-      </w:r>
-      <w:proofErr w:type="spellEnd"/>
-      <w:r>
-        <w:t>!</w:t>
-      </w:r>
-    </w:p>
-  </w:comment>
-</w:comments>
-</file>
-
-<file path=word/commentsExtended.xml><?xml version="1.0" encoding="utf-8"?>
-<w15:commentsEx xmlns:wpc="http://schemas.microsoft.com/office/word/2010/wordprocessingCanvas" xmlns:cx="http://schemas.microsoft.com/office/drawing/2014/chartex" xmlns:cx1="http://schemas.microsoft.com/office/drawing/2015/9/8/chartex" xmlns:cx2="http://schemas.microsoft.com/office/drawing/2015/10/21/chartex" xmlns:cx3="http://schemas.microsoft.com/office/drawing/2016/5/9/chartex" xmlns:cx4="http://schemas.microsoft.com/office/drawing/2016/5/10/chartex" xmlns:cx5="http://schemas.microsoft.com/office/drawing/2016/5/11/chartex" xmlns:cx6="http://schemas.microsoft.com/office/drawing/2016/5/12/chartex" xmlns:cx7="http://schemas.microsoft.com/office/drawing/2016/5/13/chartex" xmlns:cx8="http://schemas.microsoft.com/office/drawing/2016/5/14/chartex" xmlns:mc="http://schemas.openxmlformats.org/markup-compatibility/2006" xmlns:aink="http://schemas.microsoft.com/office/drawing/2016/ink" xmlns:am3d="http://schemas.microsoft.com/office/drawing/2017/model3d" xmlns:o="urn:schemas-microsoft-com:office:office" xmlns:r="http://schemas.openxmlformats.org/officeDocument/2006/relationships" xmlns:m="http://schemas.openxmlformats.org/officeDocument/2006/math" xmlns:v="urn:schemas-microsoft-com:vml" xmlns:wp14="http://schemas.microsoft.com/office/word/2010/wordprocessingDrawing" xmlns:wp="http://schemas.openxmlformats.org/drawingml/2006/wordprocessingDrawing" xmlns:w10="urn:schemas-microsoft-com:office:word" xmlns:w="http://schemas.openxmlformats.org/wordprocessingml/2006/main" xmlns:w14="http://schemas.microsoft.com/office/word/2010/wordml" xmlns:w15="http://schemas.microsoft.com/office/word/2012/wordml" xmlns:w16cex="http://schemas.microsoft.com/office/word/2018/wordml/cex" xmlns:w16cid="http://schemas.microsoft.com/office/word/2016/wordml/cid" xmlns:w16="http://schemas.microsoft.com/office/word/2018/wordml" xmlns:w16se="http://schemas.microsoft.com/office/word/2015/wordml/symex" xmlns:wpg="http://schemas.microsoft.com/office/word/2010/wordprocessingGroup" xmlns:wpi="http://schemas.microsoft.com/office/word/2010/wordprocessingInk" xmlns:wne="http://schemas.microsoft.com/office/word/2006/wordml" xmlns:wps="http://schemas.microsoft.com/office/word/2010/wordprocessingShape" mc:Ignorable="w14 w15 w16se w16cid w16 w16cex wp14">
-  <w15:commentEx w15:paraId="55C9DFC9" w15:done="1"/>
-  <w15:commentEx w15:paraId="5BABFC7D" w15:done="1"/>
-  <w15:commentEx w15:paraId="4585D4C5" w15:done="1"/>
-</w15:commentsEx>
-</file>
-
-<file path=word/commentsExtensible.xml><?xml version="1.0" encoding="utf-8"?>
-<w16cex:commentsExtensible xmlns:wpc="http://schemas.microsoft.com/office/word/2010/wordprocessingCanvas" xmlns:cx="http://schemas.microsoft.com/office/drawing/2014/chartex" xmlns:cx1="http://schemas.microsoft.com/office/drawing/2015/9/8/chartex" xmlns:cx2="http://schemas.microsoft.com/office/drawing/2015/10/21/chartex" xmlns:cx3="http://schemas.microsoft.com/office/drawing/2016/5/9/chartex" xmlns:cx4="http://schemas.microsoft.com/office/drawing/2016/5/10/chartex" xmlns:cx5="http://schemas.microsoft.com/office/drawing/2016/5/11/chartex" xmlns:cx6="http://schemas.microsoft.com/office/drawing/2016/5/12/chartex" xmlns:cx7="http://schemas.microsoft.com/office/drawing/2016/5/13/chartex" xmlns:cx8="http://schemas.microsoft.com/office/drawing/2016/5/14/chartex" xmlns:mc="http://schemas.openxmlformats.org/markup-compatibility/2006" xmlns:aink="http://schemas.microsoft.com/office/drawing/2016/ink" xmlns:am3d="http://schemas.microsoft.com/office/drawing/2017/model3d" xmlns:o="urn:schemas-microsoft-com:office:office" xmlns:r="http://schemas.openxmlformats.org/officeDocument/2006/relationships" xmlns:m="http://schemas.openxmlformats.org/officeDocument/2006/math" xmlns:v="urn:schemas-microsoft-com:vml" xmlns:wp14="http://schemas.microsoft.com/office/word/2010/wordprocessingDrawing" xmlns:wp="http://schemas.openxmlformats.org/drawingml/2006/wordprocessingDrawing" xmlns:w10="urn:schemas-microsoft-com:office:word" xmlns:w="http://schemas.openxmlformats.org/wordprocessingml/2006/main" xmlns:w14="http://schemas.microsoft.com/office/word/2010/wordml" xmlns:w15="http://schemas.microsoft.com/office/word/2012/wordml" xmlns:w16cex="http://schemas.microsoft.com/office/word/2018/wordml/cex" xmlns:w16cid="http://schemas.microsoft.com/office/word/2016/wordml/cid" xmlns:w16="http://schemas.microsoft.com/office/word/2018/wordml" xmlns:w16se="http://schemas.microsoft.com/office/word/2015/wordml/symex" xmlns:wpg="http://schemas.microsoft.com/office/word/2010/wordprocessingGroup" xmlns:wpi="http://schemas.microsoft.com/office/word/2010/wordprocessingInk" xmlns:wne="http://schemas.microsoft.com/office/word/2006/wordml" xmlns:wps="http://schemas.microsoft.com/office/word/2010/wordprocessingShape" mc:Ignorable="w14 w15 w16se w16cid w16 w16cex wp14">
-  <w16cex:commentExtensible w16cex:durableId="234EBFEA" w16cex:dateUtc="2020-11-05T17:16:00Z"/>
-  <w16cex:commentExtensible w16cex:durableId="234EC00F" w16cex:dateUtc="2020-11-05T17:16:00Z"/>
-  <w16cex:commentExtensible w16cex:durableId="2352C5DD" w16cex:dateUtc="2020-11-08T18:30:00Z"/>
-</w16cex:commentsExtensible>
-</file>
-
-<file path=word/commentsIds.xml><?xml version="1.0" encoding="utf-8"?>
-<w16cid:commentsIds xmlns:wpc="http://schemas.microsoft.com/office/word/2010/wordprocessingCanvas" xmlns:cx="http://schemas.microsoft.com/office/drawing/2014/chartex" xmlns:cx1="http://schemas.microsoft.com/office/drawing/2015/9/8/chartex" xmlns:cx2="http://schemas.microsoft.com/office/drawing/2015/10/21/chartex" xmlns:cx3="http://schemas.microsoft.com/office/drawing/2016/5/9/chartex" xmlns:cx4="http://schemas.microsoft.com/office/drawing/2016/5/10/chartex" xmlns:cx5="http://schemas.microsoft.com/office/drawing/2016/5/11/chartex" xmlns:cx6="http://schemas.microsoft.com/office/drawing/2016/5/12/chartex" xmlns:cx7="http://schemas.microsoft.com/office/drawing/2016/5/13/chartex" xmlns:cx8="http://schemas.microsoft.com/office/drawing/2016/5/14/chartex" xmlns:mc="http://schemas.openxmlformats.org/markup-compatibility/2006" xmlns:aink="http://schemas.microsoft.com/office/drawing/2016/ink" xmlns:am3d="http://schemas.microsoft.com/office/drawing/2017/model3d" xmlns:o="urn:schemas-microsoft-com:office:office" xmlns:r="http://schemas.openxmlformats.org/officeDocument/2006/relationships" xmlns:m="http://schemas.openxmlformats.org/officeDocument/2006/math" xmlns:v="urn:schemas-microsoft-com:vml" xmlns:wp14="http://schemas.microsoft.com/office/word/2010/wordprocessingDrawing" xmlns:wp="http://schemas.openxmlformats.org/drawingml/2006/wordprocessingDrawing" xmlns:w10="urn:schemas-microsoft-com:office:word" xmlns:w="http://schemas.openxmlformats.org/wordprocessingml/2006/main" xmlns:w14="http://schemas.microsoft.com/office/word/2010/wordml" xmlns:w15="http://schemas.microsoft.com/office/word/2012/wordml" xmlns:w16cex="http://schemas.microsoft.com/office/word/2018/wordml/cex" xmlns:w16cid="http://schemas.microsoft.com/office/word/2016/wordml/cid" xmlns:w16="http://schemas.microsoft.com/office/word/2018/wordml" xmlns:w16se="http://schemas.microsoft.com/office/word/2015/wordml/symex" xmlns:wpg="http://schemas.microsoft.com/office/word/2010/wordprocessingGroup" xmlns:wpi="http://schemas.microsoft.com/office/word/2010/wordprocessingInk" xmlns:wne="http://schemas.microsoft.com/office/word/2006/wordml" xmlns:wps="http://schemas.microsoft.com/office/word/2010/wordprocessingShape" mc:Ignorable="w14 w15 w16se w16cid w16 w16cex wp14">
-  <w16cid:commentId w16cid:paraId="55C9DFC9" w16cid:durableId="234EBFEA"/>
-  <w16cid:commentId w16cid:paraId="5BABFC7D" w16cid:durableId="234EC00F"/>
-  <w16cid:commentId w16cid:paraId="4585D4C5" w16cid:durableId="2352C5DD"/>
-</w16cid:commentsIds>
 </file>
 
 <file path=word/endnotes.xml><?xml version="1.0" encoding="utf-8"?>
@@ -18652,7 +17709,7 @@
           <w:lang w:val="hu-HU"/>
         </w:rPr>
       </w:pPr>
-      <w:bookmarkStart w:id="5" w:name="_Hlk55664996"/>
+      <w:bookmarkStart w:id="2" w:name="_Hlk55664996"/>
       <w:r>
         <w:rPr>
           <w:rStyle w:val="Lbjegyzet-hivatkozs"/>
@@ -18782,7 +17839,7 @@
         </w:rPr>
         <w:t xml:space="preserve"> </w:t>
       </w:r>
-      <w:bookmarkEnd w:id="5"/>
+      <w:bookmarkEnd w:id="2"/>
       <w:r>
         <w:rPr>
           <w:lang w:val="hu-HU"/>
@@ -22056,13 +21113,7 @@
         <w:rPr>
           <w:lang w:val="hu-HU"/>
         </w:rPr>
-        <w:t>,</w:t>
-      </w:r>
-      <w:r>
-        <w:rPr>
-          <w:lang w:val="hu-HU"/>
-        </w:rPr>
-        <w:t xml:space="preserve"> </w:t>
+        <w:t xml:space="preserve">, </w:t>
       </w:r>
       <w:proofErr w:type="spellStart"/>
       <w:r>
@@ -22577,10 +21628,7 @@
         <w:t>A hot spot in computer science is most usually defined as a region of a computer program where a high proportion of executed instructions occur or where most time is spent during the program's execution</w:t>
       </w:r>
       <w:r>
-        <w:t>.</w:t>
-      </w:r>
-      <w:r>
-        <w:t xml:space="preserve"> </w:t>
+        <w:t xml:space="preserve">. </w:t>
       </w:r>
     </w:p>
   </w:footnote>
@@ -26063,14 +25111,6 @@
   </w:num>
   <w:numIdMacAtCleanup w:val="12"/>
 </w:numbering>
-</file>
-
-<file path=word/people.xml><?xml version="1.0" encoding="utf-8"?>
-<w15:people xmlns:wpc="http://schemas.microsoft.com/office/word/2010/wordprocessingCanvas" xmlns:cx="http://schemas.microsoft.com/office/drawing/2014/chartex" xmlns:cx1="http://schemas.microsoft.com/office/drawing/2015/9/8/chartex" xmlns:cx2="http://schemas.microsoft.com/office/drawing/2015/10/21/chartex" xmlns:cx3="http://schemas.microsoft.com/office/drawing/2016/5/9/chartex" xmlns:cx4="http://schemas.microsoft.com/office/drawing/2016/5/10/chartex" xmlns:cx5="http://schemas.microsoft.com/office/drawing/2016/5/11/chartex" xmlns:cx6="http://schemas.microsoft.com/office/drawing/2016/5/12/chartex" xmlns:cx7="http://schemas.microsoft.com/office/drawing/2016/5/13/chartex" xmlns:cx8="http://schemas.microsoft.com/office/drawing/2016/5/14/chartex" xmlns:mc="http://schemas.openxmlformats.org/markup-compatibility/2006" xmlns:aink="http://schemas.microsoft.com/office/drawing/2016/ink" xmlns:am3d="http://schemas.microsoft.com/office/drawing/2017/model3d" xmlns:o="urn:schemas-microsoft-com:office:office" xmlns:r="http://schemas.openxmlformats.org/officeDocument/2006/relationships" xmlns:m="http://schemas.openxmlformats.org/officeDocument/2006/math" xmlns:v="urn:schemas-microsoft-com:vml" xmlns:wp14="http://schemas.microsoft.com/office/word/2010/wordprocessingDrawing" xmlns:wp="http://schemas.openxmlformats.org/drawingml/2006/wordprocessingDrawing" xmlns:w10="urn:schemas-microsoft-com:office:word" xmlns:w="http://schemas.openxmlformats.org/wordprocessingml/2006/main" xmlns:w14="http://schemas.microsoft.com/office/word/2010/wordml" xmlns:w15="http://schemas.microsoft.com/office/word/2012/wordml" xmlns:w16cex="http://schemas.microsoft.com/office/word/2018/wordml/cex" xmlns:w16cid="http://schemas.microsoft.com/office/word/2016/wordml/cid" xmlns:w16="http://schemas.microsoft.com/office/word/2018/wordml" xmlns:w16se="http://schemas.microsoft.com/office/word/2015/wordml/symex" xmlns:wpg="http://schemas.microsoft.com/office/word/2010/wordprocessingGroup" xmlns:wpi="http://schemas.microsoft.com/office/word/2010/wordprocessingInk" xmlns:wne="http://schemas.microsoft.com/office/word/2006/wordml" xmlns:wps="http://schemas.microsoft.com/office/word/2010/wordprocessingShape" mc:Ignorable="w14 w15 w16se w16cid w16 w16cex wp14">
-  <w15:person w15:author="Bence Menyhárt">
-    <w15:presenceInfo w15:providerId="Windows Live" w15:userId="720327cf94b8683b"/>
-  </w15:person>
-</w15:people>
 </file>
 
 <file path=word/styles.xml><?xml version="1.0" encoding="utf-8"?>

</xml_diff>

<commit_message>
Started adding the performance test
</commit_message>
<xml_diff>
--- a/Thesis/Game engine specific optimization techniques for Unity.docx
+++ b/Thesis/Game engine specific optimization techniques for Unity.docx
@@ -543,21 +543,11 @@
       <w:pPr>
         <w:pStyle w:val="Cmlapkarstanszk"/>
       </w:pPr>
-      <w:r>
-        <w:fldChar w:fldCharType="begin"/>
-      </w:r>
-      <w:r>
-        <w:instrText xml:space="preserve"> DOCPROPERTY  Company  \* MERGEFORMAT </w:instrText>
-      </w:r>
-      <w:r>
-        <w:fldChar w:fldCharType="separate"/>
-      </w:r>
-      <w:r>
-        <w:t>Department of Control Engineering and Information Technology</w:t>
-      </w:r>
-      <w:r>
-        <w:fldChar w:fldCharType="end"/>
-      </w:r>
+      <w:fldSimple w:instr=" DOCPROPERTY  Company  \* MERGEFORMAT ">
+        <w:r>
+          <w:t>Department of Control Engineering and Information Technology</w:t>
+        </w:r>
+      </w:fldSimple>
     </w:p>
     <w:p/>
     <w:p/>
@@ -667,21 +657,11 @@
                             <w:pPr>
                               <w:pStyle w:val="Cmlapszerz"/>
                             </w:pPr>
-                            <w:r>
-                              <w:fldChar w:fldCharType="begin"/>
-                            </w:r>
-                            <w:r>
-                              <w:instrText xml:space="preserve"> DOCPROPERTY "Manager"  \* MERGEFORMAT </w:instrText>
-                            </w:r>
-                            <w:r>
-                              <w:fldChar w:fldCharType="separate"/>
-                            </w:r>
-                            <w:r>
-                              <w:t xml:space="preserve">Dr. Magdics </w:t>
-                            </w:r>
-                            <w:r>
-                              <w:fldChar w:fldCharType="end"/>
-                            </w:r>
+                            <w:fldSimple w:instr=" DOCPROPERTY &quot;Manager&quot;  \* MERGEFORMAT ">
+                              <w:r>
+                                <w:t xml:space="preserve">Dr. Magdics </w:t>
+                              </w:r>
+                            </w:fldSimple>
                             <w:r>
                               <w:t>Milán</w:t>
                             </w:r>
@@ -761,21 +741,11 @@
                       <w:pPr>
                         <w:pStyle w:val="Cmlapszerz"/>
                       </w:pPr>
-                      <w:r>
-                        <w:fldChar w:fldCharType="begin"/>
-                      </w:r>
-                      <w:r>
-                        <w:instrText xml:space="preserve"> DOCPROPERTY "Manager"  \* MERGEFORMAT </w:instrText>
-                      </w:r>
-                      <w:r>
-                        <w:fldChar w:fldCharType="separate"/>
-                      </w:r>
-                      <w:r>
-                        <w:t xml:space="preserve">Dr. Magdics </w:t>
-                      </w:r>
-                      <w:r>
-                        <w:fldChar w:fldCharType="end"/>
-                      </w:r>
+                      <w:fldSimple w:instr=" DOCPROPERTY &quot;Manager&quot;  \* MERGEFORMAT ">
+                        <w:r>
+                          <w:t xml:space="preserve">Dr. Magdics </w:t>
+                        </w:r>
+                      </w:fldSimple>
                       <w:r>
                         <w:t>Milán</w:t>
                       </w:r>
@@ -1526,7 +1496,7 @@
             <w:noProof/>
             <w:webHidden/>
           </w:rPr>
-          <w:t>40</w:t>
+          <w:t>43</w:t>
         </w:r>
         <w:r>
           <w:rPr>
@@ -1583,20 +1553,17 @@
             <w:noProof/>
             <w:webHidden/>
           </w:rPr>
-        </w:r>
-        <w:r>
-          <w:rPr>
-            <w:noProof/>
-            <w:webHidden/>
-          </w:rPr>
           <w:fldChar w:fldCharType="separate"/>
         </w:r>
         <w:r>
           <w:rPr>
+            <w:b w:val="0"/>
+            <w:bCs/>
             <w:noProof/>
             <w:webHidden/>
+            <w:lang w:val="hu-HU"/>
           </w:rPr>
-          <w:t>42</w:t>
+          <w:t>Hiba! A könyvjelző nem létezik.</w:t>
         </w:r>
         <w:r>
           <w:rPr>
@@ -2530,21 +2497,11 @@
       <w:r>
         <w:tab/>
       </w:r>
-      <w:r>
-        <w:fldChar w:fldCharType="begin"/>
-      </w:r>
-      <w:r>
-        <w:instrText xml:space="preserve"> AUTHOR   \* MERGEFORMAT </w:instrText>
-      </w:r>
-      <w:r>
-        <w:fldChar w:fldCharType="separate"/>
-      </w:r>
-      <w:r>
-        <w:t>Menyhárt Bence</w:t>
-      </w:r>
-      <w:r>
-        <w:fldChar w:fldCharType="end"/>
-      </w:r>
+      <w:fldSimple w:instr=" AUTHOR   \* MERGEFORMAT ">
+        <w:r>
+          <w:t>Menyhárt Bence</w:t>
+        </w:r>
+      </w:fldSimple>
     </w:p>
     <w:p>
       <w:pPr>
@@ -5254,9 +5211,11 @@
       <w:pPr>
         <w:pStyle w:val="Cmsor3"/>
       </w:pPr>
+      <w:bookmarkStart w:id="2" w:name="_Ref57215616"/>
       <w:r>
         <w:t>Pre-production</w:t>
       </w:r>
+      <w:bookmarkEnd w:id="2"/>
     </w:p>
     <w:p>
       <w:pPr>
@@ -7039,8 +6998,8 @@
       <w:pPr>
         <w:pStyle w:val="Cmsor1"/>
       </w:pPr>
-      <w:bookmarkStart w:id="3" w:name="_Toc332797403"/>
-      <w:bookmarkStart w:id="4" w:name="_Toc332798851"/>
+      <w:bookmarkStart w:id="4" w:name="_Toc332797403"/>
+      <w:bookmarkStart w:id="5" w:name="_Toc332798851"/>
       <w:r>
         <w:lastRenderedPageBreak/>
         <w:t>Unity</w:t>
@@ -11875,15 +11834,20 @@
       </w:pPr>
       <w:r>
         <w:rPr>
+          <w:rFonts w:cs="Consolas"/>
           <w:noProof/>
+          <w:color w:val="000000"/>
+          <w:sz w:val="19"/>
+          <w:szCs w:val="19"/>
+          <w:lang w:eastAsia="hu-HU"/>
         </w:rPr>
         <mc:AlternateContent>
           <mc:Choice Requires="wps">
             <w:drawing>
-              <wp:inline distT="0" distB="0" distL="0" distR="0" wp14:anchorId="5E640F84" wp14:editId="519EADD6">
-                <wp:extent cx="5387340" cy="1057275"/>
+              <wp:inline distT="0" distB="0" distL="0" distR="0" wp14:anchorId="5F76DEEA" wp14:editId="4EBBD0CD">
+                <wp:extent cx="5387340" cy="1076325"/>
                 <wp:effectExtent l="0" t="0" r="22860" b="28575"/>
-                <wp:docPr id="217" name="Szövegdoboz 2"/>
+                <wp:docPr id="17" name="Szövegdoboz 2"/>
                 <wp:cNvGraphicFramePr>
                   <a:graphicFrameLocks xmlns:a="http://schemas.openxmlformats.org/drawingml/2006/main"/>
                 </wp:cNvGraphicFramePr>
@@ -11896,7 +11860,7 @@
                       <wps:spPr bwMode="auto">
                         <a:xfrm>
                           <a:off x="0" y="0"/>
-                          <a:ext cx="5387340" cy="1057275"/>
+                          <a:ext cx="5387340" cy="1076325"/>
                         </a:xfrm>
                         <a:prstGeom prst="rect">
                           <a:avLst/>
@@ -11917,36 +11881,13 @@
                         <w:txbxContent>
                           <w:p>
                             <w:pPr>
-                              <w:autoSpaceDE w:val="0"/>
-                              <w:autoSpaceDN w:val="0"/>
-                              <w:adjustRightInd w:val="0"/>
-                              <w:spacing w:after="0" w:line="240" w:lineRule="auto"/>
-                              <w:ind w:firstLine="0"/>
-                              <w:contextualSpacing/>
+                              <w:pStyle w:val="Kd"/>
+                              <w:tabs>
+                                <w:tab w:val="clear" w:pos="851"/>
+                                <w:tab w:val="left" w:pos="426"/>
+                              </w:tabs>
+                              <w:ind w:left="0"/>
                               <w:jc w:val="left"/>
-                              <w:rPr>
-                                <w:rFonts w:ascii="Consolas" w:hAnsi="Consolas" w:cs="Consolas"/>
-                                <w:color w:val="000000"/>
-                                <w:sz w:val="20"/>
-                                <w:szCs w:val="20"/>
-                                <w:lang w:eastAsia="hu-HU"/>
-                              </w:rPr>
-                            </w:pPr>
-                            <w:r>
-                              <w:rPr>
-                                <w:rFonts w:ascii="Consolas" w:hAnsi="Consolas" w:cs="Consolas"/>
-                                <w:color w:val="008000"/>
-                                <w:sz w:val="20"/>
-                                <w:szCs w:val="20"/>
-                                <w:lang w:eastAsia="hu-HU"/>
-                              </w:rPr>
-                              <w:t>// Position of the transform relative to the parent transform.</w:t>
-                            </w:r>
-                          </w:p>
-                          <w:p>
-                            <w:pPr>
-                              <w:pStyle w:val="Kd"/>
-                              <w:ind w:left="0"/>
                               <w:rPr>
                                 <w:rFonts w:cs="Consolas"/>
                                 <w:color w:val="000000"/>
@@ -11979,7 +11920,160 @@
                                 <w:szCs w:val="20"/>
                                 <w:lang w:eastAsia="hu-HU"/>
                               </w:rPr>
-                              <w:t>extern</w:t>
+                              <w:t>void</w:t>
+                            </w:r>
+                            <w:r>
+                              <w:rPr>
+                                <w:rFonts w:cs="Consolas"/>
+                                <w:color w:val="000000"/>
+                                <w:szCs w:val="20"/>
+                                <w:lang w:eastAsia="hu-HU"/>
+                              </w:rPr>
+                              <w:t xml:space="preserve"> </w:t>
+                            </w:r>
+                            <w:proofErr w:type="spellStart"/>
+                            <w:proofErr w:type="gramStart"/>
+                            <w:r>
+                              <w:rPr>
+                                <w:rFonts w:cs="Consolas"/>
+                                <w:color w:val="000000"/>
+                                <w:szCs w:val="20"/>
+                                <w:lang w:eastAsia="hu-HU"/>
+                              </w:rPr>
+                              <w:t>MoveUpByOneUnit</w:t>
+                            </w:r>
+                            <w:proofErr w:type="spellEnd"/>
+                            <w:r>
+                              <w:rPr>
+                                <w:rFonts w:cs="Consolas"/>
+                                <w:color w:val="000000"/>
+                                <w:szCs w:val="20"/>
+                                <w:lang w:eastAsia="hu-HU"/>
+                              </w:rPr>
+                              <w:t>(</w:t>
+                            </w:r>
+                            <w:proofErr w:type="gramEnd"/>
+                            <w:r>
+                              <w:rPr>
+                                <w:rFonts w:cs="Consolas"/>
+                                <w:color w:val="000000"/>
+                                <w:szCs w:val="20"/>
+                                <w:lang w:eastAsia="hu-HU"/>
+                              </w:rPr>
+                              <w:t>)</w:t>
+                            </w:r>
+                            <w:r>
+                              <w:rPr>
+                                <w:rFonts w:cs="Consolas"/>
+                                <w:color w:val="000000"/>
+                                <w:szCs w:val="20"/>
+                                <w:lang w:eastAsia="hu-HU"/>
+                              </w:rPr>
+                              <w:br/>
+                              <w:t>{</w:t>
+                            </w:r>
+                            <w:r>
+                              <w:rPr>
+                                <w:rFonts w:cs="Consolas"/>
+                                <w:color w:val="000000"/>
+                                <w:szCs w:val="20"/>
+                                <w:lang w:eastAsia="hu-HU"/>
+                              </w:rPr>
+                              <w:br/>
+                            </w:r>
+                            <w:r>
+                              <w:rPr>
+                                <w:rFonts w:cs="Consolas"/>
+                                <w:color w:val="000000"/>
+                                <w:szCs w:val="20"/>
+                                <w:lang w:eastAsia="hu-HU"/>
+                              </w:rPr>
+                              <w:tab/>
+                            </w:r>
+                            <w:r>
+                              <w:rPr>
+                                <w:rFonts w:cs="Consolas"/>
+                                <w:color w:val="538135" w:themeColor="accent6" w:themeShade="BF"/>
+                                <w:szCs w:val="20"/>
+                                <w:lang w:eastAsia="hu-HU"/>
+                              </w:rPr>
+                              <w:t>Vector3</w:t>
+                            </w:r>
+                            <w:r>
+                              <w:rPr>
+                                <w:rFonts w:cs="Consolas"/>
+                                <w:color w:val="000000"/>
+                                <w:szCs w:val="20"/>
+                                <w:lang w:eastAsia="hu-HU"/>
+                              </w:rPr>
+                              <w:t xml:space="preserve"> pos = </w:t>
+                            </w:r>
+                            <w:proofErr w:type="spellStart"/>
+                            <w:r>
+                              <w:rPr>
+                                <w:rFonts w:cs="Consolas"/>
+                                <w:color w:val="000000"/>
+                                <w:szCs w:val="20"/>
+                                <w:lang w:eastAsia="hu-HU"/>
+                              </w:rPr>
+                              <w:t>transform.position</w:t>
+                            </w:r>
+                            <w:proofErr w:type="spellEnd"/>
+                            <w:r>
+                              <w:rPr>
+                                <w:rFonts w:cs="Consolas"/>
+                                <w:color w:val="000000"/>
+                                <w:szCs w:val="20"/>
+                                <w:lang w:eastAsia="hu-HU"/>
+                              </w:rPr>
+                              <w:t>;</w:t>
+                            </w:r>
+                            <w:r>
+                              <w:rPr>
+                                <w:rFonts w:cs="Consolas"/>
+                                <w:color w:val="000000"/>
+                                <w:szCs w:val="20"/>
+                                <w:lang w:eastAsia="hu-HU"/>
+                              </w:rPr>
+                              <w:br/>
+                            </w:r>
+                            <w:r>
+                              <w:rPr>
+                                <w:rFonts w:cs="Consolas"/>
+                                <w:color w:val="000000"/>
+                                <w:szCs w:val="20"/>
+                                <w:lang w:eastAsia="hu-HU"/>
+                              </w:rPr>
+                              <w:tab/>
+                            </w:r>
+                            <w:proofErr w:type="spellStart"/>
+                            <w:r>
+                              <w:rPr>
+                                <w:rFonts w:cs="Consolas"/>
+                                <w:color w:val="000000"/>
+                                <w:szCs w:val="20"/>
+                                <w:lang w:eastAsia="hu-HU"/>
+                              </w:rPr>
+                              <w:t>transform.position</w:t>
+                            </w:r>
+                            <w:proofErr w:type="spellEnd"/>
+                            <w:r>
+                              <w:rPr>
+                                <w:rFonts w:cs="Consolas"/>
+                                <w:color w:val="000000"/>
+                                <w:szCs w:val="20"/>
+                                <w:lang w:eastAsia="hu-HU"/>
+                              </w:rPr>
+                              <w:t xml:space="preserve"> = </w:t>
+                            </w:r>
+                            <w:r>
+                              <w:rPr>
+                                <w:rFonts w:cs="Consolas"/>
+                                <w:color w:val="0000FF"/>
+                                <w:szCs w:val="20"/>
+                                <w:lang w:eastAsia="hu-HU"/>
+                              </w:rPr>
+                              <w:t>new</w:t>
                             </w:r>
                             <w:r>
                               <w:rPr>
@@ -12006,9 +12100,9 @@
                                 <w:szCs w:val="20"/>
                                 <w:lang w:eastAsia="hu-HU"/>
                               </w:rPr>
-                              <w:t xml:space="preserve"> position </w:t>
+                              <w:t>(</w:t>
                             </w:r>
-                            <w:proofErr w:type="gramStart"/>
+                            <w:proofErr w:type="spellStart"/>
                             <w:r>
                               <w:rPr>
                                 <w:rFonts w:cs="Consolas"/>
@@ -12016,18 +12110,9 @@
                                 <w:szCs w:val="20"/>
                                 <w:lang w:eastAsia="hu-HU"/>
                               </w:rPr>
-                              <w:t xml:space="preserve">{ </w:t>
+                              <w:t>pos.x</w:t>
                             </w:r>
-                            <w:r>
-                              <w:rPr>
-                                <w:rFonts w:cs="Consolas"/>
-                                <w:color w:val="0000FF"/>
-                                <w:szCs w:val="20"/>
-                                <w:lang w:eastAsia="hu-HU"/>
-                              </w:rPr>
-                              <w:t>get</w:t>
-                            </w:r>
-                            <w:proofErr w:type="gramEnd"/>
+                            <w:proofErr w:type="spellEnd"/>
                             <w:r>
                               <w:rPr>
                                 <w:rFonts w:cs="Consolas"/>
@@ -12035,16 +12120,47 @@
                                 <w:szCs w:val="20"/>
                                 <w:lang w:eastAsia="hu-HU"/>
                               </w:rPr>
-                              <w:t xml:space="preserve">; </w:t>
+                              <w:t xml:space="preserve">, </w:t>
                             </w:r>
+                            <w:proofErr w:type="spellStart"/>
                             <w:r>
                               <w:rPr>
                                 <w:rFonts w:cs="Consolas"/>
-                                <w:color w:val="0000FF"/>
+                                <w:color w:val="000000"/>
                                 <w:szCs w:val="20"/>
                                 <w:lang w:eastAsia="hu-HU"/>
                               </w:rPr>
-                              <w:t>set</w:t>
+                              <w:t>pos.y</w:t>
+                            </w:r>
+                            <w:proofErr w:type="spellEnd"/>
+                            <w:r>
+                              <w:rPr>
+                                <w:rFonts w:cs="Consolas"/>
+                                <w:color w:val="000000"/>
+                                <w:szCs w:val="20"/>
+                                <w:lang w:eastAsia="hu-HU"/>
+                              </w:rPr>
+                              <w:t xml:space="preserve"> + 1, </w:t>
+                            </w:r>
+                            <w:proofErr w:type="spellStart"/>
+                            <w:r>
+                              <w:rPr>
+                                <w:rFonts w:cs="Consolas"/>
+                                <w:color w:val="000000"/>
+                                <w:szCs w:val="20"/>
+                                <w:lang w:eastAsia="hu-HU"/>
+                              </w:rPr>
+                              <w:t>pos.z</w:t>
+                            </w:r>
+                            <w:proofErr w:type="spellEnd"/>
+                            <w:r>
+                              <w:rPr>
+                                <w:rFonts w:cs="Consolas"/>
+                                <w:color w:val="000000"/>
+                                <w:szCs w:val="20"/>
+                                <w:lang w:eastAsia="hu-HU"/>
+                              </w:rPr>
+                              <w:t>);</w:t>
                             </w:r>
                             <w:r>
                               <w:rPr>
@@ -12053,23 +12169,13 @@
                                 <w:szCs w:val="20"/>
                                 <w:lang w:eastAsia="hu-HU"/>
                               </w:rPr>
-                              <w:t>; }</w:t>
+                              <w:br/>
+                              <w:t>}</w:t>
                             </w:r>
-                          </w:p>
-                          <w:p>
-                            <w:pPr>
-                              <w:rPr>
-                                <w14:textOutline w14:w="9525" w14:cap="rnd" w14:cmpd="sng" w14:algn="ctr">
-                                  <w14:noFill/>
-                                  <w14:prstDash w14:val="solid"/>
-                                  <w14:bevel/>
-                                </w14:textOutline>
-                              </w:rPr>
-                            </w:pPr>
                           </w:p>
                         </w:txbxContent>
                       </wps:txbx>
-                      <wps:bodyPr rot="0" vert="horz" wrap="square" lIns="54000" tIns="45720" rIns="54000" bIns="45720" anchor="t" anchorCtr="0">
+                      <wps:bodyPr rot="0" vert="horz" wrap="square" lIns="91440" tIns="45720" rIns="91440" bIns="45720" anchor="t" anchorCtr="0">
                         <a:noAutofit/>
                       </wps:bodyPr>
                     </wps:wsp>
@@ -12080,41 +12186,18 @@
           </mc:Choice>
           <mc:Fallback>
             <w:pict>
-              <v:shape w14:anchorId="5E640F84" id="Szövegdoboz 2" o:spid="_x0000_s1027" type="#_x0000_t202" style="width:424.2pt;height:83.25pt;visibility:visible;mso-wrap-style:square;mso-left-percent:-10001;mso-top-percent:-10001;mso-position-horizontal:absolute;mso-position-horizontal-relative:char;mso-position-vertical:absolute;mso-position-vertical-relative:line;mso-left-percent:-10001;mso-top-percent:-10001;v-text-anchor:top" o:gfxdata="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">
-                <v:textbox inset="1.5mm,,1.5mm">
+              <v:shape w14:anchorId="5F76DEEA" id="Szövegdoboz 2" o:spid="_x0000_s1027" type="#_x0000_t202" style="width:424.2pt;height:84.75pt;visibility:visible;mso-wrap-style:square;mso-left-percent:-10001;mso-top-percent:-10001;mso-position-horizontal:absolute;mso-position-horizontal-relative:char;mso-position-vertical:absolute;mso-position-vertical-relative:line;mso-left-percent:-10001;mso-top-percent:-10001;v-text-anchor:top" o:gfxdata="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">
+                <v:textbox>
                   <w:txbxContent>
                     <w:p>
                       <w:pPr>
-                        <w:autoSpaceDE w:val="0"/>
-                        <w:autoSpaceDN w:val="0"/>
-                        <w:adjustRightInd w:val="0"/>
-                        <w:spacing w:after="0" w:line="240" w:lineRule="auto"/>
-                        <w:ind w:firstLine="0"/>
-                        <w:contextualSpacing/>
+                        <w:pStyle w:val="Kd"/>
+                        <w:tabs>
+                          <w:tab w:val="clear" w:pos="851"/>
+                          <w:tab w:val="left" w:pos="426"/>
+                        </w:tabs>
+                        <w:ind w:left="0"/>
                         <w:jc w:val="left"/>
-                        <w:rPr>
-                          <w:rFonts w:ascii="Consolas" w:hAnsi="Consolas" w:cs="Consolas"/>
-                          <w:color w:val="000000"/>
-                          <w:sz w:val="20"/>
-                          <w:szCs w:val="20"/>
-                          <w:lang w:eastAsia="hu-HU"/>
-                        </w:rPr>
-                      </w:pPr>
-                      <w:r>
-                        <w:rPr>
-                          <w:rFonts w:ascii="Consolas" w:hAnsi="Consolas" w:cs="Consolas"/>
-                          <w:color w:val="008000"/>
-                          <w:sz w:val="20"/>
-                          <w:szCs w:val="20"/>
-                          <w:lang w:eastAsia="hu-HU"/>
-                        </w:rPr>
-                        <w:t>// Position of the transform relative to the parent transform.</w:t>
-                      </w:r>
-                    </w:p>
-                    <w:p>
-                      <w:pPr>
-                        <w:pStyle w:val="Kd"/>
-                        <w:ind w:left="0"/>
                         <w:rPr>
                           <w:rFonts w:cs="Consolas"/>
                           <w:color w:val="000000"/>
@@ -12147,7 +12230,160 @@
                           <w:szCs w:val="20"/>
                           <w:lang w:eastAsia="hu-HU"/>
                         </w:rPr>
-                        <w:t>extern</w:t>
+                        <w:t>void</w:t>
+                      </w:r>
+                      <w:r>
+                        <w:rPr>
+                          <w:rFonts w:cs="Consolas"/>
+                          <w:color w:val="000000"/>
+                          <w:szCs w:val="20"/>
+                          <w:lang w:eastAsia="hu-HU"/>
+                        </w:rPr>
+                        <w:t xml:space="preserve"> </w:t>
+                      </w:r>
+                      <w:proofErr w:type="spellStart"/>
+                      <w:proofErr w:type="gramStart"/>
+                      <w:r>
+                        <w:rPr>
+                          <w:rFonts w:cs="Consolas"/>
+                          <w:color w:val="000000"/>
+                          <w:szCs w:val="20"/>
+                          <w:lang w:eastAsia="hu-HU"/>
+                        </w:rPr>
+                        <w:t>MoveUpByOneUnit</w:t>
+                      </w:r>
+                      <w:proofErr w:type="spellEnd"/>
+                      <w:r>
+                        <w:rPr>
+                          <w:rFonts w:cs="Consolas"/>
+                          <w:color w:val="000000"/>
+                          <w:szCs w:val="20"/>
+                          <w:lang w:eastAsia="hu-HU"/>
+                        </w:rPr>
+                        <w:t>(</w:t>
+                      </w:r>
+                      <w:proofErr w:type="gramEnd"/>
+                      <w:r>
+                        <w:rPr>
+                          <w:rFonts w:cs="Consolas"/>
+                          <w:color w:val="000000"/>
+                          <w:szCs w:val="20"/>
+                          <w:lang w:eastAsia="hu-HU"/>
+                        </w:rPr>
+                        <w:t>)</w:t>
+                      </w:r>
+                      <w:r>
+                        <w:rPr>
+                          <w:rFonts w:cs="Consolas"/>
+                          <w:color w:val="000000"/>
+                          <w:szCs w:val="20"/>
+                          <w:lang w:eastAsia="hu-HU"/>
+                        </w:rPr>
+                        <w:br/>
+                        <w:t>{</w:t>
+                      </w:r>
+                      <w:r>
+                        <w:rPr>
+                          <w:rFonts w:cs="Consolas"/>
+                          <w:color w:val="000000"/>
+                          <w:szCs w:val="20"/>
+                          <w:lang w:eastAsia="hu-HU"/>
+                        </w:rPr>
+                        <w:br/>
+                      </w:r>
+                      <w:r>
+                        <w:rPr>
+                          <w:rFonts w:cs="Consolas"/>
+                          <w:color w:val="000000"/>
+                          <w:szCs w:val="20"/>
+                          <w:lang w:eastAsia="hu-HU"/>
+                        </w:rPr>
+                        <w:tab/>
+                      </w:r>
+                      <w:r>
+                        <w:rPr>
+                          <w:rFonts w:cs="Consolas"/>
+                          <w:color w:val="538135" w:themeColor="accent6" w:themeShade="BF"/>
+                          <w:szCs w:val="20"/>
+                          <w:lang w:eastAsia="hu-HU"/>
+                        </w:rPr>
+                        <w:t>Vector3</w:t>
+                      </w:r>
+                      <w:r>
+                        <w:rPr>
+                          <w:rFonts w:cs="Consolas"/>
+                          <w:color w:val="000000"/>
+                          <w:szCs w:val="20"/>
+                          <w:lang w:eastAsia="hu-HU"/>
+                        </w:rPr>
+                        <w:t xml:space="preserve"> pos = </w:t>
+                      </w:r>
+                      <w:proofErr w:type="spellStart"/>
+                      <w:r>
+                        <w:rPr>
+                          <w:rFonts w:cs="Consolas"/>
+                          <w:color w:val="000000"/>
+                          <w:szCs w:val="20"/>
+                          <w:lang w:eastAsia="hu-HU"/>
+                        </w:rPr>
+                        <w:t>transform.position</w:t>
+                      </w:r>
+                      <w:proofErr w:type="spellEnd"/>
+                      <w:r>
+                        <w:rPr>
+                          <w:rFonts w:cs="Consolas"/>
+                          <w:color w:val="000000"/>
+                          <w:szCs w:val="20"/>
+                          <w:lang w:eastAsia="hu-HU"/>
+                        </w:rPr>
+                        <w:t>;</w:t>
+                      </w:r>
+                      <w:r>
+                        <w:rPr>
+                          <w:rFonts w:cs="Consolas"/>
+                          <w:color w:val="000000"/>
+                          <w:szCs w:val="20"/>
+                          <w:lang w:eastAsia="hu-HU"/>
+                        </w:rPr>
+                        <w:br/>
+                      </w:r>
+                      <w:r>
+                        <w:rPr>
+                          <w:rFonts w:cs="Consolas"/>
+                          <w:color w:val="000000"/>
+                          <w:szCs w:val="20"/>
+                          <w:lang w:eastAsia="hu-HU"/>
+                        </w:rPr>
+                        <w:tab/>
+                      </w:r>
+                      <w:proofErr w:type="spellStart"/>
+                      <w:r>
+                        <w:rPr>
+                          <w:rFonts w:cs="Consolas"/>
+                          <w:color w:val="000000"/>
+                          <w:szCs w:val="20"/>
+                          <w:lang w:eastAsia="hu-HU"/>
+                        </w:rPr>
+                        <w:t>transform.position</w:t>
+                      </w:r>
+                      <w:proofErr w:type="spellEnd"/>
+                      <w:r>
+                        <w:rPr>
+                          <w:rFonts w:cs="Consolas"/>
+                          <w:color w:val="000000"/>
+                          <w:szCs w:val="20"/>
+                          <w:lang w:eastAsia="hu-HU"/>
+                        </w:rPr>
+                        <w:t xml:space="preserve"> = </w:t>
+                      </w:r>
+                      <w:r>
+                        <w:rPr>
+                          <w:rFonts w:cs="Consolas"/>
+                          <w:color w:val="0000FF"/>
+                          <w:szCs w:val="20"/>
+                          <w:lang w:eastAsia="hu-HU"/>
+                        </w:rPr>
+                        <w:t>new</w:t>
                       </w:r>
                       <w:r>
                         <w:rPr>
@@ -12174,9 +12410,9 @@
                           <w:szCs w:val="20"/>
                           <w:lang w:eastAsia="hu-HU"/>
                         </w:rPr>
-                        <w:t xml:space="preserve"> position </w:t>
+                        <w:t>(</w:t>
                       </w:r>
-                      <w:proofErr w:type="gramStart"/>
+                      <w:proofErr w:type="spellStart"/>
                       <w:r>
                         <w:rPr>
                           <w:rFonts w:cs="Consolas"/>
@@ -12184,18 +12420,9 @@
                           <w:szCs w:val="20"/>
                           <w:lang w:eastAsia="hu-HU"/>
                         </w:rPr>
-                        <w:t xml:space="preserve">{ </w:t>
+                        <w:t>pos.x</w:t>
                       </w:r>
-                      <w:r>
-                        <w:rPr>
-                          <w:rFonts w:cs="Consolas"/>
-                          <w:color w:val="0000FF"/>
-                          <w:szCs w:val="20"/>
-                          <w:lang w:eastAsia="hu-HU"/>
-                        </w:rPr>
-                        <w:t>get</w:t>
-                      </w:r>
-                      <w:proofErr w:type="gramEnd"/>
+                      <w:proofErr w:type="spellEnd"/>
                       <w:r>
                         <w:rPr>
                           <w:rFonts w:cs="Consolas"/>
@@ -12203,16 +12430,47 @@
                           <w:szCs w:val="20"/>
                           <w:lang w:eastAsia="hu-HU"/>
                         </w:rPr>
-                        <w:t xml:space="preserve">; </w:t>
+                        <w:t xml:space="preserve">, </w:t>
                       </w:r>
+                      <w:proofErr w:type="spellStart"/>
                       <w:r>
                         <w:rPr>
                           <w:rFonts w:cs="Consolas"/>
-                          <w:color w:val="0000FF"/>
+                          <w:color w:val="000000"/>
                           <w:szCs w:val="20"/>
                           <w:lang w:eastAsia="hu-HU"/>
                         </w:rPr>
-                        <w:t>set</w:t>
+                        <w:t>pos.y</w:t>
+                      </w:r>
+                      <w:proofErr w:type="spellEnd"/>
+                      <w:r>
+                        <w:rPr>
+                          <w:rFonts w:cs="Consolas"/>
+                          <w:color w:val="000000"/>
+                          <w:szCs w:val="20"/>
+                          <w:lang w:eastAsia="hu-HU"/>
+                        </w:rPr>
+                        <w:t xml:space="preserve"> + 1, </w:t>
+                      </w:r>
+                      <w:proofErr w:type="spellStart"/>
+                      <w:r>
+                        <w:rPr>
+                          <w:rFonts w:cs="Consolas"/>
+                          <w:color w:val="000000"/>
+                          <w:szCs w:val="20"/>
+                          <w:lang w:eastAsia="hu-HU"/>
+                        </w:rPr>
+                        <w:t>pos.z</w:t>
+                      </w:r>
+                      <w:proofErr w:type="spellEnd"/>
+                      <w:r>
+                        <w:rPr>
+                          <w:rFonts w:cs="Consolas"/>
+                          <w:color w:val="000000"/>
+                          <w:szCs w:val="20"/>
+                          <w:lang w:eastAsia="hu-HU"/>
+                        </w:rPr>
+                        <w:t>);</w:t>
                       </w:r>
                       <w:r>
                         <w:rPr>
@@ -12221,19 +12479,9 @@
                           <w:szCs w:val="20"/>
                           <w:lang w:eastAsia="hu-HU"/>
                         </w:rPr>
-                        <w:t>; }</w:t>
+                        <w:br/>
+                        <w:t>}</w:t>
                       </w:r>
-                    </w:p>
-                    <w:p>
-                      <w:pPr>
-                        <w:rPr>
-                          <w14:textOutline w14:w="9525" w14:cap="rnd" w14:cmpd="sng" w14:algn="ctr">
-                            <w14:noFill/>
-                            <w14:prstDash w14:val="solid"/>
-                            <w14:bevel/>
-                          </w14:textOutline>
-                        </w:rPr>
-                      </w:pPr>
                     </w:p>
                   </w:txbxContent>
                 </v:textbox>
@@ -14403,7 +14651,7 @@
         <w:t xml:space="preserve"> </w:t>
       </w:r>
       <w:r>
-        <w:t>B</w:t>
+        <w:t>b</w:t>
       </w:r>
       <w:r>
         <w:t>enchmarking in Unity</w:t>
@@ -14662,13 +14910,448 @@
         <w:t>The Unity Profiler</w:t>
       </w:r>
     </w:p>
-    <w:p/>
+    <w:p>
+      <w:pPr>
+        <w:ind w:firstLine="425"/>
+      </w:pPr>
+      <w:r>
+        <w:t xml:space="preserve">The Unity </w:t>
+      </w:r>
+      <w:r>
+        <w:t>P</w:t>
+      </w:r>
+      <w:r>
+        <w:t xml:space="preserve">rofiler is the most commonly </w:t>
+      </w:r>
+      <w:r>
+        <w:t>used profiling</w:t>
+      </w:r>
+      <w:r>
+        <w:t xml:space="preserve"> tool for Unity applications. </w:t>
+      </w:r>
+      <w:r>
+        <w:t xml:space="preserve">It can be connected to devices over the network or to devices </w:t>
+      </w:r>
+      <w:r>
+        <w:t xml:space="preserve">connected to the machine directly allowing the developers to analyze the application on their release platforms. The profiler can be also connected to the editor allowing analysis of in-development features. </w:t>
+      </w:r>
+      <w:r>
+        <w:t>The profiler gathers and displays data on the performance of the application such as CPU, memory, renderer, audio</w:t>
+      </w:r>
+      <w:r>
+        <w:t xml:space="preserve">, physics, network etc. </w:t>
+      </w:r>
+      <w:r>
+        <w:t xml:space="preserve">The profiler displays the gathered data in </w:t>
+      </w:r>
+      <w:r>
+        <w:t xml:space="preserve">a </w:t>
+      </w:r>
+      <w:r>
+        <w:t>charted view as well.</w:t>
+      </w:r>
+      <w:r>
+        <w:t xml:space="preserve"> </w:t>
+      </w:r>
+    </w:p>
+    <w:p>
+      <w:pPr>
+        <w:ind w:firstLine="425"/>
+      </w:pPr>
+      <w:r>
+        <w:t xml:space="preserve">The </w:t>
+      </w:r>
+      <w:r>
+        <w:t>P</w:t>
+      </w:r>
+      <w:r>
+        <w:t xml:space="preserve">rofiler should be the first tool for performance related issue when developing with Unity. </w:t>
+      </w:r>
+      <w:r>
+        <w:t>It</w:t>
+      </w:r>
+      <w:r>
+        <w:t xml:space="preserve"> has </w:t>
+      </w:r>
+      <w:r>
+        <w:t>four</w:t>
+      </w:r>
+      <w:r>
+        <w:t xml:space="preserve"> main windows</w:t>
+      </w:r>
+      <w:r>
+        <w:t xml:space="preserve"> as it can be seen on </w:t>
+      </w:r>
+      <w:r>
+        <w:rPr>
+          <w:b/>
+          <w:bCs/>
+        </w:rPr>
+        <w:t>Figure 14</w:t>
+      </w:r>
+      <w:r>
+        <w:rPr>
+          <w:b/>
+          <w:bCs/>
+        </w:rPr>
+        <w:t xml:space="preserve">. </w:t>
+      </w:r>
+    </w:p>
+    <w:p>
+      <w:pPr>
+        <w:pStyle w:val="Kp"/>
+      </w:pPr>
+      <w:r>
+        <w:rPr>
+          <w:noProof/>
+        </w:rPr>
+        <w:drawing>
+          <wp:inline distT="0" distB="0" distL="0" distR="0" wp14:anchorId="23D07FFC" wp14:editId="5A3F389C">
+            <wp:extent cx="5283835" cy="3264358"/>
+            <wp:effectExtent l="133350" t="114300" r="126365" b="107950"/>
+            <wp:docPr id="18" name="Kép 18"/>
+            <wp:cNvGraphicFramePr>
+              <a:graphicFrameLocks xmlns:a="http://schemas.openxmlformats.org/drawingml/2006/main" noChangeAspect="1"/>
+            </wp:cNvGraphicFramePr>
+            <a:graphic xmlns:a="http://schemas.openxmlformats.org/drawingml/2006/main">
+              <a:graphicData uri="http://schemas.openxmlformats.org/drawingml/2006/picture">
+                <pic:pic xmlns:pic="http://schemas.openxmlformats.org/drawingml/2006/picture">
+                  <pic:nvPicPr>
+                    <pic:cNvPr id="18" name="Kép 18"/>
+                    <pic:cNvPicPr/>
+                  </pic:nvPicPr>
+                  <pic:blipFill>
+                    <a:blip r:embed="rId23" cstate="print">
+                      <a:extLst>
+                        <a:ext uri="{28A0092B-C50C-407E-A947-70E740481C1C}">
+                          <a14:useLocalDpi xmlns:a14="http://schemas.microsoft.com/office/drawing/2010/main" val="0"/>
+                        </a:ext>
+                      </a:extLst>
+                    </a:blip>
+                    <a:stretch>
+                      <a:fillRect/>
+                    </a:stretch>
+                  </pic:blipFill>
+                  <pic:spPr>
+                    <a:xfrm>
+                      <a:off x="0" y="0"/>
+                      <a:ext cx="5313114" cy="3282447"/>
+                    </a:xfrm>
+                    <a:prstGeom prst="rect">
+                      <a:avLst/>
+                    </a:prstGeom>
+                    <a:effectLst>
+                      <a:outerShdw blurRad="63500" sx="102000" sy="102000" algn="ctr" rotWithShape="0">
+                        <a:prstClr val="black">
+                          <a:alpha val="40000"/>
+                        </a:prstClr>
+                      </a:outerShdw>
+                    </a:effectLst>
+                  </pic:spPr>
+                </pic:pic>
+              </a:graphicData>
+            </a:graphic>
+          </wp:inline>
+        </w:drawing>
+      </w:r>
+    </w:p>
+    <w:p>
+      <w:pPr>
+        <w:pStyle w:val="Kpalrs"/>
+        <w:rPr>
+          <w:b w:val="0"/>
+          <w:bCs w:val="0"/>
+        </w:rPr>
+      </w:pPr>
+      <w:r>
+        <w:t xml:space="preserve">Figure </w:t>
+      </w:r>
+      <w:r>
+        <w:fldChar w:fldCharType="begin"/>
+      </w:r>
+      <w:r>
+        <w:instrText xml:space="preserve"> SEQ Figure \* ARABIC </w:instrText>
+      </w:r>
+      <w:r>
+        <w:fldChar w:fldCharType="separate"/>
+      </w:r>
+      <w:r>
+        <w:rPr>
+          <w:noProof/>
+        </w:rPr>
+        <w:t>14</w:t>
+      </w:r>
+      <w:r>
+        <w:fldChar w:fldCharType="end"/>
+      </w:r>
+      <w:r>
+        <w:t xml:space="preserve">: </w:t>
+      </w:r>
+      <w:r>
+        <w:rPr>
+          <w:b w:val="0"/>
+          <w:bCs w:val="0"/>
+        </w:rPr>
+        <w:t>The Profiler window</w:t>
+      </w:r>
+    </w:p>
+    <w:p>
+      <w:pPr>
+        <w:ind w:firstLine="425"/>
+      </w:pPr>
+      <w:r>
+        <w:rPr>
+          <w:b/>
+          <w:bCs/>
+        </w:rPr>
+        <w:t>1</w:t>
+      </w:r>
+      <w:r>
+        <w:rPr>
+          <w:b/>
+          <w:bCs/>
+        </w:rPr>
+        <w:t>st</w:t>
+      </w:r>
+      <w:r>
+        <w:t xml:space="preserve"> is the Module window</w:t>
+      </w:r>
+      <w:r>
+        <w:t xml:space="preserve">. We can select here which </w:t>
+      </w:r>
+      <w:r>
+        <w:t xml:space="preserve">module we would like to inspect. (CPU, memory, rendering etc.) </w:t>
+      </w:r>
+      <w:r>
+        <w:rPr>
+          <w:b/>
+          <w:bCs/>
+        </w:rPr>
+        <w:t>2nd</w:t>
+      </w:r>
+      <w:r>
+        <w:t xml:space="preserve"> </w:t>
+      </w:r>
+      <w:r>
+        <w:t xml:space="preserve">is the Profiler area window where we can see the measurements of the modules frame by frame in a charted view. </w:t>
+      </w:r>
+      <w:r>
+        <w:rPr>
+          <w:b/>
+          <w:bCs/>
+        </w:rPr>
+        <w:t xml:space="preserve">3rd </w:t>
+      </w:r>
+      <w:r>
+        <w:t>is the Overview window</w:t>
+      </w:r>
+      <w:r>
+        <w:t xml:space="preserve"> where we can see a detailed breakdown of each module. Currently the CPU is inspected. </w:t>
+      </w:r>
+      <w:r>
+        <w:rPr>
+          <w:b/>
+          <w:bCs/>
+        </w:rPr>
+        <w:t>4th</w:t>
+      </w:r>
+      <w:r>
+        <w:t xml:space="preserve"> is the Object display window where we can </w:t>
+      </w:r>
+      <w:r>
+        <w:t xml:space="preserve">get an information about the objects that are related to the inspected element. As we can see currently the player loop is selected therefore there </w:t>
+      </w:r>
+      <w:r>
+        <w:t>are</w:t>
+      </w:r>
+      <w:r>
+        <w:t xml:space="preserve"> no user related objects displayed in this view.</w:t>
+      </w:r>
+    </w:p>
+    <w:p>
+      <w:pPr>
+        <w:ind w:firstLine="425"/>
+      </w:pPr>
+      <w:r>
+        <w:lastRenderedPageBreak/>
+        <w:t xml:space="preserve">In this thesis we will mostly use the CPU module since scripts are most of the time bottlenecked by the CPU. The CPU usage window is measured by frame by frame. Since game engines are working in </w:t>
+      </w:r>
+      <w:r>
+        <w:t xml:space="preserve">so called game loops this is a perfect fit for performance analysis. </w:t>
+      </w:r>
+      <w:r>
+        <w:t xml:space="preserve">We can inspect where </w:t>
+      </w:r>
+      <w:r>
+        <w:t>and what the CPU was working on</w:t>
+      </w:r>
+      <w:r>
+        <w:t xml:space="preserve"> in each frame. </w:t>
+      </w:r>
+      <w:r>
+        <w:t xml:space="preserve">The </w:t>
+      </w:r>
+      <w:r>
+        <w:t xml:space="preserve">Overview window contains all the related methods and functions that were executed in the currently selected frame. On </w:t>
+      </w:r>
+      <w:r>
+        <w:rPr>
+          <w:b/>
+          <w:bCs/>
+        </w:rPr>
+        <w:t>Figure 14</w:t>
+      </w:r>
+      <w:r>
+        <w:rPr>
+          <w:b/>
+          <w:bCs/>
+        </w:rPr>
+        <w:t xml:space="preserve"> </w:t>
+      </w:r>
+      <w:r>
+        <w:t>the CPU’s work was mainly in the Editor loop</w:t>
+      </w:r>
+      <w:r>
+        <w:rPr>
+          <w:rStyle w:val="Lbjegyzet-hivatkozs"/>
+        </w:rPr>
+        <w:footnoteReference w:id="40"/>
+      </w:r>
+      <w:r>
+        <w:t xml:space="preserve">. The reason for this is that the picture is from an empty project containing only a camera and direction light. But we can </w:t>
+      </w:r>
+      <w:r>
+        <w:t>see that the CPU spent some time rendering, sending mouse events however</w:t>
+      </w:r>
+      <w:r>
+        <w:t>,</w:t>
+      </w:r>
+      <w:r>
+        <w:t xml:space="preserve"> most of the work </w:t>
+      </w:r>
+      <w:r>
+        <w:t xml:space="preserve">falls into the </w:t>
+      </w:r>
+      <w:r>
+        <w:t>Other</w:t>
+      </w:r>
+      <w:r>
+        <w:t>s</w:t>
+      </w:r>
+      <w:r>
+        <w:t xml:space="preserve"> category</w:t>
+      </w:r>
+      <w:r>
+        <w:rPr>
+          <w:rStyle w:val="Lbjegyzet-hivatkozs"/>
+        </w:rPr>
+        <w:footnoteReference w:id="41"/>
+      </w:r>
+      <w:r>
+        <w:t>.</w:t>
+      </w:r>
+    </w:p>
+    <w:p>
+      <w:pPr>
+        <w:ind w:firstLine="425"/>
+      </w:pPr>
+      <w:r>
+        <w:t xml:space="preserve">It is important to note that profiling through the editor only gives </w:t>
+      </w:r>
+      <w:r>
+        <w:t xml:space="preserve">approximate results especially if the target device is not a PC or Mac but a console or a mobile </w:t>
+      </w:r>
+      <w:r>
+        <w:t>device</w:t>
+      </w:r>
+      <w:r>
+        <w:t>.</w:t>
+      </w:r>
+      <w:r>
+        <w:t xml:space="preserve"> </w:t>
+      </w:r>
+      <w:r>
+        <w:t>So,</w:t>
+      </w:r>
+      <w:r>
+        <w:t xml:space="preserve"> profiling through the editor is mostly useful</w:t>
+      </w:r>
+      <w:r>
+        <w:t xml:space="preserve"> when there is a non-platform </w:t>
+      </w:r>
+      <w:r>
+        <w:t>dependent issue</w:t>
+      </w:r>
+      <w:r>
+        <w:t xml:space="preserve"> that </w:t>
+      </w:r>
+      <w:r>
+        <w:t xml:space="preserve">requires </w:t>
+      </w:r>
+      <w:r>
+        <w:t xml:space="preserve">no </w:t>
+      </w:r>
+      <w:r>
+        <w:t xml:space="preserve">exact </w:t>
+      </w:r>
+      <w:r>
+        <w:t>measurements</w:t>
+      </w:r>
+      <w:r>
+        <w:t>, an in-development feature is analyzed</w:t>
+      </w:r>
+      <w:r>
+        <w:t xml:space="preserve"> or the target platform is the platform where we run our </w:t>
+      </w:r>
+      <w:r>
+        <w:t xml:space="preserve">editor and the editor overhead expected to not add a </w:t>
+      </w:r>
+      <w:r>
+        <w:t>significant distortion</w:t>
+      </w:r>
+      <w:r>
+        <w:t xml:space="preserve"> </w:t>
+      </w:r>
+      <w:r>
+        <w:t xml:space="preserve">to </w:t>
+      </w:r>
+      <w:r>
+        <w:t>the results.</w:t>
+      </w:r>
+      <w:r>
+        <w:t xml:space="preserve"> E.g. 10 000 objects could significantly </w:t>
+      </w:r>
+      <w:r>
+        <w:t>affect both the editor and the player since the editor would need hierarchy updates, gizmo draws</w:t>
+      </w:r>
+      <w:r>
+        <w:t xml:space="preserve">, scene view draws </w:t>
+      </w:r>
+      <w:r>
+        <w:t>etc.</w:t>
+      </w:r>
+    </w:p>
     <w:p>
       <w:pPr>
         <w:pStyle w:val="Cmsor2"/>
       </w:pPr>
       <w:r>
-        <w:t>The Importance of Benchmarking</w:t>
+        <w:t>Performance test</w:t>
+      </w:r>
+      <w:r>
+        <w:t>ing</w:t>
+      </w:r>
+      <w:r>
+        <w:t xml:space="preserve"> and</w:t>
+      </w:r>
+      <w:r>
+        <w:t xml:space="preserve"> </w:t>
+      </w:r>
+      <w:r>
+        <w:t>b</w:t>
+      </w:r>
+      <w:r>
+        <w:t>enchmarking</w:t>
       </w:r>
     </w:p>
     <w:p>
@@ -14683,6 +15366,624 @@
       </w:r>
       <w:r>
         <w:t xml:space="preserve"> </w:t>
+      </w:r>
+      <w:r>
+        <w:t>the component that was causing the degradation gets optimized</w:t>
+      </w:r>
+      <w:r>
+        <w:t>, t</w:t>
+      </w:r>
+      <w:r>
+        <w:t xml:space="preserve">hen later in the development process the problem emerges again. This can be </w:t>
+      </w:r>
+      <w:r>
+        <w:t>easily prevented by performance test</w:t>
+      </w:r>
+      <w:r>
+        <w:t>ing</w:t>
+      </w:r>
+      <w:r>
+        <w:t xml:space="preserve"> and benchmarking.</w:t>
+      </w:r>
+      <w:r>
+        <w:t xml:space="preserve"> </w:t>
+      </w:r>
+      <w:r>
+        <w:t xml:space="preserve">After identification and solving of </w:t>
+      </w:r>
+      <w:r>
+        <w:t>a</w:t>
+      </w:r>
+      <w:r>
+        <w:t xml:space="preserve"> performance issue</w:t>
+      </w:r>
+      <w:r>
+        <w:t>s</w:t>
+      </w:r>
+      <w:r>
+        <w:t xml:space="preserve"> </w:t>
+      </w:r>
+      <w:r>
+        <w:t>there are some cases whe</w:t>
+      </w:r>
+      <w:r>
+        <w:t>re</w:t>
+      </w:r>
+      <w:r>
+        <w:t xml:space="preserve"> we</w:t>
+      </w:r>
+      <w:r>
+        <w:t xml:space="preserve"> should verify </w:t>
+      </w:r>
+      <w:r>
+        <w:t>the optimized component</w:t>
+      </w:r>
+      <w:r>
+        <w:t xml:space="preserve"> via performance tests </w:t>
+      </w:r>
+      <w:r>
+        <w:t>so</w:t>
+      </w:r>
+      <w:r>
+        <w:t xml:space="preserve"> later </w:t>
+      </w:r>
+      <w:r>
+        <w:t>any</w:t>
+      </w:r>
+      <w:r>
+        <w:t xml:space="preserve"> change</w:t>
+      </w:r>
+      <w:r>
+        <w:t>s</w:t>
+      </w:r>
+      <w:r>
+        <w:t xml:space="preserve"> to the component won’t </w:t>
+      </w:r>
+      <w:r>
+        <w:t xml:space="preserve">fall </w:t>
+      </w:r>
+      <w:r>
+        <w:t>its</w:t>
+      </w:r>
+      <w:r>
+        <w:t xml:space="preserve"> performance </w:t>
+      </w:r>
+      <w:r>
+        <w:t>back below the</w:t>
+      </w:r>
+      <w:r>
+        <w:t xml:space="preserve"> accepted </w:t>
+      </w:r>
+      <w:r>
+        <w:t>minimum</w:t>
+      </w:r>
+      <w:r>
+        <w:t>.</w:t>
+      </w:r>
+      <w:r>
+        <w:t xml:space="preserve"> E</w:t>
+      </w:r>
+      <w:r>
+        <w:t>.g. if a level loading issue emerges which makes level loading way too long</w:t>
+      </w:r>
+      <w:r>
+        <w:t xml:space="preserve"> and a performance/optimization goal was defined for the problem</w:t>
+      </w:r>
+      <w:r>
+        <w:t xml:space="preserve"> we should ensure that the goal will be kept through the </w:t>
+      </w:r>
+      <w:r>
+        <w:t xml:space="preserve">development </w:t>
+      </w:r>
+      <w:r>
+        <w:t>process.</w:t>
+      </w:r>
+      <w:r>
+        <w:t xml:space="preserve"> If the goal is to keep loading times under 2 seconds</w:t>
+      </w:r>
+      <w:r>
+        <w:t xml:space="preserve"> on the target platform then this </w:t>
+      </w:r>
+      <w:r>
+        <w:t>can be verified through performance tests.</w:t>
+      </w:r>
+    </w:p>
+    <w:p>
+      <w:pPr>
+        <w:ind w:firstLine="425"/>
+      </w:pPr>
+      <w:r>
+        <w:lastRenderedPageBreak/>
+        <w:t xml:space="preserve">Another </w:t>
+      </w:r>
+      <w:r>
+        <w:t xml:space="preserve">common mistake when applying </w:t>
+      </w:r>
+      <w:r>
+        <w:t xml:space="preserve">optimization to a component is not </w:t>
+      </w:r>
+      <w:r>
+        <w:t>verifying that we are</w:t>
+      </w:r>
+      <w:r>
+        <w:t xml:space="preserve"> indeed</w:t>
+      </w:r>
+      <w:r>
+        <w:t xml:space="preserve"> using the optimal solution from the perspective of the goal.</w:t>
+      </w:r>
+      <w:r>
+        <w:t xml:space="preserve"> E.g. in the </w:t>
+      </w:r>
+      <w:r>
+        <w:rPr>
+          <w:b/>
+          <w:bCs/>
+        </w:rPr>
+        <w:fldChar w:fldCharType="begin"/>
+      </w:r>
+      <w:r>
+        <w:rPr>
+          <w:b/>
+          <w:bCs/>
+        </w:rPr>
+        <w:instrText xml:space="preserve"> REF _Ref57215616 \r \h </w:instrText>
+      </w:r>
+      <w:r>
+        <w:rPr>
+          <w:b/>
+          <w:bCs/>
+        </w:rPr>
+        <w:instrText xml:space="preserve"> \* MERGEFORMAT </w:instrText>
+      </w:r>
+      <w:r>
+        <w:rPr>
+          <w:b/>
+          <w:bCs/>
+        </w:rPr>
+      </w:r>
+      <w:r>
+        <w:rPr>
+          <w:b/>
+          <w:bCs/>
+        </w:rPr>
+        <w:fldChar w:fldCharType="separate"/>
+      </w:r>
+      <w:r>
+        <w:rPr>
+          <w:b/>
+          <w:bCs/>
+        </w:rPr>
+        <w:t>2.3.2</w:t>
+      </w:r>
+      <w:r>
+        <w:rPr>
+          <w:b/>
+          <w:bCs/>
+        </w:rPr>
+        <w:fldChar w:fldCharType="end"/>
+      </w:r>
+      <w:r>
+        <w:t xml:space="preserve"> (Pre-production)</w:t>
+      </w:r>
+      <w:r>
+        <w:t xml:space="preserve"> section we mentioned </w:t>
+      </w:r>
+      <w:r>
+        <w:t>an example about choosing the proper physics solution for our project.</w:t>
+      </w:r>
+      <w:r>
+        <w:t xml:space="preserve"> If we only read the marketing description of each physics </w:t>
+      </w:r>
+      <w:r>
+        <w:t>solution,</w:t>
+      </w:r>
+      <w:r>
+        <w:t xml:space="preserve"> we might choose a physics solution that is not the most optimal for our use-case. </w:t>
+      </w:r>
+      <w:r>
+        <w:t>This</w:t>
+      </w:r>
+      <w:r>
+        <w:t xml:space="preserve"> is when benchmarking comes in</w:t>
+      </w:r>
+      <w:r>
+        <w:t>to</w:t>
+      </w:r>
+      <w:r>
+        <w:t xml:space="preserve"> </w:t>
+      </w:r>
+      <w:r>
+        <w:t>play</w:t>
+      </w:r>
+      <w:r>
+        <w:t xml:space="preserve">. </w:t>
+      </w:r>
+      <w:r>
+        <w:t>In optimization</w:t>
+      </w:r>
+      <w:r>
+        <w:t>,</w:t>
+      </w:r>
+      <w:r>
+        <w:t xml:space="preserve"> benchmarking is the process of comparing different solutions</w:t>
+      </w:r>
+      <w:r>
+        <w:t>’ performance</w:t>
+      </w:r>
+      <w:r>
+        <w:t xml:space="preserve"> via properly set up test cases. </w:t>
+      </w:r>
+      <w:r>
+        <w:t>Via properly set up benchmarks we can verify by exact numbers that indeed the chosen solution is the most optimal for our use</w:t>
+      </w:r>
+      <w:r>
+        <w:noBreakHyphen/>
+        <w:t>case.</w:t>
+      </w:r>
+    </w:p>
+    <w:p>
+      <w:pPr>
+        <w:ind w:firstLine="425"/>
+      </w:pPr>
+      <w:r>
+        <w:t xml:space="preserve">In Unity we can use the </w:t>
+      </w:r>
+      <w:r>
+        <w:t>Performance Testing Extension for Unity Test Runner</w:t>
+      </w:r>
+      <w:r>
+        <w:t xml:space="preserve"> for both benchmarking and performance testing.</w:t>
+      </w:r>
+    </w:p>
+    <w:p>
+      <w:pPr>
+        <w:pStyle w:val="Cmsor3"/>
+      </w:pPr>
+      <w:r>
+        <w:t>The Performance Testing Extension API</w:t>
+      </w:r>
+    </w:p>
+    <w:p>
+      <w:pPr>
+        <w:ind w:firstLine="425"/>
+      </w:pPr>
+      <w:r>
+        <w:t>The Unity Performance Testing Extension is a</w:t>
+      </w:r>
+      <w:r>
+        <w:t>n</w:t>
+      </w:r>
+      <w:r>
+        <w:t xml:space="preserve"> Editor package that provides an API and test case </w:t>
+      </w:r>
+      <w:r>
+        <w:t>decorators</w:t>
+      </w:r>
+      <w:r>
+        <w:t xml:space="preserve"> to make it </w:t>
+      </w:r>
+      <w:r>
+        <w:t xml:space="preserve">easier to </w:t>
+      </w:r>
+      <w:r>
+        <w:t>take measurements and samples of Unity profiler markers outside of the Profiler.</w:t>
+      </w:r>
+      <w:r>
+        <w:t xml:space="preserve"> </w:t>
+      </w:r>
+      <w:r>
+        <w:t xml:space="preserve">The Performance Testing Extension is intended to be used with, and </w:t>
+      </w:r>
+      <w:r>
+        <w:t>extend</w:t>
+      </w:r>
+      <w:r>
+        <w:t>, the Unity Test Runner</w:t>
+      </w:r>
+      <w:r>
+        <w:rPr>
+          <w:rStyle w:val="Lbjegyzet-hivatkozs"/>
+        </w:rPr>
+        <w:footnoteReference w:id="42"/>
+      </w:r>
+      <w:r>
+        <w:t xml:space="preserve"> (UTF)</w:t>
+      </w:r>
+      <w:r>
+        <w:t xml:space="preserve"> framework.</w:t>
+      </w:r>
+      <w:r>
+        <w:t xml:space="preserve"> </w:t>
+      </w:r>
+      <w:r>
+        <w:t xml:space="preserve">UTF’s structure is similar </w:t>
+      </w:r>
+      <w:r>
+        <w:t>to any Unit testing framework</w:t>
+      </w:r>
+      <w:r>
+        <w:rPr>
+          <w:rStyle w:val="Lbjegyzet-hivatkozs"/>
+        </w:rPr>
+        <w:footnoteReference w:id="43"/>
+      </w:r>
+      <w:r>
+        <w:t xml:space="preserve"> therefore we are not going to detail its usage.</w:t>
+      </w:r>
+    </w:p>
+    <w:p>
+      <w:pPr>
+        <w:ind w:firstLine="425"/>
+      </w:pPr>
+      <w:r>
+        <w:t>The Performance Testing Extension (PTE) extends the UTF with one important [</w:t>
+      </w:r>
+      <w:r>
+        <w:rPr>
+          <w:rFonts w:ascii="Consolas" w:hAnsi="Consolas"/>
+          <w:sz w:val="22"/>
+          <w:szCs w:val="22"/>
+        </w:rPr>
+        <w:t>Performance</w:t>
+      </w:r>
+      <w:r>
+        <w:rPr>
+          <w:rFonts w:ascii="Consolas" w:hAnsi="Consolas"/>
+          <w:sz w:val="22"/>
+          <w:szCs w:val="22"/>
+        </w:rPr>
+        <w:t>]</w:t>
+      </w:r>
+      <w:r>
+        <w:rPr>
+          <w:rFonts w:ascii="Consolas" w:hAnsi="Consolas"/>
+          <w:sz w:val="22"/>
+          <w:szCs w:val="22"/>
+        </w:rPr>
+        <w:t xml:space="preserve"> </w:t>
+      </w:r>
+      <w:r>
+        <w:t>attribute</w:t>
+      </w:r>
+      <w:r>
+        <w:t>.</w:t>
+      </w:r>
+      <w:r>
+        <w:t xml:space="preserve"> Every test that is </w:t>
+      </w:r>
+      <w:r>
+        <w:t xml:space="preserve">marked with this attribute will be initialized as a performance test. </w:t>
+      </w:r>
+      <w:r>
+        <w:t xml:space="preserve">The attribute is intended to be used with UTF’s </w:t>
+      </w:r>
+      <w:r>
+        <w:rPr>
+          <w:rFonts w:ascii="Consolas" w:hAnsi="Consolas"/>
+          <w:sz w:val="22"/>
+          <w:szCs w:val="22"/>
+        </w:rPr>
+        <w:t>[Test]</w:t>
+      </w:r>
+      <w:r>
+        <w:t xml:space="preserve"> and </w:t>
+      </w:r>
+      <w:r>
+        <w:rPr>
+          <w:rFonts w:ascii="Consolas" w:hAnsi="Consolas"/>
+          <w:sz w:val="22"/>
+          <w:szCs w:val="22"/>
+        </w:rPr>
+        <w:t>[</w:t>
+      </w:r>
+      <w:proofErr w:type="spellStart"/>
+      <w:r>
+        <w:rPr>
+          <w:rFonts w:ascii="Consolas" w:hAnsi="Consolas"/>
+          <w:sz w:val="22"/>
+          <w:szCs w:val="22"/>
+        </w:rPr>
+        <w:t>UnityTest</w:t>
+      </w:r>
+      <w:proofErr w:type="spellEnd"/>
+      <w:r>
+        <w:rPr>
+          <w:rFonts w:ascii="Consolas" w:hAnsi="Consolas"/>
+          <w:sz w:val="22"/>
+          <w:szCs w:val="22"/>
+        </w:rPr>
+        <w:t>]</w:t>
+      </w:r>
+      <w:r>
+        <w:rPr>
+          <w:sz w:val="22"/>
+          <w:szCs w:val="22"/>
+        </w:rPr>
+        <w:t xml:space="preserve"> </w:t>
+      </w:r>
+      <w:r>
+        <w:t>attributes.</w:t>
+      </w:r>
+      <w:r>
+        <w:t xml:space="preserve"> The former one is for non-yielding tests typically for those that execute under one frame while the latter one is for yielding tests that are executed across multiple frames.</w:t>
+      </w:r>
+      <w:r>
+        <w:t xml:space="preserve"> The </w:t>
+      </w:r>
+      <w:r>
+        <w:t xml:space="preserve">PTE </w:t>
+      </w:r>
+      <w:r>
+        <w:t xml:space="preserve">API </w:t>
+      </w:r>
+      <w:r>
+        <w:t>provides various methods to take different kind of measurements in your performance tests.</w:t>
+      </w:r>
+      <w:r>
+        <w:t xml:space="preserve"> It provides methods for warmups</w:t>
+      </w:r>
+      <w:r>
+        <w:rPr>
+          <w:rStyle w:val="Lbjegyzet-hivatkozs"/>
+        </w:rPr>
+        <w:footnoteReference w:id="44"/>
+      </w:r>
+      <w:r>
+        <w:t>, iteration counts or for GC usage measurements</w:t>
+      </w:r>
+      <w:r>
+        <w:t xml:space="preserve"> and more</w:t>
+      </w:r>
+      <w:r>
+        <w:t>.</w:t>
+      </w:r>
+    </w:p>
+    <w:p>
+      <w:pPr>
+        <w:ind w:firstLine="425"/>
+      </w:pPr>
+      <w:r>
+        <w:lastRenderedPageBreak/>
+        <w:t xml:space="preserve">The following </w:t>
+      </w:r>
+      <w:r>
+        <w:t xml:space="preserve">test is an example </w:t>
+      </w:r>
+      <w:r>
+        <w:t>for a performance test in Unity.</w:t>
+      </w:r>
+    </w:p>
+    <w:p>
+      <w:pPr>
+        <w:ind w:firstLine="425"/>
+      </w:pPr>
+      <w:proofErr w:type="spellStart"/>
+      <w:r>
+        <w:t>Itt</w:t>
+      </w:r>
+      <w:proofErr w:type="spellEnd"/>
+      <w:r>
+        <w:t xml:space="preserve"> </w:t>
+      </w:r>
+      <w:proofErr w:type="spellStart"/>
+      <w:r>
+        <w:t>lesz</w:t>
+      </w:r>
+      <w:proofErr w:type="spellEnd"/>
+      <w:r>
+        <w:t xml:space="preserve"> </w:t>
+      </w:r>
+      <w:proofErr w:type="spellStart"/>
+      <w:r>
+        <w:t>egy</w:t>
+      </w:r>
+      <w:proofErr w:type="spellEnd"/>
+      <w:r>
+        <w:t xml:space="preserve"> </w:t>
+      </w:r>
+      <w:proofErr w:type="spellStart"/>
+      <w:r>
+        <w:t>egyszerű</w:t>
+      </w:r>
+      <w:proofErr w:type="spellEnd"/>
+      <w:r>
+        <w:t xml:space="preserve"> </w:t>
+      </w:r>
+      <w:proofErr w:type="spellStart"/>
+      <w:r>
+        <w:t>példa</w:t>
+      </w:r>
+      <w:proofErr w:type="spellEnd"/>
+      <w:r>
+        <w:t xml:space="preserve"> </w:t>
+      </w:r>
+      <w:proofErr w:type="spellStart"/>
+      <w:r>
+        <w:t>egy</w:t>
+      </w:r>
+      <w:proofErr w:type="spellEnd"/>
+      <w:r>
+        <w:t xml:space="preserve"> </w:t>
+      </w:r>
+      <w:proofErr w:type="spellStart"/>
+      <w:r>
+        <w:t>performancia</w:t>
+      </w:r>
+      <w:proofErr w:type="spellEnd"/>
+      <w:r>
+        <w:t xml:space="preserve"> </w:t>
+      </w:r>
+      <w:proofErr w:type="spellStart"/>
+      <w:r>
+        <w:t>tesztre</w:t>
+      </w:r>
+      <w:proofErr w:type="spellEnd"/>
+      <w:r>
+        <w:t xml:space="preserve">. </w:t>
+      </w:r>
+      <w:proofErr w:type="spellStart"/>
+      <w:r>
+        <w:t>Utána</w:t>
+      </w:r>
+      <w:proofErr w:type="spellEnd"/>
+      <w:r>
+        <w:t xml:space="preserve"> </w:t>
+      </w:r>
+      <w:proofErr w:type="spellStart"/>
+      <w:r>
+        <w:t>következnek</w:t>
+      </w:r>
+      <w:proofErr w:type="spellEnd"/>
+      <w:r>
+        <w:t xml:space="preserve"> a Unity </w:t>
+      </w:r>
+      <w:proofErr w:type="spellStart"/>
+      <w:r>
+        <w:t>specifikus</w:t>
+      </w:r>
+      <w:proofErr w:type="spellEnd"/>
+      <w:r>
+        <w:t xml:space="preserve"> </w:t>
+      </w:r>
+      <w:proofErr w:type="spellStart"/>
+      <w:r>
+        <w:t>optimalizációs</w:t>
+      </w:r>
+      <w:proofErr w:type="spellEnd"/>
+      <w:r>
+        <w:t xml:space="preserve"> </w:t>
+      </w:r>
+      <w:proofErr w:type="spellStart"/>
+      <w:r>
+        <w:t>technikák</w:t>
+      </w:r>
+      <w:proofErr w:type="spellEnd"/>
+      <w:r>
+        <w:t xml:space="preserve"> </w:t>
+      </w:r>
+      <w:proofErr w:type="spellStart"/>
+      <w:r>
+        <w:t>vagyis</w:t>
+      </w:r>
+      <w:proofErr w:type="spellEnd"/>
+      <w:r>
+        <w:t xml:space="preserve"> a </w:t>
+      </w:r>
+      <w:proofErr w:type="spellStart"/>
+      <w:r>
+        <w:t>hatodik</w:t>
+      </w:r>
+      <w:proofErr w:type="spellEnd"/>
+      <w:r>
+        <w:t xml:space="preserve"> </w:t>
+      </w:r>
+      <w:proofErr w:type="spellStart"/>
+      <w:r>
+        <w:t>fejezet</w:t>
+      </w:r>
+      <w:proofErr w:type="spellEnd"/>
+      <w:r>
+        <w:t>.</w:t>
       </w:r>
     </w:p>
     <w:p>
@@ -14702,8 +16003,8 @@
       <w:r>
         <w:t>simítások</w:t>
       </w:r>
-      <w:bookmarkEnd w:id="3"/>
       <w:bookmarkEnd w:id="4"/>
+      <w:bookmarkEnd w:id="5"/>
       <w:proofErr w:type="spellEnd"/>
     </w:p>
     <w:p>
@@ -15301,238 +16602,146 @@
           <w:ilvl w:val="0"/>
           <w:numId w:val="12"/>
         </w:numPr>
+      </w:pPr>
+      <w:proofErr w:type="spellStart"/>
+      <w:r>
         <w:rPr>
           <w:rStyle w:val="Kiemels"/>
-          <w:i w:val="0"/>
-          <w:iCs w:val="0"/>
-        </w:rPr>
-      </w:pPr>
-      <w:proofErr w:type="spellStart"/>
+        </w:rPr>
+        <w:t>Kérdezd</w:t>
+      </w:r>
+      <w:proofErr w:type="spellEnd"/>
       <w:r>
         <w:rPr>
           <w:rStyle w:val="Kiemels"/>
         </w:rPr>
-        <w:t>Kérdezd</w:t>
-      </w:r>
-      <w:proofErr w:type="spellEnd"/>
+        <w:t xml:space="preserve"> meg mi van </w:t>
+      </w:r>
+      <w:proofErr w:type="spellStart"/>
       <w:r>
         <w:rPr>
           <w:rStyle w:val="Kiemels"/>
         </w:rPr>
-        <w:t xml:space="preserve"> meg mi van </w:t>
-      </w:r>
-      <w:proofErr w:type="spellStart"/>
+        <w:t>akkor</w:t>
+      </w:r>
+      <w:proofErr w:type="spellEnd"/>
       <w:r>
         <w:rPr>
           <w:rStyle w:val="Kiemels"/>
         </w:rPr>
-        <w:t>akkor</w:t>
-      </w:r>
-      <w:proofErr w:type="spellEnd"/>
+        <w:t xml:space="preserve"> ha </w:t>
+      </w:r>
+      <w:proofErr w:type="spellStart"/>
       <w:r>
         <w:rPr>
           <w:rStyle w:val="Kiemels"/>
         </w:rPr>
-        <w:t xml:space="preserve"> ha </w:t>
-      </w:r>
-      <w:proofErr w:type="spellStart"/>
+        <w:t>nem</w:t>
+      </w:r>
+      <w:proofErr w:type="spellEnd"/>
       <w:r>
         <w:rPr>
           <w:rStyle w:val="Kiemels"/>
         </w:rPr>
-        <w:t>nem</w:t>
-      </w:r>
-      <w:proofErr w:type="spellEnd"/>
+        <w:t xml:space="preserve"> </w:t>
+      </w:r>
+      <w:proofErr w:type="spellStart"/>
       <w:r>
         <w:rPr>
           <w:rStyle w:val="Kiemels"/>
         </w:rPr>
-        <w:t xml:space="preserve"> </w:t>
-      </w:r>
-      <w:proofErr w:type="spellStart"/>
+        <w:t>nincs</w:t>
+      </w:r>
+      <w:proofErr w:type="spellEnd"/>
       <w:r>
         <w:rPr>
           <w:rStyle w:val="Kiemels"/>
         </w:rPr>
-        <w:t>nincs</w:t>
-      </w:r>
-      <w:proofErr w:type="spellEnd"/>
+        <w:t xml:space="preserve"> </w:t>
+      </w:r>
+      <w:proofErr w:type="spellStart"/>
       <w:r>
         <w:rPr>
           <w:rStyle w:val="Kiemels"/>
         </w:rPr>
-        <w:t xml:space="preserve"> </w:t>
-      </w:r>
-      <w:proofErr w:type="spellStart"/>
+        <w:t>úgy</w:t>
+      </w:r>
+      <w:proofErr w:type="spellEnd"/>
       <w:r>
         <w:rPr>
           <w:rStyle w:val="Kiemels"/>
         </w:rPr>
-        <w:t>úgy</w:t>
-      </w:r>
-      <w:proofErr w:type="spellEnd"/>
+        <w:t xml:space="preserve"> </w:t>
+      </w:r>
+      <w:proofErr w:type="spellStart"/>
       <w:r>
         <w:rPr>
           <w:rStyle w:val="Kiemels"/>
         </w:rPr>
-        <w:t xml:space="preserve"> </w:t>
-      </w:r>
-      <w:proofErr w:type="spellStart"/>
+        <w:t>általános</w:t>
+      </w:r>
+      <w:proofErr w:type="spellEnd"/>
       <w:r>
         <w:rPr>
           <w:rStyle w:val="Kiemels"/>
         </w:rPr>
-        <w:t>általános</w:t>
-      </w:r>
-      <w:proofErr w:type="spellEnd"/>
+        <w:t xml:space="preserve"> </w:t>
+      </w:r>
+      <w:proofErr w:type="spellStart"/>
       <w:r>
         <w:rPr>
           <w:rStyle w:val="Kiemels"/>
         </w:rPr>
-        <w:t xml:space="preserve"> </w:t>
-      </w:r>
-      <w:proofErr w:type="spellStart"/>
+        <w:t>hviatkozás</w:t>
+      </w:r>
+      <w:proofErr w:type="spellEnd"/>
       <w:r>
         <w:rPr>
           <w:rStyle w:val="Kiemels"/>
         </w:rPr>
-        <w:t>hviatkozás</w:t>
-      </w:r>
-      <w:proofErr w:type="spellEnd"/>
+        <w:t xml:space="preserve"> </w:t>
+      </w:r>
+      <w:proofErr w:type="spellStart"/>
       <w:r>
         <w:rPr>
           <w:rStyle w:val="Kiemels"/>
         </w:rPr>
-        <w:t xml:space="preserve"> </w:t>
-      </w:r>
-      <w:proofErr w:type="spellStart"/>
+        <w:t>az</w:t>
+      </w:r>
+      <w:proofErr w:type="spellEnd"/>
       <w:r>
         <w:rPr>
           <w:rStyle w:val="Kiemels"/>
         </w:rPr>
-        <w:t>az</w:t>
-      </w:r>
-      <w:proofErr w:type="spellEnd"/>
+        <w:t xml:space="preserve"> </w:t>
+      </w:r>
+      <w:proofErr w:type="spellStart"/>
       <w:r>
         <w:rPr>
           <w:rStyle w:val="Kiemels"/>
         </w:rPr>
-        <w:t xml:space="preserve"> </w:t>
-      </w:r>
-      <w:proofErr w:type="spellStart"/>
-      <w:r>
-        <w:rPr>
-          <w:rStyle w:val="Kiemels"/>
-        </w:rPr>
         <w:t>irodalomjegyzékre</w:t>
       </w:r>
       <w:proofErr w:type="spellEnd"/>
     </w:p>
     <w:p>
       <w:pPr>
-        <w:numPr>
-          <w:ilvl w:val="0"/>
-          <w:numId w:val="12"/>
-        </w:numPr>
-      </w:pPr>
-      <w:proofErr w:type="spellStart"/>
-      <w:r>
-        <w:rPr>
-          <w:rStyle w:val="Kiemels"/>
-        </w:rPr>
-        <w:t>Kérdezd</w:t>
-      </w:r>
-      <w:proofErr w:type="spellEnd"/>
-      <w:r>
-        <w:rPr>
-          <w:rStyle w:val="Kiemels"/>
-        </w:rPr>
-        <w:t xml:space="preserve"> meg </w:t>
-      </w:r>
-      <w:proofErr w:type="spellStart"/>
-      <w:r>
-        <w:rPr>
-          <w:rStyle w:val="Kiemels"/>
-        </w:rPr>
-        <w:t>kép</w:t>
-      </w:r>
-      <w:proofErr w:type="spellEnd"/>
-      <w:r>
-        <w:rPr>
-          <w:rStyle w:val="Kiemels"/>
-        </w:rPr>
-        <w:t xml:space="preserve"> </w:t>
-      </w:r>
-      <w:proofErr w:type="spellStart"/>
-      <w:r>
-        <w:rPr>
-          <w:rStyle w:val="Kiemels"/>
-        </w:rPr>
-        <w:t>az</w:t>
-      </w:r>
-      <w:proofErr w:type="spellEnd"/>
-      <w:r>
-        <w:rPr>
-          <w:rStyle w:val="Kiemels"/>
-        </w:rPr>
-        <w:t xml:space="preserve"> </w:t>
-      </w:r>
-      <w:proofErr w:type="spellStart"/>
-      <w:r>
-        <w:rPr>
-          <w:rStyle w:val="Kiemels"/>
-        </w:rPr>
-        <w:t>függelékhez</w:t>
-      </w:r>
-      <w:proofErr w:type="spellEnd"/>
-      <w:r>
-        <w:rPr>
-          <w:rStyle w:val="Kiemels"/>
-        </w:rPr>
-        <w:t xml:space="preserve"> </w:t>
-      </w:r>
-      <w:proofErr w:type="spellStart"/>
-      <w:r>
-        <w:rPr>
-          <w:rStyle w:val="Kiemels"/>
-        </w:rPr>
-        <w:t>kerül</w:t>
-      </w:r>
-      <w:proofErr w:type="spellEnd"/>
-      <w:r>
-        <w:rPr>
-          <w:rStyle w:val="Kiemels"/>
-        </w:rPr>
-        <w:t xml:space="preserve"> </w:t>
-      </w:r>
-      <w:proofErr w:type="spellStart"/>
-      <w:r>
-        <w:rPr>
-          <w:rStyle w:val="Kiemels"/>
-        </w:rPr>
-        <w:t>inkább</w:t>
-      </w:r>
-      <w:proofErr w:type="spellEnd"/>
-    </w:p>
-    <w:p/>
-    <w:p>
-      <w:pPr>
         <w:pStyle w:val="Fejezetcimszmozsnlkl"/>
       </w:pPr>
-      <w:bookmarkStart w:id="5" w:name="_Toc332798852"/>
+      <w:bookmarkStart w:id="6" w:name="_Toc332798852"/>
       <w:proofErr w:type="spellStart"/>
       <w:r>
         <w:lastRenderedPageBreak/>
         <w:t>Irodalomjegyzék</w:t>
       </w:r>
-      <w:bookmarkEnd w:id="5"/>
+      <w:bookmarkEnd w:id="6"/>
       <w:proofErr w:type="spellEnd"/>
     </w:p>
     <w:p>
       <w:pPr>
         <w:pStyle w:val="Irodalomjegyzksor"/>
       </w:pPr>
-      <w:bookmarkStart w:id="6" w:name="_Ref332797594"/>
+      <w:bookmarkStart w:id="7" w:name="_Ref332797594"/>
       <w:r>
         <w:t>Donald Knuth</w:t>
       </w:r>
@@ -15561,11 +16770,11 @@
         </w:rPr>
         <w:t>Premature Optimization</w:t>
       </w:r>
-      <w:bookmarkEnd w:id="6"/>
+      <w:bookmarkEnd w:id="7"/>
       <w:r>
         <w:br/>
       </w:r>
-      <w:hyperlink r:id="rId23" w:history="1">
+      <w:hyperlink r:id="rId24" w:history="1">
         <w:r>
           <w:rPr>
             <w:rStyle w:val="Hiperhivatkozs"/>
@@ -15591,7 +16800,7 @@
       <w:r>
         <w:br/>
       </w:r>
-      <w:hyperlink r:id="rId24" w:history="1">
+      <w:hyperlink r:id="rId25" w:history="1">
         <w:r>
           <w:rPr>
             <w:rStyle w:val="Hiperhivatkozs"/>
@@ -15604,7 +16813,7 @@
       <w:pPr>
         <w:pStyle w:val="Irodalomjegyzksor"/>
       </w:pPr>
-      <w:bookmarkStart w:id="7" w:name="_Ref55722065"/>
+      <w:bookmarkStart w:id="8" w:name="_Ref55722065"/>
       <w:r>
         <w:t>Steam</w:t>
       </w:r>
@@ -15624,7 +16833,7 @@
       <w:r>
         <w:t xml:space="preserve"> </w:t>
       </w:r>
-      <w:hyperlink r:id="rId25" w:history="1">
+      <w:hyperlink r:id="rId26" w:history="1">
         <w:r>
           <w:rPr>
             <w:rStyle w:val="Hiperhivatkozs"/>
@@ -15632,7 +16841,7 @@
           <w:t>https://store.steampowered.com/app/555150/The_First_Tree/</w:t>
         </w:r>
       </w:hyperlink>
-      <w:bookmarkEnd w:id="7"/>
+      <w:bookmarkEnd w:id="8"/>
     </w:p>
     <w:p>
       <w:pPr>
@@ -15643,7 +16852,7 @@
           <w:u w:val="none"/>
         </w:rPr>
       </w:pPr>
-      <w:bookmarkStart w:id="8" w:name="_Ref55770603"/>
+      <w:bookmarkStart w:id="9" w:name="_Ref55770603"/>
       <w:r>
         <w:t>Learning Hub</w:t>
       </w:r>
@@ -15666,7 +16875,7 @@
       <w:r>
         <w:br/>
       </w:r>
-      <w:hyperlink r:id="rId26" w:history="1">
+      <w:hyperlink r:id="rId27" w:history="1">
         <w:r>
           <w:rPr>
             <w:rStyle w:val="Hiperhivatkozs"/>
@@ -15674,7 +16883,7 @@
           <w:t>https://learn.g2.com/stages-of-game-development</w:t>
         </w:r>
       </w:hyperlink>
-      <w:bookmarkEnd w:id="8"/>
+      <w:bookmarkEnd w:id="9"/>
     </w:p>
     <w:p>
       <w:pPr>
@@ -15685,7 +16894,7 @@
           <w:u w:val="none"/>
         </w:rPr>
       </w:pPr>
-      <w:bookmarkStart w:id="9" w:name="_Ref55935545"/>
+      <w:bookmarkStart w:id="10" w:name="_Ref55935545"/>
       <w:r>
         <w:t xml:space="preserve">Unity Technologies, </w:t>
       </w:r>
@@ -15699,7 +16908,7 @@
       <w:r>
         <w:br/>
       </w:r>
-      <w:hyperlink r:id="rId27" w:history="1">
+      <w:hyperlink r:id="rId28" w:history="1">
         <w:r>
           <w:rPr>
             <w:rStyle w:val="Hiperhivatkozs"/>
@@ -15707,7 +16916,7 @@
           <w:t>https://unity.com/features/multiplatform</w:t>
         </w:r>
       </w:hyperlink>
-      <w:bookmarkEnd w:id="9"/>
+      <w:bookmarkEnd w:id="10"/>
     </w:p>
     <w:p>
       <w:pPr>
@@ -15718,7 +16927,7 @@
           <w:u w:val="none"/>
         </w:rPr>
       </w:pPr>
-      <w:bookmarkStart w:id="10" w:name="_Ref55945928"/>
+      <w:bookmarkStart w:id="11" w:name="_Ref55945928"/>
       <w:r>
         <w:t>Wilmer Lin</w:t>
       </w:r>
@@ -15749,7 +16958,7 @@
       <w:r>
         <w:br/>
       </w:r>
-      <w:hyperlink r:id="rId28" w:history="1">
+      <w:hyperlink r:id="rId29" w:history="1">
         <w:r>
           <w:rPr>
             <w:rStyle w:val="Hiperhivatkozs"/>
@@ -15757,7 +16966,7 @@
           <w:t>https://www.raywenderlich.com/7630142-entity-component-system-for-unity-getting-started#toc-anchor-003</w:t>
         </w:r>
       </w:hyperlink>
-      <w:bookmarkEnd w:id="10"/>
+      <w:bookmarkEnd w:id="11"/>
     </w:p>
     <w:p>
       <w:pPr>
@@ -15768,7 +16977,7 @@
           <w:u w:val="none"/>
         </w:rPr>
       </w:pPr>
-      <w:bookmarkStart w:id="11" w:name="_Ref56177476"/>
+      <w:bookmarkStart w:id="12" w:name="_Ref56177476"/>
       <w:r>
         <w:t>Unity Technologies,</w:t>
       </w:r>
@@ -15785,7 +16994,7 @@
       <w:r>
         <w:br/>
       </w:r>
-      <w:hyperlink r:id="rId29" w:history="1">
+      <w:hyperlink r:id="rId30" w:history="1">
         <w:r>
           <w:rPr>
             <w:rStyle w:val="Hiperhivatkozs"/>
@@ -15793,13 +17002,13 @@
           <w:t>https://unity.com/dots/packages</w:t>
         </w:r>
       </w:hyperlink>
-      <w:bookmarkEnd w:id="11"/>
+      <w:bookmarkEnd w:id="12"/>
     </w:p>
     <w:p>
       <w:pPr>
         <w:pStyle w:val="Irodalomjegyzksor"/>
       </w:pPr>
-      <w:bookmarkStart w:id="12" w:name="_Ref56331320"/>
+      <w:bookmarkStart w:id="13" w:name="_Ref56331320"/>
       <w:r>
         <w:t>Unity Technologies,</w:t>
       </w:r>
@@ -15816,7 +17025,7 @@
       <w:r>
         <w:br/>
       </w:r>
-      <w:hyperlink r:id="rId30" w:history="1">
+      <w:hyperlink r:id="rId31" w:history="1">
         <w:r>
           <w:rPr>
             <w:rStyle w:val="Hiperhivatkozs"/>
@@ -15824,7 +17033,7 @@
           <w:t>https://unity3d.com/legal/licenses/Unity_Reference_Only_License</w:t>
         </w:r>
       </w:hyperlink>
-      <w:bookmarkEnd w:id="12"/>
+      <w:bookmarkEnd w:id="13"/>
     </w:p>
     <w:p>
       <w:pPr>
@@ -15843,7 +17052,7 @@
       <w:r>
         <w:br/>
       </w:r>
-      <w:hyperlink r:id="rId31" w:history="1">
+      <w:hyperlink r:id="rId32" w:history="1">
         <w:r>
           <w:rPr>
             <w:rStyle w:val="Hiperhivatkozs"/>
@@ -15868,7 +17077,7 @@
       <w:r>
         <w:t xml:space="preserve">, </w:t>
       </w:r>
-      <w:hyperlink r:id="rId32" w:history="1">
+      <w:hyperlink r:id="rId33" w:history="1">
         <w:r>
           <w:rPr>
             <w:rStyle w:val="Hiperhivatkozs"/>
@@ -15930,7 +17139,7 @@
       <w:r>
         <w:br/>
       </w:r>
-      <w:hyperlink r:id="rId33" w:history="1">
+      <w:hyperlink r:id="rId34" w:history="1">
         <w:r>
           <w:rPr>
             <w:rStyle w:val="Hiperhivatkozs"/>
@@ -15956,7 +17165,7 @@
       <w:r>
         <w:br/>
       </w:r>
-      <w:hyperlink r:id="rId34" w:history="1">
+      <w:hyperlink r:id="rId35" w:history="1">
         <w:r>
           <w:rPr>
             <w:rStyle w:val="Hiperhivatkozs"/>
@@ -15974,7 +17183,7 @@
           <w:u w:val="none"/>
         </w:rPr>
       </w:pPr>
-      <w:bookmarkStart w:id="13" w:name="_Ref56524106"/>
+      <w:bookmarkStart w:id="14" w:name="_Ref56524106"/>
       <w:r>
         <w:t xml:space="preserve">ZDNet, </w:t>
       </w:r>
@@ -15988,7 +17197,7 @@
       <w:r>
         <w:br/>
       </w:r>
-      <w:hyperlink r:id="rId35" w:history="1">
+      <w:hyperlink r:id="rId36" w:history="1">
         <w:r>
           <w:rPr>
             <w:rStyle w:val="Hiperhivatkozs"/>
@@ -15999,7 +17208,7 @@
       <w:r>
         <w:br/>
       </w:r>
-      <w:hyperlink r:id="rId36" w:history="1">
+      <w:hyperlink r:id="rId37" w:history="1">
         <w:r>
           <w:rPr>
             <w:rStyle w:val="Hiperhivatkozs"/>
@@ -16007,7 +17216,7 @@
           <w:t>https://www.zdnet.com/article/chrome-70-of-all-security-bugs-are-memory-safety-issues/</w:t>
         </w:r>
       </w:hyperlink>
-      <w:bookmarkEnd w:id="13"/>
+      <w:bookmarkEnd w:id="14"/>
     </w:p>
     <w:p>
       <w:pPr>
@@ -16018,16 +17227,19 @@
           <w:u w:val="none"/>
         </w:rPr>
       </w:pPr>
-      <w:bookmarkStart w:id="14" w:name="_Ref56676206"/>
+      <w:bookmarkStart w:id="15" w:name="_Ref56676206"/>
+      <w:r>
+        <w:t>Eric Lippert</w:t>
+      </w:r>
+      <w:r>
+        <w:t xml:space="preserve">, </w:t>
+      </w:r>
       <w:r>
         <w:rPr>
           <w:i/>
           <w:iCs/>
         </w:rPr>
-        <w:t>Eric Lippert</w:t>
-      </w:r>
-      <w:r>
-        <w:t>, Mutating Readonly Structs</w:t>
+        <w:t>Mutating Readonly Structs</w:t>
       </w:r>
       <w:r>
         <w:rPr>
@@ -16035,7 +17247,7 @@
         </w:rPr>
         <w:br/>
       </w:r>
-      <w:hyperlink r:id="rId37" w:history="1">
+      <w:hyperlink r:id="rId38" w:history="1">
         <w:r>
           <w:rPr>
             <w:rStyle w:val="Hiperhivatkozs"/>
@@ -16043,7 +17255,7 @@
           <w:t>https://docs.microsoft.com/en-us/archive/blogs/ericlippert/mutating-readonly-structs</w:t>
         </w:r>
       </w:hyperlink>
-      <w:bookmarkEnd w:id="14"/>
+      <w:bookmarkEnd w:id="15"/>
     </w:p>
     <w:p>
       <w:pPr>
@@ -16054,7 +17266,7 @@
           <w:u w:val="none"/>
         </w:rPr>
       </w:pPr>
-      <w:bookmarkStart w:id="15" w:name="_Ref56709229"/>
+      <w:bookmarkStart w:id="16" w:name="_Ref56709229"/>
       <w:r>
         <w:lastRenderedPageBreak/>
         <w:t xml:space="preserve">Microsoft Docs, </w:t>
@@ -16074,7 +17286,7 @@
         </w:rPr>
         <w:br/>
       </w:r>
-      <w:hyperlink r:id="rId38" w:history="1">
+      <w:hyperlink r:id="rId39" w:history="1">
         <w:r>
           <w:rPr>
             <w:rStyle w:val="Hiperhivatkozs"/>
@@ -16082,7 +17294,7 @@
           <w:t>https://docs.microsoft.com/en-us/cpp/dotnet/calling-native-functions-from-managed-code?redirectedfrom=MSDN&amp;view=msvc-160</w:t>
         </w:r>
       </w:hyperlink>
-      <w:bookmarkEnd w:id="15"/>
+      <w:bookmarkEnd w:id="16"/>
     </w:p>
     <w:p>
       <w:pPr>
@@ -16105,7 +17317,7 @@
         </w:rPr>
         <w:br/>
       </w:r>
-      <w:hyperlink r:id="rId39" w:history="1">
+      <w:hyperlink r:id="rId40" w:history="1">
         <w:r>
           <w:rPr>
             <w:rStyle w:val="Hiperhivatkozs"/>
@@ -16182,15 +17394,15 @@
         </w:rPr>
         <w:br/>
       </w:r>
-      <w:hyperlink r:id="rId40" w:history="1">
-        <w:bookmarkStart w:id="16" w:name="_Ref56851246"/>
+      <w:hyperlink r:id="rId41" w:history="1">
+        <w:bookmarkStart w:id="17" w:name="_Ref56851246"/>
         <w:r>
           <w:rPr>
             <w:rStyle w:val="Hiperhivatkozs"/>
           </w:rPr>
           <w:t>https://xoofx.com/blog/2018/04/06/porting-unity-to-coreclr/</w:t>
         </w:r>
-        <w:bookmarkEnd w:id="16"/>
+        <w:bookmarkEnd w:id="17"/>
       </w:hyperlink>
     </w:p>
     <w:p>
@@ -16202,7 +17414,7 @@
           <w:u w:val="none"/>
         </w:rPr>
       </w:pPr>
-      <w:bookmarkStart w:id="17" w:name="_Ref56869176"/>
+      <w:bookmarkStart w:id="18" w:name="_Ref56869176"/>
       <w:r>
         <w:rPr>
           <w:rStyle w:val="Hiperhivatkozs"/>
@@ -16237,7 +17449,7 @@
         </w:rPr>
         <w:br/>
       </w:r>
-      <w:hyperlink r:id="rId41" w:history="1">
+      <w:hyperlink r:id="rId42" w:history="1">
         <w:r>
           <w:rPr>
             <w:rStyle w:val="Hiperhivatkozs"/>
@@ -16245,35 +17457,30 @@
           <w:t>https://blogs.unity3d.com/2015/05/06/an-introduction-to-ilcpp-internals/</w:t>
         </w:r>
       </w:hyperlink>
-      <w:bookmarkEnd w:id="17"/>
+      <w:bookmarkEnd w:id="18"/>
     </w:p>
     <w:p>
       <w:pPr>
         <w:pStyle w:val="Irodalomjegyzksor"/>
+      </w:pPr>
+      <w:r>
+        <w:t xml:space="preserve">Wikipedia: </w:t>
+      </w:r>
+      <w:r>
+        <w:rPr>
+          <w:rStyle w:val="Irodalomjegyzkforrs"/>
+        </w:rPr>
+        <w:t>Profiling (computer programming)</w:t>
+      </w:r>
+      <w:r>
         <w:rPr>
           <w:rStyle w:val="Hiperhivatkozs"/>
           <w:color w:val="auto"/>
           <w:u w:val="none"/>
         </w:rPr>
-      </w:pPr>
-      <w:r>
-        <w:t xml:space="preserve">Wikipedia: </w:t>
-      </w:r>
-      <w:r>
-        <w:rPr>
-          <w:rStyle w:val="Irodalomjegyzkforrs"/>
-        </w:rPr>
-        <w:t>Profiling (computer programming)</w:t>
-      </w:r>
-      <w:r>
-        <w:rPr>
-          <w:rStyle w:val="Hiperhivatkozs"/>
-          <w:color w:val="auto"/>
-          <w:u w:val="none"/>
-        </w:rPr>
         <w:br/>
       </w:r>
-      <w:hyperlink r:id="rId42" w:history="1">
+      <w:hyperlink r:id="rId43" w:history="1">
         <w:r>
           <w:rPr>
             <w:rStyle w:val="Hiperhivatkozs"/>
@@ -16304,33 +17511,167 @@
       <w:r>
         <w:t>2020)</w:t>
       </w:r>
-      <w:r>
+    </w:p>
+    <w:p>
+      <w:pPr>
+        <w:pStyle w:val="Irodalomjegyzksor"/>
         <w:rPr>
           <w:rStyle w:val="Hiperhivatkozs"/>
           <w:color w:val="auto"/>
           <w:u w:val="none"/>
         </w:rPr>
+      </w:pPr>
+      <w:r>
+        <w:rPr>
+          <w:rStyle w:val="Hiperhivatkozs"/>
+          <w:color w:val="auto"/>
+          <w:u w:val="none"/>
+        </w:rPr>
+        <w:t>Unity Manual</w:t>
+      </w:r>
+      <w:r>
+        <w:rPr>
+          <w:rStyle w:val="Hiperhivatkozs"/>
+          <w:color w:val="auto"/>
+          <w:u w:val="none"/>
+        </w:rPr>
+        <w:t xml:space="preserve">, </w:t>
+      </w:r>
+      <w:r>
+        <w:rPr>
+          <w:rStyle w:val="Hiperhivatkozs"/>
+          <w:i/>
+          <w:iCs/>
+          <w:color w:val="auto"/>
+          <w:u w:val="none"/>
+        </w:rPr>
+        <w:t>Profiler overview</w:t>
+      </w:r>
+      <w:r>
+        <w:rPr>
+          <w:rStyle w:val="Hiperhivatkozs"/>
+          <w:color w:val="auto"/>
+          <w:u w:val="none"/>
+        </w:rPr>
         <w:br/>
       </w:r>
-    </w:p>
-    <w:p>
-      <w:pPr>
-        <w:pStyle w:val="Fejezetcimszmozsnlkl"/>
-      </w:pPr>
-      <w:bookmarkStart w:id="18" w:name="_Toc332798853"/>
-      <w:proofErr w:type="spellStart"/>
-      <w:r>
-        <w:lastRenderedPageBreak/>
-        <w:t>Függelék</w:t>
-      </w:r>
-      <w:bookmarkEnd w:id="18"/>
-      <w:proofErr w:type="spellEnd"/>
+      <w:hyperlink r:id="rId44" w:history="1">
+        <w:r>
+          <w:rPr>
+            <w:rStyle w:val="Hiperhivatkozs"/>
+          </w:rPr>
+          <w:t>https://docs.unity3d.com/Manual/Profiler.</w:t>
+        </w:r>
+        <w:r>
+          <w:rPr>
+            <w:rStyle w:val="Hiperhivatkozs"/>
+          </w:rPr>
+          <w:t>html</w:t>
+        </w:r>
+      </w:hyperlink>
+    </w:p>
+    <w:p>
+      <w:pPr>
+        <w:pStyle w:val="Irodalomjegyzksor"/>
+        <w:rPr>
+          <w:rStyle w:val="Hiperhivatkozs"/>
+          <w:color w:val="auto"/>
+          <w:u w:val="none"/>
+        </w:rPr>
+      </w:pPr>
+      <w:r>
+        <w:rPr>
+          <w:rStyle w:val="Hiperhivatkozs"/>
+          <w:color w:val="auto"/>
+          <w:u w:val="none"/>
+        </w:rPr>
+        <w:t xml:space="preserve">Unity </w:t>
+      </w:r>
+      <w:r>
+        <w:rPr>
+          <w:rStyle w:val="Hiperhivatkozs"/>
+          <w:color w:val="auto"/>
+          <w:u w:val="none"/>
+        </w:rPr>
+        <w:t xml:space="preserve">Manual, </w:t>
+      </w:r>
+      <w:r>
+        <w:rPr>
+          <w:rStyle w:val="Hiperhivatkozs"/>
+          <w:i/>
+          <w:iCs/>
+          <w:color w:val="auto"/>
+          <w:u w:val="none"/>
+        </w:rPr>
+        <w:t>Performance Testing Extension for Unity Test Runner</w:t>
+      </w:r>
+      <w:r>
+        <w:rPr>
+          <w:rStyle w:val="Hiperhivatkozs"/>
+          <w:i/>
+          <w:iCs/>
+        </w:rPr>
+        <w:br/>
+      </w:r>
+      <w:hyperlink r:id="rId45" w:history="1">
+        <w:r>
+          <w:rPr>
+            <w:rStyle w:val="Hiperhivatkozs"/>
+          </w:rPr>
+          <w:t>https://docs.unity3d.com/Packages/com.unity.testframework.performance@2.4/manual/index.html</w:t>
+        </w:r>
+      </w:hyperlink>
+    </w:p>
+    <w:p>
+      <w:pPr>
+        <w:pStyle w:val="Irodalomjegyzksor"/>
+      </w:pPr>
+      <w:r>
+        <w:rPr>
+          <w:rStyle w:val="Hiperhivatkozs"/>
+          <w:color w:val="auto"/>
+          <w:u w:val="none"/>
+        </w:rPr>
+        <w:t>Sean Stolberg</w:t>
+      </w:r>
+      <w:r>
+        <w:rPr>
+          <w:rStyle w:val="Hiperhivatkozs"/>
+          <w:color w:val="auto"/>
+          <w:u w:val="none"/>
+        </w:rPr>
+        <w:t xml:space="preserve">, </w:t>
+      </w:r>
+      <w:r>
+        <w:rPr>
+          <w:rStyle w:val="Hiperhivatkozs"/>
+          <w:color w:val="auto"/>
+          <w:u w:val="none"/>
+        </w:rPr>
+        <w:t>Performance Benchmarking in Unity: How to Get Started</w:t>
+      </w:r>
+      <w:r>
+        <w:rPr>
+          <w:rStyle w:val="Hiperhivatkozs"/>
+          <w:color w:val="auto"/>
+          <w:u w:val="none"/>
+        </w:rPr>
+        <w:br/>
+      </w:r>
+      <w:hyperlink r:id="rId46" w:history="1">
+        <w:r>
+          <w:rPr>
+            <w:rStyle w:val="Hiperhivatkozs"/>
+          </w:rPr>
+          <w:t>https://blogs.unity3d.com/2018/09/25/performance-benchmarking-in-unity-how-to-get-started/</w:t>
+        </w:r>
+      </w:hyperlink>
     </w:p>
     <w:p/>
     <w:p/>
     <w:sectPr>
-      <w:headerReference w:type="even" r:id="rId43"/>
-      <w:footerReference w:type="default" r:id="rId44"/>
+      <w:headerReference w:type="even" r:id="rId47"/>
+      <w:footerReference w:type="default" r:id="rId48"/>
       <w:type w:val="continuous"/>
       <w:pgSz w:w="11907" w:h="16840" w:code="9"/>
       <w:pgMar w:top="1418" w:right="1418" w:bottom="1418" w:left="1418" w:header="709" w:footer="709" w:gutter="567"/>
@@ -17709,7 +19050,7 @@
           <w:lang w:val="hu-HU"/>
         </w:rPr>
       </w:pPr>
-      <w:bookmarkStart w:id="2" w:name="_Hlk55664996"/>
+      <w:bookmarkStart w:id="3" w:name="_Hlk55664996"/>
       <w:r>
         <w:rPr>
           <w:rStyle w:val="Lbjegyzet-hivatkozs"/>
@@ -17839,7 +19180,7 @@
         </w:rPr>
         <w:t xml:space="preserve"> </w:t>
       </w:r>
-      <w:bookmarkEnd w:id="2"/>
+      <w:bookmarkEnd w:id="3"/>
       <w:r>
         <w:rPr>
           <w:lang w:val="hu-HU"/>
@@ -21629,6 +22970,526 @@
       </w:r>
       <w:r>
         <w:t xml:space="preserve">. </w:t>
+      </w:r>
+    </w:p>
+  </w:footnote>
+  <w:footnote w:id="40">
+    <w:p>
+      <w:pPr>
+        <w:pStyle w:val="Lbjegyzetszveg"/>
+        <w:spacing w:after="0"/>
+        <w:ind w:firstLine="142"/>
+        <w:rPr>
+          <w:lang w:val="hu-HU"/>
+        </w:rPr>
+      </w:pPr>
+      <w:r>
+        <w:rPr>
+          <w:rStyle w:val="Lbjegyzet-hivatkozs"/>
+        </w:rPr>
+        <w:footnoteRef/>
+      </w:r>
+      <w:r>
+        <w:t xml:space="preserve"> </w:t>
+      </w:r>
+      <w:r>
+        <w:rPr>
+          <w:lang w:val="hu-HU"/>
+        </w:rPr>
+        <w:t xml:space="preserve">Editor </w:t>
+      </w:r>
+      <w:proofErr w:type="spellStart"/>
+      <w:r>
+        <w:rPr>
+          <w:lang w:val="hu-HU"/>
+        </w:rPr>
+        <w:t>loop</w:t>
+      </w:r>
+      <w:proofErr w:type="spellEnd"/>
+      <w:r>
+        <w:rPr>
+          <w:lang w:val="hu-HU"/>
+        </w:rPr>
+        <w:t xml:space="preserve"> in </w:t>
+      </w:r>
+      <w:proofErr w:type="spellStart"/>
+      <w:r>
+        <w:rPr>
+          <w:lang w:val="hu-HU"/>
+        </w:rPr>
+        <w:t>the</w:t>
+      </w:r>
+      <w:proofErr w:type="spellEnd"/>
+      <w:r>
+        <w:rPr>
+          <w:lang w:val="hu-HU"/>
+        </w:rPr>
+        <w:t xml:space="preserve"> </w:t>
+      </w:r>
+      <w:proofErr w:type="spellStart"/>
+      <w:r>
+        <w:rPr>
+          <w:lang w:val="hu-HU"/>
+        </w:rPr>
+        <w:t>profiler</w:t>
+      </w:r>
+      <w:proofErr w:type="spellEnd"/>
+      <w:r>
+        <w:rPr>
+          <w:lang w:val="hu-HU"/>
+        </w:rPr>
+        <w:t xml:space="preserve"> is </w:t>
+      </w:r>
+      <w:proofErr w:type="spellStart"/>
+      <w:r>
+        <w:rPr>
+          <w:lang w:val="hu-HU"/>
+        </w:rPr>
+        <w:t>the</w:t>
+      </w:r>
+      <w:proofErr w:type="spellEnd"/>
+      <w:r>
+        <w:rPr>
+          <w:lang w:val="hu-HU"/>
+        </w:rPr>
+        <w:t xml:space="preserve"> editor </w:t>
+      </w:r>
+      <w:proofErr w:type="spellStart"/>
+      <w:r>
+        <w:rPr>
+          <w:lang w:val="hu-HU"/>
+        </w:rPr>
+        <w:t>related</w:t>
+      </w:r>
+      <w:proofErr w:type="spellEnd"/>
+      <w:r>
+        <w:rPr>
+          <w:lang w:val="hu-HU"/>
+        </w:rPr>
+        <w:t xml:space="preserve"> </w:t>
+      </w:r>
+      <w:proofErr w:type="spellStart"/>
+      <w:r>
+        <w:rPr>
+          <w:lang w:val="hu-HU"/>
+        </w:rPr>
+        <w:t>overheads</w:t>
+      </w:r>
+      <w:proofErr w:type="spellEnd"/>
+      <w:r>
+        <w:rPr>
+          <w:lang w:val="hu-HU"/>
+        </w:rPr>
+        <w:t xml:space="preserve"> like </w:t>
+      </w:r>
+      <w:proofErr w:type="spellStart"/>
+      <w:r>
+        <w:rPr>
+          <w:lang w:val="hu-HU"/>
+        </w:rPr>
+        <w:t>drawing</w:t>
+      </w:r>
+      <w:proofErr w:type="spellEnd"/>
+      <w:r>
+        <w:rPr>
+          <w:lang w:val="hu-HU"/>
+        </w:rPr>
+        <w:t xml:space="preserve"> </w:t>
+      </w:r>
+      <w:proofErr w:type="spellStart"/>
+      <w:r>
+        <w:rPr>
+          <w:lang w:val="hu-HU"/>
+        </w:rPr>
+        <w:t>the</w:t>
+      </w:r>
+      <w:proofErr w:type="spellEnd"/>
+      <w:r>
+        <w:rPr>
+          <w:lang w:val="hu-HU"/>
+        </w:rPr>
+        <w:t xml:space="preserve"> </w:t>
+      </w:r>
+      <w:proofErr w:type="spellStart"/>
+      <w:r>
+        <w:rPr>
+          <w:lang w:val="hu-HU"/>
+        </w:rPr>
+        <w:t>hierarchy</w:t>
+      </w:r>
+      <w:proofErr w:type="spellEnd"/>
+      <w:r>
+        <w:rPr>
+          <w:lang w:val="hu-HU"/>
+        </w:rPr>
+        <w:t xml:space="preserve">, </w:t>
+      </w:r>
+      <w:proofErr w:type="spellStart"/>
+      <w:r>
+        <w:rPr>
+          <w:lang w:val="hu-HU"/>
+        </w:rPr>
+        <w:t>inspector</w:t>
+      </w:r>
+      <w:proofErr w:type="spellEnd"/>
+      <w:r>
+        <w:rPr>
+          <w:lang w:val="hu-HU"/>
+        </w:rPr>
+        <w:t xml:space="preserve"> </w:t>
+      </w:r>
+      <w:proofErr w:type="spellStart"/>
+      <w:r>
+        <w:rPr>
+          <w:lang w:val="hu-HU"/>
+        </w:rPr>
+        <w:t>view</w:t>
+      </w:r>
+      <w:proofErr w:type="spellEnd"/>
+      <w:r>
+        <w:rPr>
+          <w:lang w:val="hu-HU"/>
+        </w:rPr>
+        <w:t xml:space="preserve"> etc.</w:t>
+      </w:r>
+    </w:p>
+  </w:footnote>
+  <w:footnote w:id="41">
+    <w:p>
+      <w:pPr>
+        <w:pStyle w:val="Lbjegyzetszveg"/>
+        <w:ind w:left="142" w:firstLine="0"/>
+        <w:rPr>
+          <w:lang w:val="hu-HU"/>
+        </w:rPr>
+      </w:pPr>
+      <w:r>
+        <w:rPr>
+          <w:rStyle w:val="Lbjegyzet-hivatkozs"/>
+        </w:rPr>
+        <w:footnoteRef/>
+      </w:r>
+      <w:r>
+        <w:t xml:space="preserve"> </w:t>
+      </w:r>
+      <w:r>
+        <w:rPr>
+          <w:lang w:val="hu-HU"/>
+        </w:rPr>
+        <w:t xml:space="preserve">The </w:t>
+      </w:r>
+      <w:proofErr w:type="spellStart"/>
+      <w:r>
+        <w:rPr>
+          <w:lang w:val="hu-HU"/>
+        </w:rPr>
+        <w:t>Other</w:t>
+      </w:r>
+      <w:proofErr w:type="spellEnd"/>
+      <w:r>
+        <w:rPr>
+          <w:lang w:val="hu-HU"/>
+        </w:rPr>
+        <w:t xml:space="preserve"> </w:t>
+      </w:r>
+      <w:proofErr w:type="spellStart"/>
+      <w:r>
+        <w:rPr>
+          <w:lang w:val="hu-HU"/>
+        </w:rPr>
+        <w:t>category</w:t>
+      </w:r>
+      <w:proofErr w:type="spellEnd"/>
+      <w:r>
+        <w:rPr>
+          <w:lang w:val="hu-HU"/>
+        </w:rPr>
+        <w:t xml:space="preserve"> in </w:t>
+      </w:r>
+      <w:proofErr w:type="spellStart"/>
+      <w:r>
+        <w:rPr>
+          <w:lang w:val="hu-HU"/>
+        </w:rPr>
+        <w:t>the</w:t>
+      </w:r>
+      <w:proofErr w:type="spellEnd"/>
+      <w:r>
+        <w:rPr>
+          <w:lang w:val="hu-HU"/>
+        </w:rPr>
+        <w:t xml:space="preserve"> CPU </w:t>
+      </w:r>
+      <w:proofErr w:type="spellStart"/>
+      <w:r>
+        <w:rPr>
+          <w:lang w:val="hu-HU"/>
+        </w:rPr>
+        <w:t>module</w:t>
+      </w:r>
+      <w:proofErr w:type="spellEnd"/>
+      <w:r>
+        <w:rPr>
+          <w:lang w:val="hu-HU"/>
+        </w:rPr>
+        <w:t xml:space="preserve"> </w:t>
+      </w:r>
+      <w:proofErr w:type="spellStart"/>
+      <w:r>
+        <w:rPr>
+          <w:lang w:val="hu-HU"/>
+        </w:rPr>
+        <w:t>are</w:t>
+      </w:r>
+      <w:proofErr w:type="spellEnd"/>
+      <w:r>
+        <w:rPr>
+          <w:lang w:val="hu-HU"/>
+        </w:rPr>
+        <w:t xml:space="preserve"> </w:t>
+      </w:r>
+      <w:proofErr w:type="spellStart"/>
+      <w:r>
+        <w:rPr>
+          <w:lang w:val="hu-HU"/>
+        </w:rPr>
+        <w:t>mostly</w:t>
+      </w:r>
+      <w:proofErr w:type="spellEnd"/>
+      <w:r>
+        <w:rPr>
+          <w:lang w:val="hu-HU"/>
+        </w:rPr>
+        <w:t xml:space="preserve"> </w:t>
+      </w:r>
+      <w:proofErr w:type="spellStart"/>
+      <w:r>
+        <w:rPr>
+          <w:lang w:val="hu-HU"/>
+        </w:rPr>
+        <w:t>engine</w:t>
+      </w:r>
+      <w:proofErr w:type="spellEnd"/>
+      <w:r>
+        <w:rPr>
+          <w:lang w:val="hu-HU"/>
+        </w:rPr>
+        <w:t xml:space="preserve"> </w:t>
+      </w:r>
+      <w:proofErr w:type="spellStart"/>
+      <w:r>
+        <w:rPr>
+          <w:lang w:val="hu-HU"/>
+        </w:rPr>
+        <w:t>related</w:t>
+      </w:r>
+      <w:proofErr w:type="spellEnd"/>
+      <w:r>
+        <w:rPr>
+          <w:lang w:val="hu-HU"/>
+        </w:rPr>
+        <w:t xml:space="preserve"> </w:t>
+      </w:r>
+      <w:proofErr w:type="spellStart"/>
+      <w:r>
+        <w:rPr>
+          <w:lang w:val="hu-HU"/>
+        </w:rPr>
+        <w:t>updates</w:t>
+      </w:r>
+      <w:proofErr w:type="spellEnd"/>
+      <w:r>
+        <w:rPr>
+          <w:lang w:val="hu-HU"/>
+        </w:rPr>
+        <w:t xml:space="preserve">, like </w:t>
+      </w:r>
+      <w:proofErr w:type="spellStart"/>
+      <w:r>
+        <w:rPr>
+          <w:lang w:val="hu-HU"/>
+        </w:rPr>
+        <w:t>coroutine</w:t>
+      </w:r>
+      <w:proofErr w:type="spellEnd"/>
+      <w:r>
+        <w:rPr>
+          <w:lang w:val="hu-HU"/>
+        </w:rPr>
+        <w:t xml:space="preserve"> </w:t>
+      </w:r>
+      <w:proofErr w:type="spellStart"/>
+      <w:r>
+        <w:rPr>
+          <w:lang w:val="hu-HU"/>
+        </w:rPr>
+        <w:t>manager</w:t>
+      </w:r>
+      <w:proofErr w:type="spellEnd"/>
+      <w:r>
+        <w:rPr>
+          <w:lang w:val="hu-HU"/>
+        </w:rPr>
+        <w:t xml:space="preserve"> </w:t>
+      </w:r>
+      <w:proofErr w:type="spellStart"/>
+      <w:r>
+        <w:rPr>
+          <w:lang w:val="hu-HU"/>
+        </w:rPr>
+        <w:t>updates</w:t>
+      </w:r>
+      <w:proofErr w:type="spellEnd"/>
+      <w:r>
+        <w:rPr>
+          <w:lang w:val="hu-HU"/>
+        </w:rPr>
+        <w:t xml:space="preserve">, </w:t>
+      </w:r>
+      <w:proofErr w:type="spellStart"/>
+      <w:r>
+        <w:rPr>
+          <w:lang w:val="hu-HU"/>
+        </w:rPr>
+        <w:t>render</w:t>
+      </w:r>
+      <w:proofErr w:type="spellEnd"/>
+      <w:r>
+        <w:rPr>
+          <w:lang w:val="hu-HU"/>
+        </w:rPr>
+        <w:t xml:space="preserve"> </w:t>
+      </w:r>
+      <w:proofErr w:type="spellStart"/>
+      <w:r>
+        <w:rPr>
+          <w:lang w:val="hu-HU"/>
+        </w:rPr>
+        <w:t>pipeline</w:t>
+      </w:r>
+      <w:proofErr w:type="spellEnd"/>
+      <w:r>
+        <w:rPr>
+          <w:lang w:val="hu-HU"/>
+        </w:rPr>
+        <w:t xml:space="preserve"> </w:t>
+      </w:r>
+      <w:proofErr w:type="spellStart"/>
+      <w:r>
+        <w:rPr>
+          <w:lang w:val="hu-HU"/>
+        </w:rPr>
+        <w:t>handlers</w:t>
+      </w:r>
+      <w:proofErr w:type="spellEnd"/>
+      <w:r>
+        <w:rPr>
+          <w:lang w:val="hu-HU"/>
+        </w:rPr>
+        <w:t xml:space="preserve"> etc.</w:t>
+      </w:r>
+    </w:p>
+  </w:footnote>
+  <w:footnote w:id="42">
+    <w:p>
+      <w:pPr>
+        <w:pStyle w:val="Lbjegyzetszveg"/>
+        <w:spacing w:after="0"/>
+        <w:ind w:left="142" w:firstLine="0"/>
+        <w:rPr>
+          <w:lang w:val="hu-HU"/>
+        </w:rPr>
+      </w:pPr>
+      <w:r>
+        <w:rPr>
+          <w:rStyle w:val="Lbjegyzet-hivatkozs"/>
+        </w:rPr>
+        <w:footnoteRef/>
+      </w:r>
+      <w:r>
+        <w:t xml:space="preserve"> </w:t>
+      </w:r>
+      <w:r>
+        <w:t xml:space="preserve">The Unity Test Framework enables </w:t>
+      </w:r>
+      <w:r>
+        <w:t>developers</w:t>
+      </w:r>
+      <w:r>
+        <w:t xml:space="preserve"> to test their code in both Edit and Play Mode</w:t>
+      </w:r>
+      <w:r>
+        <w:t xml:space="preserve"> </w:t>
+      </w:r>
+      <w:r>
+        <w:t>and also on target platforms such as Standalone, Android, iOS, etc.</w:t>
+      </w:r>
+    </w:p>
+  </w:footnote>
+  <w:footnote w:id="43">
+    <w:p>
+      <w:pPr>
+        <w:pStyle w:val="Lbjegyzetszveg"/>
+        <w:spacing w:after="0"/>
+        <w:ind w:left="142" w:firstLine="0"/>
+        <w:rPr>
+          <w:lang w:val="hu-HU"/>
+        </w:rPr>
+      </w:pPr>
+      <w:r>
+        <w:rPr>
+          <w:rStyle w:val="Lbjegyzet-hivatkozs"/>
+        </w:rPr>
+        <w:footnoteRef/>
+      </w:r>
+      <w:r>
+        <w:t xml:space="preserve"> Unit testing is a software testing method where </w:t>
+      </w:r>
+      <w:r>
+        <w:t>individual areas of the software are tested.</w:t>
+      </w:r>
+      <w:r>
+        <w:br/>
+      </w:r>
+      <w:hyperlink r:id="rId4" w:history="1">
+        <w:r>
+          <w:rPr>
+            <w:rStyle w:val="Hiperhivatkozs"/>
+          </w:rPr>
+          <w:t>Unit testing fundamentals - Visual Studio | Microsoft Docs</w:t>
+        </w:r>
+      </w:hyperlink>
+    </w:p>
+  </w:footnote>
+  <w:footnote w:id="44">
+    <w:p>
+      <w:pPr>
+        <w:pStyle w:val="Lbjegyzetszveg"/>
+        <w:ind w:left="142" w:firstLine="0"/>
+        <w:rPr>
+          <w:lang w:val="hu-HU"/>
+        </w:rPr>
+      </w:pPr>
+      <w:r>
+        <w:rPr>
+          <w:rStyle w:val="Lbjegyzet-hivatkozs"/>
+        </w:rPr>
+        <w:footnoteRef/>
+      </w:r>
+      <w:r>
+        <w:t xml:space="preserve"> Warmup is mostly important </w:t>
+      </w:r>
+      <w:r>
+        <w:t xml:space="preserve">in JIT based environments where the compiler can optimize the execution at runtime. Warmups can also help in </w:t>
+      </w:r>
+      <w:r>
+        <w:t>non-JIT</w:t>
+      </w:r>
+      <w:r>
+        <w:t xml:space="preserve"> based environments to setup an optimal CPU cache</w:t>
+      </w:r>
+      <w:r>
+        <w:t xml:space="preserve"> etc.</w:t>
       </w:r>
     </w:p>
   </w:footnote>

</xml_diff>

<commit_message>
Started the Performance test examples section
</commit_message>
<xml_diff>
--- a/Thesis/Game engine specific optimization techniques for Unity.docx
+++ b/Thesis/Game engine specific optimization techniques for Unity.docx
@@ -1001,6 +1001,12 @@
             <w:noProof/>
             <w:webHidden/>
           </w:rPr>
+        </w:r>
+        <w:r>
+          <w:rPr>
+            <w:noProof/>
+            <w:webHidden/>
+          </w:rPr>
           <w:fldChar w:fldCharType="separate"/>
         </w:r>
         <w:r>
@@ -1070,6 +1076,12 @@
             <w:noProof/>
             <w:webHidden/>
           </w:rPr>
+        </w:r>
+        <w:r>
+          <w:rPr>
+            <w:noProof/>
+            <w:webHidden/>
+          </w:rPr>
           <w:fldChar w:fldCharType="separate"/>
         </w:r>
         <w:r>
@@ -1139,6 +1151,12 @@
             <w:noProof/>
             <w:webHidden/>
           </w:rPr>
+        </w:r>
+        <w:r>
+          <w:rPr>
+            <w:noProof/>
+            <w:webHidden/>
+          </w:rPr>
           <w:fldChar w:fldCharType="separate"/>
         </w:r>
         <w:r>
@@ -1208,6 +1226,12 @@
             <w:noProof/>
             <w:webHidden/>
           </w:rPr>
+        </w:r>
+        <w:r>
+          <w:rPr>
+            <w:noProof/>
+            <w:webHidden/>
+          </w:rPr>
           <w:fldChar w:fldCharType="separate"/>
         </w:r>
         <w:r>
@@ -1277,6 +1301,12 @@
             <w:noProof/>
             <w:webHidden/>
           </w:rPr>
+        </w:r>
+        <w:r>
+          <w:rPr>
+            <w:noProof/>
+            <w:webHidden/>
+          </w:rPr>
           <w:fldChar w:fldCharType="separate"/>
         </w:r>
         <w:r>
@@ -1340,6 +1370,12 @@
             <w:webHidden/>
           </w:rPr>
           <w:instrText xml:space="preserve"> PAGEREF _Toc332798850 \h </w:instrText>
+        </w:r>
+        <w:r>
+          <w:rPr>
+            <w:noProof/>
+            <w:webHidden/>
+          </w:rPr>
         </w:r>
         <w:r>
           <w:rPr>
@@ -1553,6 +1589,12 @@
             <w:noProof/>
             <w:webHidden/>
           </w:rPr>
+        </w:r>
+        <w:r>
+          <w:rPr>
+            <w:noProof/>
+            <w:webHidden/>
+          </w:rPr>
           <w:fldChar w:fldCharType="separate"/>
         </w:r>
         <w:r>
@@ -2470,7 +2512,7 @@
         <w:rPr>
           <w:noProof/>
         </w:rPr>
-        <w:t>2020. 11. 29.</w:t>
+        <w:t>2020. 11. 30.</w:t>
       </w:r>
       <w:r>
         <w:fldChar w:fldCharType="end"/>
@@ -2920,7 +2962,15 @@
         <w:t xml:space="preserve">these types of optimizations </w:t>
       </w:r>
       <w:r>
-        <w:t xml:space="preserve">are tend to be </w:t>
+        <w:t xml:space="preserve">are </w:t>
+      </w:r>
+      <w:proofErr w:type="gramStart"/>
+      <w:r>
+        <w:t>tend</w:t>
+      </w:r>
+      <w:proofErr w:type="gramEnd"/>
+      <w:r>
+        <w:t xml:space="preserve"> to be </w:t>
       </w:r>
       <w:r>
         <w:t>ignored</w:t>
@@ -3042,13 +3092,21 @@
         <w:t xml:space="preserve"> by halving the shadow distance, but our environment artist would be kind of disappointed after realizing that </w:t>
       </w:r>
       <w:r>
-        <w:t>outside of a 150</w:t>
-      </w:r>
-      <w:r>
-        <w:t xml:space="preserve"> </w:t>
-      </w:r>
-      <w:r>
-        <w:t>unit range shadows would be cull</w:t>
+        <w:t xml:space="preserve">outside of a </w:t>
+      </w:r>
+      <w:proofErr w:type="gramStart"/>
+      <w:r>
+        <w:t>150</w:t>
+      </w:r>
+      <w:r>
+        <w:t xml:space="preserve"> </w:t>
+      </w:r>
+      <w:r>
+        <w:t>unit</w:t>
+      </w:r>
+      <w:proofErr w:type="gramEnd"/>
+      <w:r>
+        <w:t xml:space="preserve"> range shadows would be cull</w:t>
       </w:r>
       <w:r>
         <w:t>ed</w:t>
@@ -3442,7 +3500,15 @@
         <w:ind w:firstLine="0"/>
       </w:pPr>
       <w:r>
-        <w:t>After this observation, the project lead forwards the observation to the appropriate team</w:t>
+        <w:t xml:space="preserve">After this observation, the project </w:t>
+      </w:r>
+      <w:proofErr w:type="gramStart"/>
+      <w:r>
+        <w:t>lead</w:t>
+      </w:r>
+      <w:proofErr w:type="gramEnd"/>
+      <w:r>
+        <w:t xml:space="preserve"> forwards the observation to the appropriate team</w:t>
       </w:r>
       <w:r>
         <w:t>.</w:t>
@@ -3952,7 +4018,15 @@
         <w:t>People of Stackoverflow</w:t>
       </w:r>
       <w:r>
-        <w:t xml:space="preserve">, Unity Answers and other forums are tend to </w:t>
+        <w:t xml:space="preserve">, Unity Answers and other forums are </w:t>
+      </w:r>
+      <w:proofErr w:type="gramStart"/>
+      <w:r>
+        <w:t>tend</w:t>
+      </w:r>
+      <w:proofErr w:type="gramEnd"/>
+      <w:r>
+        <w:t xml:space="preserve"> to </w:t>
       </w:r>
       <w:r>
         <w:t xml:space="preserve">quote it </w:t>
@@ -3964,7 +4038,15 @@
         <w:t>, and forget its original context.</w:t>
       </w:r>
       <w:r>
-        <w:t xml:space="preserve"> They usually connects it with the most of the time right fact that </w:t>
+        <w:t xml:space="preserve"> They usually </w:t>
+      </w:r>
+      <w:proofErr w:type="gramStart"/>
+      <w:r>
+        <w:t>connects</w:t>
+      </w:r>
+      <w:proofErr w:type="gramEnd"/>
+      <w:r>
+        <w:t xml:space="preserve"> it with the most of the time right fact that </w:t>
       </w:r>
       <w:r>
         <w:t>we</w:t>
@@ -4144,22 +4226,36 @@
         <w:rPr>
           <w:rStyle w:val="Irodalomjegyzkforrs"/>
         </w:rPr>
-        <w:instrText xml:space="preserve"> REF _Ref332797594 \r \h </w:instrText>
+        <w:instrText xml:space="preserve"> REF _Ref57636799 \r \h </w:instrText>
       </w:r>
       <w:r>
         <w:rPr>
           <w:rStyle w:val="Irodalomjegyzkforrs"/>
         </w:rPr>
+      </w:r>
+      <w:r>
+        <w:rPr>
+          <w:rStyle w:val="Irodalomjegyzkforrs"/>
+        </w:rPr>
         <w:fldChar w:fldCharType="separate"/>
       </w:r>
       <w:r>
         <w:rPr>
           <w:rStyle w:val="Irodalomjegyzkforrs"/>
-          <w:b/>
-          <w:bCs/>
-          <w:lang w:val="hu-HU"/>
-        </w:rPr>
-        <w:t>Hiba! A hivatkozási forrás nem található.</w:t>
+        </w:rPr>
+        <w:t>[</w:t>
+      </w:r>
+      <w:r>
+        <w:rPr>
+          <w:rStyle w:val="Irodalomjegyzkforrs"/>
+        </w:rPr>
+        <w:t>1</w:t>
+      </w:r>
+      <w:r>
+        <w:rPr>
+          <w:rStyle w:val="Irodalomjegyzkforrs"/>
+        </w:rPr>
+        <w:t>]</w:t>
       </w:r>
       <w:r>
         <w:rPr>
@@ -5344,7 +5440,15 @@
         <w:t xml:space="preserve"> at such an early stage in development</w:t>
       </w:r>
       <w:r>
-        <w:t xml:space="preserve"> but today’s games are not only monetized via how many copies they are sold but </w:t>
+        <w:t xml:space="preserve"> but today’s games are not only monetized via how many </w:t>
+      </w:r>
+      <w:proofErr w:type="gramStart"/>
+      <w:r>
+        <w:t>copies</w:t>
+      </w:r>
+      <w:proofErr w:type="gramEnd"/>
+      <w:r>
+        <w:t xml:space="preserve"> they are sold but </w:t>
       </w:r>
       <w:r>
         <w:t>through</w:t>
@@ -5517,7 +5621,15 @@
         <w:t>physics</w:t>
       </w:r>
       <w:r>
-        <w:t xml:space="preserve"> and one of the main goal is to </w:t>
+        <w:t xml:space="preserve"> and one of the main </w:t>
+      </w:r>
+      <w:proofErr w:type="gramStart"/>
+      <w:r>
+        <w:t>goal</w:t>
+      </w:r>
+      <w:proofErr w:type="gramEnd"/>
+      <w:r>
+        <w:t xml:space="preserve"> is to </w:t>
       </w:r>
       <w:r>
         <w:t>make the game available to as broad audience as possible,</w:t>
@@ -5847,7 +5959,15 @@
         <w:t xml:space="preserve"> we conclude that Unity’s new DOTS based solution will be sufficient for us</w:t>
       </w:r>
       <w:r>
-        <w:t>, however DOTS requires ECS</w:t>
+        <w:t xml:space="preserve">, however DOTS </w:t>
+      </w:r>
+      <w:proofErr w:type="gramStart"/>
+      <w:r>
+        <w:t>requires</w:t>
+      </w:r>
+      <w:proofErr w:type="gramEnd"/>
+      <w:r>
+        <w:t xml:space="preserve"> ECS</w:t>
       </w:r>
       <w:r>
         <w:rPr>
@@ -6189,7 +6309,15 @@
         <w:ind w:firstLine="425"/>
       </w:pPr>
       <w:r>
-        <w:t>and we did not mentioned voice actors, actors, script writers, composers</w:t>
+        <w:t xml:space="preserve">and we did not </w:t>
+      </w:r>
+      <w:proofErr w:type="gramStart"/>
+      <w:r>
+        <w:t>mentioned</w:t>
+      </w:r>
+      <w:proofErr w:type="gramEnd"/>
+      <w:r>
+        <w:t xml:space="preserve"> voice actors, actors, script writers, composers</w:t>
       </w:r>
       <w:r>
         <w:t xml:space="preserve"> and more</w:t>
@@ -6959,7 +7087,15 @@
         <w:t xml:space="preserve">, ease of use and the </w:t>
       </w:r>
       <w:r>
-        <w:t>vast amount of tutorials and education materials made by its community</w:t>
+        <w:t xml:space="preserve">vast </w:t>
+      </w:r>
+      <w:proofErr w:type="gramStart"/>
+      <w:r>
+        <w:t>amount</w:t>
+      </w:r>
+      <w:proofErr w:type="gramEnd"/>
+      <w:r>
+        <w:t xml:space="preserve"> of tutorials and education materials made by its community</w:t>
       </w:r>
       <w:r>
         <w:t>.</w:t>
@@ -7393,7 +7529,15 @@
         <w:t xml:space="preserve">battle royale platformer, </w:t>
       </w:r>
       <w:r>
-        <w:t xml:space="preserve">Escape From </w:t>
+        <w:t xml:space="preserve">Escape </w:t>
+      </w:r>
+      <w:proofErr w:type="gramStart"/>
+      <w:r>
+        <w:t>From</w:t>
+      </w:r>
+      <w:proofErr w:type="gramEnd"/>
+      <w:r>
+        <w:t xml:space="preserve"> </w:t>
       </w:r>
       <w:proofErr w:type="spellStart"/>
       <w:r>
@@ -9862,7 +10006,15 @@
         <w:t>It</w:t>
       </w:r>
       <w:r>
-        <w:t xml:space="preserve"> has its roots in the C family of languages and</w:t>
+        <w:t xml:space="preserve"> has </w:t>
+      </w:r>
+      <w:proofErr w:type="gramStart"/>
+      <w:r>
+        <w:t>its</w:t>
+      </w:r>
+      <w:proofErr w:type="gramEnd"/>
+      <w:r>
+        <w:t xml:space="preserve"> roots in the C family of languages and</w:t>
       </w:r>
       <w:r>
         <w:t xml:space="preserve"> usually shares similar syntaxes with them.</w:t>
@@ -10163,7 +10315,15 @@
         <w:t xml:space="preserve"> productivity </w:t>
       </w:r>
       <w:r>
-        <w:t xml:space="preserve">just by changing the language they use </w:t>
+        <w:t xml:space="preserve">just by changing the </w:t>
+      </w:r>
+      <w:proofErr w:type="gramStart"/>
+      <w:r>
+        <w:t>language</w:t>
+      </w:r>
+      <w:proofErr w:type="gramEnd"/>
+      <w:r>
+        <w:t xml:space="preserve"> they use </w:t>
       </w:r>
       <w:r>
         <w:t>that would be quite beneficial</w:t>
@@ -10658,7 +10818,15 @@
         <w:t>play and general game</w:t>
       </w:r>
       <w:r>
-        <w:t xml:space="preserve"> scripting needs </w:t>
+        <w:t xml:space="preserve"> scripting </w:t>
+      </w:r>
+      <w:proofErr w:type="gramStart"/>
+      <w:r>
+        <w:t>needs</w:t>
+      </w:r>
+      <w:proofErr w:type="gramEnd"/>
+      <w:r>
+        <w:t xml:space="preserve"> </w:t>
       </w:r>
       <w:r>
         <w:t xml:space="preserve">fast feedbacks about changes </w:t>
@@ -10670,7 +10838,15 @@
         <w:t>ut C++ compilation takes time</w:t>
       </w:r>
       <w:r>
-        <w:t>. One of the main problem when compiling a C++ project</w:t>
+        <w:t xml:space="preserve">. One of the main </w:t>
+      </w:r>
+      <w:proofErr w:type="gramStart"/>
+      <w:r>
+        <w:t>problem</w:t>
+      </w:r>
+      <w:proofErr w:type="gramEnd"/>
+      <w:r>
+        <w:t xml:space="preserve"> when compiling a C++ project</w:t>
       </w:r>
       <w:r>
         <w:t xml:space="preserve"> </w:t>
@@ -11695,7 +11871,15 @@
         <w:t xml:space="preserve">Now let’s see a common </w:t>
       </w:r>
       <w:r>
-        <w:t>usage of these structs in Unity. In Unity every GameObject has a Transform component. It is impossible to create a GameObject without it, or delete it from an existing one. One of the most common scenario in a Unity app is movement translation.</w:t>
+        <w:t xml:space="preserve">usage of these structs in Unity. In Unity every GameObject has a Transform component. It is impossible to create a GameObject without it, or delete it from an existing one. One of the most common </w:t>
+      </w:r>
+      <w:proofErr w:type="gramStart"/>
+      <w:r>
+        <w:t>scenario</w:t>
+      </w:r>
+      <w:proofErr w:type="gramEnd"/>
+      <w:r>
+        <w:t xml:space="preserve"> in a Unity app is movement translation.</w:t>
       </w:r>
     </w:p>
     <w:p>
@@ -11802,6 +11986,7 @@
                               <w:t xml:space="preserve"> </w:t>
                             </w:r>
                             <w:proofErr w:type="spellStart"/>
+                            <w:proofErr w:type="gramStart"/>
                             <w:r>
                               <w:rPr>
                                 <w:rFonts w:cs="Consolas"/>
@@ -11819,7 +12004,17 @@
                                 <w:szCs w:val="20"/>
                                 <w:lang w:eastAsia="hu-HU"/>
                               </w:rPr>
-                              <w:t>()</w:t>
+                              <w:t>(</w:t>
+                            </w:r>
+                            <w:proofErr w:type="gramEnd"/>
+                            <w:r>
+                              <w:rPr>
+                                <w:rFonts w:cs="Consolas"/>
+                                <w:color w:val="000000"/>
+                                <w:szCs w:val="20"/>
+                                <w:lang w:eastAsia="hu-HU"/>
+                              </w:rPr>
+                              <w:t>)</w:t>
                             </w:r>
                             <w:r>
                               <w:rPr>
@@ -12101,6 +12296,7 @@
                         <w:t xml:space="preserve"> </w:t>
                       </w:r>
                       <w:proofErr w:type="spellStart"/>
+                      <w:proofErr w:type="gramStart"/>
                       <w:r>
                         <w:rPr>
                           <w:rFonts w:cs="Consolas"/>
@@ -12118,7 +12314,17 @@
                           <w:szCs w:val="20"/>
                           <w:lang w:eastAsia="hu-HU"/>
                         </w:rPr>
-                        <w:t>()</w:t>
+                        <w:t>(</w:t>
+                      </w:r>
+                      <w:proofErr w:type="gramEnd"/>
+                      <w:r>
+                        <w:rPr>
+                          <w:rFonts w:cs="Consolas"/>
+                          <w:color w:val="000000"/>
+                          <w:szCs w:val="20"/>
+                          <w:lang w:eastAsia="hu-HU"/>
+                        </w:rPr>
+                        <w:t>)</w:t>
                       </w:r>
                       <w:r>
                         <w:rPr>
@@ -12372,6 +12578,7 @@
         <w:t xml:space="preserve">struct. Every time </w:t>
       </w:r>
       <w:proofErr w:type="spellStart"/>
+      <w:proofErr w:type="gramStart"/>
       <w:r>
         <w:rPr>
           <w:rFonts w:ascii="Consolas" w:hAnsi="Consolas" w:cs="Courier New"/>
@@ -12381,6 +12588,7 @@
         <w:t>transform.position</w:t>
       </w:r>
       <w:proofErr w:type="spellEnd"/>
+      <w:proofErr w:type="gramEnd"/>
       <w:r>
         <w:t xml:space="preserve"> </w:t>
       </w:r>
@@ -12506,6 +12714,7 @@
         <w:t xml:space="preserve">example </w:t>
       </w:r>
       <w:proofErr w:type="spellStart"/>
+      <w:proofErr w:type="gramStart"/>
       <w:r>
         <w:rPr>
           <w:rFonts w:ascii="Consolas" w:hAnsi="Consolas" w:cs="Courier New"/>
@@ -12515,6 +12724,7 @@
         <w:t>transform.position</w:t>
       </w:r>
       <w:proofErr w:type="spellEnd"/>
+      <w:proofErr w:type="gramEnd"/>
       <w:r>
         <w:t xml:space="preserve"> </w:t>
       </w:r>
@@ -12714,7 +12924,17 @@
                                 <w:szCs w:val="20"/>
                                 <w:lang w:eastAsia="hu-HU"/>
                               </w:rPr>
-                              <w:t xml:space="preserve"> position { </w:t>
+                              <w:t xml:space="preserve"> position </w:t>
+                            </w:r>
+                            <w:proofErr w:type="gramStart"/>
+                            <w:r>
+                              <w:rPr>
+                                <w:rFonts w:cs="Consolas"/>
+                                <w:color w:val="000000"/>
+                                <w:szCs w:val="20"/>
+                                <w:lang w:eastAsia="hu-HU"/>
+                              </w:rPr>
+                              <w:t xml:space="preserve">{ </w:t>
                             </w:r>
                             <w:r>
                               <w:rPr>
@@ -12725,6 +12945,7 @@
                               </w:rPr>
                               <w:t>get</w:t>
                             </w:r>
+                            <w:proofErr w:type="gramEnd"/>
                             <w:r>
                               <w:rPr>
                                 <w:rFonts w:cs="Consolas"/>
@@ -12860,7 +13081,17 @@
                           <w:szCs w:val="20"/>
                           <w:lang w:eastAsia="hu-HU"/>
                         </w:rPr>
-                        <w:t xml:space="preserve"> position { </w:t>
+                        <w:t xml:space="preserve"> position </w:t>
+                      </w:r>
+                      <w:proofErr w:type="gramStart"/>
+                      <w:r>
+                        <w:rPr>
+                          <w:rFonts w:cs="Consolas"/>
+                          <w:color w:val="000000"/>
+                          <w:szCs w:val="20"/>
+                          <w:lang w:eastAsia="hu-HU"/>
+                        </w:rPr>
+                        <w:t xml:space="preserve">{ </w:t>
                       </w:r>
                       <w:r>
                         <w:rPr>
@@ -12871,6 +13102,7 @@
                         </w:rPr>
                         <w:t>get</w:t>
                       </w:r>
+                      <w:proofErr w:type="gramEnd"/>
                       <w:r>
                         <w:rPr>
                           <w:rFonts w:cs="Consolas"/>
@@ -13296,7 +13528,15 @@
         <w:t xml:space="preserve">is a developer platform </w:t>
       </w:r>
       <w:r>
-        <w:t>made up of different kind of tools, programming languages (C#, F#, Visual Basic) and a vast amount of libraries for building any kind of application.</w:t>
+        <w:t xml:space="preserve">made up of different kind of tools, programming languages (C#, F#, Visual Basic) and a vast </w:t>
+      </w:r>
+      <w:proofErr w:type="gramStart"/>
+      <w:r>
+        <w:t>amount</w:t>
+      </w:r>
+      <w:proofErr w:type="gramEnd"/>
+      <w:r>
+        <w:t xml:space="preserve"> of libraries for building any kind of application.</w:t>
       </w:r>
       <w:r>
         <w:t xml:space="preserve"> There are various implementations </w:t>
@@ -14057,7 +14297,15 @@
         <w:t xml:space="preserve">all compiled via IL2CPP </w:t>
       </w:r>
       <w:r>
-        <w:t>but as we talked about it earlier Mono provides a seriously faster iteration</w:t>
+        <w:t xml:space="preserve">but as we talked about </w:t>
+      </w:r>
+      <w:proofErr w:type="gramStart"/>
+      <w:r>
+        <w:t>it</w:t>
+      </w:r>
+      <w:proofErr w:type="gramEnd"/>
+      <w:r>
+        <w:t xml:space="preserve"> earlier Mono provides a seriously faster iteration</w:t>
       </w:r>
       <w:r>
         <w:t xml:space="preserve"> time than</w:t>
@@ -14099,7 +14347,15 @@
         <w:t xml:space="preserve">In this case an AOT compiler is required. </w:t>
       </w:r>
       <w:r>
-        <w:t>A good example for this are iOS devices.</w:t>
+        <w:t xml:space="preserve">A good example for this </w:t>
+      </w:r>
+      <w:proofErr w:type="gramStart"/>
+      <w:r>
+        <w:t>are</w:t>
+      </w:r>
+      <w:proofErr w:type="gramEnd"/>
+      <w:r>
+        <w:t xml:space="preserve"> iOS devices.</w:t>
       </w:r>
     </w:p>
     <w:p>
@@ -14565,18 +14821,34 @@
         <w:pStyle w:val="Cmsor2"/>
       </w:pPr>
       <w:r>
-        <w:t>Performance analysis in Unity</w:t>
-      </w:r>
-    </w:p>
-    <w:p>
-      <w:pPr>
+        <w:t>Profiling</w:t>
+      </w:r>
+    </w:p>
+    <w:p>
+      <w:pPr>
+        <w:spacing w:after="0"/>
         <w:ind w:firstLine="425"/>
       </w:pPr>
       <w:r>
+        <w:t>Profiling in computer science is a form of dynamic program analysis</w:t>
+      </w:r>
+      <w:r>
+        <w:t xml:space="preserve"> where we measure different parts of our application</w:t>
+      </w:r>
+      <w:r>
+        <w:t xml:space="preserve">. </w:t>
+      </w:r>
+      <w:r>
         <w:t>Whenever a performance degradation is observed</w:t>
       </w:r>
       <w:r>
-        <w:t xml:space="preserve"> a performance analysis should take place. It is a common mistake </w:t>
+        <w:t xml:space="preserve"> a performance </w:t>
+      </w:r>
+      <w:r>
+        <w:t>profiling</w:t>
+      </w:r>
+      <w:r>
+        <w:t xml:space="preserve"> should take place. It is a common mistake </w:t>
       </w:r>
       <w:r>
         <w:t xml:space="preserve">amongst rookie programmers that only assumptions are made </w:t>
@@ -14608,11 +14880,9 @@
       <w:r>
         <w:t>.</w:t>
       </w:r>
-    </w:p>
-    <w:p>
-      <w:pPr>
-        <w:ind w:firstLine="425"/>
-      </w:pPr>
+      <w:r>
+        <w:t xml:space="preserve"> </w:t>
+      </w:r>
       <w:r>
         <w:t xml:space="preserve">There are several tools </w:t>
       </w:r>
@@ -14675,6 +14945,7 @@
           <w:ilvl w:val="0"/>
           <w:numId w:val="37"/>
         </w:numPr>
+        <w:spacing w:after="0"/>
         <w:ind w:left="1139" w:hanging="357"/>
       </w:pPr>
       <w:r>
@@ -14722,13 +14993,7 @@
         <w:t>l</w:t>
       </w:r>
       <w:r>
-        <w:t xml:space="preserve"> and on the official packages made for performance analysis like the </w:t>
-      </w:r>
-      <w:r>
-        <w:t>Performance Testing Extension</w:t>
-      </w:r>
-      <w:r>
-        <w:t>.</w:t>
+        <w:t xml:space="preserve"> and on the official packages made for performance analysis like the Performance Testing Extension.</w:t>
       </w:r>
     </w:p>
     <w:p>
@@ -15865,7 +16130,13 @@
         <w:t xml:space="preserve"> Moreover, we can see the Test Summary that contains the aforementioned information. However, there is one big problem with this summary window</w:t>
       </w:r>
       <w:r>
-        <w:t xml:space="preserve">, the data is truncated. Luckily, whenever a performance test is executed the results are saved to a platform specific location. In case of windows these are saved into </w:t>
+        <w:t>, the data is truncated</w:t>
+      </w:r>
+      <w:r>
+        <w:t xml:space="preserve"> in case of large data</w:t>
+      </w:r>
+      <w:r>
+        <w:t xml:space="preserve">. Luckily, whenever a performance test is executed the results are saved to a platform specific location. In case of windows these are saved into </w:t>
       </w:r>
       <w:proofErr w:type="spellStart"/>
       <w:r>
@@ -15958,27 +16229,58 @@
       </w:r>
       <w:r>
         <w:rPr>
-          <w:sz w:val="22"/>
-          <w:szCs w:val="22"/>
-        </w:rPr>
-        <w:t xml:space="preserve"> </w:t>
-      </w:r>
-      <w:r>
-        <w:t xml:space="preserve">and </w:t>
-      </w:r>
-      <w:r>
-        <w:rPr>
+          <w:rStyle w:val="Lbjegyzet-hivatkozs"/>
           <w:rFonts w:ascii="Consolas" w:hAnsi="Consolas"/>
           <w:sz w:val="22"/>
           <w:szCs w:val="22"/>
         </w:rPr>
+        <w:footnoteReference w:id="46"/>
+      </w:r>
+      <w:r>
+        <w:rPr>
+          <w:sz w:val="22"/>
+          <w:szCs w:val="22"/>
+        </w:rPr>
+        <w:t xml:space="preserve"> </w:t>
+      </w:r>
+      <w:proofErr w:type="gramStart"/>
+      <w:r>
+        <w:t xml:space="preserve">and </w:t>
+      </w:r>
+      <w:r>
+        <w:rPr>
+          <w:rFonts w:ascii="Consolas" w:hAnsi="Consolas"/>
+          <w:sz w:val="22"/>
+          <w:szCs w:val="22"/>
+        </w:rPr>
         <w:t>.json</w:t>
       </w:r>
+      <w:proofErr w:type="gramEnd"/>
+      <w:r>
+        <w:rPr>
+          <w:rStyle w:val="Lbjegyzet-hivatkozs"/>
+          <w:rFonts w:ascii="Consolas" w:hAnsi="Consolas"/>
+          <w:sz w:val="22"/>
+          <w:szCs w:val="22"/>
+        </w:rPr>
+        <w:footnoteReference w:id="47"/>
+      </w:r>
+      <w:r>
+        <w:rPr>
+          <w:rFonts w:ascii="Consolas" w:hAnsi="Consolas"/>
+          <w:sz w:val="22"/>
+          <w:szCs w:val="22"/>
+        </w:rPr>
+        <w:t xml:space="preserve"> </w:t>
+      </w:r>
+      <w:r>
+        <w:t>which</w:t>
+      </w:r>
+      <w:r>
+        <w:t xml:space="preserve"> extremely popular in game development</w:t>
+      </w:r>
       <w:r>
         <w:t>.</w:t>
-      </w:r>
-      <w:r>
-        <w:t xml:space="preserve"> </w:t>
       </w:r>
     </w:p>
     <w:p>
@@ -16145,7 +16447,29 @@
                                 <w:szCs w:val="19"/>
                                 <w:lang w:eastAsia="hu-HU"/>
                               </w:rPr>
-                              <w:t>"Windows 10  (10.0.0) 64bit"</w:t>
+                              <w:t xml:space="preserve">"Windows </w:t>
+                            </w:r>
+                            <w:proofErr w:type="gramStart"/>
+                            <w:r>
+                              <w:rPr>
+                                <w:rFonts w:ascii="Consolas" w:hAnsi="Consolas" w:cs="Consolas"/>
+                                <w:color w:val="A31515"/>
+                                <w:sz w:val="19"/>
+                                <w:szCs w:val="19"/>
+                                <w:lang w:eastAsia="hu-HU"/>
+                              </w:rPr>
+                              <w:t>10  (</w:t>
+                            </w:r>
+                            <w:proofErr w:type="gramEnd"/>
+                            <w:r>
+                              <w:rPr>
+                                <w:rFonts w:ascii="Consolas" w:hAnsi="Consolas" w:cs="Consolas"/>
+                                <w:color w:val="A31515"/>
+                                <w:sz w:val="19"/>
+                                <w:szCs w:val="19"/>
+                                <w:lang w:eastAsia="hu-HU"/>
+                              </w:rPr>
+                              <w:t>10.0.0) 64bit"</w:t>
                             </w:r>
                             <w:r>
                               <w:rPr>
@@ -16803,7 +17127,29 @@
                           <w:szCs w:val="19"/>
                           <w:lang w:eastAsia="hu-HU"/>
                         </w:rPr>
-                        <w:t>"Windows 10  (10.0.0) 64bit"</w:t>
+                        <w:t xml:space="preserve">"Windows </w:t>
+                      </w:r>
+                      <w:proofErr w:type="gramStart"/>
+                      <w:r>
+                        <w:rPr>
+                          <w:rFonts w:ascii="Consolas" w:hAnsi="Consolas" w:cs="Consolas"/>
+                          <w:color w:val="A31515"/>
+                          <w:sz w:val="19"/>
+                          <w:szCs w:val="19"/>
+                          <w:lang w:eastAsia="hu-HU"/>
+                        </w:rPr>
+                        <w:t>10  (</w:t>
+                      </w:r>
+                      <w:proofErr w:type="gramEnd"/>
+                      <w:r>
+                        <w:rPr>
+                          <w:rFonts w:ascii="Consolas" w:hAnsi="Consolas" w:cs="Consolas"/>
+                          <w:color w:val="A31515"/>
+                          <w:sz w:val="19"/>
+                          <w:szCs w:val="19"/>
+                          <w:lang w:eastAsia="hu-HU"/>
+                        </w:rPr>
+                        <w:t>10.0.0) 64bit"</w:t>
                       </w:r>
                       <w:r>
                         <w:rPr>
@@ -17371,7 +17717,15 @@
           <w:b w:val="0"/>
           <w:bCs w:val="0"/>
         </w:rPr>
-        <w:t xml:space="preserve">inside the performance test results </w:t>
+        <w:t xml:space="preserve">inside the performance test </w:t>
+      </w:r>
+      <w:proofErr w:type="gramStart"/>
+      <w:r>
+        <w:rPr>
+          <w:b w:val="0"/>
+          <w:bCs w:val="0"/>
+        </w:rPr>
+        <w:t xml:space="preserve">results </w:t>
       </w:r>
       <w:r>
         <w:rPr>
@@ -17383,167 +17737,321 @@
         </w:rPr>
         <w:t>.json</w:t>
       </w:r>
+      <w:proofErr w:type="gramEnd"/>
       <w:r>
         <w:rPr>
           <w:b w:val="0"/>
           <w:bCs w:val="0"/>
         </w:rPr>
-        <w:t>. In this thesis we will use the above config for performance testing.</w:t>
-      </w:r>
-    </w:p>
-    <w:p>
-      <w:pPr>
+        <w:t>. In this thesis we will use the above config</w:t>
+      </w:r>
+      <w:r>
+        <w:rPr>
+          <w:b w:val="0"/>
+          <w:bCs w:val="0"/>
+        </w:rPr>
+        <w:t>uration</w:t>
+      </w:r>
+      <w:r>
+        <w:rPr>
+          <w:b w:val="0"/>
+          <w:bCs w:val="0"/>
+        </w:rPr>
+        <w:t xml:space="preserve"> for performance testing.</w:t>
+      </w:r>
+    </w:p>
+    <w:p>
+      <w:pPr>
+        <w:ind w:firstLine="0"/>
+      </w:pPr>
+      <w:r>
+        <w:lastRenderedPageBreak/>
+        <w:t>Although the results are saved into a human-readable file format</w:t>
+      </w:r>
+      <w:r>
+        <w:t xml:space="preserve"> our brain can’t really process 10 000+ sampled values by just looking at the them</w:t>
+      </w:r>
+      <w:r>
+        <w:t xml:space="preserve"> so an external tool is advised that can visualize the data.</w:t>
+      </w:r>
+      <w:r>
+        <w:t xml:space="preserve"> </w:t>
+      </w:r>
+      <w:r>
+        <w:t>Fortunately,</w:t>
+      </w:r>
+      <w:r>
+        <w:t xml:space="preserve"> there is an external tool called the Unity Performance Benchmark Reporter</w:t>
+      </w:r>
+      <w:r>
+        <w:t xml:space="preserve">. The Performance Benchmark Reporter produces a html report based on the </w:t>
+      </w:r>
+      <w:r>
+        <w:t>persisted test results which can be opened in a browser for further examinations.</w:t>
+      </w:r>
+      <w:r>
+        <w:t xml:space="preserve"> </w:t>
+      </w:r>
+      <w:r>
+        <w:t>Moreover, from Unity 2019 there is an editor integrated tool called Performance Test Report</w:t>
+      </w:r>
+      <w:r>
+        <w:t>er</w:t>
+      </w:r>
+      <w:r>
+        <w:t xml:space="preserve">. This can also </w:t>
+      </w:r>
+      <w:r>
+        <w:t>visualize the</w:t>
+      </w:r>
+      <w:r>
+        <w:t xml:space="preserve"> result of the executed performance test</w:t>
+      </w:r>
+      <w:r>
+        <w:t xml:space="preserve"> allowing more faster iterations since no external tool is required. The Performance Test Report tool can also export the data into the popular </w:t>
+      </w:r>
+      <w:r>
+        <w:rPr>
+          <w:rFonts w:ascii="Consolas" w:hAnsi="Consolas"/>
+          <w:sz w:val="22"/>
+          <w:szCs w:val="22"/>
+        </w:rPr>
+        <w:t>.csv</w:t>
+      </w:r>
+      <w:r>
+        <w:rPr>
+          <w:rStyle w:val="Lbjegyzet-hivatkozs"/>
+          <w:rFonts w:ascii="Consolas" w:hAnsi="Consolas"/>
+          <w:sz w:val="22"/>
+          <w:szCs w:val="22"/>
+        </w:rPr>
+        <w:footnoteReference w:id="48"/>
+      </w:r>
+      <w:r>
+        <w:rPr>
+          <w:sz w:val="22"/>
+          <w:szCs w:val="22"/>
+        </w:rPr>
+        <w:t xml:space="preserve"> </w:t>
+      </w:r>
+      <w:r>
+        <w:t>file format,</w:t>
+      </w:r>
+      <w:r>
+        <w:t xml:space="preserve"> allowing developers to easily import their results into tools like</w:t>
+      </w:r>
+      <w:r>
+        <w:t xml:space="preserve"> Microsoft</w:t>
+      </w:r>
+      <w:r>
+        <w:t xml:space="preserve"> Excel and Power BI</w:t>
+      </w:r>
+      <w:r>
+        <w:rPr>
+          <w:rStyle w:val="Lbjegyzet-hivatkozs"/>
+        </w:rPr>
+        <w:footnoteReference w:id="49"/>
+      </w:r>
+      <w:r>
+        <w:t>.</w:t>
+      </w:r>
+      <w:r>
+        <w:t xml:space="preserve"> In this thesis we will use the Performance Test Report tool for faster iterations.</w:t>
+      </w:r>
+    </w:p>
+    <w:p>
+      <w:pPr>
+        <w:pStyle w:val="Kp"/>
+        <w:spacing w:before="120"/>
+      </w:pPr>
+      <w:r>
+        <w:rPr>
+          <w:noProof/>
+        </w:rPr>
+        <w:drawing>
+          <wp:inline distT="0" distB="0" distL="0" distR="0" wp14:anchorId="61DE4F24" wp14:editId="54B6FB19">
+            <wp:extent cx="5260731" cy="1525905"/>
+            <wp:effectExtent l="114300" t="95250" r="111760" b="93345"/>
+            <wp:docPr id="21" name="Kép 21"/>
+            <wp:cNvGraphicFramePr>
+              <a:graphicFrameLocks xmlns:a="http://schemas.openxmlformats.org/drawingml/2006/main" noChangeAspect="1"/>
+            </wp:cNvGraphicFramePr>
+            <a:graphic xmlns:a="http://schemas.openxmlformats.org/drawingml/2006/main">
+              <a:graphicData uri="http://schemas.openxmlformats.org/drawingml/2006/picture">
+                <pic:pic xmlns:pic="http://schemas.openxmlformats.org/drawingml/2006/picture">
+                  <pic:nvPicPr>
+                    <pic:cNvPr id="21" name="Kép 21"/>
+                    <pic:cNvPicPr/>
+                  </pic:nvPicPr>
+                  <pic:blipFill>
+                    <a:blip r:embed="rId25" cstate="print">
+                      <a:extLst>
+                        <a:ext uri="{28A0092B-C50C-407E-A947-70E740481C1C}">
+                          <a14:useLocalDpi xmlns:a14="http://schemas.microsoft.com/office/drawing/2010/main" val="0"/>
+                        </a:ext>
+                      </a:extLst>
+                    </a:blip>
+                    <a:stretch>
+                      <a:fillRect/>
+                    </a:stretch>
+                  </pic:blipFill>
+                  <pic:spPr>
+                    <a:xfrm>
+                      <a:off x="0" y="0"/>
+                      <a:ext cx="5264988" cy="1527140"/>
+                    </a:xfrm>
+                    <a:prstGeom prst="rect">
+                      <a:avLst/>
+                    </a:prstGeom>
+                    <a:effectLst>
+                      <a:outerShdw blurRad="63500" sx="102000" sy="102000" algn="ctr" rotWithShape="0">
+                        <a:prstClr val="black">
+                          <a:alpha val="40000"/>
+                        </a:prstClr>
+                      </a:outerShdw>
+                    </a:effectLst>
+                  </pic:spPr>
+                </pic:pic>
+              </a:graphicData>
+            </a:graphic>
+          </wp:inline>
+        </w:drawing>
+      </w:r>
+    </w:p>
+    <w:p>
+      <w:pPr>
+        <w:pStyle w:val="Kpalrs"/>
+        <w:rPr>
+          <w:b w:val="0"/>
+          <w:bCs w:val="0"/>
+        </w:rPr>
+      </w:pPr>
+      <w:r>
+        <w:t xml:space="preserve">Figure </w:t>
+      </w:r>
+      <w:r>
+        <w:t xml:space="preserve">17: </w:t>
+      </w:r>
+      <w:r>
+        <w:rPr>
+          <w:b w:val="0"/>
+          <w:bCs w:val="0"/>
+        </w:rPr>
+        <w:t xml:space="preserve">The </w:t>
+      </w:r>
+      <w:r>
+        <w:rPr>
+          <w:b w:val="0"/>
+          <w:bCs w:val="0"/>
+        </w:rPr>
+        <w:t xml:space="preserve">Performance Test Report </w:t>
+      </w:r>
+      <w:r>
+        <w:rPr>
+          <w:b w:val="0"/>
+          <w:bCs w:val="0"/>
+        </w:rPr>
+        <w:t>t</w:t>
+      </w:r>
+      <w:r>
+        <w:rPr>
+          <w:b w:val="0"/>
+          <w:bCs w:val="0"/>
+        </w:rPr>
+        <w:t>ool</w:t>
+      </w:r>
+      <w:r>
+        <w:rPr>
+          <w:b w:val="0"/>
+          <w:bCs w:val="0"/>
+        </w:rPr>
+        <w:t xml:space="preserve"> showing the visualized frame times.</w:t>
+      </w:r>
+    </w:p>
+    <w:p>
+      <w:pPr>
+        <w:spacing w:after="0"/>
         <w:ind w:firstLine="425"/>
       </w:pPr>
       <w:r>
-        <w:t xml:space="preserve">The following </w:t>
-      </w:r>
-      <w:r>
-        <w:t xml:space="preserve">test is an example </w:t>
-      </w:r>
-      <w:r>
-        <w:t>for a performance test in Unity.</w:t>
+        <w:t>One of the biggest advantage</w:t>
+      </w:r>
+      <w:r>
+        <w:t>s</w:t>
+      </w:r>
+      <w:r>
+        <w:t xml:space="preserve"> of this integrated performance tool family is that we can natively run these tests on the target platforms.</w:t>
+      </w:r>
+      <w:r>
+        <w:t xml:space="preserve"> Via </w:t>
+      </w:r>
+      <w:r>
+        <w:rPr>
+          <w:rFonts w:ascii="Consolas" w:hAnsi="Consolas"/>
+          <w:sz w:val="22"/>
+          <w:szCs w:val="22"/>
+        </w:rPr>
+        <w:t>IPrebuildSetup</w:t>
+      </w:r>
+      <w:r>
+        <w:t xml:space="preserve"> interface we can implement a setup method that is automatically called before the performance test is executed by the Unity Test Runner.</w:t>
+      </w:r>
+      <w:r>
+        <w:t xml:space="preserve"> </w:t>
+      </w:r>
+      <w:r>
+        <w:t xml:space="preserve">This allows </w:t>
+      </w:r>
+      <w:r>
+        <w:t>the developers</w:t>
+      </w:r>
+      <w:r>
+        <w:t xml:space="preserve"> to flexibly build the player for performance tests using the same Unity project against different platforms, render threading modes, player graphics APIs, scripting implementations, and XR-enabled settings such as stereo rendering path and VR SDKs.</w:t>
+      </w:r>
+      <w:r>
+        <w:t xml:space="preserve"> </w:t>
+      </w:r>
+      <w:r>
+        <w:t xml:space="preserve">Since this allows a common project for all target platforms a convenient way to run these tests is to use a command line. Using a command line allows the developers to pass arguments to the aforementioned setup method where these arguments can be parsed and a </w:t>
+      </w:r>
+      <w:r>
+        <w:t>desired and</w:t>
+      </w:r>
+      <w:r>
+        <w:t xml:space="preserve"> </w:t>
+      </w:r>
+      <w:r>
+        <w:t xml:space="preserve">customized </w:t>
+      </w:r>
+      <w:r>
+        <w:t>player can be built</w:t>
+      </w:r>
+      <w:r>
+        <w:t xml:space="preserve"> for running the performance tests</w:t>
+      </w:r>
+      <w:r>
+        <w:t>.</w:t>
+      </w:r>
+    </w:p>
+    <w:p>
+      <w:pPr>
+        <w:pStyle w:val="Cmsor3"/>
+      </w:pPr>
+      <w:r>
+        <w:lastRenderedPageBreak/>
+        <w:t>Performance test examples</w:t>
       </w:r>
     </w:p>
     <w:p>
       <w:pPr>
         <w:ind w:firstLine="425"/>
       </w:pPr>
-      <w:proofErr w:type="spellStart"/>
-      <w:r>
-        <w:t>Itt</w:t>
-      </w:r>
-      <w:proofErr w:type="spellEnd"/>
-      <w:r>
-        <w:t xml:space="preserve"> </w:t>
-      </w:r>
-      <w:proofErr w:type="spellStart"/>
-      <w:r>
-        <w:t>lesz</w:t>
-      </w:r>
-      <w:proofErr w:type="spellEnd"/>
-      <w:r>
-        <w:t xml:space="preserve"> </w:t>
-      </w:r>
-      <w:proofErr w:type="spellStart"/>
-      <w:r>
-        <w:t>egy</w:t>
-      </w:r>
-      <w:proofErr w:type="spellEnd"/>
-      <w:r>
-        <w:t xml:space="preserve"> </w:t>
-      </w:r>
-      <w:proofErr w:type="spellStart"/>
-      <w:r>
-        <w:t>egyszerű</w:t>
-      </w:r>
-      <w:proofErr w:type="spellEnd"/>
-      <w:r>
-        <w:t xml:space="preserve"> </w:t>
-      </w:r>
-      <w:proofErr w:type="spellStart"/>
-      <w:r>
-        <w:t>példa</w:t>
-      </w:r>
-      <w:proofErr w:type="spellEnd"/>
-      <w:r>
-        <w:t xml:space="preserve"> </w:t>
-      </w:r>
-      <w:proofErr w:type="spellStart"/>
-      <w:r>
-        <w:t>egy</w:t>
-      </w:r>
-      <w:proofErr w:type="spellEnd"/>
-      <w:r>
-        <w:t xml:space="preserve"> </w:t>
-      </w:r>
-      <w:proofErr w:type="spellStart"/>
-      <w:r>
-        <w:t>performancia</w:t>
-      </w:r>
-      <w:proofErr w:type="spellEnd"/>
-      <w:r>
-        <w:t xml:space="preserve"> </w:t>
-      </w:r>
-      <w:proofErr w:type="spellStart"/>
-      <w:r>
-        <w:t>tesztre</w:t>
-      </w:r>
-      <w:proofErr w:type="spellEnd"/>
-      <w:r>
-        <w:t xml:space="preserve">. </w:t>
-      </w:r>
-      <w:proofErr w:type="spellStart"/>
-      <w:r>
-        <w:t>Utána</w:t>
-      </w:r>
-      <w:proofErr w:type="spellEnd"/>
-      <w:r>
-        <w:t xml:space="preserve"> </w:t>
-      </w:r>
-      <w:proofErr w:type="spellStart"/>
-      <w:r>
-        <w:t>következnek</w:t>
-      </w:r>
-      <w:proofErr w:type="spellEnd"/>
-      <w:r>
-        <w:t xml:space="preserve"> a Unity </w:t>
-      </w:r>
-      <w:proofErr w:type="spellStart"/>
-      <w:r>
-        <w:t>specifikus</w:t>
-      </w:r>
-      <w:proofErr w:type="spellEnd"/>
-      <w:r>
-        <w:t xml:space="preserve"> </w:t>
-      </w:r>
-      <w:proofErr w:type="spellStart"/>
-      <w:r>
-        <w:t>optimalizációs</w:t>
-      </w:r>
-      <w:proofErr w:type="spellEnd"/>
-      <w:r>
-        <w:t xml:space="preserve"> </w:t>
-      </w:r>
-      <w:proofErr w:type="spellStart"/>
-      <w:r>
-        <w:t>technikák</w:t>
-      </w:r>
-      <w:proofErr w:type="spellEnd"/>
-      <w:r>
-        <w:t xml:space="preserve"> </w:t>
-      </w:r>
-      <w:proofErr w:type="spellStart"/>
-      <w:r>
-        <w:t>vagyis</w:t>
-      </w:r>
-      <w:proofErr w:type="spellEnd"/>
-      <w:r>
-        <w:t xml:space="preserve"> a </w:t>
-      </w:r>
-      <w:proofErr w:type="spellStart"/>
-      <w:r>
-        <w:t>hatodik</w:t>
-      </w:r>
-      <w:proofErr w:type="spellEnd"/>
-      <w:r>
-        <w:t xml:space="preserve"> </w:t>
-      </w:r>
-      <w:proofErr w:type="spellStart"/>
-      <w:r>
-        <w:t>fejezet</w:t>
-      </w:r>
-      <w:proofErr w:type="spellEnd"/>
-      <w:r>
-        <w:t>.</w:t>
-      </w:r>
     </w:p>
     <w:p>
       <w:pPr>
         <w:pStyle w:val="Cmsor2"/>
       </w:pPr>
       <w:r>
-        <w:lastRenderedPageBreak/>
         <w:t>Benchmarking</w:t>
       </w:r>
     </w:p>
@@ -17552,7 +18060,10 @@
         <w:ind w:firstLine="425"/>
       </w:pPr>
       <w:r>
-        <w:t xml:space="preserve">Another common mistake when applying optimization to a component is not verifying that we are indeed using the optimal solution from the perspective of the goal. E.g. in the </w:t>
+        <w:t>A</w:t>
+      </w:r>
+      <w:r>
+        <w:t xml:space="preserve"> common mistake when applying optimization to a component is not verifying that we are indeed using the optimal solution from the perspective of the goal. E.g. in the </w:t>
       </w:r>
       <w:r>
         <w:rPr>
@@ -17603,12 +18114,63 @@
         <w:fldChar w:fldCharType="end"/>
       </w:r>
       <w:r>
-        <w:t xml:space="preserve"> (Pre-production) section we mentioned an example about choosing the proper physics solution for our project. If we only read the marketing description of each physics solution, we might choose a physics solution that is not the most optimal for our use-case. This is when benchmarking comes into play. In optimization, benchmarking is the process of comparing different solutions’ performance via properly set up test cases. Via properly set up benchmarks we can verify by exact numbers that indeed the chosen solution is the most optimal for our use</w:t>
+        <w:t xml:space="preserve"> (Pre-production) section we mentioned an example about choosing </w:t>
+      </w:r>
+      <w:r>
+        <w:t>a</w:t>
+      </w:r>
+      <w:r>
+        <w:t xml:space="preserve"> proper physics solution for our project. If we only read the marketing description of each physics solution, we might choose a physics solution that is not the most optimal for our use-case. This is when benchmarking comes into play. In optimization, benchmarking is the process of comparing different solutions’ performance via properly set up test cases. Via properly set up benchmarks we can verify by exact numbers that indeed the chosen solution is the most optimal for our use</w:t>
       </w:r>
       <w:r>
         <w:noBreakHyphen/>
         <w:t>case.</w:t>
       </w:r>
+      <w:r>
+        <w:t xml:space="preserve"> For benchmarking in </w:t>
+      </w:r>
+      <w:r>
+        <w:t>Unity,</w:t>
+      </w:r>
+      <w:r>
+        <w:t xml:space="preserve"> we can use the frameworks</w:t>
+      </w:r>
+      <w:r>
+        <w:t>,</w:t>
+      </w:r>
+      <w:r>
+        <w:t xml:space="preserve"> </w:t>
+      </w:r>
+      <w:r>
+        <w:t>t</w:t>
+      </w:r>
+      <w:r>
+        <w:t xml:space="preserve">ools and packages mentioned in </w:t>
+      </w:r>
+      <w:r>
+        <w:t>the previous section</w:t>
+      </w:r>
+      <w:r>
+        <w:t xml:space="preserve"> since they</w:t>
+      </w:r>
+      <w:r>
+        <w:t xml:space="preserve"> can give us detailed measurements that can be easily compared.</w:t>
+      </w:r>
+    </w:p>
+    <w:p>
+      <w:pPr>
+        <w:ind w:firstLine="425"/>
+      </w:pPr>
+    </w:p>
+    <w:p>
+      <w:pPr>
+        <w:ind w:firstLine="425"/>
+      </w:pPr>
+    </w:p>
+    <w:p>
+      <w:pPr>
+        <w:ind w:firstLine="425"/>
+      </w:pPr>
     </w:p>
     <w:p>
       <w:pPr>
@@ -18370,6 +18932,7 @@
       <w:pPr>
         <w:pStyle w:val="Irodalomjegyzksor"/>
       </w:pPr>
+      <w:bookmarkStart w:id="7" w:name="_Ref57636799"/>
       <w:r>
         <w:rPr>
           <w:rFonts w:ascii="Arial" w:hAnsi="Arial" w:cs="Arial"/>
@@ -18402,6 +18965,7 @@
         </w:rPr>
         <w:t>, 1974, 6.4: 261-301.</w:t>
       </w:r>
+      <w:bookmarkEnd w:id="7"/>
     </w:p>
     <w:p>
       <w:pPr>
@@ -18420,7 +18984,7 @@
       <w:r>
         <w:br/>
       </w:r>
-      <w:hyperlink r:id="rId25" w:history="1">
+      <w:hyperlink r:id="rId26" w:history="1">
         <w:r>
           <w:rPr>
             <w:rStyle w:val="Hiperhivatkozs"/>
@@ -18433,7 +18997,7 @@
       <w:pPr>
         <w:pStyle w:val="Irodalomjegyzksor"/>
       </w:pPr>
-      <w:bookmarkStart w:id="7" w:name="_Ref55722065"/>
+      <w:bookmarkStart w:id="8" w:name="_Ref55722065"/>
       <w:r>
         <w:t>Steam</w:t>
       </w:r>
@@ -18453,7 +19017,7 @@
       <w:r>
         <w:t xml:space="preserve"> </w:t>
       </w:r>
-      <w:hyperlink r:id="rId26" w:history="1">
+      <w:hyperlink r:id="rId27" w:history="1">
         <w:r>
           <w:rPr>
             <w:rStyle w:val="Hiperhivatkozs"/>
@@ -18461,7 +19025,7 @@
           <w:t>https://store.steampowered.com/app/555150/The_First_Tree/</w:t>
         </w:r>
       </w:hyperlink>
-      <w:bookmarkEnd w:id="7"/>
+      <w:bookmarkEnd w:id="8"/>
     </w:p>
     <w:p>
       <w:pPr>
@@ -18472,7 +19036,7 @@
           <w:u w:val="none"/>
         </w:rPr>
       </w:pPr>
-      <w:bookmarkStart w:id="8" w:name="_Ref55770603"/>
+      <w:bookmarkStart w:id="9" w:name="_Ref55770603"/>
       <w:r>
         <w:t>Learning Hub</w:t>
       </w:r>
@@ -18495,7 +19059,7 @@
       <w:r>
         <w:br/>
       </w:r>
-      <w:hyperlink r:id="rId27" w:history="1">
+      <w:hyperlink r:id="rId28" w:history="1">
         <w:r>
           <w:rPr>
             <w:rStyle w:val="Hiperhivatkozs"/>
@@ -18503,7 +19067,7 @@
           <w:t>https://learn.g2.com/stages-of-game-development</w:t>
         </w:r>
       </w:hyperlink>
-      <w:bookmarkEnd w:id="8"/>
+      <w:bookmarkEnd w:id="9"/>
     </w:p>
     <w:p>
       <w:pPr>
@@ -18514,7 +19078,7 @@
           <w:u w:val="none"/>
         </w:rPr>
       </w:pPr>
-      <w:bookmarkStart w:id="9" w:name="_Ref55935545"/>
+      <w:bookmarkStart w:id="10" w:name="_Ref55935545"/>
       <w:r>
         <w:t xml:space="preserve">Unity Technologies, </w:t>
       </w:r>
@@ -18528,7 +19092,7 @@
       <w:r>
         <w:br/>
       </w:r>
-      <w:hyperlink r:id="rId28" w:history="1">
+      <w:hyperlink r:id="rId29" w:history="1">
         <w:r>
           <w:rPr>
             <w:rStyle w:val="Hiperhivatkozs"/>
@@ -18536,7 +19100,7 @@
           <w:t>https://unity.com/features/multiplatform</w:t>
         </w:r>
       </w:hyperlink>
-      <w:bookmarkEnd w:id="9"/>
+      <w:bookmarkEnd w:id="10"/>
     </w:p>
     <w:p>
       <w:pPr>
@@ -18547,7 +19111,7 @@
           <w:u w:val="none"/>
         </w:rPr>
       </w:pPr>
-      <w:bookmarkStart w:id="10" w:name="_Ref55945928"/>
+      <w:bookmarkStart w:id="11" w:name="_Ref55945928"/>
       <w:r>
         <w:t>Wilmer Lin</w:t>
       </w:r>
@@ -18578,7 +19142,7 @@
       <w:r>
         <w:br/>
       </w:r>
-      <w:hyperlink r:id="rId29" w:history="1">
+      <w:hyperlink r:id="rId30" w:history="1">
         <w:r>
           <w:rPr>
             <w:rStyle w:val="Hiperhivatkozs"/>
@@ -18586,7 +19150,7 @@
           <w:t>https://www.raywenderlich.com/7630142-entity-component-system-for-unity-getting-started#toc-anchor-003</w:t>
         </w:r>
       </w:hyperlink>
-      <w:bookmarkEnd w:id="10"/>
+      <w:bookmarkEnd w:id="11"/>
     </w:p>
     <w:p>
       <w:pPr>
@@ -18597,7 +19161,7 @@
           <w:u w:val="none"/>
         </w:rPr>
       </w:pPr>
-      <w:bookmarkStart w:id="11" w:name="_Ref56177476"/>
+      <w:bookmarkStart w:id="12" w:name="_Ref56177476"/>
       <w:r>
         <w:t>Unity Technologies,</w:t>
       </w:r>
@@ -18614,7 +19178,7 @@
       <w:r>
         <w:br/>
       </w:r>
-      <w:hyperlink r:id="rId30" w:history="1">
+      <w:hyperlink r:id="rId31" w:history="1">
         <w:r>
           <w:rPr>
             <w:rStyle w:val="Hiperhivatkozs"/>
@@ -18622,13 +19186,13 @@
           <w:t>https://unity.com/dots/packages</w:t>
         </w:r>
       </w:hyperlink>
-      <w:bookmarkEnd w:id="11"/>
+      <w:bookmarkEnd w:id="12"/>
     </w:p>
     <w:p>
       <w:pPr>
         <w:pStyle w:val="Irodalomjegyzksor"/>
       </w:pPr>
-      <w:bookmarkStart w:id="12" w:name="_Ref56331320"/>
+      <w:bookmarkStart w:id="13" w:name="_Ref56331320"/>
       <w:r>
         <w:t>Unity Technologies,</w:t>
       </w:r>
@@ -18645,7 +19209,7 @@
       <w:r>
         <w:br/>
       </w:r>
-      <w:hyperlink r:id="rId31" w:history="1">
+      <w:hyperlink r:id="rId32" w:history="1">
         <w:r>
           <w:rPr>
             <w:rStyle w:val="Hiperhivatkozs"/>
@@ -18653,7 +19217,7 @@
           <w:t>https://unity3d.com/legal/licenses/Unity_Reference_Only_License</w:t>
         </w:r>
       </w:hyperlink>
-      <w:bookmarkEnd w:id="12"/>
+      <w:bookmarkEnd w:id="13"/>
     </w:p>
     <w:p>
       <w:pPr>
@@ -18672,7 +19236,7 @@
       <w:r>
         <w:br/>
       </w:r>
-      <w:hyperlink r:id="rId32" w:history="1">
+      <w:hyperlink r:id="rId33" w:history="1">
         <w:r>
           <w:rPr>
             <w:rStyle w:val="Hiperhivatkozs"/>
@@ -18697,7 +19261,7 @@
       <w:r>
         <w:t xml:space="preserve">, </w:t>
       </w:r>
-      <w:hyperlink r:id="rId33" w:history="1">
+      <w:hyperlink r:id="rId34" w:history="1">
         <w:r>
           <w:rPr>
             <w:rStyle w:val="Hiperhivatkozs"/>
@@ -18759,7 +19323,7 @@
       <w:r>
         <w:br/>
       </w:r>
-      <w:hyperlink r:id="rId34" w:history="1">
+      <w:hyperlink r:id="rId35" w:history="1">
         <w:r>
           <w:rPr>
             <w:rStyle w:val="Hiperhivatkozs"/>
@@ -18785,7 +19349,7 @@
       <w:r>
         <w:br/>
       </w:r>
-      <w:hyperlink r:id="rId35" w:history="1">
+      <w:hyperlink r:id="rId36" w:history="1">
         <w:r>
           <w:rPr>
             <w:rStyle w:val="Hiperhivatkozs"/>
@@ -18803,7 +19367,7 @@
           <w:u w:val="none"/>
         </w:rPr>
       </w:pPr>
-      <w:bookmarkStart w:id="13" w:name="_Ref56524106"/>
+      <w:bookmarkStart w:id="14" w:name="_Ref56524106"/>
       <w:r>
         <w:t xml:space="preserve">ZDNet, </w:t>
       </w:r>
@@ -18817,7 +19381,7 @@
       <w:r>
         <w:br/>
       </w:r>
-      <w:hyperlink r:id="rId36" w:history="1">
+      <w:hyperlink r:id="rId37" w:history="1">
         <w:r>
           <w:rPr>
             <w:rStyle w:val="Hiperhivatkozs"/>
@@ -18828,7 +19392,7 @@
       <w:r>
         <w:br/>
       </w:r>
-      <w:hyperlink r:id="rId37" w:history="1">
+      <w:hyperlink r:id="rId38" w:history="1">
         <w:r>
           <w:rPr>
             <w:rStyle w:val="Hiperhivatkozs"/>
@@ -18836,7 +19400,7 @@
           <w:t>https://www.zdnet.com/article/chrome-70-of-all-security-bugs-are-memory-safety-issues/</w:t>
         </w:r>
       </w:hyperlink>
-      <w:bookmarkEnd w:id="13"/>
+      <w:bookmarkEnd w:id="14"/>
     </w:p>
     <w:p>
       <w:pPr>
@@ -18847,7 +19411,7 @@
           <w:u w:val="none"/>
         </w:rPr>
       </w:pPr>
-      <w:bookmarkStart w:id="14" w:name="_Ref56676206"/>
+      <w:bookmarkStart w:id="15" w:name="_Ref56676206"/>
       <w:r>
         <w:t>Eric Lippert</w:t>
       </w:r>
@@ -18867,7 +19431,7 @@
         </w:rPr>
         <w:br/>
       </w:r>
-      <w:hyperlink r:id="rId38" w:history="1">
+      <w:hyperlink r:id="rId39" w:history="1">
         <w:r>
           <w:rPr>
             <w:rStyle w:val="Hiperhivatkozs"/>
@@ -18875,7 +19439,7 @@
           <w:t>https://docs.microsoft.com/en-us/archive/blogs/ericlippert/mutating-readonly-structs</w:t>
         </w:r>
       </w:hyperlink>
-      <w:bookmarkEnd w:id="14"/>
+      <w:bookmarkEnd w:id="15"/>
     </w:p>
     <w:p>
       <w:pPr>
@@ -18886,7 +19450,7 @@
           <w:u w:val="none"/>
         </w:rPr>
       </w:pPr>
-      <w:bookmarkStart w:id="15" w:name="_Ref56709229"/>
+      <w:bookmarkStart w:id="16" w:name="_Ref56709229"/>
       <w:r>
         <w:lastRenderedPageBreak/>
         <w:t xml:space="preserve">Microsoft Docs, </w:t>
@@ -18906,7 +19470,7 @@
         </w:rPr>
         <w:br/>
       </w:r>
-      <w:hyperlink r:id="rId39" w:history="1">
+      <w:hyperlink r:id="rId40" w:history="1">
         <w:r>
           <w:rPr>
             <w:rStyle w:val="Hiperhivatkozs"/>
@@ -18914,7 +19478,7 @@
           <w:t>https://docs.microsoft.com/en-us/cpp/dotnet/calling-native-functions-from-managed-code?redirectedfrom=MSDN&amp;view=msvc-160</w:t>
         </w:r>
       </w:hyperlink>
-      <w:bookmarkEnd w:id="15"/>
+      <w:bookmarkEnd w:id="16"/>
     </w:p>
     <w:p>
       <w:pPr>
@@ -18937,7 +19501,7 @@
         </w:rPr>
         <w:br/>
       </w:r>
-      <w:hyperlink r:id="rId40" w:history="1">
+      <w:hyperlink r:id="rId41" w:history="1">
         <w:r>
           <w:rPr>
             <w:rStyle w:val="Hiperhivatkozs"/>
@@ -19014,15 +19578,15 @@
         </w:rPr>
         <w:br/>
       </w:r>
-      <w:hyperlink r:id="rId41" w:history="1">
-        <w:bookmarkStart w:id="16" w:name="_Ref56851246"/>
+      <w:hyperlink r:id="rId42" w:history="1">
+        <w:bookmarkStart w:id="17" w:name="_Ref56851246"/>
         <w:r>
           <w:rPr>
             <w:rStyle w:val="Hiperhivatkozs"/>
           </w:rPr>
           <w:t>https://xoofx.com/blog/2018/04/06/porting-unity-to-coreclr/</w:t>
         </w:r>
-        <w:bookmarkEnd w:id="16"/>
+        <w:bookmarkEnd w:id="17"/>
       </w:hyperlink>
     </w:p>
     <w:p>
@@ -19034,7 +19598,7 @@
           <w:u w:val="none"/>
         </w:rPr>
       </w:pPr>
-      <w:bookmarkStart w:id="17" w:name="_Ref56869176"/>
+      <w:bookmarkStart w:id="18" w:name="_Ref56869176"/>
       <w:r>
         <w:rPr>
           <w:rStyle w:val="Hiperhivatkozs"/>
@@ -19069,7 +19633,7 @@
         </w:rPr>
         <w:br/>
       </w:r>
-      <w:hyperlink r:id="rId42" w:history="1">
+      <w:hyperlink r:id="rId43" w:history="1">
         <w:r>
           <w:rPr>
             <w:rStyle w:val="Hiperhivatkozs"/>
@@ -19077,7 +19641,7 @@
           <w:t>https://blogs.unity3d.com/2015/05/06/an-introduction-to-ilcpp-internals/</w:t>
         </w:r>
       </w:hyperlink>
-      <w:bookmarkEnd w:id="17"/>
+      <w:bookmarkEnd w:id="18"/>
     </w:p>
     <w:p>
       <w:pPr>
@@ -19100,7 +19664,7 @@
         </w:rPr>
         <w:br/>
       </w:r>
-      <w:hyperlink r:id="rId43" w:history="1">
+      <w:hyperlink r:id="rId44" w:history="1">
         <w:r>
           <w:rPr>
             <w:rStyle w:val="Hiperhivatkozs"/>
@@ -19175,7 +19739,7 @@
         </w:rPr>
         <w:br/>
       </w:r>
-      <w:hyperlink r:id="rId44" w:history="1">
+      <w:hyperlink r:id="rId45" w:history="1">
         <w:r>
           <w:rPr>
             <w:rStyle w:val="Hiperhivatkozs"/>
@@ -19233,7 +19797,7 @@
         </w:rPr>
         <w:br/>
       </w:r>
-      <w:hyperlink r:id="rId45" w:history="1">
+      <w:hyperlink r:id="rId46" w:history="1">
         <w:r>
           <w:rPr>
             <w:rStyle w:val="Hiperhivatkozs"/>
@@ -19278,7 +19842,7 @@
         </w:rPr>
         <w:br/>
       </w:r>
-      <w:hyperlink r:id="rId46" w:history="1">
+      <w:hyperlink r:id="rId47" w:history="1">
         <w:r>
           <w:rPr>
             <w:rStyle w:val="Hiperhivatkozs"/>
@@ -19290,8 +19854,8 @@
     <w:p/>
     <w:p/>
     <w:sectPr>
-      <w:headerReference w:type="even" r:id="rId47"/>
-      <w:footerReference w:type="default" r:id="rId48"/>
+      <w:headerReference w:type="even" r:id="rId48"/>
+      <w:footerReference w:type="default" r:id="rId49"/>
       <w:type w:val="continuous"/>
       <w:pgSz w:w="11907" w:h="16840" w:code="9"/>
       <w:pgMar w:top="1418" w:right="1418" w:bottom="1418" w:left="1418" w:header="709" w:footer="709" w:gutter="567"/>
@@ -23328,7 +23892,15 @@
         <w:footnoteRef/>
       </w:r>
       <w:r>
-        <w:t xml:space="preserve"> Stack is an array of memory in a LIFO (Last In First Out) structure.</w:t>
+        <w:t xml:space="preserve"> Stack is an array of memory in a LIFO (Last </w:t>
+      </w:r>
+      <w:proofErr w:type="gramStart"/>
+      <w:r>
+        <w:t>In</w:t>
+      </w:r>
+      <w:proofErr w:type="gramEnd"/>
+      <w:r>
+        <w:t xml:space="preserve"> First Out) structure.</w:t>
       </w:r>
     </w:p>
   </w:footnote>
@@ -25087,13 +25659,7 @@
         <w:footnoteRef/>
       </w:r>
       <w:r>
-        <w:t xml:space="preserve"> </w:t>
-      </w:r>
-      <w:r>
-        <w:t>A unit</w:t>
-      </w:r>
-      <w:r>
-        <w:t xml:space="preserve"> </w:t>
+        <w:t xml:space="preserve"> A unit </w:t>
       </w:r>
       <w:r>
         <w:t>testing framework for</w:t>
@@ -25105,10 +25671,7 @@
         <w:t>.</w:t>
       </w:r>
       <w:r>
-        <w:t>NET</w:t>
-      </w:r>
-      <w:r>
-        <w:t>,</w:t>
+        <w:t>NET,</w:t>
       </w:r>
       <w:r>
         <w:t xml:space="preserve"> </w:t>
@@ -25155,6 +25718,234 @@
       </w:r>
       <w:r>
         <w:t xml:space="preserve"> Warmup is mostly important in JIT based environments where the compiler can optimize the execution at runtime. Warmups can also help in non-JIT based environments to setup an optimal CPU cache etc.</w:t>
+      </w:r>
+    </w:p>
+  </w:footnote>
+  <w:footnote w:id="46">
+    <w:p>
+      <w:pPr>
+        <w:pStyle w:val="Lbjegyzetszveg"/>
+        <w:spacing w:after="0"/>
+        <w:ind w:left="142" w:firstLine="0"/>
+        <w:rPr>
+          <w:lang w:val="hu-HU"/>
+        </w:rPr>
+      </w:pPr>
+      <w:r>
+        <w:rPr>
+          <w:rStyle w:val="Lbjegyzet-hivatkozs"/>
+        </w:rPr>
+        <w:footnoteRef/>
+      </w:r>
+      <w:r>
+        <w:t xml:space="preserve"> </w:t>
+      </w:r>
+      <w:r>
+        <w:rPr>
+          <w:b/>
+          <w:bCs/>
+        </w:rPr>
+        <w:t>E</w:t>
+      </w:r>
+      <w:r>
+        <w:t xml:space="preserve">xtensible </w:t>
+      </w:r>
+      <w:r>
+        <w:rPr>
+          <w:b/>
+          <w:bCs/>
+        </w:rPr>
+        <w:t>M</w:t>
+      </w:r>
+      <w:r>
+        <w:t xml:space="preserve">arkup </w:t>
+      </w:r>
+      <w:r>
+        <w:rPr>
+          <w:b/>
+          <w:bCs/>
+        </w:rPr>
+        <w:t>L</w:t>
+      </w:r>
+      <w:r>
+        <w:t>anguage</w:t>
+      </w:r>
+      <w:r>
+        <w:t xml:space="preserve"> is both a human and machine-readable </w:t>
+      </w:r>
+      <w:r>
+        <w:t xml:space="preserve">data-interchange file </w:t>
+      </w:r>
+      <w:r>
+        <w:t>format.</w:t>
+      </w:r>
+    </w:p>
+  </w:footnote>
+  <w:footnote w:id="47">
+    <w:p>
+      <w:pPr>
+        <w:pStyle w:val="Lbjegyzetszveg"/>
+        <w:ind w:left="142" w:firstLine="0"/>
+        <w:rPr>
+          <w:lang w:val="hu-HU"/>
+        </w:rPr>
+      </w:pPr>
+      <w:r>
+        <w:rPr>
+          <w:rStyle w:val="Lbjegyzet-hivatkozs"/>
+        </w:rPr>
+        <w:footnoteRef/>
+      </w:r>
+      <w:r>
+        <w:t xml:space="preserve"> </w:t>
+      </w:r>
+      <w:r>
+        <w:rPr>
+          <w:b/>
+          <w:bCs/>
+        </w:rPr>
+        <w:t>J</w:t>
+      </w:r>
+      <w:r>
+        <w:t>ava</w:t>
+      </w:r>
+      <w:r>
+        <w:rPr>
+          <w:b/>
+          <w:bCs/>
+        </w:rPr>
+        <w:t>S</w:t>
+      </w:r>
+      <w:r>
+        <w:t xml:space="preserve">cript </w:t>
+      </w:r>
+      <w:r>
+        <w:rPr>
+          <w:b/>
+          <w:bCs/>
+        </w:rPr>
+        <w:t>O</w:t>
+      </w:r>
+      <w:r>
+        <w:t xml:space="preserve">bject </w:t>
+      </w:r>
+      <w:r>
+        <w:rPr>
+          <w:b/>
+          <w:bCs/>
+        </w:rPr>
+        <w:t>N</w:t>
+      </w:r>
+      <w:r>
+        <w:t>otation</w:t>
+      </w:r>
+      <w:r>
+        <w:t xml:space="preserve">, </w:t>
+      </w:r>
+      <w:r>
+        <w:t>is both a human and machine-readable data-interchange file format.</w:t>
+      </w:r>
+    </w:p>
+  </w:footnote>
+  <w:footnote w:id="48">
+    <w:p>
+      <w:pPr>
+        <w:pStyle w:val="Lbjegyzetszveg"/>
+        <w:spacing w:after="0"/>
+        <w:ind w:firstLine="142"/>
+        <w:rPr>
+          <w:lang w:val="hu-HU"/>
+        </w:rPr>
+      </w:pPr>
+      <w:r>
+        <w:rPr>
+          <w:rStyle w:val="Lbjegyzet-hivatkozs"/>
+        </w:rPr>
+        <w:footnoteRef/>
+      </w:r>
+      <w:r>
+        <w:t xml:space="preserve"> </w:t>
+      </w:r>
+      <w:r>
+        <w:rPr>
+          <w:b/>
+          <w:bCs/>
+        </w:rPr>
+        <w:t>C</w:t>
+      </w:r>
+      <w:r>
+        <w:t>omma-</w:t>
+      </w:r>
+      <w:r>
+        <w:rPr>
+          <w:b/>
+          <w:bCs/>
+        </w:rPr>
+        <w:t>s</w:t>
+      </w:r>
+      <w:r>
+        <w:t xml:space="preserve">eparated </w:t>
+      </w:r>
+      <w:r>
+        <w:rPr>
+          <w:b/>
+          <w:bCs/>
+        </w:rPr>
+        <w:t>v</w:t>
+      </w:r>
+      <w:r>
+        <w:t>alues</w:t>
+      </w:r>
+      <w:r>
+        <w:t xml:space="preserve"> </w:t>
+      </w:r>
+      <w:r>
+        <w:t xml:space="preserve">is a common data exchange format </w:t>
+      </w:r>
+      <w:r>
+        <w:t>which is</w:t>
+      </w:r>
+      <w:r>
+        <w:t xml:space="preserve"> supported by</w:t>
+      </w:r>
+      <w:r>
+        <w:t xml:space="preserve"> many</w:t>
+      </w:r>
+      <w:r>
+        <w:t xml:space="preserve"> applications</w:t>
+      </w:r>
+    </w:p>
+  </w:footnote>
+  <w:footnote w:id="49">
+    <w:p>
+      <w:pPr>
+        <w:pStyle w:val="Lbjegyzetszveg"/>
+        <w:spacing w:after="0"/>
+        <w:ind w:firstLine="142"/>
+        <w:rPr>
+          <w:lang w:val="hu-HU"/>
+        </w:rPr>
+      </w:pPr>
+      <w:r>
+        <w:rPr>
+          <w:rStyle w:val="Lbjegyzet-hivatkozs"/>
+        </w:rPr>
+        <w:footnoteRef/>
+      </w:r>
+      <w:r>
+        <w:t xml:space="preserve"> </w:t>
+      </w:r>
+      <w:r>
+        <w:t>Power BI</w:t>
+      </w:r>
+      <w:r>
+        <w:t xml:space="preserve"> is robust service for</w:t>
+      </w:r>
+      <w:r>
+        <w:t xml:space="preserve"> data visualization that can easily create </w:t>
+      </w:r>
+      <w:r>
+        <w:t>reports and dashboards.</w:t>
       </w:r>
     </w:p>
   </w:footnote>

</xml_diff>

<commit_message>
Update the performance test sections
</commit_message>
<xml_diff>
--- a/Thesis/Game engine specific optimization techniques for Unity.docx
+++ b/Thesis/Game engine specific optimization techniques for Unity.docx
@@ -2512,7 +2512,7 @@
         <w:rPr>
           <w:noProof/>
         </w:rPr>
-        <w:t>2020. 11. 30.</w:t>
+        <w:t>2020. 12. 01.</w:t>
       </w:r>
       <w:r>
         <w:fldChar w:fldCharType="end"/>
@@ -3544,7 +3544,10 @@
         <w:t xml:space="preserve"> </w:t>
       </w:r>
       <w:r>
-        <w:t>measurements.</w:t>
+        <w:t>testing</w:t>
+      </w:r>
+      <w:r>
+        <w:t>.</w:t>
       </w:r>
       <w:r>
         <w:t xml:space="preserve"> The developers attach a profiling tool to the game so they can get results for CPU, memory, renderer, audio</w:t>
@@ -3571,7 +3574,10 @@
         <w:t xml:space="preserve">an achievable </w:t>
       </w:r>
       <w:r>
-        <w:t xml:space="preserve">performance </w:t>
+        <w:t>performance</w:t>
+      </w:r>
+      <w:r>
+        <w:t xml:space="preserve"> </w:t>
       </w:r>
       <w:r>
         <w:t>goal</w:t>
@@ -4243,19 +4249,7 @@
         <w:rPr>
           <w:rStyle w:val="Irodalomjegyzkforrs"/>
         </w:rPr>
-        <w:t>[</w:t>
-      </w:r>
-      <w:r>
-        <w:rPr>
-          <w:rStyle w:val="Irodalomjegyzkforrs"/>
-        </w:rPr>
-        <w:t>1</w:t>
-      </w:r>
-      <w:r>
-        <w:rPr>
-          <w:rStyle w:val="Irodalomjegyzkforrs"/>
-        </w:rPr>
-        <w:t>]</w:t>
+        <w:t>[1]</w:t>
       </w:r>
       <w:r>
         <w:rPr>
@@ -15559,7 +15553,13 @@
         <w:t>.g. if a level loading issue emerges which makes level loading way too long</w:t>
       </w:r>
       <w:r>
-        <w:t xml:space="preserve"> and a performance/optimization goal was defined for the problem</w:t>
+        <w:t xml:space="preserve"> and a performance/optimization goal was </w:t>
+      </w:r>
+      <w:r>
+        <w:t xml:space="preserve">already </w:t>
+      </w:r>
+      <w:r>
+        <w:t>defined for the problem</w:t>
       </w:r>
       <w:r>
         <w:t xml:space="preserve"> we should ensure that the goal will be kept through the </w:t>
@@ -15571,20 +15571,50 @@
         <w:t>process.</w:t>
       </w:r>
       <w:r>
-        <w:t xml:space="preserve"> If the goal is to keep </w:t>
+        <w:t xml:space="preserve"> If the goal is to keep loading times under 2 seconds</w:t>
+      </w:r>
+      <w:r>
+        <w:t xml:space="preserve"> on the target platform then this </w:t>
+      </w:r>
+      <w:r>
+        <w:t>should be</w:t>
+      </w:r>
+      <w:r>
+        <w:t xml:space="preserve"> verified </w:t>
       </w:r>
       <w:r>
         <w:lastRenderedPageBreak/>
-        <w:t>loading times under 2 seconds</w:t>
-      </w:r>
-      <w:r>
-        <w:t xml:space="preserve"> on the target platform then this </w:t>
-      </w:r>
-      <w:r>
-        <w:t>should be</w:t>
-      </w:r>
-      <w:r>
-        <w:t xml:space="preserve"> verified through performance tests.</w:t>
+        <w:t>through performance tests.</w:t>
+      </w:r>
+      <w:r>
+        <w:t xml:space="preserve"> Performance testing is also useful to </w:t>
+      </w:r>
+      <w:r>
+        <w:t>provide information about</w:t>
+      </w:r>
+      <w:r>
+        <w:t xml:space="preserve"> the capabilities of our game</w:t>
+      </w:r>
+      <w:r>
+        <w:t>’s</w:t>
+      </w:r>
+      <w:r>
+        <w:t xml:space="preserve"> performance</w:t>
+      </w:r>
+      <w:r>
+        <w:t>,</w:t>
+      </w:r>
+      <w:r>
+        <w:t xml:space="preserve"> so later we can </w:t>
+      </w:r>
+      <w:r>
+        <w:t>fine tune application settings based on the results</w:t>
+      </w:r>
+      <w:r>
+        <w:t xml:space="preserve"> or simply compare previous results in order to define what changes affected our performance in what way</w:t>
+      </w:r>
+      <w:r>
+        <w:t>.</w:t>
       </w:r>
     </w:p>
     <w:p>
@@ -15592,13 +15622,212 @@
         <w:ind w:firstLine="425"/>
       </w:pPr>
       <w:r>
+        <w:t>Generally,</w:t>
+      </w:r>
+      <w:r>
+        <w:t xml:space="preserve"> performance testing </w:t>
+      </w:r>
+      <w:r>
+        <w:t xml:space="preserve">does not mean </w:t>
+      </w:r>
+      <w:r>
+        <w:t>that the results should be asserted. Performance testing has many branches like load testing</w:t>
+      </w:r>
+      <w:r>
+        <w:rPr>
+          <w:rStyle w:val="Lbjegyzet-hivatkozs"/>
+        </w:rPr>
+        <w:footnoteReference w:id="42"/>
+      </w:r>
+      <w:r>
+        <w:t>, stress testing</w:t>
+      </w:r>
+      <w:r>
+        <w:rPr>
+          <w:rStyle w:val="Lbjegyzet-hivatkozs"/>
+        </w:rPr>
+        <w:footnoteReference w:id="43"/>
+      </w:r>
+      <w:r>
+        <w:t xml:space="preserve"> and </w:t>
+      </w:r>
+      <w:r>
+        <w:t>configuration testing</w:t>
+      </w:r>
+      <w:r>
+        <w:rPr>
+          <w:rStyle w:val="Lbjegyzet-hivatkozs"/>
+        </w:rPr>
+        <w:footnoteReference w:id="44"/>
+      </w:r>
+      <w:r>
+        <w:t xml:space="preserve"> and none of this includes assertions generally. They </w:t>
+      </w:r>
+      <w:proofErr w:type="gramStart"/>
+      <w:r>
+        <w:t>results</w:t>
+      </w:r>
+      <w:proofErr w:type="gramEnd"/>
+      <w:r>
+        <w:t xml:space="preserve"> are monitored </w:t>
+      </w:r>
+      <w:r>
+        <w:t xml:space="preserve">and recorded but </w:t>
+      </w:r>
+      <w:r>
+        <w:t>mostly</w:t>
+      </w:r>
+      <w:r>
+        <w:t xml:space="preserve"> analyzed manually. In this thesis we will </w:t>
+      </w:r>
+      <w:r>
+        <w:t>however</w:t>
+      </w:r>
+      <w:r>
+        <w:t xml:space="preserve"> write asserted </w:t>
+      </w:r>
+      <w:r>
+        <w:t xml:space="preserve">performance </w:t>
+      </w:r>
+      <w:r>
+        <w:t>tests using the AAA</w:t>
+      </w:r>
+      <w:r>
+        <w:rPr>
+          <w:rStyle w:val="Lbjegyzet-hivatkozs"/>
+        </w:rPr>
+        <w:footnoteReference w:id="45"/>
+      </w:r>
+      <w:r>
+        <w:t xml:space="preserve"> pattern</w:t>
+      </w:r>
+      <w:r>
+        <w:t xml:space="preserve">. </w:t>
+      </w:r>
+      <w:r>
+        <w:t>The reason for this is that</w:t>
+      </w:r>
+      <w:r>
+        <w:t xml:space="preserve"> most of the </w:t>
+      </w:r>
+      <w:r>
+        <w:t>traditional performance test branches can not be applied to game development</w:t>
+      </w:r>
+      <w:r>
+        <w:t>.</w:t>
+      </w:r>
+      <w:r>
+        <w:t xml:space="preserve"> </w:t>
+      </w:r>
+      <w:r>
+        <w:t>E.g. w</w:t>
+      </w:r>
+      <w:r>
+        <w:t>e don’t do traditional stress testing since a low response game might work but it is unacceptable</w:t>
+      </w:r>
+      <w:r>
+        <w:t xml:space="preserve"> from the point of the user. On the other hand writing asserted performance tests can automatically enforce previously set performance/optimization goals</w:t>
+      </w:r>
+      <w:r>
+        <w:t xml:space="preserve"> or just a reasonable performance requirement</w:t>
+      </w:r>
+      <w:r>
+        <w:t>.</w:t>
+      </w:r>
+    </w:p>
+    <w:p>
+      <w:pPr>
+        <w:ind w:firstLine="425"/>
+      </w:pPr>
+      <w:r>
+        <w:t>Sadly,</w:t>
+      </w:r>
+      <w:r>
+        <w:t xml:space="preserve"> performance testing is widely ignored in game development which can be seen in even AAA </w:t>
+      </w:r>
+      <w:proofErr w:type="gramStart"/>
+      <w:r>
+        <w:t>titles</w:t>
+      </w:r>
+      <w:r>
+        <w:t>,</w:t>
+      </w:r>
+      <w:proofErr w:type="gramEnd"/>
+      <w:r>
+        <w:t xml:space="preserve"> however they are more common around indie titles</w:t>
+      </w:r>
+      <w:r>
+        <w:t xml:space="preserve">. A good example to this is </w:t>
+      </w:r>
+      <w:proofErr w:type="spellStart"/>
+      <w:r>
+        <w:t>PlayerUnknown’s</w:t>
+      </w:r>
+      <w:proofErr w:type="spellEnd"/>
+      <w:r>
+        <w:t xml:space="preserve"> Battlegrounds</w:t>
+      </w:r>
+      <w:r>
+        <w:t xml:space="preserve"> also known as PUBG. </w:t>
+      </w:r>
+      <w:r>
+        <w:t>It was an indie game that gained massive popularity amongst players</w:t>
+      </w:r>
+      <w:r>
+        <w:t xml:space="preserve"> in a short amount of time. The </w:t>
+      </w:r>
+      <w:r>
+        <w:t>huge</w:t>
+      </w:r>
+      <w:r>
+        <w:t xml:space="preserve"> player base had an ample set of system configurations </w:t>
+      </w:r>
+      <w:r>
+        <w:t xml:space="preserve">and because the game already had various performance issues this just made things worse. Most of the performance issues were only fixed when the software giant Microsoft </w:t>
+      </w:r>
+      <w:r>
+        <w:t>lent</w:t>
+      </w:r>
+      <w:r>
+        <w:t xml:space="preserve"> developers to </w:t>
+      </w:r>
+      <w:r>
+        <w:t>PUBG in order to prepare the game for the Xbox release</w:t>
+      </w:r>
+      <w:r>
+        <w:t xml:space="preserve"> and did a </w:t>
+      </w:r>
+      <w:r>
+        <w:t>comprehensive</w:t>
+      </w:r>
+      <w:r>
+        <w:t xml:space="preserve"> performance testing</w:t>
+      </w:r>
+      <w:r>
+        <w:t xml:space="preserve"> in the process</w:t>
+      </w:r>
+      <w:r>
+        <w:t>.</w:t>
+      </w:r>
+    </w:p>
+    <w:p>
+      <w:pPr>
+        <w:ind w:firstLine="425"/>
+      </w:pPr>
+      <w:r>
         <w:t xml:space="preserve">In Unity we can use the </w:t>
       </w:r>
       <w:r>
         <w:t>Performance Testing Extension for Unity Test Runner</w:t>
       </w:r>
       <w:r>
-        <w:t xml:space="preserve"> for both benchmarking and performance testing.</w:t>
+        <w:t xml:space="preserve"> for both benchmarking and</w:t>
+      </w:r>
+      <w:r>
+        <w:t xml:space="preserve"> various</w:t>
+      </w:r>
+      <w:r>
+        <w:t xml:space="preserve"> performance testing.</w:t>
       </w:r>
     </w:p>
     <w:p>
@@ -15606,6 +15835,7 @@
         <w:pStyle w:val="Cmsor3"/>
       </w:pPr>
       <w:r>
+        <w:lastRenderedPageBreak/>
         <w:t>The Performance Testing Extension API</w:t>
       </w:r>
     </w:p>
@@ -15656,7 +15886,7 @@
         <w:rPr>
           <w:rStyle w:val="Lbjegyzet-hivatkozs"/>
         </w:rPr>
-        <w:footnoteReference w:id="42"/>
+        <w:footnoteReference w:id="46"/>
       </w:r>
       <w:r>
         <w:t xml:space="preserve"> (UTF)</w:t>
@@ -15677,7 +15907,7 @@
         <w:rPr>
           <w:rStyle w:val="Lbjegyzet-hivatkozs"/>
         </w:rPr>
-        <w:footnoteReference w:id="43"/>
+        <w:footnoteReference w:id="47"/>
       </w:r>
       <w:r>
         <w:t xml:space="preserve"> therefore we are not going to detail its usage.</w:t>
@@ -15694,7 +15924,7 @@
         <w:rPr>
           <w:rStyle w:val="Lbjegyzet-hivatkozs"/>
         </w:rPr>
-        <w:footnoteReference w:id="44"/>
+        <w:footnoteReference w:id="48"/>
       </w:r>
       <w:r>
         <w:t>.</w:t>
@@ -15815,7 +16045,7 @@
         <w:rPr>
           <w:rStyle w:val="Lbjegyzet-hivatkozs"/>
         </w:rPr>
-        <w:footnoteReference w:id="45"/>
+        <w:footnoteReference w:id="49"/>
       </w:r>
       <w:r>
         <w:t>, iteration counts</w:t>
@@ -15931,54 +16161,51 @@
         <w:t xml:space="preserve">When a performance test is executed the </w:t>
       </w:r>
       <w:r>
-        <w:t xml:space="preserve">Test </w:t>
-      </w:r>
-      <w:r>
+        <w:t xml:space="preserve">Test Runner will show a Test Summary. The summary </w:t>
+      </w:r>
+      <w:r>
+        <w:t xml:space="preserve">consists different type of information. </w:t>
+      </w:r>
+      <w:r>
+        <w:t>Firstly, the</w:t>
+      </w:r>
+      <w:r>
+        <w:t xml:space="preserve"> summary includes every sample group’s aggregated samples such as median, min, max, average, standard deviation, sample count, count of zero samples and sum of all samples.</w:t>
+      </w:r>
+      <w:r>
+        <w:t xml:space="preserve"> </w:t>
+      </w:r>
+      <w:r>
+        <w:t>Secondly, the summary includes</w:t>
+      </w:r>
+      <w:r>
+        <w:t xml:space="preserve"> important</w:t>
+      </w:r>
+      <w:r>
+        <w:t xml:space="preserve"> information about the application and its </w:t>
+      </w:r>
+      <w:r>
+        <w:t xml:space="preserve">player </w:t>
+      </w:r>
+      <w:r>
+        <w:t>settings, hardware information</w:t>
+      </w:r>
+      <w:r>
+        <w:t xml:space="preserve"> and editor information </w:t>
+      </w:r>
+      <w:r>
+        <w:t>if available.</w:t>
+      </w:r>
+    </w:p>
+    <w:p>
+      <w:pPr>
+        <w:pStyle w:val="Kp"/>
+      </w:pPr>
+      <w:r>
+        <w:rPr>
+          <w:noProof/>
+        </w:rPr>
         <w:lastRenderedPageBreak/>
-        <w:t xml:space="preserve">Runner will show a Test Summary. The summary </w:t>
-      </w:r>
-      <w:r>
-        <w:t xml:space="preserve">consists different type of information. </w:t>
-      </w:r>
-      <w:r>
-        <w:t>Firstly, the</w:t>
-      </w:r>
-      <w:r>
-        <w:t xml:space="preserve"> summary includes every sample group’s aggregated samples such as median, min, max, average, standard deviation, sample count, count of zero samples and sum of all samples.</w:t>
-      </w:r>
-      <w:r>
-        <w:t xml:space="preserve"> </w:t>
-      </w:r>
-      <w:r>
-        <w:t>Secondly, the summary includes</w:t>
-      </w:r>
-      <w:r>
-        <w:t xml:space="preserve"> important</w:t>
-      </w:r>
-      <w:r>
-        <w:t xml:space="preserve"> information about the application and its </w:t>
-      </w:r>
-      <w:r>
-        <w:t xml:space="preserve">player </w:t>
-      </w:r>
-      <w:r>
-        <w:t>settings, hardware information</w:t>
-      </w:r>
-      <w:r>
-        <w:t xml:space="preserve"> and editor information </w:t>
-      </w:r>
-      <w:r>
-        <w:t>if available.</w:t>
-      </w:r>
-    </w:p>
-    <w:p>
-      <w:pPr>
-        <w:pStyle w:val="Kp"/>
-      </w:pPr>
-      <w:r>
-        <w:rPr>
-          <w:noProof/>
-        </w:rPr>
         <w:drawing>
           <wp:inline distT="0" distB="0" distL="0" distR="0" wp14:anchorId="746DBCE9" wp14:editId="6BFEB06D">
             <wp:extent cx="5260731" cy="1438910"/>
@@ -16234,7 +16461,7 @@
           <w:sz w:val="22"/>
           <w:szCs w:val="22"/>
         </w:rPr>
-        <w:footnoteReference w:id="46"/>
+        <w:footnoteReference w:id="50"/>
       </w:r>
       <w:r>
         <w:rPr>
@@ -16263,7 +16490,7 @@
           <w:sz w:val="22"/>
           <w:szCs w:val="22"/>
         </w:rPr>
-        <w:footnoteReference w:id="47"/>
+        <w:footnoteReference w:id="51"/>
       </w:r>
       <w:r>
         <w:rPr>
@@ -17765,29 +17992,32 @@
         <w:ind w:firstLine="0"/>
       </w:pPr>
       <w:r>
+        <w:t>Although the results are saved into a human-readable file format</w:t>
+      </w:r>
+      <w:r>
+        <w:t xml:space="preserve"> our brain can’t really process 10 000+ sampled values by just looking at the them</w:t>
+      </w:r>
+      <w:r>
+        <w:t xml:space="preserve"> so an external tool is advised that can visualize the data.</w:t>
+      </w:r>
+      <w:r>
+        <w:t xml:space="preserve"> </w:t>
+      </w:r>
+      <w:r>
+        <w:t>Fortunately,</w:t>
+      </w:r>
+      <w:r>
+        <w:t xml:space="preserve"> there is an external tool called the Unity Performance Benchmark Reporter</w:t>
+      </w:r>
+      <w:r>
+        <w:t xml:space="preserve">. The Performance Benchmark Reporter produces a html report based on the </w:t>
+      </w:r>
+      <w:r>
+        <w:t xml:space="preserve">persisted test results which can be opened in a browser for further </w:t>
+      </w:r>
+      <w:r>
         <w:lastRenderedPageBreak/>
-        <w:t>Although the results are saved into a human-readable file format</w:t>
-      </w:r>
-      <w:r>
-        <w:t xml:space="preserve"> our brain can’t really process 10 000+ sampled values by just looking at the them</w:t>
-      </w:r>
-      <w:r>
-        <w:t xml:space="preserve"> so an external tool is advised that can visualize the data.</w:t>
-      </w:r>
-      <w:r>
-        <w:t xml:space="preserve"> </w:t>
-      </w:r>
-      <w:r>
-        <w:t>Fortunately,</w:t>
-      </w:r>
-      <w:r>
-        <w:t xml:space="preserve"> there is an external tool called the Unity Performance Benchmark Reporter</w:t>
-      </w:r>
-      <w:r>
-        <w:t xml:space="preserve">. The Performance Benchmark Reporter produces a html report based on the </w:t>
-      </w:r>
-      <w:r>
-        <w:t>persisted test results which can be opened in a browser for further examinations.</w:t>
+        <w:t>examinations.</w:t>
       </w:r>
       <w:r>
         <w:t xml:space="preserve"> </w:t>
@@ -17805,7 +18035,16 @@
         <w:t>visualize the</w:t>
       </w:r>
       <w:r>
-        <w:t xml:space="preserve"> result of the executed performance test</w:t>
+        <w:t xml:space="preserve"> result</w:t>
+      </w:r>
+      <w:r>
+        <w:t>s</w:t>
+      </w:r>
+      <w:r>
+        <w:t xml:space="preserve"> of the executed performance test</w:t>
+      </w:r>
+      <w:r>
+        <w:t>s</w:t>
       </w:r>
       <w:r>
         <w:t xml:space="preserve"> allowing more faster iterations since no external tool is required. The Performance Test Report tool can also export the data into the popular </w:t>
@@ -17825,7 +18064,7 @@
           <w:sz w:val="22"/>
           <w:szCs w:val="22"/>
         </w:rPr>
-        <w:footnoteReference w:id="48"/>
+        <w:footnoteReference w:id="52"/>
       </w:r>
       <w:r>
         <w:rPr>
@@ -17850,7 +18089,7 @@
         <w:rPr>
           <w:rStyle w:val="Lbjegyzet-hivatkozs"/>
         </w:rPr>
-        <w:footnoteReference w:id="49"/>
+        <w:footnoteReference w:id="53"/>
       </w:r>
       <w:r>
         <w:t>.</w:t>
@@ -17974,13 +18213,7 @@
         <w:ind w:firstLine="425"/>
       </w:pPr>
       <w:r>
-        <w:t>One of the biggest advantage</w:t>
-      </w:r>
-      <w:r>
-        <w:t>s</w:t>
-      </w:r>
-      <w:r>
-        <w:t xml:space="preserve"> of this integrated performance tool family is that we can natively run these tests on the target platforms.</w:t>
+        <w:t>One of the biggest advantage of this integrated performance tool family is that we can natively run these tests on the target platforms.</w:t>
       </w:r>
       <w:r>
         <w:t xml:space="preserve"> Via </w:t>
@@ -18035,6 +18268,16 @@
     </w:p>
     <w:p>
       <w:pPr>
+        <w:spacing w:after="0" w:line="240" w:lineRule="auto"/>
+        <w:ind w:firstLine="0"/>
+        <w:jc w:val="left"/>
+      </w:pPr>
+      <w:r>
+        <w:br w:type="page"/>
+      </w:r>
+    </w:p>
+    <w:p>
+      <w:pPr>
         <w:pStyle w:val="Cmsor3"/>
       </w:pPr>
       <w:r>
@@ -18046,6 +18289,17 @@
       <w:pPr>
         <w:ind w:firstLine="425"/>
       </w:pPr>
+      <w:r>
+        <w:t xml:space="preserve">One of the easiest </w:t>
+      </w:r>
+      <w:proofErr w:type="gramStart"/>
+      <w:r>
+        <w:t>way</w:t>
+      </w:r>
+      <w:proofErr w:type="gramEnd"/>
+      <w:r>
+        <w:t xml:space="preserve"> to illustrate how useful performance testing can be </w:t>
+      </w:r>
     </w:p>
     <w:p>
       <w:pPr>
@@ -25594,23 +25848,330 @@
         <w:t xml:space="preserve"> </w:t>
       </w:r>
       <w:r>
-        <w:t xml:space="preserve">The Unity Test Framework enables </w:t>
-      </w:r>
-      <w:r>
-        <w:t>developers</w:t>
-      </w:r>
-      <w:r>
-        <w:t xml:space="preserve"> to test their code in both Edit and Play Mode</w:t>
-      </w:r>
-      <w:r>
-        <w:t xml:space="preserve"> </w:t>
-      </w:r>
-      <w:r>
-        <w:t>and also on target platforms such as Standalone, Android, iOS, etc.</w:t>
+        <w:rPr>
+          <w:lang w:val="hu-HU"/>
+        </w:rPr>
+        <w:t>The</w:t>
+      </w:r>
+      <w:r>
+        <w:rPr>
+          <w:lang w:val="hu-HU"/>
+        </w:rPr>
+        <w:t xml:space="preserve"> </w:t>
+      </w:r>
+      <w:proofErr w:type="spellStart"/>
+      <w:r>
+        <w:rPr>
+          <w:lang w:val="hu-HU"/>
+        </w:rPr>
+        <w:t>process</w:t>
+      </w:r>
+      <w:proofErr w:type="spellEnd"/>
+      <w:r>
+        <w:rPr>
+          <w:lang w:val="hu-HU"/>
+        </w:rPr>
+        <w:t xml:space="preserve"> of </w:t>
+      </w:r>
+      <w:proofErr w:type="spellStart"/>
+      <w:r>
+        <w:rPr>
+          <w:lang w:val="hu-HU"/>
+        </w:rPr>
+        <w:t>putting</w:t>
+      </w:r>
+      <w:proofErr w:type="spellEnd"/>
+      <w:r>
+        <w:rPr>
+          <w:lang w:val="hu-HU"/>
+        </w:rPr>
+        <w:t xml:space="preserve"> </w:t>
+      </w:r>
+      <w:r>
+        <w:rPr>
+          <w:lang w:val="hu-HU"/>
+        </w:rPr>
+        <w:t xml:space="preserve">an </w:t>
+      </w:r>
+      <w:proofErr w:type="spellStart"/>
+      <w:r>
+        <w:rPr>
+          <w:lang w:val="hu-HU"/>
+        </w:rPr>
+        <w:t>expected</w:t>
+      </w:r>
+      <w:proofErr w:type="spellEnd"/>
+      <w:r>
+        <w:rPr>
+          <w:lang w:val="hu-HU"/>
+        </w:rPr>
+        <w:t xml:space="preserve"> </w:t>
+      </w:r>
+      <w:proofErr w:type="spellStart"/>
+      <w:r>
+        <w:rPr>
+          <w:lang w:val="hu-HU"/>
+        </w:rPr>
+        <w:t>load</w:t>
+      </w:r>
+      <w:proofErr w:type="spellEnd"/>
+      <w:r>
+        <w:rPr>
+          <w:lang w:val="hu-HU"/>
+        </w:rPr>
+        <w:t xml:space="preserve"> </w:t>
+      </w:r>
+      <w:proofErr w:type="spellStart"/>
+      <w:r>
+        <w:rPr>
+          <w:lang w:val="hu-HU"/>
+        </w:rPr>
+        <w:t>on</w:t>
+      </w:r>
+      <w:proofErr w:type="spellEnd"/>
+      <w:r>
+        <w:rPr>
+          <w:lang w:val="hu-HU"/>
+        </w:rPr>
+        <w:t xml:space="preserve"> </w:t>
+      </w:r>
+      <w:proofErr w:type="spellStart"/>
+      <w:r>
+        <w:rPr>
+          <w:lang w:val="hu-HU"/>
+        </w:rPr>
+        <w:t>the</w:t>
+      </w:r>
+      <w:proofErr w:type="spellEnd"/>
+      <w:r>
+        <w:rPr>
+          <w:lang w:val="hu-HU"/>
+        </w:rPr>
+        <w:t xml:space="preserve"> </w:t>
+      </w:r>
+      <w:proofErr w:type="spellStart"/>
+      <w:r>
+        <w:rPr>
+          <w:lang w:val="hu-HU"/>
+        </w:rPr>
+        <w:t>system</w:t>
+      </w:r>
+      <w:proofErr w:type="spellEnd"/>
+      <w:r>
+        <w:rPr>
+          <w:lang w:val="hu-HU"/>
+        </w:rPr>
+        <w:t xml:space="preserve"> and </w:t>
+      </w:r>
+      <w:proofErr w:type="spellStart"/>
+      <w:r>
+        <w:rPr>
+          <w:lang w:val="hu-HU"/>
+        </w:rPr>
+        <w:t>then</w:t>
+      </w:r>
+      <w:proofErr w:type="spellEnd"/>
+      <w:r>
+        <w:rPr>
+          <w:lang w:val="hu-HU"/>
+        </w:rPr>
+        <w:t xml:space="preserve"> </w:t>
+      </w:r>
+      <w:proofErr w:type="spellStart"/>
+      <w:r>
+        <w:rPr>
+          <w:lang w:val="hu-HU"/>
+        </w:rPr>
+        <w:t>measuring</w:t>
+      </w:r>
+      <w:proofErr w:type="spellEnd"/>
+      <w:r>
+        <w:rPr>
+          <w:lang w:val="hu-HU"/>
+        </w:rPr>
+        <w:t xml:space="preserve"> </w:t>
+      </w:r>
+      <w:proofErr w:type="spellStart"/>
+      <w:r>
+        <w:rPr>
+          <w:lang w:val="hu-HU"/>
+        </w:rPr>
+        <w:t>its</w:t>
+      </w:r>
+      <w:proofErr w:type="spellEnd"/>
+      <w:r>
+        <w:rPr>
+          <w:lang w:val="hu-HU"/>
+        </w:rPr>
+        <w:t xml:space="preserve"> </w:t>
+      </w:r>
+      <w:proofErr w:type="spellStart"/>
+      <w:r>
+        <w:rPr>
+          <w:lang w:val="hu-HU"/>
+        </w:rPr>
+        <w:t>response</w:t>
+      </w:r>
+      <w:proofErr w:type="spellEnd"/>
+      <w:r>
+        <w:rPr>
+          <w:lang w:val="hu-HU"/>
+        </w:rPr>
+        <w:t>.</w:t>
       </w:r>
     </w:p>
   </w:footnote>
   <w:footnote w:id="43">
+    <w:p>
+      <w:pPr>
+        <w:pStyle w:val="Lbjegyzetszveg"/>
+        <w:spacing w:after="0"/>
+        <w:ind w:left="142" w:firstLine="0"/>
+        <w:rPr>
+          <w:lang w:val="hu-HU"/>
+        </w:rPr>
+      </w:pPr>
+      <w:r>
+        <w:rPr>
+          <w:rStyle w:val="Lbjegyzet-hivatkozs"/>
+        </w:rPr>
+        <w:footnoteRef/>
+      </w:r>
+      <w:r>
+        <w:t xml:space="preserve"> </w:t>
+      </w:r>
+      <w:r>
+        <w:t>The</w:t>
+      </w:r>
+      <w:r>
+        <w:t xml:space="preserve"> process of intense testing in order to determine the stability of the system. In game development mostly servers are stress tested and not the game itself.</w:t>
+      </w:r>
+    </w:p>
+  </w:footnote>
+  <w:footnote w:id="44">
+    <w:p>
+      <w:pPr>
+        <w:pStyle w:val="Lbjegyzetszveg"/>
+        <w:spacing w:after="0"/>
+        <w:ind w:left="142" w:firstLine="0"/>
+        <w:rPr>
+          <w:lang w:val="hu-HU"/>
+        </w:rPr>
+      </w:pPr>
+      <w:r>
+        <w:rPr>
+          <w:rStyle w:val="Lbjegyzet-hivatkozs"/>
+        </w:rPr>
+        <w:footnoteRef/>
+      </w:r>
+      <w:r>
+        <w:t xml:space="preserve"> </w:t>
+      </w:r>
+      <w:r>
+        <w:t>The</w:t>
+      </w:r>
+      <w:r>
+        <w:t xml:space="preserve"> process</w:t>
+      </w:r>
+      <w:r>
+        <w:t xml:space="preserve"> of testing the performance with various hardware and application configurations</w:t>
+      </w:r>
+      <w:r>
+        <w:t>.</w:t>
+      </w:r>
+    </w:p>
+  </w:footnote>
+  <w:footnote w:id="45">
+    <w:p>
+      <w:pPr>
+        <w:pStyle w:val="Lbjegyzetszveg"/>
+        <w:spacing w:after="0"/>
+        <w:ind w:left="142" w:firstLine="0"/>
+        <w:rPr>
+          <w:lang w:val="hu-HU"/>
+        </w:rPr>
+      </w:pPr>
+      <w:r>
+        <w:rPr>
+          <w:rStyle w:val="Lbjegyzet-hivatkozs"/>
+        </w:rPr>
+        <w:footnoteRef/>
+      </w:r>
+      <w:r>
+        <w:t xml:space="preserve"> </w:t>
+      </w:r>
+      <w:r>
+        <w:rPr>
+          <w:b/>
+          <w:bCs/>
+        </w:rPr>
+        <w:t>A</w:t>
+      </w:r>
+      <w:r>
+        <w:t xml:space="preserve">rrange </w:t>
+      </w:r>
+      <w:r>
+        <w:rPr>
+          <w:b/>
+          <w:bCs/>
+        </w:rPr>
+        <w:t>A</w:t>
+      </w:r>
+      <w:r>
+        <w:t xml:space="preserve">ct </w:t>
+      </w:r>
+      <w:r>
+        <w:rPr>
+          <w:b/>
+          <w:bCs/>
+        </w:rPr>
+        <w:t>A</w:t>
+      </w:r>
+      <w:r>
+        <w:t xml:space="preserve">ssert is a software industry standard testing pattern. </w:t>
+      </w:r>
+      <w:r>
+        <w:t>In arrange you setup the test’s prerequisites, in act you do the main action from the point of the test and finally in the assert section you check if the results are indeed the expected results.</w:t>
+      </w:r>
+    </w:p>
+  </w:footnote>
+  <w:footnote w:id="46">
+    <w:p>
+      <w:pPr>
+        <w:pStyle w:val="Lbjegyzetszveg"/>
+        <w:spacing w:after="0"/>
+        <w:ind w:left="142" w:firstLine="0"/>
+        <w:rPr>
+          <w:lang w:val="hu-HU"/>
+        </w:rPr>
+      </w:pPr>
+      <w:r>
+        <w:rPr>
+          <w:rStyle w:val="Lbjegyzet-hivatkozs"/>
+        </w:rPr>
+        <w:footnoteRef/>
+      </w:r>
+      <w:r>
+        <w:t xml:space="preserve"> </w:t>
+      </w:r>
+      <w:r>
+        <w:t xml:space="preserve">The Unity Test Framework enables </w:t>
+      </w:r>
+      <w:r>
+        <w:t>developers</w:t>
+      </w:r>
+      <w:r>
+        <w:t xml:space="preserve"> to test their code in both Edit and Play Mode</w:t>
+      </w:r>
+      <w:r>
+        <w:t xml:space="preserve"> </w:t>
+      </w:r>
+      <w:r>
+        <w:t>and also on target platforms such as Standalone, Android, iOS, etc.</w:t>
+      </w:r>
+    </w:p>
+  </w:footnote>
+  <w:footnote w:id="47">
     <w:p>
       <w:pPr>
         <w:pStyle w:val="Lbjegyzetszveg"/>
@@ -25642,7 +26203,7 @@
       </w:hyperlink>
     </w:p>
   </w:footnote>
-  <w:footnote w:id="44">
+  <w:footnote w:id="48">
     <w:p>
       <w:pPr>
         <w:pStyle w:val="Lbjegyzetszveg"/>
@@ -25701,7 +26262,7 @@
       </w:r>
     </w:p>
   </w:footnote>
-  <w:footnote w:id="45">
+  <w:footnote w:id="49">
     <w:p>
       <w:pPr>
         <w:pStyle w:val="Lbjegyzetszveg"/>
@@ -25721,7 +26282,7 @@
       </w:r>
     </w:p>
   </w:footnote>
-  <w:footnote w:id="46">
+  <w:footnote w:id="50">
     <w:p>
       <w:pPr>
         <w:pStyle w:val="Lbjegyzetszveg"/>
@@ -25771,17 +26332,11 @@
         <w:t>anguage</w:t>
       </w:r>
       <w:r>
-        <w:t xml:space="preserve"> is both a human and machine-readable </w:t>
-      </w:r>
-      <w:r>
-        <w:t xml:space="preserve">data-interchange file </w:t>
-      </w:r>
-      <w:r>
-        <w:t>format.</w:t>
+        <w:t xml:space="preserve"> is both a human and machine-readable data-interchange file format.</w:t>
       </w:r>
     </w:p>
   </w:footnote>
-  <w:footnote w:id="47">
+  <w:footnote w:id="51">
     <w:p>
       <w:pPr>
         <w:pStyle w:val="Lbjegyzetszveg"/>
@@ -25837,17 +26392,119 @@
         <w:t>N</w:t>
       </w:r>
       <w:r>
-        <w:t>otation</w:t>
-      </w:r>
-      <w:r>
-        <w:t xml:space="preserve">, </w:t>
-      </w:r>
-      <w:r>
-        <w:t>is both a human and machine-readable data-interchange file format.</w:t>
+        <w:t>otation, is both a human and machine-readable data-interchange file format.</w:t>
       </w:r>
     </w:p>
   </w:footnote>
-  <w:footnote w:id="48">
+  <w:footnote w:id="52">
+    <w:p>
+      <w:pPr>
+        <w:pStyle w:val="Lbjegyzetszveg"/>
+        <w:spacing w:after="0"/>
+        <w:ind w:left="142" w:firstLine="0"/>
+        <w:rPr>
+          <w:lang w:val="hu-HU"/>
+        </w:rPr>
+      </w:pPr>
+      <w:r>
+        <w:rPr>
+          <w:rStyle w:val="Lbjegyzet-hivatkozs"/>
+        </w:rPr>
+        <w:footnoteRef/>
+      </w:r>
+      <w:r>
+        <w:t xml:space="preserve"> </w:t>
+      </w:r>
+      <w:r>
+        <w:rPr>
+          <w:b/>
+          <w:bCs/>
+        </w:rPr>
+        <w:t>C</w:t>
+      </w:r>
+      <w:r>
+        <w:t>omma-</w:t>
+      </w:r>
+      <w:r>
+        <w:rPr>
+          <w:b/>
+          <w:bCs/>
+        </w:rPr>
+        <w:t>s</w:t>
+      </w:r>
+      <w:r>
+        <w:t xml:space="preserve">eparated </w:t>
+      </w:r>
+      <w:r>
+        <w:rPr>
+          <w:b/>
+          <w:bCs/>
+        </w:rPr>
+        <w:t>v</w:t>
+      </w:r>
+      <w:r>
+        <w:t>alues</w:t>
+      </w:r>
+      <w:r>
+        <w:t xml:space="preserve"> </w:t>
+      </w:r>
+      <w:r>
+        <w:t xml:space="preserve">or </w:t>
+      </w:r>
+      <w:r>
+        <w:rPr>
+          <w:b/>
+          <w:bCs/>
+        </w:rPr>
+        <w:t>C</w:t>
+      </w:r>
+      <w:r>
+        <w:t>haracter</w:t>
+      </w:r>
+      <w:r>
+        <w:t>-</w:t>
+      </w:r>
+      <w:r>
+        <w:rPr>
+          <w:b/>
+          <w:bCs/>
+        </w:rPr>
+        <w:t>s</w:t>
+      </w:r>
+      <w:r>
+        <w:t xml:space="preserve">eparated </w:t>
+      </w:r>
+      <w:r>
+        <w:rPr>
+          <w:b/>
+          <w:bCs/>
+        </w:rPr>
+        <w:t>v</w:t>
+      </w:r>
+      <w:r>
+        <w:t>alues</w:t>
+      </w:r>
+      <w:r>
+        <w:t xml:space="preserve"> </w:t>
+      </w:r>
+      <w:r>
+        <w:t xml:space="preserve">is a common data exchange format </w:t>
+      </w:r>
+      <w:r>
+        <w:t>which is</w:t>
+      </w:r>
+      <w:r>
+        <w:t xml:space="preserve"> supported by</w:t>
+      </w:r>
+      <w:r>
+        <w:t xml:space="preserve"> many</w:t>
+      </w:r>
+      <w:r>
+        <w:t xml:space="preserve"> applications</w:t>
+      </w:r>
+    </w:p>
+  </w:footnote>
+  <w:footnote w:id="53">
     <w:p>
       <w:pPr>
         <w:pStyle w:val="Lbjegyzetszveg"/>
@@ -25867,85 +26524,10 @@
         <w:t xml:space="preserve"> </w:t>
       </w:r>
       <w:r>
-        <w:rPr>
-          <w:b/>
-          <w:bCs/>
-        </w:rPr>
-        <w:t>C</w:t>
-      </w:r>
-      <w:r>
-        <w:t>omma-</w:t>
-      </w:r>
-      <w:r>
-        <w:rPr>
-          <w:b/>
-          <w:bCs/>
-        </w:rPr>
-        <w:t>s</w:t>
-      </w:r>
-      <w:r>
-        <w:t xml:space="preserve">eparated </w:t>
-      </w:r>
-      <w:r>
-        <w:rPr>
-          <w:b/>
-          <w:bCs/>
-        </w:rPr>
-        <w:t>v</w:t>
-      </w:r>
-      <w:r>
-        <w:t>alues</w:t>
-      </w:r>
-      <w:r>
-        <w:t xml:space="preserve"> </w:t>
-      </w:r>
-      <w:r>
-        <w:t xml:space="preserve">is a common data exchange format </w:t>
-      </w:r>
-      <w:r>
-        <w:t>which is</w:t>
-      </w:r>
-      <w:r>
-        <w:t xml:space="preserve"> supported by</w:t>
-      </w:r>
-      <w:r>
-        <w:t xml:space="preserve"> many</w:t>
-      </w:r>
-      <w:r>
-        <w:t xml:space="preserve"> applications</w:t>
-      </w:r>
-    </w:p>
-  </w:footnote>
-  <w:footnote w:id="49">
-    <w:p>
-      <w:pPr>
-        <w:pStyle w:val="Lbjegyzetszveg"/>
-        <w:spacing w:after="0"/>
-        <w:ind w:firstLine="142"/>
-        <w:rPr>
-          <w:lang w:val="hu-HU"/>
-        </w:rPr>
-      </w:pPr>
-      <w:r>
-        <w:rPr>
-          <w:rStyle w:val="Lbjegyzet-hivatkozs"/>
-        </w:rPr>
-        <w:footnoteRef/>
-      </w:r>
-      <w:r>
-        <w:t xml:space="preserve"> </w:t>
-      </w:r>
-      <w:r>
         <w:t>Power BI</w:t>
       </w:r>
       <w:r>
-        <w:t xml:space="preserve"> is robust service for</w:t>
-      </w:r>
-      <w:r>
-        <w:t xml:space="preserve"> data visualization that can easily create </w:t>
-      </w:r>
-      <w:r>
-        <w:t>reports and dashboards.</w:t>
+        <w:t xml:space="preserve"> is robust service for data visualization that can easily create reports and dashboards.</w:t>
       </w:r>
     </w:p>
   </w:footnote>
@@ -25965,7 +26547,7 @@
   <w:abstractNum w:abstractNumId="0" w15:restartNumberingAfterBreak="0">
     <w:nsid w:val="FFFFFF7C"/>
     <w:multiLevelType w:val="singleLevel"/>
-    <w:tmpl w:val="8D60190C"/>
+    <w:tmpl w:val="A8E02B06"/>
     <w:lvl w:ilvl="0">
       <w:start w:val="1"/>
       <w:numFmt w:val="decimal"/>
@@ -25982,7 +26564,7 @@
   <w:abstractNum w:abstractNumId="1" w15:restartNumberingAfterBreak="0">
     <w:nsid w:val="FFFFFF7D"/>
     <w:multiLevelType w:val="singleLevel"/>
-    <w:tmpl w:val="AD1EC3D0"/>
+    <w:tmpl w:val="66F2D52C"/>
     <w:lvl w:ilvl="0">
       <w:start w:val="1"/>
       <w:numFmt w:val="decimal"/>
@@ -25999,7 +26581,7 @@
   <w:abstractNum w:abstractNumId="2" w15:restartNumberingAfterBreak="0">
     <w:nsid w:val="FFFFFF7E"/>
     <w:multiLevelType w:val="singleLevel"/>
-    <w:tmpl w:val="AA9A4D16"/>
+    <w:tmpl w:val="4A52B12C"/>
     <w:lvl w:ilvl="0">
       <w:start w:val="1"/>
       <w:numFmt w:val="decimal"/>
@@ -26016,7 +26598,7 @@
   <w:abstractNum w:abstractNumId="3" w15:restartNumberingAfterBreak="0">
     <w:nsid w:val="FFFFFF7F"/>
     <w:multiLevelType w:val="singleLevel"/>
-    <w:tmpl w:val="C3345DA2"/>
+    <w:tmpl w:val="25A0DD82"/>
     <w:lvl w:ilvl="0">
       <w:start w:val="1"/>
       <w:numFmt w:val="decimal"/>
@@ -26033,7 +26615,7 @@
   <w:abstractNum w:abstractNumId="4" w15:restartNumberingAfterBreak="0">
     <w:nsid w:val="FFFFFF80"/>
     <w:multiLevelType w:val="singleLevel"/>
-    <w:tmpl w:val="DBAA9696"/>
+    <w:tmpl w:val="00B0E2BE"/>
     <w:lvl w:ilvl="0">
       <w:start w:val="1"/>
       <w:numFmt w:val="bullet"/>
@@ -26053,7 +26635,7 @@
   <w:abstractNum w:abstractNumId="5" w15:restartNumberingAfterBreak="0">
     <w:nsid w:val="FFFFFF81"/>
     <w:multiLevelType w:val="singleLevel"/>
-    <w:tmpl w:val="D9A06BA4"/>
+    <w:tmpl w:val="6046FC34"/>
     <w:lvl w:ilvl="0">
       <w:start w:val="1"/>
       <w:numFmt w:val="bullet"/>
@@ -26073,7 +26655,7 @@
   <w:abstractNum w:abstractNumId="6" w15:restartNumberingAfterBreak="0">
     <w:nsid w:val="FFFFFF82"/>
     <w:multiLevelType w:val="singleLevel"/>
-    <w:tmpl w:val="11705986"/>
+    <w:tmpl w:val="9FEA6E5C"/>
     <w:lvl w:ilvl="0">
       <w:start w:val="1"/>
       <w:numFmt w:val="bullet"/>
@@ -26093,7 +26675,7 @@
   <w:abstractNum w:abstractNumId="7" w15:restartNumberingAfterBreak="0">
     <w:nsid w:val="FFFFFF83"/>
     <w:multiLevelType w:val="singleLevel"/>
-    <w:tmpl w:val="73085F80"/>
+    <w:tmpl w:val="F5E0163E"/>
     <w:lvl w:ilvl="0">
       <w:start w:val="1"/>
       <w:numFmt w:val="bullet"/>
@@ -26113,7 +26695,7 @@
   <w:abstractNum w:abstractNumId="8" w15:restartNumberingAfterBreak="0">
     <w:nsid w:val="FFFFFF88"/>
     <w:multiLevelType w:val="singleLevel"/>
-    <w:tmpl w:val="7EAC3482"/>
+    <w:tmpl w:val="45A2B38A"/>
     <w:lvl w:ilvl="0">
       <w:start w:val="1"/>
       <w:numFmt w:val="decimal"/>
@@ -26130,7 +26712,7 @@
   <w:abstractNum w:abstractNumId="9" w15:restartNumberingAfterBreak="0">
     <w:nsid w:val="FFFFFF89"/>
     <w:multiLevelType w:val="singleLevel"/>
-    <w:tmpl w:val="2880080E"/>
+    <w:tmpl w:val="CB621AC2"/>
     <w:lvl w:ilvl="0">
       <w:start w:val="1"/>
       <w:numFmt w:val="bullet"/>

</xml_diff>

<commit_message>
Update to performance test examples
</commit_message>
<xml_diff>
--- a/Thesis/Game engine specific optimization techniques for Unity.docx
+++ b/Thesis/Game engine specific optimization techniques for Unity.docx
@@ -2512,7 +2512,7 @@
         <w:rPr>
           <w:noProof/>
         </w:rPr>
-        <w:t>2020. 12. 01.</w:t>
+        <w:t>2020. 12. 02.</w:t>
       </w:r>
       <w:r>
         <w:fldChar w:fldCharType="end"/>
@@ -15022,19 +15022,31 @@
         <w:t xml:space="preserve">It can be connected to devices over the network or to devices </w:t>
       </w:r>
       <w:r>
-        <w:t xml:space="preserve">connected to the machine directly allowing the developers to analyze the application on their release platforms. The profiler can be also connected to the editor allowing analysis of in-development features. </w:t>
-      </w:r>
-      <w:r>
-        <w:t>The profiler gathers and displays data on the performance of the application such as CPU, memory, renderer, audio</w:t>
+        <w:t xml:space="preserve">connected to the machine </w:t>
+      </w:r>
+      <w:r>
+        <w:t>physically</w:t>
+      </w:r>
+      <w:r>
+        <w:t xml:space="preserve"> allowing the developers to analyze the application on their release platforms. The profiler can be also connected to the editor allowing analysis of in-development features. </w:t>
+      </w:r>
+      <w:r>
+        <w:t xml:space="preserve">The profiler gathers and displays data on the performance of the application such as CPU, </w:t>
+      </w:r>
+      <w:r>
+        <w:t xml:space="preserve">GPU, </w:t>
+      </w:r>
+      <w:r>
+        <w:t>memory, renderer, audio</w:t>
       </w:r>
       <w:r>
         <w:t xml:space="preserve">, physics, network etc. </w:t>
       </w:r>
       <w:r>
-        <w:t xml:space="preserve">The profiler displays the gathered data in </w:t>
-      </w:r>
-      <w:r>
-        <w:t xml:space="preserve">a </w:t>
+        <w:t xml:space="preserve">The profiler displays the gathered data </w:t>
+      </w:r>
+      <w:r>
+        <w:t xml:space="preserve">in both text and </w:t>
       </w:r>
       <w:r>
         <w:t>charted view as well.</w:t>
@@ -15661,15 +15673,13 @@
         <w:footnoteReference w:id="44"/>
       </w:r>
       <w:r>
-        <w:t xml:space="preserve"> and none of this includes assertions generally. They </w:t>
-      </w:r>
-      <w:proofErr w:type="gramStart"/>
-      <w:r>
-        <w:t>results</w:t>
-      </w:r>
-      <w:proofErr w:type="gramEnd"/>
-      <w:r>
-        <w:t xml:space="preserve"> are monitored </w:t>
+        <w:t xml:space="preserve"> and none of this includes assertions generally. The</w:t>
+      </w:r>
+      <w:r>
+        <w:t>ir</w:t>
+      </w:r>
+      <w:r>
+        <w:t xml:space="preserve"> results are monitored </w:t>
       </w:r>
       <w:r>
         <w:t xml:space="preserve">and recorded but </w:t>
@@ -16363,7 +16373,19 @@
         <w:t xml:space="preserve"> in case of large data</w:t>
       </w:r>
       <w:r>
-        <w:t xml:space="preserve">. Luckily, whenever a performance test is executed the results are saved to a platform specific location. In case of windows these are saved into </w:t>
+        <w:t xml:space="preserve">. Luckily, whenever a performance test is executed the results are saved to a platform specific location. In case of </w:t>
+      </w:r>
+      <w:r>
+        <w:t xml:space="preserve">a </w:t>
+      </w:r>
+      <w:r>
+        <w:t>windows</w:t>
+      </w:r>
+      <w:r>
+        <w:t xml:space="preserve"> operating system</w:t>
+      </w:r>
+      <w:r>
+        <w:t xml:space="preserve"> these are saved into </w:t>
       </w:r>
       <w:proofErr w:type="spellStart"/>
       <w:r>
@@ -18300,6 +18322,564 @@
       <w:r>
         <w:t xml:space="preserve"> to illustrate how useful performance testing can be </w:t>
       </w:r>
+      <w:r>
+        <w:t>and how powerful the PTE API is</w:t>
+      </w:r>
+      <w:r>
+        <w:t>, is</w:t>
+      </w:r>
+      <w:r>
+        <w:t xml:space="preserve"> to use illustrate it with examples.</w:t>
+      </w:r>
+      <w:r>
+        <w:t xml:space="preserve"> </w:t>
+      </w:r>
+      <w:r>
+        <w:t xml:space="preserve">The code and the project we use in this sub-section can be found on </w:t>
+      </w:r>
+      <w:r>
+        <w:t>the thesis’ GitHub repository</w:t>
+      </w:r>
+      <w:r>
+        <w:rPr>
+          <w:rStyle w:val="Lbjegyzet-hivatkozs"/>
+        </w:rPr>
+        <w:footnoteReference w:id="54"/>
+      </w:r>
+      <w:r>
+        <w:t>.</w:t>
+      </w:r>
+    </w:p>
+    <w:p>
+      <w:pPr>
+        <w:pStyle w:val="Cmsor4"/>
+      </w:pPr>
+      <w:r>
+        <w:t>Enforcing loading times example</w:t>
+      </w:r>
+    </w:p>
+    <w:p>
+      <w:pPr>
+        <w:ind w:firstLine="425"/>
+      </w:pPr>
+      <w:r>
+        <w:t xml:space="preserve">It is a common </w:t>
+      </w:r>
+      <w:r>
+        <w:t>performance and optimization goal that the game should load fast. This can be crucial in both AAA titles and in simple mobile games.</w:t>
+      </w:r>
+      <w:r>
+        <w:t xml:space="preserve"> </w:t>
+      </w:r>
+      <w:r>
+        <w:t xml:space="preserve">E.g. with long loading times we can easily break the illusion of </w:t>
+      </w:r>
+      <w:proofErr w:type="gramStart"/>
+      <w:r>
+        <w:t>a</w:t>
+      </w:r>
+      <w:proofErr w:type="gramEnd"/>
+      <w:r>
+        <w:t xml:space="preserve"> RPG</w:t>
+      </w:r>
+      <w:r>
+        <w:t xml:space="preserve"> thus the joy of the player</w:t>
+      </w:r>
+      <w:r>
+        <w:t>.</w:t>
+      </w:r>
+      <w:r>
+        <w:t xml:space="preserve"> </w:t>
+      </w:r>
+      <w:r>
+        <w:t xml:space="preserve">The same applies to </w:t>
+      </w:r>
+      <w:r>
+        <w:t>a simple casual mobile game. If the user ha</w:t>
+      </w:r>
+      <w:r>
+        <w:t>s</w:t>
+      </w:r>
+      <w:r>
+        <w:t xml:space="preserve"> to wait 5-10 seconds for a new level to load where levels are changed frequently</w:t>
+      </w:r>
+      <w:r>
+        <w:t xml:space="preserve"> and we even put adds after each level</w:t>
+      </w:r>
+      <w:r>
+        <w:t xml:space="preserve"> </w:t>
+      </w:r>
+      <w:r>
+        <w:t xml:space="preserve">(which we should absolutely not) </w:t>
+      </w:r>
+      <w:r>
+        <w:t>then our user will be dissatisfied quite fast and our game will belong to the group of “installed for 10 minutes” category.</w:t>
+      </w:r>
+      <w:r>
+        <w:t xml:space="preserve"> While reducing the adds is a marketing strategy optimizing the loading times </w:t>
+      </w:r>
+      <w:r>
+        <w:t xml:space="preserve">usually </w:t>
+      </w:r>
+      <w:r>
+        <w:t>requires an engineer.</w:t>
+      </w:r>
+      <w:r>
+        <w:t xml:space="preserve"> In </w:t>
+      </w:r>
+      <w:r>
+        <w:t xml:space="preserve">this example we will analyze the performance test written for enforcing a previously set optimization goal for loading times. The example is located </w:t>
+      </w:r>
+      <w:r>
+        <w:t xml:space="preserve">on the GitHub repository under, </w:t>
+      </w:r>
+      <w:r>
+        <w:rPr>
+          <w:rFonts w:ascii="Consolas" w:hAnsi="Consolas"/>
+          <w:sz w:val="22"/>
+          <w:szCs w:val="22"/>
+        </w:rPr>
+        <w:t>Optimization Examples\Assets\Scenes\Performance Test Examples</w:t>
+      </w:r>
+      <w:r>
+        <w:t>.</w:t>
+      </w:r>
+    </w:p>
+    <w:p>
+      <w:pPr>
+        <w:spacing w:after="0"/>
+        <w:ind w:firstLine="425"/>
+      </w:pPr>
+      <w:r>
+        <w:t xml:space="preserve">The game consists of three extremely simple </w:t>
+      </w:r>
+      <w:r>
+        <w:t xml:space="preserve">scenes. </w:t>
+      </w:r>
+    </w:p>
+    <w:p>
+      <w:pPr>
+        <w:pStyle w:val="Listaszerbekezds"/>
+        <w:numPr>
+          <w:ilvl w:val="0"/>
+          <w:numId w:val="38"/>
+        </w:numPr>
+        <w:spacing w:after="0"/>
+        <w:ind w:left="1139" w:hanging="357"/>
+      </w:pPr>
+      <w:r>
+        <w:t>Main Menu</w:t>
+      </w:r>
+      <w:r>
+        <w:t xml:space="preserve"> – a simple menu</w:t>
+      </w:r>
+      <w:r>
+        <w:t xml:space="preserve"> scene</w:t>
+      </w:r>
+      <w:r>
+        <w:t xml:space="preserve"> with two </w:t>
+      </w:r>
+      <w:r>
+        <w:t>level selection button</w:t>
+      </w:r>
+      <w:r>
+        <w:t>s</w:t>
+      </w:r>
+    </w:p>
+    <w:p>
+      <w:pPr>
+        <w:pStyle w:val="Listaszerbekezds"/>
+        <w:numPr>
+          <w:ilvl w:val="0"/>
+          <w:numId w:val="38"/>
+        </w:numPr>
+        <w:spacing w:after="0"/>
+        <w:ind w:left="1139" w:hanging="357"/>
+      </w:pPr>
+      <w:r>
+        <w:t>Dragon Level</w:t>
+      </w:r>
+      <w:r>
+        <w:t xml:space="preserve"> </w:t>
+      </w:r>
+      <w:r>
+        <w:t>–</w:t>
+      </w:r>
+      <w:r>
+        <w:t xml:space="preserve"> </w:t>
+      </w:r>
+      <w:r>
+        <w:t>a level where you can shoot fireballs on a dragon</w:t>
+      </w:r>
+    </w:p>
+    <w:p>
+      <w:pPr>
+        <w:pStyle w:val="Listaszerbekezds"/>
+        <w:numPr>
+          <w:ilvl w:val="0"/>
+          <w:numId w:val="38"/>
+        </w:numPr>
+        <w:spacing w:after="0"/>
+        <w:ind w:left="1139" w:hanging="357"/>
+      </w:pPr>
+      <w:r>
+        <w:t>Empty Level</w:t>
+      </w:r>
+      <w:r>
+        <w:t xml:space="preserve"> – an empty level that can be loaded rapidly</w:t>
+      </w:r>
+      <w:r>
+        <w:t>.</w:t>
+      </w:r>
+    </w:p>
+    <w:p>
+      <w:pPr>
+        <w:ind w:firstLine="0"/>
+      </w:pPr>
+      <w:r>
+        <w:t xml:space="preserve">All the relevant scripts are located under the </w:t>
+      </w:r>
+      <w:r>
+        <w:t xml:space="preserve">Performance Test </w:t>
+      </w:r>
+      <w:r>
+        <w:t>Examples</w:t>
+      </w:r>
+      <w:r>
+        <w:t>’</w:t>
+      </w:r>
+      <w:r>
+        <w:t xml:space="preserve"> Script</w:t>
+      </w:r>
+      <w:r>
+        <w:t xml:space="preserve"> </w:t>
+      </w:r>
+      <w:r>
+        <w:t>folder.</w:t>
+      </w:r>
+      <w:r>
+        <w:t xml:space="preserve"> </w:t>
+      </w:r>
+      <w:r>
+        <w:t xml:space="preserve">The </w:t>
+      </w:r>
+      <w:proofErr w:type="spellStart"/>
+      <w:r>
+        <w:rPr>
+          <w:rFonts w:ascii="Consolas" w:hAnsi="Consolas"/>
+          <w:sz w:val="22"/>
+          <w:szCs w:val="22"/>
+        </w:rPr>
+        <w:t>DragonMover.cs</w:t>
+      </w:r>
+      <w:proofErr w:type="spellEnd"/>
+      <w:r>
+        <w:rPr>
+          <w:sz w:val="22"/>
+          <w:szCs w:val="22"/>
+        </w:rPr>
+        <w:t xml:space="preserve"> </w:t>
+      </w:r>
+      <w:r>
+        <w:t xml:space="preserve">script moves the dragon automatically </w:t>
+      </w:r>
+      <w:r>
+        <w:t xml:space="preserve">on the terrain while the </w:t>
+      </w:r>
+      <w:proofErr w:type="spellStart"/>
+      <w:r>
+        <w:rPr>
+          <w:rFonts w:ascii="Consolas" w:hAnsi="Consolas"/>
+          <w:sz w:val="22"/>
+          <w:szCs w:val="22"/>
+        </w:rPr>
+        <w:t>FireBallSpawner.cs</w:t>
+      </w:r>
+      <w:proofErr w:type="spellEnd"/>
+      <w:r>
+        <w:rPr>
+          <w:sz w:val="22"/>
+          <w:szCs w:val="22"/>
+        </w:rPr>
+        <w:t xml:space="preserve"> </w:t>
+      </w:r>
+      <w:r>
+        <w:t xml:space="preserve">script shoots fire balls towards the dragon from the sky. </w:t>
+      </w:r>
+      <w:r>
+        <w:t xml:space="preserve">The </w:t>
+      </w:r>
+      <w:proofErr w:type="spellStart"/>
+      <w:r>
+        <w:rPr>
+          <w:rFonts w:ascii="Consolas" w:hAnsi="Consolas"/>
+          <w:sz w:val="22"/>
+          <w:szCs w:val="22"/>
+        </w:rPr>
+        <w:t>MainMenuController.cs</w:t>
+      </w:r>
+      <w:proofErr w:type="spellEnd"/>
+      <w:r>
+        <w:rPr>
+          <w:sz w:val="22"/>
+          <w:szCs w:val="22"/>
+        </w:rPr>
+        <w:t xml:space="preserve"> </w:t>
+      </w:r>
+      <w:r>
+        <w:t>handles the UI actions in the Main Menu scene.</w:t>
+      </w:r>
+      <w:r>
+        <w:t xml:space="preserve"> </w:t>
+      </w:r>
+    </w:p>
+    <w:p>
+      <w:pPr>
+        <w:spacing w:after="0"/>
+        <w:ind w:firstLine="425"/>
+      </w:pPr>
+      <w:r>
+        <w:t xml:space="preserve">At the beginning of the development there </w:t>
+      </w:r>
+      <w:r>
+        <w:t>was</w:t>
+      </w:r>
+      <w:r>
+        <w:t xml:space="preserve"> a problem about loading the dragon scene. There were so many initialization </w:t>
+      </w:r>
+      <w:proofErr w:type="gramStart"/>
+      <w:r>
+        <w:t>logic</w:t>
+      </w:r>
+      <w:proofErr w:type="gramEnd"/>
+      <w:r>
+        <w:t xml:space="preserve"> in Awake and Start messages that loading the scene took several seconds. Because of this an optimization goal was</w:t>
+      </w:r>
+      <w:r>
+        <w:t xml:space="preserve"> defined for </w:t>
+      </w:r>
+      <w:r>
+        <w:t xml:space="preserve">level </w:t>
+      </w:r>
+      <w:r>
+        <w:t>loading times</w:t>
+      </w:r>
+      <w:r>
+        <w:t xml:space="preserve"> stating that “</w:t>
+      </w:r>
+      <w:r>
+        <w:t xml:space="preserve">Levels should load under 2 seconds on the </w:t>
+      </w:r>
+      <w:r>
+        <w:t>recommended</w:t>
+      </w:r>
+      <w:r>
+        <w:t xml:space="preserve"> configuration</w:t>
+      </w:r>
+      <w:r>
+        <w:t>”</w:t>
+      </w:r>
+      <w:r>
+        <w:t>.</w:t>
+      </w:r>
+      <w:r>
+        <w:t xml:space="preserve"> </w:t>
+      </w:r>
+      <w:r>
+        <w:t xml:space="preserve">Luckily </w:t>
+      </w:r>
+      <w:r>
+        <w:t xml:space="preserve">the acceptance criteria (the team follows an agile development process) required </w:t>
+      </w:r>
+      <w:r>
+        <w:t>performance tests</w:t>
+      </w:r>
+      <w:r>
+        <w:t>, so a</w:t>
+      </w:r>
+      <w:r>
+        <w:t>n asserted</w:t>
+      </w:r>
+      <w:r>
+        <w:t xml:space="preserve"> </w:t>
+      </w:r>
+      <w:r>
+        <w:t xml:space="preserve">performance </w:t>
+      </w:r>
+      <w:r>
+        <w:t>test</w:t>
+      </w:r>
+      <w:r>
+        <w:t xml:space="preserve"> w</w:t>
+      </w:r>
+      <w:r>
+        <w:t>as</w:t>
+      </w:r>
+      <w:r>
+        <w:t xml:space="preserve"> written </w:t>
+      </w:r>
+      <w:r>
+        <w:t xml:space="preserve">in order </w:t>
+      </w:r>
+      <w:r>
+        <w:lastRenderedPageBreak/>
+        <w:t>to</w:t>
+      </w:r>
+      <w:r>
+        <w:t xml:space="preserve"> enforc</w:t>
+      </w:r>
+      <w:r>
+        <w:t>e the optimization goal</w:t>
+      </w:r>
+      <w:r>
+        <w:t xml:space="preserve"> through the development process</w:t>
+      </w:r>
+      <w:r>
+        <w:t>.</w:t>
+      </w:r>
+      <w:r>
+        <w:t xml:space="preserve"> It is important to structure our code logically but since level loading </w:t>
+      </w:r>
+      <w:r>
+        <w:t xml:space="preserve">is not just a simple method but a complex process it can not be </w:t>
+      </w:r>
+      <w:r>
+        <w:t xml:space="preserve">placed under Main Menu Controller’s performance tests in spite of the fact that level loading is exclusively handled by this script. </w:t>
+      </w:r>
+      <w:r>
+        <w:t xml:space="preserve">Moreover, performance tests should be as close as possible to the </w:t>
+      </w:r>
+      <w:r>
+        <w:t>real-world</w:t>
+      </w:r>
+      <w:r>
+        <w:t xml:space="preserve"> use-case</w:t>
+      </w:r>
+      <w:r>
+        <w:t>s (with some exceptions e.g. breakpoint test)</w:t>
+      </w:r>
+      <w:r>
+        <w:t xml:space="preserve"> thus </w:t>
+      </w:r>
+      <w:r>
+        <w:t xml:space="preserve">it is advised to execute them as a user would execute the specific scenario. </w:t>
+      </w:r>
+      <w:r>
+        <w:t xml:space="preserve">Loading time performance </w:t>
+      </w:r>
+      <w:r>
+        <w:t xml:space="preserve">tests are located under </w:t>
+      </w:r>
+      <w:r>
+        <w:t xml:space="preserve">the folder structure </w:t>
+      </w:r>
+      <w:r>
+        <w:rPr>
+          <w:rFonts w:ascii="Consolas" w:hAnsi="Consolas"/>
+          <w:sz w:val="22"/>
+          <w:szCs w:val="22"/>
+        </w:rPr>
+        <w:t>Assets\</w:t>
+      </w:r>
+      <w:r>
+        <w:rPr>
+          <w:rFonts w:ascii="Consolas" w:hAnsi="Consolas"/>
+          <w:sz w:val="22"/>
+          <w:szCs w:val="22"/>
+        </w:rPr>
+        <w:t>Tests\Performance\</w:t>
+      </w:r>
+      <w:r>
+        <w:rPr>
+          <w:rFonts w:ascii="Consolas" w:hAnsi="Consolas"/>
+          <w:sz w:val="22"/>
+          <w:szCs w:val="22"/>
+        </w:rPr>
+        <w:t>Performance</w:t>
+      </w:r>
+      <w:r>
+        <w:rPr>
+          <w:rFonts w:ascii="Consolas" w:hAnsi="Consolas"/>
+          <w:sz w:val="22"/>
+          <w:szCs w:val="22"/>
+        </w:rPr>
+        <w:t xml:space="preserve"> </w:t>
+      </w:r>
+      <w:r>
+        <w:rPr>
+          <w:rFonts w:ascii="Consolas" w:hAnsi="Consolas"/>
+          <w:sz w:val="22"/>
+          <w:szCs w:val="22"/>
+        </w:rPr>
+        <w:t>Test</w:t>
+      </w:r>
+      <w:r>
+        <w:rPr>
+          <w:rFonts w:ascii="Consolas" w:hAnsi="Consolas"/>
+          <w:sz w:val="22"/>
+          <w:szCs w:val="22"/>
+        </w:rPr>
+        <w:t xml:space="preserve"> </w:t>
+      </w:r>
+      <w:r>
+        <w:rPr>
+          <w:rFonts w:ascii="Consolas" w:hAnsi="Consolas"/>
+          <w:sz w:val="22"/>
+          <w:szCs w:val="22"/>
+        </w:rPr>
+        <w:t>Examples</w:t>
+      </w:r>
+      <w:r>
+        <w:rPr>
+          <w:rFonts w:ascii="Consolas" w:hAnsi="Consolas"/>
+          <w:sz w:val="22"/>
+          <w:szCs w:val="22"/>
+        </w:rPr>
+        <w:t xml:space="preserve"> </w:t>
+      </w:r>
+      <w:r>
+        <w:t xml:space="preserve">inside the </w:t>
+      </w:r>
+      <w:proofErr w:type="spellStart"/>
+      <w:r>
+        <w:rPr>
+          <w:rFonts w:ascii="Consolas" w:hAnsi="Consolas"/>
+          <w:sz w:val="22"/>
+          <w:szCs w:val="22"/>
+        </w:rPr>
+        <w:t>LevelLoadingPerformanceTests</w:t>
+      </w:r>
+      <w:r>
+        <w:rPr>
+          <w:rFonts w:ascii="Consolas" w:hAnsi="Consolas"/>
+          <w:sz w:val="22"/>
+          <w:szCs w:val="22"/>
+        </w:rPr>
+        <w:t>.cs</w:t>
+      </w:r>
+      <w:proofErr w:type="spellEnd"/>
+      <w:r>
+        <w:rPr>
+          <w:sz w:val="22"/>
+          <w:szCs w:val="22"/>
+        </w:rPr>
+        <w:t xml:space="preserve"> </w:t>
+      </w:r>
+      <w:r>
+        <w:t>script.</w:t>
+      </w:r>
+    </w:p>
+    <w:p>
+      <w:pPr>
+        <w:spacing w:after="0"/>
+        <w:ind w:firstLine="425"/>
+      </w:pPr>
+    </w:p>
+    <w:p>
+      <w:pPr>
+        <w:spacing w:after="0"/>
+        <w:ind w:firstLine="0"/>
+      </w:pPr>
     </w:p>
     <w:p>
       <w:pPr>
@@ -18374,7 +18954,13 @@
         <w:t>a</w:t>
       </w:r>
       <w:r>
-        <w:t xml:space="preserve"> proper physics solution for our project. If we only read the marketing description of each physics solution, we might choose a physics solution that is not the most optimal for our use-case. This is when benchmarking comes into play. In optimization, benchmarking is the process of comparing different solutions’ performance via properly set up test cases. Via properly set up benchmarks we can verify by exact numbers that indeed the chosen solution is the most optimal for our use</w:t>
+        <w:t xml:space="preserve"> proper physics solution for our project. If we only read the marketing description </w:t>
+      </w:r>
+      <w:r>
+        <w:t xml:space="preserve">and the first page of the documentation </w:t>
+      </w:r>
+      <w:r>
+        <w:t>of each physics solution, we might choose a physics solution that is not the most optimal for our use-case. This is when benchmarking comes into play. In optimization, benchmarking is the process of comparing different solutions’ performance via properly set up test cases. Via properly set up benchmarks we can verify by exact numbers that indeed the chosen solution is the most optimal for our use</w:t>
       </w:r>
       <w:r>
         <w:noBreakHyphen/>
@@ -19189,32 +19775,20 @@
       <w:bookmarkStart w:id="7" w:name="_Ref57636799"/>
       <w:r>
         <w:rPr>
-          <w:rFonts w:ascii="Arial" w:hAnsi="Arial" w:cs="Arial"/>
-          <w:color w:val="222222"/>
-          <w:sz w:val="20"/>
-          <w:szCs w:val="20"/>
           <w:shd w:val="clear" w:color="auto" w:fill="FFFFFF"/>
         </w:rPr>
         <w:t>KNUTH, Donald E. Structured programming with go to statements. </w:t>
       </w:r>
       <w:r>
         <w:rPr>
-          <w:rFonts w:ascii="Arial" w:hAnsi="Arial" w:cs="Arial"/>
           <w:i/>
           <w:iCs/>
-          <w:color w:val="222222"/>
-          <w:sz w:val="20"/>
-          <w:szCs w:val="20"/>
           <w:shd w:val="clear" w:color="auto" w:fill="FFFFFF"/>
         </w:rPr>
         <w:t>ACM Computing Surveys (CSUR)</w:t>
       </w:r>
       <w:r>
         <w:rPr>
-          <w:rFonts w:ascii="Arial" w:hAnsi="Arial" w:cs="Arial"/>
-          <w:color w:val="222222"/>
-          <w:sz w:val="20"/>
-          <w:szCs w:val="20"/>
           <w:shd w:val="clear" w:color="auto" w:fill="FFFFFF"/>
         </w:rPr>
         <w:t>, 1974, 6.4: 261-301.</w:t>
@@ -20063,6 +20637,11 @@
     <w:p>
       <w:pPr>
         <w:pStyle w:val="Irodalomjegyzksor"/>
+        <w:rPr>
+          <w:rStyle w:val="Hiperhivatkozs"/>
+          <w:color w:val="auto"/>
+          <w:u w:val="none"/>
+        </w:rPr>
       </w:pPr>
       <w:r>
         <w:rPr>
@@ -20104,6 +20683,43 @@
           <w:t>https://blogs.unity3d.com/2018/09/25/performance-benchmarking-in-unity-how-to-get-started/</w:t>
         </w:r>
       </w:hyperlink>
+    </w:p>
+    <w:p>
+      <w:pPr>
+        <w:pStyle w:val="Irodalomjegyzksor"/>
+      </w:pPr>
+      <w:r>
+        <w:rPr>
+          <w:rStyle w:val="Hiperhivatkozs"/>
+          <w:color w:val="auto"/>
+          <w:u w:val="none"/>
+        </w:rPr>
+        <w:t>Bence Menyhárt</w:t>
+      </w:r>
+      <w:r>
+        <w:rPr>
+          <w:rStyle w:val="Hiperhivatkozs"/>
+          <w:color w:val="auto"/>
+          <w:u w:val="none"/>
+        </w:rPr>
+        <w:t xml:space="preserve">, </w:t>
+      </w:r>
+      <w:r>
+        <w:rPr>
+          <w:rStyle w:val="Hiperhivatkozs"/>
+          <w:color w:val="auto"/>
+          <w:u w:val="none"/>
+        </w:rPr>
+        <w:t>Optimization Examples</w:t>
+      </w:r>
+      <w:r>
+        <w:rPr>
+          <w:rStyle w:val="Hiperhivatkozs"/>
+          <w:color w:val="auto"/>
+          <w:u w:val="none"/>
+        </w:rPr>
+        <w:br/>
+      </w:r>
     </w:p>
     <w:p/>
     <w:p/>
@@ -26038,13 +26654,7 @@
         <w:footnoteRef/>
       </w:r>
       <w:r>
-        <w:t xml:space="preserve"> </w:t>
-      </w:r>
-      <w:r>
-        <w:t>The</w:t>
-      </w:r>
-      <w:r>
-        <w:t xml:space="preserve"> process of intense testing in order to determine the stability of the system. In game development mostly servers are stress tested and not the game itself.</w:t>
+        <w:t xml:space="preserve"> The process of intense testing in order to determine the stability of the system. In game development mostly servers are stress tested and not the game itself.</w:t>
       </w:r>
     </w:p>
   </w:footnote>
@@ -26065,19 +26675,7 @@
         <w:footnoteRef/>
       </w:r>
       <w:r>
-        <w:t xml:space="preserve"> </w:t>
-      </w:r>
-      <w:r>
-        <w:t>The</w:t>
-      </w:r>
-      <w:r>
-        <w:t xml:space="preserve"> process</w:t>
-      </w:r>
-      <w:r>
-        <w:t xml:space="preserve"> of testing the performance with various hardware and application configurations</w:t>
-      </w:r>
-      <w:r>
-        <w:t>.</w:t>
+        <w:t xml:space="preserve"> The process of testing the performance with various hardware and system configurations.</w:t>
       </w:r>
     </w:p>
   </w:footnote>
@@ -26128,10 +26726,7 @@
         <w:t>A</w:t>
       </w:r>
       <w:r>
-        <w:t xml:space="preserve">ssert is a software industry standard testing pattern. </w:t>
-      </w:r>
-      <w:r>
-        <w:t>In arrange you setup the test’s prerequisites, in act you do the main action from the point of the test and finally in the assert section you check if the results are indeed the expected results.</w:t>
+        <w:t>ssert is a software industry standard testing pattern. In arrange you setup the test’s prerequisites, in act you do the main action from the point of the test and finally in the assert section you check if the results are indeed the expected results. This pattern greatly helps readability.</w:t>
       </w:r>
     </w:p>
   </w:footnote>
@@ -26446,10 +27041,7 @@
         <w:t>alues</w:t>
       </w:r>
       <w:r>
-        <w:t xml:space="preserve"> </w:t>
-      </w:r>
-      <w:r>
-        <w:t xml:space="preserve">or </w:t>
+        <w:t xml:space="preserve"> or </w:t>
       </w:r>
       <w:r>
         <w:rPr>
@@ -26529,6 +27121,35 @@
       <w:r>
         <w:t xml:space="preserve"> is robust service for data visualization that can easily create reports and dashboards.</w:t>
       </w:r>
+    </w:p>
+  </w:footnote>
+  <w:footnote w:id="54">
+    <w:p>
+      <w:pPr>
+        <w:pStyle w:val="Lbjegyzetszveg"/>
+        <w:spacing w:after="0"/>
+        <w:ind w:firstLine="142"/>
+        <w:rPr>
+          <w:lang w:val="hu-HU"/>
+        </w:rPr>
+      </w:pPr>
+      <w:r>
+        <w:rPr>
+          <w:rStyle w:val="Lbjegyzet-hivatkozs"/>
+        </w:rPr>
+        <w:footnoteRef/>
+      </w:r>
+      <w:r>
+        <w:t xml:space="preserve"> </w:t>
+      </w:r>
+      <w:hyperlink r:id="rId5" w:history="1">
+        <w:r>
+          <w:rPr>
+            <w:rStyle w:val="Hiperhivatkozs"/>
+          </w:rPr>
+          <w:t>https://github.com/Menyus777/Game-engine-specific-optimization-techniques-for-Unity</w:t>
+        </w:r>
+      </w:hyperlink>
     </w:p>
   </w:footnote>
 </w:footnotes>
@@ -26547,7 +27168,7 @@
   <w:abstractNum w:abstractNumId="0" w15:restartNumberingAfterBreak="0">
     <w:nsid w:val="FFFFFF7C"/>
     <w:multiLevelType w:val="singleLevel"/>
-    <w:tmpl w:val="A8E02B06"/>
+    <w:tmpl w:val="A2B22114"/>
     <w:lvl w:ilvl="0">
       <w:start w:val="1"/>
       <w:numFmt w:val="decimal"/>
@@ -26564,7 +27185,7 @@
   <w:abstractNum w:abstractNumId="1" w15:restartNumberingAfterBreak="0">
     <w:nsid w:val="FFFFFF7D"/>
     <w:multiLevelType w:val="singleLevel"/>
-    <w:tmpl w:val="66F2D52C"/>
+    <w:tmpl w:val="7F5A08FA"/>
     <w:lvl w:ilvl="0">
       <w:start w:val="1"/>
       <w:numFmt w:val="decimal"/>
@@ -26581,7 +27202,7 @@
   <w:abstractNum w:abstractNumId="2" w15:restartNumberingAfterBreak="0">
     <w:nsid w:val="FFFFFF7E"/>
     <w:multiLevelType w:val="singleLevel"/>
-    <w:tmpl w:val="4A52B12C"/>
+    <w:tmpl w:val="A086E700"/>
     <w:lvl w:ilvl="0">
       <w:start w:val="1"/>
       <w:numFmt w:val="decimal"/>
@@ -26598,7 +27219,7 @@
   <w:abstractNum w:abstractNumId="3" w15:restartNumberingAfterBreak="0">
     <w:nsid w:val="FFFFFF7F"/>
     <w:multiLevelType w:val="singleLevel"/>
-    <w:tmpl w:val="25A0DD82"/>
+    <w:tmpl w:val="61464454"/>
     <w:lvl w:ilvl="0">
       <w:start w:val="1"/>
       <w:numFmt w:val="decimal"/>
@@ -26615,7 +27236,7 @@
   <w:abstractNum w:abstractNumId="4" w15:restartNumberingAfterBreak="0">
     <w:nsid w:val="FFFFFF80"/>
     <w:multiLevelType w:val="singleLevel"/>
-    <w:tmpl w:val="00B0E2BE"/>
+    <w:tmpl w:val="05D4F38E"/>
     <w:lvl w:ilvl="0">
       <w:start w:val="1"/>
       <w:numFmt w:val="bullet"/>
@@ -26635,7 +27256,7 @@
   <w:abstractNum w:abstractNumId="5" w15:restartNumberingAfterBreak="0">
     <w:nsid w:val="FFFFFF81"/>
     <w:multiLevelType w:val="singleLevel"/>
-    <w:tmpl w:val="6046FC34"/>
+    <w:tmpl w:val="F59C17CA"/>
     <w:lvl w:ilvl="0">
       <w:start w:val="1"/>
       <w:numFmt w:val="bullet"/>
@@ -26655,7 +27276,7 @@
   <w:abstractNum w:abstractNumId="6" w15:restartNumberingAfterBreak="0">
     <w:nsid w:val="FFFFFF82"/>
     <w:multiLevelType w:val="singleLevel"/>
-    <w:tmpl w:val="9FEA6E5C"/>
+    <w:tmpl w:val="FE32537A"/>
     <w:lvl w:ilvl="0">
       <w:start w:val="1"/>
       <w:numFmt w:val="bullet"/>
@@ -26675,7 +27296,7 @@
   <w:abstractNum w:abstractNumId="7" w15:restartNumberingAfterBreak="0">
     <w:nsid w:val="FFFFFF83"/>
     <w:multiLevelType w:val="singleLevel"/>
-    <w:tmpl w:val="F5E0163E"/>
+    <w:tmpl w:val="589E2C9E"/>
     <w:lvl w:ilvl="0">
       <w:start w:val="1"/>
       <w:numFmt w:val="bullet"/>
@@ -26695,7 +27316,7 @@
   <w:abstractNum w:abstractNumId="8" w15:restartNumberingAfterBreak="0">
     <w:nsid w:val="FFFFFF88"/>
     <w:multiLevelType w:val="singleLevel"/>
-    <w:tmpl w:val="45A2B38A"/>
+    <w:tmpl w:val="204A080E"/>
     <w:lvl w:ilvl="0">
       <w:start w:val="1"/>
       <w:numFmt w:val="decimal"/>
@@ -26712,7 +27333,7 @@
   <w:abstractNum w:abstractNumId="9" w15:restartNumberingAfterBreak="0">
     <w:nsid w:val="FFFFFF89"/>
     <w:multiLevelType w:val="singleLevel"/>
-    <w:tmpl w:val="CB621AC2"/>
+    <w:tmpl w:val="68F628B0"/>
     <w:lvl w:ilvl="0">
       <w:start w:val="1"/>
       <w:numFmt w:val="bullet"/>
@@ -26845,8 +27466,8 @@
   <w:abstractNum w:abstractNumId="11" w15:restartNumberingAfterBreak="0">
     <w:nsid w:val="02C275D4"/>
     <w:multiLevelType w:val="hybridMultilevel"/>
-    <w:tmpl w:val="CF081194"/>
-    <w:lvl w:ilvl="0" w:tplc="ABFC8BAA">
+    <w:tmpl w:val="9364F55E"/>
+    <w:lvl w:ilvl="0" w:tplc="D5526A20">
       <w:start w:val="1"/>
       <w:numFmt w:val="decimal"/>
       <w:pStyle w:val="Irodalomjegyzksor"/>
@@ -26961,9 +27582,9 @@
     </w:lvl>
   </w:abstractNum>
   <w:abstractNum w:abstractNumId="12" w15:restartNumberingAfterBreak="0">
-    <w:nsid w:val="12F56D5E"/>
+    <w:nsid w:val="0FCE7A0C"/>
     <w:multiLevelType w:val="hybridMultilevel"/>
-    <w:tmpl w:val="E6C241E4"/>
+    <w:tmpl w:val="27BE1A92"/>
     <w:lvl w:ilvl="0" w:tplc="0A42EAD6">
       <w:start w:val="1"/>
       <w:numFmt w:val="bullet"/>
@@ -27074,15 +27695,9 @@
     </w:lvl>
   </w:abstractNum>
   <w:abstractNum w:abstractNumId="13" w15:restartNumberingAfterBreak="0">
-    <w:nsid w:val="15EE0508"/>
-    <w:multiLevelType w:val="multilevel"/>
-    <w:tmpl w:val="418E4214"/>
-    <w:numStyleLink w:val="tmutatszmozottlista"/>
-  </w:abstractNum>
-  <w:abstractNum w:abstractNumId="14" w15:restartNumberingAfterBreak="0">
-    <w:nsid w:val="194770E4"/>
+    <w:nsid w:val="12F56D5E"/>
     <w:multiLevelType w:val="hybridMultilevel"/>
-    <w:tmpl w:val="CFC09DB4"/>
+    <w:tmpl w:val="E6C241E4"/>
     <w:lvl w:ilvl="0" w:tplc="0A42EAD6">
       <w:start w:val="1"/>
       <w:numFmt w:val="bullet"/>
@@ -27192,7 +27807,126 @@
       </w:rPr>
     </w:lvl>
   </w:abstractNum>
+  <w:abstractNum w:abstractNumId="14" w15:restartNumberingAfterBreak="0">
+    <w:nsid w:val="15EE0508"/>
+    <w:multiLevelType w:val="multilevel"/>
+    <w:tmpl w:val="418E4214"/>
+    <w:numStyleLink w:val="tmutatszmozottlista"/>
+  </w:abstractNum>
   <w:abstractNum w:abstractNumId="15" w15:restartNumberingAfterBreak="0">
+    <w:nsid w:val="194770E4"/>
+    <w:multiLevelType w:val="hybridMultilevel"/>
+    <w:tmpl w:val="CFC09DB4"/>
+    <w:lvl w:ilvl="0" w:tplc="0A42EAD6">
+      <w:start w:val="1"/>
+      <w:numFmt w:val="bullet"/>
+      <w:lvlText w:val="▪"/>
+      <w:lvlJc w:val="left"/>
+      <w:pPr>
+        <w:ind w:left="1145" w:hanging="360"/>
+      </w:pPr>
+      <w:rPr>
+        <w:rFonts w:ascii="Book Antiqua" w:hAnsi="Book Antiqua" w:hint="default"/>
+      </w:rPr>
+    </w:lvl>
+    <w:lvl w:ilvl="1" w:tplc="04090003" w:tentative="1">
+      <w:start w:val="1"/>
+      <w:numFmt w:val="bullet"/>
+      <w:lvlText w:val="o"/>
+      <w:lvlJc w:val="left"/>
+      <w:pPr>
+        <w:ind w:left="1865" w:hanging="360"/>
+      </w:pPr>
+      <w:rPr>
+        <w:rFonts w:ascii="Courier New" w:hAnsi="Courier New" w:cs="Courier New" w:hint="default"/>
+      </w:rPr>
+    </w:lvl>
+    <w:lvl w:ilvl="2" w:tplc="04090005" w:tentative="1">
+      <w:start w:val="1"/>
+      <w:numFmt w:val="bullet"/>
+      <w:lvlText w:val=""/>
+      <w:lvlJc w:val="left"/>
+      <w:pPr>
+        <w:ind w:left="2585" w:hanging="360"/>
+      </w:pPr>
+      <w:rPr>
+        <w:rFonts w:ascii="Wingdings" w:hAnsi="Wingdings" w:hint="default"/>
+      </w:rPr>
+    </w:lvl>
+    <w:lvl w:ilvl="3" w:tplc="04090001" w:tentative="1">
+      <w:start w:val="1"/>
+      <w:numFmt w:val="bullet"/>
+      <w:lvlText w:val=""/>
+      <w:lvlJc w:val="left"/>
+      <w:pPr>
+        <w:ind w:left="3305" w:hanging="360"/>
+      </w:pPr>
+      <w:rPr>
+        <w:rFonts w:ascii="Symbol" w:hAnsi="Symbol" w:hint="default"/>
+      </w:rPr>
+    </w:lvl>
+    <w:lvl w:ilvl="4" w:tplc="04090003" w:tentative="1">
+      <w:start w:val="1"/>
+      <w:numFmt w:val="bullet"/>
+      <w:lvlText w:val="o"/>
+      <w:lvlJc w:val="left"/>
+      <w:pPr>
+        <w:ind w:left="4025" w:hanging="360"/>
+      </w:pPr>
+      <w:rPr>
+        <w:rFonts w:ascii="Courier New" w:hAnsi="Courier New" w:cs="Courier New" w:hint="default"/>
+      </w:rPr>
+    </w:lvl>
+    <w:lvl w:ilvl="5" w:tplc="04090005" w:tentative="1">
+      <w:start w:val="1"/>
+      <w:numFmt w:val="bullet"/>
+      <w:lvlText w:val=""/>
+      <w:lvlJc w:val="left"/>
+      <w:pPr>
+        <w:ind w:left="4745" w:hanging="360"/>
+      </w:pPr>
+      <w:rPr>
+        <w:rFonts w:ascii="Wingdings" w:hAnsi="Wingdings" w:hint="default"/>
+      </w:rPr>
+    </w:lvl>
+    <w:lvl w:ilvl="6" w:tplc="04090001" w:tentative="1">
+      <w:start w:val="1"/>
+      <w:numFmt w:val="bullet"/>
+      <w:lvlText w:val=""/>
+      <w:lvlJc w:val="left"/>
+      <w:pPr>
+        <w:ind w:left="5465" w:hanging="360"/>
+      </w:pPr>
+      <w:rPr>
+        <w:rFonts w:ascii="Symbol" w:hAnsi="Symbol" w:hint="default"/>
+      </w:rPr>
+    </w:lvl>
+    <w:lvl w:ilvl="7" w:tplc="04090003" w:tentative="1">
+      <w:start w:val="1"/>
+      <w:numFmt w:val="bullet"/>
+      <w:lvlText w:val="o"/>
+      <w:lvlJc w:val="left"/>
+      <w:pPr>
+        <w:ind w:left="6185" w:hanging="360"/>
+      </w:pPr>
+      <w:rPr>
+        <w:rFonts w:ascii="Courier New" w:hAnsi="Courier New" w:cs="Courier New" w:hint="default"/>
+      </w:rPr>
+    </w:lvl>
+    <w:lvl w:ilvl="8" w:tplc="04090005" w:tentative="1">
+      <w:start w:val="1"/>
+      <w:numFmt w:val="bullet"/>
+      <w:lvlText w:val=""/>
+      <w:lvlJc w:val="left"/>
+      <w:pPr>
+        <w:ind w:left="6905" w:hanging="360"/>
+      </w:pPr>
+      <w:rPr>
+        <w:rFonts w:ascii="Wingdings" w:hAnsi="Wingdings" w:hint="default"/>
+      </w:rPr>
+    </w:lvl>
+  </w:abstractNum>
+  <w:abstractNum w:abstractNumId="16" w15:restartNumberingAfterBreak="0">
     <w:nsid w:val="1B59494D"/>
     <w:multiLevelType w:val="multilevel"/>
     <w:tmpl w:val="907A15EC"/>
@@ -27336,7 +28070,7 @@
       </w:rPr>
     </w:lvl>
   </w:abstractNum>
-  <w:abstractNum w:abstractNumId="16" w15:restartNumberingAfterBreak="0">
+  <w:abstractNum w:abstractNumId="17" w15:restartNumberingAfterBreak="0">
     <w:nsid w:val="1F85579A"/>
     <w:multiLevelType w:val="hybridMultilevel"/>
     <w:tmpl w:val="08E6D0C2"/>
@@ -27449,7 +28183,7 @@
       </w:rPr>
     </w:lvl>
   </w:abstractNum>
-  <w:abstractNum w:abstractNumId="17" w15:restartNumberingAfterBreak="0">
+  <w:abstractNum w:abstractNumId="18" w15:restartNumberingAfterBreak="0">
     <w:nsid w:val="23900BE0"/>
     <w:multiLevelType w:val="hybridMultilevel"/>
     <w:tmpl w:val="8982D766"/>
@@ -27562,7 +28296,7 @@
       </w:rPr>
     </w:lvl>
   </w:abstractNum>
-  <w:abstractNum w:abstractNumId="18" w15:restartNumberingAfterBreak="0">
+  <w:abstractNum w:abstractNumId="19" w15:restartNumberingAfterBreak="0">
     <w:nsid w:val="2E582526"/>
     <w:multiLevelType w:val="hybridMultilevel"/>
     <w:tmpl w:val="A984B792"/>
@@ -27675,7 +28409,7 @@
       </w:rPr>
     </w:lvl>
   </w:abstractNum>
-  <w:abstractNum w:abstractNumId="19" w15:restartNumberingAfterBreak="0">
+  <w:abstractNum w:abstractNumId="20" w15:restartNumberingAfterBreak="0">
     <w:nsid w:val="3353475A"/>
     <w:multiLevelType w:val="multilevel"/>
     <w:tmpl w:val="418E4214"/>
@@ -27762,7 +28496,7 @@
       </w:pPr>
     </w:lvl>
   </w:abstractNum>
-  <w:abstractNum w:abstractNumId="20" w15:restartNumberingAfterBreak="0">
+  <w:abstractNum w:abstractNumId="21" w15:restartNumberingAfterBreak="0">
     <w:nsid w:val="3492709D"/>
     <w:multiLevelType w:val="hybridMultilevel"/>
     <w:tmpl w:val="F7A8AFDA"/>
@@ -27875,7 +28609,7 @@
       </w:rPr>
     </w:lvl>
   </w:abstractNum>
-  <w:abstractNum w:abstractNumId="21" w15:restartNumberingAfterBreak="0">
+  <w:abstractNum w:abstractNumId="22" w15:restartNumberingAfterBreak="0">
     <w:nsid w:val="36AB7E05"/>
     <w:multiLevelType w:val="multilevel"/>
     <w:tmpl w:val="FFB42E42"/>
@@ -27992,7 +28726,7 @@
       </w:pPr>
     </w:lvl>
   </w:abstractNum>
-  <w:abstractNum w:abstractNumId="22" w15:restartNumberingAfterBreak="0">
+  <w:abstractNum w:abstractNumId="23" w15:restartNumberingAfterBreak="0">
     <w:nsid w:val="36B04F5A"/>
     <w:multiLevelType w:val="multilevel"/>
     <w:tmpl w:val="907A15EC"/>
@@ -28134,7 +28868,7 @@
       </w:rPr>
     </w:lvl>
   </w:abstractNum>
-  <w:abstractNum w:abstractNumId="23" w15:restartNumberingAfterBreak="0">
+  <w:abstractNum w:abstractNumId="24" w15:restartNumberingAfterBreak="0">
     <w:nsid w:val="3A162A58"/>
     <w:multiLevelType w:val="multilevel"/>
     <w:tmpl w:val="907A15EC"/>
@@ -28278,7 +29012,7 @@
       </w:rPr>
     </w:lvl>
   </w:abstractNum>
-  <w:abstractNum w:abstractNumId="24" w15:restartNumberingAfterBreak="0">
+  <w:abstractNum w:abstractNumId="25" w15:restartNumberingAfterBreak="0">
     <w:nsid w:val="43AD1628"/>
     <w:multiLevelType w:val="multilevel"/>
     <w:tmpl w:val="907A15EC"/>
@@ -28422,7 +29156,7 @@
       </w:rPr>
     </w:lvl>
   </w:abstractNum>
-  <w:abstractNum w:abstractNumId="25" w15:restartNumberingAfterBreak="0">
+  <w:abstractNum w:abstractNumId="26" w15:restartNumberingAfterBreak="0">
     <w:nsid w:val="47484C35"/>
     <w:multiLevelType w:val="hybridMultilevel"/>
     <w:tmpl w:val="A83C9150"/>
@@ -28535,7 +29269,7 @@
       </w:rPr>
     </w:lvl>
   </w:abstractNum>
-  <w:abstractNum w:abstractNumId="26" w15:restartNumberingAfterBreak="0">
+  <w:abstractNum w:abstractNumId="27" w15:restartNumberingAfterBreak="0">
     <w:nsid w:val="53535320"/>
     <w:multiLevelType w:val="multilevel"/>
     <w:tmpl w:val="907A15EC"/>
@@ -28679,7 +29413,7 @@
       </w:rPr>
     </w:lvl>
   </w:abstractNum>
-  <w:abstractNum w:abstractNumId="27" w15:restartNumberingAfterBreak="0">
+  <w:abstractNum w:abstractNumId="28" w15:restartNumberingAfterBreak="0">
     <w:nsid w:val="56B47A8D"/>
     <w:multiLevelType w:val="hybridMultilevel"/>
     <w:tmpl w:val="9404EC30"/>
@@ -28792,7 +29526,7 @@
       </w:rPr>
     </w:lvl>
   </w:abstractNum>
-  <w:abstractNum w:abstractNumId="28" w15:restartNumberingAfterBreak="0">
+  <w:abstractNum w:abstractNumId="29" w15:restartNumberingAfterBreak="0">
     <w:nsid w:val="5AD020E5"/>
     <w:multiLevelType w:val="hybridMultilevel"/>
     <w:tmpl w:val="2ED2A67A"/>
@@ -28905,7 +29639,7 @@
       </w:rPr>
     </w:lvl>
   </w:abstractNum>
-  <w:abstractNum w:abstractNumId="29" w15:restartNumberingAfterBreak="0">
+  <w:abstractNum w:abstractNumId="30" w15:restartNumberingAfterBreak="0">
     <w:nsid w:val="626E555B"/>
     <w:multiLevelType w:val="hybridMultilevel"/>
     <w:tmpl w:val="1F2076C8"/>
@@ -29018,7 +29752,7 @@
       </w:rPr>
     </w:lvl>
   </w:abstractNum>
-  <w:abstractNum w:abstractNumId="30" w15:restartNumberingAfterBreak="0">
+  <w:abstractNum w:abstractNumId="31" w15:restartNumberingAfterBreak="0">
     <w:nsid w:val="63E5189B"/>
     <w:multiLevelType w:val="hybridMultilevel"/>
     <w:tmpl w:val="46326A34"/>
@@ -29131,7 +29865,7 @@
       </w:rPr>
     </w:lvl>
   </w:abstractNum>
-  <w:abstractNum w:abstractNumId="31" w15:restartNumberingAfterBreak="0">
+  <w:abstractNum w:abstractNumId="32" w15:restartNumberingAfterBreak="0">
     <w:nsid w:val="65110001"/>
     <w:multiLevelType w:val="hybridMultilevel"/>
     <w:tmpl w:val="83D0647A"/>
@@ -29244,7 +29978,7 @@
       </w:rPr>
     </w:lvl>
   </w:abstractNum>
-  <w:abstractNum w:abstractNumId="32" w15:restartNumberingAfterBreak="0">
+  <w:abstractNum w:abstractNumId="33" w15:restartNumberingAfterBreak="0">
     <w:nsid w:val="65221F36"/>
     <w:multiLevelType w:val="hybridMultilevel"/>
     <w:tmpl w:val="5E52D374"/>
@@ -29357,7 +30091,7 @@
       </w:rPr>
     </w:lvl>
   </w:abstractNum>
-  <w:abstractNum w:abstractNumId="33" w15:restartNumberingAfterBreak="0">
+  <w:abstractNum w:abstractNumId="34" w15:restartNumberingAfterBreak="0">
     <w:nsid w:val="6A2E24CD"/>
     <w:multiLevelType w:val="hybridMultilevel"/>
     <w:tmpl w:val="1E94550C"/>
@@ -29470,7 +30204,7 @@
       </w:rPr>
     </w:lvl>
   </w:abstractNum>
-  <w:abstractNum w:abstractNumId="34" w15:restartNumberingAfterBreak="0">
+  <w:abstractNum w:abstractNumId="35" w15:restartNumberingAfterBreak="0">
     <w:nsid w:val="6AFC1994"/>
     <w:multiLevelType w:val="multilevel"/>
     <w:tmpl w:val="907A15EC"/>
@@ -29613,7 +30347,7 @@
       </w:rPr>
     </w:lvl>
   </w:abstractNum>
-  <w:abstractNum w:abstractNumId="35" w15:restartNumberingAfterBreak="0">
+  <w:abstractNum w:abstractNumId="36" w15:restartNumberingAfterBreak="0">
     <w:nsid w:val="799C3B84"/>
     <w:multiLevelType w:val="multilevel"/>
     <w:tmpl w:val="C3565810"/>
@@ -29754,7 +30488,7 @@
       </w:rPr>
     </w:lvl>
   </w:abstractNum>
-  <w:abstractNum w:abstractNumId="36" w15:restartNumberingAfterBreak="0">
+  <w:abstractNum w:abstractNumId="37" w15:restartNumberingAfterBreak="0">
     <w:nsid w:val="7CE6451A"/>
     <w:multiLevelType w:val="multilevel"/>
     <w:tmpl w:val="907A15EC"/>
@@ -29901,37 +30635,37 @@
     <w:abstractNumId w:val="11"/>
   </w:num>
   <w:num w:numId="2">
-    <w:abstractNumId w:val="35"/>
+    <w:abstractNumId w:val="36"/>
   </w:num>
   <w:num w:numId="3">
-    <w:abstractNumId w:val="15"/>
+    <w:abstractNumId w:val="16"/>
   </w:num>
   <w:num w:numId="4">
+    <w:abstractNumId w:val="24"/>
+  </w:num>
+  <w:num w:numId="5">
+    <w:abstractNumId w:val="25"/>
+  </w:num>
+  <w:num w:numId="6">
+    <w:abstractNumId w:val="27"/>
+  </w:num>
+  <w:num w:numId="7">
+    <w:abstractNumId w:val="20"/>
+  </w:num>
+  <w:num w:numId="8">
+    <w:abstractNumId w:val="14"/>
+  </w:num>
+  <w:num w:numId="9">
+    <w:abstractNumId w:val="22"/>
+  </w:num>
+  <w:num w:numId="10">
+    <w:abstractNumId w:val="37"/>
+  </w:num>
+  <w:num w:numId="11">
     <w:abstractNumId w:val="23"/>
   </w:num>
-  <w:num w:numId="5">
-    <w:abstractNumId w:val="24"/>
-  </w:num>
-  <w:num w:numId="6">
-    <w:abstractNumId w:val="26"/>
-  </w:num>
-  <w:num w:numId="7">
-    <w:abstractNumId w:val="19"/>
-  </w:num>
-  <w:num w:numId="8">
-    <w:abstractNumId w:val="13"/>
-  </w:num>
-  <w:num w:numId="9">
-    <w:abstractNumId w:val="21"/>
-  </w:num>
-  <w:num w:numId="10">
-    <w:abstractNumId w:val="36"/>
-  </w:num>
-  <w:num w:numId="11">
-    <w:abstractNumId w:val="22"/>
-  </w:num>
   <w:num w:numId="12">
-    <w:abstractNumId w:val="34"/>
+    <w:abstractNumId w:val="35"/>
   </w:num>
   <w:num w:numId="13">
     <w:abstractNumId w:val="9"/>
@@ -29964,49 +30698,52 @@
     <w:abstractNumId w:val="0"/>
   </w:num>
   <w:num w:numId="23">
-    <w:abstractNumId w:val="20"/>
+    <w:abstractNumId w:val="21"/>
   </w:num>
   <w:num w:numId="24">
-    <w:abstractNumId w:val="17"/>
+    <w:abstractNumId w:val="18"/>
   </w:num>
   <w:num w:numId="25">
     <w:abstractNumId w:val="10"/>
   </w:num>
   <w:num w:numId="26">
+    <w:abstractNumId w:val="33"/>
+  </w:num>
+  <w:num w:numId="27">
+    <w:abstractNumId w:val="28"/>
+  </w:num>
+  <w:num w:numId="28">
+    <w:abstractNumId w:val="17"/>
+  </w:num>
+  <w:num w:numId="29">
     <w:abstractNumId w:val="32"/>
   </w:num>
-  <w:num w:numId="27">
-    <w:abstractNumId w:val="27"/>
+  <w:num w:numId="30">
+    <w:abstractNumId w:val="34"/>
   </w:num>
-  <w:num w:numId="28">
-    <w:abstractNumId w:val="16"/>
+  <w:num w:numId="31">
+    <w:abstractNumId w:val="13"/>
   </w:num>
-  <w:num w:numId="29">
+  <w:num w:numId="32">
+    <w:abstractNumId w:val="30"/>
+  </w:num>
+  <w:num w:numId="33">
+    <w:abstractNumId w:val="26"/>
+  </w:num>
+  <w:num w:numId="34">
+    <w:abstractNumId w:val="19"/>
+  </w:num>
+  <w:num w:numId="35">
+    <w:abstractNumId w:val="29"/>
+  </w:num>
+  <w:num w:numId="36">
     <w:abstractNumId w:val="31"/>
   </w:num>
-  <w:num w:numId="30">
-    <w:abstractNumId w:val="33"/>
+  <w:num w:numId="37">
+    <w:abstractNumId w:val="15"/>
   </w:num>
-  <w:num w:numId="31">
+  <w:num w:numId="38">
     <w:abstractNumId w:val="12"/>
-  </w:num>
-  <w:num w:numId="32">
-    <w:abstractNumId w:val="29"/>
-  </w:num>
-  <w:num w:numId="33">
-    <w:abstractNumId w:val="25"/>
-  </w:num>
-  <w:num w:numId="34">
-    <w:abstractNumId w:val="18"/>
-  </w:num>
-  <w:num w:numId="35">
-    <w:abstractNumId w:val="28"/>
-  </w:num>
-  <w:num w:numId="36">
-    <w:abstractNumId w:val="30"/>
-  </w:num>
-  <w:num w:numId="37">
-    <w:abstractNumId w:val="14"/>
   </w:num>
   <w:numIdMacAtCleanup w:val="12"/>
 </w:numbering>
@@ -30766,7 +31503,7 @@
     <w:basedOn w:val="Norml"/>
     <w:autoRedefine/>
     <w:qFormat/>
-    <w:rsid w:val="00B96880"/>
+    <w:rsid w:val="004F48F3"/>
     <w:pPr>
       <w:numPr>
         <w:numId w:val="1"/>
@@ -30776,7 +31513,7 @@
         <w:tab w:val="left" w:pos="567"/>
       </w:tabs>
       <w:spacing w:before="120" w:after="240" w:line="240" w:lineRule="auto"/>
-      <w:ind w:left="567" w:hanging="567"/>
+      <w:ind w:hanging="567"/>
       <w:jc w:val="left"/>
     </w:pPr>
     <w:rPr>

</xml_diff>

<commit_message>
Updated the tecnhiques section
</commit_message>
<xml_diff>
--- a/Thesis/Game engine specific optimization techniques for Unity.docx
+++ b/Thesis/Game engine specific optimization techniques for Unity.docx
@@ -1001,6 +1001,12 @@
             <w:noProof/>
             <w:webHidden/>
           </w:rPr>
+        </w:r>
+        <w:r>
+          <w:rPr>
+            <w:noProof/>
+            <w:webHidden/>
+          </w:rPr>
           <w:fldChar w:fldCharType="separate"/>
         </w:r>
         <w:r>
@@ -1070,6 +1076,12 @@
             <w:noProof/>
             <w:webHidden/>
           </w:rPr>
+        </w:r>
+        <w:r>
+          <w:rPr>
+            <w:noProof/>
+            <w:webHidden/>
+          </w:rPr>
           <w:fldChar w:fldCharType="separate"/>
         </w:r>
         <w:r>
@@ -1139,6 +1151,12 @@
             <w:noProof/>
             <w:webHidden/>
           </w:rPr>
+        </w:r>
+        <w:r>
+          <w:rPr>
+            <w:noProof/>
+            <w:webHidden/>
+          </w:rPr>
           <w:fldChar w:fldCharType="separate"/>
         </w:r>
         <w:r>
@@ -1208,6 +1226,12 @@
             <w:noProof/>
             <w:webHidden/>
           </w:rPr>
+        </w:r>
+        <w:r>
+          <w:rPr>
+            <w:noProof/>
+            <w:webHidden/>
+          </w:rPr>
           <w:fldChar w:fldCharType="separate"/>
         </w:r>
         <w:r>
@@ -1277,6 +1301,12 @@
             <w:noProof/>
             <w:webHidden/>
           </w:rPr>
+        </w:r>
+        <w:r>
+          <w:rPr>
+            <w:noProof/>
+            <w:webHidden/>
+          </w:rPr>
           <w:fldChar w:fldCharType="separate"/>
         </w:r>
         <w:r>
@@ -1340,6 +1370,12 @@
             <w:webHidden/>
           </w:rPr>
           <w:instrText xml:space="preserve"> PAGEREF _Toc332798850 \h </w:instrText>
+        </w:r>
+        <w:r>
+          <w:rPr>
+            <w:noProof/>
+            <w:webHidden/>
+          </w:rPr>
         </w:r>
         <w:r>
           <w:rPr>
@@ -1553,6 +1589,12 @@
             <w:noProof/>
             <w:webHidden/>
           </w:rPr>
+        </w:r>
+        <w:r>
+          <w:rPr>
+            <w:noProof/>
+            <w:webHidden/>
+          </w:rPr>
           <w:fldChar w:fldCharType="separate"/>
         </w:r>
         <w:r>
@@ -2470,7 +2512,7 @@
         <w:rPr>
           <w:noProof/>
         </w:rPr>
-        <w:t>2020. 12. 02.</w:t>
+        <w:t>2020. 12. 03.</w:t>
       </w:r>
       <w:r>
         <w:fldChar w:fldCharType="end"/>
@@ -3325,6 +3367,9 @@
       <w:r>
         <w:t>Examine Unity specific optimizations and understand why they perform better</w:t>
       </w:r>
+      <w:r>
+        <w:t>.</w:t>
+      </w:r>
     </w:p>
     <w:p>
       <w:pPr>
@@ -3508,7 +3553,13 @@
         <w:t>.</w:t>
       </w:r>
       <w:r>
-        <w:t xml:space="preserve"> The developers attach a profiling tool to the game so they can get results for CPU, memory, renderer, audio</w:t>
+        <w:t xml:space="preserve"> The developers attach a profiling tool to the game so they can get results for CPU,</w:t>
+      </w:r>
+      <w:r>
+        <w:t xml:space="preserve"> GPU,</w:t>
+      </w:r>
+      <w:r>
+        <w:t xml:space="preserve"> memory, renderer, audio</w:t>
       </w:r>
       <w:r>
         <w:t xml:space="preserve"> and storage usage. After analyzing the </w:t>
@@ -4002,15 +4053,7 @@
         <w:t>, and forget its original context.</w:t>
       </w:r>
       <w:r>
-        <w:t xml:space="preserve"> They usually </w:t>
-      </w:r>
-      <w:proofErr w:type="gramStart"/>
-      <w:r>
-        <w:t>connects</w:t>
-      </w:r>
-      <w:proofErr w:type="gramEnd"/>
-      <w:r>
-        <w:t xml:space="preserve"> it with the most of the time right fact that </w:t>
+        <w:t xml:space="preserve"> They usually connect it with the most of the time right fact that </w:t>
       </w:r>
       <w:r>
         <w:t>we</w:t>
@@ -4426,11 +4469,9 @@
       <w:r>
         <w:t xml:space="preserve"> simply </w:t>
       </w:r>
-      <w:proofErr w:type="spellStart"/>
-      <w:r>
-        <w:t>can not</w:t>
-      </w:r>
-      <w:proofErr w:type="spellEnd"/>
+      <w:r>
+        <w:t>cannot</w:t>
+      </w:r>
       <w:r>
         <w:t xml:space="preserve"> be executed.</w:t>
       </w:r>
@@ -4453,13 +4494,7 @@
         <w:t>able to define when</w:t>
       </w:r>
       <w:r>
-        <w:t xml:space="preserve"> and what type of optimization goals we should pre</w:t>
-      </w:r>
-      <w:r>
-        <w:t>-</w:t>
-      </w:r>
-      <w:r>
-        <w:t>specify.</w:t>
+        <w:t xml:space="preserve"> and what type of optimization goals we should specify.</w:t>
       </w:r>
     </w:p>
     <w:p>
@@ -5374,6 +5409,9 @@
         </w:rPr>
         <w:footnoteReference w:id="4"/>
       </w:r>
+      <w:r>
+        <w:t>.</w:t>
+      </w:r>
     </w:p>
     <w:p>
       <w:pPr>
@@ -5392,15 +5430,7 @@
         <w:t xml:space="preserve"> at such an early stage in development</w:t>
       </w:r>
       <w:r>
-        <w:t xml:space="preserve"> but today’s games are not only monetized via how many </w:t>
-      </w:r>
-      <w:proofErr w:type="gramStart"/>
-      <w:r>
-        <w:t>copies</w:t>
-      </w:r>
-      <w:proofErr w:type="gramEnd"/>
-      <w:r>
-        <w:t xml:space="preserve"> they are sold but </w:t>
+        <w:t xml:space="preserve"> but today’s games are not only monetized via how many copies are sold but </w:t>
       </w:r>
       <w:r>
         <w:t>through</w:t>
@@ -5475,13 +5505,10 @@
         <w:t xml:space="preserve">and write </w:t>
       </w:r>
       <w:r>
-        <w:t xml:space="preserve">them down </w:t>
-      </w:r>
-      <w:r>
-        <w:t>into the</w:t>
-      </w:r>
-      <w:r>
-        <w:t xml:space="preserve"> game design document. We already know the target platform</w:t>
+        <w:t>them down</w:t>
+      </w:r>
+      <w:r>
+        <w:t>. We already know the target platform</w:t>
       </w:r>
       <w:r>
         <w:t>s</w:t>
@@ -5493,10 +5520,19 @@
         <w:t xml:space="preserve">the </w:t>
       </w:r>
       <w:r>
-        <w:t xml:space="preserve">desired gameplay mechanics so the engineers can collect the optimization goals based on </w:t>
-      </w:r>
-      <w:r>
-        <w:t>this information</w:t>
+        <w:t xml:space="preserve">desired gameplay mechanics so the engineers can collect </w:t>
+      </w:r>
+      <w:r>
+        <w:t>some of the possible</w:t>
+      </w:r>
+      <w:r>
+        <w:t xml:space="preserve"> optimization goals based on </w:t>
+      </w:r>
+      <w:r>
+        <w:t>this</w:t>
+      </w:r>
+      <w:r>
+        <w:t xml:space="preserve"> information</w:t>
       </w:r>
       <w:r>
         <w:t xml:space="preserve">. </w:t>
@@ -5516,7 +5552,13 @@
         <w:ind w:firstLine="425"/>
       </w:pPr>
       <w:r>
-        <w:t xml:space="preserve">When defining optimization </w:t>
+        <w:t xml:space="preserve">When defining </w:t>
+      </w:r>
+      <w:r>
+        <w:t xml:space="preserve">pre-defined </w:t>
+      </w:r>
+      <w:r>
+        <w:t xml:space="preserve">optimization </w:t>
       </w:r>
       <w:r>
         <w:t>goals,</w:t>
@@ -5525,7 +5567,10 @@
         <w:t xml:space="preserve"> </w:t>
       </w:r>
       <w:r>
-        <w:t xml:space="preserve">we do not provide complete solutions but </w:t>
+        <w:t>most of the time we</w:t>
+      </w:r>
+      <w:r>
+        <w:t xml:space="preserve"> do not provide complete solutions but </w:t>
       </w:r>
       <w:r>
         <w:t xml:space="preserve">rather </w:t>
@@ -5621,6 +5666,9 @@
       <w:r>
         <w:t xml:space="preserve"> to ensure smooth movement</w:t>
       </w:r>
+      <w:r>
+        <w:t>.</w:t>
+      </w:r>
     </w:p>
     <w:p>
       <w:pPr>
@@ -5633,7 +5681,13 @@
         <w:ind w:left="782" w:hanging="357"/>
       </w:pPr>
       <w:r>
-        <w:t>Setup performance tests for AI and physics common use cases to ensure 60 frames per seconds on average</w:t>
+        <w:t>Setup performance tests for AI and physics common use cases</w:t>
+      </w:r>
+      <w:r>
+        <w:t xml:space="preserve"> to ensure a stable frame rate</w:t>
+      </w:r>
+      <w:r>
+        <w:t>.</w:t>
       </w:r>
     </w:p>
     <w:p>
@@ -5713,6 +5767,9 @@
       <w:r>
         <w:t>version</w:t>
       </w:r>
+      <w:r>
+        <w:t>.</w:t>
+      </w:r>
     </w:p>
     <w:p>
       <w:pPr>
@@ -5745,6 +5802,9 @@
       <w:r>
         <w:t xml:space="preserve"> engine</w:t>
       </w:r>
+      <w:r>
+        <w:t>.</w:t>
+      </w:r>
     </w:p>
     <w:p>
       <w:pPr>
@@ -5771,6 +5831,9 @@
         </w:rPr>
         <w:footnoteReference w:id="9"/>
       </w:r>
+      <w:r>
+        <w:t>.</w:t>
+      </w:r>
     </w:p>
     <w:p>
       <w:pPr>
@@ -5801,6 +5864,9 @@
       </w:r>
       <w:r>
         <w:t xml:space="preserve"> (It requires a special license for Pro users)</w:t>
+      </w:r>
+      <w:r>
+        <w:t>.</w:t>
       </w:r>
     </w:p>
     <w:p>
@@ -6159,6 +6225,9 @@
       <w:r>
         <w:t>The level designers design the environment in a way that it perfectly fits into the gameplay</w:t>
       </w:r>
+      <w:r>
+        <w:t>.</w:t>
+      </w:r>
     </w:p>
     <w:p>
       <w:pPr>
@@ -6185,6 +6254,9 @@
       <w:r>
         <w:t>editor scripts to help their team iterate faster</w:t>
       </w:r>
+      <w:r>
+        <w:t>.</w:t>
+      </w:r>
     </w:p>
     <w:p>
       <w:pPr>
@@ -6199,6 +6271,9 @@
       <w:r>
         <w:t>Audio engineers record and create unique sounds for every detail in the game</w:t>
       </w:r>
+      <w:r>
+        <w:t>.</w:t>
+      </w:r>
     </w:p>
     <w:p>
       <w:pPr>
@@ -6219,6 +6294,9 @@
       <w:r>
         <w:t xml:space="preserve"> art style</w:t>
       </w:r>
+      <w:r>
+        <w:t>.</w:t>
+      </w:r>
     </w:p>
     <w:p>
       <w:pPr>
@@ -6233,6 +6311,9 @@
       <w:r>
         <w:t>Animators are putting life to these lifeless polygon monstrosities</w:t>
       </w:r>
+      <w:r>
+        <w:t>.</w:t>
+      </w:r>
     </w:p>
     <w:p>
       <w:pPr>
@@ -6255,13 +6336,19 @@
       <w:r>
         <w:t xml:space="preserve"> project lead trying to coordinate the work of all these awesome and talented people</w:t>
       </w:r>
+      <w:r>
+        <w:t>.</w:t>
+      </w:r>
     </w:p>
     <w:p>
       <w:pPr>
         <w:ind w:firstLine="425"/>
       </w:pPr>
       <w:r>
-        <w:t xml:space="preserve">and we did not </w:t>
+        <w:t>A</w:t>
+      </w:r>
+      <w:r>
+        <w:t xml:space="preserve">nd we did not </w:t>
       </w:r>
       <w:proofErr w:type="gramStart"/>
       <w:r>
@@ -6350,7 +6437,25 @@
         <w:ind w:firstLine="425"/>
       </w:pPr>
       <w:r>
-        <w:t xml:space="preserve">From an optimization point of view, this is the phase where we usually trying to set up a more </w:t>
+        <w:t>From an optimization point of view,</w:t>
+      </w:r>
+      <w:r>
+        <w:t xml:space="preserve"> we will define a plenty of optimization goals in this phase.</w:t>
+      </w:r>
+      <w:r>
+        <w:t xml:space="preserve"> </w:t>
+      </w:r>
+      <w:r>
+        <w:t>T</w:t>
+      </w:r>
+      <w:r>
+        <w:t xml:space="preserve">his is </w:t>
+      </w:r>
+      <w:r>
+        <w:t xml:space="preserve">also </w:t>
+      </w:r>
+      <w:r>
+        <w:t xml:space="preserve">the phase where we usually trying to set up a more </w:t>
       </w:r>
       <w:r>
         <w:t>precise</w:t>
@@ -6566,6 +6671,13 @@
           <w:b w:val="0"/>
           <w:bCs w:val="0"/>
         </w:rPr>
+        <w:t xml:space="preserve"> where post-production is separated into three phases. Pre-launch, launch, post-production.</w:t>
+      </w:r>
+      <w:r>
+        <w:rPr>
+          <w:b w:val="0"/>
+          <w:bCs w:val="0"/>
+        </w:rPr>
         <w:t xml:space="preserve"> </w:t>
       </w:r>
       <w:r>
@@ -6684,7 +6796,7 @@
           <w:ilvl w:val="0"/>
           <w:numId w:val="30"/>
         </w:numPr>
-        <w:spacing w:before="120" w:after="0"/>
+        <w:spacing w:before="40" w:after="0"/>
         <w:ind w:left="1139" w:hanging="357"/>
       </w:pPr>
       <w:r>
@@ -6698,7 +6810,7 @@
           <w:ilvl w:val="0"/>
           <w:numId w:val="30"/>
         </w:numPr>
-        <w:spacing w:before="120" w:after="0"/>
+        <w:spacing w:before="40" w:after="0"/>
         <w:ind w:left="1139" w:hanging="357"/>
       </w:pPr>
       <w:r>
@@ -6736,7 +6848,7 @@
           <w:ilvl w:val="0"/>
           <w:numId w:val="30"/>
         </w:numPr>
-        <w:spacing w:before="120" w:after="0"/>
+        <w:spacing w:before="40" w:after="0"/>
         <w:ind w:left="1139" w:hanging="357"/>
       </w:pPr>
       <w:r>
@@ -6759,7 +6871,8 @@
           <w:ilvl w:val="0"/>
           <w:numId w:val="30"/>
         </w:numPr>
-        <w:spacing w:before="120" w:after="0"/>
+        <w:spacing w:before="40" w:after="0"/>
+        <w:ind w:left="1139" w:hanging="357"/>
       </w:pPr>
       <w:r>
         <w:t>But most of the</w:t>
@@ -6809,6 +6922,9 @@
       <w:r>
         <w:t>The game might need emergency patches (fails to launch, game breaking bugs etc.)</w:t>
       </w:r>
+      <w:r>
+        <w:t>.</w:t>
+      </w:r>
     </w:p>
     <w:p>
       <w:pPr>
@@ -6832,6 +6948,9 @@
       <w:r>
         <w:t>fixing</w:t>
       </w:r>
+      <w:r>
+        <w:t>.</w:t>
+      </w:r>
     </w:p>
     <w:p>
       <w:pPr>
@@ -6860,6 +6979,9 @@
       </w:r>
       <w:r>
         <w:t>s</w:t>
+      </w:r>
+      <w:r>
+        <w:t>.</w:t>
       </w:r>
     </w:p>
     <w:p>
@@ -9809,6 +9931,9 @@
       </w:pPr>
       <w:r>
         <w:t>Scripting backends</w:t>
+      </w:r>
+      <w:r>
+        <w:t>.</w:t>
       </w:r>
     </w:p>
     <w:p>
@@ -11604,6 +11729,9 @@
       <w:r>
         <w:t>The value type is a field of a class</w:t>
       </w:r>
+      <w:r>
+        <w:t>.</w:t>
+      </w:r>
     </w:p>
     <w:p>
       <w:pPr>
@@ -11623,6 +11751,9 @@
           <w:rStyle w:val="Lbjegyzet-hivatkozs"/>
         </w:rPr>
         <w:footnoteReference w:id="32"/>
+      </w:r>
+      <w:r>
+        <w:t>.</w:t>
       </w:r>
     </w:p>
     <w:p>
@@ -18482,6 +18613,9 @@
       <w:r>
         <w:t>s</w:t>
       </w:r>
+      <w:r>
+        <w:t>.</w:t>
+      </w:r>
     </w:p>
     <w:p>
       <w:pPr>
@@ -18508,6 +18642,9 @@
       <w:r>
         <w:t>a level where you can shoot fireballs on a dragon</w:t>
       </w:r>
+      <w:r>
+        <w:t>.</w:t>
+      </w:r>
     </w:p>
     <w:p>
       <w:pPr>
@@ -18644,11 +18781,9 @@
       <w:r>
         <w:t xml:space="preserve"> a problem about loading the dragon scene. There were so many initialization </w:t>
       </w:r>
-      <w:proofErr w:type="gramStart"/>
-      <w:r>
-        <w:t>logic</w:t>
-      </w:r>
-      <w:proofErr w:type="gramEnd"/>
+      <w:r>
+        <w:t>logics</w:t>
+      </w:r>
       <w:r>
         <w:t xml:space="preserve"> in Awake and Start messages that loading the scene took several seconds. Because of this an optimization goal was</w:t>
       </w:r>
@@ -18782,10 +18917,16 @@
         <w:t>The l</w:t>
       </w:r>
       <w:r>
-        <w:t xml:space="preserve">oading time performance </w:t>
-      </w:r>
-      <w:r>
-        <w:t xml:space="preserve">tests are located under </w:t>
+        <w:t>oading time</w:t>
+      </w:r>
+      <w:r>
+        <w:t>s</w:t>
+      </w:r>
+      <w:r>
+        <w:t xml:space="preserve"> performance </w:t>
+      </w:r>
+      <w:r>
+        <w:t xml:space="preserve">test are located under </w:t>
       </w:r>
       <w:r>
         <w:t xml:space="preserve">the folder structure </w:t>
@@ -20401,7 +20542,7 @@
                                 <w:szCs w:val="19"/>
                                 <w:lang w:eastAsia="hu-HU"/>
                               </w:rPr>
-                              <w:t xml:space="preserve">   // Creating a sample group for </w:t>
+                              <w:t xml:space="preserve">   // Creating a sample group for loading time</w:t>
                             </w:r>
                           </w:p>
                           <w:p>
@@ -21033,7 +21174,7 @@
                                 <w:szCs w:val="19"/>
                                 <w:lang w:eastAsia="hu-HU"/>
                               </w:rPr>
-                              <w:t>// Small idling before measurement starts</w:t>
+                              <w:t>// Small idling aka warmup before measurement starts</w:t>
                             </w:r>
                           </w:p>
                           <w:p>
@@ -21401,7 +21542,29 @@
                                 <w:szCs w:val="19"/>
                                 <w:lang w:eastAsia="hu-HU"/>
                               </w:rPr>
-                              <w:t>// Waiting till the scene loads then stopping the stopwatch</w:t>
+                              <w:t>// Waiting till the scene loads (</w:t>
+                            </w:r>
+                            <w:proofErr w:type="spellStart"/>
+                            <w:r>
+                              <w:rPr>
+                                <w:rFonts w:ascii="Consolas" w:hAnsi="Consolas" w:cs="Consolas"/>
+                                <w:color w:val="008000"/>
+                                <w:sz w:val="19"/>
+                                <w:szCs w:val="19"/>
+                                <w:lang w:eastAsia="hu-HU"/>
+                              </w:rPr>
+                              <w:t>sw</w:t>
+                            </w:r>
+                            <w:proofErr w:type="spellEnd"/>
+                            <w:r>
+                              <w:rPr>
+                                <w:rFonts w:ascii="Consolas" w:hAnsi="Consolas" w:cs="Consolas"/>
+                                <w:color w:val="008000"/>
+                                <w:sz w:val="19"/>
+                                <w:szCs w:val="19"/>
+                                <w:lang w:eastAsia="hu-HU"/>
+                              </w:rPr>
+                              <w:t xml:space="preserve"> is stopped when the scene is loaded)</w:t>
                             </w:r>
                           </w:p>
                           <w:p>
@@ -22478,7 +22641,7 @@
                           <w:szCs w:val="19"/>
                           <w:lang w:eastAsia="hu-HU"/>
                         </w:rPr>
-                        <w:t xml:space="preserve">   // Creating a sample group for </w:t>
+                        <w:t xml:space="preserve">   // Creating a sample group for loading time</w:t>
                       </w:r>
                     </w:p>
                     <w:p>
@@ -23110,7 +23273,7 @@
                           <w:szCs w:val="19"/>
                           <w:lang w:eastAsia="hu-HU"/>
                         </w:rPr>
-                        <w:t>// Small idling before measurement starts</w:t>
+                        <w:t>// Small idling aka warmup before measurement starts</w:t>
                       </w:r>
                     </w:p>
                     <w:p>
@@ -23478,7 +23641,29 @@
                           <w:szCs w:val="19"/>
                           <w:lang w:eastAsia="hu-HU"/>
                         </w:rPr>
-                        <w:t>// Waiting till the scene loads then stopping the stopwatch</w:t>
+                        <w:t>// Waiting till the scene loads (</w:t>
+                      </w:r>
+                      <w:proofErr w:type="spellStart"/>
+                      <w:r>
+                        <w:rPr>
+                          <w:rFonts w:ascii="Consolas" w:hAnsi="Consolas" w:cs="Consolas"/>
+                          <w:color w:val="008000"/>
+                          <w:sz w:val="19"/>
+                          <w:szCs w:val="19"/>
+                          <w:lang w:eastAsia="hu-HU"/>
+                        </w:rPr>
+                        <w:t>sw</w:t>
+                      </w:r>
+                      <w:proofErr w:type="spellEnd"/>
+                      <w:r>
+                        <w:rPr>
+                          <w:rFonts w:ascii="Consolas" w:hAnsi="Consolas" w:cs="Consolas"/>
+                          <w:color w:val="008000"/>
+                          <w:sz w:val="19"/>
+                          <w:szCs w:val="19"/>
+                          <w:lang w:eastAsia="hu-HU"/>
+                        </w:rPr>
+                        <w:t xml:space="preserve"> is stopped when the scene is loaded)</w:t>
                       </w:r>
                     </w:p>
                     <w:p>
@@ -24277,7 +24462,38 @@
         <w:t>attribute</w:t>
       </w:r>
       <w:r>
-        <w:t xml:space="preserve"> which executes the test n times where n is the number of elements in the _levels variable</w:t>
+        <w:t xml:space="preserve"> which executes the test </w:t>
+      </w:r>
+      <w:r>
+        <w:rPr>
+          <w:i/>
+          <w:iCs/>
+        </w:rPr>
+        <w:t>n</w:t>
+      </w:r>
+      <w:r>
+        <w:t xml:space="preserve"> times where </w:t>
+      </w:r>
+      <w:r>
+        <w:rPr>
+          <w:i/>
+          <w:iCs/>
+        </w:rPr>
+        <w:t>n</w:t>
+      </w:r>
+      <w:r>
+        <w:t xml:space="preserve"> is the number of elements in the </w:t>
+      </w:r>
+      <w:r>
+        <w:rPr>
+          <w:rFonts w:ascii="Consolas" w:hAnsi="Consolas"/>
+          <w:sz w:val="22"/>
+          <w:szCs w:val="22"/>
+        </w:rPr>
+        <w:t>_levels</w:t>
+      </w:r>
+      <w:r>
+        <w:t xml:space="preserve"> variable</w:t>
       </w:r>
       <w:r>
         <w:t>.</w:t>
@@ -24577,6 +24793,9 @@
         <w:t xml:space="preserve"> in PTE</w:t>
       </w:r>
       <w:r>
+        <w:t xml:space="preserve"> and why they are so useful</w:t>
+      </w:r>
+      <w:r>
         <w:t>.</w:t>
       </w:r>
     </w:p>
@@ -25113,14 +25332,26 @@
         <w:ind w:firstLine="425"/>
       </w:pPr>
       <w:r>
-        <w:t>In this example the development team defined an optimization goal for the game itself that on the recommended configurations the game should run above 120 fps. Because of this on computation heavy levels performance tests are guarding this goal.</w:t>
-      </w:r>
-      <w:r>
-        <w:t xml:space="preserve"> </w:t>
+        <w:t xml:space="preserve">In this example the development team defined an optimization goal for the game itself </w:t>
+      </w:r>
+      <w:r>
+        <w:t xml:space="preserve">which states </w:t>
+      </w:r>
+      <w:r>
+        <w:t>that on the recommended configurations the game should run above 120 fps. Because of this</w:t>
+      </w:r>
+      <w:r>
+        <w:t>,</w:t>
+      </w:r>
+      <w:r>
+        <w:t xml:space="preserve"> on computation heavy levels performance tests are guarding this </w:t>
       </w:r>
       <w:r>
         <w:lastRenderedPageBreak/>
-        <w:t xml:space="preserve">One of this computation heavy levels </w:t>
+        <w:t>goal.</w:t>
+      </w:r>
+      <w:r>
+        <w:t xml:space="preserve"> One of this computation heavy levels </w:t>
       </w:r>
       <w:r>
         <w:t>is the Dragon Level</w:t>
@@ -25618,7 +25849,7 @@
                                 <w:szCs w:val="19"/>
                                 <w:lang w:eastAsia="hu-HU"/>
                               </w:rPr>
-                              <w:t>// Small warmup before measurement starts</w:t>
+                              <w:t>// Small idling aka warmup before measurement starts</w:t>
                             </w:r>
                           </w:p>
                           <w:p>
@@ -26978,27 +27209,7 @@
                                 <w:szCs w:val="19"/>
                                 <w:lang w:eastAsia="hu-HU"/>
                               </w:rPr>
-                              <w:t xml:space="preserve">, </w:t>
-                            </w:r>
-                            <w:r>
-                              <w:rPr>
-                                <w:rFonts w:ascii="Consolas" w:hAnsi="Consolas" w:cs="Consolas"/>
-                                <w:color w:val="000000"/>
-                                <w:sz w:val="19"/>
-                                <w:szCs w:val="19"/>
-                                <w:lang w:eastAsia="hu-HU"/>
-                              </w:rPr>
-                              <w:t>120</w:t>
-                            </w:r>
-                            <w:r>
-                              <w:rPr>
-                                <w:rFonts w:ascii="Consolas" w:hAnsi="Consolas" w:cs="Consolas"/>
-                                <w:color w:val="000000"/>
-                                <w:sz w:val="19"/>
-                                <w:szCs w:val="19"/>
-                                <w:lang w:eastAsia="hu-HU"/>
-                              </w:rPr>
-                              <w:t>,</w:t>
+                              <w:t>, 120,</w:t>
                             </w:r>
                           </w:p>
                           <w:p>
@@ -27577,7 +27788,7 @@
                           <w:szCs w:val="19"/>
                           <w:lang w:eastAsia="hu-HU"/>
                         </w:rPr>
-                        <w:t>// Small warmup before measurement starts</w:t>
+                        <w:t>// Small idling aka warmup before measurement starts</w:t>
                       </w:r>
                     </w:p>
                     <w:p>
@@ -28937,27 +29148,7 @@
                           <w:szCs w:val="19"/>
                           <w:lang w:eastAsia="hu-HU"/>
                         </w:rPr>
-                        <w:t xml:space="preserve">, </w:t>
-                      </w:r>
-                      <w:r>
-                        <w:rPr>
-                          <w:rFonts w:ascii="Consolas" w:hAnsi="Consolas" w:cs="Consolas"/>
-                          <w:color w:val="000000"/>
-                          <w:sz w:val="19"/>
-                          <w:szCs w:val="19"/>
-                          <w:lang w:eastAsia="hu-HU"/>
-                        </w:rPr>
-                        <w:t>120</w:t>
-                      </w:r>
-                      <w:r>
-                        <w:rPr>
-                          <w:rFonts w:ascii="Consolas" w:hAnsi="Consolas" w:cs="Consolas"/>
-                          <w:color w:val="000000"/>
-                          <w:sz w:val="19"/>
-                          <w:szCs w:val="19"/>
-                          <w:lang w:eastAsia="hu-HU"/>
-                        </w:rPr>
-                        <w:t>,</w:t>
+                        <w:t>, 120,</w:t>
                       </w:r>
                     </w:p>
                     <w:p>
@@ -29205,15 +29396,7 @@
         <w:t xml:space="preserve"> fireballs with a simulated click delay. The frame time and FPS are only measured in the critical part where </w:t>
       </w:r>
       <w:r>
-        <w:t xml:space="preserve">the computation heavy calculations </w:t>
-      </w:r>
-      <w:proofErr w:type="gramStart"/>
-      <w:r>
-        <w:t>happens</w:t>
-      </w:r>
-      <w:proofErr w:type="gramEnd"/>
-      <w:r>
-        <w:t>. Via scoped measuring our test will be more precise since idling is not part of the sampling.</w:t>
+        <w:t>the computation heavy calculations happen. Via scoped measuring our test will be more precise since idling is not part of the sampling.</w:t>
       </w:r>
       <w:r>
         <w:t xml:space="preserve"> After running the test</w:t>
@@ -29246,6 +29429,9 @@
         <w:pStyle w:val="Kp"/>
       </w:pPr>
       <w:r>
+        <w:rPr>
+          <w:noProof/>
+        </w:rPr>
         <w:lastRenderedPageBreak/>
         <w:drawing>
           <wp:inline distT="0" distB="0" distL="0" distR="0" wp14:anchorId="34043500" wp14:editId="287A0923">
@@ -29367,7 +29553,13 @@
         <w:t>the developers will get a notification</w:t>
       </w:r>
       <w:r>
-        <w:t xml:space="preserve"> that a recent change made the scene too computational heavy.</w:t>
+        <w:t xml:space="preserve"> that a recent change made the scene too computational heavy</w:t>
+      </w:r>
+      <w:r>
+        <w:t xml:space="preserve"> therefore violating the optimization goal</w:t>
+      </w:r>
+      <w:r>
+        <w:t>.</w:t>
       </w:r>
     </w:p>
     <w:p>
@@ -29514,20 +29706,68 @@
       <w:pPr>
         <w:pStyle w:val="Cmsor1"/>
       </w:pPr>
-      <w:proofErr w:type="spellStart"/>
       <w:r>
         <w:lastRenderedPageBreak/>
-        <w:t>Optimiaztion</w:t>
-      </w:r>
-      <w:proofErr w:type="spellEnd"/>
-      <w:r>
-        <w:t xml:space="preserve"> </w:t>
-      </w:r>
-      <w:proofErr w:type="spellStart"/>
-      <w:r>
-        <w:t>Tecnhinueqs</w:t>
-      </w:r>
-      <w:proofErr w:type="spellEnd"/>
+        <w:t xml:space="preserve">Advanced </w:t>
+      </w:r>
+      <w:r>
+        <w:t>Optimization</w:t>
+      </w:r>
+      <w:r>
+        <w:t xml:space="preserve"> </w:t>
+      </w:r>
+      <w:r>
+        <w:t>Techniques</w:t>
+      </w:r>
+      <w:r>
+        <w:t xml:space="preserve"> for Unity</w:t>
+      </w:r>
+    </w:p>
+    <w:p>
+      <w:pPr>
+        <w:ind w:firstLine="425"/>
+      </w:pPr>
+      <w:r>
+        <w:t xml:space="preserve">Every game engine has a different architecture therefore there are some optimizations that needs to be considered more in one than in the other. E.g. an Unreal Engine developer does not have to worry about interop calls </w:t>
+      </w:r>
+      <w:r>
+        <w:t xml:space="preserve">while a Unity developer should. An Unreal Engine developer can opt-out from garbage collection while a Unity developer cannot and while an Unreal engine developer should worry about memory leaks a Unity engine developer usually </w:t>
+      </w:r>
+      <w:r>
+        <w:t>should</w:t>
+      </w:r>
+      <w:r>
+        <w:t xml:space="preserve"> no</w:t>
+      </w:r>
+      <w:r>
+        <w:t>t</w:t>
+      </w:r>
+      <w:r>
+        <w:t>.</w:t>
+      </w:r>
+      <w:r>
+        <w:t xml:space="preserve"> Because of the nature of these architectural differences there are many optimization </w:t>
+      </w:r>
+      <w:r>
+        <w:t xml:space="preserve">techniques that only applies to game engines sharing similar architecture as Unity. In this section we will discuss some of these </w:t>
+      </w:r>
+      <w:r>
+        <w:t xml:space="preserve">advanced </w:t>
+      </w:r>
+      <w:r>
+        <w:t xml:space="preserve">optimization </w:t>
+      </w:r>
+      <w:r>
+        <w:t>techniques</w:t>
+      </w:r>
+      <w:r>
+        <w:t>.</w:t>
+      </w:r>
+    </w:p>
+    <w:p>
+      <w:pPr>
+        <w:ind w:firstLine="425"/>
+      </w:pPr>
     </w:p>
     <w:p>
       <w:pPr>
@@ -30332,6 +30572,18 @@
           <w:t>https://unity.com/our-company</w:t>
         </w:r>
       </w:hyperlink>
+      <w:r>
+        <w:rPr>
+          <w:rStyle w:val="Hiperhivatkozs"/>
+        </w:rPr>
+        <w:br/>
+      </w:r>
+      <w:r>
+        <w:t>Acessed 2020.</w:t>
+      </w:r>
+      <w:r>
+        <w:t>09.20</w:t>
+      </w:r>
     </w:p>
     <w:p>
       <w:pPr>
@@ -30366,6 +30618,24 @@
         </w:r>
       </w:hyperlink>
       <w:bookmarkEnd w:id="8"/>
+      <w:r>
+        <w:rPr>
+          <w:rStyle w:val="Hiperhivatkozs"/>
+        </w:rPr>
+        <w:br/>
+      </w:r>
+      <w:r>
+        <w:t>Acessed 2020.</w:t>
+      </w:r>
+      <w:r>
+        <w:t>09</w:t>
+      </w:r>
+      <w:r>
+        <w:t>.2</w:t>
+      </w:r>
+      <w:r>
+        <w:t>8</w:t>
+      </w:r>
     </w:p>
     <w:p>
       <w:pPr>
@@ -30408,6 +30678,24 @@
         </w:r>
       </w:hyperlink>
       <w:bookmarkEnd w:id="9"/>
+      <w:r>
+        <w:rPr>
+          <w:rStyle w:val="Hiperhivatkozs"/>
+        </w:rPr>
+        <w:br/>
+      </w:r>
+      <w:r>
+        <w:t>Acessed 2020.</w:t>
+      </w:r>
+      <w:r>
+        <w:t>10</w:t>
+      </w:r>
+      <w:r>
+        <w:t>.</w:t>
+      </w:r>
+      <w:r>
+        <w:t>02</w:t>
+      </w:r>
     </w:p>
     <w:p>
       <w:pPr>
@@ -30441,6 +30729,24 @@
         </w:r>
       </w:hyperlink>
       <w:bookmarkEnd w:id="10"/>
+      <w:r>
+        <w:rPr>
+          <w:rStyle w:val="Hiperhivatkozs"/>
+        </w:rPr>
+        <w:br/>
+      </w:r>
+      <w:r>
+        <w:t xml:space="preserve">Acessed </w:t>
+      </w:r>
+      <w:r>
+        <w:t>2020.</w:t>
+      </w:r>
+      <w:r>
+        <w:t>10.0</w:t>
+      </w:r>
+      <w:r>
+        <w:t>6</w:t>
+      </w:r>
     </w:p>
     <w:p>
       <w:pPr>
@@ -30491,6 +30797,24 @@
         </w:r>
       </w:hyperlink>
       <w:bookmarkEnd w:id="11"/>
+      <w:r>
+        <w:rPr>
+          <w:rStyle w:val="Hiperhivatkozs"/>
+        </w:rPr>
+        <w:br/>
+      </w:r>
+      <w:r>
+        <w:t>Acessed 2020.</w:t>
+      </w:r>
+      <w:r>
+        <w:t>10</w:t>
+      </w:r>
+      <w:r>
+        <w:t>.</w:t>
+      </w:r>
+      <w:r>
+        <w:t>07</w:t>
+      </w:r>
     </w:p>
     <w:p>
       <w:pPr>
@@ -30527,6 +30851,24 @@
         </w:r>
       </w:hyperlink>
       <w:bookmarkEnd w:id="12"/>
+      <w:r>
+        <w:rPr>
+          <w:rStyle w:val="Hiperhivatkozs"/>
+        </w:rPr>
+        <w:br/>
+      </w:r>
+      <w:r>
+        <w:t>Acessed 2020.</w:t>
+      </w:r>
+      <w:r>
+        <w:t>10</w:t>
+      </w:r>
+      <w:r>
+        <w:t>.</w:t>
+      </w:r>
+      <w:r>
+        <w:t>07</w:t>
+      </w:r>
     </w:p>
     <w:p>
       <w:pPr>
@@ -30558,6 +30900,24 @@
         </w:r>
       </w:hyperlink>
       <w:bookmarkEnd w:id="13"/>
+      <w:r>
+        <w:rPr>
+          <w:rStyle w:val="Hiperhivatkozs"/>
+        </w:rPr>
+        <w:br/>
+      </w:r>
+      <w:r>
+        <w:t>Acessed 2020.</w:t>
+      </w:r>
+      <w:r>
+        <w:t>10</w:t>
+      </w:r>
+      <w:r>
+        <w:t>.</w:t>
+      </w:r>
+      <w:r>
+        <w:t>10</w:t>
+      </w:r>
     </w:p>
     <w:p>
       <w:pPr>
@@ -30584,6 +30944,18 @@
           <w:t>https://docs.microsoft.com/en-us/dotnet/csharp/tour-of-csharp/</w:t>
         </w:r>
       </w:hyperlink>
+      <w:r>
+        <w:rPr>
+          <w:rStyle w:val="Hiperhivatkozs"/>
+        </w:rPr>
+        <w:br/>
+      </w:r>
+      <w:r>
+        <w:t>Acessed 2020.</w:t>
+      </w:r>
+      <w:r>
+        <w:t>10.11.</w:t>
+      </w:r>
     </w:p>
     <w:p>
       <w:pPr>
@@ -30613,7 +30985,7 @@
         <w:br/>
       </w:r>
       <w:r>
-        <w:t xml:space="preserve">(revision </w:t>
+        <w:t xml:space="preserve">revision </w:t>
       </w:r>
       <w:r>
         <w:t>11:53</w:t>
@@ -30628,16 +31000,16 @@
         <w:t xml:space="preserve"> </w:t>
       </w:r>
       <w:r>
-        <w:t xml:space="preserve">November </w:t>
+        <w:t>October</w:t>
+      </w:r>
+      <w:r>
+        <w:t xml:space="preserve"> </w:t>
       </w:r>
       <w:r>
         <w:t>20</w:t>
       </w:r>
       <w:r>
         <w:t>20</w:t>
-      </w:r>
-      <w:r>
-        <w:t>)</w:t>
       </w:r>
     </w:p>
     <w:p>
@@ -30671,6 +31043,24 @@
           <w:t>https://docs.microsoft.com/en-us/dotnet/standard/managed-code</w:t>
         </w:r>
       </w:hyperlink>
+      <w:r>
+        <w:rPr>
+          <w:rStyle w:val="Hiperhivatkozs"/>
+        </w:rPr>
+        <w:br/>
+      </w:r>
+      <w:r>
+        <w:t>Acessed 2020.</w:t>
+      </w:r>
+      <w:r>
+        <w:t>10</w:t>
+      </w:r>
+      <w:r>
+        <w:t>.</w:t>
+      </w:r>
+      <w:r>
+        <w:t>14</w:t>
+      </w:r>
     </w:p>
     <w:p>
       <w:pPr>
@@ -30697,6 +31087,24 @@
           <w:t>https://docs.microsoft.com/en-us/dotnet/standard/clr</w:t>
         </w:r>
       </w:hyperlink>
+      <w:r>
+        <w:rPr>
+          <w:rStyle w:val="Hiperhivatkozs"/>
+        </w:rPr>
+        <w:br/>
+      </w:r>
+      <w:r>
+        <w:t>Acessed 2020.</w:t>
+      </w:r>
+      <w:r>
+        <w:t>10</w:t>
+      </w:r>
+      <w:r>
+        <w:t>.</w:t>
+      </w:r>
+      <w:r>
+        <w:t>16</w:t>
+      </w:r>
     </w:p>
     <w:p>
       <w:pPr>
@@ -30709,6 +31117,7 @@
       </w:pPr>
       <w:bookmarkStart w:id="14" w:name="_Ref56524106"/>
       <w:r>
+        <w:lastRenderedPageBreak/>
         <w:t xml:space="preserve">ZDNet, </w:t>
       </w:r>
       <w:r>
@@ -30741,6 +31150,24 @@
         </w:r>
       </w:hyperlink>
       <w:bookmarkEnd w:id="14"/>
+      <w:r>
+        <w:rPr>
+          <w:rStyle w:val="Hiperhivatkozs"/>
+        </w:rPr>
+        <w:br/>
+      </w:r>
+      <w:r>
+        <w:t>Acessed 2020.</w:t>
+      </w:r>
+      <w:r>
+        <w:t>10</w:t>
+      </w:r>
+      <w:r>
+        <w:t>.</w:t>
+      </w:r>
+      <w:r>
+        <w:t>16</w:t>
+      </w:r>
     </w:p>
     <w:p>
       <w:pPr>
@@ -30780,6 +31207,21 @@
         </w:r>
       </w:hyperlink>
       <w:bookmarkEnd w:id="15"/>
+      <w:r>
+        <w:rPr>
+          <w:rStyle w:val="Hiperhivatkozs"/>
+        </w:rPr>
+        <w:br/>
+      </w:r>
+      <w:r>
+        <w:t>Acessed 2020.</w:t>
+      </w:r>
+      <w:r>
+        <w:t>10.2</w:t>
+      </w:r>
+      <w:r>
+        <w:t>6</w:t>
+      </w:r>
     </w:p>
     <w:p>
       <w:pPr>
@@ -30792,7 +31234,6 @@
       </w:pPr>
       <w:bookmarkStart w:id="16" w:name="_Ref56709229"/>
       <w:r>
-        <w:lastRenderedPageBreak/>
         <w:t xml:space="preserve">Microsoft Docs, </w:t>
       </w:r>
       <w:r>
@@ -30819,6 +31260,24 @@
         </w:r>
       </w:hyperlink>
       <w:bookmarkEnd w:id="16"/>
+      <w:r>
+        <w:rPr>
+          <w:rStyle w:val="Hiperhivatkozs"/>
+        </w:rPr>
+        <w:br/>
+      </w:r>
+      <w:r>
+        <w:t>Acessed 2020.</w:t>
+      </w:r>
+      <w:r>
+        <w:t>10</w:t>
+      </w:r>
+      <w:r>
+        <w:t>.</w:t>
+      </w:r>
+      <w:r>
+        <w:t>28</w:t>
+      </w:r>
     </w:p>
     <w:p>
       <w:pPr>
@@ -30858,7 +31317,7 @@
         <w:br/>
       </w:r>
       <w:r>
-        <w:t>(revision 07</w:t>
+        <w:t>revision 07</w:t>
       </w:r>
       <w:r>
         <w:t>:</w:t>
@@ -30870,7 +31329,7 @@
         <w:t xml:space="preserve">November </w:t>
       </w:r>
       <w:r>
-        <w:t>2020)</w:t>
+        <w:t>2020</w:t>
       </w:r>
     </w:p>
     <w:p>
@@ -30928,6 +31387,21 @@
         </w:r>
         <w:bookmarkEnd w:id="17"/>
       </w:hyperlink>
+      <w:r>
+        <w:rPr>
+          <w:rStyle w:val="Hiperhivatkozs"/>
+        </w:rPr>
+        <w:br/>
+      </w:r>
+      <w:r>
+        <w:t>Acessed 2020.</w:t>
+      </w:r>
+      <w:r>
+        <w:t>11.</w:t>
+      </w:r>
+      <w:r>
+        <w:t>08</w:t>
+      </w:r>
     </w:p>
     <w:p>
       <w:pPr>
@@ -30982,6 +31456,24 @@
         </w:r>
       </w:hyperlink>
       <w:bookmarkEnd w:id="18"/>
+      <w:r>
+        <w:rPr>
+          <w:rStyle w:val="Hiperhivatkozs"/>
+        </w:rPr>
+        <w:br/>
+      </w:r>
+      <w:r>
+        <w:t>Acessed 2020.</w:t>
+      </w:r>
+      <w:r>
+        <w:t>11</w:t>
+      </w:r>
+      <w:r>
+        <w:t>.</w:t>
+      </w:r>
+      <w:r>
+        <w:t>10</w:t>
+      </w:r>
     </w:p>
     <w:p>
       <w:pPr>
@@ -31021,7 +31513,7 @@
         <w:br/>
       </w:r>
       <w:r>
-        <w:t>(revision 06</w:t>
+        <w:t>revision 06</w:t>
       </w:r>
       <w:r>
         <w:t>:</w:t>
@@ -31033,7 +31525,7 @@
         <w:t xml:space="preserve">November </w:t>
       </w:r>
       <w:r>
-        <w:t>2020)</w:t>
+        <w:t>2020</w:t>
       </w:r>
     </w:p>
     <w:p>
@@ -31093,6 +31585,21 @@
           <w:t>html</w:t>
         </w:r>
       </w:hyperlink>
+      <w:r>
+        <w:rPr>
+          <w:rStyle w:val="Hiperhivatkozs"/>
+        </w:rPr>
+        <w:br/>
+      </w:r>
+      <w:r>
+        <w:t>Acessed 2020.</w:t>
+      </w:r>
+      <w:r>
+        <w:t>11.1</w:t>
+      </w:r>
+      <w:r>
+        <w:t>9</w:t>
+      </w:r>
     </w:p>
     <w:p>
       <w:pPr>
@@ -31145,6 +31652,21 @@
           <w:t>https://docs.unity3d.com/Packages/com.unity.testframework.performance@2.4/manual/index.html</w:t>
         </w:r>
       </w:hyperlink>
+      <w:r>
+        <w:rPr>
+          <w:rStyle w:val="Hiperhivatkozs"/>
+        </w:rPr>
+        <w:br/>
+      </w:r>
+      <w:r>
+        <w:t>Acessed 2020.</w:t>
+      </w:r>
+      <w:r>
+        <w:t>11.</w:t>
+      </w:r>
+      <w:r>
+        <w:t>20</w:t>
+      </w:r>
     </w:p>
     <w:p>
       <w:pPr>
@@ -31195,6 +31717,24 @@
           <w:t>https://blogs.unity3d.com/2018/09/25/performance-benchmarking-in-unity-how-to-get-started/</w:t>
         </w:r>
       </w:hyperlink>
+      <w:r>
+        <w:rPr>
+          <w:rStyle w:val="Hiperhivatkozs"/>
+        </w:rPr>
+        <w:br/>
+      </w:r>
+      <w:r>
+        <w:t>Acessed 2020.</w:t>
+      </w:r>
+      <w:r>
+        <w:t>11</w:t>
+      </w:r>
+      <w:r>
+        <w:t>.</w:t>
+      </w:r>
+      <w:r>
+        <w:t>21</w:t>
+      </w:r>
     </w:p>
     <w:p>
       <w:pPr>
@@ -31224,12 +31764,38 @@
         </w:rPr>
         <w:br/>
       </w:r>
+      <w:hyperlink r:id="rId50" w:history="1">
+        <w:r>
+          <w:rPr>
+            <w:rStyle w:val="Hiperhivatkozs"/>
+          </w:rPr>
+          <w:t>https://blogs.unity3d.com/2015/12/23/1k-update-calls/</w:t>
+        </w:r>
+      </w:hyperlink>
+      <w:r>
+        <w:rPr>
+          <w:rStyle w:val="Hiperhivatkozs"/>
+          <w:color w:val="auto"/>
+          <w:u w:val="none"/>
+        </w:rPr>
+        <w:br/>
+      </w:r>
+      <w:r>
+        <w:t>Acessed 2020.</w:t>
+      </w:r>
+      <w:r>
+        <w:t>11</w:t>
+      </w:r>
+      <w:r>
+        <w:t>.</w:t>
+      </w:r>
+      <w:r>
+        <w:t>25</w:t>
+      </w:r>
     </w:p>
-    <w:p/>
-    <w:p/>
     <w:sectPr>
-      <w:headerReference w:type="even" r:id="rId50"/>
-      <w:footerReference w:type="default" r:id="rId51"/>
+      <w:headerReference w:type="even" r:id="rId51"/>
+      <w:footerReference w:type="default" r:id="rId52"/>
       <w:type w:val="continuous"/>
       <w:pgSz w:w="11907" w:h="16840" w:code="9"/>
       <w:pgMar w:top="1418" w:right="1418" w:bottom="1418" w:left="1418" w:header="709" w:footer="709" w:gutter="567"/>

</xml_diff>

<commit_message>
Updating the update manager optimization tech. scetion
</commit_message>
<xml_diff>
--- a/Thesis/Game engine specific optimization techniques for Unity.docx
+++ b/Thesis/Game engine specific optimization techniques for Unity.docx
@@ -29766,6 +29766,1417 @@
     </w:p>
     <w:p>
       <w:pPr>
+        <w:pStyle w:val="Cmsor2"/>
+      </w:pPr>
+      <w:r>
+        <w:t>Update manager</w:t>
+      </w:r>
+    </w:p>
+    <w:p>
+      <w:pPr>
+        <w:ind w:firstLine="425"/>
+      </w:pPr>
+      <w:r>
+        <w:t>The Unity engine has a Messaging system which allows the developers to define methods that will be called by an internal system</w:t>
+      </w:r>
+      <w:r>
+        <w:t xml:space="preserve"> based on their functionalities</w:t>
+      </w:r>
+      <w:r>
+        <w:t>.</w:t>
+      </w:r>
+      <w:r>
+        <w:t xml:space="preserve"> </w:t>
+      </w:r>
+      <w:r>
+        <w:t xml:space="preserve"> One of the most commonly used Message is the </w:t>
+      </w:r>
+      <w:r>
+        <w:t xml:space="preserve">Update </w:t>
+      </w:r>
+      <w:r>
+        <w:t>message</w:t>
+      </w:r>
+      <w:r>
+        <w:t xml:space="preserve"> which </w:t>
+      </w:r>
+      <w:r>
+        <w:t>is called in every frame by the engine.</w:t>
+      </w:r>
+      <w:r>
+        <w:t xml:space="preserve"> Every MonoBehaviour has this Message yet there is one strange thing about </w:t>
+      </w:r>
+      <w:r>
+        <w:t>it which is that</w:t>
+      </w:r>
+      <w:r>
+        <w:t xml:space="preserve"> </w:t>
+      </w:r>
+      <w:r>
+        <w:t>n</w:t>
+      </w:r>
+      <w:r>
+        <w:t>one of the classes in the inheritance hierarchy have a method defined by the name Update.</w:t>
+      </w:r>
+      <w:r>
+        <w:t xml:space="preserve"> Experienced .NET developers will probably think that if the method is not defined then Unity must be using reflection to find these Messages and call them. But the truth is that Unity </w:t>
+      </w:r>
+      <w:r>
+        <w:t xml:space="preserve">is inspecting the script the first time the type is accessed </w:t>
+      </w:r>
+      <w:r>
+        <w:t xml:space="preserve">(independently from the scripting backend) </w:t>
+      </w:r>
+      <w:r>
+        <w:t>and check</w:t>
+      </w:r>
+      <w:r>
+        <w:t>s</w:t>
+      </w:r>
+      <w:r>
+        <w:t xml:space="preserve"> if any of the Message methods are defined. If a Message method is defined then the engine will </w:t>
+      </w:r>
+      <w:r>
+        <w:t>cache this information. If an instance of this type is instantiated then the engine will add it to the appropriate list and will call the method whenever it should.</w:t>
+      </w:r>
+      <w:r>
+        <w:t xml:space="preserve"> This is the key reason why Unity does not care about the visibility of our Message method.</w:t>
+      </w:r>
+    </w:p>
+    <w:p>
+      <w:pPr>
+        <w:ind w:firstLine="425"/>
+      </w:pPr>
+      <w:r>
+        <w:rPr>
+          <w:rFonts w:cs="Consolas"/>
+          <w:noProof/>
+          <w:color w:val="000000"/>
+          <w:sz w:val="19"/>
+          <w:szCs w:val="19"/>
+          <w:lang w:eastAsia="hu-HU"/>
+        </w:rPr>
+        <mc:AlternateContent>
+          <mc:Choice Requires="wps">
+            <w:drawing>
+              <wp:inline distT="0" distB="0" distL="0" distR="0" wp14:anchorId="3DF26F93" wp14:editId="05A273DA">
+                <wp:extent cx="5400040" cy="1228725"/>
+                <wp:effectExtent l="0" t="0" r="10160" b="28575"/>
+                <wp:docPr id="28" name="Szövegdoboz 2"/>
+                <wp:cNvGraphicFramePr>
+                  <a:graphicFrameLocks xmlns:a="http://schemas.openxmlformats.org/drawingml/2006/main"/>
+                </wp:cNvGraphicFramePr>
+                <a:graphic xmlns:a="http://schemas.openxmlformats.org/drawingml/2006/main">
+                  <a:graphicData uri="http://schemas.microsoft.com/office/word/2010/wordprocessingShape">
+                    <wps:wsp>
+                      <wps:cNvSpPr txBox="1">
+                        <a:spLocks noChangeArrowheads="1"/>
+                      </wps:cNvSpPr>
+                      <wps:spPr bwMode="auto">
+                        <a:xfrm>
+                          <a:off x="0" y="0"/>
+                          <a:ext cx="5400040" cy="1228725"/>
+                        </a:xfrm>
+                        <a:prstGeom prst="rect">
+                          <a:avLst/>
+                        </a:prstGeom>
+                        <a:solidFill>
+                          <a:srgbClr val="FFFFFF"/>
+                        </a:solidFill>
+                        <a:ln w="9525">
+                          <a:solidFill>
+                            <a:srgbClr val="000000"/>
+                          </a:solidFill>
+                          <a:miter lim="800000"/>
+                          <a:headEnd/>
+                          <a:tailEnd/>
+                        </a:ln>
+                      </wps:spPr>
+                      <wps:txbx>
+                        <w:txbxContent>
+                          <w:p>
+                            <w:pPr>
+                              <w:autoSpaceDE w:val="0"/>
+                              <w:autoSpaceDN w:val="0"/>
+                              <w:adjustRightInd w:val="0"/>
+                              <w:spacing w:after="0" w:line="240" w:lineRule="auto"/>
+                              <w:ind w:firstLine="0"/>
+                              <w:jc w:val="left"/>
+                              <w:rPr>
+                                <w:rFonts w:ascii="Consolas" w:hAnsi="Consolas" w:cs="Consolas"/>
+                                <w:color w:val="000000"/>
+                                <w:sz w:val="19"/>
+                                <w:szCs w:val="19"/>
+                                <w:lang w:eastAsia="hu-HU"/>
+                              </w:rPr>
+                            </w:pPr>
+                            <w:r>
+                              <w:rPr>
+                                <w:rFonts w:ascii="Consolas" w:hAnsi="Consolas" w:cs="Consolas"/>
+                                <w:color w:val="0000FF"/>
+                                <w:sz w:val="19"/>
+                                <w:szCs w:val="19"/>
+                                <w:lang w:eastAsia="hu-HU"/>
+                              </w:rPr>
+                              <w:t>public</w:t>
+                            </w:r>
+                            <w:r>
+                              <w:rPr>
+                                <w:rFonts w:ascii="Consolas" w:hAnsi="Consolas" w:cs="Consolas"/>
+                                <w:color w:val="000000"/>
+                                <w:sz w:val="19"/>
+                                <w:szCs w:val="19"/>
+                                <w:lang w:eastAsia="hu-HU"/>
+                              </w:rPr>
+                              <w:t xml:space="preserve"> </w:t>
+                            </w:r>
+                            <w:r>
+                              <w:rPr>
+                                <w:rFonts w:ascii="Consolas" w:hAnsi="Consolas" w:cs="Consolas"/>
+                                <w:color w:val="0000FF"/>
+                                <w:sz w:val="19"/>
+                                <w:szCs w:val="19"/>
+                                <w:lang w:eastAsia="hu-HU"/>
+                              </w:rPr>
+                              <w:t>class</w:t>
+                            </w:r>
+                            <w:r>
+                              <w:rPr>
+                                <w:rFonts w:ascii="Consolas" w:hAnsi="Consolas" w:cs="Consolas"/>
+                                <w:color w:val="000000"/>
+                                <w:sz w:val="19"/>
+                                <w:szCs w:val="19"/>
+                                <w:lang w:eastAsia="hu-HU"/>
+                              </w:rPr>
+                              <w:t xml:space="preserve"> </w:t>
+                            </w:r>
+                            <w:r>
+                              <w:rPr>
+                                <w:rFonts w:ascii="Consolas" w:hAnsi="Consolas" w:cs="Consolas"/>
+                                <w:color w:val="2B91AF"/>
+                                <w:sz w:val="19"/>
+                                <w:szCs w:val="19"/>
+                                <w:lang w:eastAsia="hu-HU"/>
+                              </w:rPr>
+                              <w:t>Example</w:t>
+                            </w:r>
+                            <w:proofErr w:type="gramStart"/>
+                            <w:r>
+                              <w:rPr>
+                                <w:rFonts w:ascii="Consolas" w:hAnsi="Consolas" w:cs="Consolas"/>
+                                <w:color w:val="2B91AF"/>
+                                <w:sz w:val="19"/>
+                                <w:szCs w:val="19"/>
+                                <w:lang w:eastAsia="hu-HU"/>
+                              </w:rPr>
+                              <w:t>1</w:t>
+                            </w:r>
+                            <w:r>
+                              <w:rPr>
+                                <w:rFonts w:ascii="Consolas" w:hAnsi="Consolas" w:cs="Consolas"/>
+                                <w:color w:val="000000"/>
+                                <w:sz w:val="19"/>
+                                <w:szCs w:val="19"/>
+                                <w:lang w:eastAsia="hu-HU"/>
+                              </w:rPr>
+                              <w:t xml:space="preserve"> :</w:t>
+                            </w:r>
+                            <w:proofErr w:type="gramEnd"/>
+                            <w:r>
+                              <w:rPr>
+                                <w:rFonts w:ascii="Consolas" w:hAnsi="Consolas" w:cs="Consolas"/>
+                                <w:color w:val="000000"/>
+                                <w:sz w:val="19"/>
+                                <w:szCs w:val="19"/>
+                                <w:lang w:eastAsia="hu-HU"/>
+                              </w:rPr>
+                              <w:t xml:space="preserve"> MonoBehaviour</w:t>
+                            </w:r>
+                          </w:p>
+                          <w:p>
+                            <w:pPr>
+                              <w:autoSpaceDE w:val="0"/>
+                              <w:autoSpaceDN w:val="0"/>
+                              <w:adjustRightInd w:val="0"/>
+                              <w:spacing w:after="0" w:line="240" w:lineRule="auto"/>
+                              <w:ind w:firstLine="0"/>
+                              <w:jc w:val="left"/>
+                              <w:rPr>
+                                <w:rFonts w:ascii="Consolas" w:hAnsi="Consolas" w:cs="Consolas"/>
+                                <w:color w:val="000000"/>
+                                <w:sz w:val="19"/>
+                                <w:szCs w:val="19"/>
+                                <w:lang w:eastAsia="hu-HU"/>
+                              </w:rPr>
+                            </w:pPr>
+                            <w:r>
+                              <w:rPr>
+                                <w:rFonts w:ascii="Consolas" w:hAnsi="Consolas" w:cs="Consolas"/>
+                                <w:color w:val="000000"/>
+                                <w:sz w:val="19"/>
+                                <w:szCs w:val="19"/>
+                                <w:lang w:eastAsia="hu-HU"/>
+                              </w:rPr>
+                              <w:t>{</w:t>
+                            </w:r>
+                          </w:p>
+                          <w:p>
+                            <w:pPr>
+                              <w:autoSpaceDE w:val="0"/>
+                              <w:autoSpaceDN w:val="0"/>
+                              <w:adjustRightInd w:val="0"/>
+                              <w:spacing w:after="0" w:line="240" w:lineRule="auto"/>
+                              <w:ind w:firstLine="0"/>
+                              <w:jc w:val="left"/>
+                              <w:rPr>
+                                <w:rFonts w:ascii="Consolas" w:hAnsi="Consolas" w:cs="Consolas"/>
+                                <w:color w:val="000000"/>
+                                <w:sz w:val="19"/>
+                                <w:szCs w:val="19"/>
+                                <w:lang w:eastAsia="hu-HU"/>
+                              </w:rPr>
+                            </w:pPr>
+                            <w:r>
+                              <w:rPr>
+                                <w:rFonts w:ascii="Consolas" w:hAnsi="Consolas" w:cs="Consolas"/>
+                                <w:color w:val="0000FF"/>
+                                <w:sz w:val="19"/>
+                                <w:szCs w:val="19"/>
+                                <w:lang w:eastAsia="hu-HU"/>
+                              </w:rPr>
+                              <w:t xml:space="preserve">    </w:t>
+                            </w:r>
+                            <w:r>
+                              <w:rPr>
+                                <w:rFonts w:ascii="Consolas" w:hAnsi="Consolas" w:cs="Consolas"/>
+                                <w:color w:val="0000FF"/>
+                                <w:sz w:val="19"/>
+                                <w:szCs w:val="19"/>
+                                <w:lang w:eastAsia="hu-HU"/>
+                              </w:rPr>
+                              <w:t>private</w:t>
+                            </w:r>
+                            <w:r>
+                              <w:rPr>
+                                <w:rFonts w:ascii="Consolas" w:hAnsi="Consolas" w:cs="Consolas"/>
+                                <w:color w:val="000000"/>
+                                <w:sz w:val="19"/>
+                                <w:szCs w:val="19"/>
+                                <w:lang w:eastAsia="hu-HU"/>
+                              </w:rPr>
+                              <w:t xml:space="preserve"> </w:t>
+                            </w:r>
+                            <w:r>
+                              <w:rPr>
+                                <w:rFonts w:ascii="Consolas" w:hAnsi="Consolas" w:cs="Consolas"/>
+                                <w:color w:val="0000FF"/>
+                                <w:sz w:val="19"/>
+                                <w:szCs w:val="19"/>
+                                <w:lang w:eastAsia="hu-HU"/>
+                              </w:rPr>
+                              <w:t>void</w:t>
+                            </w:r>
+                            <w:r>
+                              <w:rPr>
+                                <w:rFonts w:ascii="Consolas" w:hAnsi="Consolas" w:cs="Consolas"/>
+                                <w:color w:val="000000"/>
+                                <w:sz w:val="19"/>
+                                <w:szCs w:val="19"/>
+                                <w:lang w:eastAsia="hu-HU"/>
+                              </w:rPr>
+                              <w:t xml:space="preserve"> </w:t>
+                            </w:r>
+                            <w:proofErr w:type="gramStart"/>
+                            <w:r>
+                              <w:rPr>
+                                <w:rFonts w:ascii="Consolas" w:hAnsi="Consolas" w:cs="Consolas"/>
+                                <w:color w:val="000000"/>
+                                <w:sz w:val="19"/>
+                                <w:szCs w:val="19"/>
+                                <w:lang w:eastAsia="hu-HU"/>
+                              </w:rPr>
+                              <w:t>Update</w:t>
+                            </w:r>
+                            <w:r>
+                              <w:rPr>
+                                <w:rFonts w:ascii="Consolas" w:hAnsi="Consolas" w:cs="Consolas"/>
+                                <w:color w:val="000000"/>
+                                <w:sz w:val="19"/>
+                                <w:szCs w:val="19"/>
+                                <w:lang w:eastAsia="hu-HU"/>
+                              </w:rPr>
+                              <w:t>(</w:t>
+                            </w:r>
+                            <w:proofErr w:type="gramEnd"/>
+                            <w:r>
+                              <w:rPr>
+                                <w:rFonts w:ascii="Consolas" w:hAnsi="Consolas" w:cs="Consolas"/>
+                                <w:color w:val="000000"/>
+                                <w:sz w:val="19"/>
+                                <w:szCs w:val="19"/>
+                                <w:lang w:eastAsia="hu-HU"/>
+                              </w:rPr>
+                              <w:t>) { }</w:t>
+                            </w:r>
+                          </w:p>
+                          <w:p>
+                            <w:pPr>
+                              <w:autoSpaceDE w:val="0"/>
+                              <w:autoSpaceDN w:val="0"/>
+                              <w:adjustRightInd w:val="0"/>
+                              <w:spacing w:after="0" w:line="240" w:lineRule="auto"/>
+                              <w:ind w:firstLine="0"/>
+                              <w:jc w:val="left"/>
+                              <w:rPr>
+                                <w:rFonts w:ascii="Consolas" w:hAnsi="Consolas" w:cs="Consolas"/>
+                                <w:color w:val="000000"/>
+                                <w:sz w:val="19"/>
+                                <w:szCs w:val="19"/>
+                                <w:lang w:eastAsia="hu-HU"/>
+                              </w:rPr>
+                            </w:pPr>
+                            <w:r>
+                              <w:rPr>
+                                <w:rFonts w:ascii="Consolas" w:hAnsi="Consolas" w:cs="Consolas"/>
+                                <w:color w:val="000000"/>
+                                <w:sz w:val="19"/>
+                                <w:szCs w:val="19"/>
+                                <w:lang w:eastAsia="hu-HU"/>
+                              </w:rPr>
+                              <w:t>}</w:t>
+                            </w:r>
+                          </w:p>
+                          <w:p>
+                            <w:pPr>
+                              <w:autoSpaceDE w:val="0"/>
+                              <w:autoSpaceDN w:val="0"/>
+                              <w:adjustRightInd w:val="0"/>
+                              <w:spacing w:after="0" w:line="240" w:lineRule="auto"/>
+                              <w:ind w:firstLine="0"/>
+                              <w:jc w:val="left"/>
+                              <w:rPr>
+                                <w:rFonts w:ascii="Consolas" w:hAnsi="Consolas" w:cs="Consolas"/>
+                                <w:color w:val="000000"/>
+                                <w:sz w:val="19"/>
+                                <w:szCs w:val="19"/>
+                                <w:lang w:eastAsia="hu-HU"/>
+                              </w:rPr>
+                            </w:pPr>
+                            <w:r>
+                              <w:rPr>
+                                <w:rFonts w:ascii="Consolas" w:hAnsi="Consolas" w:cs="Consolas"/>
+                                <w:color w:val="0000FF"/>
+                                <w:sz w:val="19"/>
+                                <w:szCs w:val="19"/>
+                                <w:lang w:eastAsia="hu-HU"/>
+                              </w:rPr>
+                              <w:t>public</w:t>
+                            </w:r>
+                            <w:r>
+                              <w:rPr>
+                                <w:rFonts w:ascii="Consolas" w:hAnsi="Consolas" w:cs="Consolas"/>
+                                <w:color w:val="000000"/>
+                                <w:sz w:val="19"/>
+                                <w:szCs w:val="19"/>
+                                <w:lang w:eastAsia="hu-HU"/>
+                              </w:rPr>
+                              <w:t xml:space="preserve"> </w:t>
+                            </w:r>
+                            <w:r>
+                              <w:rPr>
+                                <w:rFonts w:ascii="Consolas" w:hAnsi="Consolas" w:cs="Consolas"/>
+                                <w:color w:val="0000FF"/>
+                                <w:sz w:val="19"/>
+                                <w:szCs w:val="19"/>
+                                <w:lang w:eastAsia="hu-HU"/>
+                              </w:rPr>
+                              <w:t>class</w:t>
+                            </w:r>
+                            <w:r>
+                              <w:rPr>
+                                <w:rFonts w:ascii="Consolas" w:hAnsi="Consolas" w:cs="Consolas"/>
+                                <w:color w:val="000000"/>
+                                <w:sz w:val="19"/>
+                                <w:szCs w:val="19"/>
+                                <w:lang w:eastAsia="hu-HU"/>
+                              </w:rPr>
+                              <w:t xml:space="preserve"> </w:t>
+                            </w:r>
+                            <w:r>
+                              <w:rPr>
+                                <w:rFonts w:ascii="Consolas" w:hAnsi="Consolas" w:cs="Consolas"/>
+                                <w:color w:val="2B91AF"/>
+                                <w:sz w:val="19"/>
+                                <w:szCs w:val="19"/>
+                                <w:lang w:eastAsia="hu-HU"/>
+                              </w:rPr>
+                              <w:t>Example</w:t>
+                            </w:r>
+                            <w:r>
+                              <w:rPr>
+                                <w:rFonts w:ascii="Consolas" w:hAnsi="Consolas" w:cs="Consolas"/>
+                                <w:color w:val="2B91AF"/>
+                                <w:sz w:val="19"/>
+                                <w:szCs w:val="19"/>
+                                <w:lang w:eastAsia="hu-HU"/>
+                              </w:rPr>
+                              <w:t>2</w:t>
+                            </w:r>
+                            <w:r>
+                              <w:rPr>
+                                <w:rFonts w:ascii="Consolas" w:hAnsi="Consolas" w:cs="Consolas"/>
+                                <w:color w:val="000000"/>
+                                <w:sz w:val="19"/>
+                                <w:szCs w:val="19"/>
+                                <w:lang w:eastAsia="hu-HU"/>
+                              </w:rPr>
+                              <w:t>: MonoBehaviour</w:t>
+                            </w:r>
+                          </w:p>
+                          <w:p>
+                            <w:pPr>
+                              <w:autoSpaceDE w:val="0"/>
+                              <w:autoSpaceDN w:val="0"/>
+                              <w:adjustRightInd w:val="0"/>
+                              <w:spacing w:after="0" w:line="240" w:lineRule="auto"/>
+                              <w:ind w:firstLine="0"/>
+                              <w:jc w:val="left"/>
+                              <w:rPr>
+                                <w:rFonts w:ascii="Consolas" w:hAnsi="Consolas" w:cs="Consolas"/>
+                                <w:color w:val="000000"/>
+                                <w:sz w:val="19"/>
+                                <w:szCs w:val="19"/>
+                                <w:lang w:eastAsia="hu-HU"/>
+                              </w:rPr>
+                            </w:pPr>
+                            <w:r>
+                              <w:rPr>
+                                <w:rFonts w:ascii="Consolas" w:hAnsi="Consolas" w:cs="Consolas"/>
+                                <w:color w:val="000000"/>
+                                <w:sz w:val="19"/>
+                                <w:szCs w:val="19"/>
+                                <w:lang w:eastAsia="hu-HU"/>
+                              </w:rPr>
+                              <w:t>{</w:t>
+                            </w:r>
+                          </w:p>
+                          <w:p>
+                            <w:pPr>
+                              <w:autoSpaceDE w:val="0"/>
+                              <w:autoSpaceDN w:val="0"/>
+                              <w:adjustRightInd w:val="0"/>
+                              <w:spacing w:after="0" w:line="240" w:lineRule="auto"/>
+                              <w:ind w:firstLine="0"/>
+                              <w:jc w:val="left"/>
+                              <w:rPr>
+                                <w:rFonts w:ascii="Consolas" w:hAnsi="Consolas" w:cs="Consolas"/>
+                                <w:color w:val="000000"/>
+                                <w:sz w:val="19"/>
+                                <w:szCs w:val="19"/>
+                                <w:lang w:eastAsia="hu-HU"/>
+                              </w:rPr>
+                            </w:pPr>
+                            <w:r>
+                              <w:rPr>
+                                <w:rFonts w:ascii="Consolas" w:hAnsi="Consolas" w:cs="Consolas"/>
+                                <w:color w:val="0000FF"/>
+                                <w:sz w:val="19"/>
+                                <w:szCs w:val="19"/>
+                                <w:lang w:eastAsia="hu-HU"/>
+                              </w:rPr>
+                              <w:t xml:space="preserve">    </w:t>
+                            </w:r>
+                            <w:r>
+                              <w:rPr>
+                                <w:rFonts w:ascii="Consolas" w:hAnsi="Consolas" w:cs="Consolas"/>
+                                <w:color w:val="0000FF"/>
+                                <w:sz w:val="19"/>
+                                <w:szCs w:val="19"/>
+                                <w:lang w:eastAsia="hu-HU"/>
+                              </w:rPr>
+                              <w:t>public</w:t>
+                            </w:r>
+                            <w:r>
+                              <w:rPr>
+                                <w:rFonts w:ascii="Consolas" w:hAnsi="Consolas" w:cs="Consolas"/>
+                                <w:color w:val="000000"/>
+                                <w:sz w:val="19"/>
+                                <w:szCs w:val="19"/>
+                                <w:lang w:eastAsia="hu-HU"/>
+                              </w:rPr>
+                              <w:t xml:space="preserve"> </w:t>
+                            </w:r>
+                            <w:r>
+                              <w:rPr>
+                                <w:rFonts w:ascii="Consolas" w:hAnsi="Consolas" w:cs="Consolas"/>
+                                <w:color w:val="0000FF"/>
+                                <w:sz w:val="19"/>
+                                <w:szCs w:val="19"/>
+                                <w:lang w:eastAsia="hu-HU"/>
+                              </w:rPr>
+                              <w:t>void</w:t>
+                            </w:r>
+                            <w:r>
+                              <w:rPr>
+                                <w:rFonts w:ascii="Consolas" w:hAnsi="Consolas" w:cs="Consolas"/>
+                                <w:color w:val="000000"/>
+                                <w:sz w:val="19"/>
+                                <w:szCs w:val="19"/>
+                                <w:lang w:eastAsia="hu-HU"/>
+                              </w:rPr>
+                              <w:t xml:space="preserve"> </w:t>
+                            </w:r>
+                            <w:proofErr w:type="gramStart"/>
+                            <w:r>
+                              <w:rPr>
+                                <w:rFonts w:ascii="Consolas" w:hAnsi="Consolas" w:cs="Consolas"/>
+                                <w:color w:val="000000"/>
+                                <w:sz w:val="19"/>
+                                <w:szCs w:val="19"/>
+                                <w:lang w:eastAsia="hu-HU"/>
+                              </w:rPr>
+                              <w:t>Update</w:t>
+                            </w:r>
+                            <w:r>
+                              <w:rPr>
+                                <w:rFonts w:ascii="Consolas" w:hAnsi="Consolas" w:cs="Consolas"/>
+                                <w:color w:val="000000"/>
+                                <w:sz w:val="19"/>
+                                <w:szCs w:val="19"/>
+                                <w:lang w:eastAsia="hu-HU"/>
+                              </w:rPr>
+                              <w:t>(</w:t>
+                            </w:r>
+                            <w:proofErr w:type="gramEnd"/>
+                            <w:r>
+                              <w:rPr>
+                                <w:rFonts w:ascii="Consolas" w:hAnsi="Consolas" w:cs="Consolas"/>
+                                <w:color w:val="000000"/>
+                                <w:sz w:val="19"/>
+                                <w:szCs w:val="19"/>
+                                <w:lang w:eastAsia="hu-HU"/>
+                              </w:rPr>
+                              <w:t>) { }</w:t>
+                            </w:r>
+                          </w:p>
+                          <w:p>
+                            <w:pPr>
+                              <w:autoSpaceDE w:val="0"/>
+                              <w:autoSpaceDN w:val="0"/>
+                              <w:adjustRightInd w:val="0"/>
+                              <w:spacing w:after="0" w:line="240" w:lineRule="auto"/>
+                              <w:ind w:firstLine="0"/>
+                              <w:jc w:val="left"/>
+                              <w:rPr>
+                                <w:rFonts w:ascii="Consolas" w:hAnsi="Consolas" w:cs="Consolas"/>
+                                <w:color w:val="000000"/>
+                                <w:sz w:val="19"/>
+                                <w:szCs w:val="19"/>
+                                <w:lang w:eastAsia="hu-HU"/>
+                              </w:rPr>
+                            </w:pPr>
+                            <w:r>
+                              <w:rPr>
+                                <w:rFonts w:ascii="Consolas" w:hAnsi="Consolas" w:cs="Consolas"/>
+                                <w:color w:val="000000"/>
+                                <w:sz w:val="19"/>
+                                <w:szCs w:val="19"/>
+                                <w:lang w:eastAsia="hu-HU"/>
+                              </w:rPr>
+                              <w:t>}</w:t>
+                            </w:r>
+                          </w:p>
+                          <w:p>
+                            <w:pPr>
+                              <w:autoSpaceDE w:val="0"/>
+                              <w:autoSpaceDN w:val="0"/>
+                              <w:adjustRightInd w:val="0"/>
+                              <w:spacing w:after="0" w:line="240" w:lineRule="auto"/>
+                              <w:ind w:firstLine="0"/>
+                              <w:jc w:val="left"/>
+                              <w:rPr>
+                                <w:rFonts w:cs="Consolas"/>
+                                <w:color w:val="000000"/>
+                                <w:szCs w:val="20"/>
+                                <w:lang w:eastAsia="hu-HU"/>
+                              </w:rPr>
+                            </w:pPr>
+                          </w:p>
+                        </w:txbxContent>
+                      </wps:txbx>
+                      <wps:bodyPr rot="0" vert="horz" wrap="square" lIns="36000" tIns="45720" rIns="91440" bIns="45720" anchor="t" anchorCtr="0">
+                        <a:noAutofit/>
+                      </wps:bodyPr>
+                    </wps:wsp>
+                  </a:graphicData>
+                </a:graphic>
+              </wp:inline>
+            </w:drawing>
+          </mc:Choice>
+          <mc:Fallback>
+            <w:pict>
+              <v:shape w14:anchorId="3DF26F93" id="_x0000_s1034" type="#_x0000_t202" style="width:425.2pt;height:96.75pt;visibility:visible;mso-wrap-style:square;mso-left-percent:-10001;mso-top-percent:-10001;mso-position-horizontal:absolute;mso-position-horizontal-relative:char;mso-position-vertical:absolute;mso-position-vertical-relative:line;mso-left-percent:-10001;mso-top-percent:-10001;v-text-anchor:top" o:gfxdata="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">
+                <v:textbox inset="1mm">
+                  <w:txbxContent>
+                    <w:p>
+                      <w:pPr>
+                        <w:autoSpaceDE w:val="0"/>
+                        <w:autoSpaceDN w:val="0"/>
+                        <w:adjustRightInd w:val="0"/>
+                        <w:spacing w:after="0" w:line="240" w:lineRule="auto"/>
+                        <w:ind w:firstLine="0"/>
+                        <w:jc w:val="left"/>
+                        <w:rPr>
+                          <w:rFonts w:ascii="Consolas" w:hAnsi="Consolas" w:cs="Consolas"/>
+                          <w:color w:val="000000"/>
+                          <w:sz w:val="19"/>
+                          <w:szCs w:val="19"/>
+                          <w:lang w:eastAsia="hu-HU"/>
+                        </w:rPr>
+                      </w:pPr>
+                      <w:r>
+                        <w:rPr>
+                          <w:rFonts w:ascii="Consolas" w:hAnsi="Consolas" w:cs="Consolas"/>
+                          <w:color w:val="0000FF"/>
+                          <w:sz w:val="19"/>
+                          <w:szCs w:val="19"/>
+                          <w:lang w:eastAsia="hu-HU"/>
+                        </w:rPr>
+                        <w:t>public</w:t>
+                      </w:r>
+                      <w:r>
+                        <w:rPr>
+                          <w:rFonts w:ascii="Consolas" w:hAnsi="Consolas" w:cs="Consolas"/>
+                          <w:color w:val="000000"/>
+                          <w:sz w:val="19"/>
+                          <w:szCs w:val="19"/>
+                          <w:lang w:eastAsia="hu-HU"/>
+                        </w:rPr>
+                        <w:t xml:space="preserve"> </w:t>
+                      </w:r>
+                      <w:r>
+                        <w:rPr>
+                          <w:rFonts w:ascii="Consolas" w:hAnsi="Consolas" w:cs="Consolas"/>
+                          <w:color w:val="0000FF"/>
+                          <w:sz w:val="19"/>
+                          <w:szCs w:val="19"/>
+                          <w:lang w:eastAsia="hu-HU"/>
+                        </w:rPr>
+                        <w:t>class</w:t>
+                      </w:r>
+                      <w:r>
+                        <w:rPr>
+                          <w:rFonts w:ascii="Consolas" w:hAnsi="Consolas" w:cs="Consolas"/>
+                          <w:color w:val="000000"/>
+                          <w:sz w:val="19"/>
+                          <w:szCs w:val="19"/>
+                          <w:lang w:eastAsia="hu-HU"/>
+                        </w:rPr>
+                        <w:t xml:space="preserve"> </w:t>
+                      </w:r>
+                      <w:r>
+                        <w:rPr>
+                          <w:rFonts w:ascii="Consolas" w:hAnsi="Consolas" w:cs="Consolas"/>
+                          <w:color w:val="2B91AF"/>
+                          <w:sz w:val="19"/>
+                          <w:szCs w:val="19"/>
+                          <w:lang w:eastAsia="hu-HU"/>
+                        </w:rPr>
+                        <w:t>Example</w:t>
+                      </w:r>
+                      <w:proofErr w:type="gramStart"/>
+                      <w:r>
+                        <w:rPr>
+                          <w:rFonts w:ascii="Consolas" w:hAnsi="Consolas" w:cs="Consolas"/>
+                          <w:color w:val="2B91AF"/>
+                          <w:sz w:val="19"/>
+                          <w:szCs w:val="19"/>
+                          <w:lang w:eastAsia="hu-HU"/>
+                        </w:rPr>
+                        <w:t>1</w:t>
+                      </w:r>
+                      <w:r>
+                        <w:rPr>
+                          <w:rFonts w:ascii="Consolas" w:hAnsi="Consolas" w:cs="Consolas"/>
+                          <w:color w:val="000000"/>
+                          <w:sz w:val="19"/>
+                          <w:szCs w:val="19"/>
+                          <w:lang w:eastAsia="hu-HU"/>
+                        </w:rPr>
+                        <w:t xml:space="preserve"> :</w:t>
+                      </w:r>
+                      <w:proofErr w:type="gramEnd"/>
+                      <w:r>
+                        <w:rPr>
+                          <w:rFonts w:ascii="Consolas" w:hAnsi="Consolas" w:cs="Consolas"/>
+                          <w:color w:val="000000"/>
+                          <w:sz w:val="19"/>
+                          <w:szCs w:val="19"/>
+                          <w:lang w:eastAsia="hu-HU"/>
+                        </w:rPr>
+                        <w:t xml:space="preserve"> MonoBehaviour</w:t>
+                      </w:r>
+                    </w:p>
+                    <w:p>
+                      <w:pPr>
+                        <w:autoSpaceDE w:val="0"/>
+                        <w:autoSpaceDN w:val="0"/>
+                        <w:adjustRightInd w:val="0"/>
+                        <w:spacing w:after="0" w:line="240" w:lineRule="auto"/>
+                        <w:ind w:firstLine="0"/>
+                        <w:jc w:val="left"/>
+                        <w:rPr>
+                          <w:rFonts w:ascii="Consolas" w:hAnsi="Consolas" w:cs="Consolas"/>
+                          <w:color w:val="000000"/>
+                          <w:sz w:val="19"/>
+                          <w:szCs w:val="19"/>
+                          <w:lang w:eastAsia="hu-HU"/>
+                        </w:rPr>
+                      </w:pPr>
+                      <w:r>
+                        <w:rPr>
+                          <w:rFonts w:ascii="Consolas" w:hAnsi="Consolas" w:cs="Consolas"/>
+                          <w:color w:val="000000"/>
+                          <w:sz w:val="19"/>
+                          <w:szCs w:val="19"/>
+                          <w:lang w:eastAsia="hu-HU"/>
+                        </w:rPr>
+                        <w:t>{</w:t>
+                      </w:r>
+                    </w:p>
+                    <w:p>
+                      <w:pPr>
+                        <w:autoSpaceDE w:val="0"/>
+                        <w:autoSpaceDN w:val="0"/>
+                        <w:adjustRightInd w:val="0"/>
+                        <w:spacing w:after="0" w:line="240" w:lineRule="auto"/>
+                        <w:ind w:firstLine="0"/>
+                        <w:jc w:val="left"/>
+                        <w:rPr>
+                          <w:rFonts w:ascii="Consolas" w:hAnsi="Consolas" w:cs="Consolas"/>
+                          <w:color w:val="000000"/>
+                          <w:sz w:val="19"/>
+                          <w:szCs w:val="19"/>
+                          <w:lang w:eastAsia="hu-HU"/>
+                        </w:rPr>
+                      </w:pPr>
+                      <w:r>
+                        <w:rPr>
+                          <w:rFonts w:ascii="Consolas" w:hAnsi="Consolas" w:cs="Consolas"/>
+                          <w:color w:val="0000FF"/>
+                          <w:sz w:val="19"/>
+                          <w:szCs w:val="19"/>
+                          <w:lang w:eastAsia="hu-HU"/>
+                        </w:rPr>
+                        <w:t xml:space="preserve">    </w:t>
+                      </w:r>
+                      <w:r>
+                        <w:rPr>
+                          <w:rFonts w:ascii="Consolas" w:hAnsi="Consolas" w:cs="Consolas"/>
+                          <w:color w:val="0000FF"/>
+                          <w:sz w:val="19"/>
+                          <w:szCs w:val="19"/>
+                          <w:lang w:eastAsia="hu-HU"/>
+                        </w:rPr>
+                        <w:t>private</w:t>
+                      </w:r>
+                      <w:r>
+                        <w:rPr>
+                          <w:rFonts w:ascii="Consolas" w:hAnsi="Consolas" w:cs="Consolas"/>
+                          <w:color w:val="000000"/>
+                          <w:sz w:val="19"/>
+                          <w:szCs w:val="19"/>
+                          <w:lang w:eastAsia="hu-HU"/>
+                        </w:rPr>
+                        <w:t xml:space="preserve"> </w:t>
+                      </w:r>
+                      <w:r>
+                        <w:rPr>
+                          <w:rFonts w:ascii="Consolas" w:hAnsi="Consolas" w:cs="Consolas"/>
+                          <w:color w:val="0000FF"/>
+                          <w:sz w:val="19"/>
+                          <w:szCs w:val="19"/>
+                          <w:lang w:eastAsia="hu-HU"/>
+                        </w:rPr>
+                        <w:t>void</w:t>
+                      </w:r>
+                      <w:r>
+                        <w:rPr>
+                          <w:rFonts w:ascii="Consolas" w:hAnsi="Consolas" w:cs="Consolas"/>
+                          <w:color w:val="000000"/>
+                          <w:sz w:val="19"/>
+                          <w:szCs w:val="19"/>
+                          <w:lang w:eastAsia="hu-HU"/>
+                        </w:rPr>
+                        <w:t xml:space="preserve"> </w:t>
+                      </w:r>
+                      <w:proofErr w:type="gramStart"/>
+                      <w:r>
+                        <w:rPr>
+                          <w:rFonts w:ascii="Consolas" w:hAnsi="Consolas" w:cs="Consolas"/>
+                          <w:color w:val="000000"/>
+                          <w:sz w:val="19"/>
+                          <w:szCs w:val="19"/>
+                          <w:lang w:eastAsia="hu-HU"/>
+                        </w:rPr>
+                        <w:t>Update</w:t>
+                      </w:r>
+                      <w:r>
+                        <w:rPr>
+                          <w:rFonts w:ascii="Consolas" w:hAnsi="Consolas" w:cs="Consolas"/>
+                          <w:color w:val="000000"/>
+                          <w:sz w:val="19"/>
+                          <w:szCs w:val="19"/>
+                          <w:lang w:eastAsia="hu-HU"/>
+                        </w:rPr>
+                        <w:t>(</w:t>
+                      </w:r>
+                      <w:proofErr w:type="gramEnd"/>
+                      <w:r>
+                        <w:rPr>
+                          <w:rFonts w:ascii="Consolas" w:hAnsi="Consolas" w:cs="Consolas"/>
+                          <w:color w:val="000000"/>
+                          <w:sz w:val="19"/>
+                          <w:szCs w:val="19"/>
+                          <w:lang w:eastAsia="hu-HU"/>
+                        </w:rPr>
+                        <w:t>) { }</w:t>
+                      </w:r>
+                    </w:p>
+                    <w:p>
+                      <w:pPr>
+                        <w:autoSpaceDE w:val="0"/>
+                        <w:autoSpaceDN w:val="0"/>
+                        <w:adjustRightInd w:val="0"/>
+                        <w:spacing w:after="0" w:line="240" w:lineRule="auto"/>
+                        <w:ind w:firstLine="0"/>
+                        <w:jc w:val="left"/>
+                        <w:rPr>
+                          <w:rFonts w:ascii="Consolas" w:hAnsi="Consolas" w:cs="Consolas"/>
+                          <w:color w:val="000000"/>
+                          <w:sz w:val="19"/>
+                          <w:szCs w:val="19"/>
+                          <w:lang w:eastAsia="hu-HU"/>
+                        </w:rPr>
+                      </w:pPr>
+                      <w:r>
+                        <w:rPr>
+                          <w:rFonts w:ascii="Consolas" w:hAnsi="Consolas" w:cs="Consolas"/>
+                          <w:color w:val="000000"/>
+                          <w:sz w:val="19"/>
+                          <w:szCs w:val="19"/>
+                          <w:lang w:eastAsia="hu-HU"/>
+                        </w:rPr>
+                        <w:t>}</w:t>
+                      </w:r>
+                    </w:p>
+                    <w:p>
+                      <w:pPr>
+                        <w:autoSpaceDE w:val="0"/>
+                        <w:autoSpaceDN w:val="0"/>
+                        <w:adjustRightInd w:val="0"/>
+                        <w:spacing w:after="0" w:line="240" w:lineRule="auto"/>
+                        <w:ind w:firstLine="0"/>
+                        <w:jc w:val="left"/>
+                        <w:rPr>
+                          <w:rFonts w:ascii="Consolas" w:hAnsi="Consolas" w:cs="Consolas"/>
+                          <w:color w:val="000000"/>
+                          <w:sz w:val="19"/>
+                          <w:szCs w:val="19"/>
+                          <w:lang w:eastAsia="hu-HU"/>
+                        </w:rPr>
+                      </w:pPr>
+                      <w:r>
+                        <w:rPr>
+                          <w:rFonts w:ascii="Consolas" w:hAnsi="Consolas" w:cs="Consolas"/>
+                          <w:color w:val="0000FF"/>
+                          <w:sz w:val="19"/>
+                          <w:szCs w:val="19"/>
+                          <w:lang w:eastAsia="hu-HU"/>
+                        </w:rPr>
+                        <w:t>public</w:t>
+                      </w:r>
+                      <w:r>
+                        <w:rPr>
+                          <w:rFonts w:ascii="Consolas" w:hAnsi="Consolas" w:cs="Consolas"/>
+                          <w:color w:val="000000"/>
+                          <w:sz w:val="19"/>
+                          <w:szCs w:val="19"/>
+                          <w:lang w:eastAsia="hu-HU"/>
+                        </w:rPr>
+                        <w:t xml:space="preserve"> </w:t>
+                      </w:r>
+                      <w:r>
+                        <w:rPr>
+                          <w:rFonts w:ascii="Consolas" w:hAnsi="Consolas" w:cs="Consolas"/>
+                          <w:color w:val="0000FF"/>
+                          <w:sz w:val="19"/>
+                          <w:szCs w:val="19"/>
+                          <w:lang w:eastAsia="hu-HU"/>
+                        </w:rPr>
+                        <w:t>class</w:t>
+                      </w:r>
+                      <w:r>
+                        <w:rPr>
+                          <w:rFonts w:ascii="Consolas" w:hAnsi="Consolas" w:cs="Consolas"/>
+                          <w:color w:val="000000"/>
+                          <w:sz w:val="19"/>
+                          <w:szCs w:val="19"/>
+                          <w:lang w:eastAsia="hu-HU"/>
+                        </w:rPr>
+                        <w:t xml:space="preserve"> </w:t>
+                      </w:r>
+                      <w:r>
+                        <w:rPr>
+                          <w:rFonts w:ascii="Consolas" w:hAnsi="Consolas" w:cs="Consolas"/>
+                          <w:color w:val="2B91AF"/>
+                          <w:sz w:val="19"/>
+                          <w:szCs w:val="19"/>
+                          <w:lang w:eastAsia="hu-HU"/>
+                        </w:rPr>
+                        <w:t>Example</w:t>
+                      </w:r>
+                      <w:r>
+                        <w:rPr>
+                          <w:rFonts w:ascii="Consolas" w:hAnsi="Consolas" w:cs="Consolas"/>
+                          <w:color w:val="2B91AF"/>
+                          <w:sz w:val="19"/>
+                          <w:szCs w:val="19"/>
+                          <w:lang w:eastAsia="hu-HU"/>
+                        </w:rPr>
+                        <w:t>2</w:t>
+                      </w:r>
+                      <w:r>
+                        <w:rPr>
+                          <w:rFonts w:ascii="Consolas" w:hAnsi="Consolas" w:cs="Consolas"/>
+                          <w:color w:val="000000"/>
+                          <w:sz w:val="19"/>
+                          <w:szCs w:val="19"/>
+                          <w:lang w:eastAsia="hu-HU"/>
+                        </w:rPr>
+                        <w:t>: MonoBehaviour</w:t>
+                      </w:r>
+                    </w:p>
+                    <w:p>
+                      <w:pPr>
+                        <w:autoSpaceDE w:val="0"/>
+                        <w:autoSpaceDN w:val="0"/>
+                        <w:adjustRightInd w:val="0"/>
+                        <w:spacing w:after="0" w:line="240" w:lineRule="auto"/>
+                        <w:ind w:firstLine="0"/>
+                        <w:jc w:val="left"/>
+                        <w:rPr>
+                          <w:rFonts w:ascii="Consolas" w:hAnsi="Consolas" w:cs="Consolas"/>
+                          <w:color w:val="000000"/>
+                          <w:sz w:val="19"/>
+                          <w:szCs w:val="19"/>
+                          <w:lang w:eastAsia="hu-HU"/>
+                        </w:rPr>
+                      </w:pPr>
+                      <w:r>
+                        <w:rPr>
+                          <w:rFonts w:ascii="Consolas" w:hAnsi="Consolas" w:cs="Consolas"/>
+                          <w:color w:val="000000"/>
+                          <w:sz w:val="19"/>
+                          <w:szCs w:val="19"/>
+                          <w:lang w:eastAsia="hu-HU"/>
+                        </w:rPr>
+                        <w:t>{</w:t>
+                      </w:r>
+                    </w:p>
+                    <w:p>
+                      <w:pPr>
+                        <w:autoSpaceDE w:val="0"/>
+                        <w:autoSpaceDN w:val="0"/>
+                        <w:adjustRightInd w:val="0"/>
+                        <w:spacing w:after="0" w:line="240" w:lineRule="auto"/>
+                        <w:ind w:firstLine="0"/>
+                        <w:jc w:val="left"/>
+                        <w:rPr>
+                          <w:rFonts w:ascii="Consolas" w:hAnsi="Consolas" w:cs="Consolas"/>
+                          <w:color w:val="000000"/>
+                          <w:sz w:val="19"/>
+                          <w:szCs w:val="19"/>
+                          <w:lang w:eastAsia="hu-HU"/>
+                        </w:rPr>
+                      </w:pPr>
+                      <w:r>
+                        <w:rPr>
+                          <w:rFonts w:ascii="Consolas" w:hAnsi="Consolas" w:cs="Consolas"/>
+                          <w:color w:val="0000FF"/>
+                          <w:sz w:val="19"/>
+                          <w:szCs w:val="19"/>
+                          <w:lang w:eastAsia="hu-HU"/>
+                        </w:rPr>
+                        <w:t xml:space="preserve">    </w:t>
+                      </w:r>
+                      <w:r>
+                        <w:rPr>
+                          <w:rFonts w:ascii="Consolas" w:hAnsi="Consolas" w:cs="Consolas"/>
+                          <w:color w:val="0000FF"/>
+                          <w:sz w:val="19"/>
+                          <w:szCs w:val="19"/>
+                          <w:lang w:eastAsia="hu-HU"/>
+                        </w:rPr>
+                        <w:t>public</w:t>
+                      </w:r>
+                      <w:r>
+                        <w:rPr>
+                          <w:rFonts w:ascii="Consolas" w:hAnsi="Consolas" w:cs="Consolas"/>
+                          <w:color w:val="000000"/>
+                          <w:sz w:val="19"/>
+                          <w:szCs w:val="19"/>
+                          <w:lang w:eastAsia="hu-HU"/>
+                        </w:rPr>
+                        <w:t xml:space="preserve"> </w:t>
+                      </w:r>
+                      <w:r>
+                        <w:rPr>
+                          <w:rFonts w:ascii="Consolas" w:hAnsi="Consolas" w:cs="Consolas"/>
+                          <w:color w:val="0000FF"/>
+                          <w:sz w:val="19"/>
+                          <w:szCs w:val="19"/>
+                          <w:lang w:eastAsia="hu-HU"/>
+                        </w:rPr>
+                        <w:t>void</w:t>
+                      </w:r>
+                      <w:r>
+                        <w:rPr>
+                          <w:rFonts w:ascii="Consolas" w:hAnsi="Consolas" w:cs="Consolas"/>
+                          <w:color w:val="000000"/>
+                          <w:sz w:val="19"/>
+                          <w:szCs w:val="19"/>
+                          <w:lang w:eastAsia="hu-HU"/>
+                        </w:rPr>
+                        <w:t xml:space="preserve"> </w:t>
+                      </w:r>
+                      <w:proofErr w:type="gramStart"/>
+                      <w:r>
+                        <w:rPr>
+                          <w:rFonts w:ascii="Consolas" w:hAnsi="Consolas" w:cs="Consolas"/>
+                          <w:color w:val="000000"/>
+                          <w:sz w:val="19"/>
+                          <w:szCs w:val="19"/>
+                          <w:lang w:eastAsia="hu-HU"/>
+                        </w:rPr>
+                        <w:t>Update</w:t>
+                      </w:r>
+                      <w:r>
+                        <w:rPr>
+                          <w:rFonts w:ascii="Consolas" w:hAnsi="Consolas" w:cs="Consolas"/>
+                          <w:color w:val="000000"/>
+                          <w:sz w:val="19"/>
+                          <w:szCs w:val="19"/>
+                          <w:lang w:eastAsia="hu-HU"/>
+                        </w:rPr>
+                        <w:t>(</w:t>
+                      </w:r>
+                      <w:proofErr w:type="gramEnd"/>
+                      <w:r>
+                        <w:rPr>
+                          <w:rFonts w:ascii="Consolas" w:hAnsi="Consolas" w:cs="Consolas"/>
+                          <w:color w:val="000000"/>
+                          <w:sz w:val="19"/>
+                          <w:szCs w:val="19"/>
+                          <w:lang w:eastAsia="hu-HU"/>
+                        </w:rPr>
+                        <w:t>) { }</w:t>
+                      </w:r>
+                    </w:p>
+                    <w:p>
+                      <w:pPr>
+                        <w:autoSpaceDE w:val="0"/>
+                        <w:autoSpaceDN w:val="0"/>
+                        <w:adjustRightInd w:val="0"/>
+                        <w:spacing w:after="0" w:line="240" w:lineRule="auto"/>
+                        <w:ind w:firstLine="0"/>
+                        <w:jc w:val="left"/>
+                        <w:rPr>
+                          <w:rFonts w:ascii="Consolas" w:hAnsi="Consolas" w:cs="Consolas"/>
+                          <w:color w:val="000000"/>
+                          <w:sz w:val="19"/>
+                          <w:szCs w:val="19"/>
+                          <w:lang w:eastAsia="hu-HU"/>
+                        </w:rPr>
+                      </w:pPr>
+                      <w:r>
+                        <w:rPr>
+                          <w:rFonts w:ascii="Consolas" w:hAnsi="Consolas" w:cs="Consolas"/>
+                          <w:color w:val="000000"/>
+                          <w:sz w:val="19"/>
+                          <w:szCs w:val="19"/>
+                          <w:lang w:eastAsia="hu-HU"/>
+                        </w:rPr>
+                        <w:t>}</w:t>
+                      </w:r>
+                    </w:p>
+                    <w:p>
+                      <w:pPr>
+                        <w:autoSpaceDE w:val="0"/>
+                        <w:autoSpaceDN w:val="0"/>
+                        <w:adjustRightInd w:val="0"/>
+                        <w:spacing w:after="0" w:line="240" w:lineRule="auto"/>
+                        <w:ind w:firstLine="0"/>
+                        <w:jc w:val="left"/>
+                        <w:rPr>
+                          <w:rFonts w:cs="Consolas"/>
+                          <w:color w:val="000000"/>
+                          <w:szCs w:val="20"/>
+                          <w:lang w:eastAsia="hu-HU"/>
+                        </w:rPr>
+                      </w:pPr>
+                    </w:p>
+                  </w:txbxContent>
+                </v:textbox>
+                <w10:anchorlock/>
+              </v:shape>
+            </w:pict>
+          </mc:Fallback>
+        </mc:AlternateContent>
+      </w:r>
+    </w:p>
+    <w:p>
+      <w:pPr>
+        <w:pStyle w:val="Kpalrs"/>
+        <w:rPr>
+          <w:b w:val="0"/>
+          <w:bCs w:val="0"/>
+        </w:rPr>
+      </w:pPr>
+      <w:r>
+        <w:t xml:space="preserve">Figure 25: </w:t>
+      </w:r>
+      <w:r>
+        <w:rPr>
+          <w:b w:val="0"/>
+          <w:bCs w:val="0"/>
+        </w:rPr>
+        <w:t>Both solutions will achieve the same results.</w:t>
+      </w:r>
+    </w:p>
+    <w:p>
+      <w:pPr>
+        <w:ind w:firstLine="0"/>
+      </w:pPr>
+      <w:r>
+        <w:lastRenderedPageBreak/>
+        <w:t xml:space="preserve">However, it is advised to give private visibility to our Message methods since they are supposed to be only called </w:t>
+      </w:r>
+      <w:r>
+        <w:t>by the engine’s internal messaging system. This mechanism is also the reason why the engine does not call these messages in a deterministic order. Nonetheless</w:t>
+      </w:r>
+      <w:r>
+        <w:t>, the developers can give script</w:t>
+      </w:r>
+      <w:r>
+        <w:t xml:space="preserve"> types</w:t>
+      </w:r>
+      <w:r>
+        <w:t xml:space="preserve"> a special execution order since Unity 5 via the script execution order settings.</w:t>
+      </w:r>
+    </w:p>
+    <w:p>
+      <w:pPr>
+        <w:ind w:firstLine="425"/>
+      </w:pPr>
+      <w:r>
+        <w:t>The main problem with this approach is that every time the engine calls a Message method an interop call has to happen.</w:t>
+      </w:r>
+      <w:r>
+        <w:t xml:space="preserve"> We already talked about this </w:t>
+      </w:r>
+      <w:r>
+        <w:t xml:space="preserve">at the end of section </w:t>
+      </w:r>
+      <w:r>
+        <w:rPr>
+          <w:b/>
+          <w:bCs/>
+        </w:rPr>
+        <w:t>4.1</w:t>
+      </w:r>
+      <w:r>
+        <w:t>. Fortunately</w:t>
+      </w:r>
+      <w:r>
+        <w:t>,</w:t>
+      </w:r>
+      <w:r>
+        <w:t xml:space="preserve"> Messages rarely do </w:t>
+      </w:r>
+      <w:proofErr w:type="gramStart"/>
+      <w:r>
+        <w:t>marshalling</w:t>
+      </w:r>
+      <w:proofErr w:type="gramEnd"/>
+      <w:r>
+        <w:t xml:space="preserve"> so the overhead is smaller </w:t>
+      </w:r>
+      <w:r>
+        <w:t xml:space="preserve">than in the example in section </w:t>
+      </w:r>
+      <w:r>
+        <w:rPr>
+          <w:b/>
+          <w:bCs/>
+        </w:rPr>
+        <w:t>4.1</w:t>
+      </w:r>
+      <w:r>
+        <w:rPr>
+          <w:b/>
+          <w:bCs/>
+        </w:rPr>
+        <w:t xml:space="preserve"> </w:t>
+      </w:r>
+      <w:r>
+        <w:t xml:space="preserve">yet not </w:t>
+      </w:r>
+      <w:r>
+        <w:t>negligible</w:t>
+      </w:r>
+      <w:r>
+        <w:t xml:space="preserve"> in some cases</w:t>
+      </w:r>
+      <w:r>
+        <w:t xml:space="preserve">. </w:t>
+      </w:r>
+      <w:r>
+        <w:t>E.g. if our game handles thousand or tens of thousands of objects which all have a script requiring a Message</w:t>
+      </w:r>
+      <w:r>
+        <w:t xml:space="preserve"> call</w:t>
+      </w:r>
+      <w:r>
+        <w:t xml:space="preserve"> then this overhead can be significant.</w:t>
+      </w:r>
+      <w:r>
+        <w:t xml:space="preserve"> A solution to this is to avoid interop calls. A good approach to this is behavior grouping. If we have a MonoBehaviour </w:t>
+      </w:r>
+      <w:r>
+        <w:t xml:space="preserve">that is attached to a huge number of GameObjects we can cut the number of interop calls to </w:t>
+      </w:r>
+      <w:r>
+        <w:t xml:space="preserve">just </w:t>
+      </w:r>
+      <w:r>
+        <w:t>one by introducing an update manager</w:t>
+      </w:r>
+      <w:r>
+        <w:t xml:space="preserve">. Since the update manager is also a managed object running a managed code </w:t>
+      </w:r>
+      <w:r>
+        <w:t>the only interop call will happen between the update manager’s Update Message and the Unity engine’s internal Message handler.</w:t>
+      </w:r>
+      <w:r>
+        <w:t xml:space="preserve"> </w:t>
+      </w:r>
+      <w:r>
+        <w:t xml:space="preserve">We have to note the fact that </w:t>
+      </w:r>
+      <w:r>
+        <w:t>this optimization technique is only relevant in large scale projects</w:t>
+      </w:r>
+      <w:r>
+        <w:t xml:space="preserve">, and the frame time saved via this technique </w:t>
+      </w:r>
+      <w:r>
+        <w:t>is more impactful when using the Mono scripting backend. (Remember IL2CPP transpiles to C++).</w:t>
+      </w:r>
+    </w:p>
+    <w:p>
+      <w:pPr>
+        <w:pStyle w:val="Kp"/>
+      </w:pPr>
+      <w:r>
+        <w:rPr>
+          <w:noProof/>
+        </w:rPr>
+        <w:drawing>
+          <wp:inline distT="0" distB="0" distL="0" distR="0" wp14:anchorId="64D90C34" wp14:editId="7E2B6551">
+            <wp:extent cx="5109486" cy="3109913"/>
+            <wp:effectExtent l="0" t="0" r="0" b="0"/>
+            <wp:docPr id="30" name="Kép 30"/>
+            <wp:cNvGraphicFramePr>
+              <a:graphicFrameLocks xmlns:a="http://schemas.openxmlformats.org/drawingml/2006/main" noChangeAspect="1"/>
+            </wp:cNvGraphicFramePr>
+            <a:graphic xmlns:a="http://schemas.openxmlformats.org/drawingml/2006/main">
+              <a:graphicData uri="http://schemas.openxmlformats.org/drawingml/2006/picture">
+                <pic:pic xmlns:pic="http://schemas.openxmlformats.org/drawingml/2006/picture">
+                  <pic:nvPicPr>
+                    <pic:cNvPr id="30" name="Kép 30"/>
+                    <pic:cNvPicPr/>
+                  </pic:nvPicPr>
+                  <pic:blipFill>
+                    <a:blip r:embed="rId28" cstate="print">
+                      <a:extLst>
+                        <a:ext uri="{28A0092B-C50C-407E-A947-70E740481C1C}">
+                          <a14:useLocalDpi xmlns:a14="http://schemas.microsoft.com/office/drawing/2010/main" val="0"/>
+                        </a:ext>
+                      </a:extLst>
+                    </a:blip>
+                    <a:stretch>
+                      <a:fillRect/>
+                    </a:stretch>
+                  </pic:blipFill>
+                  <pic:spPr>
+                    <a:xfrm>
+                      <a:off x="0" y="0"/>
+                      <a:ext cx="5140819" cy="3128984"/>
+                    </a:xfrm>
+                    <a:prstGeom prst="rect">
+                      <a:avLst/>
+                    </a:prstGeom>
+                  </pic:spPr>
+                </pic:pic>
+              </a:graphicData>
+            </a:graphic>
+          </wp:inline>
+        </w:drawing>
+      </w:r>
+    </w:p>
+    <w:p>
+      <w:pPr>
+        <w:pStyle w:val="Kpalrs"/>
+        <w:rPr>
+          <w:b w:val="0"/>
+          <w:bCs w:val="0"/>
+        </w:rPr>
+      </w:pPr>
+      <w:r>
+        <w:t xml:space="preserve">Figure </w:t>
+      </w:r>
+      <w:r>
+        <w:fldChar w:fldCharType="begin"/>
+      </w:r>
+      <w:r>
+        <w:instrText xml:space="preserve"> SEQ Figure \* ARABIC </w:instrText>
+      </w:r>
+      <w:r>
+        <w:fldChar w:fldCharType="separate"/>
+      </w:r>
+      <w:r>
+        <w:rPr>
+          <w:noProof/>
+        </w:rPr>
+        <w:t>16</w:t>
+      </w:r>
+      <w:r>
+        <w:fldChar w:fldCharType="end"/>
+      </w:r>
+      <w:r>
+        <w:t xml:space="preserve">: </w:t>
+      </w:r>
+      <w:r>
+        <w:rPr>
+          <w:b w:val="0"/>
+          <w:bCs w:val="0"/>
+        </w:rPr>
+        <w:t>The concept of update managers</w:t>
+      </w:r>
+    </w:p>
+    <w:p>
+      <w:pPr>
         <w:ind w:firstLine="425"/>
       </w:pPr>
     </w:p>
@@ -30564,7 +31975,7 @@
       <w:r>
         <w:br/>
       </w:r>
-      <w:hyperlink r:id="rId28" w:history="1">
+      <w:hyperlink r:id="rId29" w:history="1">
         <w:r>
           <w:rPr>
             <w:rStyle w:val="Hiperhivatkozs"/>
@@ -30609,7 +32020,7 @@
       <w:r>
         <w:t xml:space="preserve"> </w:t>
       </w:r>
-      <w:hyperlink r:id="rId29" w:history="1">
+      <w:hyperlink r:id="rId30" w:history="1">
         <w:r>
           <w:rPr>
             <w:rStyle w:val="Hiperhivatkozs"/>
@@ -30669,7 +32080,7 @@
       <w:r>
         <w:br/>
       </w:r>
-      <w:hyperlink r:id="rId30" w:history="1">
+      <w:hyperlink r:id="rId31" w:history="1">
         <w:r>
           <w:rPr>
             <w:rStyle w:val="Hiperhivatkozs"/>
@@ -30720,7 +32131,7 @@
       <w:r>
         <w:br/>
       </w:r>
-      <w:hyperlink r:id="rId31" w:history="1">
+      <w:hyperlink r:id="rId32" w:history="1">
         <w:r>
           <w:rPr>
             <w:rStyle w:val="Hiperhivatkozs"/>
@@ -30788,7 +32199,7 @@
       <w:r>
         <w:br/>
       </w:r>
-      <w:hyperlink r:id="rId32" w:history="1">
+      <w:hyperlink r:id="rId33" w:history="1">
         <w:r>
           <w:rPr>
             <w:rStyle w:val="Hiperhivatkozs"/>
@@ -30842,7 +32253,7 @@
       <w:r>
         <w:br/>
       </w:r>
-      <w:hyperlink r:id="rId33" w:history="1">
+      <w:hyperlink r:id="rId34" w:history="1">
         <w:r>
           <w:rPr>
             <w:rStyle w:val="Hiperhivatkozs"/>
@@ -30891,7 +32302,7 @@
       <w:r>
         <w:br/>
       </w:r>
-      <w:hyperlink r:id="rId34" w:history="1">
+      <w:hyperlink r:id="rId35" w:history="1">
         <w:r>
           <w:rPr>
             <w:rStyle w:val="Hiperhivatkozs"/>
@@ -30936,7 +32347,7 @@
       <w:r>
         <w:br/>
       </w:r>
-      <w:hyperlink r:id="rId35" w:history="1">
+      <w:hyperlink r:id="rId36" w:history="1">
         <w:r>
           <w:rPr>
             <w:rStyle w:val="Hiperhivatkozs"/>
@@ -30973,7 +32384,7 @@
       <w:r>
         <w:t xml:space="preserve">, </w:t>
       </w:r>
-      <w:hyperlink r:id="rId36" w:history="1">
+      <w:hyperlink r:id="rId37" w:history="1">
         <w:r>
           <w:rPr>
             <w:rStyle w:val="Hiperhivatkozs"/>
@@ -31035,7 +32446,7 @@
       <w:r>
         <w:br/>
       </w:r>
-      <w:hyperlink r:id="rId37" w:history="1">
+      <w:hyperlink r:id="rId38" w:history="1">
         <w:r>
           <w:rPr>
             <w:rStyle w:val="Hiperhivatkozs"/>
@@ -31079,7 +32490,7 @@
       <w:r>
         <w:br/>
       </w:r>
-      <w:hyperlink r:id="rId38" w:history="1">
+      <w:hyperlink r:id="rId39" w:history="1">
         <w:r>
           <w:rPr>
             <w:rStyle w:val="Hiperhivatkozs"/>
@@ -31130,7 +32541,7 @@
       <w:r>
         <w:br/>
       </w:r>
-      <w:hyperlink r:id="rId39" w:history="1">
+      <w:hyperlink r:id="rId40" w:history="1">
         <w:r>
           <w:rPr>
             <w:rStyle w:val="Hiperhivatkozs"/>
@@ -31141,7 +32552,7 @@
       <w:r>
         <w:br/>
       </w:r>
-      <w:hyperlink r:id="rId40" w:history="1">
+      <w:hyperlink r:id="rId41" w:history="1">
         <w:r>
           <w:rPr>
             <w:rStyle w:val="Hiperhivatkozs"/>
@@ -31198,7 +32609,7 @@
         </w:rPr>
         <w:br/>
       </w:r>
-      <w:hyperlink r:id="rId41" w:history="1">
+      <w:hyperlink r:id="rId42" w:history="1">
         <w:r>
           <w:rPr>
             <w:rStyle w:val="Hiperhivatkozs"/>
@@ -31251,7 +32662,7 @@
         </w:rPr>
         <w:br/>
       </w:r>
-      <w:hyperlink r:id="rId42" w:history="1">
+      <w:hyperlink r:id="rId43" w:history="1">
         <w:r>
           <w:rPr>
             <w:rStyle w:val="Hiperhivatkozs"/>
@@ -31300,7 +32711,7 @@
         </w:rPr>
         <w:br/>
       </w:r>
-      <w:hyperlink r:id="rId43" w:history="1">
+      <w:hyperlink r:id="rId44" w:history="1">
         <w:r>
           <w:rPr>
             <w:rStyle w:val="Hiperhivatkozs"/>
@@ -31377,7 +32788,7 @@
         </w:rPr>
         <w:br/>
       </w:r>
-      <w:hyperlink r:id="rId44" w:history="1">
+      <w:hyperlink r:id="rId45" w:history="1">
         <w:bookmarkStart w:id="17" w:name="_Ref56851246"/>
         <w:r>
           <w:rPr>
@@ -31447,7 +32858,7 @@
         </w:rPr>
         <w:br/>
       </w:r>
-      <w:hyperlink r:id="rId45" w:history="1">
+      <w:hyperlink r:id="rId46" w:history="1">
         <w:r>
           <w:rPr>
             <w:rStyle w:val="Hiperhivatkozs"/>
@@ -31496,7 +32907,7 @@
         </w:rPr>
         <w:br/>
       </w:r>
-      <w:hyperlink r:id="rId46" w:history="1">
+      <w:hyperlink r:id="rId47" w:history="1">
         <w:r>
           <w:rPr>
             <w:rStyle w:val="Hiperhivatkozs"/>
@@ -31571,7 +32982,7 @@
         </w:rPr>
         <w:br/>
       </w:r>
-      <w:hyperlink r:id="rId47" w:history="1">
+      <w:hyperlink r:id="rId48" w:history="1">
         <w:r>
           <w:rPr>
             <w:rStyle w:val="Hiperhivatkozs"/>
@@ -31644,7 +33055,7 @@
         </w:rPr>
         <w:br/>
       </w:r>
-      <w:hyperlink r:id="rId48" w:history="1">
+      <w:hyperlink r:id="rId49" w:history="1">
         <w:r>
           <w:rPr>
             <w:rStyle w:val="Hiperhivatkozs"/>
@@ -31709,7 +33120,7 @@
         </w:rPr>
         <w:br/>
       </w:r>
-      <w:hyperlink r:id="rId49" w:history="1">
+      <w:hyperlink r:id="rId50" w:history="1">
         <w:r>
           <w:rPr>
             <w:rStyle w:val="Hiperhivatkozs"/>
@@ -31746,7 +33157,7 @@
           <w:color w:val="auto"/>
           <w:u w:val="none"/>
         </w:rPr>
-        <w:t xml:space="preserve">Bence Menyhárt, </w:t>
+        <w:t>Valentin Simonov</w:t>
       </w:r>
       <w:r>
         <w:rPr>
@@ -31754,7 +33165,17 @@
           <w:color w:val="auto"/>
           <w:u w:val="none"/>
         </w:rPr>
-        <w:t>Optimization Examples</w:t>
+        <w:t xml:space="preserve">, </w:t>
+      </w:r>
+      <w:r>
+        <w:rPr>
+          <w:rStyle w:val="Hiperhivatkozs"/>
+          <w:i/>
+          <w:iCs/>
+          <w:color w:val="auto"/>
+          <w:u w:val="none"/>
+        </w:rPr>
+        <w:t>10000 Update() calls</w:t>
       </w:r>
       <w:r>
         <w:rPr>
@@ -31764,7 +33185,7 @@
         </w:rPr>
         <w:br/>
       </w:r>
-      <w:hyperlink r:id="rId50" w:history="1">
+      <w:hyperlink r:id="rId51" w:history="1">
         <w:r>
           <w:rPr>
             <w:rStyle w:val="Hiperhivatkozs"/>
@@ -31794,8 +33215,8 @@
       </w:r>
     </w:p>
     <w:sectPr>
-      <w:headerReference w:type="even" r:id="rId51"/>
-      <w:footerReference w:type="default" r:id="rId52"/>
+      <w:headerReference w:type="even" r:id="rId52"/>
+      <w:footerReference w:type="default" r:id="rId53"/>
       <w:type w:val="continuous"/>
       <w:pgSz w:w="11907" w:h="16840" w:code="9"/>
       <w:pgMar w:top="1418" w:right="1418" w:bottom="1418" w:left="1418" w:header="709" w:footer="709" w:gutter="567"/>

</xml_diff>

<commit_message>
Finished with Update Manager
</commit_message>
<xml_diff>
--- a/Thesis/Game engine specific optimization techniques for Unity.docx
+++ b/Thesis/Game engine specific optimization techniques for Unity.docx
@@ -1496,7 +1496,7 @@
             <w:noProof/>
             <w:webHidden/>
           </w:rPr>
-          <w:t>54</w:t>
+          <w:t>56</w:t>
         </w:r>
         <w:r>
           <w:rPr>
@@ -2470,7 +2470,7 @@
         <w:rPr>
           <w:noProof/>
         </w:rPr>
-        <w:t>2020. 12. 03.</w:t>
+        <w:t>2020. 12. 04.</w:t>
       </w:r>
       <w:r>
         <w:fldChar w:fldCharType="end"/>
@@ -14326,7 +14326,13 @@
         <w:t xml:space="preserve">The Mono scripting backend </w:t>
       </w:r>
       <w:r>
-        <w:t xml:space="preserve">is the backend of the editor. There is no way to use IL2CPP when testing your game via the editor. This might sound </w:t>
+        <w:t xml:space="preserve">is the backend of the editor. There is no way to use IL2CPP when testing </w:t>
+      </w:r>
+      <w:r>
+        <w:t>a</w:t>
+      </w:r>
+      <w:r>
+        <w:t xml:space="preserve"> game via the editor. This might sound </w:t>
       </w:r>
       <w:r>
         <w:t xml:space="preserve">inconvenient when the final builds will </w:t>
@@ -16105,7 +16111,13 @@
         <w:t xml:space="preserve">API </w:t>
       </w:r>
       <w:r>
-        <w:t>provides various methods to take different kind of measurements in your performance tests.</w:t>
+        <w:t xml:space="preserve">provides various methods to take different kind of measurements in </w:t>
+      </w:r>
+      <w:r>
+        <w:t>our</w:t>
+      </w:r>
+      <w:r>
+        <w:t xml:space="preserve"> performance tests.</w:t>
       </w:r>
       <w:r>
         <w:t xml:space="preserve"> It provides methods for warmups</w:t>
@@ -18598,7 +18610,13 @@
         <w:t xml:space="preserve"> </w:t>
       </w:r>
       <w:r>
-        <w:t>a level where you can shoot fireballs on a dragon</w:t>
+        <w:t xml:space="preserve">a level where </w:t>
+      </w:r>
+      <w:r>
+        <w:t>the player</w:t>
+      </w:r>
+      <w:r>
+        <w:t xml:space="preserve"> can shoot fireballs on a dragon</w:t>
       </w:r>
       <w:r>
         <w:t>.</w:t>
@@ -29803,7 +29821,7 @@
     </w:p>
     <w:p>
       <w:pPr>
-        <w:ind w:firstLine="425"/>
+        <w:ind w:firstLine="0"/>
       </w:pPr>
       <w:r>
         <w:rPr>
@@ -31036,6 +31054,7 @@
     <w:p>
       <w:pPr>
         <w:pStyle w:val="Kp"/>
+        <w:spacing w:after="240"/>
       </w:pPr>
       <w:r>
         <w:rPr>
@@ -31109,13 +31128,7 @@
         <w:rPr>
           <w:noProof/>
         </w:rPr>
-        <w:t>2</w:t>
-      </w:r>
-      <w:r>
-        <w:rPr>
-          <w:noProof/>
-        </w:rPr>
-        <w:t>6</w:t>
+        <w:t>16</w:t>
       </w:r>
       <w:r>
         <w:fldChar w:fldCharType="end"/>
@@ -31129,6 +31142,13 @@
           <w:bCs w:val="0"/>
         </w:rPr>
         <w:t>The concept of update managers</w:t>
+      </w:r>
+      <w:r>
+        <w:rPr>
+          <w:b w:val="0"/>
+          <w:bCs w:val="0"/>
+        </w:rPr>
+        <w:t xml:space="preserve"> in contrast to the traditional way.</w:t>
       </w:r>
     </w:p>
     <w:p>
@@ -35386,17 +35406,27 @@
       <w:proofErr w:type="spellStart"/>
       <w:r>
         <w:rPr>
+          <w:rFonts w:ascii="Consolas" w:hAnsi="Consolas"/>
           <w:b w:val="0"/>
           <w:bCs w:val="0"/>
-        </w:rPr>
-        <w:t>MonoBehaviours</w:t>
-      </w:r>
-      <w:proofErr w:type="spellEnd"/>
+          <w:sz w:val="20"/>
+          <w:szCs w:val="20"/>
+        </w:rPr>
+        <w:t>MonoBehaviour</w:t>
+      </w:r>
       <w:r>
         <w:rPr>
           <w:b w:val="0"/>
           <w:bCs w:val="0"/>
         </w:rPr>
+        <w:t>s</w:t>
+      </w:r>
+      <w:proofErr w:type="spellEnd"/>
+      <w:r>
+        <w:rPr>
+          <w:b w:val="0"/>
+          <w:bCs w:val="0"/>
+        </w:rPr>
         <w:t>.</w:t>
       </w:r>
     </w:p>
@@ -35406,6 +35436,1794 @@
       </w:pPr>
       <w:r>
         <w:t>Benchmarking</w:t>
+      </w:r>
+    </w:p>
+    <w:p>
+      <w:pPr>
+        <w:ind w:firstLine="425"/>
+      </w:pPr>
+      <w:r>
+        <w:t xml:space="preserve">Benchmarking a scenario where the rendering is not relevant should happen without a camera and rendering set to low wherever possible. </w:t>
+      </w:r>
+      <w:r>
+        <w:t xml:space="preserve">This is important to keep in mind </w:t>
+      </w:r>
+      <w:r>
+        <w:t xml:space="preserve">especially </w:t>
+      </w:r>
+      <w:r>
+        <w:t>when</w:t>
+      </w:r>
+      <w:r>
+        <w:t xml:space="preserve"> our goal is to get extremely accurate results. Since our scene will do the exact thing rendering wise no matter of the update solution we use</w:t>
+      </w:r>
+      <w:r>
+        <w:t>,</w:t>
+      </w:r>
+      <w:r>
+        <w:t xml:space="preserve"> for the sake of visual experience </w:t>
+      </w:r>
+      <w:r>
+        <w:t xml:space="preserve">the camera will not be turned off. </w:t>
+      </w:r>
+    </w:p>
+    <w:p>
+      <w:pPr>
+        <w:ind w:firstLine="425"/>
+      </w:pPr>
+      <w:r>
+        <w:t xml:space="preserve">Before writing the </w:t>
+      </w:r>
+      <w:r>
+        <w:t>benchmark,</w:t>
+      </w:r>
+      <w:r>
+        <w:t xml:space="preserve"> we should plan how we should execute it. Since a test scene is available the most straightforward solution is to use this test scene and measure </w:t>
+      </w:r>
+      <w:r>
+        <w:t>its performance</w:t>
+      </w:r>
+      <w:r>
+        <w:t>.</w:t>
+      </w:r>
+      <w:r>
+        <w:t xml:space="preserve"> In the previous sections we talked about the different scripting setups available in Unity so this should be </w:t>
+      </w:r>
+      <w:r>
+        <w:t>taken into consideration as well</w:t>
+      </w:r>
+      <w:r>
+        <w:t xml:space="preserve"> since some of the platforms </w:t>
+      </w:r>
+      <w:r>
+        <w:t>support</w:t>
+      </w:r>
+      <w:r>
+        <w:t xml:space="preserve"> </w:t>
+      </w:r>
+      <w:r>
+        <w:t>one another</w:t>
+      </w:r>
+      <w:r>
+        <w:t>.</w:t>
+      </w:r>
+      <w:r>
+        <w:t xml:space="preserve"> </w:t>
+      </w:r>
+      <w:r>
+        <w:t>If the benchmark is about telling the real difference between the two solutions</w:t>
+      </w:r>
+      <w:r>
+        <w:t xml:space="preserve"> the measurement should be restricted to the relevant part</w:t>
+      </w:r>
+      <w:r>
+        <w:t>s</w:t>
+      </w:r>
+      <w:r>
+        <w:t xml:space="preserve">. </w:t>
+      </w:r>
+      <w:r>
+        <w:t>So,</w:t>
+      </w:r>
+      <w:r>
+        <w:t xml:space="preserve"> </w:t>
+      </w:r>
+      <w:r>
+        <w:t xml:space="preserve">measuring the frame time and FPS here is not the best benchmarking strategy here therefore we are going to use a </w:t>
+      </w:r>
+      <w:r>
+        <w:rPr>
+          <w:rFonts w:ascii="Consolas" w:hAnsi="Consolas"/>
+          <w:sz w:val="22"/>
+          <w:szCs w:val="22"/>
+        </w:rPr>
+        <w:t>StopWatch</w:t>
+      </w:r>
+      <w:r>
+        <w:rPr>
+          <w:sz w:val="22"/>
+          <w:szCs w:val="22"/>
+        </w:rPr>
+        <w:t xml:space="preserve"> </w:t>
+      </w:r>
+      <w:r>
+        <w:t>and measure the relevant parts only.</w:t>
+      </w:r>
+    </w:p>
+    <w:p>
+      <w:pPr>
+        <w:ind w:firstLine="425"/>
+      </w:pPr>
+      <w:r>
+        <w:t xml:space="preserve">Measuring the </w:t>
+      </w:r>
+      <w:proofErr w:type="spellStart"/>
+      <w:r>
+        <w:rPr>
+          <w:rFonts w:ascii="Consolas" w:hAnsi="Consolas"/>
+          <w:sz w:val="22"/>
+          <w:szCs w:val="22"/>
+        </w:rPr>
+        <w:t>UpdateManager</w:t>
+      </w:r>
+      <w:proofErr w:type="spellEnd"/>
+      <w:r>
+        <w:t xml:space="preserve"> is easy. We just put a </w:t>
+      </w:r>
+      <w:r>
+        <w:rPr>
+          <w:rFonts w:ascii="Consolas" w:hAnsi="Consolas"/>
+          <w:sz w:val="22"/>
+          <w:szCs w:val="22"/>
+        </w:rPr>
+        <w:t>StopWatch</w:t>
+      </w:r>
+      <w:r>
+        <w:t xml:space="preserve"> before and after the </w:t>
+      </w:r>
+      <w:r>
+        <w:rPr>
+          <w:rFonts w:ascii="Consolas" w:hAnsi="Consolas"/>
+          <w:sz w:val="22"/>
+          <w:szCs w:val="22"/>
+        </w:rPr>
+        <w:t>foreach</w:t>
+      </w:r>
+      <w:r>
+        <w:t xml:space="preserve"> block and sample it every time via a delegate</w:t>
+      </w:r>
+      <w:r>
+        <w:t xml:space="preserve"> inside the benchmark</w:t>
+      </w:r>
+      <w:r>
+        <w:t>.</w:t>
+      </w:r>
+    </w:p>
+    <w:p>
+      <w:pPr>
+        <w:ind w:firstLine="0"/>
+      </w:pPr>
+      <w:r>
+        <w:rPr>
+          <w:rFonts w:cs="Consolas"/>
+          <w:noProof/>
+          <w:color w:val="000000"/>
+          <w:sz w:val="19"/>
+          <w:szCs w:val="19"/>
+          <w:lang w:eastAsia="hu-HU"/>
+        </w:rPr>
+        <mc:AlternateContent>
+          <mc:Choice Requires="wps">
+            <w:drawing>
+              <wp:inline distT="0" distB="0" distL="0" distR="0" wp14:anchorId="6D2216DA" wp14:editId="2DBE7C9F">
+                <wp:extent cx="5400040" cy="1538288"/>
+                <wp:effectExtent l="0" t="0" r="10160" b="24130"/>
+                <wp:docPr id="33" name="Szövegdoboz 2"/>
+                <wp:cNvGraphicFramePr>
+                  <a:graphicFrameLocks xmlns:a="http://schemas.openxmlformats.org/drawingml/2006/main"/>
+                </wp:cNvGraphicFramePr>
+                <a:graphic xmlns:a="http://schemas.openxmlformats.org/drawingml/2006/main">
+                  <a:graphicData uri="http://schemas.microsoft.com/office/word/2010/wordprocessingShape">
+                    <wps:wsp>
+                      <wps:cNvSpPr txBox="1">
+                        <a:spLocks noChangeArrowheads="1"/>
+                      </wps:cNvSpPr>
+                      <wps:spPr bwMode="auto">
+                        <a:xfrm>
+                          <a:off x="0" y="0"/>
+                          <a:ext cx="5400040" cy="1538288"/>
+                        </a:xfrm>
+                        <a:prstGeom prst="rect">
+                          <a:avLst/>
+                        </a:prstGeom>
+                        <a:solidFill>
+                          <a:srgbClr val="FFFFFF"/>
+                        </a:solidFill>
+                        <a:ln w="9525">
+                          <a:solidFill>
+                            <a:srgbClr val="000000"/>
+                          </a:solidFill>
+                          <a:miter lim="800000"/>
+                          <a:headEnd/>
+                          <a:tailEnd/>
+                        </a:ln>
+                      </wps:spPr>
+                      <wps:txbx>
+                        <w:txbxContent>
+                          <w:p>
+                            <w:pPr>
+                              <w:autoSpaceDE w:val="0"/>
+                              <w:autoSpaceDN w:val="0"/>
+                              <w:adjustRightInd w:val="0"/>
+                              <w:spacing w:after="0" w:line="240" w:lineRule="auto"/>
+                              <w:ind w:firstLine="0"/>
+                              <w:jc w:val="left"/>
+                              <w:rPr>
+                                <w:rFonts w:ascii="Consolas" w:hAnsi="Consolas" w:cs="Consolas"/>
+                                <w:color w:val="000000"/>
+                                <w:sz w:val="19"/>
+                                <w:szCs w:val="19"/>
+                                <w:lang w:eastAsia="hu-HU"/>
+                              </w:rPr>
+                            </w:pPr>
+                            <w:r>
+                              <w:rPr>
+                                <w:rFonts w:ascii="Consolas" w:hAnsi="Consolas" w:cs="Consolas"/>
+                                <w:color w:val="0000FF"/>
+                                <w:sz w:val="19"/>
+                                <w:szCs w:val="19"/>
+                                <w:lang w:eastAsia="hu-HU"/>
+                              </w:rPr>
+                              <w:t>void</w:t>
+                            </w:r>
+                            <w:r>
+                              <w:rPr>
+                                <w:rFonts w:ascii="Consolas" w:hAnsi="Consolas" w:cs="Consolas"/>
+                                <w:color w:val="000000"/>
+                                <w:sz w:val="19"/>
+                                <w:szCs w:val="19"/>
+                                <w:lang w:eastAsia="hu-HU"/>
+                              </w:rPr>
+                              <w:t xml:space="preserve"> </w:t>
+                            </w:r>
+                            <w:proofErr w:type="gramStart"/>
+                            <w:r>
+                              <w:rPr>
+                                <w:rFonts w:ascii="Consolas" w:hAnsi="Consolas" w:cs="Consolas"/>
+                                <w:color w:val="000000"/>
+                                <w:sz w:val="19"/>
+                                <w:szCs w:val="19"/>
+                                <w:lang w:eastAsia="hu-HU"/>
+                              </w:rPr>
+                              <w:t>Update</w:t>
+                            </w:r>
+                            <w:r>
+                              <w:rPr>
+                                <w:rFonts w:ascii="Consolas" w:hAnsi="Consolas" w:cs="Consolas"/>
+                                <w:color w:val="000000"/>
+                                <w:sz w:val="19"/>
+                                <w:szCs w:val="19"/>
+                                <w:lang w:eastAsia="hu-HU"/>
+                              </w:rPr>
+                              <w:t>(</w:t>
+                            </w:r>
+                            <w:proofErr w:type="gramEnd"/>
+                            <w:r>
+                              <w:rPr>
+                                <w:rFonts w:ascii="Consolas" w:hAnsi="Consolas" w:cs="Consolas"/>
+                                <w:color w:val="000000"/>
+                                <w:sz w:val="19"/>
+                                <w:szCs w:val="19"/>
+                                <w:lang w:eastAsia="hu-HU"/>
+                              </w:rPr>
+                              <w:t>)</w:t>
+                            </w:r>
+                          </w:p>
+                          <w:p>
+                            <w:pPr>
+                              <w:autoSpaceDE w:val="0"/>
+                              <w:autoSpaceDN w:val="0"/>
+                              <w:adjustRightInd w:val="0"/>
+                              <w:spacing w:after="0" w:line="240" w:lineRule="auto"/>
+                              <w:ind w:firstLine="0"/>
+                              <w:jc w:val="left"/>
+                              <w:rPr>
+                                <w:rFonts w:ascii="Consolas" w:hAnsi="Consolas" w:cs="Consolas"/>
+                                <w:color w:val="000000"/>
+                                <w:sz w:val="19"/>
+                                <w:szCs w:val="19"/>
+                                <w:lang w:eastAsia="hu-HU"/>
+                              </w:rPr>
+                            </w:pPr>
+                            <w:r>
+                              <w:rPr>
+                                <w:rFonts w:ascii="Consolas" w:hAnsi="Consolas" w:cs="Consolas"/>
+                                <w:color w:val="000000"/>
+                                <w:sz w:val="19"/>
+                                <w:szCs w:val="19"/>
+                                <w:lang w:eastAsia="hu-HU"/>
+                              </w:rPr>
+                              <w:t>{</w:t>
+                            </w:r>
+                          </w:p>
+                          <w:p>
+                            <w:pPr>
+                              <w:autoSpaceDE w:val="0"/>
+                              <w:autoSpaceDN w:val="0"/>
+                              <w:adjustRightInd w:val="0"/>
+                              <w:spacing w:after="0" w:line="240" w:lineRule="auto"/>
+                              <w:ind w:firstLine="0"/>
+                              <w:jc w:val="left"/>
+                              <w:rPr>
+                                <w:rFonts w:ascii="Consolas" w:hAnsi="Consolas" w:cs="Consolas"/>
+                                <w:color w:val="000000"/>
+                                <w:sz w:val="19"/>
+                                <w:szCs w:val="19"/>
+                                <w:lang w:eastAsia="hu-HU"/>
+                              </w:rPr>
+                            </w:pPr>
+                            <w:r>
+                              <w:rPr>
+                                <w:rFonts w:ascii="Consolas" w:hAnsi="Consolas" w:cs="Consolas"/>
+                                <w:color w:val="000000"/>
+                                <w:sz w:val="19"/>
+                                <w:szCs w:val="19"/>
+                                <w:lang w:eastAsia="hu-HU"/>
+                              </w:rPr>
+                              <w:t xml:space="preserve">   </w:t>
+                            </w:r>
+                            <w:r>
+                              <w:rPr>
+                                <w:rFonts w:ascii="Consolas" w:hAnsi="Consolas" w:cs="Consolas"/>
+                                <w:color w:val="000000"/>
+                                <w:sz w:val="19"/>
+                                <w:szCs w:val="19"/>
+                                <w:lang w:eastAsia="hu-HU"/>
+                              </w:rPr>
+                              <w:t xml:space="preserve"> </w:t>
+                            </w:r>
+                            <w:proofErr w:type="spellStart"/>
+                            <w:proofErr w:type="gramStart"/>
+                            <w:r>
+                              <w:rPr>
+                                <w:rFonts w:ascii="Consolas" w:hAnsi="Consolas" w:cs="Consolas"/>
+                                <w:color w:val="000000"/>
+                                <w:sz w:val="19"/>
+                                <w:szCs w:val="19"/>
+                                <w:lang w:eastAsia="hu-HU"/>
+                              </w:rPr>
+                              <w:t>SW.Restart</w:t>
+                            </w:r>
+                            <w:proofErr w:type="spellEnd"/>
+                            <w:proofErr w:type="gramEnd"/>
+                            <w:r>
+                              <w:rPr>
+                                <w:rFonts w:ascii="Consolas" w:hAnsi="Consolas" w:cs="Consolas"/>
+                                <w:color w:val="000000"/>
+                                <w:sz w:val="19"/>
+                                <w:szCs w:val="19"/>
+                                <w:lang w:eastAsia="hu-HU"/>
+                              </w:rPr>
+                              <w:t>();</w:t>
+                            </w:r>
+                          </w:p>
+                          <w:p>
+                            <w:pPr>
+                              <w:autoSpaceDE w:val="0"/>
+                              <w:autoSpaceDN w:val="0"/>
+                              <w:adjustRightInd w:val="0"/>
+                              <w:spacing w:after="0" w:line="240" w:lineRule="auto"/>
+                              <w:ind w:firstLine="0"/>
+                              <w:jc w:val="left"/>
+                              <w:rPr>
+                                <w:rFonts w:ascii="Consolas" w:hAnsi="Consolas" w:cs="Consolas"/>
+                                <w:color w:val="000000"/>
+                                <w:sz w:val="19"/>
+                                <w:szCs w:val="19"/>
+                                <w:lang w:eastAsia="hu-HU"/>
+                              </w:rPr>
+                            </w:pPr>
+                            <w:r>
+                              <w:rPr>
+                                <w:rFonts w:ascii="Consolas" w:hAnsi="Consolas" w:cs="Consolas"/>
+                                <w:color w:val="0000FF"/>
+                                <w:sz w:val="19"/>
+                                <w:szCs w:val="19"/>
+                                <w:lang w:eastAsia="hu-HU"/>
+                              </w:rPr>
+                              <w:t xml:space="preserve">   </w:t>
+                            </w:r>
+                            <w:r>
+                              <w:rPr>
+                                <w:rFonts w:ascii="Consolas" w:hAnsi="Consolas" w:cs="Consolas"/>
+                                <w:color w:val="0000FF"/>
+                                <w:sz w:val="19"/>
+                                <w:szCs w:val="19"/>
+                                <w:lang w:eastAsia="hu-HU"/>
+                              </w:rPr>
+                              <w:t xml:space="preserve"> </w:t>
+                            </w:r>
+                            <w:r>
+                              <w:rPr>
+                                <w:rFonts w:ascii="Consolas" w:hAnsi="Consolas" w:cs="Consolas"/>
+                                <w:color w:val="0000FF"/>
+                                <w:sz w:val="19"/>
+                                <w:szCs w:val="19"/>
+                                <w:lang w:eastAsia="hu-HU"/>
+                              </w:rPr>
+                              <w:t>foreach</w:t>
+                            </w:r>
+                            <w:r>
+                              <w:rPr>
+                                <w:rFonts w:ascii="Consolas" w:hAnsi="Consolas" w:cs="Consolas"/>
+                                <w:color w:val="000000"/>
+                                <w:sz w:val="19"/>
+                                <w:szCs w:val="19"/>
+                                <w:lang w:eastAsia="hu-HU"/>
+                              </w:rPr>
+                              <w:t xml:space="preserve"> (</w:t>
+                            </w:r>
+                            <w:r>
+                              <w:rPr>
+                                <w:rFonts w:ascii="Consolas" w:hAnsi="Consolas" w:cs="Consolas"/>
+                                <w:color w:val="0000FF"/>
+                                <w:sz w:val="19"/>
+                                <w:szCs w:val="19"/>
+                                <w:lang w:eastAsia="hu-HU"/>
+                              </w:rPr>
+                              <w:t>var</w:t>
+                            </w:r>
+                            <w:r>
+                              <w:rPr>
+                                <w:rFonts w:ascii="Consolas" w:hAnsi="Consolas" w:cs="Consolas"/>
+                                <w:color w:val="000000"/>
+                                <w:sz w:val="19"/>
+                                <w:szCs w:val="19"/>
+                                <w:lang w:eastAsia="hu-HU"/>
+                              </w:rPr>
+                              <w:t xml:space="preserve"> mover </w:t>
+                            </w:r>
+                            <w:r>
+                              <w:rPr>
+                                <w:rFonts w:ascii="Consolas" w:hAnsi="Consolas" w:cs="Consolas"/>
+                                <w:color w:val="0000FF"/>
+                                <w:sz w:val="19"/>
+                                <w:szCs w:val="19"/>
+                                <w:lang w:eastAsia="hu-HU"/>
+                              </w:rPr>
+                              <w:t>in</w:t>
+                            </w:r>
+                            <w:r>
+                              <w:rPr>
+                                <w:rFonts w:ascii="Consolas" w:hAnsi="Consolas" w:cs="Consolas"/>
+                                <w:color w:val="000000"/>
+                                <w:sz w:val="19"/>
+                                <w:szCs w:val="19"/>
+                                <w:lang w:eastAsia="hu-HU"/>
+                              </w:rPr>
+                              <w:t xml:space="preserve"> _</w:t>
+                            </w:r>
+                            <w:proofErr w:type="spellStart"/>
+                            <w:r>
+                              <w:rPr>
+                                <w:rFonts w:ascii="Consolas" w:hAnsi="Consolas" w:cs="Consolas"/>
+                                <w:color w:val="000000"/>
+                                <w:sz w:val="19"/>
+                                <w:szCs w:val="19"/>
+                                <w:lang w:eastAsia="hu-HU"/>
+                              </w:rPr>
+                              <w:t>updateables</w:t>
+                            </w:r>
+                            <w:proofErr w:type="spellEnd"/>
+                            <w:r>
+                              <w:rPr>
+                                <w:rFonts w:ascii="Consolas" w:hAnsi="Consolas" w:cs="Consolas"/>
+                                <w:color w:val="000000"/>
+                                <w:sz w:val="19"/>
+                                <w:szCs w:val="19"/>
+                                <w:lang w:eastAsia="hu-HU"/>
+                              </w:rPr>
+                              <w:t>)</w:t>
+                            </w:r>
+                          </w:p>
+                          <w:p>
+                            <w:pPr>
+                              <w:autoSpaceDE w:val="0"/>
+                              <w:autoSpaceDN w:val="0"/>
+                              <w:adjustRightInd w:val="0"/>
+                              <w:spacing w:after="0" w:line="240" w:lineRule="auto"/>
+                              <w:ind w:firstLine="0"/>
+                              <w:jc w:val="left"/>
+                              <w:rPr>
+                                <w:rFonts w:ascii="Consolas" w:hAnsi="Consolas" w:cs="Consolas"/>
+                                <w:color w:val="000000"/>
+                                <w:sz w:val="19"/>
+                                <w:szCs w:val="19"/>
+                                <w:lang w:eastAsia="hu-HU"/>
+                              </w:rPr>
+                            </w:pPr>
+                            <w:r>
+                              <w:rPr>
+                                <w:rFonts w:ascii="Consolas" w:hAnsi="Consolas" w:cs="Consolas"/>
+                                <w:color w:val="000000"/>
+                                <w:sz w:val="19"/>
+                                <w:szCs w:val="19"/>
+                                <w:lang w:eastAsia="hu-HU"/>
+                              </w:rPr>
+                              <w:t xml:space="preserve">   </w:t>
+                            </w:r>
+                            <w:r>
+                              <w:rPr>
+                                <w:rFonts w:ascii="Consolas" w:hAnsi="Consolas" w:cs="Consolas"/>
+                                <w:color w:val="000000"/>
+                                <w:sz w:val="19"/>
+                                <w:szCs w:val="19"/>
+                                <w:lang w:eastAsia="hu-HU"/>
+                              </w:rPr>
+                              <w:t xml:space="preserve"> </w:t>
+                            </w:r>
+                            <w:r>
+                              <w:rPr>
+                                <w:rFonts w:ascii="Consolas" w:hAnsi="Consolas" w:cs="Consolas"/>
+                                <w:color w:val="000000"/>
+                                <w:sz w:val="19"/>
+                                <w:szCs w:val="19"/>
+                                <w:lang w:eastAsia="hu-HU"/>
+                              </w:rPr>
+                              <w:t>{</w:t>
+                            </w:r>
+                          </w:p>
+                          <w:p>
+                            <w:pPr>
+                              <w:autoSpaceDE w:val="0"/>
+                              <w:autoSpaceDN w:val="0"/>
+                              <w:adjustRightInd w:val="0"/>
+                              <w:spacing w:after="0" w:line="240" w:lineRule="auto"/>
+                              <w:ind w:firstLine="0"/>
+                              <w:jc w:val="left"/>
+                              <w:rPr>
+                                <w:rFonts w:ascii="Consolas" w:hAnsi="Consolas" w:cs="Consolas"/>
+                                <w:color w:val="000000"/>
+                                <w:sz w:val="19"/>
+                                <w:szCs w:val="19"/>
+                                <w:lang w:eastAsia="hu-HU"/>
+                              </w:rPr>
+                            </w:pPr>
+                            <w:r>
+                              <w:rPr>
+                                <w:rFonts w:ascii="Consolas" w:hAnsi="Consolas" w:cs="Consolas"/>
+                                <w:color w:val="000000"/>
+                                <w:sz w:val="19"/>
+                                <w:szCs w:val="19"/>
+                                <w:lang w:eastAsia="hu-HU"/>
+                              </w:rPr>
+                              <w:t xml:space="preserve">    </w:t>
+                            </w:r>
+                            <w:r>
+                              <w:rPr>
+                                <w:rFonts w:ascii="Consolas" w:hAnsi="Consolas" w:cs="Consolas"/>
+                                <w:color w:val="000000"/>
+                                <w:sz w:val="19"/>
+                                <w:szCs w:val="19"/>
+                                <w:lang w:eastAsia="hu-HU"/>
+                              </w:rPr>
+                              <w:t xml:space="preserve"> </w:t>
+                            </w:r>
+                            <w:r>
+                              <w:rPr>
+                                <w:rFonts w:ascii="Consolas" w:hAnsi="Consolas" w:cs="Consolas"/>
+                                <w:color w:val="000000"/>
+                                <w:sz w:val="19"/>
+                                <w:szCs w:val="19"/>
+                                <w:lang w:eastAsia="hu-HU"/>
+                              </w:rPr>
+                              <w:t xml:space="preserve">  </w:t>
+                            </w:r>
+                            <w:proofErr w:type="spellStart"/>
+                            <w:proofErr w:type="gramStart"/>
+                            <w:r>
+                              <w:rPr>
+                                <w:rFonts w:ascii="Consolas" w:hAnsi="Consolas" w:cs="Consolas"/>
+                                <w:color w:val="000000"/>
+                                <w:sz w:val="19"/>
+                                <w:szCs w:val="19"/>
+                                <w:lang w:eastAsia="hu-HU"/>
+                              </w:rPr>
+                              <w:t>mover.UpdateManager</w:t>
+                            </w:r>
+                            <w:proofErr w:type="gramEnd"/>
+                            <w:r>
+                              <w:rPr>
+                                <w:rFonts w:ascii="Consolas" w:hAnsi="Consolas" w:cs="Consolas"/>
+                                <w:color w:val="000000"/>
+                                <w:sz w:val="19"/>
+                                <w:szCs w:val="19"/>
+                                <w:lang w:eastAsia="hu-HU"/>
+                              </w:rPr>
+                              <w:t>_Update</w:t>
+                            </w:r>
+                            <w:proofErr w:type="spellEnd"/>
+                            <w:r>
+                              <w:rPr>
+                                <w:rFonts w:ascii="Consolas" w:hAnsi="Consolas" w:cs="Consolas"/>
+                                <w:color w:val="000000"/>
+                                <w:sz w:val="19"/>
+                                <w:szCs w:val="19"/>
+                                <w:lang w:eastAsia="hu-HU"/>
+                              </w:rPr>
+                              <w:t>();</w:t>
+                            </w:r>
+                          </w:p>
+                          <w:p>
+                            <w:pPr>
+                              <w:autoSpaceDE w:val="0"/>
+                              <w:autoSpaceDN w:val="0"/>
+                              <w:adjustRightInd w:val="0"/>
+                              <w:spacing w:after="0" w:line="240" w:lineRule="auto"/>
+                              <w:ind w:firstLine="0"/>
+                              <w:jc w:val="left"/>
+                              <w:rPr>
+                                <w:rFonts w:ascii="Consolas" w:hAnsi="Consolas" w:cs="Consolas"/>
+                                <w:color w:val="000000"/>
+                                <w:sz w:val="19"/>
+                                <w:szCs w:val="19"/>
+                                <w:lang w:eastAsia="hu-HU"/>
+                              </w:rPr>
+                            </w:pPr>
+                            <w:r>
+                              <w:rPr>
+                                <w:rFonts w:ascii="Consolas" w:hAnsi="Consolas" w:cs="Consolas"/>
+                                <w:color w:val="000000"/>
+                                <w:sz w:val="19"/>
+                                <w:szCs w:val="19"/>
+                                <w:lang w:eastAsia="hu-HU"/>
+                              </w:rPr>
+                              <w:t xml:space="preserve">   </w:t>
+                            </w:r>
+                            <w:r>
+                              <w:rPr>
+                                <w:rFonts w:ascii="Consolas" w:hAnsi="Consolas" w:cs="Consolas"/>
+                                <w:color w:val="000000"/>
+                                <w:sz w:val="19"/>
+                                <w:szCs w:val="19"/>
+                                <w:lang w:eastAsia="hu-HU"/>
+                              </w:rPr>
+                              <w:t xml:space="preserve"> </w:t>
+                            </w:r>
+                            <w:r>
+                              <w:rPr>
+                                <w:rFonts w:ascii="Consolas" w:hAnsi="Consolas" w:cs="Consolas"/>
+                                <w:color w:val="000000"/>
+                                <w:sz w:val="19"/>
+                                <w:szCs w:val="19"/>
+                                <w:lang w:eastAsia="hu-HU"/>
+                              </w:rPr>
+                              <w:t>}</w:t>
+                            </w:r>
+                          </w:p>
+                          <w:p>
+                            <w:pPr>
+                              <w:autoSpaceDE w:val="0"/>
+                              <w:autoSpaceDN w:val="0"/>
+                              <w:adjustRightInd w:val="0"/>
+                              <w:spacing w:after="0" w:line="240" w:lineRule="auto"/>
+                              <w:ind w:firstLine="0"/>
+                              <w:jc w:val="left"/>
+                              <w:rPr>
+                                <w:rFonts w:ascii="Consolas" w:hAnsi="Consolas" w:cs="Consolas"/>
+                                <w:color w:val="000000"/>
+                                <w:sz w:val="19"/>
+                                <w:szCs w:val="19"/>
+                                <w:lang w:eastAsia="hu-HU"/>
+                              </w:rPr>
+                            </w:pPr>
+                            <w:r>
+                              <w:rPr>
+                                <w:rFonts w:ascii="Consolas" w:hAnsi="Consolas" w:cs="Consolas"/>
+                                <w:color w:val="000000"/>
+                                <w:sz w:val="19"/>
+                                <w:szCs w:val="19"/>
+                                <w:lang w:eastAsia="hu-HU"/>
+                              </w:rPr>
+                              <w:t xml:space="preserve">   </w:t>
+                            </w:r>
+                            <w:r>
+                              <w:rPr>
+                                <w:rFonts w:ascii="Consolas" w:hAnsi="Consolas" w:cs="Consolas"/>
+                                <w:color w:val="000000"/>
+                                <w:sz w:val="19"/>
+                                <w:szCs w:val="19"/>
+                                <w:lang w:eastAsia="hu-HU"/>
+                              </w:rPr>
+                              <w:t xml:space="preserve"> </w:t>
+                            </w:r>
+                            <w:proofErr w:type="spellStart"/>
+                            <w:proofErr w:type="gramStart"/>
+                            <w:r>
+                              <w:rPr>
+                                <w:rFonts w:ascii="Consolas" w:hAnsi="Consolas" w:cs="Consolas"/>
+                                <w:color w:val="000000"/>
+                                <w:sz w:val="19"/>
+                                <w:szCs w:val="19"/>
+                                <w:lang w:eastAsia="hu-HU"/>
+                              </w:rPr>
+                              <w:t>SW.Stop</w:t>
+                            </w:r>
+                            <w:proofErr w:type="spellEnd"/>
+                            <w:proofErr w:type="gramEnd"/>
+                            <w:r>
+                              <w:rPr>
+                                <w:rFonts w:ascii="Consolas" w:hAnsi="Consolas" w:cs="Consolas"/>
+                                <w:color w:val="000000"/>
+                                <w:sz w:val="19"/>
+                                <w:szCs w:val="19"/>
+                                <w:lang w:eastAsia="hu-HU"/>
+                              </w:rPr>
+                              <w:t>();</w:t>
+                            </w:r>
+                          </w:p>
+                          <w:p>
+                            <w:pPr>
+                              <w:autoSpaceDE w:val="0"/>
+                              <w:autoSpaceDN w:val="0"/>
+                              <w:adjustRightInd w:val="0"/>
+                              <w:spacing w:after="0" w:line="240" w:lineRule="auto"/>
+                              <w:ind w:firstLine="0"/>
+                              <w:jc w:val="left"/>
+                              <w:rPr>
+                                <w:rFonts w:ascii="Consolas" w:hAnsi="Consolas" w:cs="Consolas"/>
+                                <w:color w:val="000000"/>
+                                <w:sz w:val="19"/>
+                                <w:szCs w:val="19"/>
+                                <w:lang w:eastAsia="hu-HU"/>
+                              </w:rPr>
+                            </w:pPr>
+                            <w:r>
+                              <w:rPr>
+                                <w:rFonts w:ascii="Consolas" w:hAnsi="Consolas" w:cs="Consolas"/>
+                                <w:color w:val="000000"/>
+                                <w:sz w:val="19"/>
+                                <w:szCs w:val="19"/>
+                                <w:lang w:eastAsia="hu-HU"/>
+                              </w:rPr>
+                              <w:t xml:space="preserve">   </w:t>
+                            </w:r>
+                            <w:r>
+                              <w:rPr>
+                                <w:rFonts w:ascii="Consolas" w:hAnsi="Consolas" w:cs="Consolas"/>
+                                <w:color w:val="000000"/>
+                                <w:sz w:val="19"/>
+                                <w:szCs w:val="19"/>
+                                <w:lang w:eastAsia="hu-HU"/>
+                              </w:rPr>
+                              <w:t xml:space="preserve"> </w:t>
+                            </w:r>
+                            <w:proofErr w:type="spellStart"/>
+                            <w:proofErr w:type="gramStart"/>
+                            <w:r>
+                              <w:rPr>
+                                <w:rFonts w:ascii="Consolas" w:hAnsi="Consolas" w:cs="Consolas"/>
+                                <w:color w:val="000000"/>
+                                <w:sz w:val="19"/>
+                                <w:szCs w:val="19"/>
+                                <w:lang w:eastAsia="hu-HU"/>
+                              </w:rPr>
+                              <w:t>StopWatchStoppedCallback</w:t>
+                            </w:r>
+                            <w:proofErr w:type="spellEnd"/>
+                            <w:r>
+                              <w:rPr>
+                                <w:rFonts w:ascii="Consolas" w:hAnsi="Consolas" w:cs="Consolas"/>
+                                <w:color w:val="000000"/>
+                                <w:sz w:val="19"/>
+                                <w:szCs w:val="19"/>
+                                <w:lang w:eastAsia="hu-HU"/>
+                              </w:rPr>
+                              <w:t>?.</w:t>
+                            </w:r>
+                            <w:proofErr w:type="gramEnd"/>
+                            <w:r>
+                              <w:rPr>
+                                <w:rFonts w:ascii="Consolas" w:hAnsi="Consolas" w:cs="Consolas"/>
+                                <w:color w:val="000000"/>
+                                <w:sz w:val="19"/>
+                                <w:szCs w:val="19"/>
+                                <w:lang w:eastAsia="hu-HU"/>
+                              </w:rPr>
+                              <w:t>Invoke();</w:t>
+                            </w:r>
+                          </w:p>
+                          <w:p>
+                            <w:pPr>
+                              <w:autoSpaceDE w:val="0"/>
+                              <w:autoSpaceDN w:val="0"/>
+                              <w:adjustRightInd w:val="0"/>
+                              <w:spacing w:after="0" w:line="240" w:lineRule="auto"/>
+                              <w:ind w:firstLine="0"/>
+                              <w:jc w:val="left"/>
+                              <w:rPr>
+                                <w:rFonts w:cs="Consolas"/>
+                                <w:color w:val="000000"/>
+                                <w:szCs w:val="20"/>
+                                <w:lang w:eastAsia="hu-HU"/>
+                              </w:rPr>
+                            </w:pPr>
+                            <w:r>
+                              <w:rPr>
+                                <w:rFonts w:ascii="Consolas" w:hAnsi="Consolas" w:cs="Consolas"/>
+                                <w:color w:val="000000"/>
+                                <w:sz w:val="19"/>
+                                <w:szCs w:val="19"/>
+                                <w:lang w:eastAsia="hu-HU"/>
+                              </w:rPr>
+                              <w:t>}</w:t>
+                            </w:r>
+                          </w:p>
+                        </w:txbxContent>
+                      </wps:txbx>
+                      <wps:bodyPr rot="0" vert="horz" wrap="square" lIns="36000" tIns="45720" rIns="91440" bIns="45720" anchor="t" anchorCtr="0">
+                        <a:noAutofit/>
+                      </wps:bodyPr>
+                    </wps:wsp>
+                  </a:graphicData>
+                </a:graphic>
+              </wp:inline>
+            </w:drawing>
+          </mc:Choice>
+          <mc:Fallback>
+            <w:pict>
+              <v:shape w14:anchorId="6D2216DA" id="_x0000_s1037" type="#_x0000_t202" style="width:425.2pt;height:121.15pt;visibility:visible;mso-wrap-style:square;mso-left-percent:-10001;mso-top-percent:-10001;mso-position-horizontal:absolute;mso-position-horizontal-relative:char;mso-position-vertical:absolute;mso-position-vertical-relative:line;mso-left-percent:-10001;mso-top-percent:-10001;v-text-anchor:top" o:gfxdata="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">
+                <v:textbox inset="1mm">
+                  <w:txbxContent>
+                    <w:p>
+                      <w:pPr>
+                        <w:autoSpaceDE w:val="0"/>
+                        <w:autoSpaceDN w:val="0"/>
+                        <w:adjustRightInd w:val="0"/>
+                        <w:spacing w:after="0" w:line="240" w:lineRule="auto"/>
+                        <w:ind w:firstLine="0"/>
+                        <w:jc w:val="left"/>
+                        <w:rPr>
+                          <w:rFonts w:ascii="Consolas" w:hAnsi="Consolas" w:cs="Consolas"/>
+                          <w:color w:val="000000"/>
+                          <w:sz w:val="19"/>
+                          <w:szCs w:val="19"/>
+                          <w:lang w:eastAsia="hu-HU"/>
+                        </w:rPr>
+                      </w:pPr>
+                      <w:r>
+                        <w:rPr>
+                          <w:rFonts w:ascii="Consolas" w:hAnsi="Consolas" w:cs="Consolas"/>
+                          <w:color w:val="0000FF"/>
+                          <w:sz w:val="19"/>
+                          <w:szCs w:val="19"/>
+                          <w:lang w:eastAsia="hu-HU"/>
+                        </w:rPr>
+                        <w:t>void</w:t>
+                      </w:r>
+                      <w:r>
+                        <w:rPr>
+                          <w:rFonts w:ascii="Consolas" w:hAnsi="Consolas" w:cs="Consolas"/>
+                          <w:color w:val="000000"/>
+                          <w:sz w:val="19"/>
+                          <w:szCs w:val="19"/>
+                          <w:lang w:eastAsia="hu-HU"/>
+                        </w:rPr>
+                        <w:t xml:space="preserve"> </w:t>
+                      </w:r>
+                      <w:proofErr w:type="gramStart"/>
+                      <w:r>
+                        <w:rPr>
+                          <w:rFonts w:ascii="Consolas" w:hAnsi="Consolas" w:cs="Consolas"/>
+                          <w:color w:val="000000"/>
+                          <w:sz w:val="19"/>
+                          <w:szCs w:val="19"/>
+                          <w:lang w:eastAsia="hu-HU"/>
+                        </w:rPr>
+                        <w:t>Update</w:t>
+                      </w:r>
+                      <w:r>
+                        <w:rPr>
+                          <w:rFonts w:ascii="Consolas" w:hAnsi="Consolas" w:cs="Consolas"/>
+                          <w:color w:val="000000"/>
+                          <w:sz w:val="19"/>
+                          <w:szCs w:val="19"/>
+                          <w:lang w:eastAsia="hu-HU"/>
+                        </w:rPr>
+                        <w:t>(</w:t>
+                      </w:r>
+                      <w:proofErr w:type="gramEnd"/>
+                      <w:r>
+                        <w:rPr>
+                          <w:rFonts w:ascii="Consolas" w:hAnsi="Consolas" w:cs="Consolas"/>
+                          <w:color w:val="000000"/>
+                          <w:sz w:val="19"/>
+                          <w:szCs w:val="19"/>
+                          <w:lang w:eastAsia="hu-HU"/>
+                        </w:rPr>
+                        <w:t>)</w:t>
+                      </w:r>
+                    </w:p>
+                    <w:p>
+                      <w:pPr>
+                        <w:autoSpaceDE w:val="0"/>
+                        <w:autoSpaceDN w:val="0"/>
+                        <w:adjustRightInd w:val="0"/>
+                        <w:spacing w:after="0" w:line="240" w:lineRule="auto"/>
+                        <w:ind w:firstLine="0"/>
+                        <w:jc w:val="left"/>
+                        <w:rPr>
+                          <w:rFonts w:ascii="Consolas" w:hAnsi="Consolas" w:cs="Consolas"/>
+                          <w:color w:val="000000"/>
+                          <w:sz w:val="19"/>
+                          <w:szCs w:val="19"/>
+                          <w:lang w:eastAsia="hu-HU"/>
+                        </w:rPr>
+                      </w:pPr>
+                      <w:r>
+                        <w:rPr>
+                          <w:rFonts w:ascii="Consolas" w:hAnsi="Consolas" w:cs="Consolas"/>
+                          <w:color w:val="000000"/>
+                          <w:sz w:val="19"/>
+                          <w:szCs w:val="19"/>
+                          <w:lang w:eastAsia="hu-HU"/>
+                        </w:rPr>
+                        <w:t>{</w:t>
+                      </w:r>
+                    </w:p>
+                    <w:p>
+                      <w:pPr>
+                        <w:autoSpaceDE w:val="0"/>
+                        <w:autoSpaceDN w:val="0"/>
+                        <w:adjustRightInd w:val="0"/>
+                        <w:spacing w:after="0" w:line="240" w:lineRule="auto"/>
+                        <w:ind w:firstLine="0"/>
+                        <w:jc w:val="left"/>
+                        <w:rPr>
+                          <w:rFonts w:ascii="Consolas" w:hAnsi="Consolas" w:cs="Consolas"/>
+                          <w:color w:val="000000"/>
+                          <w:sz w:val="19"/>
+                          <w:szCs w:val="19"/>
+                          <w:lang w:eastAsia="hu-HU"/>
+                        </w:rPr>
+                      </w:pPr>
+                      <w:r>
+                        <w:rPr>
+                          <w:rFonts w:ascii="Consolas" w:hAnsi="Consolas" w:cs="Consolas"/>
+                          <w:color w:val="000000"/>
+                          <w:sz w:val="19"/>
+                          <w:szCs w:val="19"/>
+                          <w:lang w:eastAsia="hu-HU"/>
+                        </w:rPr>
+                        <w:t xml:space="preserve">   </w:t>
+                      </w:r>
+                      <w:r>
+                        <w:rPr>
+                          <w:rFonts w:ascii="Consolas" w:hAnsi="Consolas" w:cs="Consolas"/>
+                          <w:color w:val="000000"/>
+                          <w:sz w:val="19"/>
+                          <w:szCs w:val="19"/>
+                          <w:lang w:eastAsia="hu-HU"/>
+                        </w:rPr>
+                        <w:t xml:space="preserve"> </w:t>
+                      </w:r>
+                      <w:proofErr w:type="spellStart"/>
+                      <w:proofErr w:type="gramStart"/>
+                      <w:r>
+                        <w:rPr>
+                          <w:rFonts w:ascii="Consolas" w:hAnsi="Consolas" w:cs="Consolas"/>
+                          <w:color w:val="000000"/>
+                          <w:sz w:val="19"/>
+                          <w:szCs w:val="19"/>
+                          <w:lang w:eastAsia="hu-HU"/>
+                        </w:rPr>
+                        <w:t>SW.Restart</w:t>
+                      </w:r>
+                      <w:proofErr w:type="spellEnd"/>
+                      <w:proofErr w:type="gramEnd"/>
+                      <w:r>
+                        <w:rPr>
+                          <w:rFonts w:ascii="Consolas" w:hAnsi="Consolas" w:cs="Consolas"/>
+                          <w:color w:val="000000"/>
+                          <w:sz w:val="19"/>
+                          <w:szCs w:val="19"/>
+                          <w:lang w:eastAsia="hu-HU"/>
+                        </w:rPr>
+                        <w:t>();</w:t>
+                      </w:r>
+                    </w:p>
+                    <w:p>
+                      <w:pPr>
+                        <w:autoSpaceDE w:val="0"/>
+                        <w:autoSpaceDN w:val="0"/>
+                        <w:adjustRightInd w:val="0"/>
+                        <w:spacing w:after="0" w:line="240" w:lineRule="auto"/>
+                        <w:ind w:firstLine="0"/>
+                        <w:jc w:val="left"/>
+                        <w:rPr>
+                          <w:rFonts w:ascii="Consolas" w:hAnsi="Consolas" w:cs="Consolas"/>
+                          <w:color w:val="000000"/>
+                          <w:sz w:val="19"/>
+                          <w:szCs w:val="19"/>
+                          <w:lang w:eastAsia="hu-HU"/>
+                        </w:rPr>
+                      </w:pPr>
+                      <w:r>
+                        <w:rPr>
+                          <w:rFonts w:ascii="Consolas" w:hAnsi="Consolas" w:cs="Consolas"/>
+                          <w:color w:val="0000FF"/>
+                          <w:sz w:val="19"/>
+                          <w:szCs w:val="19"/>
+                          <w:lang w:eastAsia="hu-HU"/>
+                        </w:rPr>
+                        <w:t xml:space="preserve">   </w:t>
+                      </w:r>
+                      <w:r>
+                        <w:rPr>
+                          <w:rFonts w:ascii="Consolas" w:hAnsi="Consolas" w:cs="Consolas"/>
+                          <w:color w:val="0000FF"/>
+                          <w:sz w:val="19"/>
+                          <w:szCs w:val="19"/>
+                          <w:lang w:eastAsia="hu-HU"/>
+                        </w:rPr>
+                        <w:t xml:space="preserve"> </w:t>
+                      </w:r>
+                      <w:r>
+                        <w:rPr>
+                          <w:rFonts w:ascii="Consolas" w:hAnsi="Consolas" w:cs="Consolas"/>
+                          <w:color w:val="0000FF"/>
+                          <w:sz w:val="19"/>
+                          <w:szCs w:val="19"/>
+                          <w:lang w:eastAsia="hu-HU"/>
+                        </w:rPr>
+                        <w:t>foreach</w:t>
+                      </w:r>
+                      <w:r>
+                        <w:rPr>
+                          <w:rFonts w:ascii="Consolas" w:hAnsi="Consolas" w:cs="Consolas"/>
+                          <w:color w:val="000000"/>
+                          <w:sz w:val="19"/>
+                          <w:szCs w:val="19"/>
+                          <w:lang w:eastAsia="hu-HU"/>
+                        </w:rPr>
+                        <w:t xml:space="preserve"> (</w:t>
+                      </w:r>
+                      <w:r>
+                        <w:rPr>
+                          <w:rFonts w:ascii="Consolas" w:hAnsi="Consolas" w:cs="Consolas"/>
+                          <w:color w:val="0000FF"/>
+                          <w:sz w:val="19"/>
+                          <w:szCs w:val="19"/>
+                          <w:lang w:eastAsia="hu-HU"/>
+                        </w:rPr>
+                        <w:t>var</w:t>
+                      </w:r>
+                      <w:r>
+                        <w:rPr>
+                          <w:rFonts w:ascii="Consolas" w:hAnsi="Consolas" w:cs="Consolas"/>
+                          <w:color w:val="000000"/>
+                          <w:sz w:val="19"/>
+                          <w:szCs w:val="19"/>
+                          <w:lang w:eastAsia="hu-HU"/>
+                        </w:rPr>
+                        <w:t xml:space="preserve"> mover </w:t>
+                      </w:r>
+                      <w:r>
+                        <w:rPr>
+                          <w:rFonts w:ascii="Consolas" w:hAnsi="Consolas" w:cs="Consolas"/>
+                          <w:color w:val="0000FF"/>
+                          <w:sz w:val="19"/>
+                          <w:szCs w:val="19"/>
+                          <w:lang w:eastAsia="hu-HU"/>
+                        </w:rPr>
+                        <w:t>in</w:t>
+                      </w:r>
+                      <w:r>
+                        <w:rPr>
+                          <w:rFonts w:ascii="Consolas" w:hAnsi="Consolas" w:cs="Consolas"/>
+                          <w:color w:val="000000"/>
+                          <w:sz w:val="19"/>
+                          <w:szCs w:val="19"/>
+                          <w:lang w:eastAsia="hu-HU"/>
+                        </w:rPr>
+                        <w:t xml:space="preserve"> _</w:t>
+                      </w:r>
+                      <w:proofErr w:type="spellStart"/>
+                      <w:r>
+                        <w:rPr>
+                          <w:rFonts w:ascii="Consolas" w:hAnsi="Consolas" w:cs="Consolas"/>
+                          <w:color w:val="000000"/>
+                          <w:sz w:val="19"/>
+                          <w:szCs w:val="19"/>
+                          <w:lang w:eastAsia="hu-HU"/>
+                        </w:rPr>
+                        <w:t>updateables</w:t>
+                      </w:r>
+                      <w:proofErr w:type="spellEnd"/>
+                      <w:r>
+                        <w:rPr>
+                          <w:rFonts w:ascii="Consolas" w:hAnsi="Consolas" w:cs="Consolas"/>
+                          <w:color w:val="000000"/>
+                          <w:sz w:val="19"/>
+                          <w:szCs w:val="19"/>
+                          <w:lang w:eastAsia="hu-HU"/>
+                        </w:rPr>
+                        <w:t>)</w:t>
+                      </w:r>
+                    </w:p>
+                    <w:p>
+                      <w:pPr>
+                        <w:autoSpaceDE w:val="0"/>
+                        <w:autoSpaceDN w:val="0"/>
+                        <w:adjustRightInd w:val="0"/>
+                        <w:spacing w:after="0" w:line="240" w:lineRule="auto"/>
+                        <w:ind w:firstLine="0"/>
+                        <w:jc w:val="left"/>
+                        <w:rPr>
+                          <w:rFonts w:ascii="Consolas" w:hAnsi="Consolas" w:cs="Consolas"/>
+                          <w:color w:val="000000"/>
+                          <w:sz w:val="19"/>
+                          <w:szCs w:val="19"/>
+                          <w:lang w:eastAsia="hu-HU"/>
+                        </w:rPr>
+                      </w:pPr>
+                      <w:r>
+                        <w:rPr>
+                          <w:rFonts w:ascii="Consolas" w:hAnsi="Consolas" w:cs="Consolas"/>
+                          <w:color w:val="000000"/>
+                          <w:sz w:val="19"/>
+                          <w:szCs w:val="19"/>
+                          <w:lang w:eastAsia="hu-HU"/>
+                        </w:rPr>
+                        <w:t xml:space="preserve">   </w:t>
+                      </w:r>
+                      <w:r>
+                        <w:rPr>
+                          <w:rFonts w:ascii="Consolas" w:hAnsi="Consolas" w:cs="Consolas"/>
+                          <w:color w:val="000000"/>
+                          <w:sz w:val="19"/>
+                          <w:szCs w:val="19"/>
+                          <w:lang w:eastAsia="hu-HU"/>
+                        </w:rPr>
+                        <w:t xml:space="preserve"> </w:t>
+                      </w:r>
+                      <w:r>
+                        <w:rPr>
+                          <w:rFonts w:ascii="Consolas" w:hAnsi="Consolas" w:cs="Consolas"/>
+                          <w:color w:val="000000"/>
+                          <w:sz w:val="19"/>
+                          <w:szCs w:val="19"/>
+                          <w:lang w:eastAsia="hu-HU"/>
+                        </w:rPr>
+                        <w:t>{</w:t>
+                      </w:r>
+                    </w:p>
+                    <w:p>
+                      <w:pPr>
+                        <w:autoSpaceDE w:val="0"/>
+                        <w:autoSpaceDN w:val="0"/>
+                        <w:adjustRightInd w:val="0"/>
+                        <w:spacing w:after="0" w:line="240" w:lineRule="auto"/>
+                        <w:ind w:firstLine="0"/>
+                        <w:jc w:val="left"/>
+                        <w:rPr>
+                          <w:rFonts w:ascii="Consolas" w:hAnsi="Consolas" w:cs="Consolas"/>
+                          <w:color w:val="000000"/>
+                          <w:sz w:val="19"/>
+                          <w:szCs w:val="19"/>
+                          <w:lang w:eastAsia="hu-HU"/>
+                        </w:rPr>
+                      </w:pPr>
+                      <w:r>
+                        <w:rPr>
+                          <w:rFonts w:ascii="Consolas" w:hAnsi="Consolas" w:cs="Consolas"/>
+                          <w:color w:val="000000"/>
+                          <w:sz w:val="19"/>
+                          <w:szCs w:val="19"/>
+                          <w:lang w:eastAsia="hu-HU"/>
+                        </w:rPr>
+                        <w:t xml:space="preserve">    </w:t>
+                      </w:r>
+                      <w:r>
+                        <w:rPr>
+                          <w:rFonts w:ascii="Consolas" w:hAnsi="Consolas" w:cs="Consolas"/>
+                          <w:color w:val="000000"/>
+                          <w:sz w:val="19"/>
+                          <w:szCs w:val="19"/>
+                          <w:lang w:eastAsia="hu-HU"/>
+                        </w:rPr>
+                        <w:t xml:space="preserve"> </w:t>
+                      </w:r>
+                      <w:r>
+                        <w:rPr>
+                          <w:rFonts w:ascii="Consolas" w:hAnsi="Consolas" w:cs="Consolas"/>
+                          <w:color w:val="000000"/>
+                          <w:sz w:val="19"/>
+                          <w:szCs w:val="19"/>
+                          <w:lang w:eastAsia="hu-HU"/>
+                        </w:rPr>
+                        <w:t xml:space="preserve">  </w:t>
+                      </w:r>
+                      <w:proofErr w:type="spellStart"/>
+                      <w:proofErr w:type="gramStart"/>
+                      <w:r>
+                        <w:rPr>
+                          <w:rFonts w:ascii="Consolas" w:hAnsi="Consolas" w:cs="Consolas"/>
+                          <w:color w:val="000000"/>
+                          <w:sz w:val="19"/>
+                          <w:szCs w:val="19"/>
+                          <w:lang w:eastAsia="hu-HU"/>
+                        </w:rPr>
+                        <w:t>mover.UpdateManager</w:t>
+                      </w:r>
+                      <w:proofErr w:type="gramEnd"/>
+                      <w:r>
+                        <w:rPr>
+                          <w:rFonts w:ascii="Consolas" w:hAnsi="Consolas" w:cs="Consolas"/>
+                          <w:color w:val="000000"/>
+                          <w:sz w:val="19"/>
+                          <w:szCs w:val="19"/>
+                          <w:lang w:eastAsia="hu-HU"/>
+                        </w:rPr>
+                        <w:t>_Update</w:t>
+                      </w:r>
+                      <w:proofErr w:type="spellEnd"/>
+                      <w:r>
+                        <w:rPr>
+                          <w:rFonts w:ascii="Consolas" w:hAnsi="Consolas" w:cs="Consolas"/>
+                          <w:color w:val="000000"/>
+                          <w:sz w:val="19"/>
+                          <w:szCs w:val="19"/>
+                          <w:lang w:eastAsia="hu-HU"/>
+                        </w:rPr>
+                        <w:t>();</w:t>
+                      </w:r>
+                    </w:p>
+                    <w:p>
+                      <w:pPr>
+                        <w:autoSpaceDE w:val="0"/>
+                        <w:autoSpaceDN w:val="0"/>
+                        <w:adjustRightInd w:val="0"/>
+                        <w:spacing w:after="0" w:line="240" w:lineRule="auto"/>
+                        <w:ind w:firstLine="0"/>
+                        <w:jc w:val="left"/>
+                        <w:rPr>
+                          <w:rFonts w:ascii="Consolas" w:hAnsi="Consolas" w:cs="Consolas"/>
+                          <w:color w:val="000000"/>
+                          <w:sz w:val="19"/>
+                          <w:szCs w:val="19"/>
+                          <w:lang w:eastAsia="hu-HU"/>
+                        </w:rPr>
+                      </w:pPr>
+                      <w:r>
+                        <w:rPr>
+                          <w:rFonts w:ascii="Consolas" w:hAnsi="Consolas" w:cs="Consolas"/>
+                          <w:color w:val="000000"/>
+                          <w:sz w:val="19"/>
+                          <w:szCs w:val="19"/>
+                          <w:lang w:eastAsia="hu-HU"/>
+                        </w:rPr>
+                        <w:t xml:space="preserve">   </w:t>
+                      </w:r>
+                      <w:r>
+                        <w:rPr>
+                          <w:rFonts w:ascii="Consolas" w:hAnsi="Consolas" w:cs="Consolas"/>
+                          <w:color w:val="000000"/>
+                          <w:sz w:val="19"/>
+                          <w:szCs w:val="19"/>
+                          <w:lang w:eastAsia="hu-HU"/>
+                        </w:rPr>
+                        <w:t xml:space="preserve"> </w:t>
+                      </w:r>
+                      <w:r>
+                        <w:rPr>
+                          <w:rFonts w:ascii="Consolas" w:hAnsi="Consolas" w:cs="Consolas"/>
+                          <w:color w:val="000000"/>
+                          <w:sz w:val="19"/>
+                          <w:szCs w:val="19"/>
+                          <w:lang w:eastAsia="hu-HU"/>
+                        </w:rPr>
+                        <w:t>}</w:t>
+                      </w:r>
+                    </w:p>
+                    <w:p>
+                      <w:pPr>
+                        <w:autoSpaceDE w:val="0"/>
+                        <w:autoSpaceDN w:val="0"/>
+                        <w:adjustRightInd w:val="0"/>
+                        <w:spacing w:after="0" w:line="240" w:lineRule="auto"/>
+                        <w:ind w:firstLine="0"/>
+                        <w:jc w:val="left"/>
+                        <w:rPr>
+                          <w:rFonts w:ascii="Consolas" w:hAnsi="Consolas" w:cs="Consolas"/>
+                          <w:color w:val="000000"/>
+                          <w:sz w:val="19"/>
+                          <w:szCs w:val="19"/>
+                          <w:lang w:eastAsia="hu-HU"/>
+                        </w:rPr>
+                      </w:pPr>
+                      <w:r>
+                        <w:rPr>
+                          <w:rFonts w:ascii="Consolas" w:hAnsi="Consolas" w:cs="Consolas"/>
+                          <w:color w:val="000000"/>
+                          <w:sz w:val="19"/>
+                          <w:szCs w:val="19"/>
+                          <w:lang w:eastAsia="hu-HU"/>
+                        </w:rPr>
+                        <w:t xml:space="preserve">   </w:t>
+                      </w:r>
+                      <w:r>
+                        <w:rPr>
+                          <w:rFonts w:ascii="Consolas" w:hAnsi="Consolas" w:cs="Consolas"/>
+                          <w:color w:val="000000"/>
+                          <w:sz w:val="19"/>
+                          <w:szCs w:val="19"/>
+                          <w:lang w:eastAsia="hu-HU"/>
+                        </w:rPr>
+                        <w:t xml:space="preserve"> </w:t>
+                      </w:r>
+                      <w:proofErr w:type="spellStart"/>
+                      <w:proofErr w:type="gramStart"/>
+                      <w:r>
+                        <w:rPr>
+                          <w:rFonts w:ascii="Consolas" w:hAnsi="Consolas" w:cs="Consolas"/>
+                          <w:color w:val="000000"/>
+                          <w:sz w:val="19"/>
+                          <w:szCs w:val="19"/>
+                          <w:lang w:eastAsia="hu-HU"/>
+                        </w:rPr>
+                        <w:t>SW.Stop</w:t>
+                      </w:r>
+                      <w:proofErr w:type="spellEnd"/>
+                      <w:proofErr w:type="gramEnd"/>
+                      <w:r>
+                        <w:rPr>
+                          <w:rFonts w:ascii="Consolas" w:hAnsi="Consolas" w:cs="Consolas"/>
+                          <w:color w:val="000000"/>
+                          <w:sz w:val="19"/>
+                          <w:szCs w:val="19"/>
+                          <w:lang w:eastAsia="hu-HU"/>
+                        </w:rPr>
+                        <w:t>();</w:t>
+                      </w:r>
+                    </w:p>
+                    <w:p>
+                      <w:pPr>
+                        <w:autoSpaceDE w:val="0"/>
+                        <w:autoSpaceDN w:val="0"/>
+                        <w:adjustRightInd w:val="0"/>
+                        <w:spacing w:after="0" w:line="240" w:lineRule="auto"/>
+                        <w:ind w:firstLine="0"/>
+                        <w:jc w:val="left"/>
+                        <w:rPr>
+                          <w:rFonts w:ascii="Consolas" w:hAnsi="Consolas" w:cs="Consolas"/>
+                          <w:color w:val="000000"/>
+                          <w:sz w:val="19"/>
+                          <w:szCs w:val="19"/>
+                          <w:lang w:eastAsia="hu-HU"/>
+                        </w:rPr>
+                      </w:pPr>
+                      <w:r>
+                        <w:rPr>
+                          <w:rFonts w:ascii="Consolas" w:hAnsi="Consolas" w:cs="Consolas"/>
+                          <w:color w:val="000000"/>
+                          <w:sz w:val="19"/>
+                          <w:szCs w:val="19"/>
+                          <w:lang w:eastAsia="hu-HU"/>
+                        </w:rPr>
+                        <w:t xml:space="preserve">   </w:t>
+                      </w:r>
+                      <w:r>
+                        <w:rPr>
+                          <w:rFonts w:ascii="Consolas" w:hAnsi="Consolas" w:cs="Consolas"/>
+                          <w:color w:val="000000"/>
+                          <w:sz w:val="19"/>
+                          <w:szCs w:val="19"/>
+                          <w:lang w:eastAsia="hu-HU"/>
+                        </w:rPr>
+                        <w:t xml:space="preserve"> </w:t>
+                      </w:r>
+                      <w:proofErr w:type="spellStart"/>
+                      <w:proofErr w:type="gramStart"/>
+                      <w:r>
+                        <w:rPr>
+                          <w:rFonts w:ascii="Consolas" w:hAnsi="Consolas" w:cs="Consolas"/>
+                          <w:color w:val="000000"/>
+                          <w:sz w:val="19"/>
+                          <w:szCs w:val="19"/>
+                          <w:lang w:eastAsia="hu-HU"/>
+                        </w:rPr>
+                        <w:t>StopWatchStoppedCallback</w:t>
+                      </w:r>
+                      <w:proofErr w:type="spellEnd"/>
+                      <w:r>
+                        <w:rPr>
+                          <w:rFonts w:ascii="Consolas" w:hAnsi="Consolas" w:cs="Consolas"/>
+                          <w:color w:val="000000"/>
+                          <w:sz w:val="19"/>
+                          <w:szCs w:val="19"/>
+                          <w:lang w:eastAsia="hu-HU"/>
+                        </w:rPr>
+                        <w:t>?.</w:t>
+                      </w:r>
+                      <w:proofErr w:type="gramEnd"/>
+                      <w:r>
+                        <w:rPr>
+                          <w:rFonts w:ascii="Consolas" w:hAnsi="Consolas" w:cs="Consolas"/>
+                          <w:color w:val="000000"/>
+                          <w:sz w:val="19"/>
+                          <w:szCs w:val="19"/>
+                          <w:lang w:eastAsia="hu-HU"/>
+                        </w:rPr>
+                        <w:t>Invoke();</w:t>
+                      </w:r>
+                    </w:p>
+                    <w:p>
+                      <w:pPr>
+                        <w:autoSpaceDE w:val="0"/>
+                        <w:autoSpaceDN w:val="0"/>
+                        <w:adjustRightInd w:val="0"/>
+                        <w:spacing w:after="0" w:line="240" w:lineRule="auto"/>
+                        <w:ind w:firstLine="0"/>
+                        <w:jc w:val="left"/>
+                        <w:rPr>
+                          <w:rFonts w:cs="Consolas"/>
+                          <w:color w:val="000000"/>
+                          <w:szCs w:val="20"/>
+                          <w:lang w:eastAsia="hu-HU"/>
+                        </w:rPr>
+                      </w:pPr>
+                      <w:r>
+                        <w:rPr>
+                          <w:rFonts w:ascii="Consolas" w:hAnsi="Consolas" w:cs="Consolas"/>
+                          <w:color w:val="000000"/>
+                          <w:sz w:val="19"/>
+                          <w:szCs w:val="19"/>
+                          <w:lang w:eastAsia="hu-HU"/>
+                        </w:rPr>
+                        <w:t>}</w:t>
+                      </w:r>
+                    </w:p>
+                  </w:txbxContent>
+                </v:textbox>
+                <w10:anchorlock/>
+              </v:shape>
+            </w:pict>
+          </mc:Fallback>
+        </mc:AlternateContent>
+      </w:r>
+    </w:p>
+    <w:p>
+      <w:pPr>
+        <w:pStyle w:val="Kpalrs"/>
+        <w:rPr>
+          <w:b w:val="0"/>
+          <w:bCs w:val="0"/>
+        </w:rPr>
+      </w:pPr>
+      <w:r>
+        <w:t xml:space="preserve">Figure 29: </w:t>
+      </w:r>
+      <w:r>
+        <w:rPr>
+          <w:b w:val="0"/>
+          <w:bCs w:val="0"/>
+        </w:rPr>
+        <w:t xml:space="preserve">The added </w:t>
+      </w:r>
+      <w:r>
+        <w:rPr>
+          <w:rFonts w:ascii="Consolas" w:hAnsi="Consolas"/>
+          <w:b w:val="0"/>
+          <w:bCs w:val="0"/>
+          <w:sz w:val="20"/>
+          <w:szCs w:val="20"/>
+        </w:rPr>
+        <w:t>StopWatch</w:t>
+      </w:r>
+      <w:r>
+        <w:rPr>
+          <w:b w:val="0"/>
+          <w:bCs w:val="0"/>
+        </w:rPr>
+        <w:t xml:space="preserve"> to the </w:t>
+      </w:r>
+      <w:proofErr w:type="spellStart"/>
+      <w:r>
+        <w:rPr>
+          <w:rFonts w:ascii="Consolas" w:hAnsi="Consolas"/>
+          <w:b w:val="0"/>
+          <w:bCs w:val="0"/>
+          <w:sz w:val="20"/>
+          <w:szCs w:val="20"/>
+        </w:rPr>
+        <w:t>UpdateManager</w:t>
+      </w:r>
+      <w:r>
+        <w:rPr>
+          <w:b w:val="0"/>
+          <w:bCs w:val="0"/>
+        </w:rPr>
+        <w:t>’s</w:t>
+      </w:r>
+      <w:proofErr w:type="spellEnd"/>
+      <w:r>
+        <w:rPr>
+          <w:b w:val="0"/>
+          <w:bCs w:val="0"/>
+        </w:rPr>
+        <w:t xml:space="preserve"> </w:t>
+      </w:r>
+      <w:r>
+        <w:rPr>
+          <w:rFonts w:ascii="Consolas" w:hAnsi="Consolas"/>
+          <w:b w:val="0"/>
+          <w:bCs w:val="0"/>
+          <w:sz w:val="20"/>
+          <w:szCs w:val="20"/>
+        </w:rPr>
+        <w:t>Update</w:t>
+      </w:r>
+      <w:r>
+        <w:rPr>
+          <w:b w:val="0"/>
+          <w:bCs w:val="0"/>
+        </w:rPr>
+        <w:t xml:space="preserve"> Message.</w:t>
+      </w:r>
+    </w:p>
+    <w:p>
+      <w:pPr>
+        <w:ind w:firstLine="425"/>
+      </w:pPr>
+      <w:r>
+        <w:lastRenderedPageBreak/>
+        <w:t xml:space="preserve">On the other hand, measuring the simple </w:t>
+      </w:r>
+      <w:r>
+        <w:rPr>
+          <w:rFonts w:ascii="Consolas" w:hAnsi="Consolas"/>
+          <w:sz w:val="22"/>
+          <w:szCs w:val="22"/>
+        </w:rPr>
+        <w:t>Update</w:t>
+      </w:r>
+      <w:r>
+        <w:rPr>
+          <w:sz w:val="22"/>
+          <w:szCs w:val="22"/>
+        </w:rPr>
+        <w:t xml:space="preserve"> </w:t>
+      </w:r>
+      <w:r>
+        <w:t>message</w:t>
+      </w:r>
+      <w:r>
+        <w:t>s</w:t>
+      </w:r>
+      <w:r>
+        <w:t xml:space="preserve"> is not that trivial. Since </w:t>
+      </w:r>
+      <w:r>
+        <w:t xml:space="preserve">so many game loops are executed under a </w:t>
+      </w:r>
+      <w:r>
+        <w:t>second,</w:t>
+      </w:r>
+      <w:r>
+        <w:t xml:space="preserve"> we do not want to pollute our </w:t>
+      </w:r>
+      <w:r>
+        <w:rPr>
+          <w:rFonts w:ascii="Consolas" w:hAnsi="Consolas"/>
+          <w:sz w:val="22"/>
+          <w:szCs w:val="22"/>
+        </w:rPr>
+        <w:t>Update</w:t>
+      </w:r>
+      <w:r>
+        <w:t xml:space="preserve"> method so the measurement and checking must be moved elsewhere.</w:t>
+      </w:r>
+      <w:r>
+        <w:t xml:space="preserve"> A good solution to this problem is to create two </w:t>
+      </w:r>
+      <w:proofErr w:type="spellStart"/>
+      <w:r>
+        <w:rPr>
+          <w:rFonts w:ascii="Consolas" w:hAnsi="Consolas"/>
+          <w:sz w:val="22"/>
+          <w:szCs w:val="22"/>
+        </w:rPr>
+        <w:t>MonoBehaviour</w:t>
+      </w:r>
+      <w:r>
+        <w:t>s</w:t>
+      </w:r>
+      <w:proofErr w:type="spellEnd"/>
+      <w:r>
+        <w:t xml:space="preserve"> and set their execution order just before and after the </w:t>
+      </w:r>
+      <w:r>
+        <w:rPr>
+          <w:rFonts w:ascii="Consolas" w:hAnsi="Consolas"/>
+          <w:sz w:val="22"/>
+          <w:szCs w:val="22"/>
+        </w:rPr>
+        <w:t>Mover</w:t>
+      </w:r>
+      <w:r>
+        <w:t xml:space="preserve"> script.</w:t>
+      </w:r>
+      <w:r>
+        <w:t xml:space="preserve"> The only drawback of this solution is that we will have an additional interop call </w:t>
+      </w:r>
+      <w:r>
+        <w:t>in order to stop the timer</w:t>
+      </w:r>
+      <w:r>
+        <w:t xml:space="preserve"> in the just after MonoBehaviour. </w:t>
+      </w:r>
+      <w:r>
+        <w:t xml:space="preserve">The two helper classes are named </w:t>
+      </w:r>
+      <w:proofErr w:type="spellStart"/>
+      <w:r>
+        <w:t>UpdateBenchmarkHelperJustBefore</w:t>
+      </w:r>
+      <w:proofErr w:type="spellEnd"/>
+      <w:r>
+        <w:t xml:space="preserve"> and After </w:t>
+      </w:r>
+      <w:r>
+        <w:t>and located in the Test assembly</w:t>
+      </w:r>
+      <w:r>
+        <w:t>.</w:t>
+      </w:r>
+      <w:r>
+        <w:t xml:space="preserve"> The stopping and measuring logic </w:t>
+      </w:r>
+      <w:r>
+        <w:t>are</w:t>
+      </w:r>
+      <w:r>
+        <w:t xml:space="preserve"> the same as in </w:t>
+      </w:r>
+      <w:r>
+        <w:rPr>
+          <w:b/>
+          <w:bCs/>
+        </w:rPr>
+        <w:t>Figure 29</w:t>
+      </w:r>
+      <w:r>
+        <w:t>.</w:t>
+      </w:r>
+    </w:p>
+    <w:p>
+      <w:pPr>
+        <w:keepNext/>
+        <w:ind w:firstLine="0"/>
+      </w:pPr>
+      <w:r>
+        <w:rPr>
+          <w:noProof/>
+        </w:rPr>
+        <w:drawing>
+          <wp:inline distT="0" distB="0" distL="0" distR="0" wp14:anchorId="1E1343BC" wp14:editId="47389160">
+            <wp:extent cx="5260340" cy="3453568"/>
+            <wp:effectExtent l="114300" t="114300" r="111760" b="109220"/>
+            <wp:docPr id="35" name="Kép 35"/>
+            <wp:cNvGraphicFramePr>
+              <a:graphicFrameLocks xmlns:a="http://schemas.openxmlformats.org/drawingml/2006/main" noChangeAspect="1"/>
+            </wp:cNvGraphicFramePr>
+            <a:graphic xmlns:a="http://schemas.openxmlformats.org/drawingml/2006/main">
+              <a:graphicData uri="http://schemas.openxmlformats.org/drawingml/2006/picture">
+                <pic:pic xmlns:pic="http://schemas.openxmlformats.org/drawingml/2006/picture">
+                  <pic:nvPicPr>
+                    <pic:cNvPr id="35" name="Kép 35"/>
+                    <pic:cNvPicPr/>
+                  </pic:nvPicPr>
+                  <pic:blipFill>
+                    <a:blip r:embed="rId29">
+                      <a:extLst>
+                        <a:ext uri="{28A0092B-C50C-407E-A947-70E740481C1C}">
+                          <a14:useLocalDpi xmlns:a14="http://schemas.microsoft.com/office/drawing/2010/main" val="0"/>
+                        </a:ext>
+                      </a:extLst>
+                    </a:blip>
+                    <a:stretch>
+                      <a:fillRect/>
+                    </a:stretch>
+                  </pic:blipFill>
+                  <pic:spPr>
+                    <a:xfrm>
+                      <a:off x="0" y="0"/>
+                      <a:ext cx="5260340" cy="3453568"/>
+                    </a:xfrm>
+                    <a:prstGeom prst="rect">
+                      <a:avLst/>
+                    </a:prstGeom>
+                    <a:effectLst>
+                      <a:outerShdw blurRad="63500" sx="102000" sy="102000" algn="ctr" rotWithShape="0">
+                        <a:prstClr val="black">
+                          <a:alpha val="40000"/>
+                        </a:prstClr>
+                      </a:outerShdw>
+                    </a:effectLst>
+                  </pic:spPr>
+                </pic:pic>
+              </a:graphicData>
+            </a:graphic>
+          </wp:inline>
+        </w:drawing>
+      </w:r>
+    </w:p>
+    <w:p>
+      <w:pPr>
+        <w:pStyle w:val="Kpalrs"/>
+        <w:rPr>
+          <w:b w:val="0"/>
+          <w:bCs w:val="0"/>
+        </w:rPr>
+      </w:pPr>
+      <w:r>
+        <w:t xml:space="preserve">Figure </w:t>
+      </w:r>
+      <w:r>
+        <w:t xml:space="preserve">30: </w:t>
+      </w:r>
+      <w:r>
+        <w:rPr>
+          <w:b w:val="0"/>
+          <w:bCs w:val="0"/>
+        </w:rPr>
+        <w:t>The results of the benchmarks</w:t>
+      </w:r>
+      <w:r>
+        <w:rPr>
+          <w:b w:val="0"/>
+          <w:bCs w:val="0"/>
+        </w:rPr>
+        <w:t xml:space="preserve"> under different scripting backends</w:t>
+      </w:r>
+    </w:p>
+    <w:p>
+      <w:pPr>
+        <w:ind w:firstLine="425"/>
+      </w:pPr>
+      <w:r>
+        <w:t>Not surprisingly IL2CPP leading th</w:t>
+      </w:r>
+      <w:r>
+        <w:t>e</w:t>
+      </w:r>
+      <w:r>
+        <w:t xml:space="preserve"> competition</w:t>
+      </w:r>
+      <w:r>
+        <w:t xml:space="preserve"> by far however it’s still strange that the </w:t>
+      </w:r>
+      <w:r>
+        <w:t>Update Manager</w:t>
+      </w:r>
+      <w:r>
+        <w:t xml:space="preserve"> is</w:t>
+      </w:r>
+      <w:r>
+        <w:t xml:space="preserve"> still </w:t>
+      </w:r>
+      <w:r>
+        <w:t>twice as fast as the traditional way.</w:t>
+      </w:r>
+      <w:r>
+        <w:t xml:space="preserve"> </w:t>
+      </w:r>
+      <w:r>
+        <w:t>We can also make the conclusion that IL2CPP in this case is far faster than Mono usually around twice as fast.</w:t>
+      </w:r>
+      <w:r>
+        <w:t xml:space="preserve"> The test run for one minute prior to a 5 seconds warmup.</w:t>
       </w:r>
     </w:p>
     <w:p>
@@ -36208,7 +38026,7 @@
       <w:r>
         <w:br/>
       </w:r>
-      <w:hyperlink r:id="rId29" w:history="1">
+      <w:hyperlink r:id="rId30" w:history="1">
         <w:r>
           <w:rPr>
             <w:rStyle w:val="Hiperhivatkozs"/>
@@ -36253,7 +38071,7 @@
       <w:r>
         <w:t xml:space="preserve"> </w:t>
       </w:r>
-      <w:hyperlink r:id="rId30" w:history="1">
+      <w:hyperlink r:id="rId31" w:history="1">
         <w:r>
           <w:rPr>
             <w:rStyle w:val="Hiperhivatkozs"/>
@@ -36313,7 +38131,7 @@
       <w:r>
         <w:br/>
       </w:r>
-      <w:hyperlink r:id="rId31" w:history="1">
+      <w:hyperlink r:id="rId32" w:history="1">
         <w:r>
           <w:rPr>
             <w:rStyle w:val="Hiperhivatkozs"/>
@@ -36364,7 +38182,7 @@
       <w:r>
         <w:br/>
       </w:r>
-      <w:hyperlink r:id="rId32" w:history="1">
+      <w:hyperlink r:id="rId33" w:history="1">
         <w:r>
           <w:rPr>
             <w:rStyle w:val="Hiperhivatkozs"/>
@@ -36386,10 +38204,7 @@
         <w:t>2020.</w:t>
       </w:r>
       <w:r>
-        <w:t>10.0</w:t>
-      </w:r>
-      <w:r>
-        <w:t>6</w:t>
+        <w:t>10.06</w:t>
       </w:r>
     </w:p>
     <w:p>
@@ -36432,7 +38247,7 @@
       <w:r>
         <w:br/>
       </w:r>
-      <w:hyperlink r:id="rId33" w:history="1">
+      <w:hyperlink r:id="rId34" w:history="1">
         <w:r>
           <w:rPr>
             <w:rStyle w:val="Hiperhivatkozs"/>
@@ -36486,7 +38301,7 @@
       <w:r>
         <w:br/>
       </w:r>
-      <w:hyperlink r:id="rId34" w:history="1">
+      <w:hyperlink r:id="rId35" w:history="1">
         <w:r>
           <w:rPr>
             <w:rStyle w:val="Hiperhivatkozs"/>
@@ -36535,7 +38350,7 @@
       <w:r>
         <w:br/>
       </w:r>
-      <w:hyperlink r:id="rId35" w:history="1">
+      <w:hyperlink r:id="rId36" w:history="1">
         <w:r>
           <w:rPr>
             <w:rStyle w:val="Hiperhivatkozs"/>
@@ -36580,7 +38395,7 @@
       <w:r>
         <w:br/>
       </w:r>
-      <w:hyperlink r:id="rId36" w:history="1">
+      <w:hyperlink r:id="rId37" w:history="1">
         <w:r>
           <w:rPr>
             <w:rStyle w:val="Hiperhivatkozs"/>
@@ -36617,7 +38432,7 @@
       <w:r>
         <w:t xml:space="preserve">, </w:t>
       </w:r>
-      <w:hyperlink r:id="rId37" w:history="1">
+      <w:hyperlink r:id="rId38" w:history="1">
         <w:r>
           <w:rPr>
             <w:rStyle w:val="Hiperhivatkozs"/>
@@ -36679,7 +38494,7 @@
       <w:r>
         <w:br/>
       </w:r>
-      <w:hyperlink r:id="rId38" w:history="1">
+      <w:hyperlink r:id="rId39" w:history="1">
         <w:r>
           <w:rPr>
             <w:rStyle w:val="Hiperhivatkozs"/>
@@ -36723,7 +38538,7 @@
       <w:r>
         <w:br/>
       </w:r>
-      <w:hyperlink r:id="rId39" w:history="1">
+      <w:hyperlink r:id="rId40" w:history="1">
         <w:r>
           <w:rPr>
             <w:rStyle w:val="Hiperhivatkozs"/>
@@ -36774,7 +38589,7 @@
       <w:r>
         <w:br/>
       </w:r>
-      <w:hyperlink r:id="rId40" w:history="1">
+      <w:hyperlink r:id="rId41" w:history="1">
         <w:r>
           <w:rPr>
             <w:rStyle w:val="Hiperhivatkozs"/>
@@ -36785,7 +38600,7 @@
       <w:r>
         <w:br/>
       </w:r>
-      <w:hyperlink r:id="rId41" w:history="1">
+      <w:hyperlink r:id="rId42" w:history="1">
         <w:r>
           <w:rPr>
             <w:rStyle w:val="Hiperhivatkozs"/>
@@ -36842,7 +38657,7 @@
         </w:rPr>
         <w:br/>
       </w:r>
-      <w:hyperlink r:id="rId42" w:history="1">
+      <w:hyperlink r:id="rId43" w:history="1">
         <w:r>
           <w:rPr>
             <w:rStyle w:val="Hiperhivatkozs"/>
@@ -36861,10 +38676,7 @@
         <w:t>Acessed 2020.</w:t>
       </w:r>
       <w:r>
-        <w:t>10.2</w:t>
-      </w:r>
-      <w:r>
-        <w:t>6</w:t>
+        <w:t>10.26</w:t>
       </w:r>
     </w:p>
     <w:p>
@@ -36895,7 +38707,7 @@
         </w:rPr>
         <w:br/>
       </w:r>
-      <w:hyperlink r:id="rId43" w:history="1">
+      <w:hyperlink r:id="rId44" w:history="1">
         <w:r>
           <w:rPr>
             <w:rStyle w:val="Hiperhivatkozs"/>
@@ -36944,7 +38756,7 @@
         </w:rPr>
         <w:br/>
       </w:r>
-      <w:hyperlink r:id="rId44" w:history="1">
+      <w:hyperlink r:id="rId45" w:history="1">
         <w:r>
           <w:rPr>
             <w:rStyle w:val="Hiperhivatkozs"/>
@@ -37021,7 +38833,7 @@
         </w:rPr>
         <w:br/>
       </w:r>
-      <w:hyperlink r:id="rId45" w:history="1">
+      <w:hyperlink r:id="rId46" w:history="1">
         <w:bookmarkStart w:id="17" w:name="_Ref56851246"/>
         <w:r>
           <w:rPr>
@@ -37041,10 +38853,7 @@
         <w:t>Acessed 2020.</w:t>
       </w:r>
       <w:r>
-        <w:t>11.</w:t>
-      </w:r>
-      <w:r>
-        <w:t>08</w:t>
+        <w:t>11.08</w:t>
       </w:r>
     </w:p>
     <w:p>
@@ -37091,7 +38900,7 @@
         </w:rPr>
         <w:br/>
       </w:r>
-      <w:hyperlink r:id="rId46" w:history="1">
+      <w:hyperlink r:id="rId47" w:history="1">
         <w:r>
           <w:rPr>
             <w:rStyle w:val="Hiperhivatkozs"/>
@@ -37140,7 +38949,7 @@
         </w:rPr>
         <w:br/>
       </w:r>
-      <w:hyperlink r:id="rId47" w:history="1">
+      <w:hyperlink r:id="rId48" w:history="1">
         <w:r>
           <w:rPr>
             <w:rStyle w:val="Hiperhivatkozs"/>
@@ -37215,7 +39024,7 @@
         </w:rPr>
         <w:br/>
       </w:r>
-      <w:hyperlink r:id="rId48" w:history="1">
+      <w:hyperlink r:id="rId49" w:history="1">
         <w:r>
           <w:rPr>
             <w:rStyle w:val="Hiperhivatkozs"/>
@@ -37239,10 +39048,7 @@
         <w:t>Acessed 2020.</w:t>
       </w:r>
       <w:r>
-        <w:t>11.1</w:t>
-      </w:r>
-      <w:r>
-        <w:t>9</w:t>
+        <w:t>11.19</w:t>
       </w:r>
     </w:p>
     <w:p>
@@ -37288,7 +39094,7 @@
         </w:rPr>
         <w:br/>
       </w:r>
-      <w:hyperlink r:id="rId49" w:history="1">
+      <w:hyperlink r:id="rId50" w:history="1">
         <w:r>
           <w:rPr>
             <w:rStyle w:val="Hiperhivatkozs"/>
@@ -37306,10 +39112,7 @@
         <w:t>Acessed 2020.</w:t>
       </w:r>
       <w:r>
-        <w:t>11.</w:t>
-      </w:r>
-      <w:r>
-        <w:t>20</w:t>
+        <w:t>11.20</w:t>
       </w:r>
     </w:p>
     <w:p>
@@ -37353,7 +39156,7 @@
         </w:rPr>
         <w:br/>
       </w:r>
-      <w:hyperlink r:id="rId50" w:history="1">
+      <w:hyperlink r:id="rId51" w:history="1">
         <w:r>
           <w:rPr>
             <w:rStyle w:val="Hiperhivatkozs"/>
@@ -37418,7 +39221,7 @@
         </w:rPr>
         <w:br/>
       </w:r>
-      <w:hyperlink r:id="rId51" w:history="1">
+      <w:hyperlink r:id="rId52" w:history="1">
         <w:r>
           <w:rPr>
             <w:rStyle w:val="Hiperhivatkozs"/>
@@ -37448,8 +39251,8 @@
       </w:r>
     </w:p>
     <w:sectPr>
-      <w:headerReference w:type="even" r:id="rId52"/>
-      <w:footerReference w:type="default" r:id="rId53"/>
+      <w:headerReference w:type="even" r:id="rId53"/>
+      <w:footerReference w:type="default" r:id="rId54"/>
       <w:type w:val="continuous"/>
       <w:pgSz w:w="11907" w:h="16840" w:code="9"/>
       <w:pgMar w:top="1418" w:right="1418" w:bottom="1418" w:left="1418" w:header="709" w:footer="709" w:gutter="567"/>
@@ -43450,7 +45253,25 @@
         <w:t>A</w:t>
       </w:r>
       <w:r>
-        <w:t>ssert is a software industry standard testing pattern. In arrange you setup the test’s prerequisites, in act you do the main action from the point of the test and finally in the assert section you check if the results are indeed the expected results. This pattern greatly helps readability.</w:t>
+        <w:t xml:space="preserve">ssert is a software industry standard testing pattern. In arrange </w:t>
+      </w:r>
+      <w:r>
+        <w:t>we</w:t>
+      </w:r>
+      <w:r>
+        <w:t xml:space="preserve"> setup the test’s prerequisites, in act </w:t>
+      </w:r>
+      <w:r>
+        <w:t>we</w:t>
+      </w:r>
+      <w:r>
+        <w:t xml:space="preserve"> do the main action from the point of the test and finally in the assert section </w:t>
+      </w:r>
+      <w:r>
+        <w:t>we</w:t>
+      </w:r>
+      <w:r>
+        <w:t xml:space="preserve"> check if the results are indeed the expected results. This pattern greatly helps readability.</w:t>
       </w:r>
     </w:p>
   </w:footnote>

</xml_diff>

<commit_message>
Finished - no review
</commit_message>
<xml_diff>
--- a/Thesis/Game engine specific optimization techniques for Unity.docx
+++ b/Thesis/Game engine specific optimization techniques for Unity.docx
@@ -3145,10 +3145,22 @@
         <w:t>nnak a</w:t>
       </w:r>
       <w:r>
-        <w:t xml:space="preserve"> tudás hogyan is kéne </w:t>
-      </w:r>
-      <w:r>
-        <w:t>egy-egy teljesítmény csökkenést okozó hibát szakszerűen kezelni</w:t>
+        <w:t xml:space="preserve"> tudás</w:t>
+      </w:r>
+      <w:r>
+        <w:t>a</w:t>
+      </w:r>
+      <w:r>
+        <w:t xml:space="preserve"> hogyan is kéne </w:t>
+      </w:r>
+      <w:r>
+        <w:t xml:space="preserve">egy-egy teljesítmény csökkenést okozó </w:t>
+      </w:r>
+      <w:r>
+        <w:t>problémát</w:t>
+      </w:r>
+      <w:r>
+        <w:t xml:space="preserve"> szakszerűen kezelni</w:t>
       </w:r>
       <w:r>
         <w:t>,</w:t>
@@ -3160,7 +3172,13 @@
         <w:t xml:space="preserve">teljesítmény </w:t>
       </w:r>
       <w:r>
-        <w:t>problémáknak az azonosítása és kezelése ráadásul még nehezebb, hiszen egy-egy játék rendszerint több paltformra kerül kiadásra valamint több egymástól különböző terület munkáját foglalja össze mint például a művészet, zene vagy történetmesélés.</w:t>
+        <w:t>problémáknak az azonosítása és kezelése ráadásul még nehezebb, hiszen egy-egy játék rendszerint több pl</w:t>
+      </w:r>
+      <w:r>
+        <w:t>a</w:t>
+      </w:r>
+      <w:r>
+        <w:t>tformra kerül kiadásra valamint több egymástól különböző terület munkáját foglalja össze mint például a művészet, zene vagy történetmesélés.</w:t>
       </w:r>
     </w:p>
     <w:p>
@@ -3171,7 +3189,13 @@
         <w:t xml:space="preserve">Ebben a szakdolgozatban megnézzük, hogy a fejlesztési folyamat során hogyan és mikor kell meghatároznuk a cél hardvert és milyen optimalizációs célokat érdemes hozzárendelnünk a projektünkhez. Ezek után elmélyülünk a népszerű játékmotor </w:t>
       </w:r>
       <w:r>
-        <w:t xml:space="preserve">a Unity működésében különös tekintettel a szkriptjeinek működésére. A szakdolgozat folyamán meghatározzuk, hogy </w:t>
+        <w:t>a Unity működésében különös tekintettel a szkript</w:t>
+      </w:r>
+      <w:r>
+        <w:t>környezet</w:t>
+      </w:r>
+      <w:r>
+        <w:t xml:space="preserve"> működésére. A szakdolgozat folyamán meghatározzuk, hogy </w:t>
       </w:r>
       <w:r>
         <w:t xml:space="preserve">a Unity </w:t>
@@ -3201,7 +3225,25 @@
         <w:t xml:space="preserve"> játékélményben részesüljön.</w:t>
       </w:r>
       <w:r>
-        <w:t xml:space="preserve"> A szakdolgozat vége felé pedig megvizsgálunk néhány speciális tudást igénylő optimalizációs technikát és elemezzük őket annak érdekében, hogy megértsük mikor teljesítenek és miért jobban egy-egy esetben.</w:t>
+        <w:t xml:space="preserve"> A szakdolgozat vége felé megvizsgálunk néhány speciális tudást igénylő optimalizációs technikát</w:t>
+      </w:r>
+      <w:r>
+        <w:t>,</w:t>
+      </w:r>
+      <w:r>
+        <w:t xml:space="preserve"> </w:t>
+      </w:r>
+      <w:r>
+        <w:t>majd</w:t>
+      </w:r>
+      <w:r>
+        <w:t xml:space="preserve"> elemezzük őket annak érdekében, hogy megértsük mikor és miért </w:t>
+      </w:r>
+      <w:r>
+        <w:t xml:space="preserve">teljesítenek </w:t>
+      </w:r>
+      <w:r>
+        <w:t>jobban egy-egy esetben.</w:t>
       </w:r>
     </w:p>
     <w:p>
@@ -3244,7 +3286,16 @@
         <w:t xml:space="preserve"> and a broader topic since a game is usually deployed to many platforms</w:t>
       </w:r>
       <w:r>
-        <w:t xml:space="preserve"> and consists the work of many fields like art, audio, storytelling etc. </w:t>
+        <w:t xml:space="preserve"> and consists the work of many fields like art, audio</w:t>
+      </w:r>
+      <w:r>
+        <w:t xml:space="preserve"> or</w:t>
+      </w:r>
+      <w:r>
+        <w:t xml:space="preserve"> storytelling</w:t>
+      </w:r>
+      <w:r>
+        <w:t>.</w:t>
       </w:r>
     </w:p>
     <w:p>
@@ -3445,7 +3496,15 @@
         <w:t xml:space="preserve">these types of optimizations </w:t>
       </w:r>
       <w:r>
-        <w:t xml:space="preserve">are tend to be </w:t>
+        <w:t xml:space="preserve">are </w:t>
+      </w:r>
+      <w:proofErr w:type="gramStart"/>
+      <w:r>
+        <w:t>tend</w:t>
+      </w:r>
+      <w:proofErr w:type="gramEnd"/>
+      <w:r>
+        <w:t xml:space="preserve"> to be </w:t>
       </w:r>
       <w:r>
         <w:t>ignored</w:t>
@@ -3567,13 +3626,21 @@
         <w:t xml:space="preserve"> by halving the shadow distance, but our environment artist would be kind of disappointed after realizing that </w:t>
       </w:r>
       <w:r>
-        <w:t>outside of a 150</w:t>
+        <w:t xml:space="preserve">outside of a </w:t>
+      </w:r>
+      <w:proofErr w:type="gramStart"/>
+      <w:r>
+        <w:t>150</w:t>
       </w:r>
       <w:r>
         <w:t xml:space="preserve"> </w:t>
       </w:r>
       <w:r>
-        <w:t>unit range shadows would be cull</w:t>
+        <w:t>unit</w:t>
+      </w:r>
+      <w:proofErr w:type="gramEnd"/>
+      <w:r>
+        <w:t xml:space="preserve"> range shadows would be cull</w:t>
       </w:r>
       <w:r>
         <w:t>ed</w:t>
@@ -3757,120 +3824,6 @@
     </w:p>
     <w:p>
       <w:pPr>
-        <w:spacing w:after="0"/>
-        <w:ind w:firstLine="0"/>
-      </w:pPr>
-      <w:r>
-        <w:t>In this thesis, w</w:t>
-      </w:r>
-      <w:r>
-        <w:t>e are going to look into topics like:</w:t>
-      </w:r>
-    </w:p>
-    <w:p>
-      <w:pPr>
-        <w:pStyle w:val="Listaszerbekezds"/>
-        <w:numPr>
-          <w:ilvl w:val="0"/>
-          <w:numId w:val="23"/>
-        </w:numPr>
-        <w:spacing w:after="0"/>
-      </w:pPr>
-      <w:r>
-        <w:t>How</w:t>
-      </w:r>
-      <w:r>
-        <w:t xml:space="preserve"> and when in the development process we should</w:t>
-      </w:r>
-      <w:r>
-        <w:t xml:space="preserve"> define </w:t>
-      </w:r>
-      <w:r>
-        <w:t>our target hardware and</w:t>
-      </w:r>
-      <w:r>
-        <w:t xml:space="preserve"> </w:t>
-      </w:r>
-      <w:r>
-        <w:t xml:space="preserve">optimization </w:t>
-      </w:r>
-      <w:r>
-        <w:t>goals</w:t>
-      </w:r>
-    </w:p>
-    <w:p>
-      <w:pPr>
-        <w:pStyle w:val="Listaszerbekezds"/>
-        <w:numPr>
-          <w:ilvl w:val="0"/>
-          <w:numId w:val="23"/>
-        </w:numPr>
-        <w:spacing w:after="0"/>
-      </w:pPr>
-      <w:r>
-        <w:t>Deep dive into how Unity works, especially its scripting</w:t>
-      </w:r>
-      <w:r>
-        <w:t>.</w:t>
-      </w:r>
-      <w:r>
-        <w:t xml:space="preserve"> I</w:t>
-      </w:r>
-      <w:r>
-        <w:t xml:space="preserve">dentify which parts of </w:t>
-      </w:r>
-      <w:r>
-        <w:t>it</w:t>
-      </w:r>
-      <w:r>
-        <w:t xml:space="preserve"> are usually performance critical</w:t>
-      </w:r>
-    </w:p>
-    <w:p>
-      <w:pPr>
-        <w:pStyle w:val="Listaszerbekezds"/>
-        <w:numPr>
-          <w:ilvl w:val="0"/>
-          <w:numId w:val="23"/>
-        </w:numPr>
-        <w:spacing w:after="0"/>
-      </w:pPr>
-      <w:r>
-        <w:t>Show how to properly benchmark Unity application</w:t>
-      </w:r>
-      <w:r>
-        <w:t>s</w:t>
-      </w:r>
-      <w:r>
-        <w:t xml:space="preserve"> and what kind of tools are available for</w:t>
-      </w:r>
-      <w:r>
-        <w:t xml:space="preserve"> performance analysis</w:t>
-      </w:r>
-    </w:p>
-    <w:p>
-      <w:pPr>
-        <w:pStyle w:val="Listaszerbekezds"/>
-        <w:numPr>
-          <w:ilvl w:val="0"/>
-          <w:numId w:val="23"/>
-        </w:numPr>
-        <w:spacing w:after="0"/>
-      </w:pPr>
-      <w:r>
-        <w:t>Examine Unity specific optimizations and understand why they perform better</w:t>
-      </w:r>
-      <w:r>
-        <w:t>.</w:t>
-      </w:r>
-    </w:p>
-    <w:p>
-      <w:pPr>
-        <w:spacing w:after="0"/>
-      </w:pPr>
-    </w:p>
-    <w:p>
-      <w:pPr>
         <w:pStyle w:val="Cmsor1"/>
       </w:pPr>
       <w:bookmarkStart w:id="3" w:name="_Toc58162386"/>
@@ -3998,7 +3951,15 @@
         <w:ind w:firstLine="0"/>
       </w:pPr>
       <w:r>
-        <w:t>After this observation, the project lead forwards the observation to the appropriate team</w:t>
+        <w:t xml:space="preserve">After this observation, the project </w:t>
+      </w:r>
+      <w:proofErr w:type="gramStart"/>
+      <w:r>
+        <w:t>lead</w:t>
+      </w:r>
+      <w:proofErr w:type="gramEnd"/>
+      <w:r>
+        <w:t xml:space="preserve"> forwards the observation to the appropriate team</w:t>
       </w:r>
       <w:r>
         <w:t>.</w:t>
@@ -4524,7 +4485,15 @@
         <w:t>People of Stackoverflow</w:t>
       </w:r>
       <w:r>
-        <w:t xml:space="preserve">, Unity Answers and other forums are tend to </w:t>
+        <w:t xml:space="preserve">, Unity Answers and other forums are </w:t>
+      </w:r>
+      <w:proofErr w:type="gramStart"/>
+      <w:r>
+        <w:t>tend</w:t>
+      </w:r>
+      <w:proofErr w:type="gramEnd"/>
+      <w:r>
+        <w:t xml:space="preserve"> to </w:t>
       </w:r>
       <w:r>
         <w:t xml:space="preserve">quote it </w:t>
@@ -6091,8 +6060,13 @@
       <w:r>
         <w:t xml:space="preserve"> </w:t>
       </w:r>
-      <w:r>
-        <w:t xml:space="preserve">E.g. if </w:t>
+      <w:proofErr w:type="gramStart"/>
+      <w:r>
+        <w:t>E.g.</w:t>
+      </w:r>
+      <w:proofErr w:type="gramEnd"/>
+      <w:r>
+        <w:t xml:space="preserve"> if </w:t>
       </w:r>
       <w:r>
         <w:t>the</w:t>
@@ -6458,7 +6432,15 @@
         <w:t xml:space="preserve"> we conclude that Unity’s new DOTS based solution will be sufficient for us</w:t>
       </w:r>
       <w:r>
-        <w:t>, however DOTS requires ECS</w:t>
+        <w:t xml:space="preserve">, however DOTS </w:t>
+      </w:r>
+      <w:proofErr w:type="gramStart"/>
+      <w:r>
+        <w:t>requires</w:t>
+      </w:r>
+      <w:proofErr w:type="gramEnd"/>
+      <w:r>
+        <w:t xml:space="preserve"> ECS</w:t>
       </w:r>
       <w:r>
         <w:rPr>
@@ -6823,7 +6805,15 @@
         <w:t>A</w:t>
       </w:r>
       <w:r>
-        <w:t>nd we did not mentioned voice actors, actors, script writers, composers</w:t>
+        <w:t xml:space="preserve">nd we did not </w:t>
+      </w:r>
+      <w:proofErr w:type="gramStart"/>
+      <w:r>
+        <w:t>mentioned</w:t>
+      </w:r>
+      <w:proofErr w:type="gramEnd"/>
+      <w:r>
+        <w:t xml:space="preserve"> voice actors, actors, script writers, composers</w:t>
       </w:r>
       <w:r>
         <w:t xml:space="preserve"> and more</w:t>
@@ -7625,7 +7615,15 @@
         <w:t xml:space="preserve">, ease of use and the </w:t>
       </w:r>
       <w:r>
-        <w:t>vast amount of tutorials and education materials made by its community</w:t>
+        <w:t xml:space="preserve">vast </w:t>
+      </w:r>
+      <w:proofErr w:type="gramStart"/>
+      <w:r>
+        <w:t>amount</w:t>
+      </w:r>
+      <w:proofErr w:type="gramEnd"/>
+      <w:r>
+        <w:t xml:space="preserve"> of tutorials and education materials made by its community</w:t>
       </w:r>
       <w:r>
         <w:t>.</w:t>
@@ -8054,7 +8052,15 @@
         <w:t xml:space="preserve">battle royale platformer, </w:t>
       </w:r>
       <w:r>
-        <w:t>Escape From Tarkov</w:t>
+        <w:t xml:space="preserve">Escape </w:t>
+      </w:r>
+      <w:proofErr w:type="gramStart"/>
+      <w:r>
+        <w:t>From</w:t>
+      </w:r>
+      <w:proofErr w:type="gramEnd"/>
+      <w:r>
+        <w:t xml:space="preserve"> Tarkov</w:t>
       </w:r>
       <w:r>
         <w:t xml:space="preserve"> is </w:t>
@@ -10510,7 +10516,15 @@
         <w:t>It</w:t>
       </w:r>
       <w:r>
-        <w:t xml:space="preserve"> has its roots in the C family of languages and</w:t>
+        <w:t xml:space="preserve"> has </w:t>
+      </w:r>
+      <w:proofErr w:type="gramStart"/>
+      <w:r>
+        <w:t>its</w:t>
+      </w:r>
+      <w:proofErr w:type="gramEnd"/>
+      <w:r>
+        <w:t xml:space="preserve"> roots in the C family of languages and</w:t>
       </w:r>
       <w:r>
         <w:t xml:space="preserve"> usually shares similar syntaxes with them.</w:t>
@@ -10811,7 +10825,15 @@
         <w:t xml:space="preserve"> productivity </w:t>
       </w:r>
       <w:r>
-        <w:t xml:space="preserve">just by changing the language they use </w:t>
+        <w:t xml:space="preserve">just by changing the </w:t>
+      </w:r>
+      <w:proofErr w:type="gramStart"/>
+      <w:r>
+        <w:t>language</w:t>
+      </w:r>
+      <w:proofErr w:type="gramEnd"/>
+      <w:r>
+        <w:t xml:space="preserve"> they use </w:t>
       </w:r>
       <w:r>
         <w:t>that would be quite beneficial</w:t>
@@ -10990,7 +11012,15 @@
         <w:t xml:space="preserve"> of bugs called memory leaks.</w:t>
       </w:r>
       <w:r>
-        <w:t xml:space="preserve"> E.g. according to Microsoft and Google </w:t>
+        <w:t xml:space="preserve"> </w:t>
+      </w:r>
+      <w:proofErr w:type="gramStart"/>
+      <w:r>
+        <w:t>E.g.</w:t>
+      </w:r>
+      <w:proofErr w:type="gramEnd"/>
+      <w:r>
+        <w:t xml:space="preserve"> according to Microsoft and Google </w:t>
       </w:r>
       <w:r>
         <w:t>70% of all security bugs are memory safety issues</w:t>
@@ -11306,7 +11336,15 @@
         <w:t>play and general game</w:t>
       </w:r>
       <w:r>
-        <w:t xml:space="preserve"> scripting needs </w:t>
+        <w:t xml:space="preserve"> scripting </w:t>
+      </w:r>
+      <w:proofErr w:type="gramStart"/>
+      <w:r>
+        <w:t>needs</w:t>
+      </w:r>
+      <w:proofErr w:type="gramEnd"/>
+      <w:r>
+        <w:t xml:space="preserve"> </w:t>
       </w:r>
       <w:r>
         <w:t xml:space="preserve">fast feedbacks about changes </w:t>
@@ -11318,7 +11356,15 @@
         <w:t>ut C++ compilation takes time</w:t>
       </w:r>
       <w:r>
-        <w:t>. One of the main problem when compiling a C++ project</w:t>
+        <w:t xml:space="preserve">. One of the main </w:t>
+      </w:r>
+      <w:proofErr w:type="gramStart"/>
+      <w:r>
+        <w:t>problem</w:t>
+      </w:r>
+      <w:proofErr w:type="gramEnd"/>
+      <w:r>
+        <w:t xml:space="preserve"> when compiling a C++ project</w:t>
       </w:r>
       <w:r>
         <w:t xml:space="preserve"> </w:t>
@@ -12341,7 +12387,15 @@
         <w:t xml:space="preserve">Now let’s see a common </w:t>
       </w:r>
       <w:r>
-        <w:t>usage of these structs in Unity. In Unity every GameObject has a Transform component. It is impossible to create a GameObject without it, or delete it from an existing one. One of the most common scenario in a Unity app is movement translation.</w:t>
+        <w:t xml:space="preserve">usage of these structs in Unity. In Unity every GameObject has a Transform component. It is impossible to create a GameObject without it, or delete it from an existing one. One of the most common </w:t>
+      </w:r>
+      <w:proofErr w:type="gramStart"/>
+      <w:r>
+        <w:t>scenario</w:t>
+      </w:r>
+      <w:proofErr w:type="gramEnd"/>
+      <w:r>
+        <w:t xml:space="preserve"> in a Unity app is movement translation.</w:t>
       </w:r>
     </w:p>
     <w:p>
@@ -12447,6 +12501,7 @@
                               </w:rPr>
                               <w:t xml:space="preserve"> </w:t>
                             </w:r>
+                            <w:proofErr w:type="gramStart"/>
                             <w:r>
                               <w:rPr>
                                 <w:rFonts w:cs="Consolas"/>
@@ -12463,7 +12518,17 @@
                                 <w:szCs w:val="20"/>
                                 <w:lang w:eastAsia="hu-HU"/>
                               </w:rPr>
-                              <w:t>()</w:t>
+                              <w:t>(</w:t>
+                            </w:r>
+                            <w:proofErr w:type="gramEnd"/>
+                            <w:r>
+                              <w:rPr>
+                                <w:rFonts w:cs="Consolas"/>
+                                <w:color w:val="000000"/>
+                                <w:szCs w:val="20"/>
+                                <w:lang w:eastAsia="hu-HU"/>
+                              </w:rPr>
+                              <w:t>)</w:t>
                             </w:r>
                             <w:r>
                               <w:rPr>
@@ -12645,6 +12710,7 @@
                         </w:rPr>
                         <w:t xml:space="preserve"> </w:t>
                       </w:r>
+                      <w:proofErr w:type="gramStart"/>
                       <w:r>
                         <w:rPr>
                           <w:rFonts w:cs="Consolas"/>
@@ -12661,7 +12727,17 @@
                           <w:szCs w:val="20"/>
                           <w:lang w:eastAsia="hu-HU"/>
                         </w:rPr>
-                        <w:t>()</w:t>
+                        <w:t>(</w:t>
+                      </w:r>
+                      <w:proofErr w:type="gramEnd"/>
+                      <w:r>
+                        <w:rPr>
+                          <w:rFonts w:cs="Consolas"/>
+                          <w:color w:val="000000"/>
+                          <w:szCs w:val="20"/>
+                          <w:lang w:eastAsia="hu-HU"/>
+                        </w:rPr>
+                        <w:t>)</w:t>
                       </w:r>
                       <w:r>
                         <w:rPr>
@@ -12815,6 +12891,7 @@
       <w:r>
         <w:t xml:space="preserve">struct. Every time </w:t>
       </w:r>
+      <w:proofErr w:type="gramStart"/>
       <w:r>
         <w:rPr>
           <w:rFonts w:ascii="Consolas" w:hAnsi="Consolas" w:cs="Courier New"/>
@@ -12823,6 +12900,7 @@
         </w:rPr>
         <w:t>transform.position</w:t>
       </w:r>
+      <w:proofErr w:type="gramEnd"/>
       <w:r>
         <w:t xml:space="preserve"> </w:t>
       </w:r>
@@ -12947,6 +13025,7 @@
       <w:r>
         <w:t xml:space="preserve">example </w:t>
       </w:r>
+      <w:proofErr w:type="gramStart"/>
       <w:r>
         <w:rPr>
           <w:rFonts w:ascii="Consolas" w:hAnsi="Consolas" w:cs="Courier New"/>
@@ -12955,6 +13034,7 @@
         </w:rPr>
         <w:t>transform.position</w:t>
       </w:r>
+      <w:proofErr w:type="gramEnd"/>
       <w:r>
         <w:t xml:space="preserve"> </w:t>
       </w:r>
@@ -13154,7 +13234,17 @@
                                 <w:szCs w:val="20"/>
                                 <w:lang w:eastAsia="hu-HU"/>
                               </w:rPr>
-                              <w:t xml:space="preserve"> position { </w:t>
+                              <w:t xml:space="preserve"> position </w:t>
+                            </w:r>
+                            <w:proofErr w:type="gramStart"/>
+                            <w:r>
+                              <w:rPr>
+                                <w:rFonts w:cs="Consolas"/>
+                                <w:color w:val="000000"/>
+                                <w:szCs w:val="20"/>
+                                <w:lang w:eastAsia="hu-HU"/>
+                              </w:rPr>
+                              <w:t xml:space="preserve">{ </w:t>
                             </w:r>
                             <w:r>
                               <w:rPr>
@@ -13165,6 +13255,7 @@
                               </w:rPr>
                               <w:t>get</w:t>
                             </w:r>
+                            <w:proofErr w:type="gramEnd"/>
                             <w:r>
                               <w:rPr>
                                 <w:rFonts w:cs="Consolas"/>
@@ -13300,7 +13391,17 @@
                           <w:szCs w:val="20"/>
                           <w:lang w:eastAsia="hu-HU"/>
                         </w:rPr>
-                        <w:t xml:space="preserve"> position { </w:t>
+                        <w:t xml:space="preserve"> position </w:t>
+                      </w:r>
+                      <w:proofErr w:type="gramStart"/>
+                      <w:r>
+                        <w:rPr>
+                          <w:rFonts w:cs="Consolas"/>
+                          <w:color w:val="000000"/>
+                          <w:szCs w:val="20"/>
+                          <w:lang w:eastAsia="hu-HU"/>
+                        </w:rPr>
+                        <w:t xml:space="preserve">{ </w:t>
                       </w:r>
                       <w:r>
                         <w:rPr>
@@ -13311,6 +13412,7 @@
                         </w:rPr>
                         <w:t>get</w:t>
                       </w:r>
+                      <w:proofErr w:type="gramEnd"/>
                       <w:r>
                         <w:rPr>
                           <w:rFonts w:cs="Consolas"/>
@@ -13579,8 +13681,13 @@
       <w:r>
         <w:br/>
       </w:r>
-      <w:r>
-        <w:t>E.g. P</w:t>
+      <w:proofErr w:type="gramStart"/>
+      <w:r>
+        <w:t>E.g.</w:t>
+      </w:r>
+      <w:proofErr w:type="gramEnd"/>
+      <w:r>
+        <w:t xml:space="preserve"> P</w:t>
       </w:r>
       <w:r>
         <w:t>/</w:t>
@@ -13738,7 +13845,15 @@
         <w:t xml:space="preserve">is a developer platform </w:t>
       </w:r>
       <w:r>
-        <w:t>made up of different kind of tools, programming languages (C#, F#, Visual Basic) and a vast amount of libraries for building any kind of application.</w:t>
+        <w:t xml:space="preserve">made up of different kind of tools, programming languages (C#, F#, Visual Basic) and a vast </w:t>
+      </w:r>
+      <w:proofErr w:type="gramStart"/>
+      <w:r>
+        <w:t>amount</w:t>
+      </w:r>
+      <w:proofErr w:type="gramEnd"/>
+      <w:r>
+        <w:t xml:space="preserve"> of libraries for building any kind of application.</w:t>
       </w:r>
       <w:r>
         <w:t xml:space="preserve"> There are various implementations </w:t>
@@ -14515,7 +14630,15 @@
         <w:t xml:space="preserve">all compiled via IL2CPP </w:t>
       </w:r>
       <w:r>
-        <w:t>but as we talked about it earlier Mono provides a seriously faster iteration</w:t>
+        <w:t xml:space="preserve">but as we talked about </w:t>
+      </w:r>
+      <w:proofErr w:type="gramStart"/>
+      <w:r>
+        <w:t>it</w:t>
+      </w:r>
+      <w:proofErr w:type="gramEnd"/>
+      <w:r>
+        <w:t xml:space="preserve"> earlier Mono provides a seriously faster iteration</w:t>
       </w:r>
       <w:r>
         <w:t xml:space="preserve"> time than</w:t>
@@ -14557,7 +14680,15 @@
         <w:t xml:space="preserve">In this case an AOT compiler is required. </w:t>
       </w:r>
       <w:r>
-        <w:t>A good example for this are iOS devices.</w:t>
+        <w:t xml:space="preserve">A good example for this </w:t>
+      </w:r>
+      <w:proofErr w:type="gramStart"/>
+      <w:r>
+        <w:t>are</w:t>
+      </w:r>
+      <w:proofErr w:type="gramEnd"/>
+      <w:r>
+        <w:t xml:space="preserve"> iOS devices.</w:t>
       </w:r>
     </w:p>
     <w:p>
@@ -14693,7 +14824,15 @@
         <w:t>ibil2cpp is the name of the runtime library</w:t>
       </w:r>
       <w:r>
-        <w:t xml:space="preserve"> (e.g. this contains the GC)</w:t>
+        <w:t xml:space="preserve"> (</w:t>
+      </w:r>
+      <w:proofErr w:type="gramStart"/>
+      <w:r>
+        <w:t>e.g.</w:t>
+      </w:r>
+      <w:proofErr w:type="gramEnd"/>
+      <w:r>
+        <w:t xml:space="preserve"> this contains the GC)</w:t>
       </w:r>
       <w:r>
         <w:t xml:space="preserve"> and IL2CPP.exe is the compiler</w:t>
@@ -16012,11 +16151,16 @@
         <w:t>Sadly,</w:t>
       </w:r>
       <w:r>
-        <w:t xml:space="preserve"> performance testing is widely ignored in game development which can be seen in even AAA titles</w:t>
+        <w:t xml:space="preserve"> performance testing is widely ignored in game development which can be seen in even AAA </w:t>
+      </w:r>
+      <w:proofErr w:type="gramStart"/>
+      <w:r>
+        <w:t>titles</w:t>
       </w:r>
       <w:r>
         <w:t>,</w:t>
       </w:r>
+      <w:proofErr w:type="gramEnd"/>
       <w:r>
         <w:t xml:space="preserve"> however they are more common around indie titles</w:t>
       </w:r>
@@ -16701,6 +16845,7 @@
         </w:rPr>
         <w:t xml:space="preserve"> </w:t>
       </w:r>
+      <w:proofErr w:type="gramStart"/>
       <w:r>
         <w:t xml:space="preserve">and </w:t>
       </w:r>
@@ -16712,6 +16857,7 @@
         </w:rPr>
         <w:t>.json</w:t>
       </w:r>
+      <w:proofErr w:type="gramEnd"/>
       <w:r>
         <w:rPr>
           <w:rStyle w:val="Lbjegyzet-hivatkozs"/>
@@ -16881,7 +17027,29 @@
                                 <w:szCs w:val="19"/>
                                 <w:lang w:eastAsia="hu-HU"/>
                               </w:rPr>
-                              <w:t>"Windows 10  (10.0.0) 64bit"</w:t>
+                              <w:t xml:space="preserve">"Windows </w:t>
+                            </w:r>
+                            <w:proofErr w:type="gramStart"/>
+                            <w:r>
+                              <w:rPr>
+                                <w:rFonts w:ascii="Consolas" w:hAnsi="Consolas" w:cs="Consolas"/>
+                                <w:color w:val="A31515"/>
+                                <w:sz w:val="19"/>
+                                <w:szCs w:val="19"/>
+                                <w:lang w:eastAsia="hu-HU"/>
+                              </w:rPr>
+                              <w:t>10  (</w:t>
+                            </w:r>
+                            <w:proofErr w:type="gramEnd"/>
+                            <w:r>
+                              <w:rPr>
+                                <w:rFonts w:ascii="Consolas" w:hAnsi="Consolas" w:cs="Consolas"/>
+                                <w:color w:val="A31515"/>
+                                <w:sz w:val="19"/>
+                                <w:szCs w:val="19"/>
+                                <w:lang w:eastAsia="hu-HU"/>
+                              </w:rPr>
+                              <w:t>10.0.0) 64bit"</w:t>
                             </w:r>
                             <w:r>
                               <w:rPr>
@@ -17385,7 +17553,29 @@
                           <w:szCs w:val="19"/>
                           <w:lang w:eastAsia="hu-HU"/>
                         </w:rPr>
-                        <w:t>"Windows 10  (10.0.0) 64bit"</w:t>
+                        <w:t xml:space="preserve">"Windows </w:t>
+                      </w:r>
+                      <w:proofErr w:type="gramStart"/>
+                      <w:r>
+                        <w:rPr>
+                          <w:rFonts w:ascii="Consolas" w:hAnsi="Consolas" w:cs="Consolas"/>
+                          <w:color w:val="A31515"/>
+                          <w:sz w:val="19"/>
+                          <w:szCs w:val="19"/>
+                          <w:lang w:eastAsia="hu-HU"/>
+                        </w:rPr>
+                        <w:t>10  (</w:t>
+                      </w:r>
+                      <w:proofErr w:type="gramEnd"/>
+                      <w:r>
+                        <w:rPr>
+                          <w:rFonts w:ascii="Consolas" w:hAnsi="Consolas" w:cs="Consolas"/>
+                          <w:color w:val="A31515"/>
+                          <w:sz w:val="19"/>
+                          <w:szCs w:val="19"/>
+                          <w:lang w:eastAsia="hu-HU"/>
+                        </w:rPr>
+                        <w:t>10.0.0) 64bit"</w:t>
                       </w:r>
                       <w:r>
                         <w:rPr>
@@ -17821,7 +18011,15 @@
           <w:b w:val="0"/>
           <w:bCs w:val="0"/>
         </w:rPr>
-        <w:t xml:space="preserve">inside the performance test results </w:t>
+        <w:t xml:space="preserve">inside the performance test </w:t>
+      </w:r>
+      <w:proofErr w:type="gramStart"/>
+      <w:r>
+        <w:rPr>
+          <w:b w:val="0"/>
+          <w:bCs w:val="0"/>
+        </w:rPr>
+        <w:t xml:space="preserve">results </w:t>
       </w:r>
       <w:r>
         <w:rPr>
@@ -17833,6 +18031,7 @@
         </w:rPr>
         <w:t>.json</w:t>
       </w:r>
+      <w:proofErr w:type="gramEnd"/>
       <w:r>
         <w:rPr>
           <w:b w:val="0"/>
@@ -18176,7 +18375,15 @@
         <w:ind w:firstLine="425"/>
       </w:pPr>
       <w:r>
-        <w:t xml:space="preserve">One of the easiest way to illustrate how useful performance testing can be </w:t>
+        <w:t xml:space="preserve">One of the easiest </w:t>
+      </w:r>
+      <w:proofErr w:type="gramStart"/>
+      <w:r>
+        <w:t>way</w:t>
+      </w:r>
+      <w:proofErr w:type="gramEnd"/>
+      <w:r>
+        <w:t xml:space="preserve"> to illustrate how useful performance testing can be </w:t>
       </w:r>
       <w:r>
         <w:t>and how powerful the PTE API is</w:t>
@@ -18227,8 +18434,13 @@
       <w:r>
         <w:t xml:space="preserve"> </w:t>
       </w:r>
-      <w:r>
-        <w:t>E.g. with long loading times we can easily break the illusion of a RPG</w:t>
+      <w:proofErr w:type="gramStart"/>
+      <w:r>
+        <w:t>E.g.</w:t>
+      </w:r>
+      <w:proofErr w:type="gramEnd"/>
+      <w:r>
+        <w:t xml:space="preserve"> with long loading times we can easily break the illusion of a RPG</w:t>
       </w:r>
       <w:r>
         <w:t xml:space="preserve"> thus the joy of the player</w:t>
@@ -18978,7 +19190,29 @@
                                 <w:szCs w:val="19"/>
                                 <w:lang w:eastAsia="hu-HU"/>
                               </w:rPr>
-                              <w:t xml:space="preserve"> BeforeEach()</w:t>
+                              <w:t xml:space="preserve"> </w:t>
+                            </w:r>
+                            <w:proofErr w:type="gramStart"/>
+                            <w:r>
+                              <w:rPr>
+                                <w:rFonts w:ascii="Consolas" w:hAnsi="Consolas" w:cs="Consolas"/>
+                                <w:color w:val="000000"/>
+                                <w:sz w:val="19"/>
+                                <w:szCs w:val="19"/>
+                                <w:lang w:eastAsia="hu-HU"/>
+                              </w:rPr>
+                              <w:t>BeforeEach(</w:t>
+                            </w:r>
+                            <w:proofErr w:type="gramEnd"/>
+                            <w:r>
+                              <w:rPr>
+                                <w:rFonts w:ascii="Consolas" w:hAnsi="Consolas" w:cs="Consolas"/>
+                                <w:color w:val="000000"/>
+                                <w:sz w:val="19"/>
+                                <w:szCs w:val="19"/>
+                                <w:lang w:eastAsia="hu-HU"/>
+                              </w:rPr>
+                              <w:t>)</w:t>
                             </w:r>
                           </w:p>
                           <w:p>
@@ -19362,7 +19596,29 @@
                           <w:szCs w:val="19"/>
                           <w:lang w:eastAsia="hu-HU"/>
                         </w:rPr>
-                        <w:t xml:space="preserve"> BeforeEach()</w:t>
+                        <w:t xml:space="preserve"> </w:t>
+                      </w:r>
+                      <w:proofErr w:type="gramStart"/>
+                      <w:r>
+                        <w:rPr>
+                          <w:rFonts w:ascii="Consolas" w:hAnsi="Consolas" w:cs="Consolas"/>
+                          <w:color w:val="000000"/>
+                          <w:sz w:val="19"/>
+                          <w:szCs w:val="19"/>
+                          <w:lang w:eastAsia="hu-HU"/>
+                        </w:rPr>
+                        <w:t>BeforeEach(</w:t>
+                      </w:r>
+                      <w:proofErr w:type="gramEnd"/>
+                      <w:r>
+                        <w:rPr>
+                          <w:rFonts w:ascii="Consolas" w:hAnsi="Consolas" w:cs="Consolas"/>
+                          <w:color w:val="000000"/>
+                          <w:sz w:val="19"/>
+                          <w:szCs w:val="19"/>
+                          <w:lang w:eastAsia="hu-HU"/>
+                        </w:rPr>
+                        <w:t>)</w:t>
                       </w:r>
                     </w:p>
                     <w:p>
@@ -19906,8 +20162,20 @@
                                 <w:szCs w:val="19"/>
                                 <w:lang w:eastAsia="hu-HU"/>
                               </w:rPr>
-                              <w:t xml:space="preserve"> LevelsLoadUnder2Seconds_RecommendedConfig(</w:t>
-                            </w:r>
+                              <w:t xml:space="preserve"> LevelsLoadUnder2Seconds_</w:t>
+                            </w:r>
+                            <w:proofErr w:type="gramStart"/>
+                            <w:r>
+                              <w:rPr>
+                                <w:rFonts w:ascii="Consolas" w:hAnsi="Consolas" w:cs="Consolas"/>
+                                <w:color w:val="000000"/>
+                                <w:sz w:val="19"/>
+                                <w:szCs w:val="19"/>
+                                <w:lang w:eastAsia="hu-HU"/>
+                              </w:rPr>
+                              <w:t>RecommendedConfig(</w:t>
+                            </w:r>
+                            <w:proofErr w:type="gramEnd"/>
                           </w:p>
                           <w:p>
                             <w:pPr>
@@ -19965,6 +20233,7 @@
                               </w:rPr>
                               <w:t>"_levels"</w:t>
                             </w:r>
+                            <w:proofErr w:type="gramStart"/>
                             <w:r>
                               <w:rPr>
                                 <w:rFonts w:ascii="Consolas" w:hAnsi="Consolas" w:cs="Consolas"/>
@@ -19975,6 +20244,7 @@
                               </w:rPr>
                               <w:t>)](</w:t>
                             </w:r>
+                            <w:proofErr w:type="gramEnd"/>
                             <w:r>
                               <w:rPr>
                                 <w:rFonts w:ascii="Consolas" w:hAnsi="Consolas" w:cs="Consolas"/>
@@ -20163,6 +20433,7 @@
                               </w:rPr>
                               <w:t xml:space="preserve"> </w:t>
                             </w:r>
+                            <w:proofErr w:type="gramStart"/>
                             <w:r>
                               <w:rPr>
                                 <w:rFonts w:ascii="Consolas" w:hAnsi="Consolas" w:cs="Consolas"/>
@@ -20183,6 +20454,7 @@
                               </w:rPr>
                               <w:t>(</w:t>
                             </w:r>
+                            <w:proofErr w:type="gramEnd"/>
                             <w:r>
                               <w:rPr>
                                 <w:rFonts w:ascii="Consolas" w:hAnsi="Consolas" w:cs="Consolas"/>
@@ -20288,7 +20560,29 @@
                                 <w:szCs w:val="19"/>
                                 <w:lang w:eastAsia="hu-HU"/>
                               </w:rPr>
-                              <w:t>.Find(level.levelButton).GetComponent&lt;</w:t>
+                              <w:t>.Find(</w:t>
+                            </w:r>
+                            <w:proofErr w:type="gramStart"/>
+                            <w:r>
+                              <w:rPr>
+                                <w:rFonts w:ascii="Consolas" w:hAnsi="Consolas" w:cs="Consolas"/>
+                                <w:color w:val="000000"/>
+                                <w:sz w:val="19"/>
+                                <w:szCs w:val="19"/>
+                                <w:lang w:eastAsia="hu-HU"/>
+                              </w:rPr>
+                              <w:t>level.levelButton</w:t>
+                            </w:r>
+                            <w:proofErr w:type="gramEnd"/>
+                            <w:r>
+                              <w:rPr>
+                                <w:rFonts w:ascii="Consolas" w:hAnsi="Consolas" w:cs="Consolas"/>
+                                <w:color w:val="000000"/>
+                                <w:sz w:val="19"/>
+                                <w:szCs w:val="19"/>
+                                <w:lang w:eastAsia="hu-HU"/>
+                              </w:rPr>
+                              <w:t>).GetComponent&lt;</w:t>
                             </w:r>
                             <w:r>
                               <w:rPr>
@@ -20377,6 +20671,7 @@
                               </w:rPr>
                               <w:t xml:space="preserve"> </w:t>
                             </w:r>
+                            <w:proofErr w:type="gramStart"/>
                             <w:r>
                               <w:rPr>
                                 <w:rFonts w:ascii="Consolas" w:hAnsi="Consolas" w:cs="Consolas"/>
@@ -20395,7 +20690,18 @@
                                 <w:szCs w:val="19"/>
                                 <w:lang w:eastAsia="hu-HU"/>
                               </w:rPr>
-                              <w:t>();</w:t>
+                              <w:t>(</w:t>
+                            </w:r>
+                            <w:proofErr w:type="gramEnd"/>
+                            <w:r>
+                              <w:rPr>
+                                <w:rFonts w:ascii="Consolas" w:hAnsi="Consolas" w:cs="Consolas"/>
+                                <w:color w:val="000000"/>
+                                <w:sz w:val="19"/>
+                                <w:szCs w:val="19"/>
+                                <w:lang w:eastAsia="hu-HU"/>
+                              </w:rPr>
+                              <w:t>);</w:t>
                             </w:r>
                           </w:p>
                           <w:p>
@@ -20479,7 +20785,29 @@
                                 <w:szCs w:val="19"/>
                                 <w:lang w:eastAsia="hu-HU"/>
                               </w:rPr>
-                              <w:t>.sceneLoaded += (scene, loadMode) =&gt; sw.Stop();</w:t>
+                              <w:t xml:space="preserve">.sceneLoaded += (scene, loadMode) =&gt; </w:t>
+                            </w:r>
+                            <w:proofErr w:type="gramStart"/>
+                            <w:r>
+                              <w:rPr>
+                                <w:rFonts w:ascii="Consolas" w:hAnsi="Consolas" w:cs="Consolas"/>
+                                <w:color w:val="000000"/>
+                                <w:sz w:val="19"/>
+                                <w:szCs w:val="19"/>
+                                <w:lang w:eastAsia="hu-HU"/>
+                              </w:rPr>
+                              <w:t>sw.Stop</w:t>
+                            </w:r>
+                            <w:proofErr w:type="gramEnd"/>
+                            <w:r>
+                              <w:rPr>
+                                <w:rFonts w:ascii="Consolas" w:hAnsi="Consolas" w:cs="Consolas"/>
+                                <w:color w:val="000000"/>
+                                <w:sz w:val="19"/>
+                                <w:szCs w:val="19"/>
+                                <w:lang w:eastAsia="hu-HU"/>
+                              </w:rPr>
+                              <w:t>();</w:t>
                             </w:r>
                           </w:p>
                           <w:p>
@@ -20605,6 +20933,7 @@
                               </w:rPr>
                               <w:t xml:space="preserve"> </w:t>
                             </w:r>
+                            <w:proofErr w:type="gramStart"/>
                             <w:r>
                               <w:rPr>
                                 <w:rFonts w:ascii="Consolas" w:hAnsi="Consolas" w:cs="Consolas"/>
@@ -20623,7 +20952,18 @@
                                 <w:szCs w:val="19"/>
                                 <w:lang w:eastAsia="hu-HU"/>
                               </w:rPr>
-                              <w:t>(2.0f);</w:t>
+                              <w:t>(</w:t>
+                            </w:r>
+                            <w:proofErr w:type="gramEnd"/>
+                            <w:r>
+                              <w:rPr>
+                                <w:rFonts w:ascii="Consolas" w:hAnsi="Consolas" w:cs="Consolas"/>
+                                <w:color w:val="000000"/>
+                                <w:sz w:val="19"/>
+                                <w:szCs w:val="19"/>
+                                <w:lang w:eastAsia="hu-HU"/>
+                              </w:rPr>
+                              <w:t>2.0f);</w:t>
                             </w:r>
                           </w:p>
                           <w:p>
@@ -20704,7 +21044,29 @@
                                 <w:szCs w:val="19"/>
                                 <w:lang w:eastAsia="hu-HU"/>
                               </w:rPr>
-                              <w:t xml:space="preserve">   sw.Start();</w:t>
+                              <w:t xml:space="preserve">   </w:t>
+                            </w:r>
+                            <w:proofErr w:type="gramStart"/>
+                            <w:r>
+                              <w:rPr>
+                                <w:rFonts w:ascii="Consolas" w:hAnsi="Consolas" w:cs="Consolas"/>
+                                <w:color w:val="000000"/>
+                                <w:sz w:val="19"/>
+                                <w:szCs w:val="19"/>
+                                <w:lang w:eastAsia="hu-HU"/>
+                              </w:rPr>
+                              <w:t>sw.Start</w:t>
+                            </w:r>
+                            <w:proofErr w:type="gramEnd"/>
+                            <w:r>
+                              <w:rPr>
+                                <w:rFonts w:ascii="Consolas" w:hAnsi="Consolas" w:cs="Consolas"/>
+                                <w:color w:val="000000"/>
+                                <w:sz w:val="19"/>
+                                <w:szCs w:val="19"/>
+                                <w:lang w:eastAsia="hu-HU"/>
+                              </w:rPr>
+                              <w:t>();</w:t>
                             </w:r>
                           </w:p>
                           <w:p>
@@ -20768,7 +21130,29 @@
                                 <w:szCs w:val="19"/>
                                 <w:lang w:eastAsia="hu-HU"/>
                               </w:rPr>
-                              <w:t xml:space="preserve">   levelButton.onClick.Invoke();</w:t>
+                              <w:t xml:space="preserve">   </w:t>
+                            </w:r>
+                            <w:proofErr w:type="gramStart"/>
+                            <w:r>
+                              <w:rPr>
+                                <w:rFonts w:ascii="Consolas" w:hAnsi="Consolas" w:cs="Consolas"/>
+                                <w:color w:val="000000"/>
+                                <w:sz w:val="19"/>
+                                <w:szCs w:val="19"/>
+                                <w:lang w:eastAsia="hu-HU"/>
+                              </w:rPr>
+                              <w:t>levelButton.onClick.Invoke</w:t>
+                            </w:r>
+                            <w:proofErr w:type="gramEnd"/>
+                            <w:r>
+                              <w:rPr>
+                                <w:rFonts w:ascii="Consolas" w:hAnsi="Consolas" w:cs="Consolas"/>
+                                <w:color w:val="000000"/>
+                                <w:sz w:val="19"/>
+                                <w:szCs w:val="19"/>
+                                <w:lang w:eastAsia="hu-HU"/>
+                              </w:rPr>
+                              <w:t>();</w:t>
                             </w:r>
                           </w:p>
                           <w:p>
@@ -20911,6 +21295,7 @@
                               </w:rPr>
                               <w:t xml:space="preserve"> </w:t>
                             </w:r>
+                            <w:proofErr w:type="gramStart"/>
                             <w:r>
                               <w:rPr>
                                 <w:rFonts w:ascii="Consolas" w:hAnsi="Consolas" w:cs="Consolas"/>
@@ -20929,7 +21314,18 @@
                                 <w:szCs w:val="19"/>
                                 <w:lang w:eastAsia="hu-HU"/>
                               </w:rPr>
-                              <w:t>(() =&gt; !sw.IsRunning);</w:t>
+                              <w:t>(</w:t>
+                            </w:r>
+                            <w:proofErr w:type="gramEnd"/>
+                            <w:r>
+                              <w:rPr>
+                                <w:rFonts w:ascii="Consolas" w:hAnsi="Consolas" w:cs="Consolas"/>
+                                <w:color w:val="000000"/>
+                                <w:sz w:val="19"/>
+                                <w:szCs w:val="19"/>
+                                <w:lang w:eastAsia="hu-HU"/>
+                              </w:rPr>
+                              <w:t>() =&gt; !sw.IsRunning);</w:t>
                             </w:r>
                           </w:p>
                           <w:p>
@@ -20976,7 +21372,29 @@
                                 <w:szCs w:val="19"/>
                                 <w:lang w:eastAsia="hu-HU"/>
                               </w:rPr>
-                              <w:t>.Custom(sampleGroup, sw.ElapsedMilliseconds);</w:t>
+                              <w:t xml:space="preserve">.Custom(sampleGroup, </w:t>
+                            </w:r>
+                            <w:proofErr w:type="gramStart"/>
+                            <w:r>
+                              <w:rPr>
+                                <w:rFonts w:ascii="Consolas" w:hAnsi="Consolas" w:cs="Consolas"/>
+                                <w:color w:val="000000"/>
+                                <w:sz w:val="19"/>
+                                <w:szCs w:val="19"/>
+                                <w:lang w:eastAsia="hu-HU"/>
+                              </w:rPr>
+                              <w:t>sw.ElapsedMilliseconds</w:t>
+                            </w:r>
+                            <w:proofErr w:type="gramEnd"/>
+                            <w:r>
+                              <w:rPr>
+                                <w:rFonts w:ascii="Consolas" w:hAnsi="Consolas" w:cs="Consolas"/>
+                                <w:color w:val="000000"/>
+                                <w:sz w:val="19"/>
+                                <w:szCs w:val="19"/>
+                                <w:lang w:eastAsia="hu-HU"/>
+                              </w:rPr>
+                              <w:t>);</w:t>
                             </w:r>
                           </w:p>
                           <w:p>
@@ -21077,7 +21495,29 @@
                                 <w:szCs w:val="19"/>
                                 <w:lang w:eastAsia="hu-HU"/>
                               </w:rPr>
-                              <w:t>.Less(sw.ElapsedMilliseconds, 2000,</w:t>
+                              <w:t>.Less(</w:t>
+                            </w:r>
+                            <w:proofErr w:type="gramStart"/>
+                            <w:r>
+                              <w:rPr>
+                                <w:rFonts w:ascii="Consolas" w:hAnsi="Consolas" w:cs="Consolas"/>
+                                <w:color w:val="000000"/>
+                                <w:sz w:val="19"/>
+                                <w:szCs w:val="19"/>
+                                <w:lang w:eastAsia="hu-HU"/>
+                              </w:rPr>
+                              <w:t>sw.ElapsedMilliseconds</w:t>
+                            </w:r>
+                            <w:proofErr w:type="gramEnd"/>
+                            <w:r>
+                              <w:rPr>
+                                <w:rFonts w:ascii="Consolas" w:hAnsi="Consolas" w:cs="Consolas"/>
+                                <w:color w:val="000000"/>
+                                <w:sz w:val="19"/>
+                                <w:szCs w:val="19"/>
+                                <w:lang w:eastAsia="hu-HU"/>
+                              </w:rPr>
+                              <w:t>, 2000,</w:t>
                             </w:r>
                           </w:p>
                           <w:p>
@@ -21218,7 +21658,29 @@
                                 <w:szCs w:val="19"/>
                                 <w:lang w:eastAsia="hu-HU"/>
                               </w:rPr>
-                              <w:t>{level.sceneName}</w:t>
+                              <w:t>{</w:t>
+                            </w:r>
+                            <w:proofErr w:type="gramStart"/>
+                            <w:r>
+                              <w:rPr>
+                                <w:rFonts w:ascii="Consolas" w:hAnsi="Consolas" w:cs="Consolas"/>
+                                <w:color w:val="000000"/>
+                                <w:sz w:val="19"/>
+                                <w:szCs w:val="19"/>
+                                <w:lang w:eastAsia="hu-HU"/>
+                              </w:rPr>
+                              <w:t>level.sceneName</w:t>
+                            </w:r>
+                            <w:proofErr w:type="gramEnd"/>
+                            <w:r>
+                              <w:rPr>
+                                <w:rFonts w:ascii="Consolas" w:hAnsi="Consolas" w:cs="Consolas"/>
+                                <w:color w:val="000000"/>
+                                <w:sz w:val="19"/>
+                                <w:szCs w:val="19"/>
+                                <w:lang w:eastAsia="hu-HU"/>
+                              </w:rPr>
+                              <w:t>}</w:t>
                             </w:r>
                             <w:r>
                               <w:rPr>
@@ -21471,8 +21933,20 @@
                           <w:szCs w:val="19"/>
                           <w:lang w:eastAsia="hu-HU"/>
                         </w:rPr>
-                        <w:t xml:space="preserve"> LevelsLoadUnder2Seconds_RecommendedConfig(</w:t>
-                      </w:r>
+                        <w:t xml:space="preserve"> LevelsLoadUnder2Seconds_</w:t>
+                      </w:r>
+                      <w:proofErr w:type="gramStart"/>
+                      <w:r>
+                        <w:rPr>
+                          <w:rFonts w:ascii="Consolas" w:hAnsi="Consolas" w:cs="Consolas"/>
+                          <w:color w:val="000000"/>
+                          <w:sz w:val="19"/>
+                          <w:szCs w:val="19"/>
+                          <w:lang w:eastAsia="hu-HU"/>
+                        </w:rPr>
+                        <w:t>RecommendedConfig(</w:t>
+                      </w:r>
+                      <w:proofErr w:type="gramEnd"/>
                     </w:p>
                     <w:p>
                       <w:pPr>
@@ -21530,6 +22004,7 @@
                         </w:rPr>
                         <w:t>"_levels"</w:t>
                       </w:r>
+                      <w:proofErr w:type="gramStart"/>
                       <w:r>
                         <w:rPr>
                           <w:rFonts w:ascii="Consolas" w:hAnsi="Consolas" w:cs="Consolas"/>
@@ -21540,6 +22015,7 @@
                         </w:rPr>
                         <w:t>)](</w:t>
                       </w:r>
+                      <w:proofErr w:type="gramEnd"/>
                       <w:r>
                         <w:rPr>
                           <w:rFonts w:ascii="Consolas" w:hAnsi="Consolas" w:cs="Consolas"/>
@@ -21728,6 +22204,7 @@
                         </w:rPr>
                         <w:t xml:space="preserve"> </w:t>
                       </w:r>
+                      <w:proofErr w:type="gramStart"/>
                       <w:r>
                         <w:rPr>
                           <w:rFonts w:ascii="Consolas" w:hAnsi="Consolas" w:cs="Consolas"/>
@@ -21748,6 +22225,7 @@
                         </w:rPr>
                         <w:t>(</w:t>
                       </w:r>
+                      <w:proofErr w:type="gramEnd"/>
                       <w:r>
                         <w:rPr>
                           <w:rFonts w:ascii="Consolas" w:hAnsi="Consolas" w:cs="Consolas"/>
@@ -21853,7 +22331,29 @@
                           <w:szCs w:val="19"/>
                           <w:lang w:eastAsia="hu-HU"/>
                         </w:rPr>
-                        <w:t>.Find(level.levelButton).GetComponent&lt;</w:t>
+                        <w:t>.Find(</w:t>
+                      </w:r>
+                      <w:proofErr w:type="gramStart"/>
+                      <w:r>
+                        <w:rPr>
+                          <w:rFonts w:ascii="Consolas" w:hAnsi="Consolas" w:cs="Consolas"/>
+                          <w:color w:val="000000"/>
+                          <w:sz w:val="19"/>
+                          <w:szCs w:val="19"/>
+                          <w:lang w:eastAsia="hu-HU"/>
+                        </w:rPr>
+                        <w:t>level.levelButton</w:t>
+                      </w:r>
+                      <w:proofErr w:type="gramEnd"/>
+                      <w:r>
+                        <w:rPr>
+                          <w:rFonts w:ascii="Consolas" w:hAnsi="Consolas" w:cs="Consolas"/>
+                          <w:color w:val="000000"/>
+                          <w:sz w:val="19"/>
+                          <w:szCs w:val="19"/>
+                          <w:lang w:eastAsia="hu-HU"/>
+                        </w:rPr>
+                        <w:t>).GetComponent&lt;</w:t>
                       </w:r>
                       <w:r>
                         <w:rPr>
@@ -21942,6 +22442,7 @@
                         </w:rPr>
                         <w:t xml:space="preserve"> </w:t>
                       </w:r>
+                      <w:proofErr w:type="gramStart"/>
                       <w:r>
                         <w:rPr>
                           <w:rFonts w:ascii="Consolas" w:hAnsi="Consolas" w:cs="Consolas"/>
@@ -21960,7 +22461,18 @@
                           <w:szCs w:val="19"/>
                           <w:lang w:eastAsia="hu-HU"/>
                         </w:rPr>
-                        <w:t>();</w:t>
+                        <w:t>(</w:t>
+                      </w:r>
+                      <w:proofErr w:type="gramEnd"/>
+                      <w:r>
+                        <w:rPr>
+                          <w:rFonts w:ascii="Consolas" w:hAnsi="Consolas" w:cs="Consolas"/>
+                          <w:color w:val="000000"/>
+                          <w:sz w:val="19"/>
+                          <w:szCs w:val="19"/>
+                          <w:lang w:eastAsia="hu-HU"/>
+                        </w:rPr>
+                        <w:t>);</w:t>
                       </w:r>
                     </w:p>
                     <w:p>
@@ -22044,7 +22556,29 @@
                           <w:szCs w:val="19"/>
                           <w:lang w:eastAsia="hu-HU"/>
                         </w:rPr>
-                        <w:t>.sceneLoaded += (scene, loadMode) =&gt; sw.Stop();</w:t>
+                        <w:t xml:space="preserve">.sceneLoaded += (scene, loadMode) =&gt; </w:t>
+                      </w:r>
+                      <w:proofErr w:type="gramStart"/>
+                      <w:r>
+                        <w:rPr>
+                          <w:rFonts w:ascii="Consolas" w:hAnsi="Consolas" w:cs="Consolas"/>
+                          <w:color w:val="000000"/>
+                          <w:sz w:val="19"/>
+                          <w:szCs w:val="19"/>
+                          <w:lang w:eastAsia="hu-HU"/>
+                        </w:rPr>
+                        <w:t>sw.Stop</w:t>
+                      </w:r>
+                      <w:proofErr w:type="gramEnd"/>
+                      <w:r>
+                        <w:rPr>
+                          <w:rFonts w:ascii="Consolas" w:hAnsi="Consolas" w:cs="Consolas"/>
+                          <w:color w:val="000000"/>
+                          <w:sz w:val="19"/>
+                          <w:szCs w:val="19"/>
+                          <w:lang w:eastAsia="hu-HU"/>
+                        </w:rPr>
+                        <w:t>();</w:t>
                       </w:r>
                     </w:p>
                     <w:p>
@@ -22170,6 +22704,7 @@
                         </w:rPr>
                         <w:t xml:space="preserve"> </w:t>
                       </w:r>
+                      <w:proofErr w:type="gramStart"/>
                       <w:r>
                         <w:rPr>
                           <w:rFonts w:ascii="Consolas" w:hAnsi="Consolas" w:cs="Consolas"/>
@@ -22188,7 +22723,18 @@
                           <w:szCs w:val="19"/>
                           <w:lang w:eastAsia="hu-HU"/>
                         </w:rPr>
-                        <w:t>(2.0f);</w:t>
+                        <w:t>(</w:t>
+                      </w:r>
+                      <w:proofErr w:type="gramEnd"/>
+                      <w:r>
+                        <w:rPr>
+                          <w:rFonts w:ascii="Consolas" w:hAnsi="Consolas" w:cs="Consolas"/>
+                          <w:color w:val="000000"/>
+                          <w:sz w:val="19"/>
+                          <w:szCs w:val="19"/>
+                          <w:lang w:eastAsia="hu-HU"/>
+                        </w:rPr>
+                        <w:t>2.0f);</w:t>
                       </w:r>
                     </w:p>
                     <w:p>
@@ -22269,7 +22815,29 @@
                           <w:szCs w:val="19"/>
                           <w:lang w:eastAsia="hu-HU"/>
                         </w:rPr>
-                        <w:t xml:space="preserve">   sw.Start();</w:t>
+                        <w:t xml:space="preserve">   </w:t>
+                      </w:r>
+                      <w:proofErr w:type="gramStart"/>
+                      <w:r>
+                        <w:rPr>
+                          <w:rFonts w:ascii="Consolas" w:hAnsi="Consolas" w:cs="Consolas"/>
+                          <w:color w:val="000000"/>
+                          <w:sz w:val="19"/>
+                          <w:szCs w:val="19"/>
+                          <w:lang w:eastAsia="hu-HU"/>
+                        </w:rPr>
+                        <w:t>sw.Start</w:t>
+                      </w:r>
+                      <w:proofErr w:type="gramEnd"/>
+                      <w:r>
+                        <w:rPr>
+                          <w:rFonts w:ascii="Consolas" w:hAnsi="Consolas" w:cs="Consolas"/>
+                          <w:color w:val="000000"/>
+                          <w:sz w:val="19"/>
+                          <w:szCs w:val="19"/>
+                          <w:lang w:eastAsia="hu-HU"/>
+                        </w:rPr>
+                        <w:t>();</w:t>
                       </w:r>
                     </w:p>
                     <w:p>
@@ -22333,7 +22901,29 @@
                           <w:szCs w:val="19"/>
                           <w:lang w:eastAsia="hu-HU"/>
                         </w:rPr>
-                        <w:t xml:space="preserve">   levelButton.onClick.Invoke();</w:t>
+                        <w:t xml:space="preserve">   </w:t>
+                      </w:r>
+                      <w:proofErr w:type="gramStart"/>
+                      <w:r>
+                        <w:rPr>
+                          <w:rFonts w:ascii="Consolas" w:hAnsi="Consolas" w:cs="Consolas"/>
+                          <w:color w:val="000000"/>
+                          <w:sz w:val="19"/>
+                          <w:szCs w:val="19"/>
+                          <w:lang w:eastAsia="hu-HU"/>
+                        </w:rPr>
+                        <w:t>levelButton.onClick.Invoke</w:t>
+                      </w:r>
+                      <w:proofErr w:type="gramEnd"/>
+                      <w:r>
+                        <w:rPr>
+                          <w:rFonts w:ascii="Consolas" w:hAnsi="Consolas" w:cs="Consolas"/>
+                          <w:color w:val="000000"/>
+                          <w:sz w:val="19"/>
+                          <w:szCs w:val="19"/>
+                          <w:lang w:eastAsia="hu-HU"/>
+                        </w:rPr>
+                        <w:t>();</w:t>
                       </w:r>
                     </w:p>
                     <w:p>
@@ -22476,6 +23066,7 @@
                         </w:rPr>
                         <w:t xml:space="preserve"> </w:t>
                       </w:r>
+                      <w:proofErr w:type="gramStart"/>
                       <w:r>
                         <w:rPr>
                           <w:rFonts w:ascii="Consolas" w:hAnsi="Consolas" w:cs="Consolas"/>
@@ -22494,7 +23085,18 @@
                           <w:szCs w:val="19"/>
                           <w:lang w:eastAsia="hu-HU"/>
                         </w:rPr>
-                        <w:t>(() =&gt; !sw.IsRunning);</w:t>
+                        <w:t>(</w:t>
+                      </w:r>
+                      <w:proofErr w:type="gramEnd"/>
+                      <w:r>
+                        <w:rPr>
+                          <w:rFonts w:ascii="Consolas" w:hAnsi="Consolas" w:cs="Consolas"/>
+                          <w:color w:val="000000"/>
+                          <w:sz w:val="19"/>
+                          <w:szCs w:val="19"/>
+                          <w:lang w:eastAsia="hu-HU"/>
+                        </w:rPr>
+                        <w:t>() =&gt; !sw.IsRunning);</w:t>
                       </w:r>
                     </w:p>
                     <w:p>
@@ -22541,7 +23143,29 @@
                           <w:szCs w:val="19"/>
                           <w:lang w:eastAsia="hu-HU"/>
                         </w:rPr>
-                        <w:t>.Custom(sampleGroup, sw.ElapsedMilliseconds);</w:t>
+                        <w:t xml:space="preserve">.Custom(sampleGroup, </w:t>
+                      </w:r>
+                      <w:proofErr w:type="gramStart"/>
+                      <w:r>
+                        <w:rPr>
+                          <w:rFonts w:ascii="Consolas" w:hAnsi="Consolas" w:cs="Consolas"/>
+                          <w:color w:val="000000"/>
+                          <w:sz w:val="19"/>
+                          <w:szCs w:val="19"/>
+                          <w:lang w:eastAsia="hu-HU"/>
+                        </w:rPr>
+                        <w:t>sw.ElapsedMilliseconds</w:t>
+                      </w:r>
+                      <w:proofErr w:type="gramEnd"/>
+                      <w:r>
+                        <w:rPr>
+                          <w:rFonts w:ascii="Consolas" w:hAnsi="Consolas" w:cs="Consolas"/>
+                          <w:color w:val="000000"/>
+                          <w:sz w:val="19"/>
+                          <w:szCs w:val="19"/>
+                          <w:lang w:eastAsia="hu-HU"/>
+                        </w:rPr>
+                        <w:t>);</w:t>
                       </w:r>
                     </w:p>
                     <w:p>
@@ -22642,7 +23266,29 @@
                           <w:szCs w:val="19"/>
                           <w:lang w:eastAsia="hu-HU"/>
                         </w:rPr>
-                        <w:t>.Less(sw.ElapsedMilliseconds, 2000,</w:t>
+                        <w:t>.Less(</w:t>
+                      </w:r>
+                      <w:proofErr w:type="gramStart"/>
+                      <w:r>
+                        <w:rPr>
+                          <w:rFonts w:ascii="Consolas" w:hAnsi="Consolas" w:cs="Consolas"/>
+                          <w:color w:val="000000"/>
+                          <w:sz w:val="19"/>
+                          <w:szCs w:val="19"/>
+                          <w:lang w:eastAsia="hu-HU"/>
+                        </w:rPr>
+                        <w:t>sw.ElapsedMilliseconds</w:t>
+                      </w:r>
+                      <w:proofErr w:type="gramEnd"/>
+                      <w:r>
+                        <w:rPr>
+                          <w:rFonts w:ascii="Consolas" w:hAnsi="Consolas" w:cs="Consolas"/>
+                          <w:color w:val="000000"/>
+                          <w:sz w:val="19"/>
+                          <w:szCs w:val="19"/>
+                          <w:lang w:eastAsia="hu-HU"/>
+                        </w:rPr>
+                        <w:t>, 2000,</w:t>
                       </w:r>
                     </w:p>
                     <w:p>
@@ -22783,7 +23429,29 @@
                           <w:szCs w:val="19"/>
                           <w:lang w:eastAsia="hu-HU"/>
                         </w:rPr>
-                        <w:t>{level.sceneName}</w:t>
+                        <w:t>{</w:t>
+                      </w:r>
+                      <w:proofErr w:type="gramStart"/>
+                      <w:r>
+                        <w:rPr>
+                          <w:rFonts w:ascii="Consolas" w:hAnsi="Consolas" w:cs="Consolas"/>
+                          <w:color w:val="000000"/>
+                          <w:sz w:val="19"/>
+                          <w:szCs w:val="19"/>
+                          <w:lang w:eastAsia="hu-HU"/>
+                        </w:rPr>
+                        <w:t>level.sceneName</w:t>
+                      </w:r>
+                      <w:proofErr w:type="gramEnd"/>
+                      <w:r>
+                        <w:rPr>
+                          <w:rFonts w:ascii="Consolas" w:hAnsi="Consolas" w:cs="Consolas"/>
+                          <w:color w:val="000000"/>
+                          <w:sz w:val="19"/>
+                          <w:szCs w:val="19"/>
+                          <w:lang w:eastAsia="hu-HU"/>
+                        </w:rPr>
+                        <w:t>}</w:t>
                       </w:r>
                       <w:r>
                         <w:rPr>
@@ -24078,7 +24746,29 @@
                                 <w:szCs w:val="19"/>
                                 <w:lang w:eastAsia="hu-HU"/>
                               </w:rPr>
-                              <w:t xml:space="preserve"> SpawnFireBalls_RecommendedConfig_Min120FPS()</w:t>
+                              <w:t xml:space="preserve"> SpawnFireBalls_RecommendedConfig_Min120</w:t>
+                            </w:r>
+                            <w:proofErr w:type="gramStart"/>
+                            <w:r>
+                              <w:rPr>
+                                <w:rFonts w:ascii="Consolas" w:hAnsi="Consolas" w:cs="Consolas"/>
+                                <w:color w:val="000000"/>
+                                <w:sz w:val="19"/>
+                                <w:szCs w:val="19"/>
+                                <w:lang w:eastAsia="hu-HU"/>
+                              </w:rPr>
+                              <w:t>FPS(</w:t>
+                            </w:r>
+                            <w:proofErr w:type="gramEnd"/>
+                            <w:r>
+                              <w:rPr>
+                                <w:rFonts w:ascii="Consolas" w:hAnsi="Consolas" w:cs="Consolas"/>
+                                <w:color w:val="000000"/>
+                                <w:sz w:val="19"/>
+                                <w:szCs w:val="19"/>
+                                <w:lang w:eastAsia="hu-HU"/>
+                              </w:rPr>
+                              <w:t>)</w:t>
                             </w:r>
                           </w:p>
                           <w:p>
@@ -24232,15 +24922,27 @@
                               </w:rPr>
                               <w:t>"Spawner"</w:t>
                             </w:r>
-                            <w:r>
-                              <w:rPr>
-                                <w:rFonts w:ascii="Consolas" w:hAnsi="Consolas" w:cs="Consolas"/>
-                                <w:color w:val="000000"/>
-                                <w:sz w:val="19"/>
-                                <w:szCs w:val="19"/>
-                                <w:lang w:eastAsia="hu-HU"/>
-                              </w:rPr>
-                              <w:t>).GetComponent&lt;</w:t>
+                            <w:proofErr w:type="gramStart"/>
+                            <w:r>
+                              <w:rPr>
+                                <w:rFonts w:ascii="Consolas" w:hAnsi="Consolas" w:cs="Consolas"/>
+                                <w:color w:val="000000"/>
+                                <w:sz w:val="19"/>
+                                <w:szCs w:val="19"/>
+                                <w:lang w:eastAsia="hu-HU"/>
+                              </w:rPr>
+                              <w:t>).GetComponent</w:t>
+                            </w:r>
+                            <w:proofErr w:type="gramEnd"/>
+                            <w:r>
+                              <w:rPr>
+                                <w:rFonts w:ascii="Consolas" w:hAnsi="Consolas" w:cs="Consolas"/>
+                                <w:color w:val="000000"/>
+                                <w:sz w:val="19"/>
+                                <w:szCs w:val="19"/>
+                                <w:lang w:eastAsia="hu-HU"/>
+                              </w:rPr>
+                              <w:t>&lt;</w:t>
                             </w:r>
                             <w:r>
                               <w:rPr>
@@ -24386,6 +25088,7 @@
                               </w:rPr>
                               <w:t xml:space="preserve"> </w:t>
                             </w:r>
+                            <w:proofErr w:type="gramStart"/>
                             <w:r>
                               <w:rPr>
                                 <w:rFonts w:ascii="Consolas" w:hAnsi="Consolas" w:cs="Consolas"/>
@@ -24404,7 +25107,18 @@
                                 <w:szCs w:val="19"/>
                                 <w:lang w:eastAsia="hu-HU"/>
                               </w:rPr>
-                              <w:t>(2.0f);</w:t>
+                              <w:t>(</w:t>
+                            </w:r>
+                            <w:proofErr w:type="gramEnd"/>
+                            <w:r>
+                              <w:rPr>
+                                <w:rFonts w:ascii="Consolas" w:hAnsi="Consolas" w:cs="Consolas"/>
+                                <w:color w:val="000000"/>
+                                <w:sz w:val="19"/>
+                                <w:szCs w:val="19"/>
+                                <w:lang w:eastAsia="hu-HU"/>
+                              </w:rPr>
+                              <w:t>2.0f);</w:t>
                             </w:r>
                           </w:p>
                           <w:p>
@@ -24510,6 +25224,7 @@
                               </w:rPr>
                               <w:t xml:space="preserve"> </w:t>
                             </w:r>
+                            <w:proofErr w:type="gramStart"/>
                             <w:r>
                               <w:rPr>
                                 <w:rFonts w:ascii="Consolas" w:hAnsi="Consolas" w:cs="Consolas"/>
@@ -24528,7 +25243,18 @@
                                 <w:szCs w:val="19"/>
                                 <w:lang w:eastAsia="hu-HU"/>
                               </w:rPr>
-                              <w:t>(0.15f);</w:t>
+                              <w:t>(</w:t>
+                            </w:r>
+                            <w:proofErr w:type="gramEnd"/>
+                            <w:r>
+                              <w:rPr>
+                                <w:rFonts w:ascii="Consolas" w:hAnsi="Consolas" w:cs="Consolas"/>
+                                <w:color w:val="000000"/>
+                                <w:sz w:val="19"/>
+                                <w:szCs w:val="19"/>
+                                <w:lang w:eastAsia="hu-HU"/>
+                              </w:rPr>
+                              <w:t>0.15f);</w:t>
                             </w:r>
                           </w:p>
                           <w:p>
@@ -24659,7 +25385,29 @@
                                 <w:szCs w:val="19"/>
                                 <w:lang w:eastAsia="hu-HU"/>
                               </w:rPr>
-                              <w:t>.Frames().Scope(</w:t>
+                              <w:t>.Frames(</w:t>
+                            </w:r>
+                            <w:proofErr w:type="gramStart"/>
+                            <w:r>
+                              <w:rPr>
+                                <w:rFonts w:ascii="Consolas" w:hAnsi="Consolas" w:cs="Consolas"/>
+                                <w:color w:val="000000"/>
+                                <w:sz w:val="19"/>
+                                <w:szCs w:val="19"/>
+                                <w:lang w:eastAsia="hu-HU"/>
+                              </w:rPr>
+                              <w:t>).Scope</w:t>
+                            </w:r>
+                            <w:proofErr w:type="gramEnd"/>
+                            <w:r>
+                              <w:rPr>
+                                <w:rFonts w:ascii="Consolas" w:hAnsi="Consolas" w:cs="Consolas"/>
+                                <w:color w:val="000000"/>
+                                <w:sz w:val="19"/>
+                                <w:szCs w:val="19"/>
+                                <w:lang w:eastAsia="hu-HU"/>
+                              </w:rPr>
+                              <w:t>(</w:t>
                             </w:r>
                             <w:r>
                               <w:rPr>
@@ -25175,6 +25923,7 @@
                               </w:rPr>
                               <w:t xml:space="preserve">   </w:t>
                             </w:r>
+                            <w:proofErr w:type="gramStart"/>
                             <w:r>
                               <w:rPr>
                                 <w:rFonts w:ascii="Consolas" w:hAnsi="Consolas" w:cs="Consolas"/>
@@ -25193,7 +25942,18 @@
                                 <w:szCs w:val="19"/>
                                 <w:lang w:eastAsia="hu-HU"/>
                               </w:rPr>
-                              <w:t>.Active.CalculateStatisticalValues();</w:t>
+                              <w:t>.Active.CalculateStatisticalValues</w:t>
+                            </w:r>
+                            <w:proofErr w:type="gramEnd"/>
+                            <w:r>
+                              <w:rPr>
+                                <w:rFonts w:ascii="Consolas" w:hAnsi="Consolas" w:cs="Consolas"/>
+                                <w:color w:val="000000"/>
+                                <w:sz w:val="19"/>
+                                <w:szCs w:val="19"/>
+                                <w:lang w:eastAsia="hu-HU"/>
+                              </w:rPr>
+                              <w:t>();</w:t>
                             </w:r>
                           </w:p>
                           <w:p>
@@ -25253,6 +26013,7 @@
                               <w:br/>
                               <w:t xml:space="preserve">      </w:t>
                             </w:r>
+                            <w:proofErr w:type="gramStart"/>
                             <w:r>
                               <w:rPr>
                                 <w:rFonts w:ascii="Consolas" w:hAnsi="Consolas" w:cs="Consolas"/>
@@ -25271,7 +26032,18 @@
                                 <w:szCs w:val="19"/>
                                 <w:lang w:eastAsia="hu-HU"/>
                               </w:rPr>
-                              <w:t xml:space="preserve">.Active.SampleGroups.Find(s =&gt; s.Name == </w:t>
+                              <w:t>.Active.SampleGroups.Find</w:t>
+                            </w:r>
+                            <w:proofErr w:type="gramEnd"/>
+                            <w:r>
+                              <w:rPr>
+                                <w:rFonts w:ascii="Consolas" w:hAnsi="Consolas" w:cs="Consolas"/>
+                                <w:color w:val="000000"/>
+                                <w:sz w:val="19"/>
+                                <w:szCs w:val="19"/>
+                                <w:lang w:eastAsia="hu-HU"/>
+                              </w:rPr>
+                              <w:t xml:space="preserve">(s =&gt; s.Name == </w:t>
                             </w:r>
                             <w:r>
                               <w:rPr>
@@ -25629,7 +26401,29 @@
                           <w:szCs w:val="19"/>
                           <w:lang w:eastAsia="hu-HU"/>
                         </w:rPr>
-                        <w:t xml:space="preserve"> SpawnFireBalls_RecommendedConfig_Min120FPS()</w:t>
+                        <w:t xml:space="preserve"> SpawnFireBalls_RecommendedConfig_Min120</w:t>
+                      </w:r>
+                      <w:proofErr w:type="gramStart"/>
+                      <w:r>
+                        <w:rPr>
+                          <w:rFonts w:ascii="Consolas" w:hAnsi="Consolas" w:cs="Consolas"/>
+                          <w:color w:val="000000"/>
+                          <w:sz w:val="19"/>
+                          <w:szCs w:val="19"/>
+                          <w:lang w:eastAsia="hu-HU"/>
+                        </w:rPr>
+                        <w:t>FPS(</w:t>
+                      </w:r>
+                      <w:proofErr w:type="gramEnd"/>
+                      <w:r>
+                        <w:rPr>
+                          <w:rFonts w:ascii="Consolas" w:hAnsi="Consolas" w:cs="Consolas"/>
+                          <w:color w:val="000000"/>
+                          <w:sz w:val="19"/>
+                          <w:szCs w:val="19"/>
+                          <w:lang w:eastAsia="hu-HU"/>
+                        </w:rPr>
+                        <w:t>)</w:t>
                       </w:r>
                     </w:p>
                     <w:p>
@@ -25783,15 +26577,27 @@
                         </w:rPr>
                         <w:t>"Spawner"</w:t>
                       </w:r>
-                      <w:r>
-                        <w:rPr>
-                          <w:rFonts w:ascii="Consolas" w:hAnsi="Consolas" w:cs="Consolas"/>
-                          <w:color w:val="000000"/>
-                          <w:sz w:val="19"/>
-                          <w:szCs w:val="19"/>
-                          <w:lang w:eastAsia="hu-HU"/>
-                        </w:rPr>
-                        <w:t>).GetComponent&lt;</w:t>
+                      <w:proofErr w:type="gramStart"/>
+                      <w:r>
+                        <w:rPr>
+                          <w:rFonts w:ascii="Consolas" w:hAnsi="Consolas" w:cs="Consolas"/>
+                          <w:color w:val="000000"/>
+                          <w:sz w:val="19"/>
+                          <w:szCs w:val="19"/>
+                          <w:lang w:eastAsia="hu-HU"/>
+                        </w:rPr>
+                        <w:t>).GetComponent</w:t>
+                      </w:r>
+                      <w:proofErr w:type="gramEnd"/>
+                      <w:r>
+                        <w:rPr>
+                          <w:rFonts w:ascii="Consolas" w:hAnsi="Consolas" w:cs="Consolas"/>
+                          <w:color w:val="000000"/>
+                          <w:sz w:val="19"/>
+                          <w:szCs w:val="19"/>
+                          <w:lang w:eastAsia="hu-HU"/>
+                        </w:rPr>
+                        <w:t>&lt;</w:t>
                       </w:r>
                       <w:r>
                         <w:rPr>
@@ -25937,6 +26743,7 @@
                         </w:rPr>
                         <w:t xml:space="preserve"> </w:t>
                       </w:r>
+                      <w:proofErr w:type="gramStart"/>
                       <w:r>
                         <w:rPr>
                           <w:rFonts w:ascii="Consolas" w:hAnsi="Consolas" w:cs="Consolas"/>
@@ -25955,7 +26762,18 @@
                           <w:szCs w:val="19"/>
                           <w:lang w:eastAsia="hu-HU"/>
                         </w:rPr>
-                        <w:t>(2.0f);</w:t>
+                        <w:t>(</w:t>
+                      </w:r>
+                      <w:proofErr w:type="gramEnd"/>
+                      <w:r>
+                        <w:rPr>
+                          <w:rFonts w:ascii="Consolas" w:hAnsi="Consolas" w:cs="Consolas"/>
+                          <w:color w:val="000000"/>
+                          <w:sz w:val="19"/>
+                          <w:szCs w:val="19"/>
+                          <w:lang w:eastAsia="hu-HU"/>
+                        </w:rPr>
+                        <w:t>2.0f);</w:t>
                       </w:r>
                     </w:p>
                     <w:p>
@@ -26061,6 +26879,7 @@
                         </w:rPr>
                         <w:t xml:space="preserve"> </w:t>
                       </w:r>
+                      <w:proofErr w:type="gramStart"/>
                       <w:r>
                         <w:rPr>
                           <w:rFonts w:ascii="Consolas" w:hAnsi="Consolas" w:cs="Consolas"/>
@@ -26079,7 +26898,18 @@
                           <w:szCs w:val="19"/>
                           <w:lang w:eastAsia="hu-HU"/>
                         </w:rPr>
-                        <w:t>(0.15f);</w:t>
+                        <w:t>(</w:t>
+                      </w:r>
+                      <w:proofErr w:type="gramEnd"/>
+                      <w:r>
+                        <w:rPr>
+                          <w:rFonts w:ascii="Consolas" w:hAnsi="Consolas" w:cs="Consolas"/>
+                          <w:color w:val="000000"/>
+                          <w:sz w:val="19"/>
+                          <w:szCs w:val="19"/>
+                          <w:lang w:eastAsia="hu-HU"/>
+                        </w:rPr>
+                        <w:t>0.15f);</w:t>
                       </w:r>
                     </w:p>
                     <w:p>
@@ -26210,7 +27040,29 @@
                           <w:szCs w:val="19"/>
                           <w:lang w:eastAsia="hu-HU"/>
                         </w:rPr>
-                        <w:t>.Frames().Scope(</w:t>
+                        <w:t>.Frames(</w:t>
+                      </w:r>
+                      <w:proofErr w:type="gramStart"/>
+                      <w:r>
+                        <w:rPr>
+                          <w:rFonts w:ascii="Consolas" w:hAnsi="Consolas" w:cs="Consolas"/>
+                          <w:color w:val="000000"/>
+                          <w:sz w:val="19"/>
+                          <w:szCs w:val="19"/>
+                          <w:lang w:eastAsia="hu-HU"/>
+                        </w:rPr>
+                        <w:t>).Scope</w:t>
+                      </w:r>
+                      <w:proofErr w:type="gramEnd"/>
+                      <w:r>
+                        <w:rPr>
+                          <w:rFonts w:ascii="Consolas" w:hAnsi="Consolas" w:cs="Consolas"/>
+                          <w:color w:val="000000"/>
+                          <w:sz w:val="19"/>
+                          <w:szCs w:val="19"/>
+                          <w:lang w:eastAsia="hu-HU"/>
+                        </w:rPr>
+                        <w:t>(</w:t>
                       </w:r>
                       <w:r>
                         <w:rPr>
@@ -26726,6 +27578,7 @@
                         </w:rPr>
                         <w:t xml:space="preserve">   </w:t>
                       </w:r>
+                      <w:proofErr w:type="gramStart"/>
                       <w:r>
                         <w:rPr>
                           <w:rFonts w:ascii="Consolas" w:hAnsi="Consolas" w:cs="Consolas"/>
@@ -26744,7 +27597,18 @@
                           <w:szCs w:val="19"/>
                           <w:lang w:eastAsia="hu-HU"/>
                         </w:rPr>
-                        <w:t>.Active.CalculateStatisticalValues();</w:t>
+                        <w:t>.Active.CalculateStatisticalValues</w:t>
+                      </w:r>
+                      <w:proofErr w:type="gramEnd"/>
+                      <w:r>
+                        <w:rPr>
+                          <w:rFonts w:ascii="Consolas" w:hAnsi="Consolas" w:cs="Consolas"/>
+                          <w:color w:val="000000"/>
+                          <w:sz w:val="19"/>
+                          <w:szCs w:val="19"/>
+                          <w:lang w:eastAsia="hu-HU"/>
+                        </w:rPr>
+                        <w:t>();</w:t>
                       </w:r>
                     </w:p>
                     <w:p>
@@ -26804,6 +27668,7 @@
                         <w:br/>
                         <w:t xml:space="preserve">      </w:t>
                       </w:r>
+                      <w:proofErr w:type="gramStart"/>
                       <w:r>
                         <w:rPr>
                           <w:rFonts w:ascii="Consolas" w:hAnsi="Consolas" w:cs="Consolas"/>
@@ -26822,7 +27687,18 @@
                           <w:szCs w:val="19"/>
                           <w:lang w:eastAsia="hu-HU"/>
                         </w:rPr>
-                        <w:t xml:space="preserve">.Active.SampleGroups.Find(s =&gt; s.Name == </w:t>
+                        <w:t>.Active.SampleGroups.Find</w:t>
+                      </w:r>
+                      <w:proofErr w:type="gramEnd"/>
+                      <w:r>
+                        <w:rPr>
+                          <w:rFonts w:ascii="Consolas" w:hAnsi="Consolas" w:cs="Consolas"/>
+                          <w:color w:val="000000"/>
+                          <w:sz w:val="19"/>
+                          <w:szCs w:val="19"/>
+                          <w:lang w:eastAsia="hu-HU"/>
+                        </w:rPr>
+                        <w:t xml:space="preserve">(s =&gt; s.Name == </w:t>
                       </w:r>
                       <w:r>
                         <w:rPr>
@@ -27079,7 +27955,15 @@
         <w:t xml:space="preserve">In order to maintain </w:t>
       </w:r>
       <w:r>
-        <w:t xml:space="preserve">stable FPS with every changes the team wrote the performance test in </w:t>
+        <w:t xml:space="preserve">stable FPS with every </w:t>
+      </w:r>
+      <w:proofErr w:type="gramStart"/>
+      <w:r>
+        <w:t>changes</w:t>
+      </w:r>
+      <w:proofErr w:type="gramEnd"/>
+      <w:r>
+        <w:t xml:space="preserve"> the team wrote the performance test in </w:t>
       </w:r>
       <w:r>
         <w:rPr>
@@ -27334,7 +28218,15 @@
         <w:t>A</w:t>
       </w:r>
       <w:r>
-        <w:t xml:space="preserve"> common mistake when applying optimization to a component is not verifying that we are indeed using the optimal solution from the perspective of the goal. E.g. in the </w:t>
+        <w:t xml:space="preserve"> common mistake when applying optimization to a component is not verifying that we are indeed using the optimal solution from the perspective of the goal. </w:t>
+      </w:r>
+      <w:proofErr w:type="gramStart"/>
+      <w:r>
+        <w:t>E.g.</w:t>
+      </w:r>
+      <w:proofErr w:type="gramEnd"/>
+      <w:r>
+        <w:t xml:space="preserve"> in the </w:t>
       </w:r>
       <w:r>
         <w:rPr>
@@ -27437,7 +28329,15 @@
         <w:t xml:space="preserve"> both from the profiler and from a custom perspective</w:t>
       </w:r>
       <w:r>
-        <w:t>. After the results are available we can compare them with one of the mentioned tools.</w:t>
+        <w:t xml:space="preserve">. After the results are </w:t>
+      </w:r>
+      <w:proofErr w:type="gramStart"/>
+      <w:r>
+        <w:t>available</w:t>
+      </w:r>
+      <w:proofErr w:type="gramEnd"/>
+      <w:r>
+        <w:t xml:space="preserve"> we can compare them with one of the mentioned tools.</w:t>
       </w:r>
     </w:p>
     <w:p>
@@ -27710,17 +28610,39 @@
                                 <w:szCs w:val="19"/>
                                 <w:lang w:eastAsia="hu-HU"/>
                               </w:rPr>
-                              <w:t>Example1</w:t>
-                            </w:r>
-                            <w:r>
-                              <w:rPr>
-                                <w:rFonts w:ascii="Consolas" w:hAnsi="Consolas" w:cs="Consolas"/>
-                                <w:color w:val="000000"/>
-                                <w:sz w:val="19"/>
-                                <w:szCs w:val="19"/>
-                                <w:lang w:eastAsia="hu-HU"/>
-                              </w:rPr>
-                              <w:t xml:space="preserve"> : MonoBehaviour</w:t>
+                              <w:t>Example</w:t>
+                            </w:r>
+                            <w:proofErr w:type="gramStart"/>
+                            <w:r>
+                              <w:rPr>
+                                <w:rFonts w:ascii="Consolas" w:hAnsi="Consolas" w:cs="Consolas"/>
+                                <w:color w:val="2B91AF"/>
+                                <w:sz w:val="19"/>
+                                <w:szCs w:val="19"/>
+                                <w:lang w:eastAsia="hu-HU"/>
+                              </w:rPr>
+                              <w:t>1</w:t>
+                            </w:r>
+                            <w:r>
+                              <w:rPr>
+                                <w:rFonts w:ascii="Consolas" w:hAnsi="Consolas" w:cs="Consolas"/>
+                                <w:color w:val="000000"/>
+                                <w:sz w:val="19"/>
+                                <w:szCs w:val="19"/>
+                                <w:lang w:eastAsia="hu-HU"/>
+                              </w:rPr>
+                              <w:t xml:space="preserve"> :</w:t>
+                            </w:r>
+                            <w:proofErr w:type="gramEnd"/>
+                            <w:r>
+                              <w:rPr>
+                                <w:rFonts w:ascii="Consolas" w:hAnsi="Consolas" w:cs="Consolas"/>
+                                <w:color w:val="000000"/>
+                                <w:sz w:val="19"/>
+                                <w:szCs w:val="19"/>
+                                <w:lang w:eastAsia="hu-HU"/>
+                              </w:rPr>
+                              <w:t xml:space="preserve"> MonoBehaviour</w:t>
                             </w:r>
                           </w:p>
                           <w:p>
@@ -27806,6 +28728,7 @@
                               </w:rPr>
                               <w:t xml:space="preserve"> </w:t>
                             </w:r>
+                            <w:proofErr w:type="gramStart"/>
                             <w:r>
                               <w:rPr>
                                 <w:rFonts w:ascii="Consolas" w:hAnsi="Consolas" w:cs="Consolas"/>
@@ -27824,7 +28747,18 @@
                                 <w:szCs w:val="19"/>
                                 <w:lang w:eastAsia="hu-HU"/>
                               </w:rPr>
-                              <w:t>() { }</w:t>
+                              <w:t>(</w:t>
+                            </w:r>
+                            <w:proofErr w:type="gramEnd"/>
+                            <w:r>
+                              <w:rPr>
+                                <w:rFonts w:ascii="Consolas" w:hAnsi="Consolas" w:cs="Consolas"/>
+                                <w:color w:val="000000"/>
+                                <w:sz w:val="19"/>
+                                <w:szCs w:val="19"/>
+                                <w:lang w:eastAsia="hu-HU"/>
+                              </w:rPr>
+                              <w:t>) { }</w:t>
                             </w:r>
                           </w:p>
                           <w:p>
@@ -28014,6 +28948,7 @@
                               </w:rPr>
                               <w:t xml:space="preserve"> </w:t>
                             </w:r>
+                            <w:proofErr w:type="gramStart"/>
                             <w:r>
                               <w:rPr>
                                 <w:rFonts w:ascii="Consolas" w:hAnsi="Consolas" w:cs="Consolas"/>
@@ -28032,7 +28967,18 @@
                                 <w:szCs w:val="19"/>
                                 <w:lang w:eastAsia="hu-HU"/>
                               </w:rPr>
-                              <w:t>() { }</w:t>
+                              <w:t>(</w:t>
+                            </w:r>
+                            <w:proofErr w:type="gramEnd"/>
+                            <w:r>
+                              <w:rPr>
+                                <w:rFonts w:ascii="Consolas" w:hAnsi="Consolas" w:cs="Consolas"/>
+                                <w:color w:val="000000"/>
+                                <w:sz w:val="19"/>
+                                <w:szCs w:val="19"/>
+                                <w:lang w:eastAsia="hu-HU"/>
+                              </w:rPr>
+                              <w:t>) { }</w:t>
                             </w:r>
                           </w:p>
                           <w:p>
@@ -28158,17 +29104,39 @@
                           <w:szCs w:val="19"/>
                           <w:lang w:eastAsia="hu-HU"/>
                         </w:rPr>
-                        <w:t>Example1</w:t>
-                      </w:r>
-                      <w:r>
-                        <w:rPr>
-                          <w:rFonts w:ascii="Consolas" w:hAnsi="Consolas" w:cs="Consolas"/>
-                          <w:color w:val="000000"/>
-                          <w:sz w:val="19"/>
-                          <w:szCs w:val="19"/>
-                          <w:lang w:eastAsia="hu-HU"/>
-                        </w:rPr>
-                        <w:t xml:space="preserve"> : MonoBehaviour</w:t>
+                        <w:t>Example</w:t>
+                      </w:r>
+                      <w:proofErr w:type="gramStart"/>
+                      <w:r>
+                        <w:rPr>
+                          <w:rFonts w:ascii="Consolas" w:hAnsi="Consolas" w:cs="Consolas"/>
+                          <w:color w:val="2B91AF"/>
+                          <w:sz w:val="19"/>
+                          <w:szCs w:val="19"/>
+                          <w:lang w:eastAsia="hu-HU"/>
+                        </w:rPr>
+                        <w:t>1</w:t>
+                      </w:r>
+                      <w:r>
+                        <w:rPr>
+                          <w:rFonts w:ascii="Consolas" w:hAnsi="Consolas" w:cs="Consolas"/>
+                          <w:color w:val="000000"/>
+                          <w:sz w:val="19"/>
+                          <w:szCs w:val="19"/>
+                          <w:lang w:eastAsia="hu-HU"/>
+                        </w:rPr>
+                        <w:t xml:space="preserve"> :</w:t>
+                      </w:r>
+                      <w:proofErr w:type="gramEnd"/>
+                      <w:r>
+                        <w:rPr>
+                          <w:rFonts w:ascii="Consolas" w:hAnsi="Consolas" w:cs="Consolas"/>
+                          <w:color w:val="000000"/>
+                          <w:sz w:val="19"/>
+                          <w:szCs w:val="19"/>
+                          <w:lang w:eastAsia="hu-HU"/>
+                        </w:rPr>
+                        <w:t xml:space="preserve"> MonoBehaviour</w:t>
                       </w:r>
                     </w:p>
                     <w:p>
@@ -28254,6 +29222,7 @@
                         </w:rPr>
                         <w:t xml:space="preserve"> </w:t>
                       </w:r>
+                      <w:proofErr w:type="gramStart"/>
                       <w:r>
                         <w:rPr>
                           <w:rFonts w:ascii="Consolas" w:hAnsi="Consolas" w:cs="Consolas"/>
@@ -28272,7 +29241,18 @@
                           <w:szCs w:val="19"/>
                           <w:lang w:eastAsia="hu-HU"/>
                         </w:rPr>
-                        <w:t>() { }</w:t>
+                        <w:t>(</w:t>
+                      </w:r>
+                      <w:proofErr w:type="gramEnd"/>
+                      <w:r>
+                        <w:rPr>
+                          <w:rFonts w:ascii="Consolas" w:hAnsi="Consolas" w:cs="Consolas"/>
+                          <w:color w:val="000000"/>
+                          <w:sz w:val="19"/>
+                          <w:szCs w:val="19"/>
+                          <w:lang w:eastAsia="hu-HU"/>
+                        </w:rPr>
+                        <w:t>) { }</w:t>
                       </w:r>
                     </w:p>
                     <w:p>
@@ -28462,6 +29442,7 @@
                         </w:rPr>
                         <w:t xml:space="preserve"> </w:t>
                       </w:r>
+                      <w:proofErr w:type="gramStart"/>
                       <w:r>
                         <w:rPr>
                           <w:rFonts w:ascii="Consolas" w:hAnsi="Consolas" w:cs="Consolas"/>
@@ -28480,7 +29461,18 @@
                           <w:szCs w:val="19"/>
                           <w:lang w:eastAsia="hu-HU"/>
                         </w:rPr>
-                        <w:t>() { }</w:t>
+                        <w:t>(</w:t>
+                      </w:r>
+                      <w:proofErr w:type="gramEnd"/>
+                      <w:r>
+                        <w:rPr>
+                          <w:rFonts w:ascii="Consolas" w:hAnsi="Consolas" w:cs="Consolas"/>
+                          <w:color w:val="000000"/>
+                          <w:sz w:val="19"/>
+                          <w:szCs w:val="19"/>
+                          <w:lang w:eastAsia="hu-HU"/>
+                        </w:rPr>
+                        <w:t>) { }</w:t>
                       </w:r>
                     </w:p>
                     <w:p>
@@ -28599,7 +29591,15 @@
         <w:t>,</w:t>
       </w:r>
       <w:r>
-        <w:t xml:space="preserve"> Messages rarely do marshalling so the overhead is smaller </w:t>
+        <w:t xml:space="preserve"> Messages rarely do </w:t>
+      </w:r>
+      <w:proofErr w:type="gramStart"/>
+      <w:r>
+        <w:t>marshalling</w:t>
+      </w:r>
+      <w:proofErr w:type="gramEnd"/>
+      <w:r>
+        <w:t xml:space="preserve"> so the overhead is smaller </w:t>
       </w:r>
       <w:r>
         <w:t xml:space="preserve">than in the example in section </w:t>
@@ -29240,15 +30240,27 @@
                               </w:rPr>
                               <w:t>ManagedMover</w:t>
                             </w:r>
-                            <w:r>
-                              <w:rPr>
-                                <w:rFonts w:ascii="Consolas" w:hAnsi="Consolas" w:cs="Consolas"/>
-                                <w:color w:val="000000"/>
-                                <w:sz w:val="19"/>
-                                <w:szCs w:val="19"/>
-                                <w:lang w:eastAsia="hu-HU"/>
-                              </w:rPr>
-                              <w:t>&gt;();</w:t>
+                            <w:proofErr w:type="gramStart"/>
+                            <w:r>
+                              <w:rPr>
+                                <w:rFonts w:ascii="Consolas" w:hAnsi="Consolas" w:cs="Consolas"/>
+                                <w:color w:val="000000"/>
+                                <w:sz w:val="19"/>
+                                <w:szCs w:val="19"/>
+                                <w:lang w:eastAsia="hu-HU"/>
+                              </w:rPr>
+                              <w:t>&gt;(</w:t>
+                            </w:r>
+                            <w:proofErr w:type="gramEnd"/>
+                            <w:r>
+                              <w:rPr>
+                                <w:rFonts w:ascii="Consolas" w:hAnsi="Consolas" w:cs="Consolas"/>
+                                <w:color w:val="000000"/>
+                                <w:sz w:val="19"/>
+                                <w:szCs w:val="19"/>
+                                <w:lang w:eastAsia="hu-HU"/>
+                              </w:rPr>
+                              <w:t>);</w:t>
                             </w:r>
                           </w:p>
                           <w:p>
@@ -29352,8 +30364,20 @@
                                 <w:szCs w:val="19"/>
                                 <w:lang w:eastAsia="hu-HU"/>
                               </w:rPr>
-                              <w:t xml:space="preserve"> Add(</w:t>
-                            </w:r>
+                              <w:t xml:space="preserve"> </w:t>
+                            </w:r>
+                            <w:proofErr w:type="gramStart"/>
+                            <w:r>
+                              <w:rPr>
+                                <w:rFonts w:ascii="Consolas" w:hAnsi="Consolas" w:cs="Consolas"/>
+                                <w:color w:val="000000"/>
+                                <w:sz w:val="19"/>
+                                <w:szCs w:val="19"/>
+                                <w:lang w:eastAsia="hu-HU"/>
+                              </w:rPr>
+                              <w:t>Add(</w:t>
+                            </w:r>
+                            <w:proofErr w:type="gramEnd"/>
                             <w:r>
                               <w:rPr>
                                 <w:rFonts w:ascii="Consolas" w:hAnsi="Consolas" w:cs="Consolas"/>
@@ -29426,7 +30450,29 @@
                                 <w:szCs w:val="19"/>
                                 <w:lang w:eastAsia="hu-HU"/>
                               </w:rPr>
-                              <w:t xml:space="preserve">      _updateables.Add(mover);</w:t>
+                              <w:t xml:space="preserve">      _</w:t>
+                            </w:r>
+                            <w:proofErr w:type="gramStart"/>
+                            <w:r>
+                              <w:rPr>
+                                <w:rFonts w:ascii="Consolas" w:hAnsi="Consolas" w:cs="Consolas"/>
+                                <w:color w:val="000000"/>
+                                <w:sz w:val="19"/>
+                                <w:szCs w:val="19"/>
+                                <w:lang w:eastAsia="hu-HU"/>
+                              </w:rPr>
+                              <w:t>updateables.Add</w:t>
+                            </w:r>
+                            <w:proofErr w:type="gramEnd"/>
+                            <w:r>
+                              <w:rPr>
+                                <w:rFonts w:ascii="Consolas" w:hAnsi="Consolas" w:cs="Consolas"/>
+                                <w:color w:val="000000"/>
+                                <w:sz w:val="19"/>
+                                <w:szCs w:val="19"/>
+                                <w:lang w:eastAsia="hu-HU"/>
+                              </w:rPr>
+                              <w:t>(mover);</w:t>
                             </w:r>
                           </w:p>
                           <w:p>
@@ -29557,8 +30603,20 @@
                                 <w:szCs w:val="19"/>
                                 <w:lang w:eastAsia="hu-HU"/>
                               </w:rPr>
-                              <w:t xml:space="preserve"> Remove(</w:t>
-                            </w:r>
+                              <w:t xml:space="preserve"> </w:t>
+                            </w:r>
+                            <w:proofErr w:type="gramStart"/>
+                            <w:r>
+                              <w:rPr>
+                                <w:rFonts w:ascii="Consolas" w:hAnsi="Consolas" w:cs="Consolas"/>
+                                <w:color w:val="000000"/>
+                                <w:sz w:val="19"/>
+                                <w:szCs w:val="19"/>
+                                <w:lang w:eastAsia="hu-HU"/>
+                              </w:rPr>
+                              <w:t>Remove(</w:t>
+                            </w:r>
+                            <w:proofErr w:type="gramEnd"/>
                             <w:r>
                               <w:rPr>
                                 <w:rFonts w:ascii="Consolas" w:hAnsi="Consolas" w:cs="Consolas"/>
@@ -29631,7 +30689,29 @@
                                 <w:szCs w:val="19"/>
                                 <w:lang w:eastAsia="hu-HU"/>
                               </w:rPr>
-                              <w:t xml:space="preserve">      _updateables.Remove(mover);</w:t>
+                              <w:t xml:space="preserve">      _</w:t>
+                            </w:r>
+                            <w:proofErr w:type="gramStart"/>
+                            <w:r>
+                              <w:rPr>
+                                <w:rFonts w:ascii="Consolas" w:hAnsi="Consolas" w:cs="Consolas"/>
+                                <w:color w:val="000000"/>
+                                <w:sz w:val="19"/>
+                                <w:szCs w:val="19"/>
+                                <w:lang w:eastAsia="hu-HU"/>
+                              </w:rPr>
+                              <w:t>updateables.Remove</w:t>
+                            </w:r>
+                            <w:proofErr w:type="gramEnd"/>
+                            <w:r>
+                              <w:rPr>
+                                <w:rFonts w:ascii="Consolas" w:hAnsi="Consolas" w:cs="Consolas"/>
+                                <w:color w:val="000000"/>
+                                <w:sz w:val="19"/>
+                                <w:szCs w:val="19"/>
+                                <w:lang w:eastAsia="hu-HU"/>
+                              </w:rPr>
+                              <w:t>(mover);</w:t>
                             </w:r>
                           </w:p>
                           <w:p>
@@ -29714,6 +30794,7 @@
                               </w:rPr>
                               <w:t xml:space="preserve"> </w:t>
                             </w:r>
+                            <w:proofErr w:type="gramStart"/>
                             <w:r>
                               <w:rPr>
                                 <w:rFonts w:ascii="Consolas" w:hAnsi="Consolas" w:cs="Consolas"/>
@@ -29732,7 +30813,18 @@
                                 <w:szCs w:val="19"/>
                                 <w:lang w:eastAsia="hu-HU"/>
                               </w:rPr>
-                              <w:t xml:space="preserve"> : </w:t>
+                              <w:t xml:space="preserve"> :</w:t>
+                            </w:r>
+                            <w:proofErr w:type="gramEnd"/>
+                            <w:r>
+                              <w:rPr>
+                                <w:rFonts w:ascii="Consolas" w:hAnsi="Consolas" w:cs="Consolas"/>
+                                <w:color w:val="000000"/>
+                                <w:sz w:val="19"/>
+                                <w:szCs w:val="19"/>
+                                <w:lang w:eastAsia="hu-HU"/>
+                              </w:rPr>
+                              <w:t xml:space="preserve"> </w:t>
                             </w:r>
                             <w:r>
                               <w:rPr>
@@ -29828,6 +30920,7 @@
                               </w:rPr>
                               <w:t xml:space="preserve"> </w:t>
                             </w:r>
+                            <w:proofErr w:type="gramStart"/>
                             <w:r>
                               <w:rPr>
                                 <w:rFonts w:ascii="Consolas" w:hAnsi="Consolas" w:cs="Consolas"/>
@@ -29846,7 +30939,18 @@
                                 <w:szCs w:val="19"/>
                                 <w:lang w:eastAsia="hu-HU"/>
                               </w:rPr>
-                              <w:t>()</w:t>
+                              <w:t>(</w:t>
+                            </w:r>
+                            <w:proofErr w:type="gramEnd"/>
+                            <w:r>
+                              <w:rPr>
+                                <w:rFonts w:ascii="Consolas" w:hAnsi="Consolas" w:cs="Consolas"/>
+                                <w:color w:val="000000"/>
+                                <w:sz w:val="19"/>
+                                <w:szCs w:val="19"/>
+                                <w:lang w:eastAsia="hu-HU"/>
+                              </w:rPr>
+                              <w:t>)</w:t>
                             </w:r>
                           </w:p>
                           <w:p>
@@ -30014,7 +31118,29 @@
                                 <w:szCs w:val="19"/>
                                 <w:lang w:eastAsia="hu-HU"/>
                               </w:rPr>
-                              <w:t xml:space="preserve">            mover.UpdateManager_Update();</w:t>
+                              <w:t xml:space="preserve">            </w:t>
+                            </w:r>
+                            <w:proofErr w:type="gramStart"/>
+                            <w:r>
+                              <w:rPr>
+                                <w:rFonts w:ascii="Consolas" w:hAnsi="Consolas" w:cs="Consolas"/>
+                                <w:color w:val="000000"/>
+                                <w:sz w:val="19"/>
+                                <w:szCs w:val="19"/>
+                                <w:lang w:eastAsia="hu-HU"/>
+                              </w:rPr>
+                              <w:t>mover.UpdateManager</w:t>
+                            </w:r>
+                            <w:proofErr w:type="gramEnd"/>
+                            <w:r>
+                              <w:rPr>
+                                <w:rFonts w:ascii="Consolas" w:hAnsi="Consolas" w:cs="Consolas"/>
+                                <w:color w:val="000000"/>
+                                <w:sz w:val="19"/>
+                                <w:szCs w:val="19"/>
+                                <w:lang w:eastAsia="hu-HU"/>
+                              </w:rPr>
+                              <w:t>_Update();</w:t>
                             </w:r>
                           </w:p>
                           <w:p>
@@ -30526,15 +31652,27 @@
                         </w:rPr>
                         <w:t>ManagedMover</w:t>
                       </w:r>
-                      <w:r>
-                        <w:rPr>
-                          <w:rFonts w:ascii="Consolas" w:hAnsi="Consolas" w:cs="Consolas"/>
-                          <w:color w:val="000000"/>
-                          <w:sz w:val="19"/>
-                          <w:szCs w:val="19"/>
-                          <w:lang w:eastAsia="hu-HU"/>
-                        </w:rPr>
-                        <w:t>&gt;();</w:t>
+                      <w:proofErr w:type="gramStart"/>
+                      <w:r>
+                        <w:rPr>
+                          <w:rFonts w:ascii="Consolas" w:hAnsi="Consolas" w:cs="Consolas"/>
+                          <w:color w:val="000000"/>
+                          <w:sz w:val="19"/>
+                          <w:szCs w:val="19"/>
+                          <w:lang w:eastAsia="hu-HU"/>
+                        </w:rPr>
+                        <w:t>&gt;(</w:t>
+                      </w:r>
+                      <w:proofErr w:type="gramEnd"/>
+                      <w:r>
+                        <w:rPr>
+                          <w:rFonts w:ascii="Consolas" w:hAnsi="Consolas" w:cs="Consolas"/>
+                          <w:color w:val="000000"/>
+                          <w:sz w:val="19"/>
+                          <w:szCs w:val="19"/>
+                          <w:lang w:eastAsia="hu-HU"/>
+                        </w:rPr>
+                        <w:t>);</w:t>
                       </w:r>
                     </w:p>
                     <w:p>
@@ -30638,8 +31776,20 @@
                           <w:szCs w:val="19"/>
                           <w:lang w:eastAsia="hu-HU"/>
                         </w:rPr>
-                        <w:t xml:space="preserve"> Add(</w:t>
-                      </w:r>
+                        <w:t xml:space="preserve"> </w:t>
+                      </w:r>
+                      <w:proofErr w:type="gramStart"/>
+                      <w:r>
+                        <w:rPr>
+                          <w:rFonts w:ascii="Consolas" w:hAnsi="Consolas" w:cs="Consolas"/>
+                          <w:color w:val="000000"/>
+                          <w:sz w:val="19"/>
+                          <w:szCs w:val="19"/>
+                          <w:lang w:eastAsia="hu-HU"/>
+                        </w:rPr>
+                        <w:t>Add(</w:t>
+                      </w:r>
+                      <w:proofErr w:type="gramEnd"/>
                       <w:r>
                         <w:rPr>
                           <w:rFonts w:ascii="Consolas" w:hAnsi="Consolas" w:cs="Consolas"/>
@@ -30712,7 +31862,29 @@
                           <w:szCs w:val="19"/>
                           <w:lang w:eastAsia="hu-HU"/>
                         </w:rPr>
-                        <w:t xml:space="preserve">      _updateables.Add(mover);</w:t>
+                        <w:t xml:space="preserve">      _</w:t>
+                      </w:r>
+                      <w:proofErr w:type="gramStart"/>
+                      <w:r>
+                        <w:rPr>
+                          <w:rFonts w:ascii="Consolas" w:hAnsi="Consolas" w:cs="Consolas"/>
+                          <w:color w:val="000000"/>
+                          <w:sz w:val="19"/>
+                          <w:szCs w:val="19"/>
+                          <w:lang w:eastAsia="hu-HU"/>
+                        </w:rPr>
+                        <w:t>updateables.Add</w:t>
+                      </w:r>
+                      <w:proofErr w:type="gramEnd"/>
+                      <w:r>
+                        <w:rPr>
+                          <w:rFonts w:ascii="Consolas" w:hAnsi="Consolas" w:cs="Consolas"/>
+                          <w:color w:val="000000"/>
+                          <w:sz w:val="19"/>
+                          <w:szCs w:val="19"/>
+                          <w:lang w:eastAsia="hu-HU"/>
+                        </w:rPr>
+                        <w:t>(mover);</w:t>
                       </w:r>
                     </w:p>
                     <w:p>
@@ -30843,8 +32015,20 @@
                           <w:szCs w:val="19"/>
                           <w:lang w:eastAsia="hu-HU"/>
                         </w:rPr>
-                        <w:t xml:space="preserve"> Remove(</w:t>
-                      </w:r>
+                        <w:t xml:space="preserve"> </w:t>
+                      </w:r>
+                      <w:proofErr w:type="gramStart"/>
+                      <w:r>
+                        <w:rPr>
+                          <w:rFonts w:ascii="Consolas" w:hAnsi="Consolas" w:cs="Consolas"/>
+                          <w:color w:val="000000"/>
+                          <w:sz w:val="19"/>
+                          <w:szCs w:val="19"/>
+                          <w:lang w:eastAsia="hu-HU"/>
+                        </w:rPr>
+                        <w:t>Remove(</w:t>
+                      </w:r>
+                      <w:proofErr w:type="gramEnd"/>
                       <w:r>
                         <w:rPr>
                           <w:rFonts w:ascii="Consolas" w:hAnsi="Consolas" w:cs="Consolas"/>
@@ -30917,7 +32101,29 @@
                           <w:szCs w:val="19"/>
                           <w:lang w:eastAsia="hu-HU"/>
                         </w:rPr>
-                        <w:t xml:space="preserve">      _updateables.Remove(mover);</w:t>
+                        <w:t xml:space="preserve">      _</w:t>
+                      </w:r>
+                      <w:proofErr w:type="gramStart"/>
+                      <w:r>
+                        <w:rPr>
+                          <w:rFonts w:ascii="Consolas" w:hAnsi="Consolas" w:cs="Consolas"/>
+                          <w:color w:val="000000"/>
+                          <w:sz w:val="19"/>
+                          <w:szCs w:val="19"/>
+                          <w:lang w:eastAsia="hu-HU"/>
+                        </w:rPr>
+                        <w:t>updateables.Remove</w:t>
+                      </w:r>
+                      <w:proofErr w:type="gramEnd"/>
+                      <w:r>
+                        <w:rPr>
+                          <w:rFonts w:ascii="Consolas" w:hAnsi="Consolas" w:cs="Consolas"/>
+                          <w:color w:val="000000"/>
+                          <w:sz w:val="19"/>
+                          <w:szCs w:val="19"/>
+                          <w:lang w:eastAsia="hu-HU"/>
+                        </w:rPr>
+                        <w:t>(mover);</w:t>
                       </w:r>
                     </w:p>
                     <w:p>
@@ -31000,6 +32206,7 @@
                         </w:rPr>
                         <w:t xml:space="preserve"> </w:t>
                       </w:r>
+                      <w:proofErr w:type="gramStart"/>
                       <w:r>
                         <w:rPr>
                           <w:rFonts w:ascii="Consolas" w:hAnsi="Consolas" w:cs="Consolas"/>
@@ -31018,7 +32225,18 @@
                           <w:szCs w:val="19"/>
                           <w:lang w:eastAsia="hu-HU"/>
                         </w:rPr>
-                        <w:t xml:space="preserve"> : </w:t>
+                        <w:t xml:space="preserve"> :</w:t>
+                      </w:r>
+                      <w:proofErr w:type="gramEnd"/>
+                      <w:r>
+                        <w:rPr>
+                          <w:rFonts w:ascii="Consolas" w:hAnsi="Consolas" w:cs="Consolas"/>
+                          <w:color w:val="000000"/>
+                          <w:sz w:val="19"/>
+                          <w:szCs w:val="19"/>
+                          <w:lang w:eastAsia="hu-HU"/>
+                        </w:rPr>
+                        <w:t xml:space="preserve"> </w:t>
                       </w:r>
                       <w:r>
                         <w:rPr>
@@ -31114,6 +32332,7 @@
                         </w:rPr>
                         <w:t xml:space="preserve"> </w:t>
                       </w:r>
+                      <w:proofErr w:type="gramStart"/>
                       <w:r>
                         <w:rPr>
                           <w:rFonts w:ascii="Consolas" w:hAnsi="Consolas" w:cs="Consolas"/>
@@ -31132,7 +32351,18 @@
                           <w:szCs w:val="19"/>
                           <w:lang w:eastAsia="hu-HU"/>
                         </w:rPr>
-                        <w:t>()</w:t>
+                        <w:t>(</w:t>
+                      </w:r>
+                      <w:proofErr w:type="gramEnd"/>
+                      <w:r>
+                        <w:rPr>
+                          <w:rFonts w:ascii="Consolas" w:hAnsi="Consolas" w:cs="Consolas"/>
+                          <w:color w:val="000000"/>
+                          <w:sz w:val="19"/>
+                          <w:szCs w:val="19"/>
+                          <w:lang w:eastAsia="hu-HU"/>
+                        </w:rPr>
+                        <w:t>)</w:t>
                       </w:r>
                     </w:p>
                     <w:p>
@@ -31300,7 +32530,29 @@
                           <w:szCs w:val="19"/>
                           <w:lang w:eastAsia="hu-HU"/>
                         </w:rPr>
-                        <w:t xml:space="preserve">            mover.UpdateManager_Update();</w:t>
+                        <w:t xml:space="preserve">            </w:t>
+                      </w:r>
+                      <w:proofErr w:type="gramStart"/>
+                      <w:r>
+                        <w:rPr>
+                          <w:rFonts w:ascii="Consolas" w:hAnsi="Consolas" w:cs="Consolas"/>
+                          <w:color w:val="000000"/>
+                          <w:sz w:val="19"/>
+                          <w:szCs w:val="19"/>
+                          <w:lang w:eastAsia="hu-HU"/>
+                        </w:rPr>
+                        <w:t>mover.UpdateManager</w:t>
+                      </w:r>
+                      <w:proofErr w:type="gramEnd"/>
+                      <w:r>
+                        <w:rPr>
+                          <w:rFonts w:ascii="Consolas" w:hAnsi="Consolas" w:cs="Consolas"/>
+                          <w:color w:val="000000"/>
+                          <w:sz w:val="19"/>
+                          <w:szCs w:val="19"/>
+                          <w:lang w:eastAsia="hu-HU"/>
+                        </w:rPr>
+                        <w:t>_Update();</w:t>
                       </w:r>
                     </w:p>
                     <w:p>
@@ -31821,6 +33073,7 @@
                               </w:rPr>
                               <w:t xml:space="preserve"> </w:t>
                             </w:r>
+                            <w:proofErr w:type="gramStart"/>
                             <w:r>
                               <w:rPr>
                                 <w:rFonts w:ascii="Consolas" w:hAnsi="Consolas" w:cs="Consolas"/>
@@ -31839,7 +33092,18 @@
                                 <w:szCs w:val="19"/>
                                 <w:lang w:eastAsia="hu-HU"/>
                               </w:rPr>
-                              <w:t>() =&gt; UpdateManager.Add(</w:t>
+                              <w:t>(</w:t>
+                            </w:r>
+                            <w:proofErr w:type="gramEnd"/>
+                            <w:r>
+                              <w:rPr>
+                                <w:rFonts w:ascii="Consolas" w:hAnsi="Consolas" w:cs="Consolas"/>
+                                <w:color w:val="000000"/>
+                                <w:sz w:val="19"/>
+                                <w:szCs w:val="19"/>
+                                <w:lang w:eastAsia="hu-HU"/>
+                              </w:rPr>
+                              <w:t>) =&gt; UpdateManager.Add(</w:t>
                             </w:r>
                             <w:r>
                               <w:rPr>
@@ -31914,6 +33178,7 @@
                               </w:rPr>
                               <w:t xml:space="preserve"> </w:t>
                             </w:r>
+                            <w:proofErr w:type="gramStart"/>
                             <w:r>
                               <w:rPr>
                                 <w:rFonts w:ascii="Consolas" w:hAnsi="Consolas" w:cs="Consolas"/>
@@ -31932,7 +33197,18 @@
                                 <w:szCs w:val="19"/>
                                 <w:lang w:eastAsia="hu-HU"/>
                               </w:rPr>
-                              <w:t>() =&gt; UpdateManager.Remove(</w:t>
+                              <w:t>(</w:t>
+                            </w:r>
+                            <w:proofErr w:type="gramEnd"/>
+                            <w:r>
+                              <w:rPr>
+                                <w:rFonts w:ascii="Consolas" w:hAnsi="Consolas" w:cs="Consolas"/>
+                                <w:color w:val="000000"/>
+                                <w:sz w:val="19"/>
+                                <w:szCs w:val="19"/>
+                                <w:lang w:eastAsia="hu-HU"/>
+                              </w:rPr>
+                              <w:t>) =&gt; UpdateManager.Remove(</w:t>
                             </w:r>
                             <w:r>
                               <w:rPr>
@@ -32007,6 +33283,7 @@
                         </w:rPr>
                         <w:t xml:space="preserve"> </w:t>
                       </w:r>
+                      <w:proofErr w:type="gramStart"/>
                       <w:r>
                         <w:rPr>
                           <w:rFonts w:ascii="Consolas" w:hAnsi="Consolas" w:cs="Consolas"/>
@@ -32025,7 +33302,18 @@
                           <w:szCs w:val="19"/>
                           <w:lang w:eastAsia="hu-HU"/>
                         </w:rPr>
-                        <w:t>() =&gt; UpdateManager.Add(</w:t>
+                        <w:t>(</w:t>
+                      </w:r>
+                      <w:proofErr w:type="gramEnd"/>
+                      <w:r>
+                        <w:rPr>
+                          <w:rFonts w:ascii="Consolas" w:hAnsi="Consolas" w:cs="Consolas"/>
+                          <w:color w:val="000000"/>
+                          <w:sz w:val="19"/>
+                          <w:szCs w:val="19"/>
+                          <w:lang w:eastAsia="hu-HU"/>
+                        </w:rPr>
+                        <w:t>) =&gt; UpdateManager.Add(</w:t>
                       </w:r>
                       <w:r>
                         <w:rPr>
@@ -32100,6 +33388,7 @@
                         </w:rPr>
                         <w:t xml:space="preserve"> </w:t>
                       </w:r>
+                      <w:proofErr w:type="gramStart"/>
                       <w:r>
                         <w:rPr>
                           <w:rFonts w:ascii="Consolas" w:hAnsi="Consolas" w:cs="Consolas"/>
@@ -32118,7 +33407,18 @@
                           <w:szCs w:val="19"/>
                           <w:lang w:eastAsia="hu-HU"/>
                         </w:rPr>
-                        <w:t>() =&gt; UpdateManager.Remove(</w:t>
+                        <w:t>(</w:t>
+                      </w:r>
+                      <w:proofErr w:type="gramEnd"/>
+                      <w:r>
+                        <w:rPr>
+                          <w:rFonts w:ascii="Consolas" w:hAnsi="Consolas" w:cs="Consolas"/>
+                          <w:color w:val="000000"/>
+                          <w:sz w:val="19"/>
+                          <w:szCs w:val="19"/>
+                          <w:lang w:eastAsia="hu-HU"/>
+                        </w:rPr>
+                        <w:t>) =&gt; UpdateManager.Remove(</w:t>
                       </w:r>
                       <w:r>
                         <w:rPr>
@@ -32491,6 +33791,7 @@
                               </w:rPr>
                               <w:t xml:space="preserve"> </w:t>
                             </w:r>
+                            <w:proofErr w:type="gramStart"/>
                             <w:r>
                               <w:rPr>
                                 <w:rFonts w:ascii="Consolas" w:hAnsi="Consolas" w:cs="Consolas"/>
@@ -32509,7 +33810,18 @@
                                 <w:szCs w:val="19"/>
                                 <w:lang w:eastAsia="hu-HU"/>
                               </w:rPr>
-                              <w:t>()</w:t>
+                              <w:t>(</w:t>
+                            </w:r>
+                            <w:proofErr w:type="gramEnd"/>
+                            <w:r>
+                              <w:rPr>
+                                <w:rFonts w:ascii="Consolas" w:hAnsi="Consolas" w:cs="Consolas"/>
+                                <w:color w:val="000000"/>
+                                <w:sz w:val="19"/>
+                                <w:szCs w:val="19"/>
+                                <w:lang w:eastAsia="hu-HU"/>
+                              </w:rPr>
+                              <w:t>)</w:t>
                             </w:r>
                           </w:p>
                           <w:p>
@@ -32563,7 +33875,29 @@
                                 <w:szCs w:val="19"/>
                                 <w:lang w:eastAsia="hu-HU"/>
                               </w:rPr>
-                              <w:t xml:space="preserve">    SW.Restart();</w:t>
+                              <w:t xml:space="preserve">    </w:t>
+                            </w:r>
+                            <w:proofErr w:type="gramStart"/>
+                            <w:r>
+                              <w:rPr>
+                                <w:rFonts w:ascii="Consolas" w:hAnsi="Consolas" w:cs="Consolas"/>
+                                <w:color w:val="000000"/>
+                                <w:sz w:val="19"/>
+                                <w:szCs w:val="19"/>
+                                <w:lang w:eastAsia="hu-HU"/>
+                              </w:rPr>
+                              <w:t>SW.Restart</w:t>
+                            </w:r>
+                            <w:proofErr w:type="gramEnd"/>
+                            <w:r>
+                              <w:rPr>
+                                <w:rFonts w:ascii="Consolas" w:hAnsi="Consolas" w:cs="Consolas"/>
+                                <w:color w:val="000000"/>
+                                <w:sz w:val="19"/>
+                                <w:szCs w:val="19"/>
+                                <w:lang w:eastAsia="hu-HU"/>
+                              </w:rPr>
+                              <w:t>();</w:t>
                             </w:r>
                           </w:p>
                           <w:p>
@@ -32694,7 +34028,29 @@
                                 <w:szCs w:val="19"/>
                                 <w:lang w:eastAsia="hu-HU"/>
                               </w:rPr>
-                              <w:t xml:space="preserve">       mover.UpdateManager_Update();</w:t>
+                              <w:t xml:space="preserve">       </w:t>
+                            </w:r>
+                            <w:proofErr w:type="gramStart"/>
+                            <w:r>
+                              <w:rPr>
+                                <w:rFonts w:ascii="Consolas" w:hAnsi="Consolas" w:cs="Consolas"/>
+                                <w:color w:val="000000"/>
+                                <w:sz w:val="19"/>
+                                <w:szCs w:val="19"/>
+                                <w:lang w:eastAsia="hu-HU"/>
+                              </w:rPr>
+                              <w:t>mover.UpdateManager</w:t>
+                            </w:r>
+                            <w:proofErr w:type="gramEnd"/>
+                            <w:r>
+                              <w:rPr>
+                                <w:rFonts w:ascii="Consolas" w:hAnsi="Consolas" w:cs="Consolas"/>
+                                <w:color w:val="000000"/>
+                                <w:sz w:val="19"/>
+                                <w:szCs w:val="19"/>
+                                <w:lang w:eastAsia="hu-HU"/>
+                              </w:rPr>
+                              <w:t>_Update();</w:t>
                             </w:r>
                           </w:p>
                           <w:p>
@@ -32748,7 +34104,29 @@
                                 <w:szCs w:val="19"/>
                                 <w:lang w:eastAsia="hu-HU"/>
                               </w:rPr>
-                              <w:t xml:space="preserve">    SW.Stop();</w:t>
+                              <w:t xml:space="preserve">    </w:t>
+                            </w:r>
+                            <w:proofErr w:type="gramStart"/>
+                            <w:r>
+                              <w:rPr>
+                                <w:rFonts w:ascii="Consolas" w:hAnsi="Consolas" w:cs="Consolas"/>
+                                <w:color w:val="000000"/>
+                                <w:sz w:val="19"/>
+                                <w:szCs w:val="19"/>
+                                <w:lang w:eastAsia="hu-HU"/>
+                              </w:rPr>
+                              <w:t>SW.Stop</w:t>
+                            </w:r>
+                            <w:proofErr w:type="gramEnd"/>
+                            <w:r>
+                              <w:rPr>
+                                <w:rFonts w:ascii="Consolas" w:hAnsi="Consolas" w:cs="Consolas"/>
+                                <w:color w:val="000000"/>
+                                <w:sz w:val="19"/>
+                                <w:szCs w:val="19"/>
+                                <w:lang w:eastAsia="hu-HU"/>
+                              </w:rPr>
+                              <w:t>();</w:t>
                             </w:r>
                           </w:p>
                           <w:p>
@@ -32775,7 +34153,29 @@
                                 <w:szCs w:val="19"/>
                                 <w:lang w:eastAsia="hu-HU"/>
                               </w:rPr>
-                              <w:t xml:space="preserve">    StopWatchStoppedCallback?.Invoke();</w:t>
+                              <w:t xml:space="preserve">    </w:t>
+                            </w:r>
+                            <w:proofErr w:type="gramStart"/>
+                            <w:r>
+                              <w:rPr>
+                                <w:rFonts w:ascii="Consolas" w:hAnsi="Consolas" w:cs="Consolas"/>
+                                <w:color w:val="000000"/>
+                                <w:sz w:val="19"/>
+                                <w:szCs w:val="19"/>
+                                <w:lang w:eastAsia="hu-HU"/>
+                              </w:rPr>
+                              <w:t>StopWatchStoppedCallback?.</w:t>
+                            </w:r>
+                            <w:proofErr w:type="gramEnd"/>
+                            <w:r>
+                              <w:rPr>
+                                <w:rFonts w:ascii="Consolas" w:hAnsi="Consolas" w:cs="Consolas"/>
+                                <w:color w:val="000000"/>
+                                <w:sz w:val="19"/>
+                                <w:szCs w:val="19"/>
+                                <w:lang w:eastAsia="hu-HU"/>
+                              </w:rPr>
+                              <w:t>Invoke();</w:t>
                             </w:r>
                           </w:p>
                           <w:p>
@@ -32856,6 +34256,7 @@
                         </w:rPr>
                         <w:t xml:space="preserve"> </w:t>
                       </w:r>
+                      <w:proofErr w:type="gramStart"/>
                       <w:r>
                         <w:rPr>
                           <w:rFonts w:ascii="Consolas" w:hAnsi="Consolas" w:cs="Consolas"/>
@@ -32874,7 +34275,18 @@
                           <w:szCs w:val="19"/>
                           <w:lang w:eastAsia="hu-HU"/>
                         </w:rPr>
-                        <w:t>()</w:t>
+                        <w:t>(</w:t>
+                      </w:r>
+                      <w:proofErr w:type="gramEnd"/>
+                      <w:r>
+                        <w:rPr>
+                          <w:rFonts w:ascii="Consolas" w:hAnsi="Consolas" w:cs="Consolas"/>
+                          <w:color w:val="000000"/>
+                          <w:sz w:val="19"/>
+                          <w:szCs w:val="19"/>
+                          <w:lang w:eastAsia="hu-HU"/>
+                        </w:rPr>
+                        <w:t>)</w:t>
                       </w:r>
                     </w:p>
                     <w:p>
@@ -32928,7 +34340,29 @@
                           <w:szCs w:val="19"/>
                           <w:lang w:eastAsia="hu-HU"/>
                         </w:rPr>
-                        <w:t xml:space="preserve">    SW.Restart();</w:t>
+                        <w:t xml:space="preserve">    </w:t>
+                      </w:r>
+                      <w:proofErr w:type="gramStart"/>
+                      <w:r>
+                        <w:rPr>
+                          <w:rFonts w:ascii="Consolas" w:hAnsi="Consolas" w:cs="Consolas"/>
+                          <w:color w:val="000000"/>
+                          <w:sz w:val="19"/>
+                          <w:szCs w:val="19"/>
+                          <w:lang w:eastAsia="hu-HU"/>
+                        </w:rPr>
+                        <w:t>SW.Restart</w:t>
+                      </w:r>
+                      <w:proofErr w:type="gramEnd"/>
+                      <w:r>
+                        <w:rPr>
+                          <w:rFonts w:ascii="Consolas" w:hAnsi="Consolas" w:cs="Consolas"/>
+                          <w:color w:val="000000"/>
+                          <w:sz w:val="19"/>
+                          <w:szCs w:val="19"/>
+                          <w:lang w:eastAsia="hu-HU"/>
+                        </w:rPr>
+                        <w:t>();</w:t>
                       </w:r>
                     </w:p>
                     <w:p>
@@ -33059,7 +34493,29 @@
                           <w:szCs w:val="19"/>
                           <w:lang w:eastAsia="hu-HU"/>
                         </w:rPr>
-                        <w:t xml:space="preserve">       mover.UpdateManager_Update();</w:t>
+                        <w:t xml:space="preserve">       </w:t>
+                      </w:r>
+                      <w:proofErr w:type="gramStart"/>
+                      <w:r>
+                        <w:rPr>
+                          <w:rFonts w:ascii="Consolas" w:hAnsi="Consolas" w:cs="Consolas"/>
+                          <w:color w:val="000000"/>
+                          <w:sz w:val="19"/>
+                          <w:szCs w:val="19"/>
+                          <w:lang w:eastAsia="hu-HU"/>
+                        </w:rPr>
+                        <w:t>mover.UpdateManager</w:t>
+                      </w:r>
+                      <w:proofErr w:type="gramEnd"/>
+                      <w:r>
+                        <w:rPr>
+                          <w:rFonts w:ascii="Consolas" w:hAnsi="Consolas" w:cs="Consolas"/>
+                          <w:color w:val="000000"/>
+                          <w:sz w:val="19"/>
+                          <w:szCs w:val="19"/>
+                          <w:lang w:eastAsia="hu-HU"/>
+                        </w:rPr>
+                        <w:t>_Update();</w:t>
                       </w:r>
                     </w:p>
                     <w:p>
@@ -33113,7 +34569,29 @@
                           <w:szCs w:val="19"/>
                           <w:lang w:eastAsia="hu-HU"/>
                         </w:rPr>
-                        <w:t xml:space="preserve">    SW.Stop();</w:t>
+                        <w:t xml:space="preserve">    </w:t>
+                      </w:r>
+                      <w:proofErr w:type="gramStart"/>
+                      <w:r>
+                        <w:rPr>
+                          <w:rFonts w:ascii="Consolas" w:hAnsi="Consolas" w:cs="Consolas"/>
+                          <w:color w:val="000000"/>
+                          <w:sz w:val="19"/>
+                          <w:szCs w:val="19"/>
+                          <w:lang w:eastAsia="hu-HU"/>
+                        </w:rPr>
+                        <w:t>SW.Stop</w:t>
+                      </w:r>
+                      <w:proofErr w:type="gramEnd"/>
+                      <w:r>
+                        <w:rPr>
+                          <w:rFonts w:ascii="Consolas" w:hAnsi="Consolas" w:cs="Consolas"/>
+                          <w:color w:val="000000"/>
+                          <w:sz w:val="19"/>
+                          <w:szCs w:val="19"/>
+                          <w:lang w:eastAsia="hu-HU"/>
+                        </w:rPr>
+                        <w:t>();</w:t>
                       </w:r>
                     </w:p>
                     <w:p>
@@ -33140,7 +34618,29 @@
                           <w:szCs w:val="19"/>
                           <w:lang w:eastAsia="hu-HU"/>
                         </w:rPr>
-                        <w:t xml:space="preserve">    StopWatchStoppedCallback?.Invoke();</w:t>
+                        <w:t xml:space="preserve">    </w:t>
+                      </w:r>
+                      <w:proofErr w:type="gramStart"/>
+                      <w:r>
+                        <w:rPr>
+                          <w:rFonts w:ascii="Consolas" w:hAnsi="Consolas" w:cs="Consolas"/>
+                          <w:color w:val="000000"/>
+                          <w:sz w:val="19"/>
+                          <w:szCs w:val="19"/>
+                          <w:lang w:eastAsia="hu-HU"/>
+                        </w:rPr>
+                        <w:t>StopWatchStoppedCallback?.</w:t>
+                      </w:r>
+                      <w:proofErr w:type="gramEnd"/>
+                      <w:r>
+                        <w:rPr>
+                          <w:rFonts w:ascii="Consolas" w:hAnsi="Consolas" w:cs="Consolas"/>
+                          <w:color w:val="000000"/>
+                          <w:sz w:val="19"/>
+                          <w:szCs w:val="19"/>
+                          <w:lang w:eastAsia="hu-HU"/>
+                        </w:rPr>
+                        <w:t>Invoke();</w:t>
                       </w:r>
                     </w:p>
                     <w:p>
@@ -33766,7 +35266,15 @@
         <w:t xml:space="preserve">desired value. </w:t>
       </w:r>
       <w:r>
-        <w:t>Normally this does not produces measurable differences in frame time since it’s quite rare that for example the Animator’s state is queried in every frame.</w:t>
+        <w:t xml:space="preserve">Normally this does not </w:t>
+      </w:r>
+      <w:proofErr w:type="gramStart"/>
+      <w:r>
+        <w:t>produces</w:t>
+      </w:r>
+      <w:proofErr w:type="gramEnd"/>
+      <w:r>
+        <w:t xml:space="preserve"> measurable differences in frame time since it’s quite rare that for example the Animator’s state is queried in every frame.</w:t>
       </w:r>
       <w:r>
         <w:t xml:space="preserve"> H</w:t>
@@ -33799,7 +35307,15 @@
         <w:t>.</w:t>
       </w:r>
       <w:r>
-        <w:t xml:space="preserve"> A good example to this are shaders. </w:t>
+        <w:t xml:space="preserve"> A good example to this </w:t>
+      </w:r>
+      <w:proofErr w:type="gramStart"/>
+      <w:r>
+        <w:t>are</w:t>
+      </w:r>
+      <w:proofErr w:type="gramEnd"/>
+      <w:r>
+        <w:t xml:space="preserve"> shaders. </w:t>
       </w:r>
       <w:r>
         <w:t xml:space="preserve">It is a common scenario where a shader has to be updated via a C# script in order to execute </w:t>
@@ -36488,7 +38004,29 @@
                                 <w:szCs w:val="19"/>
                                 <w:lang w:eastAsia="hu-HU"/>
                               </w:rPr>
-                              <w:t>_material.SetColor(</w:t>
+                              <w:t>_</w:t>
+                            </w:r>
+                            <w:proofErr w:type="gramStart"/>
+                            <w:r>
+                              <w:rPr>
+                                <w:rFonts w:ascii="Consolas" w:hAnsi="Consolas" w:cs="Consolas"/>
+                                <w:color w:val="000000"/>
+                                <w:sz w:val="19"/>
+                                <w:szCs w:val="19"/>
+                                <w:lang w:eastAsia="hu-HU"/>
+                              </w:rPr>
+                              <w:t>material.SetColor</w:t>
+                            </w:r>
+                            <w:proofErr w:type="gramEnd"/>
+                            <w:r>
+                              <w:rPr>
+                                <w:rFonts w:ascii="Consolas" w:hAnsi="Consolas" w:cs="Consolas"/>
+                                <w:color w:val="000000"/>
+                                <w:sz w:val="19"/>
+                                <w:szCs w:val="19"/>
+                                <w:lang w:eastAsia="hu-HU"/>
+                              </w:rPr>
+                              <w:t>(</w:t>
                             </w:r>
                             <w:r>
                               <w:rPr>
@@ -36570,7 +38108,29 @@
                           <w:szCs w:val="19"/>
                           <w:lang w:eastAsia="hu-HU"/>
                         </w:rPr>
-                        <w:t>_material.SetColor(</w:t>
+                        <w:t>_</w:t>
+                      </w:r>
+                      <w:proofErr w:type="gramStart"/>
+                      <w:r>
+                        <w:rPr>
+                          <w:rFonts w:ascii="Consolas" w:hAnsi="Consolas" w:cs="Consolas"/>
+                          <w:color w:val="000000"/>
+                          <w:sz w:val="19"/>
+                          <w:szCs w:val="19"/>
+                          <w:lang w:eastAsia="hu-HU"/>
+                        </w:rPr>
+                        <w:t>material.SetColor</w:t>
+                      </w:r>
+                      <w:proofErr w:type="gramEnd"/>
+                      <w:r>
+                        <w:rPr>
+                          <w:rFonts w:ascii="Consolas" w:hAnsi="Consolas" w:cs="Consolas"/>
+                          <w:color w:val="000000"/>
+                          <w:sz w:val="19"/>
+                          <w:szCs w:val="19"/>
+                          <w:lang w:eastAsia="hu-HU"/>
+                        </w:rPr>
+                        <w:t>(</w:t>
                       </w:r>
                       <w:r>
                         <w:rPr>
@@ -36802,7 +38362,15 @@
         <w:t>3</w:t>
       </w:r>
       <w:r>
-        <w:t xml:space="preserve"> this optimization is a micro optimization and on its own won’t change that much. </w:t>
+        <w:t xml:space="preserve"> this optimization is a </w:t>
+      </w:r>
+      <w:proofErr w:type="gramStart"/>
+      <w:r>
+        <w:t>micro optimization</w:t>
+      </w:r>
+      <w:proofErr w:type="gramEnd"/>
+      <w:r>
+        <w:t xml:space="preserve"> and on its own won’t change that much. </w:t>
       </w:r>
       <w:r>
         <w:t>However, in large projects and on low end devices this might be a nice optimization on its own. Pre-calculated hashing is also extremely important on consoles since on PlayStation and on Xbox most of the graphics touches are achieved via proper shading rather than on model complexity.</w:t>
@@ -39394,7 +40962,29 @@
                                 <w:szCs w:val="19"/>
                                 <w:lang w:eastAsia="hu-HU"/>
                               </w:rPr>
-                              <w:t xml:space="preserve">    result.y = </w:t>
+                              <w:t xml:space="preserve">    </w:t>
+                            </w:r>
+                            <w:proofErr w:type="gramStart"/>
+                            <w:r>
+                              <w:rPr>
+                                <w:rFonts w:ascii="Consolas" w:hAnsi="Consolas" w:cs="Consolas"/>
+                                <w:color w:val="000000"/>
+                                <w:sz w:val="19"/>
+                                <w:szCs w:val="19"/>
+                                <w:lang w:eastAsia="hu-HU"/>
+                              </w:rPr>
+                              <w:t>result.y</w:t>
+                            </w:r>
+                            <w:proofErr w:type="gramEnd"/>
+                            <w:r>
+                              <w:rPr>
+                                <w:rFonts w:ascii="Consolas" w:hAnsi="Consolas" w:cs="Consolas"/>
+                                <w:color w:val="000000"/>
+                                <w:sz w:val="19"/>
+                                <w:szCs w:val="19"/>
+                                <w:lang w:eastAsia="hu-HU"/>
+                              </w:rPr>
+                              <w:t xml:space="preserve"> = </w:t>
                             </w:r>
                             <w:r>
                               <w:rPr>
@@ -39441,7 +41031,29 @@
                                 <w:szCs w:val="19"/>
                                 <w:lang w:eastAsia="hu-HU"/>
                               </w:rPr>
-                              <w:t xml:space="preserve">    result.z = </w:t>
+                              <w:t xml:space="preserve">    </w:t>
+                            </w:r>
+                            <w:proofErr w:type="gramStart"/>
+                            <w:r>
+                              <w:rPr>
+                                <w:rFonts w:ascii="Consolas" w:hAnsi="Consolas" w:cs="Consolas"/>
+                                <w:color w:val="000000"/>
+                                <w:sz w:val="19"/>
+                                <w:szCs w:val="19"/>
+                                <w:lang w:eastAsia="hu-HU"/>
+                              </w:rPr>
+                              <w:t>result.z</w:t>
+                            </w:r>
+                            <w:proofErr w:type="gramEnd"/>
+                            <w:r>
+                              <w:rPr>
+                                <w:rFonts w:ascii="Consolas" w:hAnsi="Consolas" w:cs="Consolas"/>
+                                <w:color w:val="000000"/>
+                                <w:sz w:val="19"/>
+                                <w:szCs w:val="19"/>
+                                <w:lang w:eastAsia="hu-HU"/>
+                              </w:rPr>
+                              <w:t xml:space="preserve"> = </w:t>
                             </w:r>
                             <w:r>
                               <w:rPr>
@@ -39846,7 +41458,29 @@
                           <w:szCs w:val="19"/>
                           <w:lang w:eastAsia="hu-HU"/>
                         </w:rPr>
-                        <w:t xml:space="preserve">    result.y = </w:t>
+                        <w:t xml:space="preserve">    </w:t>
+                      </w:r>
+                      <w:proofErr w:type="gramStart"/>
+                      <w:r>
+                        <w:rPr>
+                          <w:rFonts w:ascii="Consolas" w:hAnsi="Consolas" w:cs="Consolas"/>
+                          <w:color w:val="000000"/>
+                          <w:sz w:val="19"/>
+                          <w:szCs w:val="19"/>
+                          <w:lang w:eastAsia="hu-HU"/>
+                        </w:rPr>
+                        <w:t>result.y</w:t>
+                      </w:r>
+                      <w:proofErr w:type="gramEnd"/>
+                      <w:r>
+                        <w:rPr>
+                          <w:rFonts w:ascii="Consolas" w:hAnsi="Consolas" w:cs="Consolas"/>
+                          <w:color w:val="000000"/>
+                          <w:sz w:val="19"/>
+                          <w:szCs w:val="19"/>
+                          <w:lang w:eastAsia="hu-HU"/>
+                        </w:rPr>
+                        <w:t xml:space="preserve"> = </w:t>
                       </w:r>
                       <w:r>
                         <w:rPr>
@@ -39893,7 +41527,29 @@
                           <w:szCs w:val="19"/>
                           <w:lang w:eastAsia="hu-HU"/>
                         </w:rPr>
-                        <w:t xml:space="preserve">    result.z = </w:t>
+                        <w:t xml:space="preserve">    </w:t>
+                      </w:r>
+                      <w:proofErr w:type="gramStart"/>
+                      <w:r>
+                        <w:rPr>
+                          <w:rFonts w:ascii="Consolas" w:hAnsi="Consolas" w:cs="Consolas"/>
+                          <w:color w:val="000000"/>
+                          <w:sz w:val="19"/>
+                          <w:szCs w:val="19"/>
+                          <w:lang w:eastAsia="hu-HU"/>
+                        </w:rPr>
+                        <w:t>result.z</w:t>
+                      </w:r>
+                      <w:proofErr w:type="gramEnd"/>
+                      <w:r>
+                        <w:rPr>
+                          <w:rFonts w:ascii="Consolas" w:hAnsi="Consolas" w:cs="Consolas"/>
+                          <w:color w:val="000000"/>
+                          <w:sz w:val="19"/>
+                          <w:szCs w:val="19"/>
+                          <w:lang w:eastAsia="hu-HU"/>
+                        </w:rPr>
+                        <w:t xml:space="preserve"> = </w:t>
                       </w:r>
                       <w:r>
                         <w:rPr>
@@ -41154,9 +42810,11 @@
       <w:r>
         <w:t xml:space="preserve"> this small and simple </w:t>
       </w:r>
+      <w:proofErr w:type="gramStart"/>
       <w:r>
         <w:t>scene</w:t>
       </w:r>
+      <w:proofErr w:type="gramEnd"/>
       <w:r>
         <w:t xml:space="preserve"> we could boost our FPS by </w:t>
       </w:r>
@@ -44120,7 +45778,15 @@
         <w:footnoteRef/>
       </w:r>
       <w:r>
-        <w:t xml:space="preserve"> Stack is an array of memory in a LIFO (Last In First Out) structure.</w:t>
+        <w:t xml:space="preserve"> Stack is an array of memory in a LIFO (Last </w:t>
+      </w:r>
+      <w:proofErr w:type="gramStart"/>
+      <w:r>
+        <w:t>In</w:t>
+      </w:r>
+      <w:proofErr w:type="gramEnd"/>
+      <w:r>
+        <w:t xml:space="preserve"> First Out) structure.</w:t>
       </w:r>
     </w:p>
   </w:footnote>

</xml_diff>